<commit_message>
Inserindo requisitos iniciais em linguagem natural
Requisitos elicitados no primeiro contato com o cliente
</commit_message>
<xml_diff>
--- a/Documentação/Documento de Especificação.docx
+++ b/Documentação/Documento de Especificação.docx
@@ -14,7 +14,7 @@
       <w:pPr>
         <w:pStyle w:val="Ttulo1"/>
       </w:pPr>
-      <w:bookmarkStart w:id="0" w:name="_Toc480362650"/>
+      <w:bookmarkStart w:id="0" w:name="_Toc480405604"/>
       <w:r>
         <w:t>Histórico de revisão</w:t>
       </w:r>
@@ -796,6 +796,13 @@
     <w:p/>
     <w:sdt>
       <w:sdtPr>
+        <w:rPr>
+          <w:rFonts w:asciiTheme="minorHAnsi" w:eastAsiaTheme="minorHAnsi" w:hAnsiTheme="minorHAnsi" w:cstheme="minorBidi"/>
+          <w:b w:val="0"/>
+          <w:sz w:val="22"/>
+          <w:szCs w:val="22"/>
+          <w:lang w:eastAsia="en-US"/>
+        </w:rPr>
         <w:id w:val="873430280"/>
         <w:docPartObj>
           <w:docPartGallery w:val="Table of Contents"/>
@@ -804,11 +811,7 @@
       </w:sdtPr>
       <w:sdtEndPr>
         <w:rPr>
-          <w:rFonts w:asciiTheme="minorHAnsi" w:eastAsiaTheme="minorHAnsi" w:hAnsiTheme="minorHAnsi" w:cstheme="minorBidi"/>
           <w:bCs/>
-          <w:sz w:val="22"/>
-          <w:szCs w:val="22"/>
-          <w:lang w:eastAsia="en-US"/>
         </w:rPr>
       </w:sdtEndPr>
       <w:sdtContent>
@@ -849,7 +852,7 @@
           <w:r>
             <w:fldChar w:fldCharType="separate"/>
           </w:r>
-          <w:hyperlink w:anchor="_Toc480362650" w:history="1">
+          <w:hyperlink w:anchor="_Toc480405604" w:history="1">
             <w:r>
               <w:rPr>
                 <w:rStyle w:val="Hyperlink"/>
@@ -876,7 +879,7 @@
                 <w:noProof/>
                 <w:webHidden/>
               </w:rPr>
-              <w:instrText xml:space="preserve"> PAGEREF _Toc480362650 \h </w:instrText>
+              <w:instrText xml:space="preserve"> PAGEREF _Toc480405604 \h </w:instrText>
             </w:r>
             <w:r>
               <w:rPr>
@@ -919,7 +922,7 @@
               <w:lang w:eastAsia="pt-BR"/>
             </w:rPr>
           </w:pPr>
-          <w:hyperlink w:anchor="_Toc480362651" w:history="1">
+          <w:hyperlink w:anchor="_Toc480405605" w:history="1">
             <w:r>
               <w:rPr>
                 <w:rStyle w:val="Hyperlink"/>
@@ -946,7 +949,7 @@
                 <w:noProof/>
                 <w:webHidden/>
               </w:rPr>
-              <w:instrText xml:space="preserve"> PAGEREF _Toc480362651 \h </w:instrText>
+              <w:instrText xml:space="preserve"> PAGEREF _Toc480405605 \h </w:instrText>
             </w:r>
             <w:r>
               <w:rPr>
@@ -989,7 +992,7 @@
               <w:lang w:eastAsia="pt-BR"/>
             </w:rPr>
           </w:pPr>
-          <w:hyperlink w:anchor="_Toc480362652" w:history="1">
+          <w:hyperlink w:anchor="_Toc480405606" w:history="1">
             <w:r>
               <w:rPr>
                 <w:rStyle w:val="Hyperlink"/>
@@ -1016,7 +1019,7 @@
                 <w:noProof/>
                 <w:webHidden/>
               </w:rPr>
-              <w:instrText xml:space="preserve"> PAGEREF _Toc480362652 \h </w:instrText>
+              <w:instrText xml:space="preserve"> PAGEREF _Toc480405606 \h </w:instrText>
             </w:r>
             <w:r>
               <w:rPr>
@@ -1059,7 +1062,7 @@
               <w:lang w:eastAsia="pt-BR"/>
             </w:rPr>
           </w:pPr>
-          <w:hyperlink w:anchor="_Toc480362653" w:history="1">
+          <w:hyperlink w:anchor="_Toc480405607" w:history="1">
             <w:r>
               <w:rPr>
                 <w:rStyle w:val="Hyperlink"/>
@@ -1086,7 +1089,7 @@
                 <w:noProof/>
                 <w:webHidden/>
               </w:rPr>
-              <w:instrText xml:space="preserve"> PAGEREF _Toc480362653 \h </w:instrText>
+              <w:instrText xml:space="preserve"> PAGEREF _Toc480405607 \h </w:instrText>
             </w:r>
             <w:r>
               <w:rPr>
@@ -1129,7 +1132,7 @@
               <w:lang w:eastAsia="pt-BR"/>
             </w:rPr>
           </w:pPr>
-          <w:hyperlink w:anchor="_Toc480362654" w:history="1">
+          <w:hyperlink w:anchor="_Toc480405608" w:history="1">
             <w:r>
               <w:rPr>
                 <w:rStyle w:val="Hyperlink"/>
@@ -1156,7 +1159,7 @@
                 <w:noProof/>
                 <w:webHidden/>
               </w:rPr>
-              <w:instrText xml:space="preserve"> PAGEREF _Toc480362654 \h </w:instrText>
+              <w:instrText xml:space="preserve"> PAGEREF _Toc480405608 \h </w:instrText>
             </w:r>
             <w:r>
               <w:rPr>
@@ -1199,7 +1202,7 @@
               <w:lang w:eastAsia="pt-BR"/>
             </w:rPr>
           </w:pPr>
-          <w:hyperlink w:anchor="_Toc480362655" w:history="1">
+          <w:hyperlink w:anchor="_Toc480405609" w:history="1">
             <w:r>
               <w:rPr>
                 <w:rStyle w:val="Hyperlink"/>
@@ -1226,7 +1229,7 @@
                 <w:noProof/>
                 <w:webHidden/>
               </w:rPr>
-              <w:instrText xml:space="preserve"> PAGEREF _Toc480362655 \h </w:instrText>
+              <w:instrText xml:space="preserve"> PAGEREF _Toc480405609 \h </w:instrText>
             </w:r>
             <w:r>
               <w:rPr>
@@ -1269,7 +1272,7 @@
               <w:lang w:eastAsia="pt-BR"/>
             </w:rPr>
           </w:pPr>
-          <w:hyperlink w:anchor="_Toc480362656" w:history="1">
+          <w:hyperlink w:anchor="_Toc480405610" w:history="1">
             <w:r>
               <w:rPr>
                 <w:rStyle w:val="Hyperlink"/>
@@ -1296,7 +1299,7 @@
                 <w:noProof/>
                 <w:webHidden/>
               </w:rPr>
-              <w:instrText xml:space="preserve"> PAGEREF _Toc480362656 \h </w:instrText>
+              <w:instrText xml:space="preserve"> PAGEREF _Toc480405610 \h </w:instrText>
             </w:r>
             <w:r>
               <w:rPr>
@@ -1339,7 +1342,7 @@
               <w:lang w:eastAsia="pt-BR"/>
             </w:rPr>
           </w:pPr>
-          <w:hyperlink w:anchor="_Toc480362657" w:history="1">
+          <w:hyperlink w:anchor="_Toc480405611" w:history="1">
             <w:r>
               <w:rPr>
                 <w:rStyle w:val="Hyperlink"/>
@@ -1366,7 +1369,7 @@
                 <w:noProof/>
                 <w:webHidden/>
               </w:rPr>
-              <w:instrText xml:space="preserve"> PAGEREF _Toc480362657 \h </w:instrText>
+              <w:instrText xml:space="preserve"> PAGEREF _Toc480405611 \h </w:instrText>
             </w:r>
             <w:r>
               <w:rPr>
@@ -1409,7 +1412,7 @@
               <w:lang w:eastAsia="pt-BR"/>
             </w:rPr>
           </w:pPr>
-          <w:hyperlink w:anchor="_Toc480362658" w:history="1">
+          <w:hyperlink w:anchor="_Toc480405612" w:history="1">
             <w:r>
               <w:rPr>
                 <w:rStyle w:val="Hyperlink"/>
@@ -1436,7 +1439,7 @@
                 <w:noProof/>
                 <w:webHidden/>
               </w:rPr>
-              <w:instrText xml:space="preserve"> PAGEREF _Toc480362658 \h </w:instrText>
+              <w:instrText xml:space="preserve"> PAGEREF _Toc480405612 \h </w:instrText>
             </w:r>
             <w:r>
               <w:rPr>
@@ -1479,7 +1482,7 @@
               <w:lang w:eastAsia="pt-BR"/>
             </w:rPr>
           </w:pPr>
-          <w:hyperlink w:anchor="_Toc480362659" w:history="1">
+          <w:hyperlink w:anchor="_Toc480405613" w:history="1">
             <w:r>
               <w:rPr>
                 <w:rStyle w:val="Hyperlink"/>
@@ -1506,7 +1509,7 @@
                 <w:noProof/>
                 <w:webHidden/>
               </w:rPr>
-              <w:instrText xml:space="preserve"> PAGEREF _Toc480362659 \h </w:instrText>
+              <w:instrText xml:space="preserve"> PAGEREF _Toc480405613 \h </w:instrText>
             </w:r>
             <w:r>
               <w:rPr>
@@ -1549,7 +1552,7 @@
               <w:lang w:eastAsia="pt-BR"/>
             </w:rPr>
           </w:pPr>
-          <w:hyperlink w:anchor="_Toc480362660" w:history="1">
+          <w:hyperlink w:anchor="_Toc480405614" w:history="1">
             <w:r>
               <w:rPr>
                 <w:rStyle w:val="Hyperlink"/>
@@ -1576,7 +1579,7 @@
                 <w:noProof/>
                 <w:webHidden/>
               </w:rPr>
-              <w:instrText xml:space="preserve"> PAGEREF _Toc480362660 \h </w:instrText>
+              <w:instrText xml:space="preserve"> PAGEREF _Toc480405614 \h </w:instrText>
             </w:r>
             <w:r>
               <w:rPr>
@@ -1619,7 +1622,7 @@
               <w:lang w:eastAsia="pt-BR"/>
             </w:rPr>
           </w:pPr>
-          <w:hyperlink w:anchor="_Toc480362661" w:history="1">
+          <w:hyperlink w:anchor="_Toc480405615" w:history="1">
             <w:r>
               <w:rPr>
                 <w:rStyle w:val="Hyperlink"/>
@@ -1646,7 +1649,7 @@
                 <w:noProof/>
                 <w:webHidden/>
               </w:rPr>
-              <w:instrText xml:space="preserve"> PAGEREF _Toc480362661 \h </w:instrText>
+              <w:instrText xml:space="preserve"> PAGEREF _Toc480405615 \h </w:instrText>
             </w:r>
             <w:r>
               <w:rPr>
@@ -1689,7 +1692,7 @@
               <w:lang w:eastAsia="pt-BR"/>
             </w:rPr>
           </w:pPr>
-          <w:hyperlink w:anchor="_Toc480362662" w:history="1">
+          <w:hyperlink w:anchor="_Toc480405616" w:history="1">
             <w:r>
               <w:rPr>
                 <w:rStyle w:val="Hyperlink"/>
@@ -1716,7 +1719,7 @@
                 <w:noProof/>
                 <w:webHidden/>
               </w:rPr>
-              <w:instrText xml:space="preserve"> PAGEREF _Toc480362662 \h </w:instrText>
+              <w:instrText xml:space="preserve"> PAGEREF _Toc480405616 \h </w:instrText>
             </w:r>
             <w:r>
               <w:rPr>
@@ -1759,7 +1762,7 @@
               <w:lang w:eastAsia="pt-BR"/>
             </w:rPr>
           </w:pPr>
-          <w:hyperlink w:anchor="_Toc480362663" w:history="1">
+          <w:hyperlink w:anchor="_Toc480405617" w:history="1">
             <w:r>
               <w:rPr>
                 <w:rStyle w:val="Hyperlink"/>
@@ -1786,7 +1789,7 @@
                 <w:noProof/>
                 <w:webHidden/>
               </w:rPr>
-              <w:instrText xml:space="preserve"> PAGEREF _Toc480362663 \h </w:instrText>
+              <w:instrText xml:space="preserve"> PAGEREF _Toc480405617 \h </w:instrText>
             </w:r>
             <w:r>
               <w:rPr>
@@ -1828,29 +1831,33 @@
         </w:p>
       </w:sdtContent>
     </w:sdt>
-    <w:p/>
+    <w:p>
+      <w:bookmarkStart w:id="1" w:name="_GoBack"/>
+      <w:bookmarkEnd w:id="1"/>
+    </w:p>
     <w:p>
       <w:pPr>
         <w:pStyle w:val="Ttulo1"/>
       </w:pPr>
-      <w:bookmarkStart w:id="1" w:name="_Toc480362651"/>
+      <w:bookmarkStart w:id="2" w:name="_Toc480405605"/>
       <w:r>
+        <w:lastRenderedPageBreak/>
         <w:t>1.</w:t>
       </w:r>
       <w:r>
         <w:t>introdução</w:t>
       </w:r>
-      <w:bookmarkEnd w:id="1"/>
+      <w:bookmarkEnd w:id="2"/>
     </w:p>
     <w:p>
       <w:pPr>
         <w:pStyle w:val="Ttulo2"/>
       </w:pPr>
-      <w:bookmarkStart w:id="2" w:name="_Toc480362652"/>
+      <w:bookmarkStart w:id="3" w:name="_Toc480405606"/>
       <w:r>
         <w:t>1.1 Escopo</w:t>
       </w:r>
-      <w:bookmarkEnd w:id="2"/>
+      <w:bookmarkEnd w:id="3"/>
     </w:p>
     <w:p>
       <w:r>
@@ -1861,26 +1868,23 @@
       <w:pPr>
         <w:pStyle w:val="Ttulo2"/>
       </w:pPr>
-      <w:bookmarkStart w:id="3" w:name="_Toc480362653"/>
+      <w:bookmarkStart w:id="4" w:name="_Toc480405607"/>
       <w:r>
-        <w:lastRenderedPageBreak/>
         <w:t>1.2 Descrição dos stakeholders</w:t>
       </w:r>
-      <w:bookmarkEnd w:id="3"/>
+      <w:bookmarkEnd w:id="4"/>
     </w:p>
     <w:p>
       <w:r>
         <w:t>&lt;texto&gt;</w:t>
       </w:r>
-      <w:bookmarkStart w:id="4" w:name="_GoBack"/>
-      <w:bookmarkEnd w:id="4"/>
     </w:p>
     <w:p/>
     <w:p>
       <w:pPr>
         <w:pStyle w:val="Ttulo1"/>
       </w:pPr>
-      <w:bookmarkStart w:id="5" w:name="_Toc480362654"/>
+      <w:bookmarkStart w:id="5" w:name="_Toc480405608"/>
       <w:r>
         <w:t xml:space="preserve">2. </w:t>
       </w:r>
@@ -1896,7 +1900,7 @@
       <w:pPr>
         <w:pStyle w:val="Ttulo2"/>
       </w:pPr>
-      <w:bookmarkStart w:id="6" w:name="_Toc480362655"/>
+      <w:bookmarkStart w:id="6" w:name="_Toc480405609"/>
       <w:r>
         <w:t>2.1 Descrição do público-alvo</w:t>
       </w:r>
@@ -1911,7 +1915,7 @@
       <w:pPr>
         <w:pStyle w:val="Ttulo2"/>
       </w:pPr>
-      <w:bookmarkStart w:id="7" w:name="_Toc480362656"/>
+      <w:bookmarkStart w:id="7" w:name="_Toc480405610"/>
       <w:r>
         <w:t>2.2 Restrições</w:t>
       </w:r>
@@ -1927,7 +1931,7 @@
       <w:pPr>
         <w:pStyle w:val="Ttulo1"/>
       </w:pPr>
-      <w:bookmarkStart w:id="8" w:name="_Toc480362657"/>
+      <w:bookmarkStart w:id="8" w:name="_Toc480405611"/>
       <w:r>
         <w:t>3.Requisitos</w:t>
       </w:r>
@@ -1937,7 +1941,7 @@
       <w:pPr>
         <w:pStyle w:val="Ttulo2"/>
       </w:pPr>
-      <w:bookmarkStart w:id="9" w:name="_Toc480362658"/>
+      <w:bookmarkStart w:id="9" w:name="_Toc480405612"/>
       <w:r>
         <w:t>3.1 Requisitos funcionais</w:t>
       </w:r>
@@ -1952,7 +1956,7 @@
       <w:pPr>
         <w:pStyle w:val="Ttulo2"/>
       </w:pPr>
-      <w:bookmarkStart w:id="10" w:name="_Toc480362659"/>
+      <w:bookmarkStart w:id="10" w:name="_Toc480405613"/>
       <w:r>
         <w:t>3.2 Requisitos de qualidade</w:t>
       </w:r>
@@ -1968,7 +1972,7 @@
       <w:pPr>
         <w:pStyle w:val="Ttulo1"/>
       </w:pPr>
-      <w:bookmarkStart w:id="11" w:name="_Toc480362660"/>
+      <w:bookmarkStart w:id="11" w:name="_Toc480405614"/>
       <w:r>
         <w:t>Apêndices</w:t>
       </w:r>
@@ -1978,7 +1982,7 @@
       <w:pPr>
         <w:pStyle w:val="Ttulo2"/>
       </w:pPr>
-      <w:bookmarkStart w:id="12" w:name="_Toc480362661"/>
+      <w:bookmarkStart w:id="12" w:name="_Toc480405615"/>
       <w:r>
         <w:t>Modelos</w:t>
       </w:r>
@@ -1993,7 +1997,7 @@
       <w:pPr>
         <w:pStyle w:val="Ttulo2"/>
       </w:pPr>
-      <w:bookmarkStart w:id="13" w:name="_Toc480362662"/>
+      <w:bookmarkStart w:id="13" w:name="_Toc480405616"/>
       <w:r>
         <w:t>Glossário</w:t>
       </w:r>
@@ -2092,9 +2096,10 @@
       <w:pPr>
         <w:pStyle w:val="Ttulo1"/>
       </w:pPr>
-      <w:bookmarkStart w:id="14" w:name="_Toc480362663"/>
+      <w:bookmarkStart w:id="14" w:name="_Toc480405617"/>
       <w:commentRangeStart w:id="15"/>
       <w:r>
+        <w:lastRenderedPageBreak/>
         <w:t>Índice</w:t>
       </w:r>
       <w:commentRangeEnd w:id="15"/>
@@ -2115,6 +2120,7 @@
     </w:p>
     <w:p/>
     <w:sectPr>
+      <w:footerReference w:type="default" r:id="rId9"/>
       <w:pgSz w:w="11906" w:h="16838"/>
       <w:pgMar w:top="1417" w:right="1701" w:bottom="1417" w:left="1701" w:header="708" w:footer="708" w:gutter="0"/>
       <w:cols w:space="708"/>
@@ -2177,6 +2183,101 @@
 <w15:commentsEx xmlns:wpc="http://schemas.microsoft.com/office/word/2010/wordprocessingCanvas" xmlns:cx="http://schemas.microsoft.com/office/drawing/2014/chartex" xmlns:cx1="http://schemas.microsoft.com/office/drawing/2015/9/8/chartex" xmlns:cx2="http://schemas.microsoft.com/office/drawing/2015/10/21/chartex" xmlns:cx3="http://schemas.microsoft.com/office/drawing/2016/5/9/chartex" xmlns:cx4="http://schemas.microsoft.com/office/drawing/2016/5/10/chartex" xmlns:cx5="http://schemas.microsoft.com/office/drawing/2016/5/11/chartex" xmlns:mc="http://schemas.openxmlformats.org/markup-compatibility/2006" xmlns:o="urn:schemas-microsoft-com:office:office" xmlns:r="http://schemas.openxmlformats.org/officeDocument/2006/relationships" xmlns:m="http://schemas.openxmlformats.org/officeDocument/2006/math" xmlns:v="urn:schemas-microsoft-com:vml" xmlns:wp14="http://schemas.microsoft.com/office/word/2010/wordprocessingDrawing" xmlns:wp="http://schemas.openxmlformats.org/drawingml/2006/wordprocessingDrawing" xmlns:w10="urn:schemas-microsoft-com:office:word" xmlns:w="http://schemas.openxmlformats.org/wordprocessingml/2006/main" xmlns:w14="http://schemas.microsoft.com/office/word/2010/wordml" xmlns:w15="http://schemas.microsoft.com/office/word/2012/wordml" xmlns:w16se="http://schemas.microsoft.com/office/word/2015/wordml/symex" xmlns:wpg="http://schemas.microsoft.com/office/word/2010/wordprocessingGroup" xmlns:wpi="http://schemas.microsoft.com/office/word/2010/wordprocessingInk" xmlns:wne="http://schemas.microsoft.com/office/word/2006/wordml" xmlns:wps="http://schemas.microsoft.com/office/word/2010/wordprocessingShape" mc:Ignorable="w14 w15 w16se wp14">
   <w15:commentEx w15:paraId="774F322B" w15:done="0"/>
 </w15:commentsEx>
+</file>
+
+<file path=word/endnotes.xml><?xml version="1.0" encoding="utf-8"?>
+<w:endnotes xmlns:wpc="http://schemas.microsoft.com/office/word/2010/wordprocessingCanvas" xmlns:cx="http://schemas.microsoft.com/office/drawing/2014/chartex" xmlns:cx1="http://schemas.microsoft.com/office/drawing/2015/9/8/chartex" xmlns:cx2="http://schemas.microsoft.com/office/drawing/2015/10/21/chartex" xmlns:cx3="http://schemas.microsoft.com/office/drawing/2016/5/9/chartex" xmlns:cx4="http://schemas.microsoft.com/office/drawing/2016/5/10/chartex" xmlns:cx5="http://schemas.microsoft.com/office/drawing/2016/5/11/chartex" xmlns:mc="http://schemas.openxmlformats.org/markup-compatibility/2006" xmlns:o="urn:schemas-microsoft-com:office:office" xmlns:r="http://schemas.openxmlformats.org/officeDocument/2006/relationships" xmlns:m="http://schemas.openxmlformats.org/officeDocument/2006/math" xmlns:v="urn:schemas-microsoft-com:vml" xmlns:wp14="http://schemas.microsoft.com/office/word/2010/wordprocessingDrawing" xmlns:wp="http://schemas.openxmlformats.org/drawingml/2006/wordprocessingDrawing" xmlns:w10="urn:schemas-microsoft-com:office:word" xmlns:w="http://schemas.openxmlformats.org/wordprocessingml/2006/main" xmlns:w14="http://schemas.microsoft.com/office/word/2010/wordml" xmlns:w15="http://schemas.microsoft.com/office/word/2012/wordml" xmlns:w16se="http://schemas.microsoft.com/office/word/2015/wordml/symex" xmlns:wpg="http://schemas.microsoft.com/office/word/2010/wordprocessingGroup" xmlns:wpi="http://schemas.microsoft.com/office/word/2010/wordprocessingInk" xmlns:wne="http://schemas.microsoft.com/office/word/2006/wordml" xmlns:wps="http://schemas.microsoft.com/office/word/2010/wordprocessingShape" mc:Ignorable="w14 w15 w16se wp14">
+  <w:endnote w:type="separator" w:id="-1">
+    <w:p>
+      <w:pPr>
+        <w:spacing w:after="0" w:line="240" w:lineRule="auto"/>
+      </w:pPr>
+      <w:r>
+        <w:separator/>
+      </w:r>
+    </w:p>
+  </w:endnote>
+  <w:endnote w:type="continuationSeparator" w:id="0">
+    <w:p>
+      <w:pPr>
+        <w:spacing w:after="0" w:line="240" w:lineRule="auto"/>
+      </w:pPr>
+      <w:r>
+        <w:continuationSeparator/>
+      </w:r>
+    </w:p>
+  </w:endnote>
+</w:endnotes>
+</file>
+
+<file path=word/footer1.xml><?xml version="1.0" encoding="utf-8"?>
+<w:ftr xmlns:wpc="http://schemas.microsoft.com/office/word/2010/wordprocessingCanvas" xmlns:cx="http://schemas.microsoft.com/office/drawing/2014/chartex" xmlns:cx1="http://schemas.microsoft.com/office/drawing/2015/9/8/chartex" xmlns:cx2="http://schemas.microsoft.com/office/drawing/2015/10/21/chartex" xmlns:cx3="http://schemas.microsoft.com/office/drawing/2016/5/9/chartex" xmlns:cx4="http://schemas.microsoft.com/office/drawing/2016/5/10/chartex" xmlns:cx5="http://schemas.microsoft.com/office/drawing/2016/5/11/chartex" xmlns:mc="http://schemas.openxmlformats.org/markup-compatibility/2006" xmlns:o="urn:schemas-microsoft-com:office:office" xmlns:r="http://schemas.openxmlformats.org/officeDocument/2006/relationships" xmlns:m="http://schemas.openxmlformats.org/officeDocument/2006/math" xmlns:v="urn:schemas-microsoft-com:vml" xmlns:wp14="http://schemas.microsoft.com/office/word/2010/wordprocessingDrawing" xmlns:wp="http://schemas.openxmlformats.org/drawingml/2006/wordprocessingDrawing" xmlns:w10="urn:schemas-microsoft-com:office:word" xmlns:w="http://schemas.openxmlformats.org/wordprocessingml/2006/main" xmlns:w14="http://schemas.microsoft.com/office/word/2010/wordml" xmlns:w15="http://schemas.microsoft.com/office/word/2012/wordml" xmlns:w16se="http://schemas.microsoft.com/office/word/2015/wordml/symex" xmlns:wpg="http://schemas.microsoft.com/office/word/2010/wordprocessingGroup" xmlns:wpi="http://schemas.microsoft.com/office/word/2010/wordprocessingInk" xmlns:wne="http://schemas.microsoft.com/office/word/2006/wordml" xmlns:wps="http://schemas.microsoft.com/office/word/2010/wordprocessingShape" mc:Ignorable="w14 w15 w16se wp14">
+  <w:sdt>
+    <w:sdtPr>
+      <w:id w:val="2125497251"/>
+      <w:docPartObj>
+        <w:docPartGallery w:val="Page Numbers (Bottom of Page)"/>
+        <w:docPartUnique/>
+      </w:docPartObj>
+    </w:sdtPr>
+    <w:sdtContent>
+      <w:p>
+        <w:pPr>
+          <w:pStyle w:val="Rodap"/>
+          <w:jc w:val="right"/>
+        </w:pPr>
+        <w:r>
+          <w:fldChar w:fldCharType="begin"/>
+        </w:r>
+        <w:r>
+          <w:instrText>PAGE   \* MERGEFORMAT</w:instrText>
+        </w:r>
+        <w:r>
+          <w:fldChar w:fldCharType="separate"/>
+        </w:r>
+        <w:r>
+          <w:rPr>
+            <w:noProof/>
+          </w:rPr>
+          <w:t>1</w:t>
+        </w:r>
+        <w:r>
+          <w:fldChar w:fldCharType="end"/>
+        </w:r>
+      </w:p>
+    </w:sdtContent>
+  </w:sdt>
+  <w:p>
+    <w:pPr>
+      <w:pStyle w:val="Rodap"/>
+    </w:pPr>
+  </w:p>
+</w:ftr>
+</file>
+
+<file path=word/footnotes.xml><?xml version="1.0" encoding="utf-8"?>
+<w:footnotes xmlns:wpc="http://schemas.microsoft.com/office/word/2010/wordprocessingCanvas" xmlns:cx="http://schemas.microsoft.com/office/drawing/2014/chartex" xmlns:cx1="http://schemas.microsoft.com/office/drawing/2015/9/8/chartex" xmlns:cx2="http://schemas.microsoft.com/office/drawing/2015/10/21/chartex" xmlns:cx3="http://schemas.microsoft.com/office/drawing/2016/5/9/chartex" xmlns:cx4="http://schemas.microsoft.com/office/drawing/2016/5/10/chartex" xmlns:cx5="http://schemas.microsoft.com/office/drawing/2016/5/11/chartex" xmlns:mc="http://schemas.openxmlformats.org/markup-compatibility/2006" xmlns:o="urn:schemas-microsoft-com:office:office" xmlns:r="http://schemas.openxmlformats.org/officeDocument/2006/relationships" xmlns:m="http://schemas.openxmlformats.org/officeDocument/2006/math" xmlns:v="urn:schemas-microsoft-com:vml" xmlns:wp14="http://schemas.microsoft.com/office/word/2010/wordprocessingDrawing" xmlns:wp="http://schemas.openxmlformats.org/drawingml/2006/wordprocessingDrawing" xmlns:w10="urn:schemas-microsoft-com:office:word" xmlns:w="http://schemas.openxmlformats.org/wordprocessingml/2006/main" xmlns:w14="http://schemas.microsoft.com/office/word/2010/wordml" xmlns:w15="http://schemas.microsoft.com/office/word/2012/wordml" xmlns:w16se="http://schemas.microsoft.com/office/word/2015/wordml/symex" xmlns:wpg="http://schemas.microsoft.com/office/word/2010/wordprocessingGroup" xmlns:wpi="http://schemas.microsoft.com/office/word/2010/wordprocessingInk" xmlns:wne="http://schemas.microsoft.com/office/word/2006/wordml" xmlns:wps="http://schemas.microsoft.com/office/word/2010/wordprocessingShape" mc:Ignorable="w14 w15 w16se wp14">
+  <w:footnote w:type="separator" w:id="-1">
+    <w:p>
+      <w:pPr>
+        <w:spacing w:after="0" w:line="240" w:lineRule="auto"/>
+      </w:pPr>
+      <w:r>
+        <w:separator/>
+      </w:r>
+    </w:p>
+  </w:footnote>
+  <w:footnote w:type="continuationSeparator" w:id="0">
+    <w:p>
+      <w:pPr>
+        <w:spacing w:after="0" w:line="240" w:lineRule="auto"/>
+      </w:pPr>
+      <w:r>
+        <w:continuationSeparator/>
+      </w:r>
+    </w:p>
+  </w:footnote>
+</w:footnotes>
 </file>
 
 <file path=word/people.xml><?xml version="1.0" encoding="utf-8"?>
@@ -2651,6 +2752,7 @@
   <w:style w:type="character" w:default="1" w:styleId="Fontepargpadro">
     <w:name w:val="Default Paragraph Font"/>
     <w:uiPriority w:val="1"/>
+    <w:semiHidden/>
     <w:unhideWhenUsed/>
   </w:style>
   <w:style w:type="table" w:default="1" w:styleId="Tabelanormal">
@@ -2996,6 +3098,50 @@
       <w:shd w:val="clear" w:color="auto" w:fill="E6E6E6"/>
     </w:rPr>
   </w:style>
+  <w:style w:type="paragraph" w:styleId="Cabealho">
+    <w:name w:val="header"/>
+    <w:basedOn w:val="Normal"/>
+    <w:link w:val="CabealhoChar"/>
+    <w:uiPriority w:val="99"/>
+    <w:unhideWhenUsed/>
+    <w:rsid w:val="00333859"/>
+    <w:pPr>
+      <w:tabs>
+        <w:tab w:val="center" w:pos="4252"/>
+        <w:tab w:val="right" w:pos="8504"/>
+      </w:tabs>
+      <w:spacing w:after="0" w:line="240" w:lineRule="auto"/>
+    </w:pPr>
+  </w:style>
+  <w:style w:type="character" w:customStyle="1" w:styleId="CabealhoChar">
+    <w:name w:val="Cabeçalho Char"/>
+    <w:basedOn w:val="Fontepargpadro"/>
+    <w:link w:val="Cabealho"/>
+    <w:uiPriority w:val="99"/>
+    <w:rsid w:val="00333859"/>
+  </w:style>
+  <w:style w:type="paragraph" w:styleId="Rodap">
+    <w:name w:val="footer"/>
+    <w:basedOn w:val="Normal"/>
+    <w:link w:val="RodapChar"/>
+    <w:uiPriority w:val="99"/>
+    <w:unhideWhenUsed/>
+    <w:rsid w:val="00333859"/>
+    <w:pPr>
+      <w:tabs>
+        <w:tab w:val="center" w:pos="4252"/>
+        <w:tab w:val="right" w:pos="8504"/>
+      </w:tabs>
+      <w:spacing w:after="0" w:line="240" w:lineRule="auto"/>
+    </w:pPr>
+  </w:style>
+  <w:style w:type="character" w:customStyle="1" w:styleId="RodapChar">
+    <w:name w:val="Rodapé Char"/>
+    <w:basedOn w:val="Fontepargpadro"/>
+    <w:link w:val="Rodap"/>
+    <w:uiPriority w:val="99"/>
+    <w:rsid w:val="00333859"/>
+  </w:style>
 </w:styles>
 </file>
 
@@ -3299,7 +3445,7 @@
 </file>
 
 <file path=customXml/itemProps1.xml><?xml version="1.0" encoding="utf-8"?>
-<ds:datastoreItem xmlns:ds="http://schemas.openxmlformats.org/officeDocument/2006/customXml" ds:itemID="{AF1E535D-B97F-44C7-8FB2-A928F18A6010}">
+<ds:datastoreItem xmlns:ds="http://schemas.openxmlformats.org/officeDocument/2006/customXml" ds:itemID="{54B94ED8-4FAD-461A-95E7-09394BE480A0}">
   <ds:schemaRefs>
     <ds:schemaRef ds:uri="http://schemas.openxmlformats.org/officeDocument/2006/bibliography"/>
   </ds:schemaRefs>

</xml_diff>

<commit_message>
Revert "Inserindo requisitos iniciais em linguagem natural"
This reverts commit 74afb4762328b79dbaa345af4f17720940693e6b.
</commit_message>
<xml_diff>
--- a/Documentação/Documento de Especificação.docx
+++ b/Documentação/Documento de Especificação.docx
@@ -14,7 +14,7 @@
       <w:pPr>
         <w:pStyle w:val="Ttulo1"/>
       </w:pPr>
-      <w:bookmarkStart w:id="0" w:name="_Toc480405604"/>
+      <w:bookmarkStart w:id="0" w:name="_Toc480362650"/>
       <w:r>
         <w:t>Histórico de revisão</w:t>
       </w:r>
@@ -796,13 +796,6 @@
     <w:p/>
     <w:sdt>
       <w:sdtPr>
-        <w:rPr>
-          <w:rFonts w:asciiTheme="minorHAnsi" w:eastAsiaTheme="minorHAnsi" w:hAnsiTheme="minorHAnsi" w:cstheme="minorBidi"/>
-          <w:b w:val="0"/>
-          <w:sz w:val="22"/>
-          <w:szCs w:val="22"/>
-          <w:lang w:eastAsia="en-US"/>
-        </w:rPr>
         <w:id w:val="873430280"/>
         <w:docPartObj>
           <w:docPartGallery w:val="Table of Contents"/>
@@ -811,7 +804,11 @@
       </w:sdtPr>
       <w:sdtEndPr>
         <w:rPr>
+          <w:rFonts w:asciiTheme="minorHAnsi" w:eastAsiaTheme="minorHAnsi" w:hAnsiTheme="minorHAnsi" w:cstheme="minorBidi"/>
           <w:bCs/>
+          <w:sz w:val="22"/>
+          <w:szCs w:val="22"/>
+          <w:lang w:eastAsia="en-US"/>
         </w:rPr>
       </w:sdtEndPr>
       <w:sdtContent>
@@ -852,7 +849,7 @@
           <w:r>
             <w:fldChar w:fldCharType="separate"/>
           </w:r>
-          <w:hyperlink w:anchor="_Toc480405604" w:history="1">
+          <w:hyperlink w:anchor="_Toc480362650" w:history="1">
             <w:r>
               <w:rPr>
                 <w:rStyle w:val="Hyperlink"/>
@@ -879,7 +876,7 @@
                 <w:noProof/>
                 <w:webHidden/>
               </w:rPr>
-              <w:instrText xml:space="preserve"> PAGEREF _Toc480405604 \h </w:instrText>
+              <w:instrText xml:space="preserve"> PAGEREF _Toc480362650 \h </w:instrText>
             </w:r>
             <w:r>
               <w:rPr>
@@ -922,7 +919,7 @@
               <w:lang w:eastAsia="pt-BR"/>
             </w:rPr>
           </w:pPr>
-          <w:hyperlink w:anchor="_Toc480405605" w:history="1">
+          <w:hyperlink w:anchor="_Toc480362651" w:history="1">
             <w:r>
               <w:rPr>
                 <w:rStyle w:val="Hyperlink"/>
@@ -949,7 +946,7 @@
                 <w:noProof/>
                 <w:webHidden/>
               </w:rPr>
-              <w:instrText xml:space="preserve"> PAGEREF _Toc480405605 \h </w:instrText>
+              <w:instrText xml:space="preserve"> PAGEREF _Toc480362651 \h </w:instrText>
             </w:r>
             <w:r>
               <w:rPr>
@@ -992,7 +989,7 @@
               <w:lang w:eastAsia="pt-BR"/>
             </w:rPr>
           </w:pPr>
-          <w:hyperlink w:anchor="_Toc480405606" w:history="1">
+          <w:hyperlink w:anchor="_Toc480362652" w:history="1">
             <w:r>
               <w:rPr>
                 <w:rStyle w:val="Hyperlink"/>
@@ -1019,7 +1016,7 @@
                 <w:noProof/>
                 <w:webHidden/>
               </w:rPr>
-              <w:instrText xml:space="preserve"> PAGEREF _Toc480405606 \h </w:instrText>
+              <w:instrText xml:space="preserve"> PAGEREF _Toc480362652 \h </w:instrText>
             </w:r>
             <w:r>
               <w:rPr>
@@ -1062,7 +1059,7 @@
               <w:lang w:eastAsia="pt-BR"/>
             </w:rPr>
           </w:pPr>
-          <w:hyperlink w:anchor="_Toc480405607" w:history="1">
+          <w:hyperlink w:anchor="_Toc480362653" w:history="1">
             <w:r>
               <w:rPr>
                 <w:rStyle w:val="Hyperlink"/>
@@ -1089,7 +1086,7 @@
                 <w:noProof/>
                 <w:webHidden/>
               </w:rPr>
-              <w:instrText xml:space="preserve"> PAGEREF _Toc480405607 \h </w:instrText>
+              <w:instrText xml:space="preserve"> PAGEREF _Toc480362653 \h </w:instrText>
             </w:r>
             <w:r>
               <w:rPr>
@@ -1132,7 +1129,7 @@
               <w:lang w:eastAsia="pt-BR"/>
             </w:rPr>
           </w:pPr>
-          <w:hyperlink w:anchor="_Toc480405608" w:history="1">
+          <w:hyperlink w:anchor="_Toc480362654" w:history="1">
             <w:r>
               <w:rPr>
                 <w:rStyle w:val="Hyperlink"/>
@@ -1159,7 +1156,7 @@
                 <w:noProof/>
                 <w:webHidden/>
               </w:rPr>
-              <w:instrText xml:space="preserve"> PAGEREF _Toc480405608 \h </w:instrText>
+              <w:instrText xml:space="preserve"> PAGEREF _Toc480362654 \h </w:instrText>
             </w:r>
             <w:r>
               <w:rPr>
@@ -1202,7 +1199,7 @@
               <w:lang w:eastAsia="pt-BR"/>
             </w:rPr>
           </w:pPr>
-          <w:hyperlink w:anchor="_Toc480405609" w:history="1">
+          <w:hyperlink w:anchor="_Toc480362655" w:history="1">
             <w:r>
               <w:rPr>
                 <w:rStyle w:val="Hyperlink"/>
@@ -1229,7 +1226,7 @@
                 <w:noProof/>
                 <w:webHidden/>
               </w:rPr>
-              <w:instrText xml:space="preserve"> PAGEREF _Toc480405609 \h </w:instrText>
+              <w:instrText xml:space="preserve"> PAGEREF _Toc480362655 \h </w:instrText>
             </w:r>
             <w:r>
               <w:rPr>
@@ -1272,7 +1269,7 @@
               <w:lang w:eastAsia="pt-BR"/>
             </w:rPr>
           </w:pPr>
-          <w:hyperlink w:anchor="_Toc480405610" w:history="1">
+          <w:hyperlink w:anchor="_Toc480362656" w:history="1">
             <w:r>
               <w:rPr>
                 <w:rStyle w:val="Hyperlink"/>
@@ -1299,7 +1296,7 @@
                 <w:noProof/>
                 <w:webHidden/>
               </w:rPr>
-              <w:instrText xml:space="preserve"> PAGEREF _Toc480405610 \h </w:instrText>
+              <w:instrText xml:space="preserve"> PAGEREF _Toc480362656 \h </w:instrText>
             </w:r>
             <w:r>
               <w:rPr>
@@ -1342,7 +1339,7 @@
               <w:lang w:eastAsia="pt-BR"/>
             </w:rPr>
           </w:pPr>
-          <w:hyperlink w:anchor="_Toc480405611" w:history="1">
+          <w:hyperlink w:anchor="_Toc480362657" w:history="1">
             <w:r>
               <w:rPr>
                 <w:rStyle w:val="Hyperlink"/>
@@ -1369,7 +1366,7 @@
                 <w:noProof/>
                 <w:webHidden/>
               </w:rPr>
-              <w:instrText xml:space="preserve"> PAGEREF _Toc480405611 \h </w:instrText>
+              <w:instrText xml:space="preserve"> PAGEREF _Toc480362657 \h </w:instrText>
             </w:r>
             <w:r>
               <w:rPr>
@@ -1412,7 +1409,7 @@
               <w:lang w:eastAsia="pt-BR"/>
             </w:rPr>
           </w:pPr>
-          <w:hyperlink w:anchor="_Toc480405612" w:history="1">
+          <w:hyperlink w:anchor="_Toc480362658" w:history="1">
             <w:r>
               <w:rPr>
                 <w:rStyle w:val="Hyperlink"/>
@@ -1439,7 +1436,7 @@
                 <w:noProof/>
                 <w:webHidden/>
               </w:rPr>
-              <w:instrText xml:space="preserve"> PAGEREF _Toc480405612 \h </w:instrText>
+              <w:instrText xml:space="preserve"> PAGEREF _Toc480362658 \h </w:instrText>
             </w:r>
             <w:r>
               <w:rPr>
@@ -1482,7 +1479,7 @@
               <w:lang w:eastAsia="pt-BR"/>
             </w:rPr>
           </w:pPr>
-          <w:hyperlink w:anchor="_Toc480405613" w:history="1">
+          <w:hyperlink w:anchor="_Toc480362659" w:history="1">
             <w:r>
               <w:rPr>
                 <w:rStyle w:val="Hyperlink"/>
@@ -1509,7 +1506,7 @@
                 <w:noProof/>
                 <w:webHidden/>
               </w:rPr>
-              <w:instrText xml:space="preserve"> PAGEREF _Toc480405613 \h </w:instrText>
+              <w:instrText xml:space="preserve"> PAGEREF _Toc480362659 \h </w:instrText>
             </w:r>
             <w:r>
               <w:rPr>
@@ -1552,7 +1549,7 @@
               <w:lang w:eastAsia="pt-BR"/>
             </w:rPr>
           </w:pPr>
-          <w:hyperlink w:anchor="_Toc480405614" w:history="1">
+          <w:hyperlink w:anchor="_Toc480362660" w:history="1">
             <w:r>
               <w:rPr>
                 <w:rStyle w:val="Hyperlink"/>
@@ -1579,7 +1576,7 @@
                 <w:noProof/>
                 <w:webHidden/>
               </w:rPr>
-              <w:instrText xml:space="preserve"> PAGEREF _Toc480405614 \h </w:instrText>
+              <w:instrText xml:space="preserve"> PAGEREF _Toc480362660 \h </w:instrText>
             </w:r>
             <w:r>
               <w:rPr>
@@ -1622,7 +1619,7 @@
               <w:lang w:eastAsia="pt-BR"/>
             </w:rPr>
           </w:pPr>
-          <w:hyperlink w:anchor="_Toc480405615" w:history="1">
+          <w:hyperlink w:anchor="_Toc480362661" w:history="1">
             <w:r>
               <w:rPr>
                 <w:rStyle w:val="Hyperlink"/>
@@ -1649,7 +1646,7 @@
                 <w:noProof/>
                 <w:webHidden/>
               </w:rPr>
-              <w:instrText xml:space="preserve"> PAGEREF _Toc480405615 \h </w:instrText>
+              <w:instrText xml:space="preserve"> PAGEREF _Toc480362661 \h </w:instrText>
             </w:r>
             <w:r>
               <w:rPr>
@@ -1692,7 +1689,7 @@
               <w:lang w:eastAsia="pt-BR"/>
             </w:rPr>
           </w:pPr>
-          <w:hyperlink w:anchor="_Toc480405616" w:history="1">
+          <w:hyperlink w:anchor="_Toc480362662" w:history="1">
             <w:r>
               <w:rPr>
                 <w:rStyle w:val="Hyperlink"/>
@@ -1719,7 +1716,7 @@
                 <w:noProof/>
                 <w:webHidden/>
               </w:rPr>
-              <w:instrText xml:space="preserve"> PAGEREF _Toc480405616 \h </w:instrText>
+              <w:instrText xml:space="preserve"> PAGEREF _Toc480362662 \h </w:instrText>
             </w:r>
             <w:r>
               <w:rPr>
@@ -1762,7 +1759,7 @@
               <w:lang w:eastAsia="pt-BR"/>
             </w:rPr>
           </w:pPr>
-          <w:hyperlink w:anchor="_Toc480405617" w:history="1">
+          <w:hyperlink w:anchor="_Toc480362663" w:history="1">
             <w:r>
               <w:rPr>
                 <w:rStyle w:val="Hyperlink"/>
@@ -1789,7 +1786,7 @@
                 <w:noProof/>
                 <w:webHidden/>
               </w:rPr>
-              <w:instrText xml:space="preserve"> PAGEREF _Toc480405617 \h </w:instrText>
+              <w:instrText xml:space="preserve"> PAGEREF _Toc480362663 \h </w:instrText>
             </w:r>
             <w:r>
               <w:rPr>
@@ -1831,33 +1828,29 @@
         </w:p>
       </w:sdtContent>
     </w:sdt>
-    <w:p>
-      <w:bookmarkStart w:id="1" w:name="_GoBack"/>
-      <w:bookmarkEnd w:id="1"/>
-    </w:p>
+    <w:p/>
     <w:p>
       <w:pPr>
         <w:pStyle w:val="Ttulo1"/>
       </w:pPr>
-      <w:bookmarkStart w:id="2" w:name="_Toc480405605"/>
+      <w:bookmarkStart w:id="1" w:name="_Toc480362651"/>
       <w:r>
-        <w:lastRenderedPageBreak/>
         <w:t>1.</w:t>
       </w:r>
       <w:r>
         <w:t>introdução</w:t>
       </w:r>
-      <w:bookmarkEnd w:id="2"/>
+      <w:bookmarkEnd w:id="1"/>
     </w:p>
     <w:p>
       <w:pPr>
         <w:pStyle w:val="Ttulo2"/>
       </w:pPr>
-      <w:bookmarkStart w:id="3" w:name="_Toc480405606"/>
+      <w:bookmarkStart w:id="2" w:name="_Toc480362652"/>
       <w:r>
         <w:t>1.1 Escopo</w:t>
       </w:r>
-      <w:bookmarkEnd w:id="3"/>
+      <w:bookmarkEnd w:id="2"/>
     </w:p>
     <w:p>
       <w:r>
@@ -1868,23 +1861,26 @@
       <w:pPr>
         <w:pStyle w:val="Ttulo2"/>
       </w:pPr>
-      <w:bookmarkStart w:id="4" w:name="_Toc480405607"/>
+      <w:bookmarkStart w:id="3" w:name="_Toc480362653"/>
       <w:r>
+        <w:lastRenderedPageBreak/>
         <w:t>1.2 Descrição dos stakeholders</w:t>
       </w:r>
-      <w:bookmarkEnd w:id="4"/>
+      <w:bookmarkEnd w:id="3"/>
     </w:p>
     <w:p>
       <w:r>
         <w:t>&lt;texto&gt;</w:t>
       </w:r>
+      <w:bookmarkStart w:id="4" w:name="_GoBack"/>
+      <w:bookmarkEnd w:id="4"/>
     </w:p>
     <w:p/>
     <w:p>
       <w:pPr>
         <w:pStyle w:val="Ttulo1"/>
       </w:pPr>
-      <w:bookmarkStart w:id="5" w:name="_Toc480405608"/>
+      <w:bookmarkStart w:id="5" w:name="_Toc480362654"/>
       <w:r>
         <w:t xml:space="preserve">2. </w:t>
       </w:r>
@@ -1900,7 +1896,7 @@
       <w:pPr>
         <w:pStyle w:val="Ttulo2"/>
       </w:pPr>
-      <w:bookmarkStart w:id="6" w:name="_Toc480405609"/>
+      <w:bookmarkStart w:id="6" w:name="_Toc480362655"/>
       <w:r>
         <w:t>2.1 Descrição do público-alvo</w:t>
       </w:r>
@@ -1915,7 +1911,7 @@
       <w:pPr>
         <w:pStyle w:val="Ttulo2"/>
       </w:pPr>
-      <w:bookmarkStart w:id="7" w:name="_Toc480405610"/>
+      <w:bookmarkStart w:id="7" w:name="_Toc480362656"/>
       <w:r>
         <w:t>2.2 Restrições</w:t>
       </w:r>
@@ -1931,7 +1927,7 @@
       <w:pPr>
         <w:pStyle w:val="Ttulo1"/>
       </w:pPr>
-      <w:bookmarkStart w:id="8" w:name="_Toc480405611"/>
+      <w:bookmarkStart w:id="8" w:name="_Toc480362657"/>
       <w:r>
         <w:t>3.Requisitos</w:t>
       </w:r>
@@ -1941,7 +1937,7 @@
       <w:pPr>
         <w:pStyle w:val="Ttulo2"/>
       </w:pPr>
-      <w:bookmarkStart w:id="9" w:name="_Toc480405612"/>
+      <w:bookmarkStart w:id="9" w:name="_Toc480362658"/>
       <w:r>
         <w:t>3.1 Requisitos funcionais</w:t>
       </w:r>
@@ -1956,7 +1952,7 @@
       <w:pPr>
         <w:pStyle w:val="Ttulo2"/>
       </w:pPr>
-      <w:bookmarkStart w:id="10" w:name="_Toc480405613"/>
+      <w:bookmarkStart w:id="10" w:name="_Toc480362659"/>
       <w:r>
         <w:t>3.2 Requisitos de qualidade</w:t>
       </w:r>
@@ -1972,7 +1968,7 @@
       <w:pPr>
         <w:pStyle w:val="Ttulo1"/>
       </w:pPr>
-      <w:bookmarkStart w:id="11" w:name="_Toc480405614"/>
+      <w:bookmarkStart w:id="11" w:name="_Toc480362660"/>
       <w:r>
         <w:t>Apêndices</w:t>
       </w:r>
@@ -1982,7 +1978,7 @@
       <w:pPr>
         <w:pStyle w:val="Ttulo2"/>
       </w:pPr>
-      <w:bookmarkStart w:id="12" w:name="_Toc480405615"/>
+      <w:bookmarkStart w:id="12" w:name="_Toc480362661"/>
       <w:r>
         <w:t>Modelos</w:t>
       </w:r>
@@ -1997,7 +1993,7 @@
       <w:pPr>
         <w:pStyle w:val="Ttulo2"/>
       </w:pPr>
-      <w:bookmarkStart w:id="13" w:name="_Toc480405616"/>
+      <w:bookmarkStart w:id="13" w:name="_Toc480362662"/>
       <w:r>
         <w:t>Glossário</w:t>
       </w:r>
@@ -2096,10 +2092,9 @@
       <w:pPr>
         <w:pStyle w:val="Ttulo1"/>
       </w:pPr>
-      <w:bookmarkStart w:id="14" w:name="_Toc480405617"/>
+      <w:bookmarkStart w:id="14" w:name="_Toc480362663"/>
       <w:commentRangeStart w:id="15"/>
       <w:r>
-        <w:lastRenderedPageBreak/>
         <w:t>Índice</w:t>
       </w:r>
       <w:commentRangeEnd w:id="15"/>
@@ -2120,7 +2115,6 @@
     </w:p>
     <w:p/>
     <w:sectPr>
-      <w:footerReference w:type="default" r:id="rId9"/>
       <w:pgSz w:w="11906" w:h="16838"/>
       <w:pgMar w:top="1417" w:right="1701" w:bottom="1417" w:left="1701" w:header="708" w:footer="708" w:gutter="0"/>
       <w:cols w:space="708"/>
@@ -2183,101 +2177,6 @@
 <w15:commentsEx xmlns:wpc="http://schemas.microsoft.com/office/word/2010/wordprocessingCanvas" xmlns:cx="http://schemas.microsoft.com/office/drawing/2014/chartex" xmlns:cx1="http://schemas.microsoft.com/office/drawing/2015/9/8/chartex" xmlns:cx2="http://schemas.microsoft.com/office/drawing/2015/10/21/chartex" xmlns:cx3="http://schemas.microsoft.com/office/drawing/2016/5/9/chartex" xmlns:cx4="http://schemas.microsoft.com/office/drawing/2016/5/10/chartex" xmlns:cx5="http://schemas.microsoft.com/office/drawing/2016/5/11/chartex" xmlns:mc="http://schemas.openxmlformats.org/markup-compatibility/2006" xmlns:o="urn:schemas-microsoft-com:office:office" xmlns:r="http://schemas.openxmlformats.org/officeDocument/2006/relationships" xmlns:m="http://schemas.openxmlformats.org/officeDocument/2006/math" xmlns:v="urn:schemas-microsoft-com:vml" xmlns:wp14="http://schemas.microsoft.com/office/word/2010/wordprocessingDrawing" xmlns:wp="http://schemas.openxmlformats.org/drawingml/2006/wordprocessingDrawing" xmlns:w10="urn:schemas-microsoft-com:office:word" xmlns:w="http://schemas.openxmlformats.org/wordprocessingml/2006/main" xmlns:w14="http://schemas.microsoft.com/office/word/2010/wordml" xmlns:w15="http://schemas.microsoft.com/office/word/2012/wordml" xmlns:w16se="http://schemas.microsoft.com/office/word/2015/wordml/symex" xmlns:wpg="http://schemas.microsoft.com/office/word/2010/wordprocessingGroup" xmlns:wpi="http://schemas.microsoft.com/office/word/2010/wordprocessingInk" xmlns:wne="http://schemas.microsoft.com/office/word/2006/wordml" xmlns:wps="http://schemas.microsoft.com/office/word/2010/wordprocessingShape" mc:Ignorable="w14 w15 w16se wp14">
   <w15:commentEx w15:paraId="774F322B" w15:done="0"/>
 </w15:commentsEx>
-</file>
-
-<file path=word/endnotes.xml><?xml version="1.0" encoding="utf-8"?>
-<w:endnotes xmlns:wpc="http://schemas.microsoft.com/office/word/2010/wordprocessingCanvas" xmlns:cx="http://schemas.microsoft.com/office/drawing/2014/chartex" xmlns:cx1="http://schemas.microsoft.com/office/drawing/2015/9/8/chartex" xmlns:cx2="http://schemas.microsoft.com/office/drawing/2015/10/21/chartex" xmlns:cx3="http://schemas.microsoft.com/office/drawing/2016/5/9/chartex" xmlns:cx4="http://schemas.microsoft.com/office/drawing/2016/5/10/chartex" xmlns:cx5="http://schemas.microsoft.com/office/drawing/2016/5/11/chartex" xmlns:mc="http://schemas.openxmlformats.org/markup-compatibility/2006" xmlns:o="urn:schemas-microsoft-com:office:office" xmlns:r="http://schemas.openxmlformats.org/officeDocument/2006/relationships" xmlns:m="http://schemas.openxmlformats.org/officeDocument/2006/math" xmlns:v="urn:schemas-microsoft-com:vml" xmlns:wp14="http://schemas.microsoft.com/office/word/2010/wordprocessingDrawing" xmlns:wp="http://schemas.openxmlformats.org/drawingml/2006/wordprocessingDrawing" xmlns:w10="urn:schemas-microsoft-com:office:word" xmlns:w="http://schemas.openxmlformats.org/wordprocessingml/2006/main" xmlns:w14="http://schemas.microsoft.com/office/word/2010/wordml" xmlns:w15="http://schemas.microsoft.com/office/word/2012/wordml" xmlns:w16se="http://schemas.microsoft.com/office/word/2015/wordml/symex" xmlns:wpg="http://schemas.microsoft.com/office/word/2010/wordprocessingGroup" xmlns:wpi="http://schemas.microsoft.com/office/word/2010/wordprocessingInk" xmlns:wne="http://schemas.microsoft.com/office/word/2006/wordml" xmlns:wps="http://schemas.microsoft.com/office/word/2010/wordprocessingShape" mc:Ignorable="w14 w15 w16se wp14">
-  <w:endnote w:type="separator" w:id="-1">
-    <w:p>
-      <w:pPr>
-        <w:spacing w:after="0" w:line="240" w:lineRule="auto"/>
-      </w:pPr>
-      <w:r>
-        <w:separator/>
-      </w:r>
-    </w:p>
-  </w:endnote>
-  <w:endnote w:type="continuationSeparator" w:id="0">
-    <w:p>
-      <w:pPr>
-        <w:spacing w:after="0" w:line="240" w:lineRule="auto"/>
-      </w:pPr>
-      <w:r>
-        <w:continuationSeparator/>
-      </w:r>
-    </w:p>
-  </w:endnote>
-</w:endnotes>
-</file>
-
-<file path=word/footer1.xml><?xml version="1.0" encoding="utf-8"?>
-<w:ftr xmlns:wpc="http://schemas.microsoft.com/office/word/2010/wordprocessingCanvas" xmlns:cx="http://schemas.microsoft.com/office/drawing/2014/chartex" xmlns:cx1="http://schemas.microsoft.com/office/drawing/2015/9/8/chartex" xmlns:cx2="http://schemas.microsoft.com/office/drawing/2015/10/21/chartex" xmlns:cx3="http://schemas.microsoft.com/office/drawing/2016/5/9/chartex" xmlns:cx4="http://schemas.microsoft.com/office/drawing/2016/5/10/chartex" xmlns:cx5="http://schemas.microsoft.com/office/drawing/2016/5/11/chartex" xmlns:mc="http://schemas.openxmlformats.org/markup-compatibility/2006" xmlns:o="urn:schemas-microsoft-com:office:office" xmlns:r="http://schemas.openxmlformats.org/officeDocument/2006/relationships" xmlns:m="http://schemas.openxmlformats.org/officeDocument/2006/math" xmlns:v="urn:schemas-microsoft-com:vml" xmlns:wp14="http://schemas.microsoft.com/office/word/2010/wordprocessingDrawing" xmlns:wp="http://schemas.openxmlformats.org/drawingml/2006/wordprocessingDrawing" xmlns:w10="urn:schemas-microsoft-com:office:word" xmlns:w="http://schemas.openxmlformats.org/wordprocessingml/2006/main" xmlns:w14="http://schemas.microsoft.com/office/word/2010/wordml" xmlns:w15="http://schemas.microsoft.com/office/word/2012/wordml" xmlns:w16se="http://schemas.microsoft.com/office/word/2015/wordml/symex" xmlns:wpg="http://schemas.microsoft.com/office/word/2010/wordprocessingGroup" xmlns:wpi="http://schemas.microsoft.com/office/word/2010/wordprocessingInk" xmlns:wne="http://schemas.microsoft.com/office/word/2006/wordml" xmlns:wps="http://schemas.microsoft.com/office/word/2010/wordprocessingShape" mc:Ignorable="w14 w15 w16se wp14">
-  <w:sdt>
-    <w:sdtPr>
-      <w:id w:val="2125497251"/>
-      <w:docPartObj>
-        <w:docPartGallery w:val="Page Numbers (Bottom of Page)"/>
-        <w:docPartUnique/>
-      </w:docPartObj>
-    </w:sdtPr>
-    <w:sdtContent>
-      <w:p>
-        <w:pPr>
-          <w:pStyle w:val="Rodap"/>
-          <w:jc w:val="right"/>
-        </w:pPr>
-        <w:r>
-          <w:fldChar w:fldCharType="begin"/>
-        </w:r>
-        <w:r>
-          <w:instrText>PAGE   \* MERGEFORMAT</w:instrText>
-        </w:r>
-        <w:r>
-          <w:fldChar w:fldCharType="separate"/>
-        </w:r>
-        <w:r>
-          <w:rPr>
-            <w:noProof/>
-          </w:rPr>
-          <w:t>1</w:t>
-        </w:r>
-        <w:r>
-          <w:fldChar w:fldCharType="end"/>
-        </w:r>
-      </w:p>
-    </w:sdtContent>
-  </w:sdt>
-  <w:p>
-    <w:pPr>
-      <w:pStyle w:val="Rodap"/>
-    </w:pPr>
-  </w:p>
-</w:ftr>
-</file>
-
-<file path=word/footnotes.xml><?xml version="1.0" encoding="utf-8"?>
-<w:footnotes xmlns:wpc="http://schemas.microsoft.com/office/word/2010/wordprocessingCanvas" xmlns:cx="http://schemas.microsoft.com/office/drawing/2014/chartex" xmlns:cx1="http://schemas.microsoft.com/office/drawing/2015/9/8/chartex" xmlns:cx2="http://schemas.microsoft.com/office/drawing/2015/10/21/chartex" xmlns:cx3="http://schemas.microsoft.com/office/drawing/2016/5/9/chartex" xmlns:cx4="http://schemas.microsoft.com/office/drawing/2016/5/10/chartex" xmlns:cx5="http://schemas.microsoft.com/office/drawing/2016/5/11/chartex" xmlns:mc="http://schemas.openxmlformats.org/markup-compatibility/2006" xmlns:o="urn:schemas-microsoft-com:office:office" xmlns:r="http://schemas.openxmlformats.org/officeDocument/2006/relationships" xmlns:m="http://schemas.openxmlformats.org/officeDocument/2006/math" xmlns:v="urn:schemas-microsoft-com:vml" xmlns:wp14="http://schemas.microsoft.com/office/word/2010/wordprocessingDrawing" xmlns:wp="http://schemas.openxmlformats.org/drawingml/2006/wordprocessingDrawing" xmlns:w10="urn:schemas-microsoft-com:office:word" xmlns:w="http://schemas.openxmlformats.org/wordprocessingml/2006/main" xmlns:w14="http://schemas.microsoft.com/office/word/2010/wordml" xmlns:w15="http://schemas.microsoft.com/office/word/2012/wordml" xmlns:w16se="http://schemas.microsoft.com/office/word/2015/wordml/symex" xmlns:wpg="http://schemas.microsoft.com/office/word/2010/wordprocessingGroup" xmlns:wpi="http://schemas.microsoft.com/office/word/2010/wordprocessingInk" xmlns:wne="http://schemas.microsoft.com/office/word/2006/wordml" xmlns:wps="http://schemas.microsoft.com/office/word/2010/wordprocessingShape" mc:Ignorable="w14 w15 w16se wp14">
-  <w:footnote w:type="separator" w:id="-1">
-    <w:p>
-      <w:pPr>
-        <w:spacing w:after="0" w:line="240" w:lineRule="auto"/>
-      </w:pPr>
-      <w:r>
-        <w:separator/>
-      </w:r>
-    </w:p>
-  </w:footnote>
-  <w:footnote w:type="continuationSeparator" w:id="0">
-    <w:p>
-      <w:pPr>
-        <w:spacing w:after="0" w:line="240" w:lineRule="auto"/>
-      </w:pPr>
-      <w:r>
-        <w:continuationSeparator/>
-      </w:r>
-    </w:p>
-  </w:footnote>
-</w:footnotes>
 </file>
 
 <file path=word/people.xml><?xml version="1.0" encoding="utf-8"?>
@@ -2752,7 +2651,6 @@
   <w:style w:type="character" w:default="1" w:styleId="Fontepargpadro">
     <w:name w:val="Default Paragraph Font"/>
     <w:uiPriority w:val="1"/>
-    <w:semiHidden/>
     <w:unhideWhenUsed/>
   </w:style>
   <w:style w:type="table" w:default="1" w:styleId="Tabelanormal">
@@ -3098,50 +2996,6 @@
       <w:shd w:val="clear" w:color="auto" w:fill="E6E6E6"/>
     </w:rPr>
   </w:style>
-  <w:style w:type="paragraph" w:styleId="Cabealho">
-    <w:name w:val="header"/>
-    <w:basedOn w:val="Normal"/>
-    <w:link w:val="CabealhoChar"/>
-    <w:uiPriority w:val="99"/>
-    <w:unhideWhenUsed/>
-    <w:rsid w:val="00333859"/>
-    <w:pPr>
-      <w:tabs>
-        <w:tab w:val="center" w:pos="4252"/>
-        <w:tab w:val="right" w:pos="8504"/>
-      </w:tabs>
-      <w:spacing w:after="0" w:line="240" w:lineRule="auto"/>
-    </w:pPr>
-  </w:style>
-  <w:style w:type="character" w:customStyle="1" w:styleId="CabealhoChar">
-    <w:name w:val="Cabeçalho Char"/>
-    <w:basedOn w:val="Fontepargpadro"/>
-    <w:link w:val="Cabealho"/>
-    <w:uiPriority w:val="99"/>
-    <w:rsid w:val="00333859"/>
-  </w:style>
-  <w:style w:type="paragraph" w:styleId="Rodap">
-    <w:name w:val="footer"/>
-    <w:basedOn w:val="Normal"/>
-    <w:link w:val="RodapChar"/>
-    <w:uiPriority w:val="99"/>
-    <w:unhideWhenUsed/>
-    <w:rsid w:val="00333859"/>
-    <w:pPr>
-      <w:tabs>
-        <w:tab w:val="center" w:pos="4252"/>
-        <w:tab w:val="right" w:pos="8504"/>
-      </w:tabs>
-      <w:spacing w:after="0" w:line="240" w:lineRule="auto"/>
-    </w:pPr>
-  </w:style>
-  <w:style w:type="character" w:customStyle="1" w:styleId="RodapChar">
-    <w:name w:val="Rodapé Char"/>
-    <w:basedOn w:val="Fontepargpadro"/>
-    <w:link w:val="Rodap"/>
-    <w:uiPriority w:val="99"/>
-    <w:rsid w:val="00333859"/>
-  </w:style>
 </w:styles>
 </file>
 
@@ -3445,7 +3299,7 @@
 </file>
 
 <file path=customXml/itemProps1.xml><?xml version="1.0" encoding="utf-8"?>
-<ds:datastoreItem xmlns:ds="http://schemas.openxmlformats.org/officeDocument/2006/customXml" ds:itemID="{54B94ED8-4FAD-461A-95E7-09394BE480A0}">
+<ds:datastoreItem xmlns:ds="http://schemas.openxmlformats.org/officeDocument/2006/customXml" ds:itemID="{AF1E535D-B97F-44C7-8FB2-A928F18A6010}">
   <ds:schemaRefs>
     <ds:schemaRef ds:uri="http://schemas.openxmlformats.org/officeDocument/2006/bibliography"/>
   </ds:schemaRefs>

</xml_diff>

<commit_message>
Corrigindo requisitos após entrevista
</commit_message>
<xml_diff>
--- a/Documentação/Documento de Especificação.docx
+++ b/Documentação/Documento de Especificação.docx
@@ -206,13 +206,7 @@
               <w:t xml:space="preserve">Inserindo requisitos </w:t>
             </w:r>
             <w:r>
-              <w:t xml:space="preserve">(Inserir tarefa, Deletar tarefa, Alterar estado da tarefa, Visualizar tarefas e </w:t>
-            </w:r>
-            <w:r>
-              <w:t>Ordenar tarefas</w:t>
-            </w:r>
-            <w:r>
-              <w:t>) a partir do primeiro contato com o cliente.</w:t>
+              <w:t>(Inserir tarefa, Deletar tarefa, Alterar estado da tarefa, Visualizar tarefas e Ordenar tarefas) a partir do primeiro contato com o cliente.</w:t>
             </w:r>
           </w:p>
         </w:tc>
@@ -244,6 +238,12 @@
                 <w:b w:val="0"/>
               </w:rPr>
             </w:pPr>
+            <w:r>
+              <w:rPr>
+                <w:b w:val="0"/>
+              </w:rPr>
+              <w:t>28/04/17</w:t>
+            </w:r>
           </w:p>
         </w:tc>
         <w:tc>
@@ -255,6 +255,9 @@
             <w:pPr>
               <w:cnfStyle w:val="000000000000" w:firstRow="0" w:lastRow="0" w:firstColumn="0" w:lastColumn="0" w:oddVBand="0" w:evenVBand="0" w:oddHBand="0" w:evenHBand="0" w:firstRowFirstColumn="0" w:firstRowLastColumn="0" w:lastRowFirstColumn="0" w:lastRowLastColumn="0"/>
             </w:pPr>
+            <w:r>
+              <w:t>0.3</w:t>
+            </w:r>
           </w:p>
         </w:tc>
         <w:tc>
@@ -266,6 +269,9 @@
             <w:pPr>
               <w:cnfStyle w:val="000000000000" w:firstRow="0" w:lastRow="0" w:firstColumn="0" w:lastColumn="0" w:oddVBand="0" w:evenVBand="0" w:oddHBand="0" w:evenHBand="0" w:firstRowFirstColumn="0" w:firstRowLastColumn="0" w:lastRowFirstColumn="0" w:lastRowLastColumn="0"/>
             </w:pPr>
+            <w:r>
+              <w:t>Corrigindo requisitos funcionais após entrevista</w:t>
+            </w:r>
           </w:p>
         </w:tc>
         <w:tc>
@@ -277,6 +283,9 @@
             <w:pPr>
               <w:cnfStyle w:val="000000000000" w:firstRow="0" w:lastRow="0" w:firstColumn="0" w:lastColumn="0" w:oddVBand="0" w:evenVBand="0" w:oddHBand="0" w:evenHBand="0" w:firstRowFirstColumn="0" w:firstRowLastColumn="0" w:lastRowFirstColumn="0" w:lastRowLastColumn="0"/>
             </w:pPr>
+            <w:r>
+              <w:t>André L. R. Estevam</w:t>
+            </w:r>
           </w:p>
         </w:tc>
       </w:tr>
@@ -413,6 +422,8 @@
             <w:pPr>
               <w:cnfStyle w:val="000000000000" w:firstRow="0" w:lastRow="0" w:firstColumn="0" w:lastColumn="0" w:oddVBand="0" w:evenVBand="0" w:oddHBand="0" w:evenHBand="0" w:firstRowFirstColumn="0" w:firstRowLastColumn="0" w:lastRowFirstColumn="0" w:lastRowLastColumn="0"/>
             </w:pPr>
+            <w:bookmarkStart w:id="1" w:name="_GoBack"/>
+            <w:bookmarkEnd w:id="1"/>
           </w:p>
         </w:tc>
         <w:tc>
@@ -1863,37 +1874,22 @@
       <w:pPr>
         <w:pStyle w:val="Ttulo1"/>
       </w:pPr>
-      <w:bookmarkStart w:id="1" w:name="_Toc480652983"/>
+      <w:bookmarkStart w:id="2" w:name="_Toc480652983"/>
       <w:r>
         <w:t>1.</w:t>
       </w:r>
       <w:r>
         <w:t>introdução</w:t>
-      </w:r>
-      <w:bookmarkEnd w:id="1"/>
-    </w:p>
-    <w:p>
-      <w:pPr>
-        <w:pStyle w:val="Ttulo2"/>
-      </w:pPr>
-      <w:bookmarkStart w:id="2" w:name="_Toc480652984"/>
-      <w:r>
-        <w:t>1.1 Escopo</w:t>
       </w:r>
       <w:bookmarkEnd w:id="2"/>
     </w:p>
     <w:p>
-      <w:r>
-        <w:t>&lt;texto&gt;</w:t>
-      </w:r>
-    </w:p>
-    <w:p>
       <w:pPr>
         <w:pStyle w:val="Ttulo2"/>
       </w:pPr>
-      <w:bookmarkStart w:id="3" w:name="_Toc480652985"/>
-      <w:r>
-        <w:t>1.2 Descrição dos stakeholders</w:t>
+      <w:bookmarkStart w:id="3" w:name="_Toc480652984"/>
+      <w:r>
+        <w:t>1.1 Escopo</w:t>
       </w:r>
       <w:bookmarkEnd w:id="3"/>
     </w:p>
@@ -1902,45 +1898,45 @@
         <w:t>&lt;texto&gt;</w:t>
       </w:r>
     </w:p>
-    <w:p/>
     <w:p>
       <w:pPr>
-        <w:pStyle w:val="Ttulo1"/>
-      </w:pPr>
-      <w:bookmarkStart w:id="4" w:name="_Toc480652986"/>
-      <w:r>
-        <w:t xml:space="preserve">2. </w:t>
-      </w:r>
-      <w:r>
-        <w:t>Descrição</w:t>
-      </w:r>
-      <w:r>
-        <w:t xml:space="preserve"> geral</w:t>
+        <w:pStyle w:val="Ttulo2"/>
+      </w:pPr>
+      <w:bookmarkStart w:id="4" w:name="_Toc480652985"/>
+      <w:r>
+        <w:t>1.2 Descrição dos stakeholders</w:t>
       </w:r>
       <w:bookmarkEnd w:id="4"/>
     </w:p>
     <w:p>
-      <w:pPr>
-        <w:pStyle w:val="Ttulo2"/>
-      </w:pPr>
-      <w:bookmarkStart w:id="5" w:name="_Toc480652987"/>
-      <w:r>
-        <w:t>2.1 Descrição do público-alvo</w:t>
+      <w:r>
+        <w:t>&lt;texto&gt;</w:t>
+      </w:r>
+    </w:p>
+    <w:p/>
+    <w:p>
+      <w:pPr>
+        <w:pStyle w:val="Ttulo1"/>
+      </w:pPr>
+      <w:bookmarkStart w:id="5" w:name="_Toc480652986"/>
+      <w:r>
+        <w:t xml:space="preserve">2. </w:t>
+      </w:r>
+      <w:r>
+        <w:t>Descrição</w:t>
+      </w:r>
+      <w:r>
+        <w:t xml:space="preserve"> geral</w:t>
       </w:r>
       <w:bookmarkEnd w:id="5"/>
     </w:p>
     <w:p>
-      <w:r>
-        <w:t>&lt;texto&gt;</w:t>
-      </w:r>
-    </w:p>
-    <w:p>
       <w:pPr>
         <w:pStyle w:val="Ttulo2"/>
       </w:pPr>
-      <w:bookmarkStart w:id="6" w:name="_Toc480652988"/>
-      <w:r>
-        <w:t>2.2 Restrições</w:t>
+      <w:bookmarkStart w:id="6" w:name="_Toc480652987"/>
+      <w:r>
+        <w:t>2.1 Descrição do público-alvo</w:t>
       </w:r>
       <w:bookmarkEnd w:id="6"/>
     </w:p>
@@ -1949,35 +1945,50 @@
         <w:t>&lt;texto&gt;</w:t>
       </w:r>
     </w:p>
+    <w:p>
+      <w:pPr>
+        <w:pStyle w:val="Ttulo2"/>
+      </w:pPr>
+      <w:bookmarkStart w:id="7" w:name="_Toc480652988"/>
+      <w:r>
+        <w:t>2.2 Restrições</w:t>
+      </w:r>
+      <w:bookmarkEnd w:id="7"/>
+    </w:p>
+    <w:p>
+      <w:r>
+        <w:t>&lt;texto&gt;</w:t>
+      </w:r>
+    </w:p>
     <w:p/>
     <w:p>
       <w:pPr>
         <w:pStyle w:val="Ttulo1"/>
       </w:pPr>
-      <w:bookmarkStart w:id="7" w:name="_Toc480652989"/>
+      <w:bookmarkStart w:id="8" w:name="_Toc480652989"/>
       <w:r>
         <w:t>3</w:t>
       </w:r>
-      <w:commentRangeStart w:id="8"/>
+      <w:commentRangeStart w:id="9"/>
       <w:r>
         <w:t>.</w:t>
       </w:r>
-      <w:commentRangeStart w:id="9"/>
       <w:commentRangeStart w:id="10"/>
+      <w:commentRangeStart w:id="11"/>
       <w:r>
         <w:t>Requisitos</w:t>
       </w:r>
-      <w:commentRangeEnd w:id="8"/>
+      <w:commentRangeEnd w:id="9"/>
       <w:r>
         <w:rPr>
           <w:rStyle w:val="Refdecomentrio"/>
           <w:rFonts w:asciiTheme="minorHAnsi" w:eastAsiaTheme="minorHAnsi" w:hAnsiTheme="minorHAnsi" w:cstheme="minorBidi"/>
           <w:b w:val="0"/>
         </w:rPr>
-        <w:commentReference w:id="8"/>
-      </w:r>
-      <w:commentRangeEnd w:id="9"/>
+        <w:commentReference w:id="9"/>
+      </w:r>
       <w:commentRangeEnd w:id="10"/>
+      <w:commentRangeEnd w:id="11"/>
       <w:r>
         <w:rPr>
           <w:rStyle w:val="Refdecomentrio"/>
@@ -1992,44 +2003,48 @@
           <w:rFonts w:asciiTheme="minorHAnsi" w:eastAsiaTheme="minorHAnsi" w:hAnsiTheme="minorHAnsi" w:cstheme="minorBidi"/>
           <w:b w:val="0"/>
         </w:rPr>
-        <w:commentReference w:id="9"/>
-      </w:r>
-      <w:bookmarkEnd w:id="7"/>
+        <w:commentReference w:id="11"/>
+      </w:r>
+      <w:bookmarkEnd w:id="8"/>
     </w:p>
     <w:p>
       <w:pPr>
         <w:pStyle w:val="Ttulo2"/>
       </w:pPr>
-      <w:bookmarkStart w:id="11" w:name="_Toc480652990"/>
+      <w:bookmarkStart w:id="12" w:name="_Toc480652990"/>
       <w:r>
         <w:t xml:space="preserve">3.1 </w:t>
       </w:r>
-      <w:commentRangeStart w:id="12"/>
       <w:commentRangeStart w:id="13"/>
+      <w:commentRangeStart w:id="14"/>
       <w:r>
         <w:t>Requisitos funcionais</w:t>
       </w:r>
-      <w:commentRangeEnd w:id="12"/>
+      <w:commentRangeEnd w:id="13"/>
       <w:r>
         <w:rPr>
           <w:rStyle w:val="Refdecomentrio"/>
           <w:rFonts w:asciiTheme="minorHAnsi" w:eastAsiaTheme="minorHAnsi" w:hAnsiTheme="minorHAnsi" w:cstheme="minorBidi"/>
         </w:rPr>
-        <w:commentReference w:id="12"/>
-      </w:r>
-      <w:commentRangeEnd w:id="13"/>
+        <w:commentReference w:id="13"/>
+      </w:r>
+      <w:commentRangeEnd w:id="14"/>
       <w:r>
         <w:rPr>
           <w:rStyle w:val="Refdecomentrio"/>
           <w:rFonts w:asciiTheme="minorHAnsi" w:eastAsiaTheme="minorHAnsi" w:hAnsiTheme="minorHAnsi" w:cstheme="minorBidi"/>
         </w:rPr>
-        <w:commentReference w:id="13"/>
-      </w:r>
-      <w:bookmarkEnd w:id="11"/>
+        <w:commentReference w:id="14"/>
+      </w:r>
+      <w:bookmarkEnd w:id="12"/>
     </w:p>
     <w:p>
       <w:pPr>
-        <w:ind w:left="360"/>
+        <w:pStyle w:val="PargrafodaLista"/>
+        <w:numPr>
+          <w:ilvl w:val="0"/>
+          <w:numId w:val="3"/>
+        </w:numPr>
         <w:rPr>
           <w:b/>
         </w:rPr>
@@ -2059,10 +2074,7 @@
         <w:t xml:space="preserve"> um botão o sistema deverá fornecer a capacidade </w:t>
       </w:r>
       <w:r>
-        <w:t>para o</w:t>
-      </w:r>
-      <w:r>
-        <w:t xml:space="preserve"> </w:t>
+        <w:t xml:space="preserve">para o </w:t>
       </w:r>
       <w:r>
         <w:t>usuário</w:t>
@@ -2076,7 +2088,11 @@
     </w:p>
     <w:p>
       <w:pPr>
-        <w:ind w:left="360"/>
+        <w:pStyle w:val="PargrafodaLista"/>
+        <w:numPr>
+          <w:ilvl w:val="0"/>
+          <w:numId w:val="3"/>
+        </w:numPr>
       </w:pPr>
       <w:r>
         <w:rPr>
@@ -2097,14 +2113,22 @@
         <w:t xml:space="preserve"> o sistema deverá fornecer a capacidade </w:t>
       </w:r>
       <w:r>
-        <w:t>para o usuário excluir uma tarefa.</w:t>
-      </w:r>
-      <w:bookmarkStart w:id="14" w:name="_GoBack"/>
-      <w:bookmarkEnd w:id="14"/>
+        <w:t xml:space="preserve">para o usuário excluir </w:t>
+      </w:r>
+      <w:r>
+        <w:t>qualquer</w:t>
+      </w:r>
+      <w:r>
+        <w:t xml:space="preserve"> tarefa.</w:t>
+      </w:r>
     </w:p>
     <w:p>
       <w:pPr>
-        <w:ind w:left="360"/>
+        <w:pStyle w:val="PargrafodaLista"/>
+        <w:numPr>
+          <w:ilvl w:val="0"/>
+          <w:numId w:val="3"/>
+        </w:numPr>
       </w:pPr>
       <w:r>
         <w:rPr>
@@ -2125,7 +2149,10 @@
     <w:p>
       <w:pPr>
         <w:pStyle w:val="PargrafodaLista"/>
-        <w:ind w:left="360"/>
+        <w:numPr>
+          <w:ilvl w:val="0"/>
+          <w:numId w:val="3"/>
+        </w:numPr>
       </w:pPr>
       <w:r>
         <w:rPr>
@@ -2147,18 +2174,18 @@
       </w:r>
       <w:r>
         <w:t>para o usuário consultar as tarefas inseridas</w:t>
+      </w:r>
+      <w:r>
+        <w:t>.</w:t>
       </w:r>
     </w:p>
     <w:p>
       <w:pPr>
         <w:pStyle w:val="PargrafodaLista"/>
-        <w:ind w:left="360"/>
-      </w:pPr>
-    </w:p>
-    <w:p>
-      <w:pPr>
-        <w:pStyle w:val="PargrafodaLista"/>
-        <w:ind w:left="360"/>
+        <w:numPr>
+          <w:ilvl w:val="0"/>
+          <w:numId w:val="3"/>
+        </w:numPr>
         <w:rPr>
           <w:b/>
         </w:rPr>
@@ -2185,7 +2212,13 @@
         <w:t xml:space="preserve"> a capacidade </w:t>
       </w:r>
       <w:r>
-        <w:t>de ordenar as tarefas por data de inserção e exibi-las ao usuário.</w:t>
+        <w:t xml:space="preserve">de ordenar as tarefas por </w:t>
+      </w:r>
+      <w:r>
+        <w:t xml:space="preserve">prioridade </w:t>
+      </w:r>
+      <w:r>
+        <w:t>e exibi-las ao usuário.</w:t>
       </w:r>
     </w:p>
     <w:p>
@@ -2401,7 +2434,7 @@
 
 <file path=word/comments.xml><?xml version="1.0" encoding="utf-8"?>
 <w:comments xmlns:wpc="http://schemas.microsoft.com/office/word/2010/wordprocessingCanvas" xmlns:cx="http://schemas.microsoft.com/office/drawing/2014/chartex" xmlns:cx1="http://schemas.microsoft.com/office/drawing/2015/9/8/chartex" xmlns:cx2="http://schemas.microsoft.com/office/drawing/2015/10/21/chartex" xmlns:cx3="http://schemas.microsoft.com/office/drawing/2016/5/9/chartex" xmlns:cx4="http://schemas.microsoft.com/office/drawing/2016/5/10/chartex" xmlns:cx5="http://schemas.microsoft.com/office/drawing/2016/5/11/chartex" xmlns:mc="http://schemas.openxmlformats.org/markup-compatibility/2006" xmlns:o="urn:schemas-microsoft-com:office:office" xmlns:r="http://schemas.openxmlformats.org/officeDocument/2006/relationships" xmlns:m="http://schemas.openxmlformats.org/officeDocument/2006/math" xmlns:v="urn:schemas-microsoft-com:vml" xmlns:wp14="http://schemas.microsoft.com/office/word/2010/wordprocessingDrawing" xmlns:wp="http://schemas.openxmlformats.org/drawingml/2006/wordprocessingDrawing" xmlns:w10="urn:schemas-microsoft-com:office:word" xmlns:w="http://schemas.openxmlformats.org/wordprocessingml/2006/main" xmlns:w14="http://schemas.microsoft.com/office/word/2010/wordml" xmlns:w15="http://schemas.microsoft.com/office/word/2012/wordml" xmlns:w16se="http://schemas.microsoft.com/office/word/2015/wordml/symex" xmlns:wpg="http://schemas.microsoft.com/office/word/2010/wordprocessingGroup" xmlns:wpi="http://schemas.microsoft.com/office/word/2010/wordprocessingInk" xmlns:wne="http://schemas.microsoft.com/office/word/2006/wordml" xmlns:wps="http://schemas.microsoft.com/office/word/2010/wordprocessingShape" mc:Ignorable="w14 w15 w16se wp14">
-  <w:comment w:id="8" w:author="André Luiz Rodrigues Estevam" w:date="2017-04-22T19:01:00Z" w:initials="ALRE">
+  <w:comment w:id="9" w:author="André Luiz Rodrigues Estevam" w:date="2017-04-22T19:01:00Z" w:initials="ALRE">
     <w:p>
       <w:pPr>
         <w:pStyle w:val="Textodecomentrio"/>
@@ -2585,7 +2618,7 @@
       </w:r>
     </w:p>
   </w:comment>
-  <w:comment w:id="9" w:author="André Luiz Rodrigues Estevam" w:date="2017-04-22T19:02:00Z" w:initials="ALRE">
+  <w:comment w:id="11" w:author="André Luiz Rodrigues Estevam" w:date="2017-04-22T19:02:00Z" w:initials="ALRE">
     <w:p>
       <w:pPr>
         <w:pStyle w:val="Textodecomentrio"/>
@@ -2602,23 +2635,7 @@
           <w:color w:val="7B7B7B"/>
           <w:shd w:val="clear" w:color="auto" w:fill="FFFFFF"/>
         </w:rPr>
-        <w:t>Os requisitos podem se</w:t>
-      </w:r>
-      <w:r>
-        <w:rPr>
-          <w:rFonts w:ascii="Raleway" w:hAnsi="Raleway"/>
-          <w:color w:val="7B7B7B"/>
-          <w:shd w:val="clear" w:color="auto" w:fill="FFFFFF"/>
-        </w:rPr>
-        <w:t xml:space="preserve">r documentados a partir de três </w:t>
-      </w:r>
-      <w:r>
-        <w:rPr>
-          <w:rFonts w:ascii="Raleway" w:hAnsi="Raleway"/>
-          <w:color w:val="7B7B7B"/>
-          <w:shd w:val="clear" w:color="auto" w:fill="FFFFFF"/>
-        </w:rPr>
-        <w:t>perspectivas:</w:t>
+        <w:t>Os requisitos podem ser documentados a partir de três perspectivas:</w:t>
       </w:r>
       <w:r>
         <w:rPr>
@@ -2780,7 +2797,7 @@
       </w:r>
     </w:p>
   </w:comment>
-  <w:comment w:id="12" w:author="André Luiz Rodrigues Estevam" w:date="2017-04-22T19:17:00Z" w:initials="ALRE">
+  <w:comment w:id="13" w:author="André Luiz Rodrigues Estevam" w:date="2017-04-22T19:17:00Z" w:initials="ALRE">
     <w:p>
       <w:pPr>
         <w:pStyle w:val="Textodecomentrio"/>
@@ -2849,7 +2866,7 @@
       </w:r>
     </w:p>
   </w:comment>
-  <w:comment w:id="13" w:author="André Luiz Rodrigues Estevam" w:date="2017-04-22T19:25:00Z" w:initials="ALRE">
+  <w:comment w:id="14" w:author="André Luiz Rodrigues Estevam" w:date="2017-04-22T19:25:00Z" w:initials="ALRE">
     <w:p>
       <w:pPr>
         <w:pStyle w:val="PargrafodaLista"/>
@@ -3055,6 +3072,7 @@
         <w:docPartUnique/>
       </w:docPartObj>
     </w:sdtPr>
+    <w:sdtEndPr/>
     <w:sdtContent>
       <w:p>
         <w:pPr>
@@ -3343,11 +3361,103 @@
       </w:rPr>
     </w:lvl>
   </w:abstractNum>
+  <w:abstractNum w:abstractNumId="2" w15:restartNumberingAfterBreak="0">
+    <w:nsid w:val="65CC17B8"/>
+    <w:multiLevelType w:val="hybridMultilevel"/>
+    <w:tmpl w:val="AA6EC63E"/>
+    <w:lvl w:ilvl="0" w:tplc="3282F5F6">
+      <w:start w:val="1"/>
+      <w:numFmt w:val="decimal"/>
+      <w:lvlText w:val="F%1."/>
+      <w:lvlJc w:val="left"/>
+      <w:pPr>
+        <w:ind w:left="1080" w:hanging="360"/>
+      </w:pPr>
+      <w:rPr>
+        <w:rFonts w:hint="default"/>
+      </w:rPr>
+    </w:lvl>
+    <w:lvl w:ilvl="1" w:tplc="04160019" w:tentative="1">
+      <w:start w:val="1"/>
+      <w:numFmt w:val="lowerLetter"/>
+      <w:lvlText w:val="%2."/>
+      <w:lvlJc w:val="left"/>
+      <w:pPr>
+        <w:ind w:left="1800" w:hanging="360"/>
+      </w:pPr>
+    </w:lvl>
+    <w:lvl w:ilvl="2" w:tplc="0416001B" w:tentative="1">
+      <w:start w:val="1"/>
+      <w:numFmt w:val="lowerRoman"/>
+      <w:lvlText w:val="%3."/>
+      <w:lvlJc w:val="right"/>
+      <w:pPr>
+        <w:ind w:left="2520" w:hanging="180"/>
+      </w:pPr>
+    </w:lvl>
+    <w:lvl w:ilvl="3" w:tplc="0416000F" w:tentative="1">
+      <w:start w:val="1"/>
+      <w:numFmt w:val="decimal"/>
+      <w:lvlText w:val="%4."/>
+      <w:lvlJc w:val="left"/>
+      <w:pPr>
+        <w:ind w:left="3240" w:hanging="360"/>
+      </w:pPr>
+    </w:lvl>
+    <w:lvl w:ilvl="4" w:tplc="04160019" w:tentative="1">
+      <w:start w:val="1"/>
+      <w:numFmt w:val="lowerLetter"/>
+      <w:lvlText w:val="%5."/>
+      <w:lvlJc w:val="left"/>
+      <w:pPr>
+        <w:ind w:left="3960" w:hanging="360"/>
+      </w:pPr>
+    </w:lvl>
+    <w:lvl w:ilvl="5" w:tplc="0416001B" w:tentative="1">
+      <w:start w:val="1"/>
+      <w:numFmt w:val="lowerRoman"/>
+      <w:lvlText w:val="%6."/>
+      <w:lvlJc w:val="right"/>
+      <w:pPr>
+        <w:ind w:left="4680" w:hanging="180"/>
+      </w:pPr>
+    </w:lvl>
+    <w:lvl w:ilvl="6" w:tplc="0416000F" w:tentative="1">
+      <w:start w:val="1"/>
+      <w:numFmt w:val="decimal"/>
+      <w:lvlText w:val="%7."/>
+      <w:lvlJc w:val="left"/>
+      <w:pPr>
+        <w:ind w:left="5400" w:hanging="360"/>
+      </w:pPr>
+    </w:lvl>
+    <w:lvl w:ilvl="7" w:tplc="04160019" w:tentative="1">
+      <w:start w:val="1"/>
+      <w:numFmt w:val="lowerLetter"/>
+      <w:lvlText w:val="%8."/>
+      <w:lvlJc w:val="left"/>
+      <w:pPr>
+        <w:ind w:left="6120" w:hanging="360"/>
+      </w:pPr>
+    </w:lvl>
+    <w:lvl w:ilvl="8" w:tplc="0416001B" w:tentative="1">
+      <w:start w:val="1"/>
+      <w:numFmt w:val="lowerRoman"/>
+      <w:lvlText w:val="%9."/>
+      <w:lvlJc w:val="right"/>
+      <w:pPr>
+        <w:ind w:left="6840" w:hanging="180"/>
+      </w:pPr>
+    </w:lvl>
+  </w:abstractNum>
   <w:num w:numId="1">
     <w:abstractNumId w:val="0"/>
   </w:num>
   <w:num w:numId="2">
     <w:abstractNumId w:val="1"/>
+  </w:num>
+  <w:num w:numId="3">
+    <w:abstractNumId w:val="2"/>
   </w:num>
 </w:numbering>
 </file>
@@ -4536,7 +4646,7 @@
 </file>
 
 <file path=customXml/itemProps1.xml><?xml version="1.0" encoding="utf-8"?>
-<ds:datastoreItem xmlns:ds="http://schemas.openxmlformats.org/officeDocument/2006/customXml" ds:itemID="{61B1E38E-FE54-4801-8834-C0942BDED9FC}">
+<ds:datastoreItem xmlns:ds="http://schemas.openxmlformats.org/officeDocument/2006/customXml" ds:itemID="{9751FCC2-9AB2-4956-B7A3-B0C675E014E2}">
   <ds:schemaRefs>
     <ds:schemaRef ds:uri="http://schemas.openxmlformats.org/officeDocument/2006/bibliography"/>
   </ds:schemaRefs>

</xml_diff>

<commit_message>
Adicionando Matriz de Rastreabilidade e Cálculo do Ponto de Função
Adicionando Matriz de Rastreabilidade e Cálculo do Ponto de
Função(incompleto), corrigindo erro no commit do Documento de
Especificação
</commit_message>
<xml_diff>
--- a/Documentação/Documento de Especificação.docx
+++ b/Documentação/Documento de Especificação.docx
@@ -1896,108 +1896,105 @@
         <w:t>&lt;texto&gt;</w:t>
       </w:r>
     </w:p>
-    <w:p>
-      <w:bookmarkStart w:id="3" w:name="_GoBack"/>
+    <w:p/>
+    <w:p>
+      <w:pPr>
+        <w:pStyle w:val="Ttulo2"/>
+      </w:pPr>
+      <w:bookmarkStart w:id="3" w:name="_Toc480652985"/>
+      <w:r>
+        <w:t>1.2 Descrição dos stakeholders</w:t>
+      </w:r>
       <w:bookmarkEnd w:id="3"/>
     </w:p>
     <w:p>
+      <w:r>
+        <w:t>&lt;texto&gt;</w:t>
+      </w:r>
+    </w:p>
+    <w:p/>
+    <w:p>
+      <w:pPr>
+        <w:pStyle w:val="Ttulo1"/>
+      </w:pPr>
+      <w:bookmarkStart w:id="4" w:name="_Toc480652986"/>
+      <w:r>
+        <w:t xml:space="preserve">2. </w:t>
+      </w:r>
+      <w:r>
+        <w:t>Descrição</w:t>
+      </w:r>
+      <w:r>
+        <w:t xml:space="preserve"> geral</w:t>
+      </w:r>
+      <w:bookmarkEnd w:id="4"/>
+    </w:p>
+    <w:p>
       <w:pPr>
         <w:pStyle w:val="Ttulo2"/>
       </w:pPr>
-      <w:bookmarkStart w:id="4" w:name="_Toc480652985"/>
-      <w:r>
-        <w:t>1.2 Descrição dos stakeholders</w:t>
-      </w:r>
-      <w:bookmarkEnd w:id="4"/>
+      <w:bookmarkStart w:id="5" w:name="_Toc480652987"/>
+      <w:r>
+        <w:t>2.1 Descrição do público-alvo</w:t>
+      </w:r>
+      <w:bookmarkEnd w:id="5"/>
     </w:p>
     <w:p>
       <w:r>
         <w:t>&lt;texto&gt;</w:t>
       </w:r>
     </w:p>
+    <w:p>
+      <w:pPr>
+        <w:pStyle w:val="Ttulo2"/>
+      </w:pPr>
+      <w:bookmarkStart w:id="6" w:name="_Toc480652988"/>
+      <w:r>
+        <w:t>2.2 Restrições</w:t>
+      </w:r>
+      <w:bookmarkEnd w:id="6"/>
+    </w:p>
+    <w:p>
+      <w:r>
+        <w:t>&lt;texto&gt;</w:t>
+      </w:r>
+    </w:p>
     <w:p/>
     <w:p>
       <w:pPr>
         <w:pStyle w:val="Ttulo1"/>
       </w:pPr>
-      <w:bookmarkStart w:id="5" w:name="_Toc480652986"/>
-      <w:r>
-        <w:t xml:space="preserve">2. </w:t>
-      </w:r>
-      <w:r>
-        <w:t>Descrição</w:t>
-      </w:r>
-      <w:r>
-        <w:t xml:space="preserve"> geral</w:t>
-      </w:r>
-      <w:bookmarkEnd w:id="5"/>
-    </w:p>
-    <w:p>
-      <w:pPr>
-        <w:pStyle w:val="Ttulo2"/>
-      </w:pPr>
-      <w:bookmarkStart w:id="6" w:name="_Toc480652987"/>
-      <w:r>
-        <w:t>2.1 Descrição do público-alvo</w:t>
-      </w:r>
-      <w:bookmarkEnd w:id="6"/>
-    </w:p>
-    <w:p>
-      <w:r>
-        <w:t>&lt;texto&gt;</w:t>
-      </w:r>
-    </w:p>
-    <w:p>
-      <w:pPr>
-        <w:pStyle w:val="Ttulo2"/>
-      </w:pPr>
-      <w:bookmarkStart w:id="7" w:name="_Toc480652988"/>
-      <w:r>
-        <w:t>2.2 Restrições</w:t>
-      </w:r>
-      <w:bookmarkEnd w:id="7"/>
-    </w:p>
-    <w:p>
-      <w:r>
-        <w:t>&lt;texto&gt;</w:t>
-      </w:r>
-    </w:p>
-    <w:p/>
-    <w:p>
-      <w:pPr>
-        <w:pStyle w:val="Ttulo1"/>
-      </w:pPr>
-      <w:bookmarkStart w:id="8" w:name="_Toc480652989"/>
+      <w:bookmarkStart w:id="7" w:name="_Toc480652989"/>
       <w:r>
         <w:t>3</w:t>
       </w:r>
+      <w:commentRangeStart w:id="8"/>
+      <w:r>
+        <w:t>.</w:t>
+      </w:r>
       <w:commentRangeStart w:id="9"/>
-      <w:r>
-        <w:t>.</w:t>
-      </w:r>
       <w:commentRangeStart w:id="10"/>
-      <w:commentRangeStart w:id="11"/>
       <w:r>
         <w:t>Requisitos</w:t>
       </w:r>
-      <w:commentRangeEnd w:id="9"/>
+      <w:commentRangeEnd w:id="8"/>
       <w:r>
         <w:rPr>
           <w:rStyle w:val="Refdecomentrio"/>
           <w:rFonts w:asciiTheme="minorHAnsi" w:eastAsiaTheme="minorHAnsi" w:hAnsiTheme="minorHAnsi" w:cstheme="minorBidi"/>
           <w:b w:val="0"/>
         </w:rPr>
-        <w:commentReference w:id="9"/>
-      </w:r>
+        <w:commentReference w:id="8"/>
+      </w:r>
+      <w:commentRangeEnd w:id="9"/>
       <w:commentRangeEnd w:id="10"/>
-      <w:commentRangeEnd w:id="11"/>
       <w:r>
         <w:rPr>
           <w:rStyle w:val="Refdecomentrio"/>
           <w:rFonts w:asciiTheme="minorHAnsi" w:eastAsiaTheme="minorHAnsi" w:hAnsiTheme="minorHAnsi" w:cstheme="minorBidi"/>
           <w:b w:val="0"/>
         </w:rPr>
-        <w:commentReference w:id="10"/>
+        <w:commentReference w:id="9"/>
       </w:r>
       <w:r>
         <w:rPr>
@@ -2005,40 +2002,40 @@
           <w:rFonts w:asciiTheme="minorHAnsi" w:eastAsiaTheme="minorHAnsi" w:hAnsiTheme="minorHAnsi" w:cstheme="minorBidi"/>
           <w:b w:val="0"/>
         </w:rPr>
-        <w:commentReference w:id="11"/>
-      </w:r>
-      <w:bookmarkEnd w:id="8"/>
+        <w:commentReference w:id="10"/>
+      </w:r>
+      <w:bookmarkEnd w:id="7"/>
     </w:p>
     <w:p>
       <w:pPr>
         <w:pStyle w:val="Ttulo2"/>
       </w:pPr>
-      <w:bookmarkStart w:id="12" w:name="_Toc480652990"/>
+      <w:bookmarkStart w:id="11" w:name="_Toc480652990"/>
       <w:r>
         <w:t xml:space="preserve">3.1 </w:t>
       </w:r>
+      <w:commentRangeStart w:id="12"/>
       <w:commentRangeStart w:id="13"/>
-      <w:commentRangeStart w:id="14"/>
       <w:r>
         <w:t>Requisitos funcionais</w:t>
       </w:r>
-      <w:commentRangeEnd w:id="13"/>
+      <w:commentRangeEnd w:id="12"/>
       <w:r>
         <w:rPr>
           <w:rStyle w:val="Refdecomentrio"/>
           <w:rFonts w:asciiTheme="minorHAnsi" w:eastAsiaTheme="minorHAnsi" w:hAnsiTheme="minorHAnsi" w:cstheme="minorBidi"/>
         </w:rPr>
-        <w:commentReference w:id="13"/>
-      </w:r>
-      <w:commentRangeEnd w:id="14"/>
+        <w:commentReference w:id="12"/>
+      </w:r>
+      <w:commentRangeEnd w:id="13"/>
       <w:r>
         <w:rPr>
           <w:rStyle w:val="Refdecomentrio"/>
           <w:rFonts w:asciiTheme="minorHAnsi" w:eastAsiaTheme="minorHAnsi" w:hAnsiTheme="minorHAnsi" w:cstheme="minorBidi"/>
         </w:rPr>
-        <w:commentReference w:id="14"/>
-      </w:r>
-      <w:bookmarkEnd w:id="12"/>
+        <w:commentReference w:id="13"/>
+      </w:r>
+      <w:bookmarkEnd w:id="11"/>
     </w:p>
     <w:p>
       <w:pPr>
@@ -2205,7 +2202,12 @@
         <w:br/>
       </w:r>
       <w:r>
-        <w:t xml:space="preserve">Quando o aplicativo iniciar o sistema deverá </w:t>
+        <w:t>Quando o apli</w:t>
+      </w:r>
+      <w:bookmarkStart w:id="14" w:name="_GoBack"/>
+      <w:bookmarkEnd w:id="14"/>
+      <w:r>
+        <w:t xml:space="preserve">cativo iniciar o sistema deverá </w:t>
       </w:r>
       <w:r>
         <w:t>possuir</w:t>
@@ -2222,6 +2224,43 @@
       <w:r>
         <w:t>e exibi-las ao usuário.</w:t>
       </w:r>
+    </w:p>
+    <w:p>
+      <w:pPr>
+        <w:pStyle w:val="PargrafodaLista"/>
+        <w:numPr>
+          <w:ilvl w:val="0"/>
+          <w:numId w:val="3"/>
+        </w:numPr>
+        <w:rPr>
+          <w:b/>
+        </w:rPr>
+      </w:pPr>
+      <w:r>
+        <w:rPr>
+          <w:b/>
+        </w:rPr>
+        <w:t>Colorir Sistema</w:t>
+      </w:r>
+    </w:p>
+    <w:p>
+      <w:pPr>
+        <w:pStyle w:val="PargrafodaLista"/>
+        <w:ind w:left="1080"/>
+      </w:pPr>
+      <w:r>
+        <w:lastRenderedPageBreak/>
+        <w:t>Quando o aplicativo iniciar deve ser capaz de exibir uma coloração diferente para cada status de tarefas.</w:t>
+      </w:r>
+    </w:p>
+    <w:p>
+      <w:pPr>
+        <w:pStyle w:val="PargrafodaLista"/>
+        <w:ind w:left="1080"/>
+        <w:rPr>
+          <w:b/>
+        </w:rPr>
+      </w:pPr>
     </w:p>
     <w:p>
       <w:pPr>
@@ -2436,7 +2475,7 @@
 
 <file path=word/comments.xml><?xml version="1.0" encoding="utf-8"?>
 <w:comments xmlns:wpc="http://schemas.microsoft.com/office/word/2010/wordprocessingCanvas" xmlns:cx="http://schemas.microsoft.com/office/drawing/2014/chartex" xmlns:cx1="http://schemas.microsoft.com/office/drawing/2015/9/8/chartex" xmlns:cx2="http://schemas.microsoft.com/office/drawing/2015/10/21/chartex" xmlns:cx3="http://schemas.microsoft.com/office/drawing/2016/5/9/chartex" xmlns:cx4="http://schemas.microsoft.com/office/drawing/2016/5/10/chartex" xmlns:cx5="http://schemas.microsoft.com/office/drawing/2016/5/11/chartex" xmlns:mc="http://schemas.openxmlformats.org/markup-compatibility/2006" xmlns:o="urn:schemas-microsoft-com:office:office" xmlns:r="http://schemas.openxmlformats.org/officeDocument/2006/relationships" xmlns:m="http://schemas.openxmlformats.org/officeDocument/2006/math" xmlns:v="urn:schemas-microsoft-com:vml" xmlns:wp14="http://schemas.microsoft.com/office/word/2010/wordprocessingDrawing" xmlns:wp="http://schemas.openxmlformats.org/drawingml/2006/wordprocessingDrawing" xmlns:w10="urn:schemas-microsoft-com:office:word" xmlns:w="http://schemas.openxmlformats.org/wordprocessingml/2006/main" xmlns:w14="http://schemas.microsoft.com/office/word/2010/wordml" xmlns:w15="http://schemas.microsoft.com/office/word/2012/wordml" xmlns:w16se="http://schemas.microsoft.com/office/word/2015/wordml/symex" xmlns:wpg="http://schemas.microsoft.com/office/word/2010/wordprocessingGroup" xmlns:wpi="http://schemas.microsoft.com/office/word/2010/wordprocessingInk" xmlns:wne="http://schemas.microsoft.com/office/word/2006/wordml" xmlns:wps="http://schemas.microsoft.com/office/word/2010/wordprocessingShape" mc:Ignorable="w14 w15 w16se wp14">
-  <w:comment w:id="9" w:author="André Luiz Rodrigues Estevam" w:date="2017-04-22T19:01:00Z" w:initials="ALRE">
+  <w:comment w:id="8" w:author="André Luiz Rodrigues Estevam" w:date="2017-04-22T19:01:00Z" w:initials="ALRE">
     <w:p>
       <w:pPr>
         <w:pStyle w:val="Textodecomentrio"/>
@@ -2598,7 +2637,7 @@
       </w:pPr>
     </w:p>
   </w:comment>
-  <w:comment w:id="10" w:author="André Luiz Rodrigues Estevam" w:date="2017-04-22T19:05:00Z" w:initials="ALRE">
+  <w:comment w:id="9" w:author="André Luiz Rodrigues Estevam" w:date="2017-04-22T19:05:00Z" w:initials="ALRE">
     <w:p>
       <w:pPr>
         <w:pStyle w:val="Textodecomentrio"/>
@@ -2620,7 +2659,7 @@
       </w:r>
     </w:p>
   </w:comment>
-  <w:comment w:id="11" w:author="André Luiz Rodrigues Estevam" w:date="2017-04-22T19:02:00Z" w:initials="ALRE">
+  <w:comment w:id="10" w:author="André Luiz Rodrigues Estevam" w:date="2017-04-22T19:02:00Z" w:initials="ALRE">
     <w:p>
       <w:pPr>
         <w:pStyle w:val="Textodecomentrio"/>
@@ -2799,7 +2838,7 @@
       </w:r>
     </w:p>
   </w:comment>
-  <w:comment w:id="13" w:author="André Luiz Rodrigues Estevam" w:date="2017-04-22T19:17:00Z" w:initials="ALRE">
+  <w:comment w:id="12" w:author="André Luiz Rodrigues Estevam" w:date="2017-04-22T19:17:00Z" w:initials="ALRE">
     <w:p>
       <w:pPr>
         <w:pStyle w:val="Textodecomentrio"/>
@@ -2868,7 +2907,7 @@
       </w:r>
     </w:p>
   </w:comment>
-  <w:comment w:id="14" w:author="André Luiz Rodrigues Estevam" w:date="2017-04-22T19:25:00Z" w:initials="ALRE">
+  <w:comment w:id="13" w:author="André Luiz Rodrigues Estevam" w:date="2017-04-22T19:25:00Z" w:initials="ALRE">
     <w:p>
       <w:pPr>
         <w:pStyle w:val="PargrafodaLista"/>
@@ -3373,7 +3412,7 @@
       <w:lvlText w:val="F%1."/>
       <w:lvlJc w:val="left"/>
       <w:pPr>
-        <w:ind w:left="1080" w:hanging="360"/>
+        <w:ind w:left="927" w:hanging="360"/>
       </w:pPr>
       <w:rPr>
         <w:rFonts w:hint="default"/>
@@ -3385,7 +3424,7 @@
       <w:lvlText w:val="%2."/>
       <w:lvlJc w:val="left"/>
       <w:pPr>
-        <w:ind w:left="1800" w:hanging="360"/>
+        <w:ind w:left="1647" w:hanging="360"/>
       </w:pPr>
     </w:lvl>
     <w:lvl w:ilvl="2" w:tplc="0416001B" w:tentative="1">
@@ -3394,7 +3433,7 @@
       <w:lvlText w:val="%3."/>
       <w:lvlJc w:val="right"/>
       <w:pPr>
-        <w:ind w:left="2520" w:hanging="180"/>
+        <w:ind w:left="2367" w:hanging="180"/>
       </w:pPr>
     </w:lvl>
     <w:lvl w:ilvl="3" w:tplc="0416000F" w:tentative="1">
@@ -3403,7 +3442,7 @@
       <w:lvlText w:val="%4."/>
       <w:lvlJc w:val="left"/>
       <w:pPr>
-        <w:ind w:left="3240" w:hanging="360"/>
+        <w:ind w:left="3087" w:hanging="360"/>
       </w:pPr>
     </w:lvl>
     <w:lvl w:ilvl="4" w:tplc="04160019" w:tentative="1">
@@ -3412,7 +3451,7 @@
       <w:lvlText w:val="%5."/>
       <w:lvlJc w:val="left"/>
       <w:pPr>
-        <w:ind w:left="3960" w:hanging="360"/>
+        <w:ind w:left="3807" w:hanging="360"/>
       </w:pPr>
     </w:lvl>
     <w:lvl w:ilvl="5" w:tplc="0416001B" w:tentative="1">
@@ -3421,7 +3460,7 @@
       <w:lvlText w:val="%6."/>
       <w:lvlJc w:val="right"/>
       <w:pPr>
-        <w:ind w:left="4680" w:hanging="180"/>
+        <w:ind w:left="4527" w:hanging="180"/>
       </w:pPr>
     </w:lvl>
     <w:lvl w:ilvl="6" w:tplc="0416000F" w:tentative="1">
@@ -3430,7 +3469,7 @@
       <w:lvlText w:val="%7."/>
       <w:lvlJc w:val="left"/>
       <w:pPr>
-        <w:ind w:left="5400" w:hanging="360"/>
+        <w:ind w:left="5247" w:hanging="360"/>
       </w:pPr>
     </w:lvl>
     <w:lvl w:ilvl="7" w:tplc="04160019" w:tentative="1">
@@ -3439,7 +3478,7 @@
       <w:lvlText w:val="%8."/>
       <w:lvlJc w:val="left"/>
       <w:pPr>
-        <w:ind w:left="6120" w:hanging="360"/>
+        <w:ind w:left="5967" w:hanging="360"/>
       </w:pPr>
     </w:lvl>
     <w:lvl w:ilvl="8" w:tplc="0416001B" w:tentative="1">
@@ -3448,7 +3487,7 @@
       <w:lvlText w:val="%9."/>
       <w:lvlJc w:val="right"/>
       <w:pPr>
-        <w:ind w:left="6840" w:hanging="180"/>
+        <w:ind w:left="6687" w:hanging="180"/>
       </w:pPr>
     </w:lvl>
   </w:abstractNum>
@@ -4648,7 +4687,7 @@
 </file>
 
 <file path=customXml/itemProps1.xml><?xml version="1.0" encoding="utf-8"?>
-<ds:datastoreItem xmlns:ds="http://schemas.openxmlformats.org/officeDocument/2006/customXml" ds:itemID="{12C9E6F2-E9FF-47D2-BDF8-CE391F199FF1}">
+<ds:datastoreItem xmlns:ds="http://schemas.openxmlformats.org/officeDocument/2006/customXml" ds:itemID="{3BFF2612-0D81-41E6-9320-2FC6D569DE93}">
   <ds:schemaRefs>
     <ds:schemaRef ds:uri="http://schemas.openxmlformats.org/officeDocument/2006/bibliography"/>
   </ds:schemaRefs>

</xml_diff>

<commit_message>
Corrigindo ID e Rastreabilidade
Corrigindo ID dos requisitos no documento de especificação e na matriz
de rastreabilidade; Revisando matriz de rastreabilidade
</commit_message>
<xml_diff>
--- a/Documentação/Documento de Especificação.docx
+++ b/Documentação/Documento de Especificação.docx
@@ -351,6 +351,12 @@
                 <w:b w:val="0"/>
               </w:rPr>
             </w:pPr>
+            <w:r>
+              <w:rPr>
+                <w:b w:val="0"/>
+              </w:rPr>
+              <w:t>04/05/17</w:t>
+            </w:r>
           </w:p>
         </w:tc>
         <w:tc>
@@ -362,6 +368,9 @@
             <w:pPr>
               <w:cnfStyle w:val="000000000000" w:firstRow="0" w:lastRow="0" w:firstColumn="0" w:lastColumn="0" w:oddVBand="0" w:evenVBand="0" w:oddHBand="0" w:evenHBand="0" w:firstRowFirstColumn="0" w:firstRowLastColumn="0" w:lastRowFirstColumn="0" w:lastRowLastColumn="0"/>
             </w:pPr>
+            <w:r>
+              <w:t>0.5</w:t>
+            </w:r>
           </w:p>
         </w:tc>
         <w:tc>
@@ -373,6 +382,9 @@
             <w:pPr>
               <w:cnfStyle w:val="000000000000" w:firstRow="0" w:lastRow="0" w:firstColumn="0" w:lastColumn="0" w:oddVBand="0" w:evenVBand="0" w:oddHBand="0" w:evenHBand="0" w:firstRowFirstColumn="0" w:firstRowLastColumn="0" w:lastRowFirstColumn="0" w:lastRowLastColumn="0"/>
             </w:pPr>
+            <w:r>
+              <w:t>Corrigindo ID dos requisitos</w:t>
+            </w:r>
           </w:p>
         </w:tc>
         <w:tc>
@@ -384,6 +396,9 @@
             <w:pPr>
               <w:cnfStyle w:val="000000000000" w:firstRow="0" w:lastRow="0" w:firstColumn="0" w:lastColumn="0" w:oddVBand="0" w:evenVBand="0" w:oddHBand="0" w:evenHBand="0" w:firstRowFirstColumn="0" w:firstRowLastColumn="0" w:lastRowFirstColumn="0" w:lastRowLastColumn="0"/>
             </w:pPr>
+            <w:r>
+              <w:t>André L. R. Estevam</w:t>
+            </w:r>
           </w:p>
         </w:tc>
       </w:tr>
@@ -2009,11 +2024,12 @@
     <w:p>
       <w:pPr>
         <w:pStyle w:val="Ttulo2"/>
+        <w:numPr>
+          <w:ilvl w:val="1"/>
+          <w:numId w:val="4"/>
+        </w:numPr>
       </w:pPr>
       <w:bookmarkStart w:id="11" w:name="_Toc480652990"/>
-      <w:r>
-        <w:t xml:space="preserve">3.1 </w:t>
-      </w:r>
       <w:commentRangeStart w:id="12"/>
       <w:commentRangeStart w:id="13"/>
       <w:r>
@@ -2039,15 +2055,17 @@
     </w:p>
     <w:p>
       <w:pPr>
-        <w:pStyle w:val="PargrafodaLista"/>
-        <w:numPr>
-          <w:ilvl w:val="0"/>
-          <w:numId w:val="3"/>
-        </w:numPr>
+        <w:ind w:left="567"/>
         <w:rPr>
           <w:b/>
         </w:rPr>
       </w:pPr>
+      <w:r>
+        <w:rPr>
+          <w:b/>
+        </w:rPr>
+        <w:t xml:space="preserve">ADDT - </w:t>
+      </w:r>
       <w:r>
         <w:rPr>
           <w:b/>
@@ -2087,12 +2105,17 @@
     </w:p>
     <w:p>
       <w:pPr>
-        <w:pStyle w:val="PargrafodaLista"/>
-        <w:numPr>
-          <w:ilvl w:val="0"/>
-          <w:numId w:val="3"/>
-        </w:numPr>
-      </w:pPr>
+        <w:ind w:left="567"/>
+        <w:rPr>
+          <w:b/>
+        </w:rPr>
+      </w:pPr>
+      <w:r>
+        <w:rPr>
+          <w:b/>
+        </w:rPr>
+        <w:t xml:space="preserve">DELT - </w:t>
+      </w:r>
       <w:r>
         <w:rPr>
           <w:b/>
@@ -2123,12 +2146,17 @@
     </w:p>
     <w:p>
       <w:pPr>
-        <w:pStyle w:val="PargrafodaLista"/>
-        <w:numPr>
-          <w:ilvl w:val="0"/>
-          <w:numId w:val="3"/>
-        </w:numPr>
-      </w:pPr>
+        <w:ind w:left="567"/>
+        <w:rPr>
+          <w:b/>
+        </w:rPr>
+      </w:pPr>
+      <w:r>
+        <w:rPr>
+          <w:b/>
+        </w:rPr>
+        <w:t xml:space="preserve">ALTT - </w:t>
+      </w:r>
       <w:r>
         <w:rPr>
           <w:b/>
@@ -2147,12 +2175,14 @@
     </w:p>
     <w:p>
       <w:pPr>
-        <w:pStyle w:val="PargrafodaLista"/>
-        <w:numPr>
-          <w:ilvl w:val="0"/>
-          <w:numId w:val="3"/>
-        </w:numPr>
-      </w:pPr>
+        <w:ind w:left="567"/>
+      </w:pPr>
+      <w:r>
+        <w:rPr>
+          <w:b/>
+        </w:rPr>
+        <w:t xml:space="preserve">VILT - </w:t>
+      </w:r>
       <w:r>
         <w:rPr>
           <w:b/>
@@ -2180,111 +2210,99 @@
     </w:p>
     <w:p>
       <w:pPr>
+        <w:ind w:left="567"/>
+      </w:pPr>
+      <w:r>
+        <w:rPr>
+          <w:b/>
+        </w:rPr>
+        <w:lastRenderedPageBreak/>
+        <w:t xml:space="preserve">ORDT - </w:t>
+      </w:r>
+      <w:r>
+        <w:rPr>
+          <w:b/>
+        </w:rPr>
+        <w:t>Ordenar tarefas</w:t>
+      </w:r>
+      <w:r>
+        <w:rPr>
+          <w:b/>
+        </w:rPr>
+        <w:br/>
+      </w:r>
+      <w:r>
+        <w:t xml:space="preserve">Quando o aplicativo iniciar o sistema deverá </w:t>
+      </w:r>
+      <w:r>
+        <w:t>possuir</w:t>
+      </w:r>
+      <w:r>
+        <w:t xml:space="preserve"> a capacidade </w:t>
+      </w:r>
+      <w:r>
+        <w:t xml:space="preserve">de ordenar as tarefas por </w:t>
+      </w:r>
+      <w:r>
+        <w:t xml:space="preserve">prioridade </w:t>
+      </w:r>
+      <w:r>
+        <w:t>e exibi-las ao usuário.</w:t>
+      </w:r>
+    </w:p>
+    <w:p>
+      <w:pPr>
+        <w:spacing w:after="0" w:line="240" w:lineRule="auto"/>
+        <w:ind w:left="567"/>
+        <w:rPr>
+          <w:b/>
+        </w:rPr>
+      </w:pPr>
+      <w:r>
+        <w:rPr>
+          <w:b/>
+        </w:rPr>
+        <w:t xml:space="preserve">COLOR - </w:t>
+      </w:r>
+      <w:r>
+        <w:rPr>
+          <w:b/>
+        </w:rPr>
+        <w:t>Co</w:t>
+      </w:r>
+      <w:r>
+        <w:rPr>
+          <w:b/>
+        </w:rPr>
+        <w:t>lorir Sistema</w:t>
+      </w:r>
+    </w:p>
+    <w:p>
+      <w:pPr>
+        <w:spacing w:after="0" w:line="240" w:lineRule="auto"/>
+        <w:ind w:left="567"/>
+      </w:pPr>
+      <w:r>
+        <w:t>Quando o aplicativo iniciar deve ser capaz de exibir uma coloração diferente para cada status de tarefas.</w:t>
+      </w:r>
+    </w:p>
+    <w:p>
+      <w:pPr>
         <w:pStyle w:val="PargrafodaLista"/>
-        <w:numPr>
-          <w:ilvl w:val="0"/>
-          <w:numId w:val="3"/>
-        </w:numPr>
+        <w:ind w:left="1080"/>
         <w:rPr>
           <w:b/>
         </w:rPr>
       </w:pPr>
-      <w:r>
+    </w:p>
+    <w:p>
+      <w:pPr>
         <w:rPr>
           <w:b/>
         </w:rPr>
-        <w:t>Ordenar tarefas</w:t>
-      </w:r>
-      <w:r>
-        <w:rPr>
-          <w:b/>
-        </w:rPr>
-        <w:br/>
-      </w:r>
-      <w:r>
-        <w:t>Quando o apli</w:t>
-      </w:r>
+      </w:pPr>
       <w:bookmarkStart w:id="14" w:name="_GoBack"/>
       <w:bookmarkEnd w:id="14"/>
-      <w:r>
-        <w:t xml:space="preserve">cativo iniciar o sistema deverá </w:t>
-      </w:r>
-      <w:r>
-        <w:t>possuir</w:t>
-      </w:r>
-      <w:r>
-        <w:t xml:space="preserve"> a capacidade </w:t>
-      </w:r>
-      <w:r>
-        <w:t xml:space="preserve">de ordenar as tarefas por </w:t>
-      </w:r>
-      <w:r>
-        <w:t xml:space="preserve">prioridade </w:t>
-      </w:r>
-      <w:r>
-        <w:t>e exibi-las ao usuário.</w:t>
-      </w:r>
-    </w:p>
-    <w:p>
-      <w:pPr>
-        <w:pStyle w:val="PargrafodaLista"/>
-        <w:numPr>
-          <w:ilvl w:val="0"/>
-          <w:numId w:val="3"/>
-        </w:numPr>
-        <w:rPr>
-          <w:b/>
-        </w:rPr>
-      </w:pPr>
-      <w:r>
-        <w:rPr>
-          <w:b/>
-        </w:rPr>
-        <w:t>Colorir Sistema</w:t>
-      </w:r>
-    </w:p>
-    <w:p>
-      <w:pPr>
-        <w:pStyle w:val="PargrafodaLista"/>
-        <w:ind w:left="1080"/>
-      </w:pPr>
-      <w:r>
-        <w:lastRenderedPageBreak/>
-        <w:t>Quando o aplicativo iniciar deve ser capaz de exibir uma coloração diferente para cada status de tarefas.</w:t>
-      </w:r>
-    </w:p>
-    <w:p>
-      <w:pPr>
-        <w:pStyle w:val="PargrafodaLista"/>
-        <w:ind w:left="1080"/>
-        <w:rPr>
-          <w:b/>
-        </w:rPr>
-      </w:pPr>
-    </w:p>
-    <w:p>
-      <w:pPr>
-        <w:pStyle w:val="PargrafodaLista"/>
-        <w:ind w:left="360"/>
-        <w:rPr>
-          <w:b/>
-        </w:rPr>
-      </w:pPr>
-    </w:p>
-    <w:p>
-      <w:pPr>
-        <w:ind w:left="360"/>
-        <w:rPr>
-          <w:b/>
-        </w:rPr>
-      </w:pPr>
-    </w:p>
-    <w:p>
-      <w:pPr>
-        <w:rPr>
-          <w:b/>
-        </w:rPr>
-      </w:pPr>
     </w:p>
     <w:p>
       <w:pPr>
@@ -3177,6 +3195,119 @@
 <file path=word/numbering.xml><?xml version="1.0" encoding="utf-8"?>
 <w:numbering xmlns:wpc="http://schemas.microsoft.com/office/word/2010/wordprocessingCanvas" xmlns:cx="http://schemas.microsoft.com/office/drawing/2014/chartex" xmlns:cx1="http://schemas.microsoft.com/office/drawing/2015/9/8/chartex" xmlns:cx2="http://schemas.microsoft.com/office/drawing/2015/10/21/chartex" xmlns:cx3="http://schemas.microsoft.com/office/drawing/2016/5/9/chartex" xmlns:cx4="http://schemas.microsoft.com/office/drawing/2016/5/10/chartex" xmlns:cx5="http://schemas.microsoft.com/office/drawing/2016/5/11/chartex" xmlns:mc="http://schemas.openxmlformats.org/markup-compatibility/2006" xmlns:o="urn:schemas-microsoft-com:office:office" xmlns:r="http://schemas.openxmlformats.org/officeDocument/2006/relationships" xmlns:m="http://schemas.openxmlformats.org/officeDocument/2006/math" xmlns:v="urn:schemas-microsoft-com:vml" xmlns:wp14="http://schemas.microsoft.com/office/word/2010/wordprocessingDrawing" xmlns:wp="http://schemas.openxmlformats.org/drawingml/2006/wordprocessingDrawing" xmlns:w10="urn:schemas-microsoft-com:office:word" xmlns:w="http://schemas.openxmlformats.org/wordprocessingml/2006/main" xmlns:w14="http://schemas.microsoft.com/office/word/2010/wordml" xmlns:w15="http://schemas.microsoft.com/office/word/2012/wordml" xmlns:w16se="http://schemas.microsoft.com/office/word/2015/wordml/symex" xmlns:wpg="http://schemas.microsoft.com/office/word/2010/wordprocessingGroup" xmlns:wpi="http://schemas.microsoft.com/office/word/2010/wordprocessingInk" xmlns:wne="http://schemas.microsoft.com/office/word/2006/wordml" xmlns:wps="http://schemas.microsoft.com/office/word/2010/wordprocessingShape" mc:Ignorable="w14 w15 w16se wp14">
   <w:abstractNum w:abstractNumId="0" w15:restartNumberingAfterBreak="0">
+    <w:nsid w:val="39D5662C"/>
+    <w:multiLevelType w:val="multilevel"/>
+    <w:tmpl w:val="E4201DF0"/>
+    <w:lvl w:ilvl="0">
+      <w:start w:val="3"/>
+      <w:numFmt w:val="decimal"/>
+      <w:lvlText w:val="%1"/>
+      <w:lvlJc w:val="left"/>
+      <w:pPr>
+        <w:ind w:left="405" w:hanging="405"/>
+      </w:pPr>
+      <w:rPr>
+        <w:rFonts w:hint="default"/>
+      </w:rPr>
+    </w:lvl>
+    <w:lvl w:ilvl="1">
+      <w:start w:val="1"/>
+      <w:numFmt w:val="decimal"/>
+      <w:lvlText w:val="%1.%2"/>
+      <w:lvlJc w:val="left"/>
+      <w:pPr>
+        <w:ind w:left="405" w:hanging="405"/>
+      </w:pPr>
+      <w:rPr>
+        <w:rFonts w:hint="default"/>
+      </w:rPr>
+    </w:lvl>
+    <w:lvl w:ilvl="2">
+      <w:start w:val="1"/>
+      <w:numFmt w:val="decimal"/>
+      <w:lvlText w:val="%1.%2.%3"/>
+      <w:lvlJc w:val="left"/>
+      <w:pPr>
+        <w:ind w:left="720" w:hanging="720"/>
+      </w:pPr>
+      <w:rPr>
+        <w:rFonts w:hint="default"/>
+      </w:rPr>
+    </w:lvl>
+    <w:lvl w:ilvl="3">
+      <w:start w:val="1"/>
+      <w:numFmt w:val="decimal"/>
+      <w:lvlText w:val="%1.%2.%3.%4"/>
+      <w:lvlJc w:val="left"/>
+      <w:pPr>
+        <w:ind w:left="720" w:hanging="720"/>
+      </w:pPr>
+      <w:rPr>
+        <w:rFonts w:hint="default"/>
+      </w:rPr>
+    </w:lvl>
+    <w:lvl w:ilvl="4">
+      <w:start w:val="1"/>
+      <w:numFmt w:val="decimal"/>
+      <w:lvlText w:val="%1.%2.%3.%4.%5"/>
+      <w:lvlJc w:val="left"/>
+      <w:pPr>
+        <w:ind w:left="1080" w:hanging="1080"/>
+      </w:pPr>
+      <w:rPr>
+        <w:rFonts w:hint="default"/>
+      </w:rPr>
+    </w:lvl>
+    <w:lvl w:ilvl="5">
+      <w:start w:val="1"/>
+      <w:numFmt w:val="decimal"/>
+      <w:lvlText w:val="%1.%2.%3.%4.%5.%6"/>
+      <w:lvlJc w:val="left"/>
+      <w:pPr>
+        <w:ind w:left="1080" w:hanging="1080"/>
+      </w:pPr>
+      <w:rPr>
+        <w:rFonts w:hint="default"/>
+      </w:rPr>
+    </w:lvl>
+    <w:lvl w:ilvl="6">
+      <w:start w:val="1"/>
+      <w:numFmt w:val="decimal"/>
+      <w:lvlText w:val="%1.%2.%3.%4.%5.%6.%7"/>
+      <w:lvlJc w:val="left"/>
+      <w:pPr>
+        <w:ind w:left="1440" w:hanging="1440"/>
+      </w:pPr>
+      <w:rPr>
+        <w:rFonts w:hint="default"/>
+      </w:rPr>
+    </w:lvl>
+    <w:lvl w:ilvl="7">
+      <w:start w:val="1"/>
+      <w:numFmt w:val="decimal"/>
+      <w:lvlText w:val="%1.%2.%3.%4.%5.%6.%7.%8"/>
+      <w:lvlJc w:val="left"/>
+      <w:pPr>
+        <w:ind w:left="1440" w:hanging="1440"/>
+      </w:pPr>
+      <w:rPr>
+        <w:rFonts w:hint="default"/>
+      </w:rPr>
+    </w:lvl>
+    <w:lvl w:ilvl="8">
+      <w:start w:val="1"/>
+      <w:numFmt w:val="decimal"/>
+      <w:lvlText w:val="%1.%2.%3.%4.%5.%6.%7.%8.%9"/>
+      <w:lvlJc w:val="left"/>
+      <w:pPr>
+        <w:ind w:left="1800" w:hanging="1800"/>
+      </w:pPr>
+      <w:rPr>
+        <w:rFonts w:hint="default"/>
+      </w:rPr>
+    </w:lvl>
+  </w:abstractNum>
+  <w:abstractNum w:abstractNumId="1" w15:restartNumberingAfterBreak="0">
     <w:nsid w:val="39E95D42"/>
     <w:multiLevelType w:val="hybridMultilevel"/>
     <w:tmpl w:val="FB28E7BA"/>
@@ -3289,7 +3420,7 @@
       </w:rPr>
     </w:lvl>
   </w:abstractNum>
-  <w:abstractNum w:abstractNumId="1" w15:restartNumberingAfterBreak="0">
+  <w:abstractNum w:abstractNumId="2" w15:restartNumberingAfterBreak="0">
     <w:nsid w:val="618049C4"/>
     <w:multiLevelType w:val="hybridMultilevel"/>
     <w:tmpl w:val="72E2CE40"/>
@@ -3402,7 +3533,7 @@
       </w:rPr>
     </w:lvl>
   </w:abstractNum>
-  <w:abstractNum w:abstractNumId="2" w15:restartNumberingAfterBreak="0">
+  <w:abstractNum w:abstractNumId="3" w15:restartNumberingAfterBreak="0">
     <w:nsid w:val="65CC17B8"/>
     <w:multiLevelType w:val="hybridMultilevel"/>
     <w:tmpl w:val="AA6EC63E"/>
@@ -3492,13 +3623,16 @@
     </w:lvl>
   </w:abstractNum>
   <w:num w:numId="1">
-    <w:abstractNumId w:val="0"/>
+    <w:abstractNumId w:val="1"/>
   </w:num>
   <w:num w:numId="2">
-    <w:abstractNumId w:val="1"/>
+    <w:abstractNumId w:val="2"/>
   </w:num>
   <w:num w:numId="3">
-    <w:abstractNumId w:val="2"/>
+    <w:abstractNumId w:val="3"/>
+  </w:num>
+  <w:num w:numId="4">
+    <w:abstractNumId w:val="0"/>
   </w:num>
 </w:numbering>
 </file>
@@ -4687,7 +4821,7 @@
 </file>
 
 <file path=customXml/itemProps1.xml><?xml version="1.0" encoding="utf-8"?>
-<ds:datastoreItem xmlns:ds="http://schemas.openxmlformats.org/officeDocument/2006/customXml" ds:itemID="{3BFF2612-0D81-41E6-9320-2FC6D569DE93}">
+<ds:datastoreItem xmlns:ds="http://schemas.openxmlformats.org/officeDocument/2006/customXml" ds:itemID="{7ABEA0A9-E8D7-44CB-9050-7A62FBCF5FCA}">
   <ds:schemaRefs>
     <ds:schemaRef ds:uri="http://schemas.openxmlformats.org/officeDocument/2006/bibliography"/>
   </ds:schemaRefs>

</xml_diff>

<commit_message>
Edição do documento de especificação
Criação do subtópico Stakeholders e inclusão de informaçoes sobre o
cliente e o grupo do projeto
</commit_message>
<xml_diff>
--- a/Documentação/Documento de Especificação.docx
+++ b/Documentação/Documento de Especificação.docx
@@ -1,6 +1,6 @@
 
 <file path=word/document.xml><?xml version="1.0" encoding="utf-8"?>
-<w:document xmlns:wpc="http://schemas.microsoft.com/office/word/2010/wordprocessingCanvas" xmlns:cx="http://schemas.microsoft.com/office/drawing/2014/chartex" xmlns:cx1="http://schemas.microsoft.com/office/drawing/2015/9/8/chartex" xmlns:cx2="http://schemas.microsoft.com/office/drawing/2015/10/21/chartex" xmlns:cx3="http://schemas.microsoft.com/office/drawing/2016/5/9/chartex" xmlns:cx4="http://schemas.microsoft.com/office/drawing/2016/5/10/chartex" xmlns:cx5="http://schemas.microsoft.com/office/drawing/2016/5/11/chartex" xmlns:mc="http://schemas.openxmlformats.org/markup-compatibility/2006" xmlns:o="urn:schemas-microsoft-com:office:office" xmlns:r="http://schemas.openxmlformats.org/officeDocument/2006/relationships" xmlns:m="http://schemas.openxmlformats.org/officeDocument/2006/math" xmlns:v="urn:schemas-microsoft-com:vml" xmlns:wp14="http://schemas.microsoft.com/office/word/2010/wordprocessingDrawing" xmlns:wp="http://schemas.openxmlformats.org/drawingml/2006/wordprocessingDrawing" xmlns:w10="urn:schemas-microsoft-com:office:word" xmlns:w="http://schemas.openxmlformats.org/wordprocessingml/2006/main" xmlns:w14="http://schemas.microsoft.com/office/word/2010/wordml" xmlns:w15="http://schemas.microsoft.com/office/word/2012/wordml" xmlns:w16se="http://schemas.microsoft.com/office/word/2015/wordml/symex" xmlns:wpg="http://schemas.microsoft.com/office/word/2010/wordprocessingGroup" xmlns:wpi="http://schemas.microsoft.com/office/word/2010/wordprocessingInk" xmlns:wne="http://schemas.microsoft.com/office/word/2006/wordml" xmlns:wps="http://schemas.microsoft.com/office/word/2010/wordprocessingShape" mc:Ignorable="w14 w15 w16se wp14">
+<w:document xmlns:wpc="http://schemas.microsoft.com/office/word/2010/wordprocessingCanvas" xmlns:mc="http://schemas.openxmlformats.org/markup-compatibility/2006" xmlns:o="urn:schemas-microsoft-com:office:office" xmlns:r="http://schemas.openxmlformats.org/officeDocument/2006/relationships" xmlns:m="http://schemas.openxmlformats.org/officeDocument/2006/math" xmlns:v="urn:schemas-microsoft-com:vml" xmlns:wp14="http://schemas.microsoft.com/office/word/2010/wordprocessingDrawing" xmlns:wp="http://schemas.openxmlformats.org/drawingml/2006/wordprocessingDrawing" xmlns:w10="urn:schemas-microsoft-com:office:word" xmlns:w="http://schemas.openxmlformats.org/wordprocessingml/2006/main" xmlns:w14="http://schemas.microsoft.com/office/word/2010/wordml" xmlns:wpg="http://schemas.microsoft.com/office/word/2010/wordprocessingGroup" xmlns:wpi="http://schemas.microsoft.com/office/word/2010/wordprocessingInk" xmlns:wne="http://schemas.microsoft.com/office/word/2006/wordml" xmlns:wps="http://schemas.microsoft.com/office/word/2010/wordprocessingShape" mc:Ignorable="w14 wp14">
   <w:body>
     <w:p>
       <w:pPr>
@@ -22,7 +22,7 @@
     </w:p>
     <w:tbl>
       <w:tblPr>
-        <w:tblStyle w:val="TabeladeGrade1Clara"/>
+        <w:tblStyle w:val="GridTable1Light"/>
         <w:tblW w:w="0" w:type="auto"/>
         <w:tblLook w:val="04A0" w:firstRow="1" w:lastRow="0" w:firstColumn="1" w:lastColumn="0" w:noHBand="0" w:noVBand="1"/>
       </w:tblPr>
@@ -153,7 +153,15 @@
               <w:cnfStyle w:val="000000000000" w:firstRow="0" w:lastRow="0" w:firstColumn="0" w:lastColumn="0" w:oddVBand="0" w:evenVBand="0" w:oddHBand="0" w:evenHBand="0" w:firstRowFirstColumn="0" w:firstRowLastColumn="0" w:lastRowFirstColumn="0" w:lastRowLastColumn="0"/>
             </w:pPr>
             <w:r>
-              <w:t>André L. R. Estevam</w:t>
+              <w:t xml:space="preserve">André L. </w:t>
+            </w:r>
+            <w:proofErr w:type="gramStart"/>
+            <w:r>
+              <w:t>R.</w:t>
+            </w:r>
+            <w:proofErr w:type="gramEnd"/>
+            <w:r>
+              <w:t xml:space="preserve"> Estevam</w:t>
             </w:r>
           </w:p>
         </w:tc>
@@ -206,7 +214,15 @@
               <w:t xml:space="preserve">Inserindo requisitos </w:t>
             </w:r>
             <w:r>
-              <w:t>(Inserir tarefa, Deletar tarefa, Alterar estado da tarefa, Visualizar tarefas e Ordenar tarefas) a partir do primeiro contato com o cliente.</w:t>
+              <w:t xml:space="preserve">(Inserir tarefa, </w:t>
+            </w:r>
+            <w:proofErr w:type="gramStart"/>
+            <w:r>
+              <w:t>Deletar</w:t>
+            </w:r>
+            <w:proofErr w:type="gramEnd"/>
+            <w:r>
+              <w:t xml:space="preserve"> tarefa, Alterar estado da tarefa, Visualizar tarefas e Ordenar tarefas) a partir do primeiro contato com o cliente.</w:t>
             </w:r>
           </w:p>
         </w:tc>
@@ -220,7 +236,15 @@
               <w:cnfStyle w:val="000000000000" w:firstRow="0" w:lastRow="0" w:firstColumn="0" w:lastColumn="0" w:oddVBand="0" w:evenVBand="0" w:oddHBand="0" w:evenHBand="0" w:firstRowFirstColumn="0" w:firstRowLastColumn="0" w:lastRowFirstColumn="0" w:lastRowLastColumn="0"/>
             </w:pPr>
             <w:r>
-              <w:t>André L. R. Estevam</w:t>
+              <w:t xml:space="preserve">André L. </w:t>
+            </w:r>
+            <w:proofErr w:type="gramStart"/>
+            <w:r>
+              <w:t>R.</w:t>
+            </w:r>
+            <w:proofErr w:type="gramEnd"/>
+            <w:r>
+              <w:t xml:space="preserve"> Estevam</w:t>
             </w:r>
           </w:p>
         </w:tc>
@@ -284,7 +308,15 @@
               <w:cnfStyle w:val="000000000000" w:firstRow="0" w:lastRow="0" w:firstColumn="0" w:lastColumn="0" w:oddVBand="0" w:evenVBand="0" w:oddHBand="0" w:evenHBand="0" w:firstRowFirstColumn="0" w:firstRowLastColumn="0" w:lastRowFirstColumn="0" w:lastRowLastColumn="0"/>
             </w:pPr>
             <w:r>
-              <w:t>André L. R. Estevam</w:t>
+              <w:t xml:space="preserve">André L. </w:t>
+            </w:r>
+            <w:proofErr w:type="gramStart"/>
+            <w:r>
+              <w:t>R.</w:t>
+            </w:r>
+            <w:proofErr w:type="gramEnd"/>
+            <w:r>
+              <w:t xml:space="preserve"> Estevam</w:t>
             </w:r>
           </w:p>
         </w:tc>
@@ -302,6 +334,12 @@
                 <w:b w:val="0"/>
               </w:rPr>
             </w:pPr>
+            <w:r>
+              <w:rPr>
+                <w:b w:val="0"/>
+              </w:rPr>
+              <w:t>04/05/17</w:t>
+            </w:r>
           </w:p>
         </w:tc>
         <w:tc>
@@ -313,6 +351,9 @@
             <w:pPr>
               <w:cnfStyle w:val="000000000000" w:firstRow="0" w:lastRow="0" w:firstColumn="0" w:lastColumn="0" w:oddVBand="0" w:evenVBand="0" w:oddHBand="0" w:evenHBand="0" w:firstRowFirstColumn="0" w:firstRowLastColumn="0" w:lastRowFirstColumn="0" w:lastRowLastColumn="0"/>
             </w:pPr>
+            <w:r>
+              <w:t>0.4</w:t>
+            </w:r>
           </w:p>
         </w:tc>
         <w:tc>
@@ -324,6 +365,22 @@
             <w:pPr>
               <w:cnfStyle w:val="000000000000" w:firstRow="0" w:lastRow="0" w:firstColumn="0" w:lastColumn="0" w:oddVBand="0" w:evenVBand="0" w:oddHBand="0" w:evenHBand="0" w:firstRowFirstColumn="0" w:firstRowLastColumn="0" w:lastRowFirstColumn="0" w:lastRowLastColumn="0"/>
             </w:pPr>
+            <w:r>
+              <w:t xml:space="preserve">Criação do </w:t>
+            </w:r>
+            <w:proofErr w:type="spellStart"/>
+            <w:r>
+              <w:t>subtópico</w:t>
+            </w:r>
+            <w:proofErr w:type="spellEnd"/>
+            <w:r>
+              <w:t xml:space="preserve"> Descrição dos </w:t>
+            </w:r>
+            <w:proofErr w:type="spellStart"/>
+            <w:r>
+              <w:t>Stakeholders</w:t>
+            </w:r>
+            <w:proofErr w:type="spellEnd"/>
           </w:p>
         </w:tc>
         <w:tc>
@@ -335,6 +392,14 @@
             <w:pPr>
               <w:cnfStyle w:val="000000000000" w:firstRow="0" w:lastRow="0" w:firstColumn="0" w:lastColumn="0" w:oddVBand="0" w:evenVBand="0" w:oddHBand="0" w:evenHBand="0" w:firstRowFirstColumn="0" w:firstRowLastColumn="0" w:lastRowFirstColumn="0" w:lastRowLastColumn="0"/>
             </w:pPr>
+            <w:r>
+              <w:t xml:space="preserve">Pedro </w:t>
+            </w:r>
+            <w:proofErr w:type="spellStart"/>
+            <w:r>
+              <w:t>Artico</w:t>
+            </w:r>
+            <w:proofErr w:type="spellEnd"/>
           </w:p>
         </w:tc>
       </w:tr>
@@ -397,7 +462,15 @@
               <w:cnfStyle w:val="000000000000" w:firstRow="0" w:lastRow="0" w:firstColumn="0" w:lastColumn="0" w:oddVBand="0" w:evenVBand="0" w:oddHBand="0" w:evenHBand="0" w:firstRowFirstColumn="0" w:firstRowLastColumn="0" w:lastRowFirstColumn="0" w:lastRowLastColumn="0"/>
             </w:pPr>
             <w:r>
-              <w:t>André L. R. Estevam</w:t>
+              <w:t xml:space="preserve">André L. </w:t>
+            </w:r>
+            <w:proofErr w:type="gramStart"/>
+            <w:r>
+              <w:t>R.</w:t>
+            </w:r>
+            <w:proofErr w:type="gramEnd"/>
+            <w:r>
+              <w:t xml:space="preserve"> Estevam</w:t>
             </w:r>
           </w:p>
         </w:tc>
@@ -486,6 +559,8 @@
             <w:pPr>
               <w:cnfStyle w:val="000000000000" w:firstRow="0" w:lastRow="0" w:firstColumn="0" w:lastColumn="0" w:oddVBand="0" w:evenVBand="0" w:oddHBand="0" w:evenHBand="0" w:firstRowFirstColumn="0" w:firstRowLastColumn="0" w:lastRowFirstColumn="0" w:lastRowLastColumn="0"/>
             </w:pPr>
+            <w:bookmarkStart w:id="1" w:name="_GoBack"/>
+            <w:bookmarkEnd w:id="1"/>
           </w:p>
         </w:tc>
         <w:tc>
@@ -1877,6 +1952,7 @@
               <w:b/>
               <w:bCs/>
             </w:rPr>
+            <w:lastRenderedPageBreak/>
             <w:fldChar w:fldCharType="end"/>
           </w:r>
         </w:p>
@@ -1887,26 +1963,28 @@
       <w:pPr>
         <w:pStyle w:val="Ttulo1"/>
       </w:pPr>
-      <w:bookmarkStart w:id="1" w:name="_Toc480652983"/>
+      <w:bookmarkStart w:id="2" w:name="_Toc480652983"/>
+      <w:proofErr w:type="gramStart"/>
       <w:r>
         <w:t>1.</w:t>
       </w:r>
+      <w:proofErr w:type="gramEnd"/>
       <w:r>
         <w:t>introdução</w:t>
-      </w:r>
-      <w:bookmarkEnd w:id="1"/>
-    </w:p>
-    <w:p>
-      <w:pPr>
-        <w:pStyle w:val="Ttulo2"/>
-      </w:pPr>
-      <w:bookmarkStart w:id="2" w:name="_Toc480652984"/>
-      <w:r>
-        <w:t>1.1 Escopo</w:t>
       </w:r>
       <w:bookmarkEnd w:id="2"/>
     </w:p>
     <w:p>
+      <w:pPr>
+        <w:pStyle w:val="Ttulo2"/>
+      </w:pPr>
+      <w:bookmarkStart w:id="3" w:name="_Toc480652984"/>
+      <w:r>
+        <w:t>1.1 Escopo</w:t>
+      </w:r>
+      <w:bookmarkEnd w:id="3"/>
+    </w:p>
+    <w:p>
       <w:r>
         <w:t>&lt;texto&gt;</w:t>
       </w:r>
@@ -1916,11 +1994,422 @@
       <w:pPr>
         <w:pStyle w:val="Ttulo2"/>
       </w:pPr>
-      <w:bookmarkStart w:id="3" w:name="_Toc480652985"/>
-      <w:r>
-        <w:t>1.2 Descrição dos stakeholders</w:t>
-      </w:r>
-      <w:bookmarkEnd w:id="3"/>
+      <w:bookmarkStart w:id="4" w:name="_Toc480652985"/>
+      <w:proofErr w:type="gramStart"/>
+      <w:r>
+        <w:t>1.2 Descrição</w:t>
+      </w:r>
+      <w:proofErr w:type="gramEnd"/>
+      <w:r>
+        <w:t xml:space="preserve"> dos </w:t>
+      </w:r>
+      <w:proofErr w:type="spellStart"/>
+      <w:r>
+        <w:t>stakeholders</w:t>
+      </w:r>
+      <w:bookmarkEnd w:id="4"/>
+      <w:proofErr w:type="spellEnd"/>
+    </w:p>
+    <w:tbl>
+      <w:tblPr>
+        <w:tblStyle w:val="Tabelacomgrade"/>
+        <w:tblW w:w="0" w:type="auto"/>
+        <w:tblLook w:val="04A0" w:firstRow="1" w:lastRow="0" w:firstColumn="1" w:lastColumn="0" w:noHBand="0" w:noVBand="1"/>
+      </w:tblPr>
+      <w:tblGrid>
+        <w:gridCol w:w="1728"/>
+        <w:gridCol w:w="1729"/>
+        <w:gridCol w:w="1729"/>
+        <w:gridCol w:w="1729"/>
+        <w:gridCol w:w="1783"/>
+      </w:tblGrid>
+      <w:tr>
+        <w:tc>
+          <w:tcPr>
+            <w:tcW w:w="1728" w:type="dxa"/>
+          </w:tcPr>
+          <w:p>
+            <w:proofErr w:type="spellStart"/>
+            <w:r>
+              <w:t>Stakeholders</w:t>
+            </w:r>
+            <w:proofErr w:type="spellEnd"/>
+          </w:p>
+        </w:tc>
+        <w:tc>
+          <w:tcPr>
+            <w:tcW w:w="1729" w:type="dxa"/>
+          </w:tcPr>
+          <w:p>
+            <w:r>
+              <w:t>Empresa</w:t>
+            </w:r>
+          </w:p>
+        </w:tc>
+        <w:tc>
+          <w:tcPr>
+            <w:tcW w:w="1729" w:type="dxa"/>
+          </w:tcPr>
+          <w:p>
+            <w:r>
+              <w:t>Atividades</w:t>
+            </w:r>
+          </w:p>
+        </w:tc>
+        <w:tc>
+          <w:tcPr>
+            <w:tcW w:w="1729" w:type="dxa"/>
+          </w:tcPr>
+          <w:p>
+            <w:r>
+              <w:t>Descrição das atividades</w:t>
+            </w:r>
+          </w:p>
+        </w:tc>
+        <w:tc>
+          <w:tcPr>
+            <w:tcW w:w="1729" w:type="dxa"/>
+          </w:tcPr>
+          <w:p>
+            <w:r>
+              <w:t>Responsabilidade</w:t>
+            </w:r>
+          </w:p>
+        </w:tc>
+      </w:tr>
+      <w:tr>
+        <w:tc>
+          <w:tcPr>
+            <w:tcW w:w="1728" w:type="dxa"/>
+          </w:tcPr>
+          <w:p>
+            <w:r>
+              <w:t>André Estevam</w:t>
+            </w:r>
+          </w:p>
+        </w:tc>
+        <w:tc>
+          <w:tcPr>
+            <w:tcW w:w="1729" w:type="dxa"/>
+          </w:tcPr>
+          <w:p>
+            <w:r>
+              <w:t>FT Unicamp</w:t>
+            </w:r>
+          </w:p>
+        </w:tc>
+        <w:tc>
+          <w:tcPr>
+            <w:tcW w:w="1729" w:type="dxa"/>
+          </w:tcPr>
+          <w:p>
+            <w:r>
+              <w:t>Codificação</w:t>
+            </w:r>
+          </w:p>
+        </w:tc>
+        <w:tc>
+          <w:tcPr>
+            <w:tcW w:w="1729" w:type="dxa"/>
+          </w:tcPr>
+          <w:p/>
+        </w:tc>
+        <w:tc>
+          <w:tcPr>
+            <w:tcW w:w="1729" w:type="dxa"/>
+          </w:tcPr>
+          <w:p>
+            <w:r>
+              <w:t>Programador</w:t>
+            </w:r>
+          </w:p>
+        </w:tc>
+      </w:tr>
+      <w:tr>
+        <w:tc>
+          <w:tcPr>
+            <w:tcW w:w="1728" w:type="dxa"/>
+          </w:tcPr>
+          <w:p>
+            <w:r>
+              <w:t>Mayara Ramos</w:t>
+            </w:r>
+          </w:p>
+        </w:tc>
+        <w:tc>
+          <w:tcPr>
+            <w:tcW w:w="1729" w:type="dxa"/>
+          </w:tcPr>
+          <w:p>
+            <w:r>
+              <w:t>FT Unicamp</w:t>
+            </w:r>
+          </w:p>
+        </w:tc>
+        <w:tc>
+          <w:tcPr>
+            <w:tcW w:w="1729" w:type="dxa"/>
+          </w:tcPr>
+          <w:p/>
+        </w:tc>
+        <w:tc>
+          <w:tcPr>
+            <w:tcW w:w="1729" w:type="dxa"/>
+          </w:tcPr>
+          <w:p/>
+        </w:tc>
+        <w:tc>
+          <w:tcPr>
+            <w:tcW w:w="1729" w:type="dxa"/>
+          </w:tcPr>
+          <w:p/>
+        </w:tc>
+      </w:tr>
+      <w:tr>
+        <w:tc>
+          <w:tcPr>
+            <w:tcW w:w="1728" w:type="dxa"/>
+          </w:tcPr>
+          <w:p>
+            <w:r>
+              <w:t xml:space="preserve">Pedro </w:t>
+            </w:r>
+            <w:proofErr w:type="spellStart"/>
+            <w:r>
+              <w:t>Artico</w:t>
+            </w:r>
+            <w:proofErr w:type="spellEnd"/>
+          </w:p>
+        </w:tc>
+        <w:tc>
+          <w:tcPr>
+            <w:tcW w:w="1729" w:type="dxa"/>
+          </w:tcPr>
+          <w:p>
+            <w:r>
+              <w:t>FT Unicamp</w:t>
+            </w:r>
+          </w:p>
+        </w:tc>
+        <w:tc>
+          <w:tcPr>
+            <w:tcW w:w="1729" w:type="dxa"/>
+          </w:tcPr>
+          <w:p>
+            <w:r>
+              <w:t xml:space="preserve">Analise de requisitos </w:t>
+            </w:r>
+          </w:p>
+        </w:tc>
+        <w:tc>
+          <w:tcPr>
+            <w:tcW w:w="1729" w:type="dxa"/>
+          </w:tcPr>
+          <w:p/>
+        </w:tc>
+        <w:tc>
+          <w:tcPr>
+            <w:tcW w:w="1729" w:type="dxa"/>
+          </w:tcPr>
+          <w:p>
+            <w:r>
+              <w:t>Analista de Requisitos</w:t>
+            </w:r>
+          </w:p>
+        </w:tc>
+      </w:tr>
+      <w:tr>
+        <w:tc>
+          <w:tcPr>
+            <w:tcW w:w="1728" w:type="dxa"/>
+          </w:tcPr>
+          <w:p>
+            <w:proofErr w:type="spellStart"/>
+            <w:r>
+              <w:t>Icaro</w:t>
+            </w:r>
+            <w:proofErr w:type="spellEnd"/>
+            <w:r>
+              <w:t xml:space="preserve"> </w:t>
+            </w:r>
+            <w:proofErr w:type="spellStart"/>
+            <w:r>
+              <w:t>Zago</w:t>
+            </w:r>
+            <w:proofErr w:type="spellEnd"/>
+          </w:p>
+        </w:tc>
+        <w:tc>
+          <w:tcPr>
+            <w:tcW w:w="1729" w:type="dxa"/>
+          </w:tcPr>
+          <w:p>
+            <w:r>
+              <w:t>FT Unicamp</w:t>
+            </w:r>
+          </w:p>
+        </w:tc>
+        <w:tc>
+          <w:tcPr>
+            <w:tcW w:w="1729" w:type="dxa"/>
+          </w:tcPr>
+          <w:p>
+            <w:pPr>
+              <w:jc w:val="center"/>
+            </w:pPr>
+            <w:r>
+              <w:t>Testes</w:t>
+            </w:r>
+          </w:p>
+        </w:tc>
+        <w:tc>
+          <w:tcPr>
+            <w:tcW w:w="1729" w:type="dxa"/>
+          </w:tcPr>
+          <w:p/>
+        </w:tc>
+        <w:tc>
+          <w:tcPr>
+            <w:tcW w:w="1729" w:type="dxa"/>
+          </w:tcPr>
+          <w:p>
+            <w:r>
+              <w:t>Testador</w:t>
+            </w:r>
+          </w:p>
+        </w:tc>
+      </w:tr>
+      <w:tr>
+        <w:tc>
+          <w:tcPr>
+            <w:tcW w:w="1728" w:type="dxa"/>
+          </w:tcPr>
+          <w:p>
+            <w:r>
+              <w:t>Caio Souza</w:t>
+            </w:r>
+          </w:p>
+        </w:tc>
+        <w:tc>
+          <w:tcPr>
+            <w:tcW w:w="1729" w:type="dxa"/>
+          </w:tcPr>
+          <w:p>
+            <w:r>
+              <w:t>FT Unicamp</w:t>
+            </w:r>
+          </w:p>
+        </w:tc>
+        <w:tc>
+          <w:tcPr>
+            <w:tcW w:w="1729" w:type="dxa"/>
+          </w:tcPr>
+          <w:p/>
+        </w:tc>
+        <w:tc>
+          <w:tcPr>
+            <w:tcW w:w="1729" w:type="dxa"/>
+          </w:tcPr>
+          <w:p/>
+        </w:tc>
+        <w:tc>
+          <w:tcPr>
+            <w:tcW w:w="1729" w:type="dxa"/>
+          </w:tcPr>
+          <w:p/>
+        </w:tc>
+      </w:tr>
+      <w:tr>
+        <w:tc>
+          <w:tcPr>
+            <w:tcW w:w="1728" w:type="dxa"/>
+          </w:tcPr>
+          <w:p>
+            <w:r>
+              <w:t>Grupo 04</w:t>
+            </w:r>
+          </w:p>
+        </w:tc>
+        <w:tc>
+          <w:tcPr>
+            <w:tcW w:w="1729" w:type="dxa"/>
+          </w:tcPr>
+          <w:p>
+            <w:r>
+              <w:t>KLLP S.A</w:t>
+            </w:r>
+          </w:p>
+        </w:tc>
+        <w:tc>
+          <w:tcPr>
+            <w:tcW w:w="1729" w:type="dxa"/>
+          </w:tcPr>
+          <w:p/>
+        </w:tc>
+        <w:tc>
+          <w:tcPr>
+            <w:tcW w:w="1729" w:type="dxa"/>
+          </w:tcPr>
+          <w:p/>
+        </w:tc>
+        <w:tc>
+          <w:tcPr>
+            <w:tcW w:w="1729" w:type="dxa"/>
+          </w:tcPr>
+          <w:p>
+            <w:r>
+              <w:t>Cliente</w:t>
+            </w:r>
+          </w:p>
+        </w:tc>
+      </w:tr>
+    </w:tbl>
+    <w:p/>
+    <w:p>
+      <w:pPr>
+        <w:pStyle w:val="Ttulo1"/>
+      </w:pPr>
+      <w:bookmarkStart w:id="5" w:name="_Toc480652986"/>
+      <w:r>
+        <w:t xml:space="preserve">2. </w:t>
+      </w:r>
+      <w:r>
+        <w:t>Descrição</w:t>
+      </w:r>
+      <w:r>
+        <w:t xml:space="preserve"> geral</w:t>
+      </w:r>
+      <w:bookmarkEnd w:id="5"/>
+    </w:p>
+    <w:p>
+      <w:pPr>
+        <w:pStyle w:val="Ttulo2"/>
+      </w:pPr>
+      <w:bookmarkStart w:id="6" w:name="_Toc480652987"/>
+      <w:proofErr w:type="gramStart"/>
+      <w:r>
+        <w:t>2.1 Descrição</w:t>
+      </w:r>
+      <w:proofErr w:type="gramEnd"/>
+      <w:r>
+        <w:t xml:space="preserve"> do público-alvo</w:t>
+      </w:r>
+      <w:bookmarkEnd w:id="6"/>
+    </w:p>
+    <w:p>
+      <w:r>
+        <w:t>&lt;texto&gt;</w:t>
+      </w:r>
+    </w:p>
+    <w:p>
+      <w:pPr>
+        <w:pStyle w:val="Ttulo2"/>
+      </w:pPr>
+      <w:bookmarkStart w:id="7" w:name="_Toc480652988"/>
+      <w:r>
+        <w:t>2.2 Restrições</w:t>
+      </w:r>
+      <w:bookmarkEnd w:id="7"/>
     </w:p>
     <w:p>
       <w:r>
@@ -1932,84 +2421,39 @@
       <w:pPr>
         <w:pStyle w:val="Ttulo1"/>
       </w:pPr>
-      <w:bookmarkStart w:id="4" w:name="_Toc480652986"/>
-      <w:r>
-        <w:t xml:space="preserve">2. </w:t>
-      </w:r>
-      <w:r>
-        <w:t>Descrição</w:t>
-      </w:r>
-      <w:r>
-        <w:t xml:space="preserve"> geral</w:t>
-      </w:r>
-      <w:bookmarkEnd w:id="4"/>
-    </w:p>
-    <w:p>
-      <w:pPr>
-        <w:pStyle w:val="Ttulo2"/>
-      </w:pPr>
-      <w:bookmarkStart w:id="5" w:name="_Toc480652987"/>
-      <w:r>
-        <w:t>2.1 Descrição do público-alvo</w:t>
-      </w:r>
-      <w:bookmarkEnd w:id="5"/>
-    </w:p>
-    <w:p>
-      <w:r>
-        <w:t>&lt;texto&gt;</w:t>
-      </w:r>
-    </w:p>
-    <w:p>
-      <w:pPr>
-        <w:pStyle w:val="Ttulo2"/>
-      </w:pPr>
-      <w:bookmarkStart w:id="6" w:name="_Toc480652988"/>
-      <w:r>
-        <w:t>2.2 Restrições</w:t>
-      </w:r>
-      <w:bookmarkEnd w:id="6"/>
-    </w:p>
-    <w:p>
-      <w:r>
-        <w:t>&lt;texto&gt;</w:t>
-      </w:r>
-    </w:p>
-    <w:p/>
-    <w:p>
-      <w:pPr>
-        <w:pStyle w:val="Ttulo1"/>
-      </w:pPr>
-      <w:bookmarkStart w:id="7" w:name="_Toc480652989"/>
+      <w:bookmarkStart w:id="8" w:name="_Toc480652989"/>
+      <w:proofErr w:type="gramStart"/>
       <w:r>
         <w:t>3</w:t>
       </w:r>
-      <w:commentRangeStart w:id="8"/>
+      <w:commentRangeStart w:id="9"/>
       <w:r>
         <w:t>.</w:t>
       </w:r>
-      <w:commentRangeStart w:id="9"/>
       <w:commentRangeStart w:id="10"/>
+      <w:commentRangeStart w:id="11"/>
+      <w:proofErr w:type="gramEnd"/>
       <w:r>
         <w:t>Requisitos</w:t>
       </w:r>
-      <w:commentRangeEnd w:id="8"/>
+      <w:commentRangeEnd w:id="9"/>
       <w:r>
         <w:rPr>
           <w:rStyle w:val="Refdecomentrio"/>
           <w:rFonts w:asciiTheme="minorHAnsi" w:eastAsiaTheme="minorHAnsi" w:hAnsiTheme="minorHAnsi" w:cstheme="minorBidi"/>
           <w:b w:val="0"/>
         </w:rPr>
-        <w:commentReference w:id="8"/>
-      </w:r>
-      <w:commentRangeEnd w:id="9"/>
+        <w:commentReference w:id="9"/>
+      </w:r>
       <w:commentRangeEnd w:id="10"/>
+      <w:commentRangeEnd w:id="11"/>
       <w:r>
         <w:rPr>
           <w:rStyle w:val="Refdecomentrio"/>
           <w:rFonts w:asciiTheme="minorHAnsi" w:eastAsiaTheme="minorHAnsi" w:hAnsiTheme="minorHAnsi" w:cstheme="minorBidi"/>
           <w:b w:val="0"/>
         </w:rPr>
-        <w:commentReference w:id="9"/>
+        <w:commentReference w:id="10"/>
       </w:r>
       <w:r>
         <w:rPr>
@@ -2017,9 +2461,9 @@
           <w:rFonts w:asciiTheme="minorHAnsi" w:eastAsiaTheme="minorHAnsi" w:hAnsiTheme="minorHAnsi" w:cstheme="minorBidi"/>
           <w:b w:val="0"/>
         </w:rPr>
-        <w:commentReference w:id="10"/>
-      </w:r>
-      <w:bookmarkEnd w:id="7"/>
+        <w:commentReference w:id="11"/>
+      </w:r>
+      <w:bookmarkEnd w:id="8"/>
     </w:p>
     <w:p>
       <w:pPr>
@@ -2029,29 +2473,29 @@
           <w:numId w:val="4"/>
         </w:numPr>
       </w:pPr>
-      <w:bookmarkStart w:id="11" w:name="_Toc480652990"/>
-      <w:commentRangeStart w:id="12"/>
+      <w:bookmarkStart w:id="12" w:name="_Toc480652990"/>
       <w:commentRangeStart w:id="13"/>
+      <w:commentRangeStart w:id="14"/>
       <w:r>
         <w:t>Requisitos funcionais</w:t>
       </w:r>
-      <w:commentRangeEnd w:id="12"/>
+      <w:commentRangeEnd w:id="13"/>
       <w:r>
         <w:rPr>
           <w:rStyle w:val="Refdecomentrio"/>
           <w:rFonts w:asciiTheme="minorHAnsi" w:eastAsiaTheme="minorHAnsi" w:hAnsiTheme="minorHAnsi" w:cstheme="minorBidi"/>
         </w:rPr>
-        <w:commentReference w:id="12"/>
-      </w:r>
-      <w:commentRangeEnd w:id="13"/>
+        <w:commentReference w:id="13"/>
+      </w:r>
+      <w:commentRangeEnd w:id="14"/>
       <w:r>
         <w:rPr>
           <w:rStyle w:val="Refdecomentrio"/>
           <w:rFonts w:asciiTheme="minorHAnsi" w:eastAsiaTheme="minorHAnsi" w:hAnsiTheme="minorHAnsi" w:cstheme="minorBidi"/>
         </w:rPr>
-        <w:commentReference w:id="13"/>
-      </w:r>
-      <w:bookmarkEnd w:id="11"/>
+        <w:commentReference w:id="14"/>
+      </w:r>
+      <w:bookmarkEnd w:id="12"/>
     </w:p>
     <w:p>
       <w:pPr>
@@ -2116,11 +2560,19 @@
         </w:rPr>
         <w:t xml:space="preserve">DELT - </w:t>
       </w:r>
+      <w:proofErr w:type="gramStart"/>
       <w:r>
         <w:rPr>
           <w:b/>
         </w:rPr>
-        <w:t>Deletar tarefa</w:t>
+        <w:t>Deletar</w:t>
+      </w:r>
+      <w:proofErr w:type="gramEnd"/>
+      <w:r>
+        <w:rPr>
+          <w:b/>
+        </w:rPr>
+        <w:t xml:space="preserve"> tarefa</w:t>
       </w:r>
       <w:r>
         <w:rPr>
@@ -2155,6 +2607,7 @@
         <w:rPr>
           <w:b/>
         </w:rPr>
+        <w:lastRenderedPageBreak/>
         <w:t xml:space="preserve">ALTT - </w:t>
       </w:r>
       <w:r>
@@ -2216,7 +2669,6 @@
         <w:rPr>
           <w:b/>
         </w:rPr>
-        <w:lastRenderedPageBreak/>
         <w:t xml:space="preserve">ORDT - </w:t>
       </w:r>
       <w:r>
@@ -2283,7 +2735,15 @@
         <w:ind w:left="567"/>
       </w:pPr>
       <w:r>
-        <w:t>Quando o aplicativo iniciar deve ser capaz de exibir uma coloração diferente para cada status de tarefas.</w:t>
+        <w:t xml:space="preserve">Quando o aplicativo iniciar deve ser capaz de exibir uma coloração diferente para </w:t>
+      </w:r>
+      <w:proofErr w:type="gramStart"/>
+      <w:r>
+        <w:t>cada</w:t>
+      </w:r>
+      <w:proofErr w:type="gramEnd"/>
+      <w:r>
+        <w:t xml:space="preserve"> status de tarefas.</w:t>
       </w:r>
     </w:p>
     <w:p>
@@ -2301,8 +2761,6 @@
           <w:b/>
         </w:rPr>
       </w:pPr>
-      <w:bookmarkStart w:id="14" w:name="_GoBack"/>
-      <w:bookmarkEnd w:id="14"/>
     </w:p>
     <w:p>
       <w:pPr>
@@ -2366,7 +2824,7 @@
     </w:p>
     <w:tbl>
       <w:tblPr>
-        <w:tblStyle w:val="TabeladeGrade1Clara"/>
+        <w:tblStyle w:val="GridTable1Light"/>
         <w:tblW w:w="0" w:type="auto"/>
         <w:tblLook w:val="04A0" w:firstRow="1" w:lastRow="0" w:firstColumn="1" w:lastColumn="0" w:noHBand="0" w:noVBand="1"/>
       </w:tblPr>
@@ -2492,8 +2950,8 @@
 </file>
 
 <file path=word/comments.xml><?xml version="1.0" encoding="utf-8"?>
-<w:comments xmlns:wpc="http://schemas.microsoft.com/office/word/2010/wordprocessingCanvas" xmlns:cx="http://schemas.microsoft.com/office/drawing/2014/chartex" xmlns:cx1="http://schemas.microsoft.com/office/drawing/2015/9/8/chartex" xmlns:cx2="http://schemas.microsoft.com/office/drawing/2015/10/21/chartex" xmlns:cx3="http://schemas.microsoft.com/office/drawing/2016/5/9/chartex" xmlns:cx4="http://schemas.microsoft.com/office/drawing/2016/5/10/chartex" xmlns:cx5="http://schemas.microsoft.com/office/drawing/2016/5/11/chartex" xmlns:mc="http://schemas.openxmlformats.org/markup-compatibility/2006" xmlns:o="urn:schemas-microsoft-com:office:office" xmlns:r="http://schemas.openxmlformats.org/officeDocument/2006/relationships" xmlns:m="http://schemas.openxmlformats.org/officeDocument/2006/math" xmlns:v="urn:schemas-microsoft-com:vml" xmlns:wp14="http://schemas.microsoft.com/office/word/2010/wordprocessingDrawing" xmlns:wp="http://schemas.openxmlformats.org/drawingml/2006/wordprocessingDrawing" xmlns:w10="urn:schemas-microsoft-com:office:word" xmlns:w="http://schemas.openxmlformats.org/wordprocessingml/2006/main" xmlns:w14="http://schemas.microsoft.com/office/word/2010/wordml" xmlns:w15="http://schemas.microsoft.com/office/word/2012/wordml" xmlns:w16se="http://schemas.microsoft.com/office/word/2015/wordml/symex" xmlns:wpg="http://schemas.microsoft.com/office/word/2010/wordprocessingGroup" xmlns:wpi="http://schemas.microsoft.com/office/word/2010/wordprocessingInk" xmlns:wne="http://schemas.microsoft.com/office/word/2006/wordml" xmlns:wps="http://schemas.microsoft.com/office/word/2010/wordprocessingShape" mc:Ignorable="w14 w15 w16se wp14">
-  <w:comment w:id="8" w:author="André Luiz Rodrigues Estevam" w:date="2017-04-22T19:01:00Z" w:initials="ALRE">
+<w:comments xmlns:wpc="http://schemas.microsoft.com/office/word/2010/wordprocessingCanvas" xmlns:mc="http://schemas.openxmlformats.org/markup-compatibility/2006" xmlns:o="urn:schemas-microsoft-com:office:office" xmlns:r="http://schemas.openxmlformats.org/officeDocument/2006/relationships" xmlns:m="http://schemas.openxmlformats.org/officeDocument/2006/math" xmlns:v="urn:schemas-microsoft-com:vml" xmlns:wp14="http://schemas.microsoft.com/office/word/2010/wordprocessingDrawing" xmlns:wp="http://schemas.openxmlformats.org/drawingml/2006/wordprocessingDrawing" xmlns:w10="urn:schemas-microsoft-com:office:word" xmlns:w="http://schemas.openxmlformats.org/wordprocessingml/2006/main" xmlns:w14="http://schemas.microsoft.com/office/word/2010/wordml" xmlns:wpg="http://schemas.microsoft.com/office/word/2010/wordprocessingGroup" xmlns:wpi="http://schemas.microsoft.com/office/word/2010/wordprocessingInk" xmlns:wne="http://schemas.microsoft.com/office/word/2006/wordml" xmlns:wps="http://schemas.microsoft.com/office/word/2010/wordprocessingShape" mc:Ignorable="w14 wp14">
+  <w:comment w:id="9" w:author="André Luiz Rodrigues Estevam" w:date="2017-04-22T19:01:00Z" w:initials="ALRE">
     <w:p>
       <w:pPr>
         <w:pStyle w:val="Textodecomentrio"/>
@@ -2655,7 +3113,7 @@
       </w:pPr>
     </w:p>
   </w:comment>
-  <w:comment w:id="9" w:author="André Luiz Rodrigues Estevam" w:date="2017-04-22T19:05:00Z" w:initials="ALRE">
+  <w:comment w:id="10" w:author="André Luiz Rodrigues Estevam" w:date="2017-04-22T19:05:00Z" w:initials="ALRE">
     <w:p>
       <w:pPr>
         <w:pStyle w:val="Textodecomentrio"/>
@@ -2677,7 +3135,7 @@
       </w:r>
     </w:p>
   </w:comment>
-  <w:comment w:id="10" w:author="André Luiz Rodrigues Estevam" w:date="2017-04-22T19:02:00Z" w:initials="ALRE">
+  <w:comment w:id="11" w:author="André Luiz Rodrigues Estevam" w:date="2017-04-22T19:02:00Z" w:initials="ALRE">
     <w:p>
       <w:pPr>
         <w:pStyle w:val="Textodecomentrio"/>
@@ -2856,7 +3314,7 @@
       </w:r>
     </w:p>
   </w:comment>
-  <w:comment w:id="12" w:author="André Luiz Rodrigues Estevam" w:date="2017-04-22T19:17:00Z" w:initials="ALRE">
+  <w:comment w:id="13" w:author="André Luiz Rodrigues Estevam" w:date="2017-04-22T19:17:00Z" w:initials="ALRE">
     <w:p>
       <w:pPr>
         <w:pStyle w:val="Textodecomentrio"/>
@@ -2868,7 +3326,15 @@
         <w:annotationRef/>
       </w:r>
       <w:r>
-        <w:t>Inserir &gt;  Explorar partes rápidas &gt; auto texto &gt; requisito em linguagem natural</w:t>
+        <w:t>Inserir &gt;</w:t>
+      </w:r>
+      <w:proofErr w:type="gramStart"/>
+      <w:r>
+        <w:t xml:space="preserve">  </w:t>
+      </w:r>
+      <w:proofErr w:type="gramEnd"/>
+      <w:r>
+        <w:t>Explorar partes rápidas &gt; auto texto &gt; requisito em linguagem natural</w:t>
       </w:r>
     </w:p>
     <w:p>
@@ -2925,7 +3391,7 @@
       </w:r>
     </w:p>
   </w:comment>
-  <w:comment w:id="13" w:author="André Luiz Rodrigues Estevam" w:date="2017-04-22T19:25:00Z" w:initials="ALRE">
+  <w:comment w:id="14" w:author="André Luiz Rodrigues Estevam" w:date="2017-04-22T19:25:00Z" w:initials="ALRE">
     <w:p>
       <w:pPr>
         <w:pStyle w:val="PargrafodaLista"/>
@@ -2953,16 +3419,40 @@
         <w:br/>
       </w:r>
       <w:r>
-        <w:t>&lt;condição_lógica_temporal&gt;  o sistema deverá fornecer a capacidade de</w:t>
+        <w:t>&lt;</w:t>
+      </w:r>
+      <w:proofErr w:type="spellStart"/>
+      <w:r>
+        <w:t>condição_lógica_temporal</w:t>
+      </w:r>
+      <w:proofErr w:type="spellEnd"/>
+      <w:r>
+        <w:t>&gt;</w:t>
+      </w:r>
+      <w:proofErr w:type="gramStart"/>
+      <w:r>
+        <w:t xml:space="preserve">  </w:t>
+      </w:r>
+      <w:proofErr w:type="gramEnd"/>
+      <w:r>
+        <w:t>o sistema deverá fornecer a capacidade de</w:t>
       </w:r>
       <w:r>
         <w:t xml:space="preserve"> &lt;o </w:t>
       </w:r>
       <w:r>
-        <w:t>_quê?&gt; &lt;para_</w:t>
-      </w:r>
-      <w:r>
-        <w:t>quem?&gt;</w:t>
+        <w:t>_quê?&gt; &lt;</w:t>
+      </w:r>
+      <w:proofErr w:type="spellStart"/>
+      <w:r>
+        <w:t>para_</w:t>
+      </w:r>
+      <w:r>
+        <w:t>quem</w:t>
+      </w:r>
+      <w:proofErr w:type="spellEnd"/>
+      <w:r>
+        <w:t>?&gt;</w:t>
       </w:r>
     </w:p>
   </w:comment>
@@ -2978,7 +3468,15 @@
         <w:annotationRef/>
       </w:r>
       <w:r>
-        <w:t>Inserir &gt; Explorar partes rápidas &gt; auto texto &gt; Item de glossário</w:t>
+        <w:t xml:space="preserve">Inserir &gt; Explorar partes rápidas &gt; </w:t>
+      </w:r>
+      <w:proofErr w:type="gramStart"/>
+      <w:r>
+        <w:t>auto texto</w:t>
+      </w:r>
+      <w:proofErr w:type="gramEnd"/>
+      <w:r>
+        <w:t xml:space="preserve"> &gt; Item de glossário</w:t>
       </w:r>
       <w:r>
         <w:rPr>
@@ -3097,7 +3595,7 @@
 </file>
 
 <file path=word/endnotes.xml><?xml version="1.0" encoding="utf-8"?>
-<w:endnotes xmlns:wpc="http://schemas.microsoft.com/office/word/2010/wordprocessingCanvas" xmlns:cx="http://schemas.microsoft.com/office/drawing/2014/chartex" xmlns:cx1="http://schemas.microsoft.com/office/drawing/2015/9/8/chartex" xmlns:cx2="http://schemas.microsoft.com/office/drawing/2015/10/21/chartex" xmlns:cx3="http://schemas.microsoft.com/office/drawing/2016/5/9/chartex" xmlns:cx4="http://schemas.microsoft.com/office/drawing/2016/5/10/chartex" xmlns:cx5="http://schemas.microsoft.com/office/drawing/2016/5/11/chartex" xmlns:mc="http://schemas.openxmlformats.org/markup-compatibility/2006" xmlns:o="urn:schemas-microsoft-com:office:office" xmlns:r="http://schemas.openxmlformats.org/officeDocument/2006/relationships" xmlns:m="http://schemas.openxmlformats.org/officeDocument/2006/math" xmlns:v="urn:schemas-microsoft-com:vml" xmlns:wp14="http://schemas.microsoft.com/office/word/2010/wordprocessingDrawing" xmlns:wp="http://schemas.openxmlformats.org/drawingml/2006/wordprocessingDrawing" xmlns:w10="urn:schemas-microsoft-com:office:word" xmlns:w="http://schemas.openxmlformats.org/wordprocessingml/2006/main" xmlns:w14="http://schemas.microsoft.com/office/word/2010/wordml" xmlns:w15="http://schemas.microsoft.com/office/word/2012/wordml" xmlns:w16se="http://schemas.microsoft.com/office/word/2015/wordml/symex" xmlns:wpg="http://schemas.microsoft.com/office/word/2010/wordprocessingGroup" xmlns:wpi="http://schemas.microsoft.com/office/word/2010/wordprocessingInk" xmlns:wne="http://schemas.microsoft.com/office/word/2006/wordml" xmlns:wps="http://schemas.microsoft.com/office/word/2010/wordprocessingShape" mc:Ignorable="w14 w15 w16se wp14">
+<w:endnotes xmlns:wpc="http://schemas.microsoft.com/office/word/2010/wordprocessingCanvas" xmlns:mc="http://schemas.openxmlformats.org/markup-compatibility/2006" xmlns:o="urn:schemas-microsoft-com:office:office" xmlns:r="http://schemas.openxmlformats.org/officeDocument/2006/relationships" xmlns:m="http://schemas.openxmlformats.org/officeDocument/2006/math" xmlns:v="urn:schemas-microsoft-com:vml" xmlns:wp14="http://schemas.microsoft.com/office/word/2010/wordprocessingDrawing" xmlns:wp="http://schemas.openxmlformats.org/drawingml/2006/wordprocessingDrawing" xmlns:w10="urn:schemas-microsoft-com:office:word" xmlns:w="http://schemas.openxmlformats.org/wordprocessingml/2006/main" xmlns:w14="http://schemas.microsoft.com/office/word/2010/wordml" xmlns:wpg="http://schemas.microsoft.com/office/word/2010/wordprocessingGroup" xmlns:wpi="http://schemas.microsoft.com/office/word/2010/wordprocessingInk" xmlns:wne="http://schemas.microsoft.com/office/word/2006/wordml" xmlns:wps="http://schemas.microsoft.com/office/word/2010/wordprocessingShape" mc:Ignorable="w14 wp14">
   <w:endnote w:type="separator" w:id="-1">
     <w:p>
       <w:pPr>
@@ -3122,7 +3620,7 @@
 </file>
 
 <file path=word/footer1.xml><?xml version="1.0" encoding="utf-8"?>
-<w:ftr xmlns:wpc="http://schemas.microsoft.com/office/word/2010/wordprocessingCanvas" xmlns:cx="http://schemas.microsoft.com/office/drawing/2014/chartex" xmlns:cx1="http://schemas.microsoft.com/office/drawing/2015/9/8/chartex" xmlns:cx2="http://schemas.microsoft.com/office/drawing/2015/10/21/chartex" xmlns:cx3="http://schemas.microsoft.com/office/drawing/2016/5/9/chartex" xmlns:cx4="http://schemas.microsoft.com/office/drawing/2016/5/10/chartex" xmlns:cx5="http://schemas.microsoft.com/office/drawing/2016/5/11/chartex" xmlns:mc="http://schemas.openxmlformats.org/markup-compatibility/2006" xmlns:o="urn:schemas-microsoft-com:office:office" xmlns:r="http://schemas.openxmlformats.org/officeDocument/2006/relationships" xmlns:m="http://schemas.openxmlformats.org/officeDocument/2006/math" xmlns:v="urn:schemas-microsoft-com:vml" xmlns:wp14="http://schemas.microsoft.com/office/word/2010/wordprocessingDrawing" xmlns:wp="http://schemas.openxmlformats.org/drawingml/2006/wordprocessingDrawing" xmlns:w10="urn:schemas-microsoft-com:office:word" xmlns:w="http://schemas.openxmlformats.org/wordprocessingml/2006/main" xmlns:w14="http://schemas.microsoft.com/office/word/2010/wordml" xmlns:w15="http://schemas.microsoft.com/office/word/2012/wordml" xmlns:w16se="http://schemas.microsoft.com/office/word/2015/wordml/symex" xmlns:wpg="http://schemas.microsoft.com/office/word/2010/wordprocessingGroup" xmlns:wpi="http://schemas.microsoft.com/office/word/2010/wordprocessingInk" xmlns:wne="http://schemas.microsoft.com/office/word/2006/wordml" xmlns:wps="http://schemas.microsoft.com/office/word/2010/wordprocessingShape" mc:Ignorable="w14 w15 w16se wp14">
+<w:ftr xmlns:wpc="http://schemas.microsoft.com/office/word/2010/wordprocessingCanvas" xmlns:mc="http://schemas.openxmlformats.org/markup-compatibility/2006" xmlns:o="urn:schemas-microsoft-com:office:office" xmlns:r="http://schemas.openxmlformats.org/officeDocument/2006/relationships" xmlns:m="http://schemas.openxmlformats.org/officeDocument/2006/math" xmlns:v="urn:schemas-microsoft-com:vml" xmlns:wp14="http://schemas.microsoft.com/office/word/2010/wordprocessingDrawing" xmlns:wp="http://schemas.openxmlformats.org/drawingml/2006/wordprocessingDrawing" xmlns:w10="urn:schemas-microsoft-com:office:word" xmlns:w="http://schemas.openxmlformats.org/wordprocessingml/2006/main" xmlns:w14="http://schemas.microsoft.com/office/word/2010/wordml" xmlns:wpg="http://schemas.microsoft.com/office/word/2010/wordprocessingGroup" xmlns:wpi="http://schemas.microsoft.com/office/word/2010/wordprocessingInk" xmlns:wne="http://schemas.microsoft.com/office/word/2006/wordml" xmlns:wps="http://schemas.microsoft.com/office/word/2010/wordprocessingShape" mc:Ignorable="w14 wp14">
   <w:sdt>
     <w:sdtPr>
       <w:id w:val="2112853509"/>
@@ -3168,7 +3666,7 @@
 </file>
 
 <file path=word/footnotes.xml><?xml version="1.0" encoding="utf-8"?>
-<w:footnotes xmlns:wpc="http://schemas.microsoft.com/office/word/2010/wordprocessingCanvas" xmlns:cx="http://schemas.microsoft.com/office/drawing/2014/chartex" xmlns:cx1="http://schemas.microsoft.com/office/drawing/2015/9/8/chartex" xmlns:cx2="http://schemas.microsoft.com/office/drawing/2015/10/21/chartex" xmlns:cx3="http://schemas.microsoft.com/office/drawing/2016/5/9/chartex" xmlns:cx4="http://schemas.microsoft.com/office/drawing/2016/5/10/chartex" xmlns:cx5="http://schemas.microsoft.com/office/drawing/2016/5/11/chartex" xmlns:mc="http://schemas.openxmlformats.org/markup-compatibility/2006" xmlns:o="urn:schemas-microsoft-com:office:office" xmlns:r="http://schemas.openxmlformats.org/officeDocument/2006/relationships" xmlns:m="http://schemas.openxmlformats.org/officeDocument/2006/math" xmlns:v="urn:schemas-microsoft-com:vml" xmlns:wp14="http://schemas.microsoft.com/office/word/2010/wordprocessingDrawing" xmlns:wp="http://schemas.openxmlformats.org/drawingml/2006/wordprocessingDrawing" xmlns:w10="urn:schemas-microsoft-com:office:word" xmlns:w="http://schemas.openxmlformats.org/wordprocessingml/2006/main" xmlns:w14="http://schemas.microsoft.com/office/word/2010/wordml" xmlns:w15="http://schemas.microsoft.com/office/word/2012/wordml" xmlns:w16se="http://schemas.microsoft.com/office/word/2015/wordml/symex" xmlns:wpg="http://schemas.microsoft.com/office/word/2010/wordprocessingGroup" xmlns:wpi="http://schemas.microsoft.com/office/word/2010/wordprocessingInk" xmlns:wne="http://schemas.microsoft.com/office/word/2006/wordml" xmlns:wps="http://schemas.microsoft.com/office/word/2010/wordprocessingShape" mc:Ignorable="w14 w15 w16se wp14">
+<w:footnotes xmlns:wpc="http://schemas.microsoft.com/office/word/2010/wordprocessingCanvas" xmlns:mc="http://schemas.openxmlformats.org/markup-compatibility/2006" xmlns:o="urn:schemas-microsoft-com:office:office" xmlns:r="http://schemas.openxmlformats.org/officeDocument/2006/relationships" xmlns:m="http://schemas.openxmlformats.org/officeDocument/2006/math" xmlns:v="urn:schemas-microsoft-com:vml" xmlns:wp14="http://schemas.microsoft.com/office/word/2010/wordprocessingDrawing" xmlns:wp="http://schemas.openxmlformats.org/drawingml/2006/wordprocessingDrawing" xmlns:w10="urn:schemas-microsoft-com:office:word" xmlns:w="http://schemas.openxmlformats.org/wordprocessingml/2006/main" xmlns:w14="http://schemas.microsoft.com/office/word/2010/wordml" xmlns:wpg="http://schemas.microsoft.com/office/word/2010/wordprocessingGroup" xmlns:wpi="http://schemas.microsoft.com/office/word/2010/wordprocessingInk" xmlns:wne="http://schemas.microsoft.com/office/word/2006/wordml" xmlns:wps="http://schemas.microsoft.com/office/word/2010/wordprocessingShape" mc:Ignorable="w14 wp14">
   <w:footnote w:type="separator" w:id="-1">
     <w:p>
       <w:pPr>
@@ -3193,8 +3691,8 @@
 </file>
 
 <file path=word/numbering.xml><?xml version="1.0" encoding="utf-8"?>
-<w:numbering xmlns:wpc="http://schemas.microsoft.com/office/word/2010/wordprocessingCanvas" xmlns:cx="http://schemas.microsoft.com/office/drawing/2014/chartex" xmlns:cx1="http://schemas.microsoft.com/office/drawing/2015/9/8/chartex" xmlns:cx2="http://schemas.microsoft.com/office/drawing/2015/10/21/chartex" xmlns:cx3="http://schemas.microsoft.com/office/drawing/2016/5/9/chartex" xmlns:cx4="http://schemas.microsoft.com/office/drawing/2016/5/10/chartex" xmlns:cx5="http://schemas.microsoft.com/office/drawing/2016/5/11/chartex" xmlns:mc="http://schemas.openxmlformats.org/markup-compatibility/2006" xmlns:o="urn:schemas-microsoft-com:office:office" xmlns:r="http://schemas.openxmlformats.org/officeDocument/2006/relationships" xmlns:m="http://schemas.openxmlformats.org/officeDocument/2006/math" xmlns:v="urn:schemas-microsoft-com:vml" xmlns:wp14="http://schemas.microsoft.com/office/word/2010/wordprocessingDrawing" xmlns:wp="http://schemas.openxmlformats.org/drawingml/2006/wordprocessingDrawing" xmlns:w10="urn:schemas-microsoft-com:office:word" xmlns:w="http://schemas.openxmlformats.org/wordprocessingml/2006/main" xmlns:w14="http://schemas.microsoft.com/office/word/2010/wordml" xmlns:w15="http://schemas.microsoft.com/office/word/2012/wordml" xmlns:w16se="http://schemas.microsoft.com/office/word/2015/wordml/symex" xmlns:wpg="http://schemas.microsoft.com/office/word/2010/wordprocessingGroup" xmlns:wpi="http://schemas.microsoft.com/office/word/2010/wordprocessingInk" xmlns:wne="http://schemas.microsoft.com/office/word/2006/wordml" xmlns:wps="http://schemas.microsoft.com/office/word/2010/wordprocessingShape" mc:Ignorable="w14 w15 w16se wp14">
-  <w:abstractNum w:abstractNumId="0" w15:restartNumberingAfterBreak="0">
+<w:numbering xmlns:wpc="http://schemas.microsoft.com/office/word/2010/wordprocessingCanvas" xmlns:mc="http://schemas.openxmlformats.org/markup-compatibility/2006" xmlns:o="urn:schemas-microsoft-com:office:office" xmlns:r="http://schemas.openxmlformats.org/officeDocument/2006/relationships" xmlns:m="http://schemas.openxmlformats.org/officeDocument/2006/math" xmlns:v="urn:schemas-microsoft-com:vml" xmlns:wp14="http://schemas.microsoft.com/office/word/2010/wordprocessingDrawing" xmlns:wp="http://schemas.openxmlformats.org/drawingml/2006/wordprocessingDrawing" xmlns:w10="urn:schemas-microsoft-com:office:word" xmlns:w="http://schemas.openxmlformats.org/wordprocessingml/2006/main" xmlns:w14="http://schemas.microsoft.com/office/word/2010/wordml" xmlns:wpg="http://schemas.microsoft.com/office/word/2010/wordprocessingGroup" xmlns:wpi="http://schemas.microsoft.com/office/word/2010/wordprocessingInk" xmlns:wne="http://schemas.microsoft.com/office/word/2006/wordml" xmlns:wps="http://schemas.microsoft.com/office/word/2010/wordprocessingShape" mc:Ignorable="w14 wp14">
+  <w:abstractNum w:abstractNumId="0">
     <w:nsid w:val="39D5662C"/>
     <w:multiLevelType w:val="multilevel"/>
     <w:tmpl w:val="E4201DF0"/>
@@ -3307,7 +3805,7 @@
       </w:rPr>
     </w:lvl>
   </w:abstractNum>
-  <w:abstractNum w:abstractNumId="1" w15:restartNumberingAfterBreak="0">
+  <w:abstractNum w:abstractNumId="1">
     <w:nsid w:val="39E95D42"/>
     <w:multiLevelType w:val="hybridMultilevel"/>
     <w:tmpl w:val="FB28E7BA"/>
@@ -3420,7 +3918,7 @@
       </w:rPr>
     </w:lvl>
   </w:abstractNum>
-  <w:abstractNum w:abstractNumId="2" w15:restartNumberingAfterBreak="0">
+  <w:abstractNum w:abstractNumId="2">
     <w:nsid w:val="618049C4"/>
     <w:multiLevelType w:val="hybridMultilevel"/>
     <w:tmpl w:val="72E2CE40"/>
@@ -3533,7 +4031,7 @@
       </w:rPr>
     </w:lvl>
   </w:abstractNum>
-  <w:abstractNum w:abstractNumId="3" w15:restartNumberingAfterBreak="0">
+  <w:abstractNum w:abstractNumId="3">
     <w:nsid w:val="65CC17B8"/>
     <w:multiLevelType w:val="hybridMultilevel"/>
     <w:tmpl w:val="AA6EC63E"/>
@@ -3646,7 +4144,7 @@
 </file>
 
 <file path=word/styles.xml><?xml version="1.0" encoding="utf-8"?>
-<w:styles xmlns:mc="http://schemas.openxmlformats.org/markup-compatibility/2006" xmlns:r="http://schemas.openxmlformats.org/officeDocument/2006/relationships" xmlns:w="http://schemas.openxmlformats.org/wordprocessingml/2006/main" xmlns:w14="http://schemas.microsoft.com/office/word/2010/wordml" xmlns:w15="http://schemas.microsoft.com/office/word/2012/wordml" xmlns:w16se="http://schemas.microsoft.com/office/word/2015/wordml/symex" mc:Ignorable="w14 w15 w16se">
+<w:styles xmlns:mc="http://schemas.openxmlformats.org/markup-compatibility/2006" xmlns:r="http://schemas.openxmlformats.org/officeDocument/2006/relationships" xmlns:w="http://schemas.openxmlformats.org/wordprocessingml/2006/main" xmlns:w14="http://schemas.microsoft.com/office/word/2010/wordml" mc:Ignorable="w14">
   <w:docDefaults>
     <w:rPrDefault>
       <w:rPr>
@@ -3662,381 +4160,144 @@
       </w:pPr>
     </w:pPrDefault>
   </w:docDefaults>
-  <w:latentStyles w:defLockedState="0" w:defUIPriority="99" w:defSemiHidden="0" w:defUnhideWhenUsed="0" w:defQFormat="0" w:count="374">
-    <w:lsdException w:name="Normal" w:uiPriority="0" w:qFormat="1"/>
-    <w:lsdException w:name="heading 1" w:uiPriority="9" w:qFormat="1"/>
-    <w:lsdException w:name="heading 2" w:semiHidden="1" w:uiPriority="9" w:unhideWhenUsed="1" w:qFormat="1"/>
-    <w:lsdException w:name="heading 3" w:semiHidden="1" w:uiPriority="9" w:unhideWhenUsed="1" w:qFormat="1"/>
-    <w:lsdException w:name="heading 4" w:semiHidden="1" w:uiPriority="9" w:unhideWhenUsed="1" w:qFormat="1"/>
-    <w:lsdException w:name="heading 5" w:semiHidden="1" w:uiPriority="9" w:unhideWhenUsed="1" w:qFormat="1"/>
-    <w:lsdException w:name="heading 6" w:semiHidden="1" w:uiPriority="9" w:unhideWhenUsed="1" w:qFormat="1"/>
-    <w:lsdException w:name="heading 7" w:semiHidden="1" w:uiPriority="9" w:unhideWhenUsed="1" w:qFormat="1"/>
-    <w:lsdException w:name="heading 8" w:semiHidden="1" w:uiPriority="9" w:unhideWhenUsed="1" w:qFormat="1"/>
-    <w:lsdException w:name="heading 9" w:semiHidden="1" w:uiPriority="9" w:unhideWhenUsed="1" w:qFormat="1"/>
-    <w:lsdException w:name="index 1" w:semiHidden="1" w:unhideWhenUsed="1"/>
-    <w:lsdException w:name="index 2" w:semiHidden="1" w:unhideWhenUsed="1"/>
-    <w:lsdException w:name="index 3" w:semiHidden="1" w:unhideWhenUsed="1"/>
-    <w:lsdException w:name="index 4" w:semiHidden="1" w:unhideWhenUsed="1"/>
-    <w:lsdException w:name="index 5" w:semiHidden="1" w:unhideWhenUsed="1"/>
-    <w:lsdException w:name="index 6" w:semiHidden="1" w:unhideWhenUsed="1"/>
-    <w:lsdException w:name="index 7" w:semiHidden="1" w:unhideWhenUsed="1"/>
-    <w:lsdException w:name="index 8" w:semiHidden="1" w:unhideWhenUsed="1"/>
-    <w:lsdException w:name="index 9" w:semiHidden="1" w:unhideWhenUsed="1"/>
-    <w:lsdException w:name="toc 1" w:semiHidden="1" w:uiPriority="39" w:unhideWhenUsed="1"/>
-    <w:lsdException w:name="toc 2" w:semiHidden="1" w:uiPriority="39" w:unhideWhenUsed="1"/>
-    <w:lsdException w:name="toc 3" w:semiHidden="1" w:uiPriority="39" w:unhideWhenUsed="1"/>
-    <w:lsdException w:name="toc 4" w:semiHidden="1" w:uiPriority="39" w:unhideWhenUsed="1"/>
-    <w:lsdException w:name="toc 5" w:semiHidden="1" w:uiPriority="39" w:unhideWhenUsed="1"/>
-    <w:lsdException w:name="toc 6" w:semiHidden="1" w:uiPriority="39" w:unhideWhenUsed="1"/>
-    <w:lsdException w:name="toc 7" w:semiHidden="1" w:uiPriority="39" w:unhideWhenUsed="1"/>
-    <w:lsdException w:name="toc 8" w:semiHidden="1" w:uiPriority="39" w:unhideWhenUsed="1"/>
-    <w:lsdException w:name="toc 9" w:semiHidden="1" w:uiPriority="39" w:unhideWhenUsed="1"/>
-    <w:lsdException w:name="Normal Indent" w:semiHidden="1" w:unhideWhenUsed="1"/>
-    <w:lsdException w:name="footnote text" w:semiHidden="1" w:unhideWhenUsed="1"/>
-    <w:lsdException w:name="annotation text" w:semiHidden="1" w:unhideWhenUsed="1"/>
-    <w:lsdException w:name="header" w:semiHidden="1" w:unhideWhenUsed="1"/>
-    <w:lsdException w:name="footer" w:semiHidden="1" w:unhideWhenUsed="1"/>
-    <w:lsdException w:name="index heading" w:semiHidden="1" w:unhideWhenUsed="1"/>
-    <w:lsdException w:name="caption" w:semiHidden="1" w:uiPriority="35" w:unhideWhenUsed="1" w:qFormat="1"/>
-    <w:lsdException w:name="table of figures" w:semiHidden="1" w:unhideWhenUsed="1"/>
-    <w:lsdException w:name="envelope address" w:semiHidden="1" w:unhideWhenUsed="1"/>
-    <w:lsdException w:name="envelope return" w:semiHidden="1" w:unhideWhenUsed="1"/>
-    <w:lsdException w:name="footnote reference" w:semiHidden="1" w:unhideWhenUsed="1"/>
-    <w:lsdException w:name="annotation reference" w:semiHidden="1" w:unhideWhenUsed="1"/>
-    <w:lsdException w:name="line number" w:semiHidden="1" w:unhideWhenUsed="1"/>
-    <w:lsdException w:name="page number" w:semiHidden="1" w:unhideWhenUsed="1"/>
-    <w:lsdException w:name="endnote reference" w:semiHidden="1" w:unhideWhenUsed="1"/>
-    <w:lsdException w:name="endnote text" w:semiHidden="1" w:unhideWhenUsed="1"/>
-    <w:lsdException w:name="table of authorities" w:semiHidden="1" w:unhideWhenUsed="1"/>
-    <w:lsdException w:name="macro" w:semiHidden="1" w:unhideWhenUsed="1"/>
-    <w:lsdException w:name="toa heading" w:semiHidden="1" w:unhideWhenUsed="1"/>
-    <w:lsdException w:name="List" w:semiHidden="1" w:unhideWhenUsed="1"/>
-    <w:lsdException w:name="List Bullet" w:semiHidden="1" w:unhideWhenUsed="1"/>
-    <w:lsdException w:name="List Number" w:semiHidden="1" w:unhideWhenUsed="1"/>
-    <w:lsdException w:name="List 2" w:semiHidden="1" w:unhideWhenUsed="1"/>
-    <w:lsdException w:name="List 3" w:semiHidden="1" w:unhideWhenUsed="1"/>
-    <w:lsdException w:name="List 4" w:semiHidden="1" w:unhideWhenUsed="1"/>
-    <w:lsdException w:name="List 5" w:semiHidden="1" w:unhideWhenUsed="1"/>
-    <w:lsdException w:name="List Bullet 2" w:semiHidden="1" w:unhideWhenUsed="1"/>
-    <w:lsdException w:name="List Bullet 3" w:semiHidden="1" w:unhideWhenUsed="1"/>
-    <w:lsdException w:name="List Bullet 4" w:semiHidden="1" w:unhideWhenUsed="1"/>
-    <w:lsdException w:name="List Bullet 5" w:semiHidden="1" w:unhideWhenUsed="1"/>
-    <w:lsdException w:name="List Number 2" w:semiHidden="1" w:unhideWhenUsed="1"/>
-    <w:lsdException w:name="List Number 3" w:semiHidden="1" w:unhideWhenUsed="1"/>
-    <w:lsdException w:name="List Number 4" w:semiHidden="1" w:unhideWhenUsed="1"/>
-    <w:lsdException w:name="List Number 5" w:semiHidden="1" w:unhideWhenUsed="1"/>
-    <w:lsdException w:name="Title" w:uiPriority="10" w:qFormat="1"/>
-    <w:lsdException w:name="Closing" w:semiHidden="1" w:unhideWhenUsed="1"/>
-    <w:lsdException w:name="Signature" w:semiHidden="1" w:unhideWhenUsed="1"/>
-    <w:lsdException w:name="Default Paragraph Font" w:semiHidden="1" w:uiPriority="1" w:unhideWhenUsed="1"/>
-    <w:lsdException w:name="Body Text" w:semiHidden="1" w:unhideWhenUsed="1"/>
-    <w:lsdException w:name="Body Text Indent" w:semiHidden="1" w:unhideWhenUsed="1"/>
-    <w:lsdException w:name="List Continue" w:semiHidden="1" w:unhideWhenUsed="1"/>
-    <w:lsdException w:name="List Continue 2" w:semiHidden="1" w:unhideWhenUsed="1"/>
-    <w:lsdException w:name="List Continue 3" w:semiHidden="1" w:unhideWhenUsed="1"/>
-    <w:lsdException w:name="List Continue 4" w:semiHidden="1" w:unhideWhenUsed="1"/>
-    <w:lsdException w:name="List Continue 5" w:semiHidden="1" w:unhideWhenUsed="1"/>
-    <w:lsdException w:name="Message Header" w:semiHidden="1" w:unhideWhenUsed="1"/>
-    <w:lsdException w:name="Subtitle" w:uiPriority="11" w:qFormat="1"/>
-    <w:lsdException w:name="Salutation" w:semiHidden="1" w:unhideWhenUsed="1"/>
-    <w:lsdException w:name="Date" w:semiHidden="1" w:unhideWhenUsed="1"/>
-    <w:lsdException w:name="Body Text First Indent" w:semiHidden="1" w:unhideWhenUsed="1"/>
-    <w:lsdException w:name="Body Text First Indent 2" w:semiHidden="1" w:unhideWhenUsed="1"/>
-    <w:lsdException w:name="Note Heading" w:semiHidden="1" w:unhideWhenUsed="1"/>
-    <w:lsdException w:name="Body Text 2" w:semiHidden="1" w:unhideWhenUsed="1"/>
-    <w:lsdException w:name="Body Text 3" w:semiHidden="1" w:unhideWhenUsed="1"/>
-    <w:lsdException w:name="Body Text Indent 2" w:semiHidden="1" w:unhideWhenUsed="1"/>
-    <w:lsdException w:name="Body Text Indent 3" w:semiHidden="1" w:unhideWhenUsed="1"/>
-    <w:lsdException w:name="Block Text" w:semiHidden="1" w:unhideWhenUsed="1"/>
-    <w:lsdException w:name="Hyperlink" w:semiHidden="1" w:unhideWhenUsed="1"/>
-    <w:lsdException w:name="FollowedHyperlink" w:semiHidden="1" w:unhideWhenUsed="1"/>
-    <w:lsdException w:name="Strong" w:uiPriority="22" w:qFormat="1"/>
-    <w:lsdException w:name="Emphasis" w:uiPriority="20" w:qFormat="1"/>
-    <w:lsdException w:name="Document Map" w:semiHidden="1" w:unhideWhenUsed="1"/>
-    <w:lsdException w:name="Plain Text" w:semiHidden="1" w:unhideWhenUsed="1"/>
-    <w:lsdException w:name="E-mail Signature" w:semiHidden="1" w:unhideWhenUsed="1"/>
-    <w:lsdException w:name="HTML Top of Form" w:semiHidden="1" w:unhideWhenUsed="1"/>
-    <w:lsdException w:name="HTML Bottom of Form" w:semiHidden="1" w:unhideWhenUsed="1"/>
-    <w:lsdException w:name="Normal (Web)" w:semiHidden="1" w:unhideWhenUsed="1"/>
-    <w:lsdException w:name="HTML Acronym" w:semiHidden="1" w:unhideWhenUsed="1"/>
-    <w:lsdException w:name="HTML Address" w:semiHidden="1" w:unhideWhenUsed="1"/>
-    <w:lsdException w:name="HTML Cite" w:semiHidden="1" w:unhideWhenUsed="1"/>
-    <w:lsdException w:name="HTML Code" w:semiHidden="1" w:unhideWhenUsed="1"/>
-    <w:lsdException w:name="HTML Definition" w:semiHidden="1" w:unhideWhenUsed="1"/>
-    <w:lsdException w:name="HTML Keyboard" w:semiHidden="1" w:unhideWhenUsed="1"/>
-    <w:lsdException w:name="HTML Preformatted" w:semiHidden="1" w:unhideWhenUsed="1"/>
-    <w:lsdException w:name="HTML Sample" w:semiHidden="1" w:unhideWhenUsed="1"/>
-    <w:lsdException w:name="HTML Typewriter" w:semiHidden="1" w:unhideWhenUsed="1"/>
-    <w:lsdException w:name="HTML Variable" w:semiHidden="1" w:unhideWhenUsed="1"/>
-    <w:lsdException w:name="Normal Table" w:semiHidden="1" w:unhideWhenUsed="1"/>
-    <w:lsdException w:name="annotation subject" w:semiHidden="1" w:unhideWhenUsed="1"/>
-    <w:lsdException w:name="No List" w:semiHidden="1" w:unhideWhenUsed="1"/>
-    <w:lsdException w:name="Outline List 1" w:semiHidden="1" w:unhideWhenUsed="1"/>
-    <w:lsdException w:name="Outline List 2" w:semiHidden="1" w:unhideWhenUsed="1"/>
-    <w:lsdException w:name="Outline List 3" w:semiHidden="1" w:unhideWhenUsed="1"/>
-    <w:lsdException w:name="Table Simple 1" w:semiHidden="1" w:unhideWhenUsed="1"/>
-    <w:lsdException w:name="Table Simple 2" w:semiHidden="1" w:unhideWhenUsed="1"/>
-    <w:lsdException w:name="Table Simple 3" w:semiHidden="1" w:unhideWhenUsed="1"/>
-    <w:lsdException w:name="Table Classic 1" w:semiHidden="1" w:unhideWhenUsed="1"/>
-    <w:lsdException w:name="Table Classic 2" w:semiHidden="1" w:unhideWhenUsed="1"/>
-    <w:lsdException w:name="Table Classic 3" w:semiHidden="1" w:unhideWhenUsed="1"/>
-    <w:lsdException w:name="Table Classic 4" w:semiHidden="1" w:unhideWhenUsed="1"/>
-    <w:lsdException w:name="Table Colorful 1" w:semiHidden="1" w:unhideWhenUsed="1"/>
-    <w:lsdException w:name="Table Colorful 2" w:semiHidden="1" w:unhideWhenUsed="1"/>
-    <w:lsdException w:name="Table Colorful 3" w:semiHidden="1" w:unhideWhenUsed="1"/>
-    <w:lsdException w:name="Table Columns 1" w:semiHidden="1" w:unhideWhenUsed="1"/>
-    <w:lsdException w:name="Table Columns 2" w:semiHidden="1" w:unhideWhenUsed="1"/>
-    <w:lsdException w:name="Table Columns 3" w:semiHidden="1" w:unhideWhenUsed="1"/>
-    <w:lsdException w:name="Table Columns 4" w:semiHidden="1" w:unhideWhenUsed="1"/>
-    <w:lsdException w:name="Table Columns 5" w:semiHidden="1" w:unhideWhenUsed="1"/>
-    <w:lsdException w:name="Table Grid 1" w:semiHidden="1" w:unhideWhenUsed="1"/>
-    <w:lsdException w:name="Table Grid 2" w:semiHidden="1" w:unhideWhenUsed="1"/>
-    <w:lsdException w:name="Table Grid 3" w:semiHidden="1" w:unhideWhenUsed="1"/>
-    <w:lsdException w:name="Table Grid 4" w:semiHidden="1" w:unhideWhenUsed="1"/>
-    <w:lsdException w:name="Table Grid 5" w:semiHidden="1" w:unhideWhenUsed="1"/>
-    <w:lsdException w:name="Table Grid 6" w:semiHidden="1" w:unhideWhenUsed="1"/>
-    <w:lsdException w:name="Table Grid 7" w:semiHidden="1" w:unhideWhenUsed="1"/>
-    <w:lsdException w:name="Table Grid 8" w:semiHidden="1" w:unhideWhenUsed="1"/>
-    <w:lsdException w:name="Table List 1" w:semiHidden="1" w:unhideWhenUsed="1"/>
-    <w:lsdException w:name="Table List 2" w:semiHidden="1" w:unhideWhenUsed="1"/>
-    <w:lsdException w:name="Table List 3" w:semiHidden="1" w:unhideWhenUsed="1"/>
-    <w:lsdException w:name="Table List 4" w:semiHidden="1" w:unhideWhenUsed="1"/>
-    <w:lsdException w:name="Table List 5" w:semiHidden="1" w:unhideWhenUsed="1"/>
-    <w:lsdException w:name="Table List 6" w:semiHidden="1" w:unhideWhenUsed="1"/>
-    <w:lsdException w:name="Table List 7" w:semiHidden="1" w:unhideWhenUsed="1"/>
-    <w:lsdException w:name="Table List 8" w:semiHidden="1" w:unhideWhenUsed="1"/>
-    <w:lsdException w:name="Table 3D effects 1" w:semiHidden="1" w:unhideWhenUsed="1"/>
-    <w:lsdException w:name="Table 3D effects 2" w:semiHidden="1" w:unhideWhenUsed="1"/>
-    <w:lsdException w:name="Table 3D effects 3" w:semiHidden="1" w:unhideWhenUsed="1"/>
-    <w:lsdException w:name="Table Contemporary" w:semiHidden="1" w:unhideWhenUsed="1"/>
-    <w:lsdException w:name="Table Elegant" w:semiHidden="1" w:unhideWhenUsed="1"/>
-    <w:lsdException w:name="Table Professional" w:semiHidden="1" w:unhideWhenUsed="1"/>
-    <w:lsdException w:name="Table Subtle 1" w:semiHidden="1" w:unhideWhenUsed="1"/>
-    <w:lsdException w:name="Table Subtle 2" w:semiHidden="1" w:unhideWhenUsed="1"/>
-    <w:lsdException w:name="Table Web 1" w:semiHidden="1" w:unhideWhenUsed="1"/>
-    <w:lsdException w:name="Table Web 2" w:semiHidden="1" w:unhideWhenUsed="1"/>
-    <w:lsdException w:name="Table Web 3" w:semiHidden="1" w:unhideWhenUsed="1"/>
-    <w:lsdException w:name="Balloon Text" w:semiHidden="1" w:unhideWhenUsed="1"/>
-    <w:lsdException w:name="Table Grid" w:uiPriority="39"/>
-    <w:lsdException w:name="Table Theme" w:semiHidden="1" w:unhideWhenUsed="1"/>
-    <w:lsdException w:name="Placeholder Text" w:semiHidden="1"/>
-    <w:lsdException w:name="No Spacing" w:uiPriority="1" w:qFormat="1"/>
-    <w:lsdException w:name="Light Shading" w:uiPriority="60"/>
-    <w:lsdException w:name="Light List" w:uiPriority="61"/>
-    <w:lsdException w:name="Light Grid" w:uiPriority="62"/>
-    <w:lsdException w:name="Medium Shading 1" w:uiPriority="63"/>
-    <w:lsdException w:name="Medium Shading 2" w:uiPriority="64"/>
-    <w:lsdException w:name="Medium List 1" w:uiPriority="65"/>
-    <w:lsdException w:name="Medium List 2" w:uiPriority="66"/>
-    <w:lsdException w:name="Medium Grid 1" w:uiPriority="67"/>
-    <w:lsdException w:name="Medium Grid 2" w:uiPriority="68"/>
-    <w:lsdException w:name="Medium Grid 3" w:uiPriority="69"/>
-    <w:lsdException w:name="Dark List" w:uiPriority="70"/>
-    <w:lsdException w:name="Colorful Shading" w:uiPriority="71"/>
-    <w:lsdException w:name="Colorful List" w:uiPriority="72"/>
-    <w:lsdException w:name="Colorful Grid" w:uiPriority="73"/>
-    <w:lsdException w:name="Light Shading Accent 1" w:uiPriority="60"/>
-    <w:lsdException w:name="Light List Accent 1" w:uiPriority="61"/>
-    <w:lsdException w:name="Light Grid Accent 1" w:uiPriority="62"/>
-    <w:lsdException w:name="Medium Shading 1 Accent 1" w:uiPriority="63"/>
-    <w:lsdException w:name="Medium Shading 2 Accent 1" w:uiPriority="64"/>
-    <w:lsdException w:name="Medium List 1 Accent 1" w:uiPriority="65"/>
-    <w:lsdException w:name="Revision" w:semiHidden="1"/>
-    <w:lsdException w:name="List Paragraph" w:uiPriority="34" w:qFormat="1"/>
-    <w:lsdException w:name="Quote" w:uiPriority="29" w:qFormat="1"/>
-    <w:lsdException w:name="Intense Quote" w:uiPriority="30" w:qFormat="1"/>
-    <w:lsdException w:name="Medium List 2 Accent 1" w:uiPriority="66"/>
-    <w:lsdException w:name="Medium Grid 1 Accent 1" w:uiPriority="67"/>
-    <w:lsdException w:name="Medium Grid 2 Accent 1" w:uiPriority="68"/>
-    <w:lsdException w:name="Medium Grid 3 Accent 1" w:uiPriority="69"/>
-    <w:lsdException w:name="Dark List Accent 1" w:uiPriority="70"/>
-    <w:lsdException w:name="Colorful Shading Accent 1" w:uiPriority="71"/>
-    <w:lsdException w:name="Colorful List Accent 1" w:uiPriority="72"/>
-    <w:lsdException w:name="Colorful Grid Accent 1" w:uiPriority="73"/>
-    <w:lsdException w:name="Light Shading Accent 2" w:uiPriority="60"/>
-    <w:lsdException w:name="Light List Accent 2" w:uiPriority="61"/>
-    <w:lsdException w:name="Light Grid Accent 2" w:uiPriority="62"/>
-    <w:lsdException w:name="Medium Shading 1 Accent 2" w:uiPriority="63"/>
-    <w:lsdException w:name="Medium Shading 2 Accent 2" w:uiPriority="64"/>
-    <w:lsdException w:name="Medium List 1 Accent 2" w:uiPriority="65"/>
-    <w:lsdException w:name="Medium List 2 Accent 2" w:uiPriority="66"/>
-    <w:lsdException w:name="Medium Grid 1 Accent 2" w:uiPriority="67"/>
-    <w:lsdException w:name="Medium Grid 2 Accent 2" w:uiPriority="68"/>
-    <w:lsdException w:name="Medium Grid 3 Accent 2" w:uiPriority="69"/>
-    <w:lsdException w:name="Dark List Accent 2" w:uiPriority="70"/>
-    <w:lsdException w:name="Colorful Shading Accent 2" w:uiPriority="71"/>
-    <w:lsdException w:name="Colorful List Accent 2" w:uiPriority="72"/>
-    <w:lsdException w:name="Colorful Grid Accent 2" w:uiPriority="73"/>
-    <w:lsdException w:name="Light Shading Accent 3" w:uiPriority="60"/>
-    <w:lsdException w:name="Light List Accent 3" w:uiPriority="61"/>
-    <w:lsdException w:name="Light Grid Accent 3" w:uiPriority="62"/>
-    <w:lsdException w:name="Medium Shading 1 Accent 3" w:uiPriority="63"/>
-    <w:lsdException w:name="Medium Shading 2 Accent 3" w:uiPriority="64"/>
-    <w:lsdException w:name="Medium List 1 Accent 3" w:uiPriority="65"/>
-    <w:lsdException w:name="Medium List 2 Accent 3" w:uiPriority="66"/>
-    <w:lsdException w:name="Medium Grid 1 Accent 3" w:uiPriority="67"/>
-    <w:lsdException w:name="Medium Grid 2 Accent 3" w:uiPriority="68"/>
-    <w:lsdException w:name="Medium Grid 3 Accent 3" w:uiPriority="69"/>
-    <w:lsdException w:name="Dark List Accent 3" w:uiPriority="70"/>
-    <w:lsdException w:name="Colorful Shading Accent 3" w:uiPriority="71"/>
-    <w:lsdException w:name="Colorful List Accent 3" w:uiPriority="72"/>
-    <w:lsdException w:name="Colorful Grid Accent 3" w:uiPriority="73"/>
-    <w:lsdException w:name="Light Shading Accent 4" w:uiPriority="60"/>
-    <w:lsdException w:name="Light List Accent 4" w:uiPriority="61"/>
-    <w:lsdException w:name="Light Grid Accent 4" w:uiPriority="62"/>
-    <w:lsdException w:name="Medium Shading 1 Accent 4" w:uiPriority="63"/>
-    <w:lsdException w:name="Medium Shading 2 Accent 4" w:uiPriority="64"/>
-    <w:lsdException w:name="Medium List 1 Accent 4" w:uiPriority="65"/>
-    <w:lsdException w:name="Medium List 2 Accent 4" w:uiPriority="66"/>
-    <w:lsdException w:name="Medium Grid 1 Accent 4" w:uiPriority="67"/>
-    <w:lsdException w:name="Medium Grid 2 Accent 4" w:uiPriority="68"/>
-    <w:lsdException w:name="Medium Grid 3 Accent 4" w:uiPriority="69"/>
-    <w:lsdException w:name="Dark List Accent 4" w:uiPriority="70"/>
-    <w:lsdException w:name="Colorful Shading Accent 4" w:uiPriority="71"/>
-    <w:lsdException w:name="Colorful List Accent 4" w:uiPriority="72"/>
-    <w:lsdException w:name="Colorful Grid Accent 4" w:uiPriority="73"/>
-    <w:lsdException w:name="Light Shading Accent 5" w:uiPriority="60"/>
-    <w:lsdException w:name="Light List Accent 5" w:uiPriority="61"/>
-    <w:lsdException w:name="Light Grid Accent 5" w:uiPriority="62"/>
-    <w:lsdException w:name="Medium Shading 1 Accent 5" w:uiPriority="63"/>
-    <w:lsdException w:name="Medium Shading 2 Accent 5" w:uiPriority="64"/>
-    <w:lsdException w:name="Medium List 1 Accent 5" w:uiPriority="65"/>
-    <w:lsdException w:name="Medium List 2 Accent 5" w:uiPriority="66"/>
-    <w:lsdException w:name="Medium Grid 1 Accent 5" w:uiPriority="67"/>
-    <w:lsdException w:name="Medium Grid 2 Accent 5" w:uiPriority="68"/>
-    <w:lsdException w:name="Medium Grid 3 Accent 5" w:uiPriority="69"/>
-    <w:lsdException w:name="Dark List Accent 5" w:uiPriority="70"/>
-    <w:lsdException w:name="Colorful Shading Accent 5" w:uiPriority="71"/>
-    <w:lsdException w:name="Colorful List Accent 5" w:uiPriority="72"/>
-    <w:lsdException w:name="Colorful Grid Accent 5" w:uiPriority="73"/>
-    <w:lsdException w:name="Light Shading Accent 6" w:uiPriority="60"/>
-    <w:lsdException w:name="Light List Accent 6" w:uiPriority="61"/>
-    <w:lsdException w:name="Light Grid Accent 6" w:uiPriority="62"/>
-    <w:lsdException w:name="Medium Shading 1 Accent 6" w:uiPriority="63"/>
-    <w:lsdException w:name="Medium Shading 2 Accent 6" w:uiPriority="64"/>
-    <w:lsdException w:name="Medium List 1 Accent 6" w:uiPriority="65"/>
-    <w:lsdException w:name="Medium List 2 Accent 6" w:uiPriority="66"/>
-    <w:lsdException w:name="Medium Grid 1 Accent 6" w:uiPriority="67"/>
-    <w:lsdException w:name="Medium Grid 2 Accent 6" w:uiPriority="68"/>
-    <w:lsdException w:name="Medium Grid 3 Accent 6" w:uiPriority="69"/>
-    <w:lsdException w:name="Dark List Accent 6" w:uiPriority="70"/>
-    <w:lsdException w:name="Colorful Shading Accent 6" w:uiPriority="71"/>
-    <w:lsdException w:name="Colorful List Accent 6" w:uiPriority="72"/>
-    <w:lsdException w:name="Colorful Grid Accent 6" w:uiPriority="73"/>
-    <w:lsdException w:name="Subtle Emphasis" w:uiPriority="19" w:qFormat="1"/>
-    <w:lsdException w:name="Intense Emphasis" w:uiPriority="21" w:qFormat="1"/>
-    <w:lsdException w:name="Subtle Reference" w:uiPriority="31" w:qFormat="1"/>
-    <w:lsdException w:name="Intense Reference" w:uiPriority="32" w:qFormat="1"/>
-    <w:lsdException w:name="Book Title" w:uiPriority="33" w:qFormat="1"/>
-    <w:lsdException w:name="Bibliography" w:semiHidden="1" w:uiPriority="37" w:unhideWhenUsed="1"/>
-    <w:lsdException w:name="TOC Heading" w:semiHidden="1" w:uiPriority="39" w:unhideWhenUsed="1" w:qFormat="1"/>
-    <w:lsdException w:name="Plain Table 1" w:uiPriority="41"/>
-    <w:lsdException w:name="Plain Table 2" w:uiPriority="42"/>
-    <w:lsdException w:name="Plain Table 3" w:uiPriority="43"/>
-    <w:lsdException w:name="Plain Table 4" w:uiPriority="44"/>
-    <w:lsdException w:name="Plain Table 5" w:uiPriority="45"/>
-    <w:lsdException w:name="Grid Table Light" w:uiPriority="40"/>
-    <w:lsdException w:name="Grid Table 1 Light" w:uiPriority="46"/>
-    <w:lsdException w:name="Grid Table 2" w:uiPriority="47"/>
-    <w:lsdException w:name="Grid Table 3" w:uiPriority="48"/>
-    <w:lsdException w:name="Grid Table 4" w:uiPriority="49"/>
-    <w:lsdException w:name="Grid Table 5 Dark" w:uiPriority="50"/>
-    <w:lsdException w:name="Grid Table 6 Colorful" w:uiPriority="51"/>
-    <w:lsdException w:name="Grid Table 7 Colorful" w:uiPriority="52"/>
-    <w:lsdException w:name="Grid Table 1 Light Accent 1" w:uiPriority="46"/>
-    <w:lsdException w:name="Grid Table 2 Accent 1" w:uiPriority="47"/>
-    <w:lsdException w:name="Grid Table 3 Accent 1" w:uiPriority="48"/>
-    <w:lsdException w:name="Grid Table 4 Accent 1" w:uiPriority="49"/>
-    <w:lsdException w:name="Grid Table 5 Dark Accent 1" w:uiPriority="50"/>
-    <w:lsdException w:name="Grid Table 6 Colorful Accent 1" w:uiPriority="51"/>
-    <w:lsdException w:name="Grid Table 7 Colorful Accent 1" w:uiPriority="52"/>
-    <w:lsdException w:name="Grid Table 1 Light Accent 2" w:uiPriority="46"/>
-    <w:lsdException w:name="Grid Table 2 Accent 2" w:uiPriority="47"/>
-    <w:lsdException w:name="Grid Table 3 Accent 2" w:uiPriority="48"/>
-    <w:lsdException w:name="Grid Table 4 Accent 2" w:uiPriority="49"/>
-    <w:lsdException w:name="Grid Table 5 Dark Accent 2" w:uiPriority="50"/>
-    <w:lsdException w:name="Grid Table 6 Colorful Accent 2" w:uiPriority="51"/>
-    <w:lsdException w:name="Grid Table 7 Colorful Accent 2" w:uiPriority="52"/>
-    <w:lsdException w:name="Grid Table 1 Light Accent 3" w:uiPriority="46"/>
-    <w:lsdException w:name="Grid Table 2 Accent 3" w:uiPriority="47"/>
-    <w:lsdException w:name="Grid Table 3 Accent 3" w:uiPriority="48"/>
-    <w:lsdException w:name="Grid Table 4 Accent 3" w:uiPriority="49"/>
-    <w:lsdException w:name="Grid Table 5 Dark Accent 3" w:uiPriority="50"/>
-    <w:lsdException w:name="Grid Table 6 Colorful Accent 3" w:uiPriority="51"/>
-    <w:lsdException w:name="Grid Table 7 Colorful Accent 3" w:uiPriority="52"/>
-    <w:lsdException w:name="Grid Table 1 Light Accent 4" w:uiPriority="46"/>
-    <w:lsdException w:name="Grid Table 2 Accent 4" w:uiPriority="47"/>
-    <w:lsdException w:name="Grid Table 3 Accent 4" w:uiPriority="48"/>
-    <w:lsdException w:name="Grid Table 4 Accent 4" w:uiPriority="49"/>
-    <w:lsdException w:name="Grid Table 5 Dark Accent 4" w:uiPriority="50"/>
-    <w:lsdException w:name="Grid Table 6 Colorful Accent 4" w:uiPriority="51"/>
-    <w:lsdException w:name="Grid Table 7 Colorful Accent 4" w:uiPriority="52"/>
-    <w:lsdException w:name="Grid Table 1 Light Accent 5" w:uiPriority="46"/>
-    <w:lsdException w:name="Grid Table 2 Accent 5" w:uiPriority="47"/>
-    <w:lsdException w:name="Grid Table 3 Accent 5" w:uiPriority="48"/>
-    <w:lsdException w:name="Grid Table 4 Accent 5" w:uiPriority="49"/>
-    <w:lsdException w:name="Grid Table 5 Dark Accent 5" w:uiPriority="50"/>
-    <w:lsdException w:name="Grid Table 6 Colorful Accent 5" w:uiPriority="51"/>
-    <w:lsdException w:name="Grid Table 7 Colorful Accent 5" w:uiPriority="52"/>
-    <w:lsdException w:name="Grid Table 1 Light Accent 6" w:uiPriority="46"/>
-    <w:lsdException w:name="Grid Table 2 Accent 6" w:uiPriority="47"/>
-    <w:lsdException w:name="Grid Table 3 Accent 6" w:uiPriority="48"/>
-    <w:lsdException w:name="Grid Table 4 Accent 6" w:uiPriority="49"/>
-    <w:lsdException w:name="Grid Table 5 Dark Accent 6" w:uiPriority="50"/>
-    <w:lsdException w:name="Grid Table 6 Colorful Accent 6" w:uiPriority="51"/>
-    <w:lsdException w:name="Grid Table 7 Colorful Accent 6" w:uiPriority="52"/>
-    <w:lsdException w:name="List Table 1 Light" w:uiPriority="46"/>
-    <w:lsdException w:name="List Table 2" w:uiPriority="47"/>
-    <w:lsdException w:name="List Table 3" w:uiPriority="48"/>
-    <w:lsdException w:name="List Table 4" w:uiPriority="49"/>
-    <w:lsdException w:name="List Table 5 Dark" w:uiPriority="50"/>
-    <w:lsdException w:name="List Table 6 Colorful" w:uiPriority="51"/>
-    <w:lsdException w:name="List Table 7 Colorful" w:uiPriority="52"/>
-    <w:lsdException w:name="List Table 1 Light Accent 1" w:uiPriority="46"/>
-    <w:lsdException w:name="List Table 2 Accent 1" w:uiPriority="47"/>
-    <w:lsdException w:name="List Table 3 Accent 1" w:uiPriority="48"/>
-    <w:lsdException w:name="List Table 4 Accent 1" w:uiPriority="49"/>
-    <w:lsdException w:name="List Table 5 Dark Accent 1" w:uiPriority="50"/>
-    <w:lsdException w:name="List Table 6 Colorful Accent 1" w:uiPriority="51"/>
-    <w:lsdException w:name="List Table 7 Colorful Accent 1" w:uiPriority="52"/>
-    <w:lsdException w:name="List Table 1 Light Accent 2" w:uiPriority="46"/>
-    <w:lsdException w:name="List Table 2 Accent 2" w:uiPriority="47"/>
-    <w:lsdException w:name="List Table 3 Accent 2" w:uiPriority="48"/>
-    <w:lsdException w:name="List Table 4 Accent 2" w:uiPriority="49"/>
-    <w:lsdException w:name="List Table 5 Dark Accent 2" w:uiPriority="50"/>
-    <w:lsdException w:name="List Table 6 Colorful Accent 2" w:uiPriority="51"/>
-    <w:lsdException w:name="List Table 7 Colorful Accent 2" w:uiPriority="52"/>
-    <w:lsdException w:name="List Table 1 Light Accent 3" w:uiPriority="46"/>
-    <w:lsdException w:name="List Table 2 Accent 3" w:uiPriority="47"/>
-    <w:lsdException w:name="List Table 3 Accent 3" w:uiPriority="48"/>
-    <w:lsdException w:name="List Table 4 Accent 3" w:uiPriority="49"/>
-    <w:lsdException w:name="List Table 5 Dark Accent 3" w:uiPriority="50"/>
-    <w:lsdException w:name="List Table 6 Colorful Accent 3" w:uiPriority="51"/>
-    <w:lsdException w:name="List Table 7 Colorful Accent 3" w:uiPriority="52"/>
-    <w:lsdException w:name="List Table 1 Light Accent 4" w:uiPriority="46"/>
-    <w:lsdException w:name="List Table 2 Accent 4" w:uiPriority="47"/>
-    <w:lsdException w:name="List Table 3 Accent 4" w:uiPriority="48"/>
-    <w:lsdException w:name="List Table 4 Accent 4" w:uiPriority="49"/>
-    <w:lsdException w:name="List Table 5 Dark Accent 4" w:uiPriority="50"/>
-    <w:lsdException w:name="List Table 6 Colorful Accent 4" w:uiPriority="51"/>
-    <w:lsdException w:name="List Table 7 Colorful Accent 4" w:uiPriority="52"/>
-    <w:lsdException w:name="List Table 1 Light Accent 5" w:uiPriority="46"/>
-    <w:lsdException w:name="List Table 2 Accent 5" w:uiPriority="47"/>
-    <w:lsdException w:name="List Table 3 Accent 5" w:uiPriority="48"/>
-    <w:lsdException w:name="List Table 4 Accent 5" w:uiPriority="49"/>
-    <w:lsdException w:name="List Table 5 Dark Accent 5" w:uiPriority="50"/>
-    <w:lsdException w:name="List Table 6 Colorful Accent 5" w:uiPriority="51"/>
-    <w:lsdException w:name="List Table 7 Colorful Accent 5" w:uiPriority="52"/>
-    <w:lsdException w:name="List Table 1 Light Accent 6" w:uiPriority="46"/>
-    <w:lsdException w:name="List Table 2 Accent 6" w:uiPriority="47"/>
-    <w:lsdException w:name="List Table 3 Accent 6" w:uiPriority="48"/>
-    <w:lsdException w:name="List Table 4 Accent 6" w:uiPriority="49"/>
-    <w:lsdException w:name="List Table 5 Dark Accent 6" w:uiPriority="50"/>
-    <w:lsdException w:name="List Table 6 Colorful Accent 6" w:uiPriority="51"/>
-    <w:lsdException w:name="List Table 7 Colorful Accent 6" w:uiPriority="52"/>
-    <w:lsdException w:name="Mention" w:semiHidden="1" w:unhideWhenUsed="1"/>
-    <w:lsdException w:name="Smart Hyperlink" w:semiHidden="1" w:unhideWhenUsed="1"/>
-    <w:lsdException w:name="Hashtag" w:semiHidden="1" w:unhideWhenUsed="1"/>
+  <w:latentStyles w:defLockedState="0" w:defUIPriority="99" w:defSemiHidden="1" w:defUnhideWhenUsed="1" w:defQFormat="0" w:count="267">
+    <w:lsdException w:name="Normal" w:semiHidden="0" w:uiPriority="0" w:unhideWhenUsed="0" w:qFormat="1"/>
+    <w:lsdException w:name="heading 1" w:semiHidden="0" w:uiPriority="9" w:unhideWhenUsed="0" w:qFormat="1"/>
+    <w:lsdException w:name="heading 2" w:uiPriority="9" w:qFormat="1"/>
+    <w:lsdException w:name="heading 3" w:uiPriority="9" w:qFormat="1"/>
+    <w:lsdException w:name="heading 4" w:uiPriority="9" w:qFormat="1"/>
+    <w:lsdException w:name="heading 5" w:uiPriority="9" w:qFormat="1"/>
+    <w:lsdException w:name="heading 6" w:uiPriority="9" w:qFormat="1"/>
+    <w:lsdException w:name="heading 7" w:uiPriority="9" w:qFormat="1"/>
+    <w:lsdException w:name="heading 8" w:uiPriority="9" w:qFormat="1"/>
+    <w:lsdException w:name="heading 9" w:uiPriority="9" w:qFormat="1"/>
+    <w:lsdException w:name="toc 1" w:uiPriority="39"/>
+    <w:lsdException w:name="toc 2" w:uiPriority="39"/>
+    <w:lsdException w:name="toc 3" w:uiPriority="39"/>
+    <w:lsdException w:name="toc 4" w:uiPriority="39"/>
+    <w:lsdException w:name="toc 5" w:uiPriority="39"/>
+    <w:lsdException w:name="toc 6" w:uiPriority="39"/>
+    <w:lsdException w:name="toc 7" w:uiPriority="39"/>
+    <w:lsdException w:name="toc 8" w:uiPriority="39"/>
+    <w:lsdException w:name="toc 9" w:uiPriority="39"/>
+    <w:lsdException w:name="caption" w:uiPriority="35" w:qFormat="1"/>
+    <w:lsdException w:name="Title" w:semiHidden="0" w:uiPriority="10" w:unhideWhenUsed="0" w:qFormat="1"/>
+    <w:lsdException w:name="Default Paragraph Font" w:uiPriority="1"/>
+    <w:lsdException w:name="Subtitle" w:semiHidden="0" w:uiPriority="11" w:unhideWhenUsed="0" w:qFormat="1"/>
+    <w:lsdException w:name="Strong" w:semiHidden="0" w:uiPriority="22" w:unhideWhenUsed="0" w:qFormat="1"/>
+    <w:lsdException w:name="Emphasis" w:semiHidden="0" w:uiPriority="20" w:unhideWhenUsed="0" w:qFormat="1"/>
+    <w:lsdException w:name="Table Grid" w:semiHidden="0" w:uiPriority="39" w:unhideWhenUsed="0"/>
+    <w:lsdException w:name="Placeholder Text" w:unhideWhenUsed="0"/>
+    <w:lsdException w:name="No Spacing" w:semiHidden="0" w:uiPriority="1" w:unhideWhenUsed="0" w:qFormat="1"/>
+    <w:lsdException w:name="Light Shading" w:semiHidden="0" w:uiPriority="60" w:unhideWhenUsed="0"/>
+    <w:lsdException w:name="Light List" w:semiHidden="0" w:uiPriority="61" w:unhideWhenUsed="0"/>
+    <w:lsdException w:name="Light Grid" w:semiHidden="0" w:uiPriority="62" w:unhideWhenUsed="0"/>
+    <w:lsdException w:name="Medium Shading 1" w:semiHidden="0" w:uiPriority="63" w:unhideWhenUsed="0"/>
+    <w:lsdException w:name="Medium Shading 2" w:semiHidden="0" w:uiPriority="64" w:unhideWhenUsed="0"/>
+    <w:lsdException w:name="Medium List 1" w:semiHidden="0" w:uiPriority="65" w:unhideWhenUsed="0"/>
+    <w:lsdException w:name="Medium List 2" w:semiHidden="0" w:uiPriority="66" w:unhideWhenUsed="0"/>
+    <w:lsdException w:name="Medium Grid 1" w:semiHidden="0" w:uiPriority="67" w:unhideWhenUsed="0"/>
+    <w:lsdException w:name="Medium Grid 2" w:semiHidden="0" w:uiPriority="68" w:unhideWhenUsed="0"/>
+    <w:lsdException w:name="Medium Grid 3" w:semiHidden="0" w:uiPriority="69" w:unhideWhenUsed="0"/>
+    <w:lsdException w:name="Dark List" w:semiHidden="0" w:uiPriority="70" w:unhideWhenUsed="0"/>
+    <w:lsdException w:name="Colorful Shading" w:semiHidden="0" w:uiPriority="71" w:unhideWhenUsed="0"/>
+    <w:lsdException w:name="Colorful List" w:semiHidden="0" w:uiPriority="72" w:unhideWhenUsed="0"/>
+    <w:lsdException w:name="Colorful Grid" w:semiHidden="0" w:uiPriority="73" w:unhideWhenUsed="0"/>
+    <w:lsdException w:name="Light Shading Accent 1" w:semiHidden="0" w:uiPriority="60" w:unhideWhenUsed="0"/>
+    <w:lsdException w:name="Light List Accent 1" w:semiHidden="0" w:uiPriority="61" w:unhideWhenUsed="0"/>
+    <w:lsdException w:name="Light Grid Accent 1" w:semiHidden="0" w:uiPriority="62" w:unhideWhenUsed="0"/>
+    <w:lsdException w:name="Medium Shading 1 Accent 1" w:semiHidden="0" w:uiPriority="63" w:unhideWhenUsed="0"/>
+    <w:lsdException w:name="Medium Shading 2 Accent 1" w:semiHidden="0" w:uiPriority="64" w:unhideWhenUsed="0"/>
+    <w:lsdException w:name="Medium List 1 Accent 1" w:semiHidden="0" w:uiPriority="65" w:unhideWhenUsed="0"/>
+    <w:lsdException w:name="Revision" w:unhideWhenUsed="0"/>
+    <w:lsdException w:name="List Paragraph" w:semiHidden="0" w:uiPriority="34" w:unhideWhenUsed="0" w:qFormat="1"/>
+    <w:lsdException w:name="Quote" w:semiHidden="0" w:uiPriority="29" w:unhideWhenUsed="0" w:qFormat="1"/>
+    <w:lsdException w:name="Intense Quote" w:semiHidden="0" w:uiPriority="30" w:unhideWhenUsed="0" w:qFormat="1"/>
+    <w:lsdException w:name="Medium List 2 Accent 1" w:semiHidden="0" w:uiPriority="66" w:unhideWhenUsed="0"/>
+    <w:lsdException w:name="Medium Grid 1 Accent 1" w:semiHidden="0" w:uiPriority="67" w:unhideWhenUsed="0"/>
+    <w:lsdException w:name="Medium Grid 2 Accent 1" w:semiHidden="0" w:uiPriority="68" w:unhideWhenUsed="0"/>
+    <w:lsdException w:name="Medium Grid 3 Accent 1" w:semiHidden="0" w:uiPriority="69" w:unhideWhenUsed="0"/>
+    <w:lsdException w:name="Dark List Accent 1" w:semiHidden="0" w:uiPriority="70" w:unhideWhenUsed="0"/>
+    <w:lsdException w:name="Colorful Shading Accent 1" w:semiHidden="0" w:uiPriority="71" w:unhideWhenUsed="0"/>
+    <w:lsdException w:name="Colorful List Accent 1" w:semiHidden="0" w:uiPriority="72" w:unhideWhenUsed="0"/>
+    <w:lsdException w:name="Colorful Grid Accent 1" w:semiHidden="0" w:uiPriority="73" w:unhideWhenUsed="0"/>
+    <w:lsdException w:name="Light Shading Accent 2" w:semiHidden="0" w:uiPriority="60" w:unhideWhenUsed="0"/>
+    <w:lsdException w:name="Light List Accent 2" w:semiHidden="0" w:uiPriority="61" w:unhideWhenUsed="0"/>
+    <w:lsdException w:name="Light Grid Accent 2" w:semiHidden="0" w:uiPriority="62" w:unhideWhenUsed="0"/>
+    <w:lsdException w:name="Medium Shading 1 Accent 2" w:semiHidden="0" w:uiPriority="63" w:unhideWhenUsed="0"/>
+    <w:lsdException w:name="Medium Shading 2 Accent 2" w:semiHidden="0" w:uiPriority="64" w:unhideWhenUsed="0"/>
+    <w:lsdException w:name="Medium List 1 Accent 2" w:semiHidden="0" w:uiPriority="65" w:unhideWhenUsed="0"/>
+    <w:lsdException w:name="Medium List 2 Accent 2" w:semiHidden="0" w:uiPriority="66" w:unhideWhenUsed="0"/>
+    <w:lsdException w:name="Medium Grid 1 Accent 2" w:semiHidden="0" w:uiPriority="67" w:unhideWhenUsed="0"/>
+    <w:lsdException w:name="Medium Grid 2 Accent 2" w:semiHidden="0" w:uiPriority="68" w:unhideWhenUsed="0"/>
+    <w:lsdException w:name="Medium Grid 3 Accent 2" w:semiHidden="0" w:uiPriority="69" w:unhideWhenUsed="0"/>
+    <w:lsdException w:name="Dark List Accent 2" w:semiHidden="0" w:uiPriority="70" w:unhideWhenUsed="0"/>
+    <w:lsdException w:name="Colorful Shading Accent 2" w:semiHidden="0" w:uiPriority="71" w:unhideWhenUsed="0"/>
+    <w:lsdException w:name="Colorful List Accent 2" w:semiHidden="0" w:uiPriority="72" w:unhideWhenUsed="0"/>
+    <w:lsdException w:name="Colorful Grid Accent 2" w:semiHidden="0" w:uiPriority="73" w:unhideWhenUsed="0"/>
+    <w:lsdException w:name="Light Shading Accent 3" w:semiHidden="0" w:uiPriority="60" w:unhideWhenUsed="0"/>
+    <w:lsdException w:name="Light List Accent 3" w:semiHidden="0" w:uiPriority="61" w:unhideWhenUsed="0"/>
+    <w:lsdException w:name="Light Grid Accent 3" w:semiHidden="0" w:uiPriority="62" w:unhideWhenUsed="0"/>
+    <w:lsdException w:name="Medium Shading 1 Accent 3" w:semiHidden="0" w:uiPriority="63" w:unhideWhenUsed="0"/>
+    <w:lsdException w:name="Medium Shading 2 Accent 3" w:semiHidden="0" w:uiPriority="64" w:unhideWhenUsed="0"/>
+    <w:lsdException w:name="Medium List 1 Accent 3" w:semiHidden="0" w:uiPriority="65" w:unhideWhenUsed="0"/>
+    <w:lsdException w:name="Medium List 2 Accent 3" w:semiHidden="0" w:uiPriority="66" w:unhideWhenUsed="0"/>
+    <w:lsdException w:name="Medium Grid 1 Accent 3" w:semiHidden="0" w:uiPriority="67" w:unhideWhenUsed="0"/>
+    <w:lsdException w:name="Medium Grid 2 Accent 3" w:semiHidden="0" w:uiPriority="68" w:unhideWhenUsed="0"/>
+    <w:lsdException w:name="Medium Grid 3 Accent 3" w:semiHidden="0" w:uiPriority="69" w:unhideWhenUsed="0"/>
+    <w:lsdException w:name="Dark List Accent 3" w:semiHidden="0" w:uiPriority="70" w:unhideWhenUsed="0"/>
+    <w:lsdException w:name="Colorful Shading Accent 3" w:semiHidden="0" w:uiPriority="71" w:unhideWhenUsed="0"/>
+    <w:lsdException w:name="Colorful List Accent 3" w:semiHidden="0" w:uiPriority="72" w:unhideWhenUsed="0"/>
+    <w:lsdException w:name="Colorful Grid Accent 3" w:semiHidden="0" w:uiPriority="73" w:unhideWhenUsed="0"/>
+    <w:lsdException w:name="Light Shading Accent 4" w:semiHidden="0" w:uiPriority="60" w:unhideWhenUsed="0"/>
+    <w:lsdException w:name="Light List Accent 4" w:semiHidden="0" w:uiPriority="61" w:unhideWhenUsed="0"/>
+    <w:lsdException w:name="Light Grid Accent 4" w:semiHidden="0" w:uiPriority="62" w:unhideWhenUsed="0"/>
+    <w:lsdException w:name="Medium Shading 1 Accent 4" w:semiHidden="0" w:uiPriority="63" w:unhideWhenUsed="0"/>
+    <w:lsdException w:name="Medium Shading 2 Accent 4" w:semiHidden="0" w:uiPriority="64" w:unhideWhenUsed="0"/>
+    <w:lsdException w:name="Medium List 1 Accent 4" w:semiHidden="0" w:uiPriority="65" w:unhideWhenUsed="0"/>
+    <w:lsdException w:name="Medium List 2 Accent 4" w:semiHidden="0" w:uiPriority="66" w:unhideWhenUsed="0"/>
+    <w:lsdException w:name="Medium Grid 1 Accent 4" w:semiHidden="0" w:uiPriority="67" w:unhideWhenUsed="0"/>
+    <w:lsdException w:name="Medium Grid 2 Accent 4" w:semiHidden="0" w:uiPriority="68" w:unhideWhenUsed="0"/>
+    <w:lsdException w:name="Medium Grid 3 Accent 4" w:semiHidden="0" w:uiPriority="69" w:unhideWhenUsed="0"/>
+    <w:lsdException w:name="Dark List Accent 4" w:semiHidden="0" w:uiPriority="70" w:unhideWhenUsed="0"/>
+    <w:lsdException w:name="Colorful Shading Accent 4" w:semiHidden="0" w:uiPriority="71" w:unhideWhenUsed="0"/>
+    <w:lsdException w:name="Colorful List Accent 4" w:semiHidden="0" w:uiPriority="72" w:unhideWhenUsed="0"/>
+    <w:lsdException w:name="Colorful Grid Accent 4" w:semiHidden="0" w:uiPriority="73" w:unhideWhenUsed="0"/>
+    <w:lsdException w:name="Light Shading Accent 5" w:semiHidden="0" w:uiPriority="60" w:unhideWhenUsed="0"/>
+    <w:lsdException w:name="Light List Accent 5" w:semiHidden="0" w:uiPriority="61" w:unhideWhenUsed="0"/>
+    <w:lsdException w:name="Light Grid Accent 5" w:semiHidden="0" w:uiPriority="62" w:unhideWhenUsed="0"/>
+    <w:lsdException w:name="Medium Shading 1 Accent 5" w:semiHidden="0" w:uiPriority="63" w:unhideWhenUsed="0"/>
+    <w:lsdException w:name="Medium Shading 2 Accent 5" w:semiHidden="0" w:uiPriority="64" w:unhideWhenUsed="0"/>
+    <w:lsdException w:name="Medium List 1 Accent 5" w:semiHidden="0" w:uiPriority="65" w:unhideWhenUsed="0"/>
+    <w:lsdException w:name="Medium List 2 Accent 5" w:semiHidden="0" w:uiPriority="66" w:unhideWhenUsed="0"/>
+    <w:lsdException w:name="Medium Grid 1 Accent 5" w:semiHidden="0" w:uiPriority="67" w:unhideWhenUsed="0"/>
+    <w:lsdException w:name="Medium Grid 2 Accent 5" w:semiHidden="0" w:uiPriority="68" w:unhideWhenUsed="0"/>
+    <w:lsdException w:name="Medium Grid 3 Accent 5" w:semiHidden="0" w:uiPriority="69" w:unhideWhenUsed="0"/>
+    <w:lsdException w:name="Dark List Accent 5" w:semiHidden="0" w:uiPriority="70" w:unhideWhenUsed="0"/>
+    <w:lsdException w:name="Colorful Shading Accent 5" w:semiHidden="0" w:uiPriority="71" w:unhideWhenUsed="0"/>
+    <w:lsdException w:name="Colorful List Accent 5" w:semiHidden="0" w:uiPriority="72" w:unhideWhenUsed="0"/>
+    <w:lsdException w:name="Colorful Grid Accent 5" w:semiHidden="0" w:uiPriority="73" w:unhideWhenUsed="0"/>
+    <w:lsdException w:name="Light Shading Accent 6" w:semiHidden="0" w:uiPriority="60" w:unhideWhenUsed="0"/>
+    <w:lsdException w:name="Light List Accent 6" w:semiHidden="0" w:uiPriority="61" w:unhideWhenUsed="0"/>
+    <w:lsdException w:name="Light Grid Accent 6" w:semiHidden="0" w:uiPriority="62" w:unhideWhenUsed="0"/>
+    <w:lsdException w:name="Medium Shading 1 Accent 6" w:semiHidden="0" w:uiPriority="63" w:unhideWhenUsed="0"/>
+    <w:lsdException w:name="Medium Shading 2 Accent 6" w:semiHidden="0" w:uiPriority="64" w:unhideWhenUsed="0"/>
+    <w:lsdException w:name="Medium List 1 Accent 6" w:semiHidden="0" w:uiPriority="65" w:unhideWhenUsed="0"/>
+    <w:lsdException w:name="Medium List 2 Accent 6" w:semiHidden="0" w:uiPriority="66" w:unhideWhenUsed="0"/>
+    <w:lsdException w:name="Medium Grid 1 Accent 6" w:semiHidden="0" w:uiPriority="67" w:unhideWhenUsed="0"/>
+    <w:lsdException w:name="Medium Grid 2 Accent 6" w:semiHidden="0" w:uiPriority="68" w:unhideWhenUsed="0"/>
+    <w:lsdException w:name="Medium Grid 3 Accent 6" w:semiHidden="0" w:uiPriority="69" w:unhideWhenUsed="0"/>
+    <w:lsdException w:name="Dark List Accent 6" w:semiHidden="0" w:uiPriority="70" w:unhideWhenUsed="0"/>
+    <w:lsdException w:name="Colorful Shading Accent 6" w:semiHidden="0" w:uiPriority="71" w:unhideWhenUsed="0"/>
+    <w:lsdException w:name="Colorful List Accent 6" w:semiHidden="0" w:uiPriority="72" w:unhideWhenUsed="0"/>
+    <w:lsdException w:name="Colorful Grid Accent 6" w:semiHidden="0" w:uiPriority="73" w:unhideWhenUsed="0"/>
+    <w:lsdException w:name="Subtle Emphasis" w:semiHidden="0" w:uiPriority="19" w:unhideWhenUsed="0" w:qFormat="1"/>
+    <w:lsdException w:name="Intense Emphasis" w:semiHidden="0" w:uiPriority="21" w:unhideWhenUsed="0" w:qFormat="1"/>
+    <w:lsdException w:name="Subtle Reference" w:semiHidden="0" w:uiPriority="31" w:unhideWhenUsed="0" w:qFormat="1"/>
+    <w:lsdException w:name="Intense Reference" w:semiHidden="0" w:uiPriority="32" w:unhideWhenUsed="0" w:qFormat="1"/>
+    <w:lsdException w:name="Book Title" w:semiHidden="0" w:uiPriority="33" w:unhideWhenUsed="0" w:qFormat="1"/>
+    <w:lsdException w:name="Bibliography" w:uiPriority="37"/>
+    <w:lsdException w:name="TOC Heading" w:uiPriority="39" w:qFormat="1"/>
   </w:latentStyles>
   <w:style w:type="paragraph" w:default="1" w:styleId="Normal">
     <w:name w:val="Normal"/>
@@ -4202,7 +4463,7 @@
       </w:tblBorders>
     </w:tblPr>
   </w:style>
-  <w:style w:type="table" w:styleId="TabeladeGrade1Clara">
+  <w:style w:type="table" w:customStyle="1" w:styleId="GridTable1Light">
     <w:name w:val="Grid Table 1 Light"/>
     <w:basedOn w:val="Tabelanormal"/>
     <w:uiPriority w:val="46"/>
@@ -4446,7 +4707,646 @@
       <w:szCs w:val="18"/>
     </w:rPr>
   </w:style>
-  <w:style w:type="character" w:styleId="Meno">
+  <w:style w:type="character" w:customStyle="1" w:styleId="Mention">
+    <w:name w:val="Mention"/>
+    <w:basedOn w:val="Fontepargpadro"/>
+    <w:uiPriority w:val="99"/>
+    <w:semiHidden/>
+    <w:unhideWhenUsed/>
+    <w:rsid w:val="00FD26FC"/>
+    <w:rPr>
+      <w:color w:val="2B579A"/>
+      <w:shd w:val="clear" w:color="auto" w:fill="E6E6E6"/>
+    </w:rPr>
+  </w:style>
+  <w:style w:type="character" w:customStyle="1" w:styleId="apple-converted-space">
+    <w:name w:val="apple-converted-space"/>
+    <w:basedOn w:val="Fontepargpadro"/>
+    <w:rsid w:val="00425306"/>
+  </w:style>
+  <w:style w:type="paragraph" w:styleId="Cabealho">
+    <w:name w:val="header"/>
+    <w:basedOn w:val="Normal"/>
+    <w:link w:val="CabealhoChar"/>
+    <w:uiPriority w:val="99"/>
+    <w:unhideWhenUsed/>
+    <w:rsid w:val="000A546C"/>
+    <w:pPr>
+      <w:tabs>
+        <w:tab w:val="center" w:pos="4252"/>
+        <w:tab w:val="right" w:pos="8504"/>
+      </w:tabs>
+      <w:spacing w:after="0" w:line="240" w:lineRule="auto"/>
+    </w:pPr>
+  </w:style>
+  <w:style w:type="character" w:customStyle="1" w:styleId="CabealhoChar">
+    <w:name w:val="Cabeçalho Char"/>
+    <w:basedOn w:val="Fontepargpadro"/>
+    <w:link w:val="Cabealho"/>
+    <w:uiPriority w:val="99"/>
+    <w:rsid w:val="000A546C"/>
+  </w:style>
+  <w:style w:type="paragraph" w:styleId="Rodap">
+    <w:name w:val="footer"/>
+    <w:basedOn w:val="Normal"/>
+    <w:link w:val="RodapChar"/>
+    <w:uiPriority w:val="99"/>
+    <w:unhideWhenUsed/>
+    <w:rsid w:val="000A546C"/>
+    <w:pPr>
+      <w:tabs>
+        <w:tab w:val="center" w:pos="4252"/>
+        <w:tab w:val="right" w:pos="8504"/>
+      </w:tabs>
+      <w:spacing w:after="0" w:line="240" w:lineRule="auto"/>
+    </w:pPr>
+  </w:style>
+  <w:style w:type="character" w:customStyle="1" w:styleId="RodapChar">
+    <w:name w:val="Rodapé Char"/>
+    <w:basedOn w:val="Fontepargpadro"/>
+    <w:link w:val="Rodap"/>
+    <w:uiPriority w:val="99"/>
+    <w:rsid w:val="000A546C"/>
+  </w:style>
+  <w:style w:type="paragraph" w:styleId="PargrafodaLista">
+    <w:name w:val="List Paragraph"/>
+    <w:basedOn w:val="Normal"/>
+    <w:uiPriority w:val="34"/>
+    <w:qFormat/>
+    <w:rsid w:val="000A546C"/>
+    <w:pPr>
+      <w:ind w:left="720"/>
+      <w:contextualSpacing/>
+    </w:pPr>
+  </w:style>
+</w:styles>
+</file>
+
+<file path=word/stylesWithEffects.xml><?xml version="1.0" encoding="utf-8"?>
+<w:styles xmlns:wpc="http://schemas.microsoft.com/office/word/2010/wordprocessingCanvas" xmlns:mc="http://schemas.openxmlformats.org/markup-compatibility/2006" xmlns:o="urn:schemas-microsoft-com:office:office" xmlns:r="http://schemas.openxmlformats.org/officeDocument/2006/relationships" xmlns:m="http://schemas.openxmlformats.org/officeDocument/2006/math" xmlns:v="urn:schemas-microsoft-com:vml" xmlns:wp14="http://schemas.microsoft.com/office/word/2010/wordprocessingDrawing" xmlns:wp="http://schemas.openxmlformats.org/drawingml/2006/wordprocessingDrawing" xmlns:w10="urn:schemas-microsoft-com:office:word" xmlns:w="http://schemas.openxmlformats.org/wordprocessingml/2006/main" xmlns:w14="http://schemas.microsoft.com/office/word/2010/wordml" xmlns:wpg="http://schemas.microsoft.com/office/word/2010/wordprocessingGroup" xmlns:wpi="http://schemas.microsoft.com/office/word/2010/wordprocessingInk" xmlns:wne="http://schemas.microsoft.com/office/word/2006/wordml" xmlns:wps="http://schemas.microsoft.com/office/word/2010/wordprocessingShape" mc:Ignorable="w14 wp14">
+  <w:docDefaults>
+    <w:rPrDefault>
+      <w:rPr>
+        <w:rFonts w:asciiTheme="minorHAnsi" w:eastAsiaTheme="minorHAnsi" w:hAnsiTheme="minorHAnsi" w:cstheme="minorBidi"/>
+        <w:sz w:val="22"/>
+        <w:szCs w:val="22"/>
+        <w:lang w:val="pt-BR" w:eastAsia="en-US" w:bidi="ar-SA"/>
+      </w:rPr>
+    </w:rPrDefault>
+    <w:pPrDefault>
+      <w:pPr>
+        <w:spacing w:after="160" w:line="259" w:lineRule="auto"/>
+      </w:pPr>
+    </w:pPrDefault>
+  </w:docDefaults>
+  <w:latentStyles w:defLockedState="0" w:defUIPriority="99" w:defSemiHidden="1" w:defUnhideWhenUsed="1" w:defQFormat="0" w:count="267">
+    <w:lsdException w:name="Normal" w:semiHidden="0" w:uiPriority="0" w:unhideWhenUsed="0" w:qFormat="1"/>
+    <w:lsdException w:name="heading 1" w:semiHidden="0" w:uiPriority="9" w:unhideWhenUsed="0" w:qFormat="1"/>
+    <w:lsdException w:name="heading 2" w:uiPriority="9" w:qFormat="1"/>
+    <w:lsdException w:name="heading 3" w:uiPriority="9" w:qFormat="1"/>
+    <w:lsdException w:name="heading 4" w:uiPriority="9" w:qFormat="1"/>
+    <w:lsdException w:name="heading 5" w:uiPriority="9" w:qFormat="1"/>
+    <w:lsdException w:name="heading 6" w:uiPriority="9" w:qFormat="1"/>
+    <w:lsdException w:name="heading 7" w:uiPriority="9" w:qFormat="1"/>
+    <w:lsdException w:name="heading 8" w:uiPriority="9" w:qFormat="1"/>
+    <w:lsdException w:name="heading 9" w:uiPriority="9" w:qFormat="1"/>
+    <w:lsdException w:name="toc 1" w:uiPriority="39"/>
+    <w:lsdException w:name="toc 2" w:uiPriority="39"/>
+    <w:lsdException w:name="toc 3" w:uiPriority="39"/>
+    <w:lsdException w:name="toc 4" w:uiPriority="39"/>
+    <w:lsdException w:name="toc 5" w:uiPriority="39"/>
+    <w:lsdException w:name="toc 6" w:uiPriority="39"/>
+    <w:lsdException w:name="toc 7" w:uiPriority="39"/>
+    <w:lsdException w:name="toc 8" w:uiPriority="39"/>
+    <w:lsdException w:name="toc 9" w:uiPriority="39"/>
+    <w:lsdException w:name="caption" w:uiPriority="35" w:qFormat="1"/>
+    <w:lsdException w:name="Title" w:semiHidden="0" w:uiPriority="10" w:unhideWhenUsed="0" w:qFormat="1"/>
+    <w:lsdException w:name="Default Paragraph Font" w:uiPriority="1"/>
+    <w:lsdException w:name="Subtitle" w:semiHidden="0" w:uiPriority="11" w:unhideWhenUsed="0" w:qFormat="1"/>
+    <w:lsdException w:name="Strong" w:semiHidden="0" w:uiPriority="22" w:unhideWhenUsed="0" w:qFormat="1"/>
+    <w:lsdException w:name="Emphasis" w:semiHidden="0" w:uiPriority="20" w:unhideWhenUsed="0" w:qFormat="1"/>
+    <w:lsdException w:name="Table Grid" w:semiHidden="0" w:uiPriority="39" w:unhideWhenUsed="0"/>
+    <w:lsdException w:name="Placeholder Text" w:unhideWhenUsed="0"/>
+    <w:lsdException w:name="No Spacing" w:semiHidden="0" w:uiPriority="1" w:unhideWhenUsed="0" w:qFormat="1"/>
+    <w:lsdException w:name="Light Shading" w:semiHidden="0" w:uiPriority="60" w:unhideWhenUsed="0"/>
+    <w:lsdException w:name="Light List" w:semiHidden="0" w:uiPriority="61" w:unhideWhenUsed="0"/>
+    <w:lsdException w:name="Light Grid" w:semiHidden="0" w:uiPriority="62" w:unhideWhenUsed="0"/>
+    <w:lsdException w:name="Medium Shading 1" w:semiHidden="0" w:uiPriority="63" w:unhideWhenUsed="0"/>
+    <w:lsdException w:name="Medium Shading 2" w:semiHidden="0" w:uiPriority="64" w:unhideWhenUsed="0"/>
+    <w:lsdException w:name="Medium List 1" w:semiHidden="0" w:uiPriority="65" w:unhideWhenUsed="0"/>
+    <w:lsdException w:name="Medium List 2" w:semiHidden="0" w:uiPriority="66" w:unhideWhenUsed="0"/>
+    <w:lsdException w:name="Medium Grid 1" w:semiHidden="0" w:uiPriority="67" w:unhideWhenUsed="0"/>
+    <w:lsdException w:name="Medium Grid 2" w:semiHidden="0" w:uiPriority="68" w:unhideWhenUsed="0"/>
+    <w:lsdException w:name="Medium Grid 3" w:semiHidden="0" w:uiPriority="69" w:unhideWhenUsed="0"/>
+    <w:lsdException w:name="Dark List" w:semiHidden="0" w:uiPriority="70" w:unhideWhenUsed="0"/>
+    <w:lsdException w:name="Colorful Shading" w:semiHidden="0" w:uiPriority="71" w:unhideWhenUsed="0"/>
+    <w:lsdException w:name="Colorful List" w:semiHidden="0" w:uiPriority="72" w:unhideWhenUsed="0"/>
+    <w:lsdException w:name="Colorful Grid" w:semiHidden="0" w:uiPriority="73" w:unhideWhenUsed="0"/>
+    <w:lsdException w:name="Light Shading Accent 1" w:semiHidden="0" w:uiPriority="60" w:unhideWhenUsed="0"/>
+    <w:lsdException w:name="Light List Accent 1" w:semiHidden="0" w:uiPriority="61" w:unhideWhenUsed="0"/>
+    <w:lsdException w:name="Light Grid Accent 1" w:semiHidden="0" w:uiPriority="62" w:unhideWhenUsed="0"/>
+    <w:lsdException w:name="Medium Shading 1 Accent 1" w:semiHidden="0" w:uiPriority="63" w:unhideWhenUsed="0"/>
+    <w:lsdException w:name="Medium Shading 2 Accent 1" w:semiHidden="0" w:uiPriority="64" w:unhideWhenUsed="0"/>
+    <w:lsdException w:name="Medium List 1 Accent 1" w:semiHidden="0" w:uiPriority="65" w:unhideWhenUsed="0"/>
+    <w:lsdException w:name="Revision" w:unhideWhenUsed="0"/>
+    <w:lsdException w:name="List Paragraph" w:semiHidden="0" w:uiPriority="34" w:unhideWhenUsed="0" w:qFormat="1"/>
+    <w:lsdException w:name="Quote" w:semiHidden="0" w:uiPriority="29" w:unhideWhenUsed="0" w:qFormat="1"/>
+    <w:lsdException w:name="Intense Quote" w:semiHidden="0" w:uiPriority="30" w:unhideWhenUsed="0" w:qFormat="1"/>
+    <w:lsdException w:name="Medium List 2 Accent 1" w:semiHidden="0" w:uiPriority="66" w:unhideWhenUsed="0"/>
+    <w:lsdException w:name="Medium Grid 1 Accent 1" w:semiHidden="0" w:uiPriority="67" w:unhideWhenUsed="0"/>
+    <w:lsdException w:name="Medium Grid 2 Accent 1" w:semiHidden="0" w:uiPriority="68" w:unhideWhenUsed="0"/>
+    <w:lsdException w:name="Medium Grid 3 Accent 1" w:semiHidden="0" w:uiPriority="69" w:unhideWhenUsed="0"/>
+    <w:lsdException w:name="Dark List Accent 1" w:semiHidden="0" w:uiPriority="70" w:unhideWhenUsed="0"/>
+    <w:lsdException w:name="Colorful Shading Accent 1" w:semiHidden="0" w:uiPriority="71" w:unhideWhenUsed="0"/>
+    <w:lsdException w:name="Colorful List Accent 1" w:semiHidden="0" w:uiPriority="72" w:unhideWhenUsed="0"/>
+    <w:lsdException w:name="Colorful Grid Accent 1" w:semiHidden="0" w:uiPriority="73" w:unhideWhenUsed="0"/>
+    <w:lsdException w:name="Light Shading Accent 2" w:semiHidden="0" w:uiPriority="60" w:unhideWhenUsed="0"/>
+    <w:lsdException w:name="Light List Accent 2" w:semiHidden="0" w:uiPriority="61" w:unhideWhenUsed="0"/>
+    <w:lsdException w:name="Light Grid Accent 2" w:semiHidden="0" w:uiPriority="62" w:unhideWhenUsed="0"/>
+    <w:lsdException w:name="Medium Shading 1 Accent 2" w:semiHidden="0" w:uiPriority="63" w:unhideWhenUsed="0"/>
+    <w:lsdException w:name="Medium Shading 2 Accent 2" w:semiHidden="0" w:uiPriority="64" w:unhideWhenUsed="0"/>
+    <w:lsdException w:name="Medium List 1 Accent 2" w:semiHidden="0" w:uiPriority="65" w:unhideWhenUsed="0"/>
+    <w:lsdException w:name="Medium List 2 Accent 2" w:semiHidden="0" w:uiPriority="66" w:unhideWhenUsed="0"/>
+    <w:lsdException w:name="Medium Grid 1 Accent 2" w:semiHidden="0" w:uiPriority="67" w:unhideWhenUsed="0"/>
+    <w:lsdException w:name="Medium Grid 2 Accent 2" w:semiHidden="0" w:uiPriority="68" w:unhideWhenUsed="0"/>
+    <w:lsdException w:name="Medium Grid 3 Accent 2" w:semiHidden="0" w:uiPriority="69" w:unhideWhenUsed="0"/>
+    <w:lsdException w:name="Dark List Accent 2" w:semiHidden="0" w:uiPriority="70" w:unhideWhenUsed="0"/>
+    <w:lsdException w:name="Colorful Shading Accent 2" w:semiHidden="0" w:uiPriority="71" w:unhideWhenUsed="0"/>
+    <w:lsdException w:name="Colorful List Accent 2" w:semiHidden="0" w:uiPriority="72" w:unhideWhenUsed="0"/>
+    <w:lsdException w:name="Colorful Grid Accent 2" w:semiHidden="0" w:uiPriority="73" w:unhideWhenUsed="0"/>
+    <w:lsdException w:name="Light Shading Accent 3" w:semiHidden="0" w:uiPriority="60" w:unhideWhenUsed="0"/>
+    <w:lsdException w:name="Light List Accent 3" w:semiHidden="0" w:uiPriority="61" w:unhideWhenUsed="0"/>
+    <w:lsdException w:name="Light Grid Accent 3" w:semiHidden="0" w:uiPriority="62" w:unhideWhenUsed="0"/>
+    <w:lsdException w:name="Medium Shading 1 Accent 3" w:semiHidden="0" w:uiPriority="63" w:unhideWhenUsed="0"/>
+    <w:lsdException w:name="Medium Shading 2 Accent 3" w:semiHidden="0" w:uiPriority="64" w:unhideWhenUsed="0"/>
+    <w:lsdException w:name="Medium List 1 Accent 3" w:semiHidden="0" w:uiPriority="65" w:unhideWhenUsed="0"/>
+    <w:lsdException w:name="Medium List 2 Accent 3" w:semiHidden="0" w:uiPriority="66" w:unhideWhenUsed="0"/>
+    <w:lsdException w:name="Medium Grid 1 Accent 3" w:semiHidden="0" w:uiPriority="67" w:unhideWhenUsed="0"/>
+    <w:lsdException w:name="Medium Grid 2 Accent 3" w:semiHidden="0" w:uiPriority="68" w:unhideWhenUsed="0"/>
+    <w:lsdException w:name="Medium Grid 3 Accent 3" w:semiHidden="0" w:uiPriority="69" w:unhideWhenUsed="0"/>
+    <w:lsdException w:name="Dark List Accent 3" w:semiHidden="0" w:uiPriority="70" w:unhideWhenUsed="0"/>
+    <w:lsdException w:name="Colorful Shading Accent 3" w:semiHidden="0" w:uiPriority="71" w:unhideWhenUsed="0"/>
+    <w:lsdException w:name="Colorful List Accent 3" w:semiHidden="0" w:uiPriority="72" w:unhideWhenUsed="0"/>
+    <w:lsdException w:name="Colorful Grid Accent 3" w:semiHidden="0" w:uiPriority="73" w:unhideWhenUsed="0"/>
+    <w:lsdException w:name="Light Shading Accent 4" w:semiHidden="0" w:uiPriority="60" w:unhideWhenUsed="0"/>
+    <w:lsdException w:name="Light List Accent 4" w:semiHidden="0" w:uiPriority="61" w:unhideWhenUsed="0"/>
+    <w:lsdException w:name="Light Grid Accent 4" w:semiHidden="0" w:uiPriority="62" w:unhideWhenUsed="0"/>
+    <w:lsdException w:name="Medium Shading 1 Accent 4" w:semiHidden="0" w:uiPriority="63" w:unhideWhenUsed="0"/>
+    <w:lsdException w:name="Medium Shading 2 Accent 4" w:semiHidden="0" w:uiPriority="64" w:unhideWhenUsed="0"/>
+    <w:lsdException w:name="Medium List 1 Accent 4" w:semiHidden="0" w:uiPriority="65" w:unhideWhenUsed="0"/>
+    <w:lsdException w:name="Medium List 2 Accent 4" w:semiHidden="0" w:uiPriority="66" w:unhideWhenUsed="0"/>
+    <w:lsdException w:name="Medium Grid 1 Accent 4" w:semiHidden="0" w:uiPriority="67" w:unhideWhenUsed="0"/>
+    <w:lsdException w:name="Medium Grid 2 Accent 4" w:semiHidden="0" w:uiPriority="68" w:unhideWhenUsed="0"/>
+    <w:lsdException w:name="Medium Grid 3 Accent 4" w:semiHidden="0" w:uiPriority="69" w:unhideWhenUsed="0"/>
+    <w:lsdException w:name="Dark List Accent 4" w:semiHidden="0" w:uiPriority="70" w:unhideWhenUsed="0"/>
+    <w:lsdException w:name="Colorful Shading Accent 4" w:semiHidden="0" w:uiPriority="71" w:unhideWhenUsed="0"/>
+    <w:lsdException w:name="Colorful List Accent 4" w:semiHidden="0" w:uiPriority="72" w:unhideWhenUsed="0"/>
+    <w:lsdException w:name="Colorful Grid Accent 4" w:semiHidden="0" w:uiPriority="73" w:unhideWhenUsed="0"/>
+    <w:lsdException w:name="Light Shading Accent 5" w:semiHidden="0" w:uiPriority="60" w:unhideWhenUsed="0"/>
+    <w:lsdException w:name="Light List Accent 5" w:semiHidden="0" w:uiPriority="61" w:unhideWhenUsed="0"/>
+    <w:lsdException w:name="Light Grid Accent 5" w:semiHidden="0" w:uiPriority="62" w:unhideWhenUsed="0"/>
+    <w:lsdException w:name="Medium Shading 1 Accent 5" w:semiHidden="0" w:uiPriority="63" w:unhideWhenUsed="0"/>
+    <w:lsdException w:name="Medium Shading 2 Accent 5" w:semiHidden="0" w:uiPriority="64" w:unhideWhenUsed="0"/>
+    <w:lsdException w:name="Medium List 1 Accent 5" w:semiHidden="0" w:uiPriority="65" w:unhideWhenUsed="0"/>
+    <w:lsdException w:name="Medium List 2 Accent 5" w:semiHidden="0" w:uiPriority="66" w:unhideWhenUsed="0"/>
+    <w:lsdException w:name="Medium Grid 1 Accent 5" w:semiHidden="0" w:uiPriority="67" w:unhideWhenUsed="0"/>
+    <w:lsdException w:name="Medium Grid 2 Accent 5" w:semiHidden="0" w:uiPriority="68" w:unhideWhenUsed="0"/>
+    <w:lsdException w:name="Medium Grid 3 Accent 5" w:semiHidden="0" w:uiPriority="69" w:unhideWhenUsed="0"/>
+    <w:lsdException w:name="Dark List Accent 5" w:semiHidden="0" w:uiPriority="70" w:unhideWhenUsed="0"/>
+    <w:lsdException w:name="Colorful Shading Accent 5" w:semiHidden="0" w:uiPriority="71" w:unhideWhenUsed="0"/>
+    <w:lsdException w:name="Colorful List Accent 5" w:semiHidden="0" w:uiPriority="72" w:unhideWhenUsed="0"/>
+    <w:lsdException w:name="Colorful Grid Accent 5" w:semiHidden="0" w:uiPriority="73" w:unhideWhenUsed="0"/>
+    <w:lsdException w:name="Light Shading Accent 6" w:semiHidden="0" w:uiPriority="60" w:unhideWhenUsed="0"/>
+    <w:lsdException w:name="Light List Accent 6" w:semiHidden="0" w:uiPriority="61" w:unhideWhenUsed="0"/>
+    <w:lsdException w:name="Light Grid Accent 6" w:semiHidden="0" w:uiPriority="62" w:unhideWhenUsed="0"/>
+    <w:lsdException w:name="Medium Shading 1 Accent 6" w:semiHidden="0" w:uiPriority="63" w:unhideWhenUsed="0"/>
+    <w:lsdException w:name="Medium Shading 2 Accent 6" w:semiHidden="0" w:uiPriority="64" w:unhideWhenUsed="0"/>
+    <w:lsdException w:name="Medium List 1 Accent 6" w:semiHidden="0" w:uiPriority="65" w:unhideWhenUsed="0"/>
+    <w:lsdException w:name="Medium List 2 Accent 6" w:semiHidden="0" w:uiPriority="66" w:unhideWhenUsed="0"/>
+    <w:lsdException w:name="Medium Grid 1 Accent 6" w:semiHidden="0" w:uiPriority="67" w:unhideWhenUsed="0"/>
+    <w:lsdException w:name="Medium Grid 2 Accent 6" w:semiHidden="0" w:uiPriority="68" w:unhideWhenUsed="0"/>
+    <w:lsdException w:name="Medium Grid 3 Accent 6" w:semiHidden="0" w:uiPriority="69" w:unhideWhenUsed="0"/>
+    <w:lsdException w:name="Dark List Accent 6" w:semiHidden="0" w:uiPriority="70" w:unhideWhenUsed="0"/>
+    <w:lsdException w:name="Colorful Shading Accent 6" w:semiHidden="0" w:uiPriority="71" w:unhideWhenUsed="0"/>
+    <w:lsdException w:name="Colorful List Accent 6" w:semiHidden="0" w:uiPriority="72" w:unhideWhenUsed="0"/>
+    <w:lsdException w:name="Colorful Grid Accent 6" w:semiHidden="0" w:uiPriority="73" w:unhideWhenUsed="0"/>
+    <w:lsdException w:name="Subtle Emphasis" w:semiHidden="0" w:uiPriority="19" w:unhideWhenUsed="0" w:qFormat="1"/>
+    <w:lsdException w:name="Intense Emphasis" w:semiHidden="0" w:uiPriority="21" w:unhideWhenUsed="0" w:qFormat="1"/>
+    <w:lsdException w:name="Subtle Reference" w:semiHidden="0" w:uiPriority="31" w:unhideWhenUsed="0" w:qFormat="1"/>
+    <w:lsdException w:name="Intense Reference" w:semiHidden="0" w:uiPriority="32" w:unhideWhenUsed="0" w:qFormat="1"/>
+    <w:lsdException w:name="Book Title" w:semiHidden="0" w:uiPriority="33" w:unhideWhenUsed="0" w:qFormat="1"/>
+    <w:lsdException w:name="Bibliography" w:uiPriority="37"/>
+    <w:lsdException w:name="TOC Heading" w:uiPriority="39" w:qFormat="1"/>
+  </w:latentStyles>
+  <w:style w:type="paragraph" w:default="1" w:styleId="Normal">
+    <w:name w:val="Normal"/>
+    <w:qFormat/>
+  </w:style>
+  <w:style w:type="paragraph" w:styleId="Ttulo1">
+    <w:name w:val="heading 1"/>
+    <w:basedOn w:val="Normal"/>
+    <w:next w:val="Normal"/>
+    <w:link w:val="Ttulo1Char"/>
+    <w:uiPriority w:val="9"/>
+    <w:qFormat/>
+    <w:rsid w:val="00660972"/>
+    <w:pPr>
+      <w:keepNext/>
+      <w:keepLines/>
+      <w:spacing w:before="240" w:after="0"/>
+      <w:outlineLvl w:val="0"/>
+    </w:pPr>
+    <w:rPr>
+      <w:rFonts w:asciiTheme="majorHAnsi" w:eastAsiaTheme="majorEastAsia" w:hAnsiTheme="majorHAnsi" w:cstheme="majorBidi"/>
+      <w:b/>
+      <w:sz w:val="32"/>
+      <w:szCs w:val="32"/>
+    </w:rPr>
+  </w:style>
+  <w:style w:type="paragraph" w:styleId="Ttulo2">
+    <w:name w:val="heading 2"/>
+    <w:basedOn w:val="Normal"/>
+    <w:next w:val="Normal"/>
+    <w:link w:val="Ttulo2Char"/>
+    <w:uiPriority w:val="9"/>
+    <w:unhideWhenUsed/>
+    <w:qFormat/>
+    <w:rsid w:val="00CD72D3"/>
+    <w:pPr>
+      <w:keepNext/>
+      <w:keepLines/>
+      <w:spacing w:before="40" w:after="0" w:line="480" w:lineRule="auto"/>
+      <w:outlineLvl w:val="1"/>
+    </w:pPr>
+    <w:rPr>
+      <w:rFonts w:asciiTheme="majorHAnsi" w:eastAsiaTheme="majorEastAsia" w:hAnsiTheme="majorHAnsi" w:cstheme="majorBidi"/>
+      <w:sz w:val="32"/>
+      <w:szCs w:val="26"/>
+    </w:rPr>
+  </w:style>
+  <w:style w:type="paragraph" w:styleId="Ttulo3">
+    <w:name w:val="heading 3"/>
+    <w:basedOn w:val="Normal"/>
+    <w:next w:val="Normal"/>
+    <w:link w:val="Ttulo3Char"/>
+    <w:uiPriority w:val="9"/>
+    <w:unhideWhenUsed/>
+    <w:qFormat/>
+    <w:rsid w:val="00660972"/>
+    <w:pPr>
+      <w:keepNext/>
+      <w:keepLines/>
+      <w:spacing w:before="40" w:after="0"/>
+      <w:outlineLvl w:val="2"/>
+    </w:pPr>
+    <w:rPr>
+      <w:rFonts w:asciiTheme="majorHAnsi" w:eastAsiaTheme="majorEastAsia" w:hAnsiTheme="majorHAnsi" w:cstheme="majorBidi"/>
+      <w:b/>
+      <w:sz w:val="24"/>
+      <w:szCs w:val="24"/>
+    </w:rPr>
+  </w:style>
+  <w:style w:type="character" w:default="1" w:styleId="Fontepargpadro">
+    <w:name w:val="Default Paragraph Font"/>
+    <w:uiPriority w:val="1"/>
+    <w:semiHidden/>
+    <w:unhideWhenUsed/>
+  </w:style>
+  <w:style w:type="table" w:default="1" w:styleId="Tabelanormal">
+    <w:name w:val="Normal Table"/>
+    <w:uiPriority w:val="99"/>
+    <w:semiHidden/>
+    <w:unhideWhenUsed/>
+    <w:tblPr>
+      <w:tblInd w:w="0" w:type="dxa"/>
+      <w:tblCellMar>
+        <w:top w:w="0" w:type="dxa"/>
+        <w:left w:w="108" w:type="dxa"/>
+        <w:bottom w:w="0" w:type="dxa"/>
+        <w:right w:w="108" w:type="dxa"/>
+      </w:tblCellMar>
+    </w:tblPr>
+  </w:style>
+  <w:style w:type="numbering" w:default="1" w:styleId="Semlista">
+    <w:name w:val="No List"/>
+    <w:uiPriority w:val="99"/>
+    <w:semiHidden/>
+    <w:unhideWhenUsed/>
+  </w:style>
+  <w:style w:type="paragraph" w:styleId="Ttulo">
+    <w:name w:val="Title"/>
+    <w:basedOn w:val="Normal"/>
+    <w:next w:val="Normal"/>
+    <w:link w:val="TtuloChar"/>
+    <w:uiPriority w:val="10"/>
+    <w:qFormat/>
+    <w:rsid w:val="00C2440C"/>
+    <w:pPr>
+      <w:spacing w:after="0" w:line="360" w:lineRule="auto"/>
+      <w:contextualSpacing/>
+      <w:jc w:val="center"/>
+    </w:pPr>
+    <w:rPr>
+      <w:rFonts w:asciiTheme="majorHAnsi" w:eastAsiaTheme="majorEastAsia" w:hAnsiTheme="majorHAnsi" w:cstheme="majorBidi"/>
+      <w:spacing w:val="-10"/>
+      <w:kern w:val="28"/>
+      <w:sz w:val="56"/>
+      <w:szCs w:val="56"/>
+      <w:u w:val="single"/>
+    </w:rPr>
+  </w:style>
+  <w:style w:type="character" w:customStyle="1" w:styleId="TtuloChar">
+    <w:name w:val="Título Char"/>
+    <w:basedOn w:val="Fontepargpadro"/>
+    <w:link w:val="Ttulo"/>
+    <w:uiPriority w:val="10"/>
+    <w:rsid w:val="00C2440C"/>
+    <w:rPr>
+      <w:rFonts w:asciiTheme="majorHAnsi" w:eastAsiaTheme="majorEastAsia" w:hAnsiTheme="majorHAnsi" w:cstheme="majorBidi"/>
+      <w:spacing w:val="-10"/>
+      <w:kern w:val="28"/>
+      <w:sz w:val="56"/>
+      <w:szCs w:val="56"/>
+      <w:u w:val="single"/>
+    </w:rPr>
+  </w:style>
+  <w:style w:type="character" w:customStyle="1" w:styleId="Ttulo1Char">
+    <w:name w:val="Título 1 Char"/>
+    <w:basedOn w:val="Fontepargpadro"/>
+    <w:link w:val="Ttulo1"/>
+    <w:uiPriority w:val="9"/>
+    <w:rsid w:val="00660972"/>
+    <w:rPr>
+      <w:rFonts w:asciiTheme="majorHAnsi" w:eastAsiaTheme="majorEastAsia" w:hAnsiTheme="majorHAnsi" w:cstheme="majorBidi"/>
+      <w:b/>
+      <w:sz w:val="32"/>
+      <w:szCs w:val="32"/>
+    </w:rPr>
+  </w:style>
+  <w:style w:type="table" w:styleId="Tabelacomgrade">
+    <w:name w:val="Table Grid"/>
+    <w:basedOn w:val="Tabelanormal"/>
+    <w:uiPriority w:val="39"/>
+    <w:rsid w:val="00113F0E"/>
+    <w:pPr>
+      <w:spacing w:after="0" w:line="240" w:lineRule="auto"/>
+    </w:pPr>
+    <w:tblPr>
+      <w:tblBorders>
+        <w:top w:val="single" w:sz="4" w:space="0" w:color="auto"/>
+        <w:left w:val="single" w:sz="4" w:space="0" w:color="auto"/>
+        <w:bottom w:val="single" w:sz="4" w:space="0" w:color="auto"/>
+        <w:right w:val="single" w:sz="4" w:space="0" w:color="auto"/>
+        <w:insideH w:val="single" w:sz="4" w:space="0" w:color="auto"/>
+        <w:insideV w:val="single" w:sz="4" w:space="0" w:color="auto"/>
+      </w:tblBorders>
+    </w:tblPr>
+  </w:style>
+  <w:style w:type="table" w:customStyle="1" w:styleId="GridTable1Light">
+    <w:name w:val="Grid Table 1 Light"/>
+    <w:basedOn w:val="Tabelanormal"/>
+    <w:uiPriority w:val="46"/>
+    <w:rsid w:val="00113F0E"/>
+    <w:pPr>
+      <w:spacing w:after="0" w:line="240" w:lineRule="auto"/>
+    </w:pPr>
+    <w:tblPr>
+      <w:tblStyleRowBandSize w:val="1"/>
+      <w:tblStyleColBandSize w:val="1"/>
+      <w:tblBorders>
+        <w:top w:val="single" w:sz="4" w:space="0" w:color="999999" w:themeColor="text1" w:themeTint="66"/>
+        <w:left w:val="single" w:sz="4" w:space="0" w:color="999999" w:themeColor="text1" w:themeTint="66"/>
+        <w:bottom w:val="single" w:sz="4" w:space="0" w:color="999999" w:themeColor="text1" w:themeTint="66"/>
+        <w:right w:val="single" w:sz="4" w:space="0" w:color="999999" w:themeColor="text1" w:themeTint="66"/>
+        <w:insideH w:val="single" w:sz="4" w:space="0" w:color="999999" w:themeColor="text1" w:themeTint="66"/>
+        <w:insideV w:val="single" w:sz="4" w:space="0" w:color="999999" w:themeColor="text1" w:themeTint="66"/>
+      </w:tblBorders>
+    </w:tblPr>
+    <w:tblStylePr w:type="firstRow">
+      <w:rPr>
+        <w:b/>
+        <w:bCs/>
+      </w:rPr>
+      <w:tblPr/>
+      <w:tcPr>
+        <w:tcBorders>
+          <w:bottom w:val="single" w:sz="12" w:space="0" w:color="666666" w:themeColor="text1" w:themeTint="99"/>
+        </w:tcBorders>
+      </w:tcPr>
+    </w:tblStylePr>
+    <w:tblStylePr w:type="lastRow">
+      <w:rPr>
+        <w:b/>
+        <w:bCs/>
+      </w:rPr>
+      <w:tblPr/>
+      <w:tcPr>
+        <w:tcBorders>
+          <w:top w:val="double" w:sz="2" w:space="0" w:color="666666" w:themeColor="text1" w:themeTint="99"/>
+        </w:tcBorders>
+      </w:tcPr>
+    </w:tblStylePr>
+    <w:tblStylePr w:type="firstCol">
+      <w:rPr>
+        <w:b/>
+        <w:bCs/>
+      </w:rPr>
+    </w:tblStylePr>
+    <w:tblStylePr w:type="lastCol">
+      <w:rPr>
+        <w:b/>
+        <w:bCs/>
+      </w:rPr>
+    </w:tblStylePr>
+  </w:style>
+  <w:style w:type="character" w:customStyle="1" w:styleId="Ttulo2Char">
+    <w:name w:val="Título 2 Char"/>
+    <w:basedOn w:val="Fontepargpadro"/>
+    <w:link w:val="Ttulo2"/>
+    <w:uiPriority w:val="9"/>
+    <w:rsid w:val="00CD72D3"/>
+    <w:rPr>
+      <w:rFonts w:asciiTheme="majorHAnsi" w:eastAsiaTheme="majorEastAsia" w:hAnsiTheme="majorHAnsi" w:cstheme="majorBidi"/>
+      <w:sz w:val="32"/>
+      <w:szCs w:val="26"/>
+    </w:rPr>
+  </w:style>
+  <w:style w:type="paragraph" w:styleId="CabealhodoSumrio">
+    <w:name w:val="TOC Heading"/>
+    <w:basedOn w:val="Ttulo1"/>
+    <w:next w:val="Normal"/>
+    <w:uiPriority w:val="39"/>
+    <w:unhideWhenUsed/>
+    <w:qFormat/>
+    <w:rsid w:val="00113F0E"/>
+    <w:pPr>
+      <w:outlineLvl w:val="9"/>
+    </w:pPr>
+    <w:rPr>
+      <w:lang w:eastAsia="pt-BR"/>
+    </w:rPr>
+  </w:style>
+  <w:style w:type="paragraph" w:styleId="Sumrio1">
+    <w:name w:val="toc 1"/>
+    <w:basedOn w:val="Normal"/>
+    <w:next w:val="Normal"/>
+    <w:autoRedefine/>
+    <w:uiPriority w:val="39"/>
+    <w:unhideWhenUsed/>
+    <w:rsid w:val="00113F0E"/>
+    <w:pPr>
+      <w:spacing w:after="100"/>
+    </w:pPr>
+  </w:style>
+  <w:style w:type="paragraph" w:styleId="Sumrio2">
+    <w:name w:val="toc 2"/>
+    <w:basedOn w:val="Normal"/>
+    <w:next w:val="Normal"/>
+    <w:autoRedefine/>
+    <w:uiPriority w:val="39"/>
+    <w:unhideWhenUsed/>
+    <w:rsid w:val="00113F0E"/>
+    <w:pPr>
+      <w:spacing w:after="100"/>
+      <w:ind w:left="220"/>
+    </w:pPr>
+  </w:style>
+  <w:style w:type="character" w:styleId="Hyperlink">
+    <w:name w:val="Hyperlink"/>
+    <w:basedOn w:val="Fontepargpadro"/>
+    <w:uiPriority w:val="99"/>
+    <w:unhideWhenUsed/>
+    <w:rsid w:val="00113F0E"/>
+    <w:rPr>
+      <w:color w:val="0563C1" w:themeColor="hyperlink"/>
+      <w:u w:val="single"/>
+    </w:rPr>
+  </w:style>
+  <w:style w:type="character" w:customStyle="1" w:styleId="Ttulo3Char">
+    <w:name w:val="Título 3 Char"/>
+    <w:basedOn w:val="Fontepargpadro"/>
+    <w:link w:val="Ttulo3"/>
+    <w:uiPriority w:val="9"/>
+    <w:rsid w:val="00660972"/>
+    <w:rPr>
+      <w:rFonts w:asciiTheme="majorHAnsi" w:eastAsiaTheme="majorEastAsia" w:hAnsiTheme="majorHAnsi" w:cstheme="majorBidi"/>
+      <w:b/>
+      <w:sz w:val="24"/>
+      <w:szCs w:val="24"/>
+    </w:rPr>
+  </w:style>
+  <w:style w:type="paragraph" w:styleId="Sumrio3">
+    <w:name w:val="toc 3"/>
+    <w:basedOn w:val="Normal"/>
+    <w:next w:val="Normal"/>
+    <w:autoRedefine/>
+    <w:uiPriority w:val="39"/>
+    <w:unhideWhenUsed/>
+    <w:rsid w:val="00FD26FC"/>
+    <w:pPr>
+      <w:spacing w:after="100"/>
+      <w:ind w:left="440"/>
+    </w:pPr>
+  </w:style>
+  <w:style w:type="character" w:styleId="Refdecomentrio">
+    <w:name w:val="annotation reference"/>
+    <w:basedOn w:val="Fontepargpadro"/>
+    <w:uiPriority w:val="99"/>
+    <w:semiHidden/>
+    <w:unhideWhenUsed/>
+    <w:rsid w:val="00FD26FC"/>
+    <w:rPr>
+      <w:sz w:val="16"/>
+      <w:szCs w:val="16"/>
+    </w:rPr>
+  </w:style>
+  <w:style w:type="paragraph" w:styleId="Textodecomentrio">
+    <w:name w:val="annotation text"/>
+    <w:basedOn w:val="Normal"/>
+    <w:link w:val="TextodecomentrioChar"/>
+    <w:uiPriority w:val="99"/>
+    <w:semiHidden/>
+    <w:unhideWhenUsed/>
+    <w:rsid w:val="00FD26FC"/>
+    <w:pPr>
+      <w:spacing w:line="240" w:lineRule="auto"/>
+    </w:pPr>
+    <w:rPr>
+      <w:sz w:val="20"/>
+      <w:szCs w:val="20"/>
+    </w:rPr>
+  </w:style>
+  <w:style w:type="character" w:customStyle="1" w:styleId="TextodecomentrioChar">
+    <w:name w:val="Texto de comentário Char"/>
+    <w:basedOn w:val="Fontepargpadro"/>
+    <w:link w:val="Textodecomentrio"/>
+    <w:uiPriority w:val="99"/>
+    <w:semiHidden/>
+    <w:rsid w:val="00FD26FC"/>
+    <w:rPr>
+      <w:sz w:val="20"/>
+      <w:szCs w:val="20"/>
+    </w:rPr>
+  </w:style>
+  <w:style w:type="paragraph" w:styleId="Assuntodocomentrio">
+    <w:name w:val="annotation subject"/>
+    <w:basedOn w:val="Textodecomentrio"/>
+    <w:next w:val="Textodecomentrio"/>
+    <w:link w:val="AssuntodocomentrioChar"/>
+    <w:uiPriority w:val="99"/>
+    <w:semiHidden/>
+    <w:unhideWhenUsed/>
+    <w:rsid w:val="00FD26FC"/>
+    <w:rPr>
+      <w:b/>
+      <w:bCs/>
+    </w:rPr>
+  </w:style>
+  <w:style w:type="character" w:customStyle="1" w:styleId="AssuntodocomentrioChar">
+    <w:name w:val="Assunto do comentário Char"/>
+    <w:basedOn w:val="TextodecomentrioChar"/>
+    <w:link w:val="Assuntodocomentrio"/>
+    <w:uiPriority w:val="99"/>
+    <w:semiHidden/>
+    <w:rsid w:val="00FD26FC"/>
+    <w:rPr>
+      <w:b/>
+      <w:bCs/>
+      <w:sz w:val="20"/>
+      <w:szCs w:val="20"/>
+    </w:rPr>
+  </w:style>
+  <w:style w:type="paragraph" w:styleId="Textodebalo">
+    <w:name w:val="Balloon Text"/>
+    <w:basedOn w:val="Normal"/>
+    <w:link w:val="TextodebaloChar"/>
+    <w:uiPriority w:val="99"/>
+    <w:semiHidden/>
+    <w:unhideWhenUsed/>
+    <w:rsid w:val="00FD26FC"/>
+    <w:pPr>
+      <w:spacing w:after="0" w:line="240" w:lineRule="auto"/>
+    </w:pPr>
+    <w:rPr>
+      <w:rFonts w:ascii="Segoe UI" w:hAnsi="Segoe UI" w:cs="Segoe UI"/>
+      <w:sz w:val="18"/>
+      <w:szCs w:val="18"/>
+    </w:rPr>
+  </w:style>
+  <w:style w:type="character" w:customStyle="1" w:styleId="TextodebaloChar">
+    <w:name w:val="Texto de balão Char"/>
+    <w:basedOn w:val="Fontepargpadro"/>
+    <w:link w:val="Textodebalo"/>
+    <w:uiPriority w:val="99"/>
+    <w:semiHidden/>
+    <w:rsid w:val="00FD26FC"/>
+    <w:rPr>
+      <w:rFonts w:ascii="Segoe UI" w:hAnsi="Segoe UI" w:cs="Segoe UI"/>
+      <w:sz w:val="18"/>
+      <w:szCs w:val="18"/>
+    </w:rPr>
+  </w:style>
+  <w:style w:type="character" w:customStyle="1" w:styleId="Mention">
     <w:name w:val="Mention"/>
     <w:basedOn w:val="Fontepargpadro"/>
     <w:uiPriority w:val="99"/>
@@ -4810,7 +5710,7 @@
   <a:extraClrSchemeLst/>
   <a:extLst>
     <a:ext uri="{05A4C25C-085E-4340-85A3-A5531E510DB2}">
-      <thm15:themeFamily xmlns:thm15="http://schemas.microsoft.com/office/thememl/2012/main" name="Office Theme" id="{62F939B6-93AF-4DB8-9C6B-D6C7DFDC589F}" vid="{4A3C46E8-61CC-4603-A589-7422A47A8E4A}"/>
+      <thm15:themeFamily xmlns:thm15="http://schemas.microsoft.com/office/thememl/2012/main" xmlns="" name="Office Theme" id="{62F939B6-93AF-4DB8-9C6B-D6C7DFDC589F}" vid="{4A3C46E8-61CC-4603-A589-7422A47A8E4A}"/>
     </a:ext>
   </a:extLst>
 </a:theme>
@@ -4821,7 +5721,7 @@
 </file>
 
 <file path=customXml/itemProps1.xml><?xml version="1.0" encoding="utf-8"?>
-<ds:datastoreItem xmlns:ds="http://schemas.openxmlformats.org/officeDocument/2006/customXml" ds:itemID="{7ABEA0A9-E8D7-44CB-9050-7A62FBCF5FCA}">
+<ds:datastoreItem xmlns:ds="http://schemas.openxmlformats.org/officeDocument/2006/customXml" ds:itemID="{CA99A385-070C-4056-B500-AACEAAE48CF1}">
   <ds:schemaRefs>
     <ds:schemaRef ds:uri="http://schemas.openxmlformats.org/officeDocument/2006/bibliography"/>
   </ds:schemaRefs>

</xml_diff>

<commit_message>
Edição da introdução do documento
Término dos stakeholders, iniciação e conclusão do tópico introdução
</commit_message>
<xml_diff>
--- a/Documentação/Documento de Especificação.docx
+++ b/Documentação/Documento de Especificação.docx
@@ -294,7 +294,12 @@
               <w:cnfStyle w:val="000000000000" w:firstRow="0" w:lastRow="0" w:firstColumn="0" w:lastColumn="0" w:oddVBand="0" w:evenVBand="0" w:oddHBand="0" w:evenHBand="0" w:firstRowFirstColumn="0" w:firstRowLastColumn="0" w:lastRowFirstColumn="0" w:lastRowLastColumn="0"/>
             </w:pPr>
             <w:r>
-              <w:t>Corrigindo requisitos funcionais após entrevista</w:t>
+              <w:t>Corrigindo requisitos funcionais ap</w:t>
+            </w:r>
+            <w:bookmarkStart w:id="1" w:name="_GoBack"/>
+            <w:bookmarkEnd w:id="1"/>
+            <w:r>
+              <w:t>ós entrevista</w:t>
             </w:r>
           </w:p>
         </w:tc>
@@ -488,6 +493,12 @@
                 <w:b w:val="0"/>
               </w:rPr>
             </w:pPr>
+            <w:r>
+              <w:rPr>
+                <w:b w:val="0"/>
+              </w:rPr>
+              <w:t>05/05/17</w:t>
+            </w:r>
           </w:p>
         </w:tc>
         <w:tc>
@@ -499,6 +510,9 @@
             <w:pPr>
               <w:cnfStyle w:val="000000000000" w:firstRow="0" w:lastRow="0" w:firstColumn="0" w:lastColumn="0" w:oddVBand="0" w:evenVBand="0" w:oddHBand="0" w:evenHBand="0" w:firstRowFirstColumn="0" w:firstRowLastColumn="0" w:lastRowFirstColumn="0" w:lastRowLastColumn="0"/>
             </w:pPr>
+            <w:r>
+              <w:t>0.6</w:t>
+            </w:r>
           </w:p>
         </w:tc>
         <w:tc>
@@ -510,6 +524,9 @@
             <w:pPr>
               <w:cnfStyle w:val="000000000000" w:firstRow="0" w:lastRow="0" w:firstColumn="0" w:lastColumn="0" w:oddVBand="0" w:evenVBand="0" w:oddHBand="0" w:evenHBand="0" w:firstRowFirstColumn="0" w:firstRowLastColumn="0" w:lastRowFirstColumn="0" w:lastRowLastColumn="0"/>
             </w:pPr>
+            <w:r>
+              <w:t>Edição do tópico de introdução</w:t>
+            </w:r>
           </w:p>
         </w:tc>
         <w:tc>
@@ -521,6 +538,14 @@
             <w:pPr>
               <w:cnfStyle w:val="000000000000" w:firstRow="0" w:lastRow="0" w:firstColumn="0" w:lastColumn="0" w:oddVBand="0" w:evenVBand="0" w:oddHBand="0" w:evenHBand="0" w:firstRowFirstColumn="0" w:firstRowLastColumn="0" w:lastRowFirstColumn="0" w:lastRowLastColumn="0"/>
             </w:pPr>
+            <w:r>
+              <w:t xml:space="preserve">Pedro </w:t>
+            </w:r>
+            <w:proofErr w:type="spellStart"/>
+            <w:r>
+              <w:t>Artico</w:t>
+            </w:r>
+            <w:proofErr w:type="spellEnd"/>
           </w:p>
         </w:tc>
       </w:tr>
@@ -559,8 +584,6 @@
             <w:pPr>
               <w:cnfStyle w:val="000000000000" w:firstRow="0" w:lastRow="0" w:firstColumn="0" w:lastColumn="0" w:oddVBand="0" w:evenVBand="0" w:oddHBand="0" w:evenHBand="0" w:firstRowFirstColumn="0" w:firstRowLastColumn="0" w:lastRowFirstColumn="0" w:lastRowLastColumn="0"/>
             </w:pPr>
-            <w:bookmarkStart w:id="1" w:name="_GoBack"/>
-            <w:bookmarkEnd w:id="1"/>
           </w:p>
         </w:tc>
         <w:tc>
@@ -1976,6 +1999,15 @@
     </w:p>
     <w:p>
       <w:pPr>
+        <w:jc w:val="both"/>
+      </w:pPr>
+      <w:r>
+        <w:t>O objetivo do presente documento relaciona-se com a definição de determinados requisitos do projeto, os mesmos possibilitarão que sejam definidos os prazos e recursos necessários, além da assegurada garantia de que todos os envolvidos tenham um perfeito entendimento acerca das necessidades que permeiam o cliente.</w:t>
+      </w:r>
+    </w:p>
+    <w:p/>
+    <w:p>
+      <w:pPr>
         <w:pStyle w:val="Ttulo2"/>
       </w:pPr>
       <w:bookmarkStart w:id="3" w:name="_Toc480652984"/>
@@ -1985,11 +2017,27 @@
       <w:bookmarkEnd w:id="3"/>
     </w:p>
     <w:p>
-      <w:r>
-        <w:t>&lt;texto&gt;</w:t>
+      <w:pPr>
+        <w:jc w:val="both"/>
+      </w:pPr>
+      <w:r>
+        <w:t xml:space="preserve">O Software Agenda, desenvolvido pelos integrantes do projeto, possibilitará ao usuário administrar suas atividades de forma mais simples e segura. O software permite a inserção, remoção, consulta o cadastro de tarefas, sendo estas categorizadas em </w:t>
+      </w:r>
+      <w:r>
+        <w:t>“Fazer”, “Fazendo” e “Feito”.</w:t>
+      </w:r>
+      <w:r>
+        <w:t xml:space="preserve">  Todas essas funcionalidades são apresentadas em um </w:t>
+      </w:r>
+      <w:proofErr w:type="gramStart"/>
+      <w:r>
+        <w:t>menu</w:t>
+      </w:r>
+      <w:proofErr w:type="gramEnd"/>
+      <w:r>
+        <w:t>, onde o usuário pode escolher quais tarefas deseja realizar, sempre de acordo com suas necessidades.</w:t>
       </w:r>
     </w:p>
-    <w:p/>
     <w:p>
       <w:pPr>
         <w:pStyle w:val="Ttulo2"/>
@@ -2019,9 +2067,7 @@
       <w:tblGrid>
         <w:gridCol w:w="1728"/>
         <w:gridCol w:w="1729"/>
-        <w:gridCol w:w="1729"/>
-        <w:gridCol w:w="1729"/>
-        <w:gridCol w:w="1783"/>
+        <w:gridCol w:w="3030"/>
       </w:tblGrid>
       <w:tr>
         <w:tc>
@@ -2048,27 +2094,7 @@
         </w:tc>
         <w:tc>
           <w:tcPr>
-            <w:tcW w:w="1729" w:type="dxa"/>
-          </w:tcPr>
-          <w:p>
-            <w:r>
-              <w:t>Atividades</w:t>
-            </w:r>
-          </w:p>
-        </w:tc>
-        <w:tc>
-          <w:tcPr>
-            <w:tcW w:w="1729" w:type="dxa"/>
-          </w:tcPr>
-          <w:p>
-            <w:r>
-              <w:t>Descrição das atividades</w:t>
-            </w:r>
-          </w:p>
-        </w:tc>
-        <w:tc>
-          <w:tcPr>
-            <w:tcW w:w="1729" w:type="dxa"/>
+            <w:tcW w:w="3030" w:type="dxa"/>
           </w:tcPr>
           <w:p>
             <w:r>
@@ -2100,27 +2126,11 @@
         </w:tc>
         <w:tc>
           <w:tcPr>
-            <w:tcW w:w="1729" w:type="dxa"/>
-          </w:tcPr>
-          <w:p>
-            <w:r>
-              <w:t>Codificação</w:t>
-            </w:r>
-          </w:p>
-        </w:tc>
-        <w:tc>
-          <w:tcPr>
-            <w:tcW w:w="1729" w:type="dxa"/>
-          </w:tcPr>
-          <w:p/>
-        </w:tc>
-        <w:tc>
-          <w:tcPr>
-            <w:tcW w:w="1729" w:type="dxa"/>
-          </w:tcPr>
-          <w:p>
-            <w:r>
-              <w:t>Programador</w:t>
+            <w:tcW w:w="3030" w:type="dxa"/>
+          </w:tcPr>
+          <w:p>
+            <w:r>
+              <w:t>Engenheiro de Requisitos</w:t>
             </w:r>
           </w:p>
         </w:tc>
@@ -2148,21 +2158,13 @@
         </w:tc>
         <w:tc>
           <w:tcPr>
-            <w:tcW w:w="1729" w:type="dxa"/>
-          </w:tcPr>
-          <w:p/>
-        </w:tc>
-        <w:tc>
-          <w:tcPr>
-            <w:tcW w:w="1729" w:type="dxa"/>
-          </w:tcPr>
-          <w:p/>
-        </w:tc>
-        <w:tc>
-          <w:tcPr>
-            <w:tcW w:w="1729" w:type="dxa"/>
-          </w:tcPr>
-          <w:p/>
+            <w:tcW w:w="3030" w:type="dxa"/>
+          </w:tcPr>
+          <w:p>
+            <w:r>
+              <w:t>Designer</w:t>
+            </w:r>
+          </w:p>
         </w:tc>
       </w:tr>
       <w:tr>
@@ -2193,23 +2195,7 @@
         </w:tc>
         <w:tc>
           <w:tcPr>
-            <w:tcW w:w="1729" w:type="dxa"/>
-          </w:tcPr>
-          <w:p>
-            <w:r>
-              <w:t xml:space="preserve">Analise de requisitos </w:t>
-            </w:r>
-          </w:p>
-        </w:tc>
-        <w:tc>
-          <w:tcPr>
-            <w:tcW w:w="1729" w:type="dxa"/>
-          </w:tcPr>
-          <w:p/>
-        </w:tc>
-        <w:tc>
-          <w:tcPr>
-            <w:tcW w:w="1729" w:type="dxa"/>
+            <w:tcW w:w="3030" w:type="dxa"/>
           </w:tcPr>
           <w:p>
             <w:r>
@@ -2251,26 +2237,7 @@
         </w:tc>
         <w:tc>
           <w:tcPr>
-            <w:tcW w:w="1729" w:type="dxa"/>
-          </w:tcPr>
-          <w:p>
-            <w:pPr>
-              <w:jc w:val="center"/>
-            </w:pPr>
-            <w:r>
-              <w:t>Testes</w:t>
-            </w:r>
-          </w:p>
-        </w:tc>
-        <w:tc>
-          <w:tcPr>
-            <w:tcW w:w="1729" w:type="dxa"/>
-          </w:tcPr>
-          <w:p/>
-        </w:tc>
-        <w:tc>
-          <w:tcPr>
-            <w:tcW w:w="1729" w:type="dxa"/>
+            <w:tcW w:w="3030" w:type="dxa"/>
           </w:tcPr>
           <w:p>
             <w:r>
@@ -2302,21 +2269,13 @@
         </w:tc>
         <w:tc>
           <w:tcPr>
-            <w:tcW w:w="1729" w:type="dxa"/>
-          </w:tcPr>
-          <w:p/>
-        </w:tc>
-        <w:tc>
-          <w:tcPr>
-            <w:tcW w:w="1729" w:type="dxa"/>
-          </w:tcPr>
-          <w:p/>
-        </w:tc>
-        <w:tc>
-          <w:tcPr>
-            <w:tcW w:w="1729" w:type="dxa"/>
-          </w:tcPr>
-          <w:p/>
+            <w:tcW w:w="3030" w:type="dxa"/>
+          </w:tcPr>
+          <w:p>
+            <w:r>
+              <w:t>Programador</w:t>
+            </w:r>
+          </w:p>
         </w:tc>
       </w:tr>
       <w:tr>
@@ -2342,19 +2301,7 @@
         </w:tc>
         <w:tc>
           <w:tcPr>
-            <w:tcW w:w="1729" w:type="dxa"/>
-          </w:tcPr>
-          <w:p/>
-        </w:tc>
-        <w:tc>
-          <w:tcPr>
-            <w:tcW w:w="1729" w:type="dxa"/>
-          </w:tcPr>
-          <w:p/>
-        </w:tc>
-        <w:tc>
-          <w:tcPr>
-            <w:tcW w:w="1729" w:type="dxa"/>
+            <w:tcW w:w="3030" w:type="dxa"/>
           </w:tcPr>
           <w:p>
             <w:r>
@@ -2424,6 +2371,7 @@
       <w:bookmarkStart w:id="8" w:name="_Toc480652989"/>
       <w:proofErr w:type="gramStart"/>
       <w:r>
+        <w:lastRenderedPageBreak/>
         <w:t>3</w:t>
       </w:r>
       <w:commentRangeStart w:id="9"/>
@@ -2607,7 +2555,6 @@
         <w:rPr>
           <w:b/>
         </w:rPr>
-        <w:lastRenderedPageBreak/>
         <w:t xml:space="preserve">ALTT - </w:t>
       </w:r>
       <w:r>
@@ -2919,6 +2866,7 @@
       <w:bookmarkStart w:id="20" w:name="_Toc480652995"/>
       <w:commentRangeStart w:id="21"/>
       <w:r>
+        <w:lastRenderedPageBreak/>
         <w:t>Índice</w:t>
       </w:r>
       <w:commentRangeEnd w:id="21"/>
@@ -5721,7 +5669,7 @@
 </file>
 
 <file path=customXml/itemProps1.xml><?xml version="1.0" encoding="utf-8"?>
-<ds:datastoreItem xmlns:ds="http://schemas.openxmlformats.org/officeDocument/2006/customXml" ds:itemID="{CA99A385-070C-4056-B500-AACEAAE48CF1}">
+<ds:datastoreItem xmlns:ds="http://schemas.openxmlformats.org/officeDocument/2006/customXml" ds:itemID="{5C4641F3-8E5C-464D-9DE6-C0882112B9D7}">
   <ds:schemaRefs>
     <ds:schemaRef ds:uri="http://schemas.openxmlformats.org/officeDocument/2006/bibliography"/>
   </ds:schemaRefs>

</xml_diff>

<commit_message>
Edição doc esp. inserções
Inserindo capa e público-alvo
</commit_message>
<xml_diff>
--- a/Documentação/Documento de Especificação.docx
+++ b/Documentação/Documento de Especificação.docx
@@ -2083,6 +2083,9 @@
         <w:jc w:val="both"/>
       </w:pPr>
       <w:r>
+        <w:t xml:space="preserve">        </w:t>
+      </w:r>
+      <w:r>
         <w:t>O objetivo do presente documento relaciona-se com a definição de determinados requisitos do projeto, os mesmos possibilitarão que sejam definidos os prazos e recursos necessários, além da assegurada garantia de que todos os envolvidos tenham um perfeito entendimento acerca das necessidades que permeiam o cliente.</w:t>
       </w:r>
     </w:p>
@@ -2113,6 +2116,9 @@
         <w:pStyle w:val="SemEspaamento"/>
         <w:jc w:val="both"/>
       </w:pPr>
+      <w:r>
+        <w:t xml:space="preserve">        </w:t>
+      </w:r>
       <w:r>
         <w:t xml:space="preserve">O Software Agenda, desenvolvido pelos integrantes do projeto, possibilitará ao usuário administrar suas atividades de forma mais simples e segura. O software permite a inserção, remoção, consulta o cadastro de tarefas, sendo estas categorizadas em </w:t>
       </w:r>
@@ -2466,6 +2472,13 @@
           <w:rFonts w:cs="Calibri"/>
           <w:lang w:val="pt"/>
         </w:rPr>
+        <w:t xml:space="preserve">        </w:t>
+      </w:r>
+      <w:r>
+        <w:rPr>
+          <w:rFonts w:cs="Calibri"/>
+          <w:lang w:val="pt"/>
+        </w:rPr>
         <w:t xml:space="preserve">O software Agenda foi desenvolvido para pessoas que necessitam de uma organização de suas tarefas diárias de forma simples, rápida e fácil. Empresários, professores, administradores, engenheiros e pessoas das mais variadas profissões podem usá-lo de maneira eficiente. Organizações empresariais e outros tipos de entidade também podem indicar o uso do </w:t>
       </w:r>
       <w:proofErr w:type="spellStart"/>
@@ -2629,6 +2642,8 @@
         </w:rPr>
         <w:br/>
       </w:r>
+      <w:bookmarkStart w:id="14" w:name="_GoBack"/>
+      <w:bookmarkEnd w:id="14"/>
       <w:r>
         <w:t>Q</w:t>
       </w:r>
@@ -2756,12 +2771,7 @@
         <w:br/>
       </w:r>
       <w:r>
-        <w:t>Quando o aplicativo iniciar o sistema deverá forn</w:t>
-      </w:r>
-      <w:bookmarkStart w:id="14" w:name="_GoBack"/>
-      <w:bookmarkEnd w:id="14"/>
-      <w:r>
-        <w:t>ecer a capacidade de</w:t>
+        <w:t>Quando o aplicativo iniciar o sistema deverá fornecer a capacidade de</w:t>
       </w:r>
       <w:r>
         <w:t xml:space="preserve"> </w:t>
@@ -3761,7 +3771,7 @@
           <w:rPr>
             <w:noProof/>
           </w:rPr>
-          <w:t>4</w:t>
+          <w:t>3</w:t>
         </w:r>
         <w:r>
           <w:fldChar w:fldCharType="end"/>
@@ -5840,7 +5850,7 @@
   <a:extraClrSchemeLst/>
   <a:extLst>
     <a:ext uri="{05A4C25C-085E-4340-85A3-A5531E510DB2}">
-      <thm15:themeFamily xmlns:thm15="http://schemas.microsoft.com/office/thememl/2012/main" xmlns="" name="Office Theme" id="{62F939B6-93AF-4DB8-9C6B-D6C7DFDC589F}" vid="{4A3C46E8-61CC-4603-A589-7422A47A8E4A}"/>
+      <thm15:themeFamily xmlns="" xmlns:thm15="http://schemas.microsoft.com/office/thememl/2012/main" name="Office Theme" id="{62F939B6-93AF-4DB8-9C6B-D6C7DFDC589F}" vid="{4A3C46E8-61CC-4603-A589-7422A47A8E4A}"/>
     </a:ext>
   </a:extLst>
 </a:theme>
@@ -5851,7 +5861,7 @@
 </file>
 
 <file path=customXml/itemProps1.xml><?xml version="1.0" encoding="utf-8"?>
-<ds:datastoreItem xmlns:ds="http://schemas.openxmlformats.org/officeDocument/2006/customXml" ds:itemID="{4EAE6F8C-4AB3-465B-8EC9-723B059141BE}">
+<ds:datastoreItem xmlns:ds="http://schemas.openxmlformats.org/officeDocument/2006/customXml" ds:itemID="{4CD29301-60C4-4096-AE86-334DAF07A8EA}">
   <ds:schemaRefs>
     <ds:schemaRef ds:uri="http://schemas.openxmlformats.org/officeDocument/2006/bibliography"/>
   </ds:schemaRefs>

</xml_diff>

<commit_message>
Edição doc. espec restricoes
Inserindo restrições quanto ao desenvolvimento do sistema
</commit_message>
<xml_diff>
--- a/Documentação/Documento de Especificação.docx
+++ b/Documentação/Documento de Especificação.docx
@@ -505,15 +505,7 @@
               <w:cnfStyle w:val="000000000000" w:firstRow="0" w:lastRow="0" w:firstColumn="0" w:lastColumn="0" w:oddVBand="0" w:evenVBand="0" w:oddHBand="0" w:evenHBand="0" w:firstRowFirstColumn="0" w:firstRowLastColumn="0" w:lastRowFirstColumn="0" w:lastRowLastColumn="0"/>
             </w:pPr>
             <w:r>
-              <w:t xml:space="preserve">André L. </w:t>
-            </w:r>
-            <w:proofErr w:type="gramStart"/>
-            <w:r>
-              <w:t>R.</w:t>
-            </w:r>
-            <w:proofErr w:type="gramEnd"/>
-            <w:r>
-              <w:t xml:space="preserve"> Estevam</w:t>
+              <w:t>André L. R. Estevam</w:t>
             </w:r>
           </w:p>
         </w:tc>
@@ -2064,12 +2056,10 @@
         <w:pStyle w:val="Ttulo1"/>
       </w:pPr>
       <w:bookmarkStart w:id="1" w:name="_Toc480652983"/>
-      <w:proofErr w:type="gramStart"/>
       <w:r>
         <w:lastRenderedPageBreak/>
         <w:t>1.</w:t>
       </w:r>
-      <w:proofErr w:type="gramEnd"/>
       <w:r>
         <w:t>I</w:t>
       </w:r>
@@ -2529,51 +2519,107 @@
       <w:r>
         <w:t>2.2 Restrições</w:t>
       </w:r>
+      <w:bookmarkStart w:id="7" w:name="_Toc480652989"/>
       <w:bookmarkEnd w:id="6"/>
     </w:p>
     <w:p>
-      <w:r>
-        <w:t>&lt;texto&gt;</w:t>
+      <w:pPr>
+        <w:widowControl w:val="0"/>
+        <w:autoSpaceDE w:val="0"/>
+        <w:autoSpaceDN w:val="0"/>
+        <w:adjustRightInd w:val="0"/>
+        <w:jc w:val="both"/>
+        <w:rPr>
+          <w:rFonts w:ascii="Calibri" w:hAnsi="Calibri" w:cs="Calibri"/>
+          <w:lang w:val="pt"/>
+        </w:rPr>
+      </w:pPr>
+      <w:r>
+        <w:rPr>
+          <w:rFonts w:ascii="Calibri" w:hAnsi="Calibri" w:cs="Calibri"/>
+          <w:lang w:val="pt"/>
+        </w:rPr>
+        <w:t xml:space="preserve">O </w:t>
+      </w:r>
+      <w:proofErr w:type="spellStart"/>
+      <w:r>
+        <w:rPr>
+          <w:rFonts w:ascii="Calibri" w:hAnsi="Calibri" w:cs="Calibri"/>
+          <w:lang w:val="pt"/>
+        </w:rPr>
+        <w:t>sotware</w:t>
+      </w:r>
+      <w:proofErr w:type="spellEnd"/>
+      <w:r>
+        <w:rPr>
+          <w:rFonts w:ascii="Calibri" w:hAnsi="Calibri" w:cs="Calibri"/>
+          <w:lang w:val="pt"/>
+        </w:rPr>
+        <w:t xml:space="preserve"> Agenda apresenta como restrições a entrega de protótipos funcionais a cada dez dias, obtendo-se o </w:t>
+      </w:r>
+      <w:proofErr w:type="gramStart"/>
+      <w:r>
+        <w:rPr>
+          <w:rFonts w:ascii="Calibri" w:hAnsi="Calibri" w:cs="Calibri"/>
+          <w:lang w:val="pt"/>
+        </w:rPr>
+        <w:t>feedback</w:t>
+      </w:r>
+      <w:proofErr w:type="gramEnd"/>
+      <w:r>
+        <w:rPr>
+          <w:rFonts w:ascii="Calibri" w:hAnsi="Calibri" w:cs="Calibri"/>
+          <w:lang w:val="pt"/>
+        </w:rPr>
+        <w:t xml:space="preserve"> dos clientes para realizar as modificações pertinentes.  Em cada uma delas será feito um pagamento; o cliente dispõe de R$2000,00. Todos os integrantes da equipe devem est</w:t>
+      </w:r>
+      <w:bookmarkStart w:id="8" w:name="_GoBack"/>
+      <w:bookmarkEnd w:id="8"/>
+      <w:r>
+        <w:rPr>
+          <w:rFonts w:ascii="Calibri" w:hAnsi="Calibri" w:cs="Calibri"/>
+          <w:lang w:val="pt"/>
+        </w:rPr>
+        <w:t>ar regulamentados via CLT e não será permitida a contratação de consultoria externa para esse projeto. O Software deverá ser entregue ao cliente em 100 dias.</w:t>
       </w:r>
     </w:p>
-    <w:p/>
     <w:p>
       <w:pPr>
         <w:pStyle w:val="Ttulo1"/>
       </w:pPr>
-      <w:bookmarkStart w:id="7" w:name="_Toc480652989"/>
       <w:proofErr w:type="gramStart"/>
       <w:r>
+        <w:lastRenderedPageBreak/>
         <w:t>3</w:t>
       </w:r>
-      <w:commentRangeStart w:id="8"/>
+      <w:commentRangeStart w:id="9"/>
       <w:r>
         <w:t>.</w:t>
       </w:r>
-      <w:commentRangeStart w:id="9"/>
       <w:commentRangeStart w:id="10"/>
+      <w:commentRangeStart w:id="11"/>
       <w:proofErr w:type="gramEnd"/>
       <w:r>
         <w:t>Requisitos</w:t>
       </w:r>
-      <w:commentRangeEnd w:id="8"/>
+      <w:commentRangeEnd w:id="9"/>
       <w:r>
         <w:rPr>
           <w:rStyle w:val="Refdecomentrio"/>
           <w:rFonts w:asciiTheme="minorHAnsi" w:eastAsiaTheme="minorHAnsi" w:hAnsiTheme="minorHAnsi" w:cstheme="minorBidi"/>
           <w:b w:val="0"/>
         </w:rPr>
-        <w:commentReference w:id="8"/>
-      </w:r>
-      <w:commentRangeEnd w:id="9"/>
+        <w:commentReference w:id="9"/>
+      </w:r>
       <w:commentRangeEnd w:id="10"/>
+      <w:commentRangeEnd w:id="11"/>
       <w:r>
         <w:rPr>
           <w:rStyle w:val="Refdecomentrio"/>
           <w:rFonts w:asciiTheme="minorHAnsi" w:eastAsiaTheme="minorHAnsi" w:hAnsiTheme="minorHAnsi" w:cstheme="minorBidi"/>
           <w:b w:val="0"/>
         </w:rPr>
-        <w:commentReference w:id="9"/>
+        <w:commentReference w:id="10"/>
       </w:r>
       <w:r>
         <w:rPr>
@@ -2581,7 +2627,7 @@
           <w:rFonts w:asciiTheme="minorHAnsi" w:eastAsiaTheme="minorHAnsi" w:hAnsiTheme="minorHAnsi" w:cstheme="minorBidi"/>
           <w:b w:val="0"/>
         </w:rPr>
-        <w:commentReference w:id="10"/>
+        <w:commentReference w:id="11"/>
       </w:r>
       <w:bookmarkEnd w:id="7"/>
     </w:p>
@@ -2593,29 +2639,29 @@
           <w:numId w:val="4"/>
         </w:numPr>
       </w:pPr>
-      <w:bookmarkStart w:id="11" w:name="_Toc480652990"/>
-      <w:commentRangeStart w:id="12"/>
+      <w:bookmarkStart w:id="12" w:name="_Toc480652990"/>
       <w:commentRangeStart w:id="13"/>
+      <w:commentRangeStart w:id="14"/>
       <w:r>
         <w:t>Requisitos funcionais</w:t>
       </w:r>
-      <w:commentRangeEnd w:id="12"/>
+      <w:commentRangeEnd w:id="13"/>
       <w:r>
         <w:rPr>
           <w:rStyle w:val="Refdecomentrio"/>
           <w:rFonts w:asciiTheme="minorHAnsi" w:eastAsiaTheme="minorHAnsi" w:hAnsiTheme="minorHAnsi" w:cstheme="minorBidi"/>
         </w:rPr>
-        <w:commentReference w:id="12"/>
-      </w:r>
-      <w:commentRangeEnd w:id="13"/>
+        <w:commentReference w:id="13"/>
+      </w:r>
+      <w:commentRangeEnd w:id="14"/>
       <w:r>
         <w:rPr>
           <w:rStyle w:val="Refdecomentrio"/>
           <w:rFonts w:asciiTheme="minorHAnsi" w:eastAsiaTheme="minorHAnsi" w:hAnsiTheme="minorHAnsi" w:cstheme="minorBidi"/>
         </w:rPr>
-        <w:commentReference w:id="13"/>
-      </w:r>
-      <w:bookmarkEnd w:id="11"/>
+        <w:commentReference w:id="14"/>
+      </w:r>
+      <w:bookmarkEnd w:id="12"/>
     </w:p>
     <w:p>
       <w:pPr>
@@ -2642,8 +2688,6 @@
         </w:rPr>
         <w:br/>
       </w:r>
-      <w:bookmarkStart w:id="14" w:name="_GoBack"/>
-      <w:bookmarkEnd w:id="14"/>
       <w:r>
         <w:t>Q</w:t>
       </w:r>
@@ -2680,7 +2724,6 @@
         <w:rPr>
           <w:b/>
         </w:rPr>
-        <w:lastRenderedPageBreak/>
         <w:t xml:space="preserve">DELT - </w:t>
       </w:r>
       <w:proofErr w:type="gramStart"/>
@@ -3041,6 +3084,7 @@
       <w:bookmarkStart w:id="20" w:name="_Toc480652995"/>
       <w:commentRangeStart w:id="21"/>
       <w:r>
+        <w:lastRenderedPageBreak/>
         <w:t>Índice</w:t>
       </w:r>
       <w:commentRangeEnd w:id="21"/>
@@ -3073,7 +3117,7 @@
 
 <file path=word/comments.xml><?xml version="1.0" encoding="utf-8"?>
 <w:comments xmlns:wpc="http://schemas.microsoft.com/office/word/2010/wordprocessingCanvas" xmlns:mc="http://schemas.openxmlformats.org/markup-compatibility/2006" xmlns:o="urn:schemas-microsoft-com:office:office" xmlns:r="http://schemas.openxmlformats.org/officeDocument/2006/relationships" xmlns:m="http://schemas.openxmlformats.org/officeDocument/2006/math" xmlns:v="urn:schemas-microsoft-com:vml" xmlns:wp14="http://schemas.microsoft.com/office/word/2010/wordprocessingDrawing" xmlns:wp="http://schemas.openxmlformats.org/drawingml/2006/wordprocessingDrawing" xmlns:w10="urn:schemas-microsoft-com:office:word" xmlns:w="http://schemas.openxmlformats.org/wordprocessingml/2006/main" xmlns:w14="http://schemas.microsoft.com/office/word/2010/wordml" xmlns:wpg="http://schemas.microsoft.com/office/word/2010/wordprocessingGroup" xmlns:wpi="http://schemas.microsoft.com/office/word/2010/wordprocessingInk" xmlns:wne="http://schemas.microsoft.com/office/word/2006/wordml" xmlns:wps="http://schemas.microsoft.com/office/word/2010/wordprocessingShape" mc:Ignorable="w14 wp14">
-  <w:comment w:id="8" w:author="André Luiz Rodrigues Estevam" w:date="2017-04-22T19:01:00Z" w:initials="ALRE">
+  <w:comment w:id="9" w:author="André Luiz Rodrigues Estevam" w:date="2017-04-22T19:01:00Z" w:initials="ALRE">
     <w:p>
       <w:pPr>
         <w:pStyle w:val="Textodecomentrio"/>
@@ -3235,7 +3279,7 @@
       </w:pPr>
     </w:p>
   </w:comment>
-  <w:comment w:id="9" w:author="André Luiz Rodrigues Estevam" w:date="2017-04-22T19:05:00Z" w:initials="ALRE">
+  <w:comment w:id="10" w:author="André Luiz Rodrigues Estevam" w:date="2017-04-22T19:05:00Z" w:initials="ALRE">
     <w:p>
       <w:pPr>
         <w:pStyle w:val="Textodecomentrio"/>
@@ -3257,7 +3301,7 @@
       </w:r>
     </w:p>
   </w:comment>
-  <w:comment w:id="10" w:author="André Luiz Rodrigues Estevam" w:date="2017-04-22T19:02:00Z" w:initials="ALRE">
+  <w:comment w:id="11" w:author="André Luiz Rodrigues Estevam" w:date="2017-04-22T19:02:00Z" w:initials="ALRE">
     <w:p>
       <w:pPr>
         <w:pStyle w:val="Textodecomentrio"/>
@@ -3436,7 +3480,7 @@
       </w:r>
     </w:p>
   </w:comment>
-  <w:comment w:id="12" w:author="André Luiz Rodrigues Estevam" w:date="2017-04-22T19:17:00Z" w:initials="ALRE">
+  <w:comment w:id="13" w:author="André Luiz Rodrigues Estevam" w:date="2017-04-22T19:17:00Z" w:initials="ALRE">
     <w:p>
       <w:pPr>
         <w:pStyle w:val="Textodecomentrio"/>
@@ -3513,7 +3557,7 @@
       </w:r>
     </w:p>
   </w:comment>
-  <w:comment w:id="13" w:author="André Luiz Rodrigues Estevam" w:date="2017-04-22T19:25:00Z" w:initials="ALRE">
+  <w:comment w:id="14" w:author="André Luiz Rodrigues Estevam" w:date="2017-04-22T19:25:00Z" w:initials="ALRE">
     <w:p>
       <w:pPr>
         <w:pStyle w:val="PargrafodaLista"/>
@@ -3771,7 +3815,7 @@
           <w:rPr>
             <w:noProof/>
           </w:rPr>
-          <w:t>3</w:t>
+          <w:t>4</w:t>
         </w:r>
         <w:r>
           <w:fldChar w:fldCharType="end"/>
@@ -5861,7 +5905,7 @@
 </file>
 
 <file path=customXml/itemProps1.xml><?xml version="1.0" encoding="utf-8"?>
-<ds:datastoreItem xmlns:ds="http://schemas.openxmlformats.org/officeDocument/2006/customXml" ds:itemID="{4CD29301-60C4-4096-AE86-334DAF07A8EA}">
+<ds:datastoreItem xmlns:ds="http://schemas.openxmlformats.org/officeDocument/2006/customXml" ds:itemID="{09D201E8-F75F-4484-B024-0E078E7A09E8}">
   <ds:schemaRefs>
     <ds:schemaRef ds:uri="http://schemas.openxmlformats.org/officeDocument/2006/bibliography"/>
   </ds:schemaRefs>

</xml_diff>

<commit_message>
Adição dos requisitos de qualidade
Incluindo requisitos de qualidade
</commit_message>
<xml_diff>
--- a/Documentação/Documento de Especificação.docx
+++ b/Documentação/Documento de Especificação.docx
@@ -436,13 +436,8 @@
               <w:cnfStyle w:val="000000000000" w:firstRow="0" w:lastRow="0" w:firstColumn="0" w:lastColumn="0" w:oddVBand="0" w:evenVBand="0" w:oddHBand="0" w:evenHBand="0" w:firstRowFirstColumn="0" w:firstRowLastColumn="0" w:lastRowFirstColumn="0" w:lastRowLastColumn="0"/>
             </w:pPr>
             <w:r>
-              <w:t xml:space="preserve">Pedro </w:t>
-            </w:r>
-            <w:proofErr w:type="spellStart"/>
-            <w:r>
-              <w:t>Artico</w:t>
-            </w:r>
-            <w:proofErr w:type="spellEnd"/>
+              <w:t>Pedro Artico</w:t>
+            </w:r>
           </w:p>
         </w:tc>
       </w:tr>
@@ -577,13 +572,8 @@
               <w:cnfStyle w:val="000000000000" w:firstRow="0" w:lastRow="0" w:firstColumn="0" w:lastColumn="0" w:oddVBand="0" w:evenVBand="0" w:oddHBand="0" w:evenHBand="0" w:firstRowFirstColumn="0" w:firstRowLastColumn="0" w:lastRowFirstColumn="0" w:lastRowLastColumn="0"/>
             </w:pPr>
             <w:r>
-              <w:t xml:space="preserve">Pedro </w:t>
-            </w:r>
-            <w:proofErr w:type="spellStart"/>
-            <w:r>
-              <w:t>Artico</w:t>
-            </w:r>
-            <w:proofErr w:type="spellEnd"/>
+              <w:t>Pedro Artico</w:t>
+            </w:r>
           </w:p>
         </w:tc>
       </w:tr>
@@ -646,13 +636,8 @@
               <w:cnfStyle w:val="000000000000" w:firstRow="0" w:lastRow="0" w:firstColumn="0" w:lastColumn="0" w:oddVBand="0" w:evenVBand="0" w:oddHBand="0" w:evenHBand="0" w:firstRowFirstColumn="0" w:firstRowLastColumn="0" w:lastRowFirstColumn="0" w:lastRowLastColumn="0"/>
             </w:pPr>
             <w:r>
-              <w:t xml:space="preserve">Pedro </w:t>
-            </w:r>
-            <w:proofErr w:type="spellStart"/>
-            <w:r>
-              <w:t>Artico</w:t>
-            </w:r>
-            <w:proofErr w:type="spellEnd"/>
+              <w:t>Pedro Artico</w:t>
+            </w:r>
           </w:p>
         </w:tc>
       </w:tr>
@@ -717,11 +702,9 @@
             <w:r>
               <w:t xml:space="preserve">Pedro </w:t>
             </w:r>
-            <w:proofErr w:type="spellStart"/>
             <w:r>
               <w:t>Artico</w:t>
             </w:r>
-            <w:proofErr w:type="spellEnd"/>
           </w:p>
         </w:tc>
       </w:tr>
@@ -738,6 +721,12 @@
                 <w:b w:val="0"/>
               </w:rPr>
             </w:pPr>
+            <w:r>
+              <w:rPr>
+                <w:b w:val="0"/>
+              </w:rPr>
+              <w:t>18/05/17</w:t>
+            </w:r>
           </w:p>
         </w:tc>
         <w:tc>
@@ -749,6 +738,9 @@
             <w:pPr>
               <w:cnfStyle w:val="000000000000" w:firstRow="0" w:lastRow="0" w:firstColumn="0" w:lastColumn="0" w:oddVBand="0" w:evenVBand="0" w:oddHBand="0" w:evenHBand="0" w:firstRowFirstColumn="0" w:firstRowLastColumn="0" w:lastRowFirstColumn="0" w:lastRowLastColumn="0"/>
             </w:pPr>
+            <w:r>
+              <w:t>1.0</w:t>
+            </w:r>
           </w:p>
         </w:tc>
         <w:tc>
@@ -760,6 +752,9 @@
             <w:pPr>
               <w:cnfStyle w:val="000000000000" w:firstRow="0" w:lastRow="0" w:firstColumn="0" w:lastColumn="0" w:oddVBand="0" w:evenVBand="0" w:oddHBand="0" w:evenHBand="0" w:firstRowFirstColumn="0" w:firstRowLastColumn="0" w:lastRowFirstColumn="0" w:lastRowLastColumn="0"/>
             </w:pPr>
+            <w:r>
+              <w:t>Correção de restrições e adição de requisito de qualidade</w:t>
+            </w:r>
           </w:p>
         </w:tc>
         <w:tc>
@@ -771,6 +766,9 @@
             <w:pPr>
               <w:cnfStyle w:val="000000000000" w:firstRow="0" w:lastRow="0" w:firstColumn="0" w:lastColumn="0" w:oddVBand="0" w:evenVBand="0" w:oddHBand="0" w:evenHBand="0" w:firstRowFirstColumn="0" w:firstRowLastColumn="0" w:lastRowFirstColumn="0" w:lastRowLastColumn="0"/>
             </w:pPr>
+            <w:r>
+              <w:t>Pedro Artico</w:t>
+            </w:r>
           </w:p>
         </w:tc>
       </w:tr>
@@ -2273,13 +2271,8 @@
           </w:tcPr>
           <w:p>
             <w:r>
-              <w:t xml:space="preserve">Pedro </w:t>
-            </w:r>
-            <w:proofErr w:type="spellStart"/>
-            <w:r>
-              <w:t>Artico</w:t>
-            </w:r>
-            <w:proofErr w:type="spellEnd"/>
+              <w:t>Pedro Artico</w:t>
+            </w:r>
           </w:p>
         </w:tc>
         <w:tc>
@@ -2532,8 +2525,55 @@
       <w:bookmarkEnd w:id="6"/>
     </w:p>
     <w:p>
-      <w:r>
-        <w:t>&lt;texto&gt;</w:t>
+      <w:pPr>
+        <w:widowControl w:val="0"/>
+        <w:autoSpaceDE w:val="0"/>
+        <w:autoSpaceDN w:val="0"/>
+        <w:adjustRightInd w:val="0"/>
+        <w:jc w:val="both"/>
+        <w:rPr>
+          <w:rFonts w:ascii="Calibri" w:hAnsi="Calibri" w:cs="Calibri"/>
+          <w:lang w:val="pt"/>
+        </w:rPr>
+      </w:pPr>
+      <w:r>
+        <w:rPr>
+          <w:rFonts w:ascii="Calibri" w:hAnsi="Calibri" w:cs="Calibri"/>
+          <w:lang w:val="pt"/>
+        </w:rPr>
+        <w:t xml:space="preserve">O </w:t>
+      </w:r>
+      <w:proofErr w:type="spellStart"/>
+      <w:r>
+        <w:rPr>
+          <w:rFonts w:ascii="Calibri" w:hAnsi="Calibri" w:cs="Calibri"/>
+          <w:lang w:val="pt"/>
+        </w:rPr>
+        <w:t>sotware</w:t>
+      </w:r>
+      <w:proofErr w:type="spellEnd"/>
+      <w:r>
+        <w:rPr>
+          <w:rFonts w:ascii="Calibri" w:hAnsi="Calibri" w:cs="Calibri"/>
+          <w:lang w:val="pt"/>
+        </w:rPr>
+        <w:t xml:space="preserve"> Agenda apresenta como restrições a entrega de protótipos funcionais a cada dez dias, obtendo-se o </w:t>
+      </w:r>
+      <w:proofErr w:type="gramStart"/>
+      <w:r>
+        <w:rPr>
+          <w:rFonts w:ascii="Calibri" w:hAnsi="Calibri" w:cs="Calibri"/>
+          <w:lang w:val="pt"/>
+        </w:rPr>
+        <w:t>feedback</w:t>
+      </w:r>
+      <w:proofErr w:type="gramEnd"/>
+      <w:r>
+        <w:rPr>
+          <w:rFonts w:ascii="Calibri" w:hAnsi="Calibri" w:cs="Calibri"/>
+          <w:lang w:val="pt"/>
+        </w:rPr>
+        <w:t xml:space="preserve"> dos clientes para realizar as modificações pertinentes.  Em cada uma delas será feito um pagamento; o cliente dispõe de R$2000,00. Todos os integrantes da equipe devem estar regulamentados via CLT e não será permitida a contratação de consultoria externa para esse projeto. O Software deverá ser entregue ao cliente em 51 dias.</w:t>
       </w:r>
     </w:p>
     <w:p/>
@@ -2544,6 +2584,7 @@
       <w:bookmarkStart w:id="7" w:name="_Toc480652989"/>
       <w:proofErr w:type="gramStart"/>
       <w:r>
+        <w:lastRenderedPageBreak/>
         <w:t>3</w:t>
       </w:r>
       <w:commentRangeStart w:id="8"/>
@@ -2594,26 +2635,28 @@
         </w:numPr>
       </w:pPr>
       <w:bookmarkStart w:id="11" w:name="_Toc480652990"/>
-      <w:commentRangeStart w:id="12"/>
+      <w:bookmarkStart w:id="12" w:name="_GoBack"/>
+      <w:bookmarkEnd w:id="12"/>
       <w:commentRangeStart w:id="13"/>
+      <w:commentRangeStart w:id="14"/>
       <w:r>
         <w:t>Requisitos funcionais</w:t>
       </w:r>
-      <w:commentRangeEnd w:id="12"/>
+      <w:commentRangeEnd w:id="13"/>
       <w:r>
         <w:rPr>
           <w:rStyle w:val="Refdecomentrio"/>
           <w:rFonts w:asciiTheme="minorHAnsi" w:eastAsiaTheme="minorHAnsi" w:hAnsiTheme="minorHAnsi" w:cstheme="minorBidi"/>
         </w:rPr>
-        <w:commentReference w:id="12"/>
-      </w:r>
-      <w:commentRangeEnd w:id="13"/>
+        <w:commentReference w:id="13"/>
+      </w:r>
+      <w:commentRangeEnd w:id="14"/>
       <w:r>
         <w:rPr>
           <w:rStyle w:val="Refdecomentrio"/>
           <w:rFonts w:asciiTheme="minorHAnsi" w:eastAsiaTheme="minorHAnsi" w:hAnsiTheme="minorHAnsi" w:cstheme="minorBidi"/>
         </w:rPr>
-        <w:commentReference w:id="13"/>
+        <w:commentReference w:id="14"/>
       </w:r>
       <w:bookmarkEnd w:id="11"/>
     </w:p>
@@ -2642,8 +2685,6 @@
         </w:rPr>
         <w:br/>
       </w:r>
-      <w:bookmarkStart w:id="14" w:name="_GoBack"/>
-      <w:bookmarkEnd w:id="14"/>
       <w:r>
         <w:t>Q</w:t>
       </w:r>
@@ -2680,7 +2721,6 @@
         <w:rPr>
           <w:b/>
         </w:rPr>
-        <w:lastRenderedPageBreak/>
         <w:t xml:space="preserve">DELT - </w:t>
       </w:r>
       <w:proofErr w:type="gramStart"/>
@@ -2895,17 +2935,94 @@
       <w:bookmarkEnd w:id="15"/>
     </w:p>
     <w:p>
-      <w:r>
-        <w:t>&lt;texto&gt;</w:t>
+      <w:pPr>
+        <w:rPr>
+          <w:b/>
+        </w:rPr>
+      </w:pPr>
+      <w:r>
+        <w:rPr>
+          <w:b/>
+        </w:rPr>
+        <w:t>S</w:t>
+      </w:r>
+      <w:r>
+        <w:rPr>
+          <w:b/>
+        </w:rPr>
+        <w:t>egurança</w:t>
+      </w:r>
+      <w:r>
+        <w:rPr>
+          <w:b/>
+        </w:rPr>
+        <w:t>- Integridade dos dados</w:t>
+      </w:r>
+    </w:p>
+    <w:p>
+      <w:r>
+        <w:t xml:space="preserve"> Quando o usuário utilizar o software, as informações referentes às suas tarefas deverão estar seguras, não podendo ser feita nenhuma alteração por outro indivíduo </w:t>
+      </w:r>
+      <w:proofErr w:type="gramStart"/>
+      <w:r>
+        <w:t>não-autorizado</w:t>
+      </w:r>
+      <w:proofErr w:type="gramEnd"/>
+      <w:r>
+        <w:t>.</w:t>
+      </w:r>
+    </w:p>
+    <w:p>
+      <w:pPr>
+        <w:rPr>
+          <w:b/>
+        </w:rPr>
+      </w:pPr>
+      <w:r>
+        <w:rPr>
+          <w:b/>
+        </w:rPr>
+        <w:t xml:space="preserve"> D</w:t>
+      </w:r>
+      <w:r>
+        <w:rPr>
+          <w:b/>
+        </w:rPr>
+        <w:t>esempenho- Tempo de processamento</w:t>
+      </w:r>
+    </w:p>
+    <w:p>
+      <w:r>
+        <w:t>Assim que o usuário selecionar uma operação, o sistema deverá processá-la de forma rápida, em até 2 segundos.</w:t>
+      </w:r>
+    </w:p>
+    <w:p>
+      <w:pPr>
+        <w:rPr>
+          <w:b/>
+        </w:rPr>
+      </w:pPr>
+      <w:r>
+        <w:rPr>
+          <w:b/>
+        </w:rPr>
+        <w:t>Sistema Operacional - ///a completar//</w:t>
+      </w:r>
+    </w:p>
+    <w:p>
+      <w:r>
+        <w:t>Assim que o software estiver instalado, ele deverá operar nos Sistemas Operacionais Windows e Linux.</w:t>
       </w:r>
     </w:p>
     <w:p/>
+    <w:p/>
     <w:p>
       <w:pPr>
         <w:pStyle w:val="Ttulo1"/>
       </w:pPr>
       <w:bookmarkStart w:id="16" w:name="_Toc480652992"/>
       <w:r>
+        <w:lastRenderedPageBreak/>
         <w:t>Apêndices</w:t>
       </w:r>
       <w:bookmarkEnd w:id="16"/>
@@ -3436,7 +3553,7 @@
       </w:r>
     </w:p>
   </w:comment>
-  <w:comment w:id="12" w:author="André Luiz Rodrigues Estevam" w:date="2017-04-22T19:17:00Z" w:initials="ALRE">
+  <w:comment w:id="13" w:author="André Luiz Rodrigues Estevam" w:date="2017-04-22T19:17:00Z" w:initials="ALRE">
     <w:p>
       <w:pPr>
         <w:pStyle w:val="Textodecomentrio"/>
@@ -3513,7 +3630,7 @@
       </w:r>
     </w:p>
   </w:comment>
-  <w:comment w:id="13" w:author="André Luiz Rodrigues Estevam" w:date="2017-04-22T19:25:00Z" w:initials="ALRE">
+  <w:comment w:id="14" w:author="André Luiz Rodrigues Estevam" w:date="2017-04-22T19:25:00Z" w:initials="ALRE">
     <w:p>
       <w:pPr>
         <w:pStyle w:val="PargrafodaLista"/>
@@ -3771,7 +3888,7 @@
           <w:rPr>
             <w:noProof/>
           </w:rPr>
-          <w:t>3</w:t>
+          <w:t>4</w:t>
         </w:r>
         <w:r>
           <w:fldChar w:fldCharType="end"/>
@@ -5850,7 +5967,7 @@
   <a:extraClrSchemeLst/>
   <a:extLst>
     <a:ext uri="{05A4C25C-085E-4340-85A3-A5531E510DB2}">
-      <thm15:themeFamily xmlns="" xmlns:thm15="http://schemas.microsoft.com/office/thememl/2012/main" name="Office Theme" id="{62F939B6-93AF-4DB8-9C6B-D6C7DFDC589F}" vid="{4A3C46E8-61CC-4603-A589-7422A47A8E4A}"/>
+      <thm15:themeFamily xmlns:thm15="http://schemas.microsoft.com/office/thememl/2012/main" xmlns="" name="Office Theme" id="{62F939B6-93AF-4DB8-9C6B-D6C7DFDC589F}" vid="{4A3C46E8-61CC-4603-A589-7422A47A8E4A}"/>
     </a:ext>
   </a:extLst>
 </a:theme>
@@ -5861,7 +5978,7 @@
 </file>
 
 <file path=customXml/itemProps1.xml><?xml version="1.0" encoding="utf-8"?>
-<ds:datastoreItem xmlns:ds="http://schemas.openxmlformats.org/officeDocument/2006/customXml" ds:itemID="{4CD29301-60C4-4096-AE86-334DAF07A8EA}">
+<ds:datastoreItem xmlns:ds="http://schemas.openxmlformats.org/officeDocument/2006/customXml" ds:itemID="{05122BCC-F112-43D7-B03C-1CDD17CD1C9A}">
   <ds:schemaRefs>
     <ds:schemaRef ds:uri="http://schemas.openxmlformats.org/officeDocument/2006/bibliography"/>
   </ds:schemaRefs>

</xml_diff>

<commit_message>
Revert "Merge branch 'master' of https://github.com/ALREstevam/SI304B-ProjetoEngenhariaII"
This reverts commit 2c29ff968f0d37b4d3ab62a3be37303f200e154f, reversing
changes made to 2191fa1d09c47e0ecdc80ab8b33caebdcb6fffcf.
</commit_message>
<xml_diff>
--- a/Documentação/Documento de Especificação.docx
+++ b/Documentação/Documento de Especificação.docx
@@ -1,71 +1,28 @@
 
 <file path=word/document.xml><?xml version="1.0" encoding="utf-8"?>
-<w:document xmlns:wpc="http://schemas.microsoft.com/office/word/2010/wordprocessingCanvas" xmlns:mc="http://schemas.openxmlformats.org/markup-compatibility/2006" xmlns:o="urn:schemas-microsoft-com:office:office" xmlns:r="http://schemas.openxmlformats.org/officeDocument/2006/relationships" xmlns:m="http://schemas.openxmlformats.org/officeDocument/2006/math" xmlns:v="urn:schemas-microsoft-com:vml" xmlns:wp14="http://schemas.microsoft.com/office/word/2010/wordprocessingDrawing" xmlns:wp="http://schemas.openxmlformats.org/drawingml/2006/wordprocessingDrawing" xmlns:w10="urn:schemas-microsoft-com:office:word" xmlns:w="http://schemas.openxmlformats.org/wordprocessingml/2006/main" xmlns:w14="http://schemas.microsoft.com/office/word/2010/wordml" xmlns:wpg="http://schemas.microsoft.com/office/word/2010/wordprocessingGroup" xmlns:wpi="http://schemas.microsoft.com/office/word/2010/wordprocessingInk" xmlns:wne="http://schemas.microsoft.com/office/word/2006/wordml" xmlns:wps="http://schemas.microsoft.com/office/word/2010/wordprocessingShape" mc:Ignorable="w14 wp14">
+<w:document xmlns:wpc="http://schemas.microsoft.com/office/word/2010/wordprocessingCanvas" xmlns:cx="http://schemas.microsoft.com/office/drawing/2014/chartex" xmlns:cx1="http://schemas.microsoft.com/office/drawing/2015/9/8/chartex" xmlns:cx2="http://schemas.microsoft.com/office/drawing/2015/10/21/chartex" xmlns:cx3="http://schemas.microsoft.com/office/drawing/2016/5/9/chartex" xmlns:cx4="http://schemas.microsoft.com/office/drawing/2016/5/10/chartex" xmlns:cx5="http://schemas.microsoft.com/office/drawing/2016/5/11/chartex" xmlns:mc="http://schemas.openxmlformats.org/markup-compatibility/2006" xmlns:o="urn:schemas-microsoft-com:office:office" xmlns:r="http://schemas.openxmlformats.org/officeDocument/2006/relationships" xmlns:m="http://schemas.openxmlformats.org/officeDocument/2006/math" xmlns:v="urn:schemas-microsoft-com:vml" xmlns:wp14="http://schemas.microsoft.com/office/word/2010/wordprocessingDrawing" xmlns:wp="http://schemas.openxmlformats.org/drawingml/2006/wordprocessingDrawing" xmlns:w10="urn:schemas-microsoft-com:office:word" xmlns:w="http://schemas.openxmlformats.org/wordprocessingml/2006/main" xmlns:w14="http://schemas.microsoft.com/office/word/2010/wordml" xmlns:w15="http://schemas.microsoft.com/office/word/2012/wordml" xmlns:w16se="http://schemas.microsoft.com/office/word/2015/wordml/symex" xmlns:wpg="http://schemas.microsoft.com/office/word/2010/wordprocessingGroup" xmlns:wpi="http://schemas.microsoft.com/office/word/2010/wordprocessingInk" xmlns:wne="http://schemas.microsoft.com/office/word/2006/wordml" xmlns:wps="http://schemas.microsoft.com/office/word/2010/wordprocessingShape" mc:Ignorable="w14 w15 w16se wp14">
   <w:body>
     <w:p>
       <w:pPr>
         <w:pStyle w:val="Ttulo"/>
       </w:pPr>
-    </w:p>
-    <w:p>
-      <w:pPr>
-        <w:pStyle w:val="Ttulo"/>
-      </w:pPr>
-    </w:p>
-    <w:p>
-      <w:pPr>
-        <w:pStyle w:val="Ttulo"/>
-      </w:pPr>
-    </w:p>
-    <w:p>
-      <w:pPr>
-        <w:pStyle w:val="Ttulo"/>
-      </w:pPr>
-    </w:p>
-    <w:p>
-      <w:pPr>
-        <w:pStyle w:val="Ttulo"/>
-      </w:pPr>
-    </w:p>
-    <w:p>
-      <w:pPr>
-        <w:pStyle w:val="Ttulo"/>
-        <w:jc w:val="left"/>
-      </w:pPr>
       <w:r>
         <w:t>Documento de especificação</w:t>
       </w:r>
     </w:p>
-    <w:p/>
-    <w:p/>
-    <w:p/>
-    <w:p/>
-    <w:p/>
-    <w:p/>
-    <w:p/>
-    <w:p/>
-    <w:p/>
-    <w:p/>
-    <w:p/>
-    <w:p/>
-    <w:p/>
-    <w:p/>
-    <w:p/>
-    <w:p/>
     <w:p>
       <w:pPr>
         <w:pStyle w:val="Ttulo1"/>
       </w:pPr>
       <w:bookmarkStart w:id="0" w:name="_Toc480652982"/>
       <w:r>
-        <w:lastRenderedPageBreak/>
         <w:t>Histórico de revisão</w:t>
       </w:r>
       <w:bookmarkEnd w:id="0"/>
     </w:p>
     <w:tbl>
       <w:tblPr>
-        <w:tblStyle w:val="GridTable1Light"/>
+        <w:tblStyle w:val="TabeladeGrade1Clara"/>
         <w:tblW w:w="0" w:type="auto"/>
         <w:tblLook w:val="04A0" w:firstRow="1" w:lastRow="0" w:firstColumn="1" w:lastColumn="0" w:noHBand="0" w:noVBand="1"/>
       </w:tblPr>
@@ -196,15 +153,7 @@
               <w:cnfStyle w:val="000000000000" w:firstRow="0" w:lastRow="0" w:firstColumn="0" w:lastColumn="0" w:oddVBand="0" w:evenVBand="0" w:oddHBand="0" w:evenHBand="0" w:firstRowFirstColumn="0" w:firstRowLastColumn="0" w:lastRowFirstColumn="0" w:lastRowLastColumn="0"/>
             </w:pPr>
             <w:r>
-              <w:t xml:space="preserve">André L. </w:t>
-            </w:r>
-            <w:proofErr w:type="gramStart"/>
-            <w:r>
-              <w:t>R.</w:t>
-            </w:r>
-            <w:proofErr w:type="gramEnd"/>
-            <w:r>
-              <w:t xml:space="preserve"> Estevam</w:t>
+              <w:t>André L. R. Estevam</w:t>
             </w:r>
           </w:p>
         </w:tc>
@@ -257,15 +206,7 @@
               <w:t xml:space="preserve">Inserindo requisitos </w:t>
             </w:r>
             <w:r>
-              <w:t xml:space="preserve">(Inserir tarefa, </w:t>
-            </w:r>
-            <w:proofErr w:type="gramStart"/>
-            <w:r>
-              <w:t>Deletar</w:t>
-            </w:r>
-            <w:proofErr w:type="gramEnd"/>
-            <w:r>
-              <w:t xml:space="preserve"> tarefa, Alterar estado da tarefa, Visualizar tarefas e Ordenar tarefas) a partir do primeiro contato com o cliente.</w:t>
+              <w:t>(Inserir tarefa, Deletar tarefa, Alterar estado da tarefa, Visualizar tarefas e Ordenar tarefas) a partir do primeiro contato com o cliente.</w:t>
             </w:r>
           </w:p>
         </w:tc>
@@ -279,15 +220,7 @@
               <w:cnfStyle w:val="000000000000" w:firstRow="0" w:lastRow="0" w:firstColumn="0" w:lastColumn="0" w:oddVBand="0" w:evenVBand="0" w:oddHBand="0" w:evenHBand="0" w:firstRowFirstColumn="0" w:firstRowLastColumn="0" w:lastRowFirstColumn="0" w:lastRowLastColumn="0"/>
             </w:pPr>
             <w:r>
-              <w:t xml:space="preserve">André L. </w:t>
-            </w:r>
-            <w:proofErr w:type="gramStart"/>
-            <w:r>
-              <w:t>R.</w:t>
-            </w:r>
-            <w:proofErr w:type="gramEnd"/>
-            <w:r>
-              <w:t xml:space="preserve"> Estevam</w:t>
+              <w:t>André L. R. Estevam</w:t>
             </w:r>
           </w:p>
         </w:tc>
@@ -351,15 +284,7 @@
               <w:cnfStyle w:val="000000000000" w:firstRow="0" w:lastRow="0" w:firstColumn="0" w:lastColumn="0" w:oddVBand="0" w:evenVBand="0" w:oddHBand="0" w:evenHBand="0" w:firstRowFirstColumn="0" w:firstRowLastColumn="0" w:lastRowFirstColumn="0" w:lastRowLastColumn="0"/>
             </w:pPr>
             <w:r>
-              <w:t xml:space="preserve">André L. </w:t>
-            </w:r>
-            <w:proofErr w:type="gramStart"/>
-            <w:r>
-              <w:t>R.</w:t>
-            </w:r>
-            <w:proofErr w:type="gramEnd"/>
-            <w:r>
-              <w:t xml:space="preserve"> Estevam</w:t>
+              <w:t>André L. R. Estevam</w:t>
             </w:r>
           </w:p>
         </w:tc>
@@ -377,12 +302,6 @@
                 <w:b w:val="0"/>
               </w:rPr>
             </w:pPr>
-            <w:r>
-              <w:rPr>
-                <w:b w:val="0"/>
-              </w:rPr>
-              <w:t>04/05/17</w:t>
-            </w:r>
           </w:p>
         </w:tc>
         <w:tc>
@@ -394,9 +313,6 @@
             <w:pPr>
               <w:cnfStyle w:val="000000000000" w:firstRow="0" w:lastRow="0" w:firstColumn="0" w:lastColumn="0" w:oddVBand="0" w:evenVBand="0" w:oddHBand="0" w:evenHBand="0" w:firstRowFirstColumn="0" w:firstRowLastColumn="0" w:lastRowFirstColumn="0" w:lastRowLastColumn="0"/>
             </w:pPr>
-            <w:r>
-              <w:t>0.4</w:t>
-            </w:r>
           </w:p>
         </w:tc>
         <w:tc>
@@ -408,22 +324,6 @@
             <w:pPr>
               <w:cnfStyle w:val="000000000000" w:firstRow="0" w:lastRow="0" w:firstColumn="0" w:lastColumn="0" w:oddVBand="0" w:evenVBand="0" w:oddHBand="0" w:evenHBand="0" w:firstRowFirstColumn="0" w:firstRowLastColumn="0" w:lastRowFirstColumn="0" w:lastRowLastColumn="0"/>
             </w:pPr>
-            <w:r>
-              <w:t xml:space="preserve">Criação do </w:t>
-            </w:r>
-            <w:proofErr w:type="spellStart"/>
-            <w:r>
-              <w:t>subtópico</w:t>
-            </w:r>
-            <w:proofErr w:type="spellEnd"/>
-            <w:r>
-              <w:t xml:space="preserve"> Descrição dos </w:t>
-            </w:r>
-            <w:proofErr w:type="spellStart"/>
-            <w:r>
-              <w:t>Stakeholders</w:t>
-            </w:r>
-            <w:proofErr w:type="spellEnd"/>
           </w:p>
         </w:tc>
         <w:tc>
@@ -435,9 +335,6 @@
             <w:pPr>
               <w:cnfStyle w:val="000000000000" w:firstRow="0" w:lastRow="0" w:firstColumn="0" w:lastColumn="0" w:oddVBand="0" w:evenVBand="0" w:oddHBand="0" w:evenHBand="0" w:firstRowFirstColumn="0" w:firstRowLastColumn="0" w:lastRowFirstColumn="0" w:lastRowLastColumn="0"/>
             </w:pPr>
-            <w:r>
-              <w:t>Pedro Artico</w:t>
-            </w:r>
           </w:p>
         </w:tc>
       </w:tr>
@@ -454,12 +351,6 @@
                 <w:b w:val="0"/>
               </w:rPr>
             </w:pPr>
-            <w:r>
-              <w:rPr>
-                <w:b w:val="0"/>
-              </w:rPr>
-              <w:t>04/05/17</w:t>
-            </w:r>
           </w:p>
         </w:tc>
         <w:tc>
@@ -471,9 +362,6 @@
             <w:pPr>
               <w:cnfStyle w:val="000000000000" w:firstRow="0" w:lastRow="0" w:firstColumn="0" w:lastColumn="0" w:oddVBand="0" w:evenVBand="0" w:oddHBand="0" w:evenHBand="0" w:firstRowFirstColumn="0" w:firstRowLastColumn="0" w:lastRowFirstColumn="0" w:lastRowLastColumn="0"/>
             </w:pPr>
-            <w:r>
-              <w:t>0.5</w:t>
-            </w:r>
           </w:p>
         </w:tc>
         <w:tc>
@@ -485,9 +373,6 @@
             <w:pPr>
               <w:cnfStyle w:val="000000000000" w:firstRow="0" w:lastRow="0" w:firstColumn="0" w:lastColumn="0" w:oddVBand="0" w:evenVBand="0" w:oddHBand="0" w:evenHBand="0" w:firstRowFirstColumn="0" w:firstRowLastColumn="0" w:lastRowFirstColumn="0" w:lastRowLastColumn="0"/>
             </w:pPr>
-            <w:r>
-              <w:t>Corrigindo ID dos requisitos</w:t>
-            </w:r>
           </w:p>
         </w:tc>
         <w:tc>
@@ -499,17 +384,6 @@
             <w:pPr>
               <w:cnfStyle w:val="000000000000" w:firstRow="0" w:lastRow="0" w:firstColumn="0" w:lastColumn="0" w:oddVBand="0" w:evenVBand="0" w:oddHBand="0" w:evenHBand="0" w:firstRowFirstColumn="0" w:firstRowLastColumn="0" w:lastRowFirstColumn="0" w:lastRowLastColumn="0"/>
             </w:pPr>
-            <w:r>
-              <w:t xml:space="preserve">André L. </w:t>
-            </w:r>
-            <w:proofErr w:type="gramStart"/>
-            <w:r>
-              <w:t>R.</w:t>
-            </w:r>
-            <w:proofErr w:type="gramEnd"/>
-            <w:r>
-              <w:t xml:space="preserve"> Estevam</w:t>
-            </w:r>
           </w:p>
         </w:tc>
       </w:tr>
@@ -526,12 +400,6 @@
                 <w:b w:val="0"/>
               </w:rPr>
             </w:pPr>
-            <w:r>
-              <w:rPr>
-                <w:b w:val="0"/>
-              </w:rPr>
-              <w:t>05/05/17</w:t>
-            </w:r>
           </w:p>
         </w:tc>
         <w:tc>
@@ -543,9 +411,6 @@
             <w:pPr>
               <w:cnfStyle w:val="000000000000" w:firstRow="0" w:lastRow="0" w:firstColumn="0" w:lastColumn="0" w:oddVBand="0" w:evenVBand="0" w:oddHBand="0" w:evenHBand="0" w:firstRowFirstColumn="0" w:firstRowLastColumn="0" w:lastRowFirstColumn="0" w:lastRowLastColumn="0"/>
             </w:pPr>
-            <w:r>
-              <w:t>0.6</w:t>
-            </w:r>
           </w:p>
         </w:tc>
         <w:tc>
@@ -557,9 +422,6 @@
             <w:pPr>
               <w:cnfStyle w:val="000000000000" w:firstRow="0" w:lastRow="0" w:firstColumn="0" w:lastColumn="0" w:oddVBand="0" w:evenVBand="0" w:oddHBand="0" w:evenHBand="0" w:firstRowFirstColumn="0" w:firstRowLastColumn="0" w:lastRowFirstColumn="0" w:lastRowLastColumn="0"/>
             </w:pPr>
-            <w:r>
-              <w:t>Edição do tópico de introdução</w:t>
-            </w:r>
           </w:p>
         </w:tc>
         <w:tc>
@@ -571,9 +433,6 @@
             <w:pPr>
               <w:cnfStyle w:val="000000000000" w:firstRow="0" w:lastRow="0" w:firstColumn="0" w:lastColumn="0" w:oddVBand="0" w:evenVBand="0" w:oddHBand="0" w:evenHBand="0" w:firstRowFirstColumn="0" w:firstRowLastColumn="0" w:lastRowFirstColumn="0" w:lastRowLastColumn="0"/>
             </w:pPr>
-            <w:r>
-              <w:t>Pedro Artico</w:t>
-            </w:r>
           </w:p>
         </w:tc>
       </w:tr>
@@ -590,12 +449,6 @@
                 <w:b w:val="0"/>
               </w:rPr>
             </w:pPr>
-            <w:r>
-              <w:rPr>
-                <w:b w:val="0"/>
-              </w:rPr>
-              <w:t>10/05/17</w:t>
-            </w:r>
           </w:p>
         </w:tc>
         <w:tc>
@@ -607,9 +460,6 @@
             <w:pPr>
               <w:cnfStyle w:val="000000000000" w:firstRow="0" w:lastRow="0" w:firstColumn="0" w:lastColumn="0" w:oddVBand="0" w:evenVBand="0" w:oddHBand="0" w:evenHBand="0" w:firstRowFirstColumn="0" w:firstRowLastColumn="0" w:lastRowFirstColumn="0" w:lastRowLastColumn="0"/>
             </w:pPr>
-            <w:r>
-              <w:t>0.7</w:t>
-            </w:r>
           </w:p>
         </w:tc>
         <w:tc>
@@ -621,9 +471,6 @@
             <w:pPr>
               <w:cnfStyle w:val="000000000000" w:firstRow="0" w:lastRow="0" w:firstColumn="0" w:lastColumn="0" w:oddVBand="0" w:evenVBand="0" w:oddHBand="0" w:evenHBand="0" w:firstRowFirstColumn="0" w:firstRowLastColumn="0" w:lastRowFirstColumn="0" w:lastRowLastColumn="0"/>
             </w:pPr>
-            <w:r>
-              <w:t>Adicionando capa</w:t>
-            </w:r>
           </w:p>
         </w:tc>
         <w:tc>
@@ -635,9 +482,6 @@
             <w:pPr>
               <w:cnfStyle w:val="000000000000" w:firstRow="0" w:lastRow="0" w:firstColumn="0" w:lastColumn="0" w:oddVBand="0" w:evenVBand="0" w:oddHBand="0" w:evenHBand="0" w:firstRowFirstColumn="0" w:firstRowLastColumn="0" w:lastRowFirstColumn="0" w:lastRowLastColumn="0"/>
             </w:pPr>
-            <w:r>
-              <w:t>Pedro Artico</w:t>
-            </w:r>
           </w:p>
         </w:tc>
       </w:tr>
@@ -654,12 +498,6 @@
                 <w:b w:val="0"/>
               </w:rPr>
             </w:pPr>
-            <w:r>
-              <w:rPr>
-                <w:b w:val="0"/>
-              </w:rPr>
-              <w:t>10/05/17</w:t>
-            </w:r>
           </w:p>
         </w:tc>
         <w:tc>
@@ -671,9 +509,6 @@
             <w:pPr>
               <w:cnfStyle w:val="000000000000" w:firstRow="0" w:lastRow="0" w:firstColumn="0" w:lastColumn="0" w:oddVBand="0" w:evenVBand="0" w:oddHBand="0" w:evenHBand="0" w:firstRowFirstColumn="0" w:firstRowLastColumn="0" w:lastRowFirstColumn="0" w:lastRowLastColumn="0"/>
             </w:pPr>
-            <w:r>
-              <w:t>0.8</w:t>
-            </w:r>
           </w:p>
         </w:tc>
         <w:tc>
@@ -685,9 +520,6 @@
             <w:pPr>
               <w:cnfStyle w:val="000000000000" w:firstRow="0" w:lastRow="0" w:firstColumn="0" w:lastColumn="0" w:oddVBand="0" w:evenVBand="0" w:oddHBand="0" w:evenHBand="0" w:firstRowFirstColumn="0" w:firstRowLastColumn="0" w:lastRowFirstColumn="0" w:lastRowLastColumn="0"/>
             </w:pPr>
-            <w:r>
-              <w:t>Adicionando descrição geral</w:t>
-            </w:r>
           </w:p>
         </w:tc>
         <w:tc>
@@ -699,12 +531,6 @@
             <w:pPr>
               <w:cnfStyle w:val="000000000000" w:firstRow="0" w:lastRow="0" w:firstColumn="0" w:lastColumn="0" w:oddVBand="0" w:evenVBand="0" w:oddHBand="0" w:evenHBand="0" w:firstRowFirstColumn="0" w:firstRowLastColumn="0" w:lastRowFirstColumn="0" w:lastRowLastColumn="0"/>
             </w:pPr>
-            <w:r>
-              <w:t xml:space="preserve">Pedro </w:t>
-            </w:r>
-            <w:r>
-              <w:t>Artico</w:t>
-            </w:r>
           </w:p>
         </w:tc>
       </w:tr>
@@ -721,12 +547,6 @@
                 <w:b w:val="0"/>
               </w:rPr>
             </w:pPr>
-            <w:r>
-              <w:rPr>
-                <w:b w:val="0"/>
-              </w:rPr>
-              <w:t>18/05/17</w:t>
-            </w:r>
           </w:p>
         </w:tc>
         <w:tc>
@@ -738,14 +558,6 @@
             <w:pPr>
               <w:cnfStyle w:val="000000000000" w:firstRow="0" w:lastRow="0" w:firstColumn="0" w:lastColumn="0" w:oddVBand="0" w:evenVBand="0" w:oddHBand="0" w:evenHBand="0" w:firstRowFirstColumn="0" w:firstRowLastColumn="0" w:lastRowFirstColumn="0" w:lastRowLastColumn="0"/>
             </w:pPr>
-            <w:r>
-              <w:t>0</w:t>
-            </w:r>
-            <w:r>
-              <w:t>.9</w:t>
-            </w:r>
-            <w:bookmarkStart w:id="1" w:name="_GoBack"/>
-            <w:bookmarkEnd w:id="1"/>
           </w:p>
         </w:tc>
         <w:tc>
@@ -757,9 +569,6 @@
             <w:pPr>
               <w:cnfStyle w:val="000000000000" w:firstRow="0" w:lastRow="0" w:firstColumn="0" w:lastColumn="0" w:oddVBand="0" w:evenVBand="0" w:oddHBand="0" w:evenHBand="0" w:firstRowFirstColumn="0" w:firstRowLastColumn="0" w:lastRowFirstColumn="0" w:lastRowLastColumn="0"/>
             </w:pPr>
-            <w:r>
-              <w:t>Correção de restrições e adição de requisito de qualidade</w:t>
-            </w:r>
           </w:p>
         </w:tc>
         <w:tc>
@@ -771,9 +580,6 @@
             <w:pPr>
               <w:cnfStyle w:val="000000000000" w:firstRow="0" w:lastRow="0" w:firstColumn="0" w:lastColumn="0" w:oddVBand="0" w:evenVBand="0" w:oddHBand="0" w:evenHBand="0" w:firstRowFirstColumn="0" w:firstRowLastColumn="0" w:lastRowFirstColumn="0" w:lastRowLastColumn="0"/>
             </w:pPr>
-            <w:r>
-              <w:t>Pedro Artico</w:t>
-            </w:r>
           </w:p>
         </w:tc>
       </w:tr>
@@ -2066,560 +1872,129 @@
       <w:pPr>
         <w:pStyle w:val="Ttulo1"/>
       </w:pPr>
-      <w:bookmarkStart w:id="2" w:name="_Toc480652983"/>
-      <w:proofErr w:type="gramStart"/>
-      <w:r>
-        <w:lastRenderedPageBreak/>
+      <w:bookmarkStart w:id="1" w:name="_Toc480652983"/>
+      <w:r>
         <w:t>1.</w:t>
       </w:r>
-      <w:proofErr w:type="gramEnd"/>
-      <w:r>
-        <w:t>I</w:t>
-      </w:r>
-      <w:r>
-        <w:t>ntrodução</w:t>
+      <w:r>
+        <w:t>introdução</w:t>
+      </w:r>
+      <w:bookmarkEnd w:id="1"/>
+    </w:p>
+    <w:p>
+      <w:pPr>
+        <w:pStyle w:val="Ttulo2"/>
+      </w:pPr>
+      <w:bookmarkStart w:id="2" w:name="_Toc480652984"/>
+      <w:r>
+        <w:t>1.1 Escopo</w:t>
       </w:r>
       <w:bookmarkEnd w:id="2"/>
     </w:p>
     <w:p>
-      <w:pPr>
-        <w:jc w:val="both"/>
-      </w:pPr>
-      <w:r>
-        <w:t xml:space="preserve">        </w:t>
-      </w:r>
-      <w:r>
-        <w:t>O objetivo do presente documento relaciona-se com a definição de determinados requisitos do projeto, os mesmos possibilitarão que sejam definidos os prazos e recursos necessários, além da assegurada garantia de que todos os envolvidos tenham um perfeito entendimento acerca das necessidades que permeiam o cliente.</w:t>
-      </w:r>
-    </w:p>
-    <w:p>
-      <w:pPr>
-        <w:pStyle w:val="SemEspaamento"/>
-        <w:rPr>
-          <w:rFonts w:asciiTheme="majorHAnsi" w:hAnsiTheme="majorHAnsi"/>
-          <w:b/>
-          <w:sz w:val="32"/>
-          <w:szCs w:val="32"/>
-        </w:rPr>
-      </w:pPr>
-      <w:bookmarkStart w:id="3" w:name="_Toc480652984"/>
-      <w:r>
-        <w:rPr>
-          <w:rFonts w:asciiTheme="majorHAnsi" w:hAnsiTheme="majorHAnsi"/>
-          <w:b/>
-          <w:sz w:val="32"/>
-          <w:szCs w:val="32"/>
-        </w:rPr>
-        <w:t>1.1 Escopo</w:t>
+      <w:r>
+        <w:t>&lt;texto&gt;</w:t>
+      </w:r>
+    </w:p>
+    <w:p/>
+    <w:p>
+      <w:pPr>
+        <w:pStyle w:val="Ttulo2"/>
+      </w:pPr>
+      <w:bookmarkStart w:id="3" w:name="_Toc480652985"/>
+      <w:r>
+        <w:t>1.2 Descrição dos stakeholders</w:t>
       </w:r>
       <w:bookmarkEnd w:id="3"/>
     </w:p>
     <w:p>
-      <w:pPr>
-        <w:pStyle w:val="SemEspaamento"/>
-        <w:jc w:val="both"/>
-      </w:pPr>
-      <w:r>
-        <w:t xml:space="preserve">        </w:t>
-      </w:r>
-      <w:r>
-        <w:t xml:space="preserve">O Software Agenda, desenvolvido pelos integrantes do projeto, possibilitará ao usuário administrar suas atividades de forma mais simples e segura. O software permite a inserção, remoção, consulta o cadastro de tarefas, sendo estas categorizadas em </w:t>
-      </w:r>
-      <w:r>
-        <w:t>“Fazer”, “Fazendo” e “Feito”.</w:t>
-      </w:r>
-      <w:r>
-        <w:t xml:space="preserve">  Todas essas funcionalidades são apresentadas em um </w:t>
-      </w:r>
-      <w:proofErr w:type="gramStart"/>
-      <w:r>
-        <w:t>menu</w:t>
-      </w:r>
-      <w:proofErr w:type="gramEnd"/>
-      <w:r>
-        <w:t>, onde o usuário pode escolher quais tarefas deseja realizar, sempre de acordo com suas necessidades.</w:t>
-      </w:r>
+      <w:r>
+        <w:t>&lt;texto&gt;</w:t>
+      </w:r>
+    </w:p>
+    <w:p/>
+    <w:p>
+      <w:pPr>
+        <w:pStyle w:val="Ttulo1"/>
+      </w:pPr>
+      <w:bookmarkStart w:id="4" w:name="_Toc480652986"/>
+      <w:r>
+        <w:t xml:space="preserve">2. </w:t>
+      </w:r>
+      <w:r>
+        <w:t>Descrição</w:t>
+      </w:r>
+      <w:r>
+        <w:t xml:space="preserve"> geral</w:t>
+      </w:r>
+      <w:bookmarkEnd w:id="4"/>
     </w:p>
     <w:p>
       <w:pPr>
         <w:pStyle w:val="Ttulo2"/>
       </w:pPr>
-      <w:bookmarkStart w:id="4" w:name="_Toc480652985"/>
-      <w:proofErr w:type="gramStart"/>
-      <w:r>
-        <w:t>1.2 Descrição</w:t>
-      </w:r>
-      <w:proofErr w:type="gramEnd"/>
-      <w:r>
-        <w:t xml:space="preserve"> dos </w:t>
-      </w:r>
-      <w:proofErr w:type="spellStart"/>
-      <w:r>
-        <w:t>stakeholders</w:t>
-      </w:r>
-      <w:bookmarkEnd w:id="4"/>
-      <w:proofErr w:type="spellEnd"/>
-    </w:p>
-    <w:tbl>
-      <w:tblPr>
-        <w:tblStyle w:val="Tabelacomgrade"/>
-        <w:tblW w:w="0" w:type="auto"/>
-        <w:tblLook w:val="04A0" w:firstRow="1" w:lastRow="0" w:firstColumn="1" w:lastColumn="0" w:noHBand="0" w:noVBand="1"/>
-      </w:tblPr>
-      <w:tblGrid>
-        <w:gridCol w:w="1728"/>
-        <w:gridCol w:w="1729"/>
-        <w:gridCol w:w="3030"/>
-      </w:tblGrid>
-      <w:tr>
-        <w:tc>
-          <w:tcPr>
-            <w:tcW w:w="1728" w:type="dxa"/>
-          </w:tcPr>
-          <w:p>
-            <w:proofErr w:type="spellStart"/>
-            <w:r>
-              <w:t>Stakeholders</w:t>
-            </w:r>
-            <w:proofErr w:type="spellEnd"/>
-          </w:p>
-        </w:tc>
-        <w:tc>
-          <w:tcPr>
-            <w:tcW w:w="1729" w:type="dxa"/>
-          </w:tcPr>
-          <w:p>
-            <w:r>
-              <w:t>Empresa</w:t>
-            </w:r>
-          </w:p>
-        </w:tc>
-        <w:tc>
-          <w:tcPr>
-            <w:tcW w:w="3030" w:type="dxa"/>
-          </w:tcPr>
-          <w:p>
-            <w:r>
-              <w:t>Responsabilidade</w:t>
-            </w:r>
-          </w:p>
-        </w:tc>
-      </w:tr>
-      <w:tr>
-        <w:tc>
-          <w:tcPr>
-            <w:tcW w:w="1728" w:type="dxa"/>
-          </w:tcPr>
-          <w:p>
-            <w:r>
-              <w:t>André Estevam</w:t>
-            </w:r>
-          </w:p>
-        </w:tc>
-        <w:tc>
-          <w:tcPr>
-            <w:tcW w:w="1729" w:type="dxa"/>
-          </w:tcPr>
-          <w:p>
-            <w:r>
-              <w:t>FT Unicamp</w:t>
-            </w:r>
-          </w:p>
-        </w:tc>
-        <w:tc>
-          <w:tcPr>
-            <w:tcW w:w="3030" w:type="dxa"/>
-          </w:tcPr>
-          <w:p>
-            <w:r>
-              <w:t>Engenheiro de Requisitos</w:t>
-            </w:r>
-          </w:p>
-        </w:tc>
-      </w:tr>
-      <w:tr>
-        <w:tc>
-          <w:tcPr>
-            <w:tcW w:w="1728" w:type="dxa"/>
-          </w:tcPr>
-          <w:p>
-            <w:r>
-              <w:t>Mayara Ramos</w:t>
-            </w:r>
-          </w:p>
-        </w:tc>
-        <w:tc>
-          <w:tcPr>
-            <w:tcW w:w="1729" w:type="dxa"/>
-          </w:tcPr>
-          <w:p>
-            <w:r>
-              <w:t>FT Unicamp</w:t>
-            </w:r>
-          </w:p>
-        </w:tc>
-        <w:tc>
-          <w:tcPr>
-            <w:tcW w:w="3030" w:type="dxa"/>
-          </w:tcPr>
-          <w:p>
-            <w:r>
-              <w:t>Designer</w:t>
-            </w:r>
-          </w:p>
-        </w:tc>
-      </w:tr>
-      <w:tr>
-        <w:tc>
-          <w:tcPr>
-            <w:tcW w:w="1728" w:type="dxa"/>
-          </w:tcPr>
-          <w:p>
-            <w:r>
-              <w:t>Pedro Artico</w:t>
-            </w:r>
-          </w:p>
-        </w:tc>
-        <w:tc>
-          <w:tcPr>
-            <w:tcW w:w="1729" w:type="dxa"/>
-          </w:tcPr>
-          <w:p>
-            <w:r>
-              <w:t>FT Unicamp</w:t>
-            </w:r>
-          </w:p>
-        </w:tc>
-        <w:tc>
-          <w:tcPr>
-            <w:tcW w:w="3030" w:type="dxa"/>
-          </w:tcPr>
-          <w:p>
-            <w:r>
-              <w:t>Analista de Requisitos</w:t>
-            </w:r>
-          </w:p>
-        </w:tc>
-      </w:tr>
-      <w:tr>
-        <w:tc>
-          <w:tcPr>
-            <w:tcW w:w="1728" w:type="dxa"/>
-          </w:tcPr>
-          <w:p>
-            <w:proofErr w:type="spellStart"/>
-            <w:r>
-              <w:t>Icaro</w:t>
-            </w:r>
-            <w:proofErr w:type="spellEnd"/>
-            <w:r>
-              <w:t xml:space="preserve"> </w:t>
-            </w:r>
-            <w:proofErr w:type="spellStart"/>
-            <w:r>
-              <w:t>Zago</w:t>
-            </w:r>
-            <w:proofErr w:type="spellEnd"/>
-          </w:p>
-        </w:tc>
-        <w:tc>
-          <w:tcPr>
-            <w:tcW w:w="1729" w:type="dxa"/>
-          </w:tcPr>
-          <w:p>
-            <w:r>
-              <w:t>FT Unicamp</w:t>
-            </w:r>
-          </w:p>
-        </w:tc>
-        <w:tc>
-          <w:tcPr>
-            <w:tcW w:w="3030" w:type="dxa"/>
-          </w:tcPr>
-          <w:p>
-            <w:r>
-              <w:t>Testador</w:t>
-            </w:r>
-          </w:p>
-        </w:tc>
-      </w:tr>
-      <w:tr>
-        <w:tc>
-          <w:tcPr>
-            <w:tcW w:w="1728" w:type="dxa"/>
-          </w:tcPr>
-          <w:p>
-            <w:r>
-              <w:t>Caio Souza</w:t>
-            </w:r>
-          </w:p>
-        </w:tc>
-        <w:tc>
-          <w:tcPr>
-            <w:tcW w:w="1729" w:type="dxa"/>
-          </w:tcPr>
-          <w:p>
-            <w:r>
-              <w:t>FT Unicamp</w:t>
-            </w:r>
-          </w:p>
-        </w:tc>
-        <w:tc>
-          <w:tcPr>
-            <w:tcW w:w="3030" w:type="dxa"/>
-          </w:tcPr>
-          <w:p>
-            <w:r>
-              <w:t>Programador</w:t>
-            </w:r>
-          </w:p>
-        </w:tc>
-      </w:tr>
-      <w:tr>
-        <w:tc>
-          <w:tcPr>
-            <w:tcW w:w="1728" w:type="dxa"/>
-          </w:tcPr>
-          <w:p>
-            <w:r>
-              <w:t>Grupo 04</w:t>
-            </w:r>
-          </w:p>
-        </w:tc>
-        <w:tc>
-          <w:tcPr>
-            <w:tcW w:w="1729" w:type="dxa"/>
-          </w:tcPr>
-          <w:p>
-            <w:r>
-              <w:t>KLLP S.A</w:t>
-            </w:r>
-          </w:p>
-        </w:tc>
-        <w:tc>
-          <w:tcPr>
-            <w:tcW w:w="3030" w:type="dxa"/>
-          </w:tcPr>
-          <w:p>
-            <w:r>
-              <w:t>Cliente</w:t>
-            </w:r>
-          </w:p>
-        </w:tc>
-      </w:tr>
-    </w:tbl>
+      <w:bookmarkStart w:id="5" w:name="_Toc480652987"/>
+      <w:r>
+        <w:t>2.1 Descrição do público-alvo</w:t>
+      </w:r>
+      <w:bookmarkEnd w:id="5"/>
+    </w:p>
+    <w:p>
+      <w:r>
+        <w:t>&lt;texto&gt;</w:t>
+      </w:r>
+    </w:p>
+    <w:p>
+      <w:pPr>
+        <w:pStyle w:val="Ttulo2"/>
+      </w:pPr>
+      <w:bookmarkStart w:id="6" w:name="_Toc480652988"/>
+      <w:r>
+        <w:t>2.2 Restrições</w:t>
+      </w:r>
+      <w:bookmarkEnd w:id="6"/>
+    </w:p>
+    <w:p>
+      <w:r>
+        <w:t>&lt;texto&gt;</w:t>
+      </w:r>
+    </w:p>
     <w:p/>
     <w:p>
       <w:pPr>
         <w:pStyle w:val="Ttulo1"/>
       </w:pPr>
-      <w:bookmarkStart w:id="5" w:name="_Toc480652986"/>
-      <w:r>
-        <w:t xml:space="preserve">2. </w:t>
-      </w:r>
-      <w:r>
-        <w:t>Descrição</w:t>
-      </w:r>
-      <w:r>
-        <w:t xml:space="preserve"> geral</w:t>
-      </w:r>
-      <w:bookmarkEnd w:id="5"/>
-    </w:p>
-    <w:p>
-      <w:pPr>
-        <w:pStyle w:val="SemEspaamento"/>
-        <w:rPr>
-          <w:rFonts w:asciiTheme="majorHAnsi" w:hAnsiTheme="majorHAnsi"/>
-          <w:sz w:val="32"/>
-          <w:szCs w:val="32"/>
-        </w:rPr>
-      </w:pPr>
-      <w:bookmarkStart w:id="6" w:name="_Toc480652987"/>
-      <w:proofErr w:type="gramStart"/>
-      <w:r>
-        <w:rPr>
-          <w:rFonts w:asciiTheme="majorHAnsi" w:hAnsiTheme="majorHAnsi"/>
-          <w:sz w:val="32"/>
-          <w:szCs w:val="32"/>
-        </w:rPr>
-        <w:t>2.1 Descrição</w:t>
-      </w:r>
-      <w:proofErr w:type="gramEnd"/>
-      <w:r>
-        <w:rPr>
-          <w:rFonts w:asciiTheme="majorHAnsi" w:hAnsiTheme="majorHAnsi"/>
-          <w:sz w:val="32"/>
-          <w:szCs w:val="32"/>
-        </w:rPr>
-        <w:t xml:space="preserve"> do público-alvo</w:t>
-      </w:r>
-      <w:bookmarkEnd w:id="6"/>
-    </w:p>
-    <w:p>
-      <w:pPr>
-        <w:pStyle w:val="SemEspaamento"/>
-        <w:jc w:val="both"/>
-        <w:rPr>
-          <w:rFonts w:cs="Calibri"/>
-          <w:lang w:val="pt"/>
-        </w:rPr>
-      </w:pPr>
-      <w:bookmarkStart w:id="7" w:name="_Toc480652988"/>
-      <w:r>
-        <w:rPr>
-          <w:rFonts w:cs="Calibri"/>
-          <w:lang w:val="pt"/>
-        </w:rPr>
-        <w:t xml:space="preserve">        </w:t>
-      </w:r>
-      <w:r>
-        <w:rPr>
-          <w:rFonts w:cs="Calibri"/>
-          <w:lang w:val="pt"/>
-        </w:rPr>
-        <w:t xml:space="preserve">O software Agenda foi desenvolvido para pessoas que necessitam de uma organização de suas tarefas diárias de forma simples, rápida e fácil. Empresários, professores, administradores, engenheiros e pessoas das mais variadas profissões podem usá-lo de maneira eficiente. Organizações empresariais e outros tipos de entidade também podem indicar o uso do </w:t>
-      </w:r>
-      <w:proofErr w:type="spellStart"/>
-      <w:r>
-        <w:rPr>
-          <w:rFonts w:cs="Calibri"/>
-          <w:lang w:val="pt"/>
-        </w:rPr>
-        <w:t>sotware</w:t>
-      </w:r>
-      <w:proofErr w:type="spellEnd"/>
-      <w:r>
-        <w:rPr>
-          <w:rFonts w:cs="Calibri"/>
-          <w:lang w:val="pt"/>
-        </w:rPr>
-        <w:t xml:space="preserve"> a seus funcionários, visando melhor desempenho.</w:t>
-      </w:r>
-    </w:p>
-    <w:p>
-      <w:pPr>
-        <w:pStyle w:val="SemEspaamento"/>
-        <w:jc w:val="both"/>
-        <w:rPr>
-          <w:rFonts w:ascii="Calibri" w:hAnsi="Calibri" w:cs="Calibri"/>
-          <w:lang w:val="pt"/>
-        </w:rPr>
-      </w:pPr>
-      <w:r>
-        <w:rPr>
-          <w:rFonts w:cs="Calibri"/>
-          <w:lang w:val="pt"/>
-        </w:rPr>
-        <w:t>Seu enfoque é em pessoas extremamente ocupadas e que precisam gerenciar suas tarefas "não realizadas", "em andamento" e "concluídas" de modo a cumpri-las em um prazo definido</w:t>
-      </w:r>
-      <w:r>
-        <w:rPr>
-          <w:rFonts w:ascii="Calibri" w:hAnsi="Calibri" w:cs="Calibri"/>
-          <w:lang w:val="pt"/>
-        </w:rPr>
+      <w:bookmarkStart w:id="7" w:name="_Toc480652989"/>
+      <w:r>
+        <w:t>3</w:t>
+      </w:r>
+      <w:commentRangeStart w:id="8"/>
+      <w:r>
         <w:t>.</w:t>
       </w:r>
-    </w:p>
-    <w:p>
-      <w:pPr>
-        <w:pStyle w:val="Ttulo2"/>
-      </w:pPr>
-      <w:r>
-        <w:t>2.2 Restrições</w:t>
-      </w:r>
-      <w:bookmarkEnd w:id="7"/>
-    </w:p>
-    <w:p>
-      <w:pPr>
-        <w:widowControl w:val="0"/>
-        <w:autoSpaceDE w:val="0"/>
-        <w:autoSpaceDN w:val="0"/>
-        <w:adjustRightInd w:val="0"/>
-        <w:jc w:val="both"/>
-        <w:rPr>
-          <w:rFonts w:ascii="Calibri" w:hAnsi="Calibri" w:cs="Calibri"/>
-          <w:lang w:val="pt"/>
-        </w:rPr>
-      </w:pPr>
-      <w:r>
-        <w:rPr>
-          <w:rFonts w:ascii="Calibri" w:hAnsi="Calibri" w:cs="Calibri"/>
-          <w:lang w:val="pt"/>
-        </w:rPr>
-        <w:t xml:space="preserve">O </w:t>
-      </w:r>
-      <w:proofErr w:type="spellStart"/>
-      <w:r>
-        <w:rPr>
-          <w:rFonts w:ascii="Calibri" w:hAnsi="Calibri" w:cs="Calibri"/>
-          <w:lang w:val="pt"/>
-        </w:rPr>
-        <w:t>sotware</w:t>
-      </w:r>
-      <w:proofErr w:type="spellEnd"/>
-      <w:r>
-        <w:rPr>
-          <w:rFonts w:ascii="Calibri" w:hAnsi="Calibri" w:cs="Calibri"/>
-          <w:lang w:val="pt"/>
-        </w:rPr>
-        <w:t xml:space="preserve"> Agenda apresenta como restrições a entrega de protótipos funcionais a cada dez dias, obtendo-se o </w:t>
-      </w:r>
-      <w:proofErr w:type="gramStart"/>
-      <w:r>
-        <w:rPr>
-          <w:rFonts w:ascii="Calibri" w:hAnsi="Calibri" w:cs="Calibri"/>
-          <w:lang w:val="pt"/>
-        </w:rPr>
-        <w:t>feedback</w:t>
-      </w:r>
-      <w:proofErr w:type="gramEnd"/>
-      <w:r>
-        <w:rPr>
-          <w:rFonts w:ascii="Calibri" w:hAnsi="Calibri" w:cs="Calibri"/>
-          <w:lang w:val="pt"/>
-        </w:rPr>
-        <w:t xml:space="preserve"> dos clientes para realizar as modificações pertinentes.  Em cada uma delas será feito um pagamento; o cliente dispõe de R$2000,00. Todos os integrantes da equipe devem estar regulamentados via CLT e não será permitida a contratação de consultoria externa para esse projeto. O Software deverá ser entregue ao cliente em 51 dias.</w:t>
-      </w:r>
-    </w:p>
-    <w:p/>
-    <w:p>
-      <w:pPr>
-        <w:pStyle w:val="Ttulo1"/>
-      </w:pPr>
-      <w:bookmarkStart w:id="8" w:name="_Toc480652989"/>
-      <w:proofErr w:type="gramStart"/>
-      <w:r>
-        <w:lastRenderedPageBreak/>
-        <w:t>3</w:t>
-      </w:r>
       <w:commentRangeStart w:id="9"/>
-      <w:r>
-        <w:t>.</w:t>
-      </w:r>
       <w:commentRangeStart w:id="10"/>
-      <w:commentRangeStart w:id="11"/>
-      <w:proofErr w:type="gramEnd"/>
       <w:r>
         <w:t>Requisitos</w:t>
       </w:r>
-      <w:commentRangeEnd w:id="9"/>
+      <w:commentRangeEnd w:id="8"/>
       <w:r>
         <w:rPr>
           <w:rStyle w:val="Refdecomentrio"/>
           <w:rFonts w:asciiTheme="minorHAnsi" w:eastAsiaTheme="minorHAnsi" w:hAnsiTheme="minorHAnsi" w:cstheme="minorBidi"/>
           <w:b w:val="0"/>
         </w:rPr>
-        <w:commentReference w:id="9"/>
-      </w:r>
+        <w:commentReference w:id="8"/>
+      </w:r>
+      <w:commentRangeEnd w:id="9"/>
       <w:commentRangeEnd w:id="10"/>
-      <w:commentRangeEnd w:id="11"/>
       <w:r>
         <w:rPr>
           <w:rStyle w:val="Refdecomentrio"/>
           <w:rFonts w:asciiTheme="minorHAnsi" w:eastAsiaTheme="minorHAnsi" w:hAnsiTheme="minorHAnsi" w:cstheme="minorBidi"/>
           <w:b w:val="0"/>
         </w:rPr>
-        <w:commentReference w:id="10"/>
+        <w:commentReference w:id="9"/>
       </w:r>
       <w:r>
         <w:rPr>
@@ -2627,45 +2002,48 @@
           <w:rFonts w:asciiTheme="minorHAnsi" w:eastAsiaTheme="minorHAnsi" w:hAnsiTheme="minorHAnsi" w:cstheme="minorBidi"/>
           <w:b w:val="0"/>
         </w:rPr>
-        <w:commentReference w:id="11"/>
-      </w:r>
-      <w:bookmarkEnd w:id="8"/>
+        <w:commentReference w:id="10"/>
+      </w:r>
+      <w:bookmarkEnd w:id="7"/>
     </w:p>
     <w:p>
       <w:pPr>
         <w:pStyle w:val="Ttulo2"/>
-        <w:numPr>
-          <w:ilvl w:val="1"/>
-          <w:numId w:val="4"/>
-        </w:numPr>
-      </w:pPr>
-      <w:bookmarkStart w:id="12" w:name="_Toc480652990"/>
+      </w:pPr>
+      <w:bookmarkStart w:id="11" w:name="_Toc480652990"/>
+      <w:r>
+        <w:t xml:space="preserve">3.1 </w:t>
+      </w:r>
+      <w:commentRangeStart w:id="12"/>
       <w:commentRangeStart w:id="13"/>
-      <w:commentRangeStart w:id="14"/>
       <w:r>
         <w:t>Requisitos funcionais</w:t>
       </w:r>
-      <w:commentRangeEnd w:id="13"/>
+      <w:commentRangeEnd w:id="12"/>
       <w:r>
         <w:rPr>
           <w:rStyle w:val="Refdecomentrio"/>
           <w:rFonts w:asciiTheme="minorHAnsi" w:eastAsiaTheme="minorHAnsi" w:hAnsiTheme="minorHAnsi" w:cstheme="minorBidi"/>
         </w:rPr>
-        <w:commentReference w:id="13"/>
-      </w:r>
-      <w:commentRangeEnd w:id="14"/>
+        <w:commentReference w:id="12"/>
+      </w:r>
+      <w:commentRangeEnd w:id="13"/>
       <w:r>
         <w:rPr>
           <w:rStyle w:val="Refdecomentrio"/>
           <w:rFonts w:asciiTheme="minorHAnsi" w:eastAsiaTheme="minorHAnsi" w:hAnsiTheme="minorHAnsi" w:cstheme="minorBidi"/>
         </w:rPr>
-        <w:commentReference w:id="14"/>
-      </w:r>
-      <w:bookmarkEnd w:id="12"/>
-    </w:p>
-    <w:p>
-      <w:pPr>
-        <w:ind w:left="567"/>
+        <w:commentReference w:id="13"/>
+      </w:r>
+      <w:bookmarkEnd w:id="11"/>
+    </w:p>
+    <w:p>
+      <w:pPr>
+        <w:pStyle w:val="PargrafodaLista"/>
+        <w:numPr>
+          <w:ilvl w:val="0"/>
+          <w:numId w:val="3"/>
+        </w:numPr>
         <w:rPr>
           <w:b/>
         </w:rPr>
@@ -2674,48 +2052,139 @@
         <w:rPr>
           <w:b/>
         </w:rPr>
-        <w:t xml:space="preserve">ADDT - </w:t>
+        <w:t>Inserir tarefa</w:t>
       </w:r>
       <w:r>
         <w:rPr>
           <w:b/>
         </w:rPr>
-        <w:t>Inserir tarefa</w:t>
-      </w:r>
+        <w:br/>
+      </w:r>
+      <w:r>
+        <w:t>Q</w:t>
+      </w:r>
+      <w:r>
+        <w:t xml:space="preserve">uando o usuário </w:t>
+      </w:r>
+      <w:r>
+        <w:t>pressionar</w:t>
+      </w:r>
+      <w:r>
+        <w:t xml:space="preserve"> um botão o sistema deverá fornecer a capacidade </w:t>
+      </w:r>
+      <w:r>
+        <w:t xml:space="preserve">para o </w:t>
+      </w:r>
+      <w:r>
+        <w:t>usuário</w:t>
+      </w:r>
+      <w:r>
+        <w:t xml:space="preserve"> </w:t>
+      </w:r>
+      <w:r>
+        <w:t>inserir uma nova tarefa.</w:t>
+      </w:r>
+    </w:p>
+    <w:p>
+      <w:pPr>
+        <w:pStyle w:val="PargrafodaLista"/>
+        <w:numPr>
+          <w:ilvl w:val="0"/>
+          <w:numId w:val="3"/>
+        </w:numPr>
+      </w:pPr>
       <w:r>
         <w:rPr>
           <w:b/>
         </w:rPr>
+        <w:t>Deletar tarefa</w:t>
+      </w:r>
+      <w:r>
+        <w:rPr>
+          <w:b/>
+        </w:rPr>
         <w:br/>
       </w:r>
       <w:r>
-        <w:t>Q</w:t>
-      </w:r>
-      <w:r>
-        <w:t xml:space="preserve">uando o usuário </w:t>
-      </w:r>
-      <w:r>
-        <w:t>pressionar</w:t>
-      </w:r>
-      <w:r>
-        <w:t xml:space="preserve"> um botão o sistema deverá fornecer a capacidade </w:t>
-      </w:r>
-      <w:r>
-        <w:t xml:space="preserve">para o </w:t>
-      </w:r>
-      <w:r>
-        <w:t>usuário</w:t>
+        <w:t>Quando o usuário pressionar um botão</w:t>
+      </w:r>
+      <w:r>
+        <w:t xml:space="preserve"> o sistema deverá fornecer a capacidade </w:t>
+      </w:r>
+      <w:r>
+        <w:t xml:space="preserve">para o usuário excluir </w:t>
+      </w:r>
+      <w:r>
+        <w:t>qualquer</w:t>
+      </w:r>
+      <w:r>
+        <w:t xml:space="preserve"> tarefa.</w:t>
+      </w:r>
+    </w:p>
+    <w:p>
+      <w:pPr>
+        <w:pStyle w:val="PargrafodaLista"/>
+        <w:numPr>
+          <w:ilvl w:val="0"/>
+          <w:numId w:val="3"/>
+        </w:numPr>
+      </w:pPr>
+      <w:r>
+        <w:rPr>
+          <w:b/>
+        </w:rPr>
+        <w:t>Alterar estado da tarefa</w:t>
+      </w:r>
+      <w:r>
+        <w:rPr>
+          <w:b/>
+        </w:rPr>
+        <w:br/>
+      </w:r>
+      <w:r>
+        <w:t>Quando o usuário pressionar um botão o sistema deverá fornecer a capacidade para o usuário de alterar o estado de uma tarefa.</w:t>
+      </w:r>
+    </w:p>
+    <w:p>
+      <w:pPr>
+        <w:pStyle w:val="PargrafodaLista"/>
+        <w:numPr>
+          <w:ilvl w:val="0"/>
+          <w:numId w:val="3"/>
+        </w:numPr>
+      </w:pPr>
+      <w:r>
+        <w:rPr>
+          <w:b/>
+        </w:rPr>
+        <w:t>Visualizar tarefas</w:t>
+      </w:r>
+      <w:r>
+        <w:rPr>
+          <w:b/>
+        </w:rPr>
+        <w:br/>
+      </w:r>
+      <w:r>
+        <w:t>Quando o aplicativo iniciar o sistema deverá fornecer a capacidade de</w:t>
       </w:r>
       <w:r>
         <w:t xml:space="preserve"> </w:t>
       </w:r>
       <w:r>
-        <w:t>inserir uma nova tarefa.</w:t>
-      </w:r>
-    </w:p>
-    <w:p>
-      <w:pPr>
-        <w:ind w:left="567"/>
+        <w:t>para o usuário consultar as tarefas inseridas</w:t>
+      </w:r>
+      <w:r>
+        <w:t>.</w:t>
+      </w:r>
+    </w:p>
+    <w:p>
+      <w:pPr>
+        <w:pStyle w:val="PargrafodaLista"/>
+        <w:numPr>
+          <w:ilvl w:val="0"/>
+          <w:numId w:val="3"/>
+        </w:numPr>
         <w:rPr>
           <w:b/>
         </w:rPr>
@@ -2724,197 +2193,70 @@
         <w:rPr>
           <w:b/>
         </w:rPr>
-        <w:t xml:space="preserve">DELT - </w:t>
-      </w:r>
-      <w:proofErr w:type="gramStart"/>
+        <w:t>Ordenar tarefas</w:t>
+      </w:r>
       <w:r>
         <w:rPr>
           <w:b/>
         </w:rPr>
-        <w:t>Deletar</w:t>
-      </w:r>
-      <w:proofErr w:type="gramEnd"/>
-      <w:r>
+        <w:br/>
+      </w:r>
+      <w:r>
+        <w:t>Quando o apli</w:t>
+      </w:r>
+      <w:bookmarkStart w:id="14" w:name="_GoBack"/>
+      <w:bookmarkEnd w:id="14"/>
+      <w:r>
+        <w:t xml:space="preserve">cativo iniciar o sistema deverá </w:t>
+      </w:r>
+      <w:r>
+        <w:t>possuir</w:t>
+      </w:r>
+      <w:r>
+        <w:t xml:space="preserve"> a capacidade </w:t>
+      </w:r>
+      <w:r>
+        <w:t xml:space="preserve">de ordenar as tarefas por </w:t>
+      </w:r>
+      <w:r>
+        <w:t xml:space="preserve">prioridade </w:t>
+      </w:r>
+      <w:r>
+        <w:t>e exibi-las ao usuário.</w:t>
+      </w:r>
+    </w:p>
+    <w:p>
+      <w:pPr>
+        <w:pStyle w:val="PargrafodaLista"/>
+        <w:numPr>
+          <w:ilvl w:val="0"/>
+          <w:numId w:val="3"/>
+        </w:numPr>
         <w:rPr>
           <w:b/>
         </w:rPr>
-        <w:t xml:space="preserve"> tarefa</w:t>
-      </w:r>
+      </w:pPr>
       <w:r>
         <w:rPr>
           <w:b/>
         </w:rPr>
-        <w:br/>
-      </w:r>
-      <w:r>
-        <w:t>Quando o usuário pressionar um botão</w:t>
-      </w:r>
-      <w:r>
-        <w:t xml:space="preserve"> o sistema deverá fornecer a capacidade </w:t>
-      </w:r>
-      <w:r>
-        <w:t xml:space="preserve">para o usuário excluir </w:t>
-      </w:r>
-      <w:r>
-        <w:t>qualquer</w:t>
-      </w:r>
-      <w:r>
-        <w:t xml:space="preserve"> tarefa.</w:t>
-      </w:r>
-    </w:p>
-    <w:p>
-      <w:pPr>
-        <w:ind w:left="567"/>
-        <w:rPr>
-          <w:b/>
-        </w:rPr>
-      </w:pPr>
-      <w:r>
-        <w:rPr>
-          <w:b/>
-        </w:rPr>
-        <w:t xml:space="preserve">ALTT - </w:t>
-      </w:r>
-      <w:r>
-        <w:rPr>
-          <w:b/>
-        </w:rPr>
-        <w:t>Alterar estado da tarefa</w:t>
-      </w:r>
-      <w:r>
-        <w:rPr>
-          <w:b/>
-        </w:rPr>
-        <w:br/>
-      </w:r>
-      <w:r>
-        <w:t>Quando o usuário pressionar um botão o sistema deverá fornecer a capacidade para o usuário de alterar o estado de uma tarefa.</w:t>
-      </w:r>
-    </w:p>
-    <w:p>
-      <w:pPr>
-        <w:ind w:left="567"/>
-      </w:pPr>
-      <w:r>
-        <w:rPr>
-          <w:b/>
-        </w:rPr>
-        <w:t xml:space="preserve">VILT - </w:t>
-      </w:r>
-      <w:r>
-        <w:rPr>
-          <w:b/>
-        </w:rPr>
-        <w:t>Visualizar tarefas</w:t>
-      </w:r>
-      <w:r>
-        <w:rPr>
-          <w:b/>
-        </w:rPr>
-        <w:br/>
-      </w:r>
-      <w:r>
-        <w:t>Quando o aplicativo iniciar o sistema deverá fornecer a capacidade de</w:t>
-      </w:r>
-      <w:r>
-        <w:t xml:space="preserve"> </w:t>
-      </w:r>
-      <w:r>
-        <w:t>para o usuário consultar as tarefas inseridas</w:t>
-      </w:r>
-      <w:r>
-        <w:t>.</w:t>
-      </w:r>
-    </w:p>
-    <w:p>
-      <w:pPr>
-        <w:ind w:left="567"/>
-      </w:pPr>
-      <w:r>
-        <w:rPr>
-          <w:b/>
-        </w:rPr>
-        <w:t xml:space="preserve">ORDT - </w:t>
-      </w:r>
-      <w:r>
-        <w:rPr>
-          <w:b/>
-        </w:rPr>
-        <w:t>Ordenar tarefas</w:t>
-      </w:r>
-      <w:r>
-        <w:rPr>
-          <w:b/>
-        </w:rPr>
-        <w:br/>
-      </w:r>
-      <w:r>
-        <w:t xml:space="preserve">Quando o aplicativo iniciar o sistema deverá </w:t>
-      </w:r>
-      <w:r>
-        <w:t>possuir</w:t>
-      </w:r>
-      <w:r>
-        <w:t xml:space="preserve"> a capacidade </w:t>
-      </w:r>
-      <w:r>
-        <w:t xml:space="preserve">de ordenar as tarefas por </w:t>
-      </w:r>
-      <w:r>
-        <w:t xml:space="preserve">prioridade </w:t>
-      </w:r>
-      <w:r>
-        <w:t>e exibi-las ao usuário.</w:t>
-      </w:r>
-    </w:p>
-    <w:p>
-      <w:pPr>
-        <w:spacing w:after="0" w:line="240" w:lineRule="auto"/>
-        <w:ind w:left="567"/>
-        <w:rPr>
-          <w:b/>
-        </w:rPr>
-      </w:pPr>
-      <w:r>
-        <w:rPr>
-          <w:b/>
-        </w:rPr>
-        <w:t xml:space="preserve">COLOR - </w:t>
-      </w:r>
-      <w:r>
-        <w:rPr>
-          <w:b/>
-        </w:rPr>
-        <w:t>Co</w:t>
-      </w:r>
-      <w:r>
-        <w:rPr>
-          <w:b/>
-        </w:rPr>
-        <w:t>lorir Sistema</w:t>
-      </w:r>
-    </w:p>
-    <w:p>
-      <w:pPr>
-        <w:spacing w:after="0" w:line="240" w:lineRule="auto"/>
-        <w:ind w:left="567"/>
-      </w:pPr>
-      <w:r>
-        <w:t xml:space="preserve">Quando o aplicativo iniciar deve ser capaz de exibir uma coloração diferente para </w:t>
-      </w:r>
-      <w:proofErr w:type="gramStart"/>
-      <w:r>
-        <w:t>cada</w:t>
-      </w:r>
-      <w:proofErr w:type="gramEnd"/>
-      <w:r>
-        <w:t xml:space="preserve"> status de tarefas.</w:t>
+        <w:t>Colorir Sistema</w:t>
       </w:r>
     </w:p>
     <w:p>
       <w:pPr>
         <w:pStyle w:val="PargrafodaLista"/>
         <w:ind w:left="1080"/>
+      </w:pPr>
+      <w:r>
+        <w:lastRenderedPageBreak/>
+        <w:t>Quando o aplicativo iniciar deve ser capaz de exibir uma coloração diferente para cada status de tarefas.</w:t>
+      </w:r>
+    </w:p>
+    <w:p>
+      <w:pPr>
+        <w:pStyle w:val="PargrafodaLista"/>
+        <w:ind w:left="1080"/>
         <w:rPr>
           <w:b/>
         </w:rPr>
@@ -2922,6 +2264,8 @@
     </w:p>
     <w:p>
       <w:pPr>
+        <w:pStyle w:val="PargrafodaLista"/>
+        <w:ind w:left="360"/>
         <w:rPr>
           <w:b/>
         </w:rPr>
@@ -2929,6 +2273,21 @@
     </w:p>
     <w:p>
       <w:pPr>
+        <w:ind w:left="360"/>
+        <w:rPr>
+          <w:b/>
+        </w:rPr>
+      </w:pPr>
+    </w:p>
+    <w:p>
+      <w:pPr>
+        <w:rPr>
+          <w:b/>
+        </w:rPr>
+      </w:pPr>
+    </w:p>
+    <w:p>
+      <w:pPr>
         <w:pStyle w:val="Ttulo2"/>
       </w:pPr>
       <w:bookmarkStart w:id="15" w:name="_Toc480652991"/>
@@ -2938,100 +2297,17 @@
       <w:bookmarkEnd w:id="15"/>
     </w:p>
     <w:p>
-      <w:pPr>
-        <w:rPr>
-          <w:b/>
-        </w:rPr>
-      </w:pPr>
-      <w:r>
-        <w:rPr>
-          <w:b/>
-        </w:rPr>
-        <w:t>S</w:t>
-      </w:r>
-      <w:r>
-        <w:rPr>
-          <w:b/>
-        </w:rPr>
-        <w:t>egurança</w:t>
-      </w:r>
-      <w:r>
-        <w:rPr>
-          <w:b/>
-        </w:rPr>
-        <w:t>- Integridade dos dados</w:t>
-      </w:r>
-    </w:p>
-    <w:p>
-      <w:r>
-        <w:t xml:space="preserve"> Quando o usuário utilizar o software, as informações referentes às suas tarefas deverão estar seguras, não podendo ser feita nenhuma alteração por outro indivíduo </w:t>
-      </w:r>
-      <w:proofErr w:type="gramStart"/>
-      <w:r>
-        <w:t>não-autorizado</w:t>
-      </w:r>
-      <w:proofErr w:type="gramEnd"/>
-      <w:r>
-        <w:t>.</w:t>
-      </w:r>
-    </w:p>
-    <w:p>
-      <w:pPr>
-        <w:rPr>
-          <w:b/>
-        </w:rPr>
-      </w:pPr>
-      <w:r>
-        <w:rPr>
-          <w:b/>
-        </w:rPr>
-        <w:t xml:space="preserve"> D</w:t>
-      </w:r>
-      <w:r>
-        <w:rPr>
-          <w:b/>
-        </w:rPr>
-        <w:t>esempenho- Tempo de processamento</w:t>
-      </w:r>
-    </w:p>
-    <w:p>
-      <w:r>
-        <w:t>Assim que o usuário selecionar uma operação, o sistema deverá processá-la de forma rápida, em até 2 segundos.</w:t>
-      </w:r>
-    </w:p>
-    <w:p>
-      <w:pPr>
-        <w:rPr>
-          <w:b/>
-        </w:rPr>
-      </w:pPr>
-      <w:r>
-        <w:rPr>
-          <w:b/>
-        </w:rPr>
-        <w:t>Sistem</w:t>
-      </w:r>
-      <w:r>
-        <w:rPr>
-          <w:b/>
-        </w:rPr>
-        <w:t xml:space="preserve">a Operacional </w:t>
-      </w:r>
-    </w:p>
-    <w:p>
-      <w:r>
-        <w:t>Assim que o software estiver instalado, ele deverá operar nos Sistemas Operacionais Windows e Linux.</w:t>
+      <w:r>
+        <w:t>&lt;texto&gt;</w:t>
       </w:r>
     </w:p>
     <w:p/>
-    <w:p/>
     <w:p>
       <w:pPr>
         <w:pStyle w:val="Ttulo1"/>
       </w:pPr>
       <w:bookmarkStart w:id="16" w:name="_Toc480652992"/>
       <w:r>
-        <w:lastRenderedPageBreak/>
         <w:t>Apêndices</w:t>
       </w:r>
       <w:bookmarkEnd w:id="16"/>
@@ -3072,7 +2348,7 @@
     </w:p>
     <w:tbl>
       <w:tblPr>
-        <w:tblStyle w:val="GridTable1Light"/>
+        <w:tblStyle w:val="TabeladeGrade1Clara"/>
         <w:tblW w:w="0" w:type="auto"/>
         <w:tblLook w:val="04A0" w:firstRow="1" w:lastRow="0" w:firstColumn="1" w:lastColumn="0" w:noHBand="0" w:noVBand="1"/>
       </w:tblPr>
@@ -3198,8 +2474,8 @@
 </file>
 
 <file path=word/comments.xml><?xml version="1.0" encoding="utf-8"?>
-<w:comments xmlns:wpc="http://schemas.microsoft.com/office/word/2010/wordprocessingCanvas" xmlns:mc="http://schemas.openxmlformats.org/markup-compatibility/2006" xmlns:o="urn:schemas-microsoft-com:office:office" xmlns:r="http://schemas.openxmlformats.org/officeDocument/2006/relationships" xmlns:m="http://schemas.openxmlformats.org/officeDocument/2006/math" xmlns:v="urn:schemas-microsoft-com:vml" xmlns:wp14="http://schemas.microsoft.com/office/word/2010/wordprocessingDrawing" xmlns:wp="http://schemas.openxmlformats.org/drawingml/2006/wordprocessingDrawing" xmlns:w10="urn:schemas-microsoft-com:office:word" xmlns:w="http://schemas.openxmlformats.org/wordprocessingml/2006/main" xmlns:w14="http://schemas.microsoft.com/office/word/2010/wordml" xmlns:wpg="http://schemas.microsoft.com/office/word/2010/wordprocessingGroup" xmlns:wpi="http://schemas.microsoft.com/office/word/2010/wordprocessingInk" xmlns:wne="http://schemas.microsoft.com/office/word/2006/wordml" xmlns:wps="http://schemas.microsoft.com/office/word/2010/wordprocessingShape" mc:Ignorable="w14 wp14">
-  <w:comment w:id="9" w:author="André Luiz Rodrigues Estevam" w:date="2017-04-22T19:01:00Z" w:initials="ALRE">
+<w:comments xmlns:wpc="http://schemas.microsoft.com/office/word/2010/wordprocessingCanvas" xmlns:cx="http://schemas.microsoft.com/office/drawing/2014/chartex" xmlns:cx1="http://schemas.microsoft.com/office/drawing/2015/9/8/chartex" xmlns:cx2="http://schemas.microsoft.com/office/drawing/2015/10/21/chartex" xmlns:cx3="http://schemas.microsoft.com/office/drawing/2016/5/9/chartex" xmlns:cx4="http://schemas.microsoft.com/office/drawing/2016/5/10/chartex" xmlns:cx5="http://schemas.microsoft.com/office/drawing/2016/5/11/chartex" xmlns:mc="http://schemas.openxmlformats.org/markup-compatibility/2006" xmlns:o="urn:schemas-microsoft-com:office:office" xmlns:r="http://schemas.openxmlformats.org/officeDocument/2006/relationships" xmlns:m="http://schemas.openxmlformats.org/officeDocument/2006/math" xmlns:v="urn:schemas-microsoft-com:vml" xmlns:wp14="http://schemas.microsoft.com/office/word/2010/wordprocessingDrawing" xmlns:wp="http://schemas.openxmlformats.org/drawingml/2006/wordprocessingDrawing" xmlns:w10="urn:schemas-microsoft-com:office:word" xmlns:w="http://schemas.openxmlformats.org/wordprocessingml/2006/main" xmlns:w14="http://schemas.microsoft.com/office/word/2010/wordml" xmlns:w15="http://schemas.microsoft.com/office/word/2012/wordml" xmlns:w16se="http://schemas.microsoft.com/office/word/2015/wordml/symex" xmlns:wpg="http://schemas.microsoft.com/office/word/2010/wordprocessingGroup" xmlns:wpi="http://schemas.microsoft.com/office/word/2010/wordprocessingInk" xmlns:wne="http://schemas.microsoft.com/office/word/2006/wordml" xmlns:wps="http://schemas.microsoft.com/office/word/2010/wordprocessingShape" mc:Ignorable="w14 w15 w16se wp14">
+  <w:comment w:id="8" w:author="André Luiz Rodrigues Estevam" w:date="2017-04-22T19:01:00Z" w:initials="ALRE">
     <w:p>
       <w:pPr>
         <w:pStyle w:val="Textodecomentrio"/>
@@ -3361,7 +2637,7 @@
       </w:pPr>
     </w:p>
   </w:comment>
-  <w:comment w:id="10" w:author="André Luiz Rodrigues Estevam" w:date="2017-04-22T19:05:00Z" w:initials="ALRE">
+  <w:comment w:id="9" w:author="André Luiz Rodrigues Estevam" w:date="2017-04-22T19:05:00Z" w:initials="ALRE">
     <w:p>
       <w:pPr>
         <w:pStyle w:val="Textodecomentrio"/>
@@ -3383,7 +2659,7 @@
       </w:r>
     </w:p>
   </w:comment>
-  <w:comment w:id="11" w:author="André Luiz Rodrigues Estevam" w:date="2017-04-22T19:02:00Z" w:initials="ALRE">
+  <w:comment w:id="10" w:author="André Luiz Rodrigues Estevam" w:date="2017-04-22T19:02:00Z" w:initials="ALRE">
     <w:p>
       <w:pPr>
         <w:pStyle w:val="Textodecomentrio"/>
@@ -3562,7 +2838,7 @@
       </w:r>
     </w:p>
   </w:comment>
-  <w:comment w:id="13" w:author="André Luiz Rodrigues Estevam" w:date="2017-04-22T19:17:00Z" w:initials="ALRE">
+  <w:comment w:id="12" w:author="André Luiz Rodrigues Estevam" w:date="2017-04-22T19:17:00Z" w:initials="ALRE">
     <w:p>
       <w:pPr>
         <w:pStyle w:val="Textodecomentrio"/>
@@ -3574,15 +2850,7 @@
         <w:annotationRef/>
       </w:r>
       <w:r>
-        <w:t>Inserir &gt;</w:t>
-      </w:r>
-      <w:proofErr w:type="gramStart"/>
-      <w:r>
-        <w:t xml:space="preserve">  </w:t>
-      </w:r>
-      <w:proofErr w:type="gramEnd"/>
-      <w:r>
-        <w:t>Explorar partes rápidas &gt; auto texto &gt; requisito em linguagem natural</w:t>
+        <w:t>Inserir &gt;  Explorar partes rápidas &gt; auto texto &gt; requisito em linguagem natural</w:t>
       </w:r>
     </w:p>
     <w:p>
@@ -3639,7 +2907,7 @@
       </w:r>
     </w:p>
   </w:comment>
-  <w:comment w:id="14" w:author="André Luiz Rodrigues Estevam" w:date="2017-04-22T19:25:00Z" w:initials="ALRE">
+  <w:comment w:id="13" w:author="André Luiz Rodrigues Estevam" w:date="2017-04-22T19:25:00Z" w:initials="ALRE">
     <w:p>
       <w:pPr>
         <w:pStyle w:val="PargrafodaLista"/>
@@ -3667,40 +2935,16 @@
         <w:br/>
       </w:r>
       <w:r>
-        <w:t>&lt;</w:t>
-      </w:r>
-      <w:proofErr w:type="spellStart"/>
-      <w:r>
-        <w:t>condição_lógica_temporal</w:t>
-      </w:r>
-      <w:proofErr w:type="spellEnd"/>
-      <w:r>
-        <w:t>&gt;</w:t>
-      </w:r>
-      <w:proofErr w:type="gramStart"/>
-      <w:r>
-        <w:t xml:space="preserve">  </w:t>
-      </w:r>
-      <w:proofErr w:type="gramEnd"/>
-      <w:r>
-        <w:t>o sistema deverá fornecer a capacidade de</w:t>
+        <w:t>&lt;condição_lógica_temporal&gt;  o sistema deverá fornecer a capacidade de</w:t>
       </w:r>
       <w:r>
         <w:t xml:space="preserve"> &lt;o </w:t>
       </w:r>
       <w:r>
-        <w:t>_quê?&gt; &lt;</w:t>
-      </w:r>
-      <w:proofErr w:type="spellStart"/>
-      <w:r>
-        <w:t>para_</w:t>
-      </w:r>
-      <w:r>
-        <w:t>quem</w:t>
-      </w:r>
-      <w:proofErr w:type="spellEnd"/>
-      <w:r>
-        <w:t>?&gt;</w:t>
+        <w:t>_quê?&gt; &lt;para_</w:t>
+      </w:r>
+      <w:r>
+        <w:t>quem?&gt;</w:t>
       </w:r>
     </w:p>
   </w:comment>
@@ -3716,15 +2960,7 @@
         <w:annotationRef/>
       </w:r>
       <w:r>
-        <w:t xml:space="preserve">Inserir &gt; Explorar partes rápidas &gt; </w:t>
-      </w:r>
-      <w:proofErr w:type="gramStart"/>
-      <w:r>
-        <w:t>auto texto</w:t>
-      </w:r>
-      <w:proofErr w:type="gramEnd"/>
-      <w:r>
-        <w:t xml:space="preserve"> &gt; Item de glossário</w:t>
+        <w:t>Inserir &gt; Explorar partes rápidas &gt; auto texto &gt; Item de glossário</w:t>
       </w:r>
       <w:r>
         <w:rPr>
@@ -3843,7 +3079,7 @@
 </file>
 
 <file path=word/endnotes.xml><?xml version="1.0" encoding="utf-8"?>
-<w:endnotes xmlns:wpc="http://schemas.microsoft.com/office/word/2010/wordprocessingCanvas" xmlns:mc="http://schemas.openxmlformats.org/markup-compatibility/2006" xmlns:o="urn:schemas-microsoft-com:office:office" xmlns:r="http://schemas.openxmlformats.org/officeDocument/2006/relationships" xmlns:m="http://schemas.openxmlformats.org/officeDocument/2006/math" xmlns:v="urn:schemas-microsoft-com:vml" xmlns:wp14="http://schemas.microsoft.com/office/word/2010/wordprocessingDrawing" xmlns:wp="http://schemas.openxmlformats.org/drawingml/2006/wordprocessingDrawing" xmlns:w10="urn:schemas-microsoft-com:office:word" xmlns:w="http://schemas.openxmlformats.org/wordprocessingml/2006/main" xmlns:w14="http://schemas.microsoft.com/office/word/2010/wordml" xmlns:wpg="http://schemas.microsoft.com/office/word/2010/wordprocessingGroup" xmlns:wpi="http://schemas.microsoft.com/office/word/2010/wordprocessingInk" xmlns:wne="http://schemas.microsoft.com/office/word/2006/wordml" xmlns:wps="http://schemas.microsoft.com/office/word/2010/wordprocessingShape" mc:Ignorable="w14 wp14">
+<w:endnotes xmlns:wpc="http://schemas.microsoft.com/office/word/2010/wordprocessingCanvas" xmlns:cx="http://schemas.microsoft.com/office/drawing/2014/chartex" xmlns:cx1="http://schemas.microsoft.com/office/drawing/2015/9/8/chartex" xmlns:cx2="http://schemas.microsoft.com/office/drawing/2015/10/21/chartex" xmlns:cx3="http://schemas.microsoft.com/office/drawing/2016/5/9/chartex" xmlns:cx4="http://schemas.microsoft.com/office/drawing/2016/5/10/chartex" xmlns:cx5="http://schemas.microsoft.com/office/drawing/2016/5/11/chartex" xmlns:mc="http://schemas.openxmlformats.org/markup-compatibility/2006" xmlns:o="urn:schemas-microsoft-com:office:office" xmlns:r="http://schemas.openxmlformats.org/officeDocument/2006/relationships" xmlns:m="http://schemas.openxmlformats.org/officeDocument/2006/math" xmlns:v="urn:schemas-microsoft-com:vml" xmlns:wp14="http://schemas.microsoft.com/office/word/2010/wordprocessingDrawing" xmlns:wp="http://schemas.openxmlformats.org/drawingml/2006/wordprocessingDrawing" xmlns:w10="urn:schemas-microsoft-com:office:word" xmlns:w="http://schemas.openxmlformats.org/wordprocessingml/2006/main" xmlns:w14="http://schemas.microsoft.com/office/word/2010/wordml" xmlns:w15="http://schemas.microsoft.com/office/word/2012/wordml" xmlns:w16se="http://schemas.microsoft.com/office/word/2015/wordml/symex" xmlns:wpg="http://schemas.microsoft.com/office/word/2010/wordprocessingGroup" xmlns:wpi="http://schemas.microsoft.com/office/word/2010/wordprocessingInk" xmlns:wne="http://schemas.microsoft.com/office/word/2006/wordml" xmlns:wps="http://schemas.microsoft.com/office/word/2010/wordprocessingShape" mc:Ignorable="w14 w15 w16se wp14">
   <w:endnote w:type="separator" w:id="-1">
     <w:p>
       <w:pPr>
@@ -3868,7 +3104,7 @@
 </file>
 
 <file path=word/footer1.xml><?xml version="1.0" encoding="utf-8"?>
-<w:ftr xmlns:wpc="http://schemas.microsoft.com/office/word/2010/wordprocessingCanvas" xmlns:mc="http://schemas.openxmlformats.org/markup-compatibility/2006" xmlns:o="urn:schemas-microsoft-com:office:office" xmlns:r="http://schemas.openxmlformats.org/officeDocument/2006/relationships" xmlns:m="http://schemas.openxmlformats.org/officeDocument/2006/math" xmlns:v="urn:schemas-microsoft-com:vml" xmlns:wp14="http://schemas.microsoft.com/office/word/2010/wordprocessingDrawing" xmlns:wp="http://schemas.openxmlformats.org/drawingml/2006/wordprocessingDrawing" xmlns:w10="urn:schemas-microsoft-com:office:word" xmlns:w="http://schemas.openxmlformats.org/wordprocessingml/2006/main" xmlns:w14="http://schemas.microsoft.com/office/word/2010/wordml" xmlns:wpg="http://schemas.microsoft.com/office/word/2010/wordprocessingGroup" xmlns:wpi="http://schemas.microsoft.com/office/word/2010/wordprocessingInk" xmlns:wne="http://schemas.microsoft.com/office/word/2006/wordml" xmlns:wps="http://schemas.microsoft.com/office/word/2010/wordprocessingShape" mc:Ignorable="w14 wp14">
+<w:ftr xmlns:wpc="http://schemas.microsoft.com/office/word/2010/wordprocessingCanvas" xmlns:cx="http://schemas.microsoft.com/office/drawing/2014/chartex" xmlns:cx1="http://schemas.microsoft.com/office/drawing/2015/9/8/chartex" xmlns:cx2="http://schemas.microsoft.com/office/drawing/2015/10/21/chartex" xmlns:cx3="http://schemas.microsoft.com/office/drawing/2016/5/9/chartex" xmlns:cx4="http://schemas.microsoft.com/office/drawing/2016/5/10/chartex" xmlns:cx5="http://schemas.microsoft.com/office/drawing/2016/5/11/chartex" xmlns:mc="http://schemas.openxmlformats.org/markup-compatibility/2006" xmlns:o="urn:schemas-microsoft-com:office:office" xmlns:r="http://schemas.openxmlformats.org/officeDocument/2006/relationships" xmlns:m="http://schemas.openxmlformats.org/officeDocument/2006/math" xmlns:v="urn:schemas-microsoft-com:vml" xmlns:wp14="http://schemas.microsoft.com/office/word/2010/wordprocessingDrawing" xmlns:wp="http://schemas.openxmlformats.org/drawingml/2006/wordprocessingDrawing" xmlns:w10="urn:schemas-microsoft-com:office:word" xmlns:w="http://schemas.openxmlformats.org/wordprocessingml/2006/main" xmlns:w14="http://schemas.microsoft.com/office/word/2010/wordml" xmlns:w15="http://schemas.microsoft.com/office/word/2012/wordml" xmlns:w16se="http://schemas.microsoft.com/office/word/2015/wordml/symex" xmlns:wpg="http://schemas.microsoft.com/office/word/2010/wordprocessingGroup" xmlns:wpi="http://schemas.microsoft.com/office/word/2010/wordprocessingInk" xmlns:wne="http://schemas.microsoft.com/office/word/2006/wordml" xmlns:wps="http://schemas.microsoft.com/office/word/2010/wordprocessingShape" mc:Ignorable="w14 w15 w16se wp14">
   <w:sdt>
     <w:sdtPr>
       <w:id w:val="2112853509"/>
@@ -3914,7 +3150,7 @@
 </file>
 
 <file path=word/footnotes.xml><?xml version="1.0" encoding="utf-8"?>
-<w:footnotes xmlns:wpc="http://schemas.microsoft.com/office/word/2010/wordprocessingCanvas" xmlns:mc="http://schemas.openxmlformats.org/markup-compatibility/2006" xmlns:o="urn:schemas-microsoft-com:office:office" xmlns:r="http://schemas.openxmlformats.org/officeDocument/2006/relationships" xmlns:m="http://schemas.openxmlformats.org/officeDocument/2006/math" xmlns:v="urn:schemas-microsoft-com:vml" xmlns:wp14="http://schemas.microsoft.com/office/word/2010/wordprocessingDrawing" xmlns:wp="http://schemas.openxmlformats.org/drawingml/2006/wordprocessingDrawing" xmlns:w10="urn:schemas-microsoft-com:office:word" xmlns:w="http://schemas.openxmlformats.org/wordprocessingml/2006/main" xmlns:w14="http://schemas.microsoft.com/office/word/2010/wordml" xmlns:wpg="http://schemas.microsoft.com/office/word/2010/wordprocessingGroup" xmlns:wpi="http://schemas.microsoft.com/office/word/2010/wordprocessingInk" xmlns:wne="http://schemas.microsoft.com/office/word/2006/wordml" xmlns:wps="http://schemas.microsoft.com/office/word/2010/wordprocessingShape" mc:Ignorable="w14 wp14">
+<w:footnotes xmlns:wpc="http://schemas.microsoft.com/office/word/2010/wordprocessingCanvas" xmlns:cx="http://schemas.microsoft.com/office/drawing/2014/chartex" xmlns:cx1="http://schemas.microsoft.com/office/drawing/2015/9/8/chartex" xmlns:cx2="http://schemas.microsoft.com/office/drawing/2015/10/21/chartex" xmlns:cx3="http://schemas.microsoft.com/office/drawing/2016/5/9/chartex" xmlns:cx4="http://schemas.microsoft.com/office/drawing/2016/5/10/chartex" xmlns:cx5="http://schemas.microsoft.com/office/drawing/2016/5/11/chartex" xmlns:mc="http://schemas.openxmlformats.org/markup-compatibility/2006" xmlns:o="urn:schemas-microsoft-com:office:office" xmlns:r="http://schemas.openxmlformats.org/officeDocument/2006/relationships" xmlns:m="http://schemas.openxmlformats.org/officeDocument/2006/math" xmlns:v="urn:schemas-microsoft-com:vml" xmlns:wp14="http://schemas.microsoft.com/office/word/2010/wordprocessingDrawing" xmlns:wp="http://schemas.openxmlformats.org/drawingml/2006/wordprocessingDrawing" xmlns:w10="urn:schemas-microsoft-com:office:word" xmlns:w="http://schemas.openxmlformats.org/wordprocessingml/2006/main" xmlns:w14="http://schemas.microsoft.com/office/word/2010/wordml" xmlns:w15="http://schemas.microsoft.com/office/word/2012/wordml" xmlns:w16se="http://schemas.microsoft.com/office/word/2015/wordml/symex" xmlns:wpg="http://schemas.microsoft.com/office/word/2010/wordprocessingGroup" xmlns:wpi="http://schemas.microsoft.com/office/word/2010/wordprocessingInk" xmlns:wne="http://schemas.microsoft.com/office/word/2006/wordml" xmlns:wps="http://schemas.microsoft.com/office/word/2010/wordprocessingShape" mc:Ignorable="w14 w15 w16se wp14">
   <w:footnote w:type="separator" w:id="-1">
     <w:p>
       <w:pPr>
@@ -3939,121 +3175,8 @@
 </file>
 
 <file path=word/numbering.xml><?xml version="1.0" encoding="utf-8"?>
-<w:numbering xmlns:wpc="http://schemas.microsoft.com/office/word/2010/wordprocessingCanvas" xmlns:mc="http://schemas.openxmlformats.org/markup-compatibility/2006" xmlns:o="urn:schemas-microsoft-com:office:office" xmlns:r="http://schemas.openxmlformats.org/officeDocument/2006/relationships" xmlns:m="http://schemas.openxmlformats.org/officeDocument/2006/math" xmlns:v="urn:schemas-microsoft-com:vml" xmlns:wp14="http://schemas.microsoft.com/office/word/2010/wordprocessingDrawing" xmlns:wp="http://schemas.openxmlformats.org/drawingml/2006/wordprocessingDrawing" xmlns:w10="urn:schemas-microsoft-com:office:word" xmlns:w="http://schemas.openxmlformats.org/wordprocessingml/2006/main" xmlns:w14="http://schemas.microsoft.com/office/word/2010/wordml" xmlns:wpg="http://schemas.microsoft.com/office/word/2010/wordprocessingGroup" xmlns:wpi="http://schemas.microsoft.com/office/word/2010/wordprocessingInk" xmlns:wne="http://schemas.microsoft.com/office/word/2006/wordml" xmlns:wps="http://schemas.microsoft.com/office/word/2010/wordprocessingShape" mc:Ignorable="w14 wp14">
-  <w:abstractNum w:abstractNumId="0">
-    <w:nsid w:val="39D5662C"/>
-    <w:multiLevelType w:val="multilevel"/>
-    <w:tmpl w:val="E4201DF0"/>
-    <w:lvl w:ilvl="0">
-      <w:start w:val="3"/>
-      <w:numFmt w:val="decimal"/>
-      <w:lvlText w:val="%1"/>
-      <w:lvlJc w:val="left"/>
-      <w:pPr>
-        <w:ind w:left="405" w:hanging="405"/>
-      </w:pPr>
-      <w:rPr>
-        <w:rFonts w:hint="default"/>
-      </w:rPr>
-    </w:lvl>
-    <w:lvl w:ilvl="1">
-      <w:start w:val="1"/>
-      <w:numFmt w:val="decimal"/>
-      <w:lvlText w:val="%1.%2"/>
-      <w:lvlJc w:val="left"/>
-      <w:pPr>
-        <w:ind w:left="405" w:hanging="405"/>
-      </w:pPr>
-      <w:rPr>
-        <w:rFonts w:hint="default"/>
-      </w:rPr>
-    </w:lvl>
-    <w:lvl w:ilvl="2">
-      <w:start w:val="1"/>
-      <w:numFmt w:val="decimal"/>
-      <w:lvlText w:val="%1.%2.%3"/>
-      <w:lvlJc w:val="left"/>
-      <w:pPr>
-        <w:ind w:left="720" w:hanging="720"/>
-      </w:pPr>
-      <w:rPr>
-        <w:rFonts w:hint="default"/>
-      </w:rPr>
-    </w:lvl>
-    <w:lvl w:ilvl="3">
-      <w:start w:val="1"/>
-      <w:numFmt w:val="decimal"/>
-      <w:lvlText w:val="%1.%2.%3.%4"/>
-      <w:lvlJc w:val="left"/>
-      <w:pPr>
-        <w:ind w:left="720" w:hanging="720"/>
-      </w:pPr>
-      <w:rPr>
-        <w:rFonts w:hint="default"/>
-      </w:rPr>
-    </w:lvl>
-    <w:lvl w:ilvl="4">
-      <w:start w:val="1"/>
-      <w:numFmt w:val="decimal"/>
-      <w:lvlText w:val="%1.%2.%3.%4.%5"/>
-      <w:lvlJc w:val="left"/>
-      <w:pPr>
-        <w:ind w:left="1080" w:hanging="1080"/>
-      </w:pPr>
-      <w:rPr>
-        <w:rFonts w:hint="default"/>
-      </w:rPr>
-    </w:lvl>
-    <w:lvl w:ilvl="5">
-      <w:start w:val="1"/>
-      <w:numFmt w:val="decimal"/>
-      <w:lvlText w:val="%1.%2.%3.%4.%5.%6"/>
-      <w:lvlJc w:val="left"/>
-      <w:pPr>
-        <w:ind w:left="1080" w:hanging="1080"/>
-      </w:pPr>
-      <w:rPr>
-        <w:rFonts w:hint="default"/>
-      </w:rPr>
-    </w:lvl>
-    <w:lvl w:ilvl="6">
-      <w:start w:val="1"/>
-      <w:numFmt w:val="decimal"/>
-      <w:lvlText w:val="%1.%2.%3.%4.%5.%6.%7"/>
-      <w:lvlJc w:val="left"/>
-      <w:pPr>
-        <w:ind w:left="1440" w:hanging="1440"/>
-      </w:pPr>
-      <w:rPr>
-        <w:rFonts w:hint="default"/>
-      </w:rPr>
-    </w:lvl>
-    <w:lvl w:ilvl="7">
-      <w:start w:val="1"/>
-      <w:numFmt w:val="decimal"/>
-      <w:lvlText w:val="%1.%2.%3.%4.%5.%6.%7.%8"/>
-      <w:lvlJc w:val="left"/>
-      <w:pPr>
-        <w:ind w:left="1440" w:hanging="1440"/>
-      </w:pPr>
-      <w:rPr>
-        <w:rFonts w:hint="default"/>
-      </w:rPr>
-    </w:lvl>
-    <w:lvl w:ilvl="8">
-      <w:start w:val="1"/>
-      <w:numFmt w:val="decimal"/>
-      <w:lvlText w:val="%1.%2.%3.%4.%5.%6.%7.%8.%9"/>
-      <w:lvlJc w:val="left"/>
-      <w:pPr>
-        <w:ind w:left="1800" w:hanging="1800"/>
-      </w:pPr>
-      <w:rPr>
-        <w:rFonts w:hint="default"/>
-      </w:rPr>
-    </w:lvl>
-  </w:abstractNum>
-  <w:abstractNum w:abstractNumId="1">
+<w:numbering xmlns:wpc="http://schemas.microsoft.com/office/word/2010/wordprocessingCanvas" xmlns:cx="http://schemas.microsoft.com/office/drawing/2014/chartex" xmlns:cx1="http://schemas.microsoft.com/office/drawing/2015/9/8/chartex" xmlns:cx2="http://schemas.microsoft.com/office/drawing/2015/10/21/chartex" xmlns:cx3="http://schemas.microsoft.com/office/drawing/2016/5/9/chartex" xmlns:cx4="http://schemas.microsoft.com/office/drawing/2016/5/10/chartex" xmlns:cx5="http://schemas.microsoft.com/office/drawing/2016/5/11/chartex" xmlns:mc="http://schemas.openxmlformats.org/markup-compatibility/2006" xmlns:o="urn:schemas-microsoft-com:office:office" xmlns:r="http://schemas.openxmlformats.org/officeDocument/2006/relationships" xmlns:m="http://schemas.openxmlformats.org/officeDocument/2006/math" xmlns:v="urn:schemas-microsoft-com:vml" xmlns:wp14="http://schemas.microsoft.com/office/word/2010/wordprocessingDrawing" xmlns:wp="http://schemas.openxmlformats.org/drawingml/2006/wordprocessingDrawing" xmlns:w10="urn:schemas-microsoft-com:office:word" xmlns:w="http://schemas.openxmlformats.org/wordprocessingml/2006/main" xmlns:w14="http://schemas.microsoft.com/office/word/2010/wordml" xmlns:w15="http://schemas.microsoft.com/office/word/2012/wordml" xmlns:w16se="http://schemas.microsoft.com/office/word/2015/wordml/symex" xmlns:wpg="http://schemas.microsoft.com/office/word/2010/wordprocessingGroup" xmlns:wpi="http://schemas.microsoft.com/office/word/2010/wordprocessingInk" xmlns:wne="http://schemas.microsoft.com/office/word/2006/wordml" xmlns:wps="http://schemas.microsoft.com/office/word/2010/wordprocessingShape" mc:Ignorable="w14 w15 w16se wp14">
+  <w:abstractNum w:abstractNumId="0" w15:restartNumberingAfterBreak="0">
     <w:nsid w:val="39E95D42"/>
     <w:multiLevelType w:val="hybridMultilevel"/>
     <w:tmpl w:val="FB28E7BA"/>
@@ -4166,7 +3289,7 @@
       </w:rPr>
     </w:lvl>
   </w:abstractNum>
-  <w:abstractNum w:abstractNumId="2">
+  <w:abstractNum w:abstractNumId="1" w15:restartNumberingAfterBreak="0">
     <w:nsid w:val="618049C4"/>
     <w:multiLevelType w:val="hybridMultilevel"/>
     <w:tmpl w:val="72E2CE40"/>
@@ -4279,7 +3402,7 @@
       </w:rPr>
     </w:lvl>
   </w:abstractNum>
-  <w:abstractNum w:abstractNumId="3">
+  <w:abstractNum w:abstractNumId="2" w15:restartNumberingAfterBreak="0">
     <w:nsid w:val="65CC17B8"/>
     <w:multiLevelType w:val="hybridMultilevel"/>
     <w:tmpl w:val="AA6EC63E"/>
@@ -4369,16 +3492,13 @@
     </w:lvl>
   </w:abstractNum>
   <w:num w:numId="1">
+    <w:abstractNumId w:val="0"/>
+  </w:num>
+  <w:num w:numId="2">
     <w:abstractNumId w:val="1"/>
   </w:num>
-  <w:num w:numId="2">
+  <w:num w:numId="3">
     <w:abstractNumId w:val="2"/>
-  </w:num>
-  <w:num w:numId="3">
-    <w:abstractNumId w:val="3"/>
-  </w:num>
-  <w:num w:numId="4">
-    <w:abstractNumId w:val="0"/>
   </w:num>
 </w:numbering>
 </file>
@@ -4392,7 +3512,7 @@
 </file>
 
 <file path=word/styles.xml><?xml version="1.0" encoding="utf-8"?>
-<w:styles xmlns:mc="http://schemas.openxmlformats.org/markup-compatibility/2006" xmlns:r="http://schemas.openxmlformats.org/officeDocument/2006/relationships" xmlns:w="http://schemas.openxmlformats.org/wordprocessingml/2006/main" xmlns:w14="http://schemas.microsoft.com/office/word/2010/wordml" mc:Ignorable="w14">
+<w:styles xmlns:mc="http://schemas.openxmlformats.org/markup-compatibility/2006" xmlns:r="http://schemas.openxmlformats.org/officeDocument/2006/relationships" xmlns:w="http://schemas.openxmlformats.org/wordprocessingml/2006/main" xmlns:w14="http://schemas.microsoft.com/office/word/2010/wordml" xmlns:w15="http://schemas.microsoft.com/office/word/2012/wordml" xmlns:w16se="http://schemas.microsoft.com/office/word/2015/wordml/symex" mc:Ignorable="w14 w15 w16se">
   <w:docDefaults>
     <w:rPrDefault>
       <w:rPr>
@@ -4408,144 +3528,381 @@
       </w:pPr>
     </w:pPrDefault>
   </w:docDefaults>
-  <w:latentStyles w:defLockedState="0" w:defUIPriority="99" w:defSemiHidden="1" w:defUnhideWhenUsed="1" w:defQFormat="0" w:count="267">
-    <w:lsdException w:name="Normal" w:semiHidden="0" w:uiPriority="0" w:unhideWhenUsed="0" w:qFormat="1"/>
-    <w:lsdException w:name="heading 1" w:semiHidden="0" w:uiPriority="9" w:unhideWhenUsed="0" w:qFormat="1"/>
-    <w:lsdException w:name="heading 2" w:uiPriority="9" w:qFormat="1"/>
-    <w:lsdException w:name="heading 3" w:uiPriority="9" w:qFormat="1"/>
-    <w:lsdException w:name="heading 4" w:uiPriority="9" w:qFormat="1"/>
-    <w:lsdException w:name="heading 5" w:uiPriority="9" w:qFormat="1"/>
-    <w:lsdException w:name="heading 6" w:uiPriority="9" w:qFormat="1"/>
-    <w:lsdException w:name="heading 7" w:uiPriority="9" w:qFormat="1"/>
-    <w:lsdException w:name="heading 8" w:uiPriority="9" w:qFormat="1"/>
-    <w:lsdException w:name="heading 9" w:uiPriority="9" w:qFormat="1"/>
-    <w:lsdException w:name="toc 1" w:uiPriority="39"/>
-    <w:lsdException w:name="toc 2" w:uiPriority="39"/>
-    <w:lsdException w:name="toc 3" w:uiPriority="39"/>
-    <w:lsdException w:name="toc 4" w:uiPriority="39"/>
-    <w:lsdException w:name="toc 5" w:uiPriority="39"/>
-    <w:lsdException w:name="toc 6" w:uiPriority="39"/>
-    <w:lsdException w:name="toc 7" w:uiPriority="39"/>
-    <w:lsdException w:name="toc 8" w:uiPriority="39"/>
-    <w:lsdException w:name="toc 9" w:uiPriority="39"/>
-    <w:lsdException w:name="caption" w:uiPriority="35" w:qFormat="1"/>
-    <w:lsdException w:name="Title" w:semiHidden="0" w:uiPriority="10" w:unhideWhenUsed="0" w:qFormat="1"/>
-    <w:lsdException w:name="Default Paragraph Font" w:uiPriority="1"/>
-    <w:lsdException w:name="Subtitle" w:semiHidden="0" w:uiPriority="11" w:unhideWhenUsed="0" w:qFormat="1"/>
-    <w:lsdException w:name="Strong" w:semiHidden="0" w:uiPriority="22" w:unhideWhenUsed="0" w:qFormat="1"/>
-    <w:lsdException w:name="Emphasis" w:semiHidden="0" w:uiPriority="20" w:unhideWhenUsed="0" w:qFormat="1"/>
-    <w:lsdException w:name="Table Grid" w:semiHidden="0" w:uiPriority="39" w:unhideWhenUsed="0"/>
-    <w:lsdException w:name="Placeholder Text" w:unhideWhenUsed="0"/>
-    <w:lsdException w:name="No Spacing" w:semiHidden="0" w:uiPriority="1" w:unhideWhenUsed="0" w:qFormat="1"/>
-    <w:lsdException w:name="Light Shading" w:semiHidden="0" w:uiPriority="60" w:unhideWhenUsed="0"/>
-    <w:lsdException w:name="Light List" w:semiHidden="0" w:uiPriority="61" w:unhideWhenUsed="0"/>
-    <w:lsdException w:name="Light Grid" w:semiHidden="0" w:uiPriority="62" w:unhideWhenUsed="0"/>
-    <w:lsdException w:name="Medium Shading 1" w:semiHidden="0" w:uiPriority="63" w:unhideWhenUsed="0"/>
-    <w:lsdException w:name="Medium Shading 2" w:semiHidden="0" w:uiPriority="64" w:unhideWhenUsed="0"/>
-    <w:lsdException w:name="Medium List 1" w:semiHidden="0" w:uiPriority="65" w:unhideWhenUsed="0"/>
-    <w:lsdException w:name="Medium List 2" w:semiHidden="0" w:uiPriority="66" w:unhideWhenUsed="0"/>
-    <w:lsdException w:name="Medium Grid 1" w:semiHidden="0" w:uiPriority="67" w:unhideWhenUsed="0"/>
-    <w:lsdException w:name="Medium Grid 2" w:semiHidden="0" w:uiPriority="68" w:unhideWhenUsed="0"/>
-    <w:lsdException w:name="Medium Grid 3" w:semiHidden="0" w:uiPriority="69" w:unhideWhenUsed="0"/>
-    <w:lsdException w:name="Dark List" w:semiHidden="0" w:uiPriority="70" w:unhideWhenUsed="0"/>
-    <w:lsdException w:name="Colorful Shading" w:semiHidden="0" w:uiPriority="71" w:unhideWhenUsed="0"/>
-    <w:lsdException w:name="Colorful List" w:semiHidden="0" w:uiPriority="72" w:unhideWhenUsed="0"/>
-    <w:lsdException w:name="Colorful Grid" w:semiHidden="0" w:uiPriority="73" w:unhideWhenUsed="0"/>
-    <w:lsdException w:name="Light Shading Accent 1" w:semiHidden="0" w:uiPriority="60" w:unhideWhenUsed="0"/>
-    <w:lsdException w:name="Light List Accent 1" w:semiHidden="0" w:uiPriority="61" w:unhideWhenUsed="0"/>
-    <w:lsdException w:name="Light Grid Accent 1" w:semiHidden="0" w:uiPriority="62" w:unhideWhenUsed="0"/>
-    <w:lsdException w:name="Medium Shading 1 Accent 1" w:semiHidden="0" w:uiPriority="63" w:unhideWhenUsed="0"/>
-    <w:lsdException w:name="Medium Shading 2 Accent 1" w:semiHidden="0" w:uiPriority="64" w:unhideWhenUsed="0"/>
-    <w:lsdException w:name="Medium List 1 Accent 1" w:semiHidden="0" w:uiPriority="65" w:unhideWhenUsed="0"/>
-    <w:lsdException w:name="Revision" w:unhideWhenUsed="0"/>
-    <w:lsdException w:name="List Paragraph" w:semiHidden="0" w:uiPriority="34" w:unhideWhenUsed="0" w:qFormat="1"/>
-    <w:lsdException w:name="Quote" w:semiHidden="0" w:uiPriority="29" w:unhideWhenUsed="0" w:qFormat="1"/>
-    <w:lsdException w:name="Intense Quote" w:semiHidden="0" w:uiPriority="30" w:unhideWhenUsed="0" w:qFormat="1"/>
-    <w:lsdException w:name="Medium List 2 Accent 1" w:semiHidden="0" w:uiPriority="66" w:unhideWhenUsed="0"/>
-    <w:lsdException w:name="Medium Grid 1 Accent 1" w:semiHidden="0" w:uiPriority="67" w:unhideWhenUsed="0"/>
-    <w:lsdException w:name="Medium Grid 2 Accent 1" w:semiHidden="0" w:uiPriority="68" w:unhideWhenUsed="0"/>
-    <w:lsdException w:name="Medium Grid 3 Accent 1" w:semiHidden="0" w:uiPriority="69" w:unhideWhenUsed="0"/>
-    <w:lsdException w:name="Dark List Accent 1" w:semiHidden="0" w:uiPriority="70" w:unhideWhenUsed="0"/>
-    <w:lsdException w:name="Colorful Shading Accent 1" w:semiHidden="0" w:uiPriority="71" w:unhideWhenUsed="0"/>
-    <w:lsdException w:name="Colorful List Accent 1" w:semiHidden="0" w:uiPriority="72" w:unhideWhenUsed="0"/>
-    <w:lsdException w:name="Colorful Grid Accent 1" w:semiHidden="0" w:uiPriority="73" w:unhideWhenUsed="0"/>
-    <w:lsdException w:name="Light Shading Accent 2" w:semiHidden="0" w:uiPriority="60" w:unhideWhenUsed="0"/>
-    <w:lsdException w:name="Light List Accent 2" w:semiHidden="0" w:uiPriority="61" w:unhideWhenUsed="0"/>
-    <w:lsdException w:name="Light Grid Accent 2" w:semiHidden="0" w:uiPriority="62" w:unhideWhenUsed="0"/>
-    <w:lsdException w:name="Medium Shading 1 Accent 2" w:semiHidden="0" w:uiPriority="63" w:unhideWhenUsed="0"/>
-    <w:lsdException w:name="Medium Shading 2 Accent 2" w:semiHidden="0" w:uiPriority="64" w:unhideWhenUsed="0"/>
-    <w:lsdException w:name="Medium List 1 Accent 2" w:semiHidden="0" w:uiPriority="65" w:unhideWhenUsed="0"/>
-    <w:lsdException w:name="Medium List 2 Accent 2" w:semiHidden="0" w:uiPriority="66" w:unhideWhenUsed="0"/>
-    <w:lsdException w:name="Medium Grid 1 Accent 2" w:semiHidden="0" w:uiPriority="67" w:unhideWhenUsed="0"/>
-    <w:lsdException w:name="Medium Grid 2 Accent 2" w:semiHidden="0" w:uiPriority="68" w:unhideWhenUsed="0"/>
-    <w:lsdException w:name="Medium Grid 3 Accent 2" w:semiHidden="0" w:uiPriority="69" w:unhideWhenUsed="0"/>
-    <w:lsdException w:name="Dark List Accent 2" w:semiHidden="0" w:uiPriority="70" w:unhideWhenUsed="0"/>
-    <w:lsdException w:name="Colorful Shading Accent 2" w:semiHidden="0" w:uiPriority="71" w:unhideWhenUsed="0"/>
-    <w:lsdException w:name="Colorful List Accent 2" w:semiHidden="0" w:uiPriority="72" w:unhideWhenUsed="0"/>
-    <w:lsdException w:name="Colorful Grid Accent 2" w:semiHidden="0" w:uiPriority="73" w:unhideWhenUsed="0"/>
-    <w:lsdException w:name="Light Shading Accent 3" w:semiHidden="0" w:uiPriority="60" w:unhideWhenUsed="0"/>
-    <w:lsdException w:name="Light List Accent 3" w:semiHidden="0" w:uiPriority="61" w:unhideWhenUsed="0"/>
-    <w:lsdException w:name="Light Grid Accent 3" w:semiHidden="0" w:uiPriority="62" w:unhideWhenUsed="0"/>
-    <w:lsdException w:name="Medium Shading 1 Accent 3" w:semiHidden="0" w:uiPriority="63" w:unhideWhenUsed="0"/>
-    <w:lsdException w:name="Medium Shading 2 Accent 3" w:semiHidden="0" w:uiPriority="64" w:unhideWhenUsed="0"/>
-    <w:lsdException w:name="Medium List 1 Accent 3" w:semiHidden="0" w:uiPriority="65" w:unhideWhenUsed="0"/>
-    <w:lsdException w:name="Medium List 2 Accent 3" w:semiHidden="0" w:uiPriority="66" w:unhideWhenUsed="0"/>
-    <w:lsdException w:name="Medium Grid 1 Accent 3" w:semiHidden="0" w:uiPriority="67" w:unhideWhenUsed="0"/>
-    <w:lsdException w:name="Medium Grid 2 Accent 3" w:semiHidden="0" w:uiPriority="68" w:unhideWhenUsed="0"/>
-    <w:lsdException w:name="Medium Grid 3 Accent 3" w:semiHidden="0" w:uiPriority="69" w:unhideWhenUsed="0"/>
-    <w:lsdException w:name="Dark List Accent 3" w:semiHidden="0" w:uiPriority="70" w:unhideWhenUsed="0"/>
-    <w:lsdException w:name="Colorful Shading Accent 3" w:semiHidden="0" w:uiPriority="71" w:unhideWhenUsed="0"/>
-    <w:lsdException w:name="Colorful List Accent 3" w:semiHidden="0" w:uiPriority="72" w:unhideWhenUsed="0"/>
-    <w:lsdException w:name="Colorful Grid Accent 3" w:semiHidden="0" w:uiPriority="73" w:unhideWhenUsed="0"/>
-    <w:lsdException w:name="Light Shading Accent 4" w:semiHidden="0" w:uiPriority="60" w:unhideWhenUsed="0"/>
-    <w:lsdException w:name="Light List Accent 4" w:semiHidden="0" w:uiPriority="61" w:unhideWhenUsed="0"/>
-    <w:lsdException w:name="Light Grid Accent 4" w:semiHidden="0" w:uiPriority="62" w:unhideWhenUsed="0"/>
-    <w:lsdException w:name="Medium Shading 1 Accent 4" w:semiHidden="0" w:uiPriority="63" w:unhideWhenUsed="0"/>
-    <w:lsdException w:name="Medium Shading 2 Accent 4" w:semiHidden="0" w:uiPriority="64" w:unhideWhenUsed="0"/>
-    <w:lsdException w:name="Medium List 1 Accent 4" w:semiHidden="0" w:uiPriority="65" w:unhideWhenUsed="0"/>
-    <w:lsdException w:name="Medium List 2 Accent 4" w:semiHidden="0" w:uiPriority="66" w:unhideWhenUsed="0"/>
-    <w:lsdException w:name="Medium Grid 1 Accent 4" w:semiHidden="0" w:uiPriority="67" w:unhideWhenUsed="0"/>
-    <w:lsdException w:name="Medium Grid 2 Accent 4" w:semiHidden="0" w:uiPriority="68" w:unhideWhenUsed="0"/>
-    <w:lsdException w:name="Medium Grid 3 Accent 4" w:semiHidden="0" w:uiPriority="69" w:unhideWhenUsed="0"/>
-    <w:lsdException w:name="Dark List Accent 4" w:semiHidden="0" w:uiPriority="70" w:unhideWhenUsed="0"/>
-    <w:lsdException w:name="Colorful Shading Accent 4" w:semiHidden="0" w:uiPriority="71" w:unhideWhenUsed="0"/>
-    <w:lsdException w:name="Colorful List Accent 4" w:semiHidden="0" w:uiPriority="72" w:unhideWhenUsed="0"/>
-    <w:lsdException w:name="Colorful Grid Accent 4" w:semiHidden="0" w:uiPriority="73" w:unhideWhenUsed="0"/>
-    <w:lsdException w:name="Light Shading Accent 5" w:semiHidden="0" w:uiPriority="60" w:unhideWhenUsed="0"/>
-    <w:lsdException w:name="Light List Accent 5" w:semiHidden="0" w:uiPriority="61" w:unhideWhenUsed="0"/>
-    <w:lsdException w:name="Light Grid Accent 5" w:semiHidden="0" w:uiPriority="62" w:unhideWhenUsed="0"/>
-    <w:lsdException w:name="Medium Shading 1 Accent 5" w:semiHidden="0" w:uiPriority="63" w:unhideWhenUsed="0"/>
-    <w:lsdException w:name="Medium Shading 2 Accent 5" w:semiHidden="0" w:uiPriority="64" w:unhideWhenUsed="0"/>
-    <w:lsdException w:name="Medium List 1 Accent 5" w:semiHidden="0" w:uiPriority="65" w:unhideWhenUsed="0"/>
-    <w:lsdException w:name="Medium List 2 Accent 5" w:semiHidden="0" w:uiPriority="66" w:unhideWhenUsed="0"/>
-    <w:lsdException w:name="Medium Grid 1 Accent 5" w:semiHidden="0" w:uiPriority="67" w:unhideWhenUsed="0"/>
-    <w:lsdException w:name="Medium Grid 2 Accent 5" w:semiHidden="0" w:uiPriority="68" w:unhideWhenUsed="0"/>
-    <w:lsdException w:name="Medium Grid 3 Accent 5" w:semiHidden="0" w:uiPriority="69" w:unhideWhenUsed="0"/>
-    <w:lsdException w:name="Dark List Accent 5" w:semiHidden="0" w:uiPriority="70" w:unhideWhenUsed="0"/>
-    <w:lsdException w:name="Colorful Shading Accent 5" w:semiHidden="0" w:uiPriority="71" w:unhideWhenUsed="0"/>
-    <w:lsdException w:name="Colorful List Accent 5" w:semiHidden="0" w:uiPriority="72" w:unhideWhenUsed="0"/>
-    <w:lsdException w:name="Colorful Grid Accent 5" w:semiHidden="0" w:uiPriority="73" w:unhideWhenUsed="0"/>
-    <w:lsdException w:name="Light Shading Accent 6" w:semiHidden="0" w:uiPriority="60" w:unhideWhenUsed="0"/>
-    <w:lsdException w:name="Light List Accent 6" w:semiHidden="0" w:uiPriority="61" w:unhideWhenUsed="0"/>
-    <w:lsdException w:name="Light Grid Accent 6" w:semiHidden="0" w:uiPriority="62" w:unhideWhenUsed="0"/>
-    <w:lsdException w:name="Medium Shading 1 Accent 6" w:semiHidden="0" w:uiPriority="63" w:unhideWhenUsed="0"/>
-    <w:lsdException w:name="Medium Shading 2 Accent 6" w:semiHidden="0" w:uiPriority="64" w:unhideWhenUsed="0"/>
-    <w:lsdException w:name="Medium List 1 Accent 6" w:semiHidden="0" w:uiPriority="65" w:unhideWhenUsed="0"/>
-    <w:lsdException w:name="Medium List 2 Accent 6" w:semiHidden="0" w:uiPriority="66" w:unhideWhenUsed="0"/>
-    <w:lsdException w:name="Medium Grid 1 Accent 6" w:semiHidden="0" w:uiPriority="67" w:unhideWhenUsed="0"/>
-    <w:lsdException w:name="Medium Grid 2 Accent 6" w:semiHidden="0" w:uiPriority="68" w:unhideWhenUsed="0"/>
-    <w:lsdException w:name="Medium Grid 3 Accent 6" w:semiHidden="0" w:uiPriority="69" w:unhideWhenUsed="0"/>
-    <w:lsdException w:name="Dark List Accent 6" w:semiHidden="0" w:uiPriority="70" w:unhideWhenUsed="0"/>
-    <w:lsdException w:name="Colorful Shading Accent 6" w:semiHidden="0" w:uiPriority="71" w:unhideWhenUsed="0"/>
-    <w:lsdException w:name="Colorful List Accent 6" w:semiHidden="0" w:uiPriority="72" w:unhideWhenUsed="0"/>
-    <w:lsdException w:name="Colorful Grid Accent 6" w:semiHidden="0" w:uiPriority="73" w:unhideWhenUsed="0"/>
-    <w:lsdException w:name="Subtle Emphasis" w:semiHidden="0" w:uiPriority="19" w:unhideWhenUsed="0" w:qFormat="1"/>
-    <w:lsdException w:name="Intense Emphasis" w:semiHidden="0" w:uiPriority="21" w:unhideWhenUsed="0" w:qFormat="1"/>
-    <w:lsdException w:name="Subtle Reference" w:semiHidden="0" w:uiPriority="31" w:unhideWhenUsed="0" w:qFormat="1"/>
-    <w:lsdException w:name="Intense Reference" w:semiHidden="0" w:uiPriority="32" w:unhideWhenUsed="0" w:qFormat="1"/>
-    <w:lsdException w:name="Book Title" w:semiHidden="0" w:uiPriority="33" w:unhideWhenUsed="0" w:qFormat="1"/>
-    <w:lsdException w:name="Bibliography" w:uiPriority="37"/>
-    <w:lsdException w:name="TOC Heading" w:uiPriority="39" w:qFormat="1"/>
+  <w:latentStyles w:defLockedState="0" w:defUIPriority="99" w:defSemiHidden="0" w:defUnhideWhenUsed="0" w:defQFormat="0" w:count="374">
+    <w:lsdException w:name="Normal" w:uiPriority="0" w:qFormat="1"/>
+    <w:lsdException w:name="heading 1" w:uiPriority="9" w:qFormat="1"/>
+    <w:lsdException w:name="heading 2" w:semiHidden="1" w:uiPriority="9" w:unhideWhenUsed="1" w:qFormat="1"/>
+    <w:lsdException w:name="heading 3" w:semiHidden="1" w:uiPriority="9" w:unhideWhenUsed="1" w:qFormat="1"/>
+    <w:lsdException w:name="heading 4" w:semiHidden="1" w:uiPriority="9" w:unhideWhenUsed="1" w:qFormat="1"/>
+    <w:lsdException w:name="heading 5" w:semiHidden="1" w:uiPriority="9" w:unhideWhenUsed="1" w:qFormat="1"/>
+    <w:lsdException w:name="heading 6" w:semiHidden="1" w:uiPriority="9" w:unhideWhenUsed="1" w:qFormat="1"/>
+    <w:lsdException w:name="heading 7" w:semiHidden="1" w:uiPriority="9" w:unhideWhenUsed="1" w:qFormat="1"/>
+    <w:lsdException w:name="heading 8" w:semiHidden="1" w:uiPriority="9" w:unhideWhenUsed="1" w:qFormat="1"/>
+    <w:lsdException w:name="heading 9" w:semiHidden="1" w:uiPriority="9" w:unhideWhenUsed="1" w:qFormat="1"/>
+    <w:lsdException w:name="index 1" w:semiHidden="1" w:unhideWhenUsed="1"/>
+    <w:lsdException w:name="index 2" w:semiHidden="1" w:unhideWhenUsed="1"/>
+    <w:lsdException w:name="index 3" w:semiHidden="1" w:unhideWhenUsed="1"/>
+    <w:lsdException w:name="index 4" w:semiHidden="1" w:unhideWhenUsed="1"/>
+    <w:lsdException w:name="index 5" w:semiHidden="1" w:unhideWhenUsed="1"/>
+    <w:lsdException w:name="index 6" w:semiHidden="1" w:unhideWhenUsed="1"/>
+    <w:lsdException w:name="index 7" w:semiHidden="1" w:unhideWhenUsed="1"/>
+    <w:lsdException w:name="index 8" w:semiHidden="1" w:unhideWhenUsed="1"/>
+    <w:lsdException w:name="index 9" w:semiHidden="1" w:unhideWhenUsed="1"/>
+    <w:lsdException w:name="toc 1" w:semiHidden="1" w:uiPriority="39" w:unhideWhenUsed="1"/>
+    <w:lsdException w:name="toc 2" w:semiHidden="1" w:uiPriority="39" w:unhideWhenUsed="1"/>
+    <w:lsdException w:name="toc 3" w:semiHidden="1" w:uiPriority="39" w:unhideWhenUsed="1"/>
+    <w:lsdException w:name="toc 4" w:semiHidden="1" w:uiPriority="39" w:unhideWhenUsed="1"/>
+    <w:lsdException w:name="toc 5" w:semiHidden="1" w:uiPriority="39" w:unhideWhenUsed="1"/>
+    <w:lsdException w:name="toc 6" w:semiHidden="1" w:uiPriority="39" w:unhideWhenUsed="1"/>
+    <w:lsdException w:name="toc 7" w:semiHidden="1" w:uiPriority="39" w:unhideWhenUsed="1"/>
+    <w:lsdException w:name="toc 8" w:semiHidden="1" w:uiPriority="39" w:unhideWhenUsed="1"/>
+    <w:lsdException w:name="toc 9" w:semiHidden="1" w:uiPriority="39" w:unhideWhenUsed="1"/>
+    <w:lsdException w:name="Normal Indent" w:semiHidden="1" w:unhideWhenUsed="1"/>
+    <w:lsdException w:name="footnote text" w:semiHidden="1" w:unhideWhenUsed="1"/>
+    <w:lsdException w:name="annotation text" w:semiHidden="1" w:unhideWhenUsed="1"/>
+    <w:lsdException w:name="header" w:semiHidden="1" w:unhideWhenUsed="1"/>
+    <w:lsdException w:name="footer" w:semiHidden="1" w:unhideWhenUsed="1"/>
+    <w:lsdException w:name="index heading" w:semiHidden="1" w:unhideWhenUsed="1"/>
+    <w:lsdException w:name="caption" w:semiHidden="1" w:uiPriority="35" w:unhideWhenUsed="1" w:qFormat="1"/>
+    <w:lsdException w:name="table of figures" w:semiHidden="1" w:unhideWhenUsed="1"/>
+    <w:lsdException w:name="envelope address" w:semiHidden="1" w:unhideWhenUsed="1"/>
+    <w:lsdException w:name="envelope return" w:semiHidden="1" w:unhideWhenUsed="1"/>
+    <w:lsdException w:name="footnote reference" w:semiHidden="1" w:unhideWhenUsed="1"/>
+    <w:lsdException w:name="annotation reference" w:semiHidden="1" w:unhideWhenUsed="1"/>
+    <w:lsdException w:name="line number" w:semiHidden="1" w:unhideWhenUsed="1"/>
+    <w:lsdException w:name="page number" w:semiHidden="1" w:unhideWhenUsed="1"/>
+    <w:lsdException w:name="endnote reference" w:semiHidden="1" w:unhideWhenUsed="1"/>
+    <w:lsdException w:name="endnote text" w:semiHidden="1" w:unhideWhenUsed="1"/>
+    <w:lsdException w:name="table of authorities" w:semiHidden="1" w:unhideWhenUsed="1"/>
+    <w:lsdException w:name="macro" w:semiHidden="1" w:unhideWhenUsed="1"/>
+    <w:lsdException w:name="toa heading" w:semiHidden="1" w:unhideWhenUsed="1"/>
+    <w:lsdException w:name="List" w:semiHidden="1" w:unhideWhenUsed="1"/>
+    <w:lsdException w:name="List Bullet" w:semiHidden="1" w:unhideWhenUsed="1"/>
+    <w:lsdException w:name="List Number" w:semiHidden="1" w:unhideWhenUsed="1"/>
+    <w:lsdException w:name="List 2" w:semiHidden="1" w:unhideWhenUsed="1"/>
+    <w:lsdException w:name="List 3" w:semiHidden="1" w:unhideWhenUsed="1"/>
+    <w:lsdException w:name="List 4" w:semiHidden="1" w:unhideWhenUsed="1"/>
+    <w:lsdException w:name="List 5" w:semiHidden="1" w:unhideWhenUsed="1"/>
+    <w:lsdException w:name="List Bullet 2" w:semiHidden="1" w:unhideWhenUsed="1"/>
+    <w:lsdException w:name="List Bullet 3" w:semiHidden="1" w:unhideWhenUsed="1"/>
+    <w:lsdException w:name="List Bullet 4" w:semiHidden="1" w:unhideWhenUsed="1"/>
+    <w:lsdException w:name="List Bullet 5" w:semiHidden="1" w:unhideWhenUsed="1"/>
+    <w:lsdException w:name="List Number 2" w:semiHidden="1" w:unhideWhenUsed="1"/>
+    <w:lsdException w:name="List Number 3" w:semiHidden="1" w:unhideWhenUsed="1"/>
+    <w:lsdException w:name="List Number 4" w:semiHidden="1" w:unhideWhenUsed="1"/>
+    <w:lsdException w:name="List Number 5" w:semiHidden="1" w:unhideWhenUsed="1"/>
+    <w:lsdException w:name="Title" w:uiPriority="10" w:qFormat="1"/>
+    <w:lsdException w:name="Closing" w:semiHidden="1" w:unhideWhenUsed="1"/>
+    <w:lsdException w:name="Signature" w:semiHidden="1" w:unhideWhenUsed="1"/>
+    <w:lsdException w:name="Default Paragraph Font" w:semiHidden="1" w:uiPriority="1" w:unhideWhenUsed="1"/>
+    <w:lsdException w:name="Body Text" w:semiHidden="1" w:unhideWhenUsed="1"/>
+    <w:lsdException w:name="Body Text Indent" w:semiHidden="1" w:unhideWhenUsed="1"/>
+    <w:lsdException w:name="List Continue" w:semiHidden="1" w:unhideWhenUsed="1"/>
+    <w:lsdException w:name="List Continue 2" w:semiHidden="1" w:unhideWhenUsed="1"/>
+    <w:lsdException w:name="List Continue 3" w:semiHidden="1" w:unhideWhenUsed="1"/>
+    <w:lsdException w:name="List Continue 4" w:semiHidden="1" w:unhideWhenUsed="1"/>
+    <w:lsdException w:name="List Continue 5" w:semiHidden="1" w:unhideWhenUsed="1"/>
+    <w:lsdException w:name="Message Header" w:semiHidden="1" w:unhideWhenUsed="1"/>
+    <w:lsdException w:name="Subtitle" w:uiPriority="11" w:qFormat="1"/>
+    <w:lsdException w:name="Salutation" w:semiHidden="1" w:unhideWhenUsed="1"/>
+    <w:lsdException w:name="Date" w:semiHidden="1" w:unhideWhenUsed="1"/>
+    <w:lsdException w:name="Body Text First Indent" w:semiHidden="1" w:unhideWhenUsed="1"/>
+    <w:lsdException w:name="Body Text First Indent 2" w:semiHidden="1" w:unhideWhenUsed="1"/>
+    <w:lsdException w:name="Note Heading" w:semiHidden="1" w:unhideWhenUsed="1"/>
+    <w:lsdException w:name="Body Text 2" w:semiHidden="1" w:unhideWhenUsed="1"/>
+    <w:lsdException w:name="Body Text 3" w:semiHidden="1" w:unhideWhenUsed="1"/>
+    <w:lsdException w:name="Body Text Indent 2" w:semiHidden="1" w:unhideWhenUsed="1"/>
+    <w:lsdException w:name="Body Text Indent 3" w:semiHidden="1" w:unhideWhenUsed="1"/>
+    <w:lsdException w:name="Block Text" w:semiHidden="1" w:unhideWhenUsed="1"/>
+    <w:lsdException w:name="Hyperlink" w:semiHidden="1" w:unhideWhenUsed="1"/>
+    <w:lsdException w:name="FollowedHyperlink" w:semiHidden="1" w:unhideWhenUsed="1"/>
+    <w:lsdException w:name="Strong" w:uiPriority="22" w:qFormat="1"/>
+    <w:lsdException w:name="Emphasis" w:uiPriority="20" w:qFormat="1"/>
+    <w:lsdException w:name="Document Map" w:semiHidden="1" w:unhideWhenUsed="1"/>
+    <w:lsdException w:name="Plain Text" w:semiHidden="1" w:unhideWhenUsed="1"/>
+    <w:lsdException w:name="E-mail Signature" w:semiHidden="1" w:unhideWhenUsed="1"/>
+    <w:lsdException w:name="HTML Top of Form" w:semiHidden="1" w:unhideWhenUsed="1"/>
+    <w:lsdException w:name="HTML Bottom of Form" w:semiHidden="1" w:unhideWhenUsed="1"/>
+    <w:lsdException w:name="Normal (Web)" w:semiHidden="1" w:unhideWhenUsed="1"/>
+    <w:lsdException w:name="HTML Acronym" w:semiHidden="1" w:unhideWhenUsed="1"/>
+    <w:lsdException w:name="HTML Address" w:semiHidden="1" w:unhideWhenUsed="1"/>
+    <w:lsdException w:name="HTML Cite" w:semiHidden="1" w:unhideWhenUsed="1"/>
+    <w:lsdException w:name="HTML Code" w:semiHidden="1" w:unhideWhenUsed="1"/>
+    <w:lsdException w:name="HTML Definition" w:semiHidden="1" w:unhideWhenUsed="1"/>
+    <w:lsdException w:name="HTML Keyboard" w:semiHidden="1" w:unhideWhenUsed="1"/>
+    <w:lsdException w:name="HTML Preformatted" w:semiHidden="1" w:unhideWhenUsed="1"/>
+    <w:lsdException w:name="HTML Sample" w:semiHidden="1" w:unhideWhenUsed="1"/>
+    <w:lsdException w:name="HTML Typewriter" w:semiHidden="1" w:unhideWhenUsed="1"/>
+    <w:lsdException w:name="HTML Variable" w:semiHidden="1" w:unhideWhenUsed="1"/>
+    <w:lsdException w:name="Normal Table" w:semiHidden="1" w:unhideWhenUsed="1"/>
+    <w:lsdException w:name="annotation subject" w:semiHidden="1" w:unhideWhenUsed="1"/>
+    <w:lsdException w:name="No List" w:semiHidden="1" w:unhideWhenUsed="1"/>
+    <w:lsdException w:name="Outline List 1" w:semiHidden="1" w:unhideWhenUsed="1"/>
+    <w:lsdException w:name="Outline List 2" w:semiHidden="1" w:unhideWhenUsed="1"/>
+    <w:lsdException w:name="Outline List 3" w:semiHidden="1" w:unhideWhenUsed="1"/>
+    <w:lsdException w:name="Table Simple 1" w:semiHidden="1" w:unhideWhenUsed="1"/>
+    <w:lsdException w:name="Table Simple 2" w:semiHidden="1" w:unhideWhenUsed="1"/>
+    <w:lsdException w:name="Table Simple 3" w:semiHidden="1" w:unhideWhenUsed="1"/>
+    <w:lsdException w:name="Table Classic 1" w:semiHidden="1" w:unhideWhenUsed="1"/>
+    <w:lsdException w:name="Table Classic 2" w:semiHidden="1" w:unhideWhenUsed="1"/>
+    <w:lsdException w:name="Table Classic 3" w:semiHidden="1" w:unhideWhenUsed="1"/>
+    <w:lsdException w:name="Table Classic 4" w:semiHidden="1" w:unhideWhenUsed="1"/>
+    <w:lsdException w:name="Table Colorful 1" w:semiHidden="1" w:unhideWhenUsed="1"/>
+    <w:lsdException w:name="Table Colorful 2" w:semiHidden="1" w:unhideWhenUsed="1"/>
+    <w:lsdException w:name="Table Colorful 3" w:semiHidden="1" w:unhideWhenUsed="1"/>
+    <w:lsdException w:name="Table Columns 1" w:semiHidden="1" w:unhideWhenUsed="1"/>
+    <w:lsdException w:name="Table Columns 2" w:semiHidden="1" w:unhideWhenUsed="1"/>
+    <w:lsdException w:name="Table Columns 3" w:semiHidden="1" w:unhideWhenUsed="1"/>
+    <w:lsdException w:name="Table Columns 4" w:semiHidden="1" w:unhideWhenUsed="1"/>
+    <w:lsdException w:name="Table Columns 5" w:semiHidden="1" w:unhideWhenUsed="1"/>
+    <w:lsdException w:name="Table Grid 1" w:semiHidden="1" w:unhideWhenUsed="1"/>
+    <w:lsdException w:name="Table Grid 2" w:semiHidden="1" w:unhideWhenUsed="1"/>
+    <w:lsdException w:name="Table Grid 3" w:semiHidden="1" w:unhideWhenUsed="1"/>
+    <w:lsdException w:name="Table Grid 4" w:semiHidden="1" w:unhideWhenUsed="1"/>
+    <w:lsdException w:name="Table Grid 5" w:semiHidden="1" w:unhideWhenUsed="1"/>
+    <w:lsdException w:name="Table Grid 6" w:semiHidden="1" w:unhideWhenUsed="1"/>
+    <w:lsdException w:name="Table Grid 7" w:semiHidden="1" w:unhideWhenUsed="1"/>
+    <w:lsdException w:name="Table Grid 8" w:semiHidden="1" w:unhideWhenUsed="1"/>
+    <w:lsdException w:name="Table List 1" w:semiHidden="1" w:unhideWhenUsed="1"/>
+    <w:lsdException w:name="Table List 2" w:semiHidden="1" w:unhideWhenUsed="1"/>
+    <w:lsdException w:name="Table List 3" w:semiHidden="1" w:unhideWhenUsed="1"/>
+    <w:lsdException w:name="Table List 4" w:semiHidden="1" w:unhideWhenUsed="1"/>
+    <w:lsdException w:name="Table List 5" w:semiHidden="1" w:unhideWhenUsed="1"/>
+    <w:lsdException w:name="Table List 6" w:semiHidden="1" w:unhideWhenUsed="1"/>
+    <w:lsdException w:name="Table List 7" w:semiHidden="1" w:unhideWhenUsed="1"/>
+    <w:lsdException w:name="Table List 8" w:semiHidden="1" w:unhideWhenUsed="1"/>
+    <w:lsdException w:name="Table 3D effects 1" w:semiHidden="1" w:unhideWhenUsed="1"/>
+    <w:lsdException w:name="Table 3D effects 2" w:semiHidden="1" w:unhideWhenUsed="1"/>
+    <w:lsdException w:name="Table 3D effects 3" w:semiHidden="1" w:unhideWhenUsed="1"/>
+    <w:lsdException w:name="Table Contemporary" w:semiHidden="1" w:unhideWhenUsed="1"/>
+    <w:lsdException w:name="Table Elegant" w:semiHidden="1" w:unhideWhenUsed="1"/>
+    <w:lsdException w:name="Table Professional" w:semiHidden="1" w:unhideWhenUsed="1"/>
+    <w:lsdException w:name="Table Subtle 1" w:semiHidden="1" w:unhideWhenUsed="1"/>
+    <w:lsdException w:name="Table Subtle 2" w:semiHidden="1" w:unhideWhenUsed="1"/>
+    <w:lsdException w:name="Table Web 1" w:semiHidden="1" w:unhideWhenUsed="1"/>
+    <w:lsdException w:name="Table Web 2" w:semiHidden="1" w:unhideWhenUsed="1"/>
+    <w:lsdException w:name="Table Web 3" w:semiHidden="1" w:unhideWhenUsed="1"/>
+    <w:lsdException w:name="Balloon Text" w:semiHidden="1" w:unhideWhenUsed="1"/>
+    <w:lsdException w:name="Table Grid" w:uiPriority="39"/>
+    <w:lsdException w:name="Table Theme" w:semiHidden="1" w:unhideWhenUsed="1"/>
+    <w:lsdException w:name="Placeholder Text" w:semiHidden="1"/>
+    <w:lsdException w:name="No Spacing" w:uiPriority="1" w:qFormat="1"/>
+    <w:lsdException w:name="Light Shading" w:uiPriority="60"/>
+    <w:lsdException w:name="Light List" w:uiPriority="61"/>
+    <w:lsdException w:name="Light Grid" w:uiPriority="62"/>
+    <w:lsdException w:name="Medium Shading 1" w:uiPriority="63"/>
+    <w:lsdException w:name="Medium Shading 2" w:uiPriority="64"/>
+    <w:lsdException w:name="Medium List 1" w:uiPriority="65"/>
+    <w:lsdException w:name="Medium List 2" w:uiPriority="66"/>
+    <w:lsdException w:name="Medium Grid 1" w:uiPriority="67"/>
+    <w:lsdException w:name="Medium Grid 2" w:uiPriority="68"/>
+    <w:lsdException w:name="Medium Grid 3" w:uiPriority="69"/>
+    <w:lsdException w:name="Dark List" w:uiPriority="70"/>
+    <w:lsdException w:name="Colorful Shading" w:uiPriority="71"/>
+    <w:lsdException w:name="Colorful List" w:uiPriority="72"/>
+    <w:lsdException w:name="Colorful Grid" w:uiPriority="73"/>
+    <w:lsdException w:name="Light Shading Accent 1" w:uiPriority="60"/>
+    <w:lsdException w:name="Light List Accent 1" w:uiPriority="61"/>
+    <w:lsdException w:name="Light Grid Accent 1" w:uiPriority="62"/>
+    <w:lsdException w:name="Medium Shading 1 Accent 1" w:uiPriority="63"/>
+    <w:lsdException w:name="Medium Shading 2 Accent 1" w:uiPriority="64"/>
+    <w:lsdException w:name="Medium List 1 Accent 1" w:uiPriority="65"/>
+    <w:lsdException w:name="Revision" w:semiHidden="1"/>
+    <w:lsdException w:name="List Paragraph" w:uiPriority="34" w:qFormat="1"/>
+    <w:lsdException w:name="Quote" w:uiPriority="29" w:qFormat="1"/>
+    <w:lsdException w:name="Intense Quote" w:uiPriority="30" w:qFormat="1"/>
+    <w:lsdException w:name="Medium List 2 Accent 1" w:uiPriority="66"/>
+    <w:lsdException w:name="Medium Grid 1 Accent 1" w:uiPriority="67"/>
+    <w:lsdException w:name="Medium Grid 2 Accent 1" w:uiPriority="68"/>
+    <w:lsdException w:name="Medium Grid 3 Accent 1" w:uiPriority="69"/>
+    <w:lsdException w:name="Dark List Accent 1" w:uiPriority="70"/>
+    <w:lsdException w:name="Colorful Shading Accent 1" w:uiPriority="71"/>
+    <w:lsdException w:name="Colorful List Accent 1" w:uiPriority="72"/>
+    <w:lsdException w:name="Colorful Grid Accent 1" w:uiPriority="73"/>
+    <w:lsdException w:name="Light Shading Accent 2" w:uiPriority="60"/>
+    <w:lsdException w:name="Light List Accent 2" w:uiPriority="61"/>
+    <w:lsdException w:name="Light Grid Accent 2" w:uiPriority="62"/>
+    <w:lsdException w:name="Medium Shading 1 Accent 2" w:uiPriority="63"/>
+    <w:lsdException w:name="Medium Shading 2 Accent 2" w:uiPriority="64"/>
+    <w:lsdException w:name="Medium List 1 Accent 2" w:uiPriority="65"/>
+    <w:lsdException w:name="Medium List 2 Accent 2" w:uiPriority="66"/>
+    <w:lsdException w:name="Medium Grid 1 Accent 2" w:uiPriority="67"/>
+    <w:lsdException w:name="Medium Grid 2 Accent 2" w:uiPriority="68"/>
+    <w:lsdException w:name="Medium Grid 3 Accent 2" w:uiPriority="69"/>
+    <w:lsdException w:name="Dark List Accent 2" w:uiPriority="70"/>
+    <w:lsdException w:name="Colorful Shading Accent 2" w:uiPriority="71"/>
+    <w:lsdException w:name="Colorful List Accent 2" w:uiPriority="72"/>
+    <w:lsdException w:name="Colorful Grid Accent 2" w:uiPriority="73"/>
+    <w:lsdException w:name="Light Shading Accent 3" w:uiPriority="60"/>
+    <w:lsdException w:name="Light List Accent 3" w:uiPriority="61"/>
+    <w:lsdException w:name="Light Grid Accent 3" w:uiPriority="62"/>
+    <w:lsdException w:name="Medium Shading 1 Accent 3" w:uiPriority="63"/>
+    <w:lsdException w:name="Medium Shading 2 Accent 3" w:uiPriority="64"/>
+    <w:lsdException w:name="Medium List 1 Accent 3" w:uiPriority="65"/>
+    <w:lsdException w:name="Medium List 2 Accent 3" w:uiPriority="66"/>
+    <w:lsdException w:name="Medium Grid 1 Accent 3" w:uiPriority="67"/>
+    <w:lsdException w:name="Medium Grid 2 Accent 3" w:uiPriority="68"/>
+    <w:lsdException w:name="Medium Grid 3 Accent 3" w:uiPriority="69"/>
+    <w:lsdException w:name="Dark List Accent 3" w:uiPriority="70"/>
+    <w:lsdException w:name="Colorful Shading Accent 3" w:uiPriority="71"/>
+    <w:lsdException w:name="Colorful List Accent 3" w:uiPriority="72"/>
+    <w:lsdException w:name="Colorful Grid Accent 3" w:uiPriority="73"/>
+    <w:lsdException w:name="Light Shading Accent 4" w:uiPriority="60"/>
+    <w:lsdException w:name="Light List Accent 4" w:uiPriority="61"/>
+    <w:lsdException w:name="Light Grid Accent 4" w:uiPriority="62"/>
+    <w:lsdException w:name="Medium Shading 1 Accent 4" w:uiPriority="63"/>
+    <w:lsdException w:name="Medium Shading 2 Accent 4" w:uiPriority="64"/>
+    <w:lsdException w:name="Medium List 1 Accent 4" w:uiPriority="65"/>
+    <w:lsdException w:name="Medium List 2 Accent 4" w:uiPriority="66"/>
+    <w:lsdException w:name="Medium Grid 1 Accent 4" w:uiPriority="67"/>
+    <w:lsdException w:name="Medium Grid 2 Accent 4" w:uiPriority="68"/>
+    <w:lsdException w:name="Medium Grid 3 Accent 4" w:uiPriority="69"/>
+    <w:lsdException w:name="Dark List Accent 4" w:uiPriority="70"/>
+    <w:lsdException w:name="Colorful Shading Accent 4" w:uiPriority="71"/>
+    <w:lsdException w:name="Colorful List Accent 4" w:uiPriority="72"/>
+    <w:lsdException w:name="Colorful Grid Accent 4" w:uiPriority="73"/>
+    <w:lsdException w:name="Light Shading Accent 5" w:uiPriority="60"/>
+    <w:lsdException w:name="Light List Accent 5" w:uiPriority="61"/>
+    <w:lsdException w:name="Light Grid Accent 5" w:uiPriority="62"/>
+    <w:lsdException w:name="Medium Shading 1 Accent 5" w:uiPriority="63"/>
+    <w:lsdException w:name="Medium Shading 2 Accent 5" w:uiPriority="64"/>
+    <w:lsdException w:name="Medium List 1 Accent 5" w:uiPriority="65"/>
+    <w:lsdException w:name="Medium List 2 Accent 5" w:uiPriority="66"/>
+    <w:lsdException w:name="Medium Grid 1 Accent 5" w:uiPriority="67"/>
+    <w:lsdException w:name="Medium Grid 2 Accent 5" w:uiPriority="68"/>
+    <w:lsdException w:name="Medium Grid 3 Accent 5" w:uiPriority="69"/>
+    <w:lsdException w:name="Dark List Accent 5" w:uiPriority="70"/>
+    <w:lsdException w:name="Colorful Shading Accent 5" w:uiPriority="71"/>
+    <w:lsdException w:name="Colorful List Accent 5" w:uiPriority="72"/>
+    <w:lsdException w:name="Colorful Grid Accent 5" w:uiPriority="73"/>
+    <w:lsdException w:name="Light Shading Accent 6" w:uiPriority="60"/>
+    <w:lsdException w:name="Light List Accent 6" w:uiPriority="61"/>
+    <w:lsdException w:name="Light Grid Accent 6" w:uiPriority="62"/>
+    <w:lsdException w:name="Medium Shading 1 Accent 6" w:uiPriority="63"/>
+    <w:lsdException w:name="Medium Shading 2 Accent 6" w:uiPriority="64"/>
+    <w:lsdException w:name="Medium List 1 Accent 6" w:uiPriority="65"/>
+    <w:lsdException w:name="Medium List 2 Accent 6" w:uiPriority="66"/>
+    <w:lsdException w:name="Medium Grid 1 Accent 6" w:uiPriority="67"/>
+    <w:lsdException w:name="Medium Grid 2 Accent 6" w:uiPriority="68"/>
+    <w:lsdException w:name="Medium Grid 3 Accent 6" w:uiPriority="69"/>
+    <w:lsdException w:name="Dark List Accent 6" w:uiPriority="70"/>
+    <w:lsdException w:name="Colorful Shading Accent 6" w:uiPriority="71"/>
+    <w:lsdException w:name="Colorful List Accent 6" w:uiPriority="72"/>
+    <w:lsdException w:name="Colorful Grid Accent 6" w:uiPriority="73"/>
+    <w:lsdException w:name="Subtle Emphasis" w:uiPriority="19" w:qFormat="1"/>
+    <w:lsdException w:name="Intense Emphasis" w:uiPriority="21" w:qFormat="1"/>
+    <w:lsdException w:name="Subtle Reference" w:uiPriority="31" w:qFormat="1"/>
+    <w:lsdException w:name="Intense Reference" w:uiPriority="32" w:qFormat="1"/>
+    <w:lsdException w:name="Book Title" w:uiPriority="33" w:qFormat="1"/>
+    <w:lsdException w:name="Bibliography" w:semiHidden="1" w:uiPriority="37" w:unhideWhenUsed="1"/>
+    <w:lsdException w:name="TOC Heading" w:semiHidden="1" w:uiPriority="39" w:unhideWhenUsed="1" w:qFormat="1"/>
+    <w:lsdException w:name="Plain Table 1" w:uiPriority="41"/>
+    <w:lsdException w:name="Plain Table 2" w:uiPriority="42"/>
+    <w:lsdException w:name="Plain Table 3" w:uiPriority="43"/>
+    <w:lsdException w:name="Plain Table 4" w:uiPriority="44"/>
+    <w:lsdException w:name="Plain Table 5" w:uiPriority="45"/>
+    <w:lsdException w:name="Grid Table Light" w:uiPriority="40"/>
+    <w:lsdException w:name="Grid Table 1 Light" w:uiPriority="46"/>
+    <w:lsdException w:name="Grid Table 2" w:uiPriority="47"/>
+    <w:lsdException w:name="Grid Table 3" w:uiPriority="48"/>
+    <w:lsdException w:name="Grid Table 4" w:uiPriority="49"/>
+    <w:lsdException w:name="Grid Table 5 Dark" w:uiPriority="50"/>
+    <w:lsdException w:name="Grid Table 6 Colorful" w:uiPriority="51"/>
+    <w:lsdException w:name="Grid Table 7 Colorful" w:uiPriority="52"/>
+    <w:lsdException w:name="Grid Table 1 Light Accent 1" w:uiPriority="46"/>
+    <w:lsdException w:name="Grid Table 2 Accent 1" w:uiPriority="47"/>
+    <w:lsdException w:name="Grid Table 3 Accent 1" w:uiPriority="48"/>
+    <w:lsdException w:name="Grid Table 4 Accent 1" w:uiPriority="49"/>
+    <w:lsdException w:name="Grid Table 5 Dark Accent 1" w:uiPriority="50"/>
+    <w:lsdException w:name="Grid Table 6 Colorful Accent 1" w:uiPriority="51"/>
+    <w:lsdException w:name="Grid Table 7 Colorful Accent 1" w:uiPriority="52"/>
+    <w:lsdException w:name="Grid Table 1 Light Accent 2" w:uiPriority="46"/>
+    <w:lsdException w:name="Grid Table 2 Accent 2" w:uiPriority="47"/>
+    <w:lsdException w:name="Grid Table 3 Accent 2" w:uiPriority="48"/>
+    <w:lsdException w:name="Grid Table 4 Accent 2" w:uiPriority="49"/>
+    <w:lsdException w:name="Grid Table 5 Dark Accent 2" w:uiPriority="50"/>
+    <w:lsdException w:name="Grid Table 6 Colorful Accent 2" w:uiPriority="51"/>
+    <w:lsdException w:name="Grid Table 7 Colorful Accent 2" w:uiPriority="52"/>
+    <w:lsdException w:name="Grid Table 1 Light Accent 3" w:uiPriority="46"/>
+    <w:lsdException w:name="Grid Table 2 Accent 3" w:uiPriority="47"/>
+    <w:lsdException w:name="Grid Table 3 Accent 3" w:uiPriority="48"/>
+    <w:lsdException w:name="Grid Table 4 Accent 3" w:uiPriority="49"/>
+    <w:lsdException w:name="Grid Table 5 Dark Accent 3" w:uiPriority="50"/>
+    <w:lsdException w:name="Grid Table 6 Colorful Accent 3" w:uiPriority="51"/>
+    <w:lsdException w:name="Grid Table 7 Colorful Accent 3" w:uiPriority="52"/>
+    <w:lsdException w:name="Grid Table 1 Light Accent 4" w:uiPriority="46"/>
+    <w:lsdException w:name="Grid Table 2 Accent 4" w:uiPriority="47"/>
+    <w:lsdException w:name="Grid Table 3 Accent 4" w:uiPriority="48"/>
+    <w:lsdException w:name="Grid Table 4 Accent 4" w:uiPriority="49"/>
+    <w:lsdException w:name="Grid Table 5 Dark Accent 4" w:uiPriority="50"/>
+    <w:lsdException w:name="Grid Table 6 Colorful Accent 4" w:uiPriority="51"/>
+    <w:lsdException w:name="Grid Table 7 Colorful Accent 4" w:uiPriority="52"/>
+    <w:lsdException w:name="Grid Table 1 Light Accent 5" w:uiPriority="46"/>
+    <w:lsdException w:name="Grid Table 2 Accent 5" w:uiPriority="47"/>
+    <w:lsdException w:name="Grid Table 3 Accent 5" w:uiPriority="48"/>
+    <w:lsdException w:name="Grid Table 4 Accent 5" w:uiPriority="49"/>
+    <w:lsdException w:name="Grid Table 5 Dark Accent 5" w:uiPriority="50"/>
+    <w:lsdException w:name="Grid Table 6 Colorful Accent 5" w:uiPriority="51"/>
+    <w:lsdException w:name="Grid Table 7 Colorful Accent 5" w:uiPriority="52"/>
+    <w:lsdException w:name="Grid Table 1 Light Accent 6" w:uiPriority="46"/>
+    <w:lsdException w:name="Grid Table 2 Accent 6" w:uiPriority="47"/>
+    <w:lsdException w:name="Grid Table 3 Accent 6" w:uiPriority="48"/>
+    <w:lsdException w:name="Grid Table 4 Accent 6" w:uiPriority="49"/>
+    <w:lsdException w:name="Grid Table 5 Dark Accent 6" w:uiPriority="50"/>
+    <w:lsdException w:name="Grid Table 6 Colorful Accent 6" w:uiPriority="51"/>
+    <w:lsdException w:name="Grid Table 7 Colorful Accent 6" w:uiPriority="52"/>
+    <w:lsdException w:name="List Table 1 Light" w:uiPriority="46"/>
+    <w:lsdException w:name="List Table 2" w:uiPriority="47"/>
+    <w:lsdException w:name="List Table 3" w:uiPriority="48"/>
+    <w:lsdException w:name="List Table 4" w:uiPriority="49"/>
+    <w:lsdException w:name="List Table 5 Dark" w:uiPriority="50"/>
+    <w:lsdException w:name="List Table 6 Colorful" w:uiPriority="51"/>
+    <w:lsdException w:name="List Table 7 Colorful" w:uiPriority="52"/>
+    <w:lsdException w:name="List Table 1 Light Accent 1" w:uiPriority="46"/>
+    <w:lsdException w:name="List Table 2 Accent 1" w:uiPriority="47"/>
+    <w:lsdException w:name="List Table 3 Accent 1" w:uiPriority="48"/>
+    <w:lsdException w:name="List Table 4 Accent 1" w:uiPriority="49"/>
+    <w:lsdException w:name="List Table 5 Dark Accent 1" w:uiPriority="50"/>
+    <w:lsdException w:name="List Table 6 Colorful Accent 1" w:uiPriority="51"/>
+    <w:lsdException w:name="List Table 7 Colorful Accent 1" w:uiPriority="52"/>
+    <w:lsdException w:name="List Table 1 Light Accent 2" w:uiPriority="46"/>
+    <w:lsdException w:name="List Table 2 Accent 2" w:uiPriority="47"/>
+    <w:lsdException w:name="List Table 3 Accent 2" w:uiPriority="48"/>
+    <w:lsdException w:name="List Table 4 Accent 2" w:uiPriority="49"/>
+    <w:lsdException w:name="List Table 5 Dark Accent 2" w:uiPriority="50"/>
+    <w:lsdException w:name="List Table 6 Colorful Accent 2" w:uiPriority="51"/>
+    <w:lsdException w:name="List Table 7 Colorful Accent 2" w:uiPriority="52"/>
+    <w:lsdException w:name="List Table 1 Light Accent 3" w:uiPriority="46"/>
+    <w:lsdException w:name="List Table 2 Accent 3" w:uiPriority="47"/>
+    <w:lsdException w:name="List Table 3 Accent 3" w:uiPriority="48"/>
+    <w:lsdException w:name="List Table 4 Accent 3" w:uiPriority="49"/>
+    <w:lsdException w:name="List Table 5 Dark Accent 3" w:uiPriority="50"/>
+    <w:lsdException w:name="List Table 6 Colorful Accent 3" w:uiPriority="51"/>
+    <w:lsdException w:name="List Table 7 Colorful Accent 3" w:uiPriority="52"/>
+    <w:lsdException w:name="List Table 1 Light Accent 4" w:uiPriority="46"/>
+    <w:lsdException w:name="List Table 2 Accent 4" w:uiPriority="47"/>
+    <w:lsdException w:name="List Table 3 Accent 4" w:uiPriority="48"/>
+    <w:lsdException w:name="List Table 4 Accent 4" w:uiPriority="49"/>
+    <w:lsdException w:name="List Table 5 Dark Accent 4" w:uiPriority="50"/>
+    <w:lsdException w:name="List Table 6 Colorful Accent 4" w:uiPriority="51"/>
+    <w:lsdException w:name="List Table 7 Colorful Accent 4" w:uiPriority="52"/>
+    <w:lsdException w:name="List Table 1 Light Accent 5" w:uiPriority="46"/>
+    <w:lsdException w:name="List Table 2 Accent 5" w:uiPriority="47"/>
+    <w:lsdException w:name="List Table 3 Accent 5" w:uiPriority="48"/>
+    <w:lsdException w:name="List Table 4 Accent 5" w:uiPriority="49"/>
+    <w:lsdException w:name="List Table 5 Dark Accent 5" w:uiPriority="50"/>
+    <w:lsdException w:name="List Table 6 Colorful Accent 5" w:uiPriority="51"/>
+    <w:lsdException w:name="List Table 7 Colorful Accent 5" w:uiPriority="52"/>
+    <w:lsdException w:name="List Table 1 Light Accent 6" w:uiPriority="46"/>
+    <w:lsdException w:name="List Table 2 Accent 6" w:uiPriority="47"/>
+    <w:lsdException w:name="List Table 3 Accent 6" w:uiPriority="48"/>
+    <w:lsdException w:name="List Table 4 Accent 6" w:uiPriority="49"/>
+    <w:lsdException w:name="List Table 5 Dark Accent 6" w:uiPriority="50"/>
+    <w:lsdException w:name="List Table 6 Colorful Accent 6" w:uiPriority="51"/>
+    <w:lsdException w:name="List Table 7 Colorful Accent 6" w:uiPriority="52"/>
+    <w:lsdException w:name="Mention" w:semiHidden="1" w:unhideWhenUsed="1"/>
+    <w:lsdException w:name="Smart Hyperlink" w:semiHidden="1" w:unhideWhenUsed="1"/>
+    <w:lsdException w:name="Hashtag" w:semiHidden="1" w:unhideWhenUsed="1"/>
   </w:latentStyles>
   <w:style w:type="paragraph" w:default="1" w:styleId="Normal">
     <w:name w:val="Normal"/>
@@ -4711,7 +4068,7 @@
       </w:tblBorders>
     </w:tblPr>
   </w:style>
-  <w:style w:type="table" w:customStyle="1" w:styleId="GridTable1Light">
+  <w:style w:type="table" w:styleId="TabeladeGrade1Clara">
     <w:name w:val="Grid Table 1 Light"/>
     <w:basedOn w:val="Tabelanormal"/>
     <w:uiPriority w:val="46"/>
@@ -4955,7 +4312,7 @@
       <w:szCs w:val="18"/>
     </w:rPr>
   </w:style>
-  <w:style w:type="character" w:customStyle="1" w:styleId="Mention">
+  <w:style w:type="character" w:styleId="Meno">
     <w:name w:val="Mention"/>
     <w:basedOn w:val="Fontepargpadro"/>
     <w:uiPriority w:val="99"/>
@@ -5025,663 +4382,6 @@
     <w:pPr>
       <w:ind w:left="720"/>
       <w:contextualSpacing/>
-    </w:pPr>
-  </w:style>
-  <w:style w:type="paragraph" w:styleId="SemEspaamento">
-    <w:name w:val="No Spacing"/>
-    <w:uiPriority w:val="1"/>
-    <w:qFormat/>
-    <w:rsid w:val="006A1606"/>
-    <w:pPr>
-      <w:spacing w:after="0" w:line="240" w:lineRule="auto"/>
-    </w:pPr>
-  </w:style>
-</w:styles>
-</file>
-
-<file path=word/stylesWithEffects.xml><?xml version="1.0" encoding="utf-8"?>
-<w:styles xmlns:wpc="http://schemas.microsoft.com/office/word/2010/wordprocessingCanvas" xmlns:mc="http://schemas.openxmlformats.org/markup-compatibility/2006" xmlns:o="urn:schemas-microsoft-com:office:office" xmlns:r="http://schemas.openxmlformats.org/officeDocument/2006/relationships" xmlns:m="http://schemas.openxmlformats.org/officeDocument/2006/math" xmlns:v="urn:schemas-microsoft-com:vml" xmlns:wp14="http://schemas.microsoft.com/office/word/2010/wordprocessingDrawing" xmlns:wp="http://schemas.openxmlformats.org/drawingml/2006/wordprocessingDrawing" xmlns:w10="urn:schemas-microsoft-com:office:word" xmlns:w="http://schemas.openxmlformats.org/wordprocessingml/2006/main" xmlns:w14="http://schemas.microsoft.com/office/word/2010/wordml" xmlns:wpg="http://schemas.microsoft.com/office/word/2010/wordprocessingGroup" xmlns:wpi="http://schemas.microsoft.com/office/word/2010/wordprocessingInk" xmlns:wne="http://schemas.microsoft.com/office/word/2006/wordml" xmlns:wps="http://schemas.microsoft.com/office/word/2010/wordprocessingShape" mc:Ignorable="w14 wp14">
-  <w:docDefaults>
-    <w:rPrDefault>
-      <w:rPr>
-        <w:rFonts w:asciiTheme="minorHAnsi" w:eastAsiaTheme="minorHAnsi" w:hAnsiTheme="minorHAnsi" w:cstheme="minorBidi"/>
-        <w:sz w:val="22"/>
-        <w:szCs w:val="22"/>
-        <w:lang w:val="pt-BR" w:eastAsia="en-US" w:bidi="ar-SA"/>
-      </w:rPr>
-    </w:rPrDefault>
-    <w:pPrDefault>
-      <w:pPr>
-        <w:spacing w:after="160" w:line="259" w:lineRule="auto"/>
-      </w:pPr>
-    </w:pPrDefault>
-  </w:docDefaults>
-  <w:latentStyles w:defLockedState="0" w:defUIPriority="99" w:defSemiHidden="1" w:defUnhideWhenUsed="1" w:defQFormat="0" w:count="267">
-    <w:lsdException w:name="Normal" w:semiHidden="0" w:uiPriority="0" w:unhideWhenUsed="0" w:qFormat="1"/>
-    <w:lsdException w:name="heading 1" w:semiHidden="0" w:uiPriority="9" w:unhideWhenUsed="0" w:qFormat="1"/>
-    <w:lsdException w:name="heading 2" w:uiPriority="9" w:qFormat="1"/>
-    <w:lsdException w:name="heading 3" w:uiPriority="9" w:qFormat="1"/>
-    <w:lsdException w:name="heading 4" w:uiPriority="9" w:qFormat="1"/>
-    <w:lsdException w:name="heading 5" w:uiPriority="9" w:qFormat="1"/>
-    <w:lsdException w:name="heading 6" w:uiPriority="9" w:qFormat="1"/>
-    <w:lsdException w:name="heading 7" w:uiPriority="9" w:qFormat="1"/>
-    <w:lsdException w:name="heading 8" w:uiPriority="9" w:qFormat="1"/>
-    <w:lsdException w:name="heading 9" w:uiPriority="9" w:qFormat="1"/>
-    <w:lsdException w:name="toc 1" w:uiPriority="39"/>
-    <w:lsdException w:name="toc 2" w:uiPriority="39"/>
-    <w:lsdException w:name="toc 3" w:uiPriority="39"/>
-    <w:lsdException w:name="toc 4" w:uiPriority="39"/>
-    <w:lsdException w:name="toc 5" w:uiPriority="39"/>
-    <w:lsdException w:name="toc 6" w:uiPriority="39"/>
-    <w:lsdException w:name="toc 7" w:uiPriority="39"/>
-    <w:lsdException w:name="toc 8" w:uiPriority="39"/>
-    <w:lsdException w:name="toc 9" w:uiPriority="39"/>
-    <w:lsdException w:name="caption" w:uiPriority="35" w:qFormat="1"/>
-    <w:lsdException w:name="Title" w:semiHidden="0" w:uiPriority="10" w:unhideWhenUsed="0" w:qFormat="1"/>
-    <w:lsdException w:name="Default Paragraph Font" w:uiPriority="1"/>
-    <w:lsdException w:name="Subtitle" w:semiHidden="0" w:uiPriority="11" w:unhideWhenUsed="0" w:qFormat="1"/>
-    <w:lsdException w:name="Strong" w:semiHidden="0" w:uiPriority="22" w:unhideWhenUsed="0" w:qFormat="1"/>
-    <w:lsdException w:name="Emphasis" w:semiHidden="0" w:uiPriority="20" w:unhideWhenUsed="0" w:qFormat="1"/>
-    <w:lsdException w:name="Table Grid" w:semiHidden="0" w:uiPriority="39" w:unhideWhenUsed="0"/>
-    <w:lsdException w:name="Placeholder Text" w:unhideWhenUsed="0"/>
-    <w:lsdException w:name="No Spacing" w:semiHidden="0" w:uiPriority="1" w:unhideWhenUsed="0" w:qFormat="1"/>
-    <w:lsdException w:name="Light Shading" w:semiHidden="0" w:uiPriority="60" w:unhideWhenUsed="0"/>
-    <w:lsdException w:name="Light List" w:semiHidden="0" w:uiPriority="61" w:unhideWhenUsed="0"/>
-    <w:lsdException w:name="Light Grid" w:semiHidden="0" w:uiPriority="62" w:unhideWhenUsed="0"/>
-    <w:lsdException w:name="Medium Shading 1" w:semiHidden="0" w:uiPriority="63" w:unhideWhenUsed="0"/>
-    <w:lsdException w:name="Medium Shading 2" w:semiHidden="0" w:uiPriority="64" w:unhideWhenUsed="0"/>
-    <w:lsdException w:name="Medium List 1" w:semiHidden="0" w:uiPriority="65" w:unhideWhenUsed="0"/>
-    <w:lsdException w:name="Medium List 2" w:semiHidden="0" w:uiPriority="66" w:unhideWhenUsed="0"/>
-    <w:lsdException w:name="Medium Grid 1" w:semiHidden="0" w:uiPriority="67" w:unhideWhenUsed="0"/>
-    <w:lsdException w:name="Medium Grid 2" w:semiHidden="0" w:uiPriority="68" w:unhideWhenUsed="0"/>
-    <w:lsdException w:name="Medium Grid 3" w:semiHidden="0" w:uiPriority="69" w:unhideWhenUsed="0"/>
-    <w:lsdException w:name="Dark List" w:semiHidden="0" w:uiPriority="70" w:unhideWhenUsed="0"/>
-    <w:lsdException w:name="Colorful Shading" w:semiHidden="0" w:uiPriority="71" w:unhideWhenUsed="0"/>
-    <w:lsdException w:name="Colorful List" w:semiHidden="0" w:uiPriority="72" w:unhideWhenUsed="0"/>
-    <w:lsdException w:name="Colorful Grid" w:semiHidden="0" w:uiPriority="73" w:unhideWhenUsed="0"/>
-    <w:lsdException w:name="Light Shading Accent 1" w:semiHidden="0" w:uiPriority="60" w:unhideWhenUsed="0"/>
-    <w:lsdException w:name="Light List Accent 1" w:semiHidden="0" w:uiPriority="61" w:unhideWhenUsed="0"/>
-    <w:lsdException w:name="Light Grid Accent 1" w:semiHidden="0" w:uiPriority="62" w:unhideWhenUsed="0"/>
-    <w:lsdException w:name="Medium Shading 1 Accent 1" w:semiHidden="0" w:uiPriority="63" w:unhideWhenUsed="0"/>
-    <w:lsdException w:name="Medium Shading 2 Accent 1" w:semiHidden="0" w:uiPriority="64" w:unhideWhenUsed="0"/>
-    <w:lsdException w:name="Medium List 1 Accent 1" w:semiHidden="0" w:uiPriority="65" w:unhideWhenUsed="0"/>
-    <w:lsdException w:name="Revision" w:unhideWhenUsed="0"/>
-    <w:lsdException w:name="List Paragraph" w:semiHidden="0" w:uiPriority="34" w:unhideWhenUsed="0" w:qFormat="1"/>
-    <w:lsdException w:name="Quote" w:semiHidden="0" w:uiPriority="29" w:unhideWhenUsed="0" w:qFormat="1"/>
-    <w:lsdException w:name="Intense Quote" w:semiHidden="0" w:uiPriority="30" w:unhideWhenUsed="0" w:qFormat="1"/>
-    <w:lsdException w:name="Medium List 2 Accent 1" w:semiHidden="0" w:uiPriority="66" w:unhideWhenUsed="0"/>
-    <w:lsdException w:name="Medium Grid 1 Accent 1" w:semiHidden="0" w:uiPriority="67" w:unhideWhenUsed="0"/>
-    <w:lsdException w:name="Medium Grid 2 Accent 1" w:semiHidden="0" w:uiPriority="68" w:unhideWhenUsed="0"/>
-    <w:lsdException w:name="Medium Grid 3 Accent 1" w:semiHidden="0" w:uiPriority="69" w:unhideWhenUsed="0"/>
-    <w:lsdException w:name="Dark List Accent 1" w:semiHidden="0" w:uiPriority="70" w:unhideWhenUsed="0"/>
-    <w:lsdException w:name="Colorful Shading Accent 1" w:semiHidden="0" w:uiPriority="71" w:unhideWhenUsed="0"/>
-    <w:lsdException w:name="Colorful List Accent 1" w:semiHidden="0" w:uiPriority="72" w:unhideWhenUsed="0"/>
-    <w:lsdException w:name="Colorful Grid Accent 1" w:semiHidden="0" w:uiPriority="73" w:unhideWhenUsed="0"/>
-    <w:lsdException w:name="Light Shading Accent 2" w:semiHidden="0" w:uiPriority="60" w:unhideWhenUsed="0"/>
-    <w:lsdException w:name="Light List Accent 2" w:semiHidden="0" w:uiPriority="61" w:unhideWhenUsed="0"/>
-    <w:lsdException w:name="Light Grid Accent 2" w:semiHidden="0" w:uiPriority="62" w:unhideWhenUsed="0"/>
-    <w:lsdException w:name="Medium Shading 1 Accent 2" w:semiHidden="0" w:uiPriority="63" w:unhideWhenUsed="0"/>
-    <w:lsdException w:name="Medium Shading 2 Accent 2" w:semiHidden="0" w:uiPriority="64" w:unhideWhenUsed="0"/>
-    <w:lsdException w:name="Medium List 1 Accent 2" w:semiHidden="0" w:uiPriority="65" w:unhideWhenUsed="0"/>
-    <w:lsdException w:name="Medium List 2 Accent 2" w:semiHidden="0" w:uiPriority="66" w:unhideWhenUsed="0"/>
-    <w:lsdException w:name="Medium Grid 1 Accent 2" w:semiHidden="0" w:uiPriority="67" w:unhideWhenUsed="0"/>
-    <w:lsdException w:name="Medium Grid 2 Accent 2" w:semiHidden="0" w:uiPriority="68" w:unhideWhenUsed="0"/>
-    <w:lsdException w:name="Medium Grid 3 Accent 2" w:semiHidden="0" w:uiPriority="69" w:unhideWhenUsed="0"/>
-    <w:lsdException w:name="Dark List Accent 2" w:semiHidden="0" w:uiPriority="70" w:unhideWhenUsed="0"/>
-    <w:lsdException w:name="Colorful Shading Accent 2" w:semiHidden="0" w:uiPriority="71" w:unhideWhenUsed="0"/>
-    <w:lsdException w:name="Colorful List Accent 2" w:semiHidden="0" w:uiPriority="72" w:unhideWhenUsed="0"/>
-    <w:lsdException w:name="Colorful Grid Accent 2" w:semiHidden="0" w:uiPriority="73" w:unhideWhenUsed="0"/>
-    <w:lsdException w:name="Light Shading Accent 3" w:semiHidden="0" w:uiPriority="60" w:unhideWhenUsed="0"/>
-    <w:lsdException w:name="Light List Accent 3" w:semiHidden="0" w:uiPriority="61" w:unhideWhenUsed="0"/>
-    <w:lsdException w:name="Light Grid Accent 3" w:semiHidden="0" w:uiPriority="62" w:unhideWhenUsed="0"/>
-    <w:lsdException w:name="Medium Shading 1 Accent 3" w:semiHidden="0" w:uiPriority="63" w:unhideWhenUsed="0"/>
-    <w:lsdException w:name="Medium Shading 2 Accent 3" w:semiHidden="0" w:uiPriority="64" w:unhideWhenUsed="0"/>
-    <w:lsdException w:name="Medium List 1 Accent 3" w:semiHidden="0" w:uiPriority="65" w:unhideWhenUsed="0"/>
-    <w:lsdException w:name="Medium List 2 Accent 3" w:semiHidden="0" w:uiPriority="66" w:unhideWhenUsed="0"/>
-    <w:lsdException w:name="Medium Grid 1 Accent 3" w:semiHidden="0" w:uiPriority="67" w:unhideWhenUsed="0"/>
-    <w:lsdException w:name="Medium Grid 2 Accent 3" w:semiHidden="0" w:uiPriority="68" w:unhideWhenUsed="0"/>
-    <w:lsdException w:name="Medium Grid 3 Accent 3" w:semiHidden="0" w:uiPriority="69" w:unhideWhenUsed="0"/>
-    <w:lsdException w:name="Dark List Accent 3" w:semiHidden="0" w:uiPriority="70" w:unhideWhenUsed="0"/>
-    <w:lsdException w:name="Colorful Shading Accent 3" w:semiHidden="0" w:uiPriority="71" w:unhideWhenUsed="0"/>
-    <w:lsdException w:name="Colorful List Accent 3" w:semiHidden="0" w:uiPriority="72" w:unhideWhenUsed="0"/>
-    <w:lsdException w:name="Colorful Grid Accent 3" w:semiHidden="0" w:uiPriority="73" w:unhideWhenUsed="0"/>
-    <w:lsdException w:name="Light Shading Accent 4" w:semiHidden="0" w:uiPriority="60" w:unhideWhenUsed="0"/>
-    <w:lsdException w:name="Light List Accent 4" w:semiHidden="0" w:uiPriority="61" w:unhideWhenUsed="0"/>
-    <w:lsdException w:name="Light Grid Accent 4" w:semiHidden="0" w:uiPriority="62" w:unhideWhenUsed="0"/>
-    <w:lsdException w:name="Medium Shading 1 Accent 4" w:semiHidden="0" w:uiPriority="63" w:unhideWhenUsed="0"/>
-    <w:lsdException w:name="Medium Shading 2 Accent 4" w:semiHidden="0" w:uiPriority="64" w:unhideWhenUsed="0"/>
-    <w:lsdException w:name="Medium List 1 Accent 4" w:semiHidden="0" w:uiPriority="65" w:unhideWhenUsed="0"/>
-    <w:lsdException w:name="Medium List 2 Accent 4" w:semiHidden="0" w:uiPriority="66" w:unhideWhenUsed="0"/>
-    <w:lsdException w:name="Medium Grid 1 Accent 4" w:semiHidden="0" w:uiPriority="67" w:unhideWhenUsed="0"/>
-    <w:lsdException w:name="Medium Grid 2 Accent 4" w:semiHidden="0" w:uiPriority="68" w:unhideWhenUsed="0"/>
-    <w:lsdException w:name="Medium Grid 3 Accent 4" w:semiHidden="0" w:uiPriority="69" w:unhideWhenUsed="0"/>
-    <w:lsdException w:name="Dark List Accent 4" w:semiHidden="0" w:uiPriority="70" w:unhideWhenUsed="0"/>
-    <w:lsdException w:name="Colorful Shading Accent 4" w:semiHidden="0" w:uiPriority="71" w:unhideWhenUsed="0"/>
-    <w:lsdException w:name="Colorful List Accent 4" w:semiHidden="0" w:uiPriority="72" w:unhideWhenUsed="0"/>
-    <w:lsdException w:name="Colorful Grid Accent 4" w:semiHidden="0" w:uiPriority="73" w:unhideWhenUsed="0"/>
-    <w:lsdException w:name="Light Shading Accent 5" w:semiHidden="0" w:uiPriority="60" w:unhideWhenUsed="0"/>
-    <w:lsdException w:name="Light List Accent 5" w:semiHidden="0" w:uiPriority="61" w:unhideWhenUsed="0"/>
-    <w:lsdException w:name="Light Grid Accent 5" w:semiHidden="0" w:uiPriority="62" w:unhideWhenUsed="0"/>
-    <w:lsdException w:name="Medium Shading 1 Accent 5" w:semiHidden="0" w:uiPriority="63" w:unhideWhenUsed="0"/>
-    <w:lsdException w:name="Medium Shading 2 Accent 5" w:semiHidden="0" w:uiPriority="64" w:unhideWhenUsed="0"/>
-    <w:lsdException w:name="Medium List 1 Accent 5" w:semiHidden="0" w:uiPriority="65" w:unhideWhenUsed="0"/>
-    <w:lsdException w:name="Medium List 2 Accent 5" w:semiHidden="0" w:uiPriority="66" w:unhideWhenUsed="0"/>
-    <w:lsdException w:name="Medium Grid 1 Accent 5" w:semiHidden="0" w:uiPriority="67" w:unhideWhenUsed="0"/>
-    <w:lsdException w:name="Medium Grid 2 Accent 5" w:semiHidden="0" w:uiPriority="68" w:unhideWhenUsed="0"/>
-    <w:lsdException w:name="Medium Grid 3 Accent 5" w:semiHidden="0" w:uiPriority="69" w:unhideWhenUsed="0"/>
-    <w:lsdException w:name="Dark List Accent 5" w:semiHidden="0" w:uiPriority="70" w:unhideWhenUsed="0"/>
-    <w:lsdException w:name="Colorful Shading Accent 5" w:semiHidden="0" w:uiPriority="71" w:unhideWhenUsed="0"/>
-    <w:lsdException w:name="Colorful List Accent 5" w:semiHidden="0" w:uiPriority="72" w:unhideWhenUsed="0"/>
-    <w:lsdException w:name="Colorful Grid Accent 5" w:semiHidden="0" w:uiPriority="73" w:unhideWhenUsed="0"/>
-    <w:lsdException w:name="Light Shading Accent 6" w:semiHidden="0" w:uiPriority="60" w:unhideWhenUsed="0"/>
-    <w:lsdException w:name="Light List Accent 6" w:semiHidden="0" w:uiPriority="61" w:unhideWhenUsed="0"/>
-    <w:lsdException w:name="Light Grid Accent 6" w:semiHidden="0" w:uiPriority="62" w:unhideWhenUsed="0"/>
-    <w:lsdException w:name="Medium Shading 1 Accent 6" w:semiHidden="0" w:uiPriority="63" w:unhideWhenUsed="0"/>
-    <w:lsdException w:name="Medium Shading 2 Accent 6" w:semiHidden="0" w:uiPriority="64" w:unhideWhenUsed="0"/>
-    <w:lsdException w:name="Medium List 1 Accent 6" w:semiHidden="0" w:uiPriority="65" w:unhideWhenUsed="0"/>
-    <w:lsdException w:name="Medium List 2 Accent 6" w:semiHidden="0" w:uiPriority="66" w:unhideWhenUsed="0"/>
-    <w:lsdException w:name="Medium Grid 1 Accent 6" w:semiHidden="0" w:uiPriority="67" w:unhideWhenUsed="0"/>
-    <w:lsdException w:name="Medium Grid 2 Accent 6" w:semiHidden="0" w:uiPriority="68" w:unhideWhenUsed="0"/>
-    <w:lsdException w:name="Medium Grid 3 Accent 6" w:semiHidden="0" w:uiPriority="69" w:unhideWhenUsed="0"/>
-    <w:lsdException w:name="Dark List Accent 6" w:semiHidden="0" w:uiPriority="70" w:unhideWhenUsed="0"/>
-    <w:lsdException w:name="Colorful Shading Accent 6" w:semiHidden="0" w:uiPriority="71" w:unhideWhenUsed="0"/>
-    <w:lsdException w:name="Colorful List Accent 6" w:semiHidden="0" w:uiPriority="72" w:unhideWhenUsed="0"/>
-    <w:lsdException w:name="Colorful Grid Accent 6" w:semiHidden="0" w:uiPriority="73" w:unhideWhenUsed="0"/>
-    <w:lsdException w:name="Subtle Emphasis" w:semiHidden="0" w:uiPriority="19" w:unhideWhenUsed="0" w:qFormat="1"/>
-    <w:lsdException w:name="Intense Emphasis" w:semiHidden="0" w:uiPriority="21" w:unhideWhenUsed="0" w:qFormat="1"/>
-    <w:lsdException w:name="Subtle Reference" w:semiHidden="0" w:uiPriority="31" w:unhideWhenUsed="0" w:qFormat="1"/>
-    <w:lsdException w:name="Intense Reference" w:semiHidden="0" w:uiPriority="32" w:unhideWhenUsed="0" w:qFormat="1"/>
-    <w:lsdException w:name="Book Title" w:semiHidden="0" w:uiPriority="33" w:unhideWhenUsed="0" w:qFormat="1"/>
-    <w:lsdException w:name="Bibliography" w:uiPriority="37"/>
-    <w:lsdException w:name="TOC Heading" w:uiPriority="39" w:qFormat="1"/>
-  </w:latentStyles>
-  <w:style w:type="paragraph" w:default="1" w:styleId="Normal">
-    <w:name w:val="Normal"/>
-    <w:qFormat/>
-  </w:style>
-  <w:style w:type="paragraph" w:styleId="Ttulo1">
-    <w:name w:val="heading 1"/>
-    <w:basedOn w:val="Normal"/>
-    <w:next w:val="Normal"/>
-    <w:link w:val="Ttulo1Char"/>
-    <w:uiPriority w:val="9"/>
-    <w:qFormat/>
-    <w:rsid w:val="00660972"/>
-    <w:pPr>
-      <w:keepNext/>
-      <w:keepLines/>
-      <w:spacing w:before="240" w:after="0"/>
-      <w:outlineLvl w:val="0"/>
-    </w:pPr>
-    <w:rPr>
-      <w:rFonts w:asciiTheme="majorHAnsi" w:eastAsiaTheme="majorEastAsia" w:hAnsiTheme="majorHAnsi" w:cstheme="majorBidi"/>
-      <w:b/>
-      <w:sz w:val="32"/>
-      <w:szCs w:val="32"/>
-    </w:rPr>
-  </w:style>
-  <w:style w:type="paragraph" w:styleId="Ttulo2">
-    <w:name w:val="heading 2"/>
-    <w:basedOn w:val="Normal"/>
-    <w:next w:val="Normal"/>
-    <w:link w:val="Ttulo2Char"/>
-    <w:uiPriority w:val="9"/>
-    <w:unhideWhenUsed/>
-    <w:qFormat/>
-    <w:rsid w:val="00CD72D3"/>
-    <w:pPr>
-      <w:keepNext/>
-      <w:keepLines/>
-      <w:spacing w:before="40" w:after="0" w:line="480" w:lineRule="auto"/>
-      <w:outlineLvl w:val="1"/>
-    </w:pPr>
-    <w:rPr>
-      <w:rFonts w:asciiTheme="majorHAnsi" w:eastAsiaTheme="majorEastAsia" w:hAnsiTheme="majorHAnsi" w:cstheme="majorBidi"/>
-      <w:sz w:val="32"/>
-      <w:szCs w:val="26"/>
-    </w:rPr>
-  </w:style>
-  <w:style w:type="paragraph" w:styleId="Ttulo3">
-    <w:name w:val="heading 3"/>
-    <w:basedOn w:val="Normal"/>
-    <w:next w:val="Normal"/>
-    <w:link w:val="Ttulo3Char"/>
-    <w:uiPriority w:val="9"/>
-    <w:unhideWhenUsed/>
-    <w:qFormat/>
-    <w:rsid w:val="00660972"/>
-    <w:pPr>
-      <w:keepNext/>
-      <w:keepLines/>
-      <w:spacing w:before="40" w:after="0"/>
-      <w:outlineLvl w:val="2"/>
-    </w:pPr>
-    <w:rPr>
-      <w:rFonts w:asciiTheme="majorHAnsi" w:eastAsiaTheme="majorEastAsia" w:hAnsiTheme="majorHAnsi" w:cstheme="majorBidi"/>
-      <w:b/>
-      <w:sz w:val="24"/>
-      <w:szCs w:val="24"/>
-    </w:rPr>
-  </w:style>
-  <w:style w:type="character" w:default="1" w:styleId="Fontepargpadro">
-    <w:name w:val="Default Paragraph Font"/>
-    <w:uiPriority w:val="1"/>
-    <w:semiHidden/>
-    <w:unhideWhenUsed/>
-  </w:style>
-  <w:style w:type="table" w:default="1" w:styleId="Tabelanormal">
-    <w:name w:val="Normal Table"/>
-    <w:uiPriority w:val="99"/>
-    <w:semiHidden/>
-    <w:unhideWhenUsed/>
-    <w:tblPr>
-      <w:tblInd w:w="0" w:type="dxa"/>
-      <w:tblCellMar>
-        <w:top w:w="0" w:type="dxa"/>
-        <w:left w:w="108" w:type="dxa"/>
-        <w:bottom w:w="0" w:type="dxa"/>
-        <w:right w:w="108" w:type="dxa"/>
-      </w:tblCellMar>
-    </w:tblPr>
-  </w:style>
-  <w:style w:type="numbering" w:default="1" w:styleId="Semlista">
-    <w:name w:val="No List"/>
-    <w:uiPriority w:val="99"/>
-    <w:semiHidden/>
-    <w:unhideWhenUsed/>
-  </w:style>
-  <w:style w:type="paragraph" w:styleId="Ttulo">
-    <w:name w:val="Title"/>
-    <w:basedOn w:val="Normal"/>
-    <w:next w:val="Normal"/>
-    <w:link w:val="TtuloChar"/>
-    <w:uiPriority w:val="10"/>
-    <w:qFormat/>
-    <w:rsid w:val="00C2440C"/>
-    <w:pPr>
-      <w:spacing w:after="0" w:line="360" w:lineRule="auto"/>
-      <w:contextualSpacing/>
-      <w:jc w:val="center"/>
-    </w:pPr>
-    <w:rPr>
-      <w:rFonts w:asciiTheme="majorHAnsi" w:eastAsiaTheme="majorEastAsia" w:hAnsiTheme="majorHAnsi" w:cstheme="majorBidi"/>
-      <w:spacing w:val="-10"/>
-      <w:kern w:val="28"/>
-      <w:sz w:val="56"/>
-      <w:szCs w:val="56"/>
-      <w:u w:val="single"/>
-    </w:rPr>
-  </w:style>
-  <w:style w:type="character" w:customStyle="1" w:styleId="TtuloChar">
-    <w:name w:val="Título Char"/>
-    <w:basedOn w:val="Fontepargpadro"/>
-    <w:link w:val="Ttulo"/>
-    <w:uiPriority w:val="10"/>
-    <w:rsid w:val="00C2440C"/>
-    <w:rPr>
-      <w:rFonts w:asciiTheme="majorHAnsi" w:eastAsiaTheme="majorEastAsia" w:hAnsiTheme="majorHAnsi" w:cstheme="majorBidi"/>
-      <w:spacing w:val="-10"/>
-      <w:kern w:val="28"/>
-      <w:sz w:val="56"/>
-      <w:szCs w:val="56"/>
-      <w:u w:val="single"/>
-    </w:rPr>
-  </w:style>
-  <w:style w:type="character" w:customStyle="1" w:styleId="Ttulo1Char">
-    <w:name w:val="Título 1 Char"/>
-    <w:basedOn w:val="Fontepargpadro"/>
-    <w:link w:val="Ttulo1"/>
-    <w:uiPriority w:val="9"/>
-    <w:rsid w:val="00660972"/>
-    <w:rPr>
-      <w:rFonts w:asciiTheme="majorHAnsi" w:eastAsiaTheme="majorEastAsia" w:hAnsiTheme="majorHAnsi" w:cstheme="majorBidi"/>
-      <w:b/>
-      <w:sz w:val="32"/>
-      <w:szCs w:val="32"/>
-    </w:rPr>
-  </w:style>
-  <w:style w:type="table" w:styleId="Tabelacomgrade">
-    <w:name w:val="Table Grid"/>
-    <w:basedOn w:val="Tabelanormal"/>
-    <w:uiPriority w:val="39"/>
-    <w:rsid w:val="00113F0E"/>
-    <w:pPr>
-      <w:spacing w:after="0" w:line="240" w:lineRule="auto"/>
-    </w:pPr>
-    <w:tblPr>
-      <w:tblBorders>
-        <w:top w:val="single" w:sz="4" w:space="0" w:color="auto"/>
-        <w:left w:val="single" w:sz="4" w:space="0" w:color="auto"/>
-        <w:bottom w:val="single" w:sz="4" w:space="0" w:color="auto"/>
-        <w:right w:val="single" w:sz="4" w:space="0" w:color="auto"/>
-        <w:insideH w:val="single" w:sz="4" w:space="0" w:color="auto"/>
-        <w:insideV w:val="single" w:sz="4" w:space="0" w:color="auto"/>
-      </w:tblBorders>
-    </w:tblPr>
-  </w:style>
-  <w:style w:type="table" w:customStyle="1" w:styleId="GridTable1Light">
-    <w:name w:val="Grid Table 1 Light"/>
-    <w:basedOn w:val="Tabelanormal"/>
-    <w:uiPriority w:val="46"/>
-    <w:rsid w:val="00113F0E"/>
-    <w:pPr>
-      <w:spacing w:after="0" w:line="240" w:lineRule="auto"/>
-    </w:pPr>
-    <w:tblPr>
-      <w:tblStyleRowBandSize w:val="1"/>
-      <w:tblStyleColBandSize w:val="1"/>
-      <w:tblBorders>
-        <w:top w:val="single" w:sz="4" w:space="0" w:color="999999" w:themeColor="text1" w:themeTint="66"/>
-        <w:left w:val="single" w:sz="4" w:space="0" w:color="999999" w:themeColor="text1" w:themeTint="66"/>
-        <w:bottom w:val="single" w:sz="4" w:space="0" w:color="999999" w:themeColor="text1" w:themeTint="66"/>
-        <w:right w:val="single" w:sz="4" w:space="0" w:color="999999" w:themeColor="text1" w:themeTint="66"/>
-        <w:insideH w:val="single" w:sz="4" w:space="0" w:color="999999" w:themeColor="text1" w:themeTint="66"/>
-        <w:insideV w:val="single" w:sz="4" w:space="0" w:color="999999" w:themeColor="text1" w:themeTint="66"/>
-      </w:tblBorders>
-    </w:tblPr>
-    <w:tblStylePr w:type="firstRow">
-      <w:rPr>
-        <w:b/>
-        <w:bCs/>
-      </w:rPr>
-      <w:tblPr/>
-      <w:tcPr>
-        <w:tcBorders>
-          <w:bottom w:val="single" w:sz="12" w:space="0" w:color="666666" w:themeColor="text1" w:themeTint="99"/>
-        </w:tcBorders>
-      </w:tcPr>
-    </w:tblStylePr>
-    <w:tblStylePr w:type="lastRow">
-      <w:rPr>
-        <w:b/>
-        <w:bCs/>
-      </w:rPr>
-      <w:tblPr/>
-      <w:tcPr>
-        <w:tcBorders>
-          <w:top w:val="double" w:sz="2" w:space="0" w:color="666666" w:themeColor="text1" w:themeTint="99"/>
-        </w:tcBorders>
-      </w:tcPr>
-    </w:tblStylePr>
-    <w:tblStylePr w:type="firstCol">
-      <w:rPr>
-        <w:b/>
-        <w:bCs/>
-      </w:rPr>
-    </w:tblStylePr>
-    <w:tblStylePr w:type="lastCol">
-      <w:rPr>
-        <w:b/>
-        <w:bCs/>
-      </w:rPr>
-    </w:tblStylePr>
-  </w:style>
-  <w:style w:type="character" w:customStyle="1" w:styleId="Ttulo2Char">
-    <w:name w:val="Título 2 Char"/>
-    <w:basedOn w:val="Fontepargpadro"/>
-    <w:link w:val="Ttulo2"/>
-    <w:uiPriority w:val="9"/>
-    <w:rsid w:val="00CD72D3"/>
-    <w:rPr>
-      <w:rFonts w:asciiTheme="majorHAnsi" w:eastAsiaTheme="majorEastAsia" w:hAnsiTheme="majorHAnsi" w:cstheme="majorBidi"/>
-      <w:sz w:val="32"/>
-      <w:szCs w:val="26"/>
-    </w:rPr>
-  </w:style>
-  <w:style w:type="paragraph" w:styleId="CabealhodoSumrio">
-    <w:name w:val="TOC Heading"/>
-    <w:basedOn w:val="Ttulo1"/>
-    <w:next w:val="Normal"/>
-    <w:uiPriority w:val="39"/>
-    <w:unhideWhenUsed/>
-    <w:qFormat/>
-    <w:rsid w:val="00113F0E"/>
-    <w:pPr>
-      <w:outlineLvl w:val="9"/>
-    </w:pPr>
-    <w:rPr>
-      <w:lang w:eastAsia="pt-BR"/>
-    </w:rPr>
-  </w:style>
-  <w:style w:type="paragraph" w:styleId="Sumrio1">
-    <w:name w:val="toc 1"/>
-    <w:basedOn w:val="Normal"/>
-    <w:next w:val="Normal"/>
-    <w:autoRedefine/>
-    <w:uiPriority w:val="39"/>
-    <w:unhideWhenUsed/>
-    <w:rsid w:val="00113F0E"/>
-    <w:pPr>
-      <w:spacing w:after="100"/>
-    </w:pPr>
-  </w:style>
-  <w:style w:type="paragraph" w:styleId="Sumrio2">
-    <w:name w:val="toc 2"/>
-    <w:basedOn w:val="Normal"/>
-    <w:next w:val="Normal"/>
-    <w:autoRedefine/>
-    <w:uiPriority w:val="39"/>
-    <w:unhideWhenUsed/>
-    <w:rsid w:val="00113F0E"/>
-    <w:pPr>
-      <w:spacing w:after="100"/>
-      <w:ind w:left="220"/>
-    </w:pPr>
-  </w:style>
-  <w:style w:type="character" w:styleId="Hyperlink">
-    <w:name w:val="Hyperlink"/>
-    <w:basedOn w:val="Fontepargpadro"/>
-    <w:uiPriority w:val="99"/>
-    <w:unhideWhenUsed/>
-    <w:rsid w:val="00113F0E"/>
-    <w:rPr>
-      <w:color w:val="0563C1" w:themeColor="hyperlink"/>
-      <w:u w:val="single"/>
-    </w:rPr>
-  </w:style>
-  <w:style w:type="character" w:customStyle="1" w:styleId="Ttulo3Char">
-    <w:name w:val="Título 3 Char"/>
-    <w:basedOn w:val="Fontepargpadro"/>
-    <w:link w:val="Ttulo3"/>
-    <w:uiPriority w:val="9"/>
-    <w:rsid w:val="00660972"/>
-    <w:rPr>
-      <w:rFonts w:asciiTheme="majorHAnsi" w:eastAsiaTheme="majorEastAsia" w:hAnsiTheme="majorHAnsi" w:cstheme="majorBidi"/>
-      <w:b/>
-      <w:sz w:val="24"/>
-      <w:szCs w:val="24"/>
-    </w:rPr>
-  </w:style>
-  <w:style w:type="paragraph" w:styleId="Sumrio3">
-    <w:name w:val="toc 3"/>
-    <w:basedOn w:val="Normal"/>
-    <w:next w:val="Normal"/>
-    <w:autoRedefine/>
-    <w:uiPriority w:val="39"/>
-    <w:unhideWhenUsed/>
-    <w:rsid w:val="00FD26FC"/>
-    <w:pPr>
-      <w:spacing w:after="100"/>
-      <w:ind w:left="440"/>
-    </w:pPr>
-  </w:style>
-  <w:style w:type="character" w:styleId="Refdecomentrio">
-    <w:name w:val="annotation reference"/>
-    <w:basedOn w:val="Fontepargpadro"/>
-    <w:uiPriority w:val="99"/>
-    <w:semiHidden/>
-    <w:unhideWhenUsed/>
-    <w:rsid w:val="00FD26FC"/>
-    <w:rPr>
-      <w:sz w:val="16"/>
-      <w:szCs w:val="16"/>
-    </w:rPr>
-  </w:style>
-  <w:style w:type="paragraph" w:styleId="Textodecomentrio">
-    <w:name w:val="annotation text"/>
-    <w:basedOn w:val="Normal"/>
-    <w:link w:val="TextodecomentrioChar"/>
-    <w:uiPriority w:val="99"/>
-    <w:semiHidden/>
-    <w:unhideWhenUsed/>
-    <w:rsid w:val="00FD26FC"/>
-    <w:pPr>
-      <w:spacing w:line="240" w:lineRule="auto"/>
-    </w:pPr>
-    <w:rPr>
-      <w:sz w:val="20"/>
-      <w:szCs w:val="20"/>
-    </w:rPr>
-  </w:style>
-  <w:style w:type="character" w:customStyle="1" w:styleId="TextodecomentrioChar">
-    <w:name w:val="Texto de comentário Char"/>
-    <w:basedOn w:val="Fontepargpadro"/>
-    <w:link w:val="Textodecomentrio"/>
-    <w:uiPriority w:val="99"/>
-    <w:semiHidden/>
-    <w:rsid w:val="00FD26FC"/>
-    <w:rPr>
-      <w:sz w:val="20"/>
-      <w:szCs w:val="20"/>
-    </w:rPr>
-  </w:style>
-  <w:style w:type="paragraph" w:styleId="Assuntodocomentrio">
-    <w:name w:val="annotation subject"/>
-    <w:basedOn w:val="Textodecomentrio"/>
-    <w:next w:val="Textodecomentrio"/>
-    <w:link w:val="AssuntodocomentrioChar"/>
-    <w:uiPriority w:val="99"/>
-    <w:semiHidden/>
-    <w:unhideWhenUsed/>
-    <w:rsid w:val="00FD26FC"/>
-    <w:rPr>
-      <w:b/>
-      <w:bCs/>
-    </w:rPr>
-  </w:style>
-  <w:style w:type="character" w:customStyle="1" w:styleId="AssuntodocomentrioChar">
-    <w:name w:val="Assunto do comentário Char"/>
-    <w:basedOn w:val="TextodecomentrioChar"/>
-    <w:link w:val="Assuntodocomentrio"/>
-    <w:uiPriority w:val="99"/>
-    <w:semiHidden/>
-    <w:rsid w:val="00FD26FC"/>
-    <w:rPr>
-      <w:b/>
-      <w:bCs/>
-      <w:sz w:val="20"/>
-      <w:szCs w:val="20"/>
-    </w:rPr>
-  </w:style>
-  <w:style w:type="paragraph" w:styleId="Textodebalo">
-    <w:name w:val="Balloon Text"/>
-    <w:basedOn w:val="Normal"/>
-    <w:link w:val="TextodebaloChar"/>
-    <w:uiPriority w:val="99"/>
-    <w:semiHidden/>
-    <w:unhideWhenUsed/>
-    <w:rsid w:val="00FD26FC"/>
-    <w:pPr>
-      <w:spacing w:after="0" w:line="240" w:lineRule="auto"/>
-    </w:pPr>
-    <w:rPr>
-      <w:rFonts w:ascii="Segoe UI" w:hAnsi="Segoe UI" w:cs="Segoe UI"/>
-      <w:sz w:val="18"/>
-      <w:szCs w:val="18"/>
-    </w:rPr>
-  </w:style>
-  <w:style w:type="character" w:customStyle="1" w:styleId="TextodebaloChar">
-    <w:name w:val="Texto de balão Char"/>
-    <w:basedOn w:val="Fontepargpadro"/>
-    <w:link w:val="Textodebalo"/>
-    <w:uiPriority w:val="99"/>
-    <w:semiHidden/>
-    <w:rsid w:val="00FD26FC"/>
-    <w:rPr>
-      <w:rFonts w:ascii="Segoe UI" w:hAnsi="Segoe UI" w:cs="Segoe UI"/>
-      <w:sz w:val="18"/>
-      <w:szCs w:val="18"/>
-    </w:rPr>
-  </w:style>
-  <w:style w:type="character" w:customStyle="1" w:styleId="Mention">
-    <w:name w:val="Mention"/>
-    <w:basedOn w:val="Fontepargpadro"/>
-    <w:uiPriority w:val="99"/>
-    <w:semiHidden/>
-    <w:unhideWhenUsed/>
-    <w:rsid w:val="00FD26FC"/>
-    <w:rPr>
-      <w:color w:val="2B579A"/>
-      <w:shd w:val="clear" w:color="auto" w:fill="E6E6E6"/>
-    </w:rPr>
-  </w:style>
-  <w:style w:type="character" w:customStyle="1" w:styleId="apple-converted-space">
-    <w:name w:val="apple-converted-space"/>
-    <w:basedOn w:val="Fontepargpadro"/>
-    <w:rsid w:val="00425306"/>
-  </w:style>
-  <w:style w:type="paragraph" w:styleId="Cabealho">
-    <w:name w:val="header"/>
-    <w:basedOn w:val="Normal"/>
-    <w:link w:val="CabealhoChar"/>
-    <w:uiPriority w:val="99"/>
-    <w:unhideWhenUsed/>
-    <w:rsid w:val="000A546C"/>
-    <w:pPr>
-      <w:tabs>
-        <w:tab w:val="center" w:pos="4252"/>
-        <w:tab w:val="right" w:pos="8504"/>
-      </w:tabs>
-      <w:spacing w:after="0" w:line="240" w:lineRule="auto"/>
-    </w:pPr>
-  </w:style>
-  <w:style w:type="character" w:customStyle="1" w:styleId="CabealhoChar">
-    <w:name w:val="Cabeçalho Char"/>
-    <w:basedOn w:val="Fontepargpadro"/>
-    <w:link w:val="Cabealho"/>
-    <w:uiPriority w:val="99"/>
-    <w:rsid w:val="000A546C"/>
-  </w:style>
-  <w:style w:type="paragraph" w:styleId="Rodap">
-    <w:name w:val="footer"/>
-    <w:basedOn w:val="Normal"/>
-    <w:link w:val="RodapChar"/>
-    <w:uiPriority w:val="99"/>
-    <w:unhideWhenUsed/>
-    <w:rsid w:val="000A546C"/>
-    <w:pPr>
-      <w:tabs>
-        <w:tab w:val="center" w:pos="4252"/>
-        <w:tab w:val="right" w:pos="8504"/>
-      </w:tabs>
-      <w:spacing w:after="0" w:line="240" w:lineRule="auto"/>
-    </w:pPr>
-  </w:style>
-  <w:style w:type="character" w:customStyle="1" w:styleId="RodapChar">
-    <w:name w:val="Rodapé Char"/>
-    <w:basedOn w:val="Fontepargpadro"/>
-    <w:link w:val="Rodap"/>
-    <w:uiPriority w:val="99"/>
-    <w:rsid w:val="000A546C"/>
-  </w:style>
-  <w:style w:type="paragraph" w:styleId="PargrafodaLista">
-    <w:name w:val="List Paragraph"/>
-    <w:basedOn w:val="Normal"/>
-    <w:uiPriority w:val="34"/>
-    <w:qFormat/>
-    <w:rsid w:val="000A546C"/>
-    <w:pPr>
-      <w:ind w:left="720"/>
-      <w:contextualSpacing/>
-    </w:pPr>
-  </w:style>
-  <w:style w:type="paragraph" w:styleId="SemEspaamento">
-    <w:name w:val="No Spacing"/>
-    <w:uiPriority w:val="1"/>
-    <w:qFormat/>
-    <w:rsid w:val="006A1606"/>
-    <w:pPr>
-      <w:spacing w:after="0" w:line="240" w:lineRule="auto"/>
     </w:pPr>
   </w:style>
 </w:styles>
@@ -5976,7 +4676,7 @@
   <a:extraClrSchemeLst/>
   <a:extLst>
     <a:ext uri="{05A4C25C-085E-4340-85A3-A5531E510DB2}">
-      <thm15:themeFamily xmlns:thm15="http://schemas.microsoft.com/office/thememl/2012/main" xmlns="" name="Office Theme" id="{62F939B6-93AF-4DB8-9C6B-D6C7DFDC589F}" vid="{4A3C46E8-61CC-4603-A589-7422A47A8E4A}"/>
+      <thm15:themeFamily xmlns:thm15="http://schemas.microsoft.com/office/thememl/2012/main" name="Office Theme" id="{62F939B6-93AF-4DB8-9C6B-D6C7DFDC589F}" vid="{4A3C46E8-61CC-4603-A589-7422A47A8E4A}"/>
     </a:ext>
   </a:extLst>
 </a:theme>
@@ -5987,7 +4687,7 @@
 </file>
 
 <file path=customXml/itemProps1.xml><?xml version="1.0" encoding="utf-8"?>
-<ds:datastoreItem xmlns:ds="http://schemas.openxmlformats.org/officeDocument/2006/customXml" ds:itemID="{270866EB-D3DD-43BB-B727-10ABDC3535B8}">
+<ds:datastoreItem xmlns:ds="http://schemas.openxmlformats.org/officeDocument/2006/customXml" ds:itemID="{3BFF2612-0D81-41E6-9320-2FC6D569DE93}">
   <ds:schemaRefs>
     <ds:schemaRef ds:uri="http://schemas.openxmlformats.org/officeDocument/2006/bibliography"/>
   </ds:schemaRefs>

</xml_diff>

<commit_message>
Revert "Revert "Merge branch 'master' of https://github.com/ALREstevam/SI304B-ProjetoEngenhariaII""
This reverts commit cadd2c47c7241c032b64d9ed0b56b3fcc9771bfe.
</commit_message>
<xml_diff>
--- a/Documentação/Documento de Especificação.docx
+++ b/Documentação/Documento de Especificação.docx
@@ -1,28 +1,71 @@
 
 <file path=word/document.xml><?xml version="1.0" encoding="utf-8"?>
-<w:document xmlns:wpc="http://schemas.microsoft.com/office/word/2010/wordprocessingCanvas" xmlns:cx="http://schemas.microsoft.com/office/drawing/2014/chartex" xmlns:cx1="http://schemas.microsoft.com/office/drawing/2015/9/8/chartex" xmlns:cx2="http://schemas.microsoft.com/office/drawing/2015/10/21/chartex" xmlns:cx3="http://schemas.microsoft.com/office/drawing/2016/5/9/chartex" xmlns:cx4="http://schemas.microsoft.com/office/drawing/2016/5/10/chartex" xmlns:cx5="http://schemas.microsoft.com/office/drawing/2016/5/11/chartex" xmlns:mc="http://schemas.openxmlformats.org/markup-compatibility/2006" xmlns:o="urn:schemas-microsoft-com:office:office" xmlns:r="http://schemas.openxmlformats.org/officeDocument/2006/relationships" xmlns:m="http://schemas.openxmlformats.org/officeDocument/2006/math" xmlns:v="urn:schemas-microsoft-com:vml" xmlns:wp14="http://schemas.microsoft.com/office/word/2010/wordprocessingDrawing" xmlns:wp="http://schemas.openxmlformats.org/drawingml/2006/wordprocessingDrawing" xmlns:w10="urn:schemas-microsoft-com:office:word" xmlns:w="http://schemas.openxmlformats.org/wordprocessingml/2006/main" xmlns:w14="http://schemas.microsoft.com/office/word/2010/wordml" xmlns:w15="http://schemas.microsoft.com/office/word/2012/wordml" xmlns:w16se="http://schemas.microsoft.com/office/word/2015/wordml/symex" xmlns:wpg="http://schemas.microsoft.com/office/word/2010/wordprocessingGroup" xmlns:wpi="http://schemas.microsoft.com/office/word/2010/wordprocessingInk" xmlns:wne="http://schemas.microsoft.com/office/word/2006/wordml" xmlns:wps="http://schemas.microsoft.com/office/word/2010/wordprocessingShape" mc:Ignorable="w14 w15 w16se wp14">
+<w:document xmlns:wpc="http://schemas.microsoft.com/office/word/2010/wordprocessingCanvas" xmlns:mc="http://schemas.openxmlformats.org/markup-compatibility/2006" xmlns:o="urn:schemas-microsoft-com:office:office" xmlns:r="http://schemas.openxmlformats.org/officeDocument/2006/relationships" xmlns:m="http://schemas.openxmlformats.org/officeDocument/2006/math" xmlns:v="urn:schemas-microsoft-com:vml" xmlns:wp14="http://schemas.microsoft.com/office/word/2010/wordprocessingDrawing" xmlns:wp="http://schemas.openxmlformats.org/drawingml/2006/wordprocessingDrawing" xmlns:w10="urn:schemas-microsoft-com:office:word" xmlns:w="http://schemas.openxmlformats.org/wordprocessingml/2006/main" xmlns:w14="http://schemas.microsoft.com/office/word/2010/wordml" xmlns:wpg="http://schemas.microsoft.com/office/word/2010/wordprocessingGroup" xmlns:wpi="http://schemas.microsoft.com/office/word/2010/wordprocessingInk" xmlns:wne="http://schemas.microsoft.com/office/word/2006/wordml" xmlns:wps="http://schemas.microsoft.com/office/word/2010/wordprocessingShape" mc:Ignorable="w14 wp14">
   <w:body>
     <w:p>
       <w:pPr>
         <w:pStyle w:val="Ttulo"/>
       </w:pPr>
-      <w:r>
-        <w:t>Documento de especificação</w:t>
-      </w:r>
     </w:p>
     <w:p>
       <w:pPr>
+        <w:pStyle w:val="Ttulo"/>
+      </w:pPr>
+    </w:p>
+    <w:p>
+      <w:pPr>
+        <w:pStyle w:val="Ttulo"/>
+      </w:pPr>
+    </w:p>
+    <w:p>
+      <w:pPr>
+        <w:pStyle w:val="Ttulo"/>
+      </w:pPr>
+    </w:p>
+    <w:p>
+      <w:pPr>
+        <w:pStyle w:val="Ttulo"/>
+      </w:pPr>
+    </w:p>
+    <w:p>
+      <w:pPr>
+        <w:pStyle w:val="Ttulo"/>
+        <w:jc w:val="left"/>
+      </w:pPr>
+      <w:r>
+        <w:t>Documento de especificação</w:t>
+      </w:r>
+    </w:p>
+    <w:p/>
+    <w:p/>
+    <w:p/>
+    <w:p/>
+    <w:p/>
+    <w:p/>
+    <w:p/>
+    <w:p/>
+    <w:p/>
+    <w:p/>
+    <w:p/>
+    <w:p/>
+    <w:p/>
+    <w:p/>
+    <w:p/>
+    <w:p/>
+    <w:p>
+      <w:pPr>
         <w:pStyle w:val="Ttulo1"/>
       </w:pPr>
       <w:bookmarkStart w:id="0" w:name="_Toc480652982"/>
       <w:r>
+        <w:lastRenderedPageBreak/>
         <w:t>Histórico de revisão</w:t>
       </w:r>
       <w:bookmarkEnd w:id="0"/>
     </w:p>
     <w:tbl>
       <w:tblPr>
-        <w:tblStyle w:val="TabeladeGrade1Clara"/>
+        <w:tblStyle w:val="GridTable1Light"/>
         <w:tblW w:w="0" w:type="auto"/>
         <w:tblLook w:val="04A0" w:firstRow="1" w:lastRow="0" w:firstColumn="1" w:lastColumn="0" w:noHBand="0" w:noVBand="1"/>
       </w:tblPr>
@@ -153,7 +196,15 @@
               <w:cnfStyle w:val="000000000000" w:firstRow="0" w:lastRow="0" w:firstColumn="0" w:lastColumn="0" w:oddVBand="0" w:evenVBand="0" w:oddHBand="0" w:evenHBand="0" w:firstRowFirstColumn="0" w:firstRowLastColumn="0" w:lastRowFirstColumn="0" w:lastRowLastColumn="0"/>
             </w:pPr>
             <w:r>
-              <w:t>André L. R. Estevam</w:t>
+              <w:t xml:space="preserve">André L. </w:t>
+            </w:r>
+            <w:proofErr w:type="gramStart"/>
+            <w:r>
+              <w:t>R.</w:t>
+            </w:r>
+            <w:proofErr w:type="gramEnd"/>
+            <w:r>
+              <w:t xml:space="preserve"> Estevam</w:t>
             </w:r>
           </w:p>
         </w:tc>
@@ -206,7 +257,15 @@
               <w:t xml:space="preserve">Inserindo requisitos </w:t>
             </w:r>
             <w:r>
-              <w:t>(Inserir tarefa, Deletar tarefa, Alterar estado da tarefa, Visualizar tarefas e Ordenar tarefas) a partir do primeiro contato com o cliente.</w:t>
+              <w:t xml:space="preserve">(Inserir tarefa, </w:t>
+            </w:r>
+            <w:proofErr w:type="gramStart"/>
+            <w:r>
+              <w:t>Deletar</w:t>
+            </w:r>
+            <w:proofErr w:type="gramEnd"/>
+            <w:r>
+              <w:t xml:space="preserve"> tarefa, Alterar estado da tarefa, Visualizar tarefas e Ordenar tarefas) a partir do primeiro contato com o cliente.</w:t>
             </w:r>
           </w:p>
         </w:tc>
@@ -220,7 +279,15 @@
               <w:cnfStyle w:val="000000000000" w:firstRow="0" w:lastRow="0" w:firstColumn="0" w:lastColumn="0" w:oddVBand="0" w:evenVBand="0" w:oddHBand="0" w:evenHBand="0" w:firstRowFirstColumn="0" w:firstRowLastColumn="0" w:lastRowFirstColumn="0" w:lastRowLastColumn="0"/>
             </w:pPr>
             <w:r>
-              <w:t>André L. R. Estevam</w:t>
+              <w:t xml:space="preserve">André L. </w:t>
+            </w:r>
+            <w:proofErr w:type="gramStart"/>
+            <w:r>
+              <w:t>R.</w:t>
+            </w:r>
+            <w:proofErr w:type="gramEnd"/>
+            <w:r>
+              <w:t xml:space="preserve"> Estevam</w:t>
             </w:r>
           </w:p>
         </w:tc>
@@ -284,7 +351,15 @@
               <w:cnfStyle w:val="000000000000" w:firstRow="0" w:lastRow="0" w:firstColumn="0" w:lastColumn="0" w:oddVBand="0" w:evenVBand="0" w:oddHBand="0" w:evenHBand="0" w:firstRowFirstColumn="0" w:firstRowLastColumn="0" w:lastRowFirstColumn="0" w:lastRowLastColumn="0"/>
             </w:pPr>
             <w:r>
-              <w:t>André L. R. Estevam</w:t>
+              <w:t xml:space="preserve">André L. </w:t>
+            </w:r>
+            <w:proofErr w:type="gramStart"/>
+            <w:r>
+              <w:t>R.</w:t>
+            </w:r>
+            <w:proofErr w:type="gramEnd"/>
+            <w:r>
+              <w:t xml:space="preserve"> Estevam</w:t>
             </w:r>
           </w:p>
         </w:tc>
@@ -302,6 +377,12 @@
                 <w:b w:val="0"/>
               </w:rPr>
             </w:pPr>
+            <w:r>
+              <w:rPr>
+                <w:b w:val="0"/>
+              </w:rPr>
+              <w:t>04/05/17</w:t>
+            </w:r>
           </w:p>
         </w:tc>
         <w:tc>
@@ -313,6 +394,9 @@
             <w:pPr>
               <w:cnfStyle w:val="000000000000" w:firstRow="0" w:lastRow="0" w:firstColumn="0" w:lastColumn="0" w:oddVBand="0" w:evenVBand="0" w:oddHBand="0" w:evenHBand="0" w:firstRowFirstColumn="0" w:firstRowLastColumn="0" w:lastRowFirstColumn="0" w:lastRowLastColumn="0"/>
             </w:pPr>
+            <w:r>
+              <w:t>0.4</w:t>
+            </w:r>
           </w:p>
         </w:tc>
         <w:tc>
@@ -324,6 +408,22 @@
             <w:pPr>
               <w:cnfStyle w:val="000000000000" w:firstRow="0" w:lastRow="0" w:firstColumn="0" w:lastColumn="0" w:oddVBand="0" w:evenVBand="0" w:oddHBand="0" w:evenHBand="0" w:firstRowFirstColumn="0" w:firstRowLastColumn="0" w:lastRowFirstColumn="0" w:lastRowLastColumn="0"/>
             </w:pPr>
+            <w:r>
+              <w:t xml:space="preserve">Criação do </w:t>
+            </w:r>
+            <w:proofErr w:type="spellStart"/>
+            <w:r>
+              <w:t>subtópico</w:t>
+            </w:r>
+            <w:proofErr w:type="spellEnd"/>
+            <w:r>
+              <w:t xml:space="preserve"> Descrição dos </w:t>
+            </w:r>
+            <w:proofErr w:type="spellStart"/>
+            <w:r>
+              <w:t>Stakeholders</w:t>
+            </w:r>
+            <w:proofErr w:type="spellEnd"/>
           </w:p>
         </w:tc>
         <w:tc>
@@ -335,6 +435,9 @@
             <w:pPr>
               <w:cnfStyle w:val="000000000000" w:firstRow="0" w:lastRow="0" w:firstColumn="0" w:lastColumn="0" w:oddVBand="0" w:evenVBand="0" w:oddHBand="0" w:evenHBand="0" w:firstRowFirstColumn="0" w:firstRowLastColumn="0" w:lastRowFirstColumn="0" w:lastRowLastColumn="0"/>
             </w:pPr>
+            <w:r>
+              <w:t>Pedro Artico</w:t>
+            </w:r>
           </w:p>
         </w:tc>
       </w:tr>
@@ -351,6 +454,12 @@
                 <w:b w:val="0"/>
               </w:rPr>
             </w:pPr>
+            <w:r>
+              <w:rPr>
+                <w:b w:val="0"/>
+              </w:rPr>
+              <w:t>04/05/17</w:t>
+            </w:r>
           </w:p>
         </w:tc>
         <w:tc>
@@ -362,6 +471,9 @@
             <w:pPr>
               <w:cnfStyle w:val="000000000000" w:firstRow="0" w:lastRow="0" w:firstColumn="0" w:lastColumn="0" w:oddVBand="0" w:evenVBand="0" w:oddHBand="0" w:evenHBand="0" w:firstRowFirstColumn="0" w:firstRowLastColumn="0" w:lastRowFirstColumn="0" w:lastRowLastColumn="0"/>
             </w:pPr>
+            <w:r>
+              <w:t>0.5</w:t>
+            </w:r>
           </w:p>
         </w:tc>
         <w:tc>
@@ -373,6 +485,9 @@
             <w:pPr>
               <w:cnfStyle w:val="000000000000" w:firstRow="0" w:lastRow="0" w:firstColumn="0" w:lastColumn="0" w:oddVBand="0" w:evenVBand="0" w:oddHBand="0" w:evenHBand="0" w:firstRowFirstColumn="0" w:firstRowLastColumn="0" w:lastRowFirstColumn="0" w:lastRowLastColumn="0"/>
             </w:pPr>
+            <w:r>
+              <w:t>Corrigindo ID dos requisitos</w:t>
+            </w:r>
           </w:p>
         </w:tc>
         <w:tc>
@@ -384,6 +499,17 @@
             <w:pPr>
               <w:cnfStyle w:val="000000000000" w:firstRow="0" w:lastRow="0" w:firstColumn="0" w:lastColumn="0" w:oddVBand="0" w:evenVBand="0" w:oddHBand="0" w:evenHBand="0" w:firstRowFirstColumn="0" w:firstRowLastColumn="0" w:lastRowFirstColumn="0" w:lastRowLastColumn="0"/>
             </w:pPr>
+            <w:r>
+              <w:t xml:space="preserve">André L. </w:t>
+            </w:r>
+            <w:proofErr w:type="gramStart"/>
+            <w:r>
+              <w:t>R.</w:t>
+            </w:r>
+            <w:proofErr w:type="gramEnd"/>
+            <w:r>
+              <w:t xml:space="preserve"> Estevam</w:t>
+            </w:r>
           </w:p>
         </w:tc>
       </w:tr>
@@ -400,6 +526,12 @@
                 <w:b w:val="0"/>
               </w:rPr>
             </w:pPr>
+            <w:r>
+              <w:rPr>
+                <w:b w:val="0"/>
+              </w:rPr>
+              <w:t>05/05/17</w:t>
+            </w:r>
           </w:p>
         </w:tc>
         <w:tc>
@@ -411,6 +543,9 @@
             <w:pPr>
               <w:cnfStyle w:val="000000000000" w:firstRow="0" w:lastRow="0" w:firstColumn="0" w:lastColumn="0" w:oddVBand="0" w:evenVBand="0" w:oddHBand="0" w:evenHBand="0" w:firstRowFirstColumn="0" w:firstRowLastColumn="0" w:lastRowFirstColumn="0" w:lastRowLastColumn="0"/>
             </w:pPr>
+            <w:r>
+              <w:t>0.6</w:t>
+            </w:r>
           </w:p>
         </w:tc>
         <w:tc>
@@ -422,6 +557,9 @@
             <w:pPr>
               <w:cnfStyle w:val="000000000000" w:firstRow="0" w:lastRow="0" w:firstColumn="0" w:lastColumn="0" w:oddVBand="0" w:evenVBand="0" w:oddHBand="0" w:evenHBand="0" w:firstRowFirstColumn="0" w:firstRowLastColumn="0" w:lastRowFirstColumn="0" w:lastRowLastColumn="0"/>
             </w:pPr>
+            <w:r>
+              <w:t>Edição do tópico de introdução</w:t>
+            </w:r>
           </w:p>
         </w:tc>
         <w:tc>
@@ -433,6 +571,9 @@
             <w:pPr>
               <w:cnfStyle w:val="000000000000" w:firstRow="0" w:lastRow="0" w:firstColumn="0" w:lastColumn="0" w:oddVBand="0" w:evenVBand="0" w:oddHBand="0" w:evenHBand="0" w:firstRowFirstColumn="0" w:firstRowLastColumn="0" w:lastRowFirstColumn="0" w:lastRowLastColumn="0"/>
             </w:pPr>
+            <w:r>
+              <w:t>Pedro Artico</w:t>
+            </w:r>
           </w:p>
         </w:tc>
       </w:tr>
@@ -449,6 +590,12 @@
                 <w:b w:val="0"/>
               </w:rPr>
             </w:pPr>
+            <w:r>
+              <w:rPr>
+                <w:b w:val="0"/>
+              </w:rPr>
+              <w:t>10/05/17</w:t>
+            </w:r>
           </w:p>
         </w:tc>
         <w:tc>
@@ -460,6 +607,9 @@
             <w:pPr>
               <w:cnfStyle w:val="000000000000" w:firstRow="0" w:lastRow="0" w:firstColumn="0" w:lastColumn="0" w:oddVBand="0" w:evenVBand="0" w:oddHBand="0" w:evenHBand="0" w:firstRowFirstColumn="0" w:firstRowLastColumn="0" w:lastRowFirstColumn="0" w:lastRowLastColumn="0"/>
             </w:pPr>
+            <w:r>
+              <w:t>0.7</w:t>
+            </w:r>
           </w:p>
         </w:tc>
         <w:tc>
@@ -471,6 +621,9 @@
             <w:pPr>
               <w:cnfStyle w:val="000000000000" w:firstRow="0" w:lastRow="0" w:firstColumn="0" w:lastColumn="0" w:oddVBand="0" w:evenVBand="0" w:oddHBand="0" w:evenHBand="0" w:firstRowFirstColumn="0" w:firstRowLastColumn="0" w:lastRowFirstColumn="0" w:lastRowLastColumn="0"/>
             </w:pPr>
+            <w:r>
+              <w:t>Adicionando capa</w:t>
+            </w:r>
           </w:p>
         </w:tc>
         <w:tc>
@@ -482,6 +635,9 @@
             <w:pPr>
               <w:cnfStyle w:val="000000000000" w:firstRow="0" w:lastRow="0" w:firstColumn="0" w:lastColumn="0" w:oddVBand="0" w:evenVBand="0" w:oddHBand="0" w:evenHBand="0" w:firstRowFirstColumn="0" w:firstRowLastColumn="0" w:lastRowFirstColumn="0" w:lastRowLastColumn="0"/>
             </w:pPr>
+            <w:r>
+              <w:t>Pedro Artico</w:t>
+            </w:r>
           </w:p>
         </w:tc>
       </w:tr>
@@ -498,6 +654,12 @@
                 <w:b w:val="0"/>
               </w:rPr>
             </w:pPr>
+            <w:r>
+              <w:rPr>
+                <w:b w:val="0"/>
+              </w:rPr>
+              <w:t>10/05/17</w:t>
+            </w:r>
           </w:p>
         </w:tc>
         <w:tc>
@@ -509,6 +671,9 @@
             <w:pPr>
               <w:cnfStyle w:val="000000000000" w:firstRow="0" w:lastRow="0" w:firstColumn="0" w:lastColumn="0" w:oddVBand="0" w:evenVBand="0" w:oddHBand="0" w:evenHBand="0" w:firstRowFirstColumn="0" w:firstRowLastColumn="0" w:lastRowFirstColumn="0" w:lastRowLastColumn="0"/>
             </w:pPr>
+            <w:r>
+              <w:t>0.8</w:t>
+            </w:r>
           </w:p>
         </w:tc>
         <w:tc>
@@ -520,6 +685,9 @@
             <w:pPr>
               <w:cnfStyle w:val="000000000000" w:firstRow="0" w:lastRow="0" w:firstColumn="0" w:lastColumn="0" w:oddVBand="0" w:evenVBand="0" w:oddHBand="0" w:evenHBand="0" w:firstRowFirstColumn="0" w:firstRowLastColumn="0" w:lastRowFirstColumn="0" w:lastRowLastColumn="0"/>
             </w:pPr>
+            <w:r>
+              <w:t>Adicionando descrição geral</w:t>
+            </w:r>
           </w:p>
         </w:tc>
         <w:tc>
@@ -531,6 +699,12 @@
             <w:pPr>
               <w:cnfStyle w:val="000000000000" w:firstRow="0" w:lastRow="0" w:firstColumn="0" w:lastColumn="0" w:oddVBand="0" w:evenVBand="0" w:oddHBand="0" w:evenHBand="0" w:firstRowFirstColumn="0" w:firstRowLastColumn="0" w:lastRowFirstColumn="0" w:lastRowLastColumn="0"/>
             </w:pPr>
+            <w:r>
+              <w:t xml:space="preserve">Pedro </w:t>
+            </w:r>
+            <w:r>
+              <w:t>Artico</w:t>
+            </w:r>
           </w:p>
         </w:tc>
       </w:tr>
@@ -547,6 +721,12 @@
                 <w:b w:val="0"/>
               </w:rPr>
             </w:pPr>
+            <w:r>
+              <w:rPr>
+                <w:b w:val="0"/>
+              </w:rPr>
+              <w:t>18/05/17</w:t>
+            </w:r>
           </w:p>
         </w:tc>
         <w:tc>
@@ -558,6 +738,14 @@
             <w:pPr>
               <w:cnfStyle w:val="000000000000" w:firstRow="0" w:lastRow="0" w:firstColumn="0" w:lastColumn="0" w:oddVBand="0" w:evenVBand="0" w:oddHBand="0" w:evenHBand="0" w:firstRowFirstColumn="0" w:firstRowLastColumn="0" w:lastRowFirstColumn="0" w:lastRowLastColumn="0"/>
             </w:pPr>
+            <w:r>
+              <w:t>0</w:t>
+            </w:r>
+            <w:r>
+              <w:t>.9</w:t>
+            </w:r>
+            <w:bookmarkStart w:id="1" w:name="_GoBack"/>
+            <w:bookmarkEnd w:id="1"/>
           </w:p>
         </w:tc>
         <w:tc>
@@ -569,6 +757,9 @@
             <w:pPr>
               <w:cnfStyle w:val="000000000000" w:firstRow="0" w:lastRow="0" w:firstColumn="0" w:lastColumn="0" w:oddVBand="0" w:evenVBand="0" w:oddHBand="0" w:evenHBand="0" w:firstRowFirstColumn="0" w:firstRowLastColumn="0" w:lastRowFirstColumn="0" w:lastRowLastColumn="0"/>
             </w:pPr>
+            <w:r>
+              <w:t>Correção de restrições e adição de requisito de qualidade</w:t>
+            </w:r>
           </w:p>
         </w:tc>
         <w:tc>
@@ -580,6 +771,9 @@
             <w:pPr>
               <w:cnfStyle w:val="000000000000" w:firstRow="0" w:lastRow="0" w:firstColumn="0" w:lastColumn="0" w:oddVBand="0" w:evenVBand="0" w:oddHBand="0" w:evenHBand="0" w:firstRowFirstColumn="0" w:firstRowLastColumn="0" w:lastRowFirstColumn="0" w:lastRowLastColumn="0"/>
             </w:pPr>
+            <w:r>
+              <w:t>Pedro Artico</w:t>
+            </w:r>
           </w:p>
         </w:tc>
       </w:tr>
@@ -1872,129 +2066,560 @@
       <w:pPr>
         <w:pStyle w:val="Ttulo1"/>
       </w:pPr>
-      <w:bookmarkStart w:id="1" w:name="_Toc480652983"/>
-      <w:r>
+      <w:bookmarkStart w:id="2" w:name="_Toc480652983"/>
+      <w:proofErr w:type="gramStart"/>
+      <w:r>
+        <w:lastRenderedPageBreak/>
         <w:t>1.</w:t>
       </w:r>
-      <w:r>
-        <w:t>introdução</w:t>
-      </w:r>
-      <w:bookmarkEnd w:id="1"/>
-    </w:p>
-    <w:p>
-      <w:pPr>
-        <w:pStyle w:val="Ttulo2"/>
-      </w:pPr>
-      <w:bookmarkStart w:id="2" w:name="_Toc480652984"/>
-      <w:r>
-        <w:t>1.1 Escopo</w:t>
+      <w:proofErr w:type="gramEnd"/>
+      <w:r>
+        <w:t>I</w:t>
+      </w:r>
+      <w:r>
+        <w:t>ntrodução</w:t>
       </w:r>
       <w:bookmarkEnd w:id="2"/>
     </w:p>
     <w:p>
-      <w:r>
-        <w:t>&lt;texto&gt;</w:t>
+      <w:pPr>
+        <w:jc w:val="both"/>
+      </w:pPr>
+      <w:r>
+        <w:t xml:space="preserve">        </w:t>
+      </w:r>
+      <w:r>
+        <w:t>O objetivo do presente documento relaciona-se com a definição de determinados requisitos do projeto, os mesmos possibilitarão que sejam definidos os prazos e recursos necessários, além da assegurada garantia de que todos os envolvidos tenham um perfeito entendimento acerca das necessidades que permeiam o cliente.</w:t>
+      </w:r>
+    </w:p>
+    <w:p>
+      <w:pPr>
+        <w:pStyle w:val="SemEspaamento"/>
+        <w:rPr>
+          <w:rFonts w:asciiTheme="majorHAnsi" w:hAnsiTheme="majorHAnsi"/>
+          <w:b/>
+          <w:sz w:val="32"/>
+          <w:szCs w:val="32"/>
+        </w:rPr>
+      </w:pPr>
+      <w:bookmarkStart w:id="3" w:name="_Toc480652984"/>
+      <w:r>
+        <w:rPr>
+          <w:rFonts w:asciiTheme="majorHAnsi" w:hAnsiTheme="majorHAnsi"/>
+          <w:b/>
+          <w:sz w:val="32"/>
+          <w:szCs w:val="32"/>
+        </w:rPr>
+        <w:t>1.1 Escopo</w:t>
+      </w:r>
+      <w:bookmarkEnd w:id="3"/>
+    </w:p>
+    <w:p>
+      <w:pPr>
+        <w:pStyle w:val="SemEspaamento"/>
+        <w:jc w:val="both"/>
+      </w:pPr>
+      <w:r>
+        <w:t xml:space="preserve">        </w:t>
+      </w:r>
+      <w:r>
+        <w:t xml:space="preserve">O Software Agenda, desenvolvido pelos integrantes do projeto, possibilitará ao usuário administrar suas atividades de forma mais simples e segura. O software permite a inserção, remoção, consulta o cadastro de tarefas, sendo estas categorizadas em </w:t>
+      </w:r>
+      <w:r>
+        <w:t>“Fazer”, “Fazendo” e “Feito”.</w:t>
+      </w:r>
+      <w:r>
+        <w:t xml:space="preserve">  Todas essas funcionalidades são apresentadas em um </w:t>
+      </w:r>
+      <w:proofErr w:type="gramStart"/>
+      <w:r>
+        <w:t>menu</w:t>
+      </w:r>
+      <w:proofErr w:type="gramEnd"/>
+      <w:r>
+        <w:t>, onde o usuário pode escolher quais tarefas deseja realizar, sempre de acordo com suas necessidades.</w:t>
+      </w:r>
+    </w:p>
+    <w:p>
+      <w:pPr>
+        <w:pStyle w:val="Ttulo2"/>
+      </w:pPr>
+      <w:bookmarkStart w:id="4" w:name="_Toc480652985"/>
+      <w:proofErr w:type="gramStart"/>
+      <w:r>
+        <w:t>1.2 Descrição</w:t>
+      </w:r>
+      <w:proofErr w:type="gramEnd"/>
+      <w:r>
+        <w:t xml:space="preserve"> dos </w:t>
+      </w:r>
+      <w:proofErr w:type="spellStart"/>
+      <w:r>
+        <w:t>stakeholders</w:t>
+      </w:r>
+      <w:bookmarkEnd w:id="4"/>
+      <w:proofErr w:type="spellEnd"/>
+    </w:p>
+    <w:tbl>
+      <w:tblPr>
+        <w:tblStyle w:val="Tabelacomgrade"/>
+        <w:tblW w:w="0" w:type="auto"/>
+        <w:tblLook w:val="04A0" w:firstRow="1" w:lastRow="0" w:firstColumn="1" w:lastColumn="0" w:noHBand="0" w:noVBand="1"/>
+      </w:tblPr>
+      <w:tblGrid>
+        <w:gridCol w:w="1728"/>
+        <w:gridCol w:w="1729"/>
+        <w:gridCol w:w="3030"/>
+      </w:tblGrid>
+      <w:tr>
+        <w:tc>
+          <w:tcPr>
+            <w:tcW w:w="1728" w:type="dxa"/>
+          </w:tcPr>
+          <w:p>
+            <w:proofErr w:type="spellStart"/>
+            <w:r>
+              <w:t>Stakeholders</w:t>
+            </w:r>
+            <w:proofErr w:type="spellEnd"/>
+          </w:p>
+        </w:tc>
+        <w:tc>
+          <w:tcPr>
+            <w:tcW w:w="1729" w:type="dxa"/>
+          </w:tcPr>
+          <w:p>
+            <w:r>
+              <w:t>Empresa</w:t>
+            </w:r>
+          </w:p>
+        </w:tc>
+        <w:tc>
+          <w:tcPr>
+            <w:tcW w:w="3030" w:type="dxa"/>
+          </w:tcPr>
+          <w:p>
+            <w:r>
+              <w:t>Responsabilidade</w:t>
+            </w:r>
+          </w:p>
+        </w:tc>
+      </w:tr>
+      <w:tr>
+        <w:tc>
+          <w:tcPr>
+            <w:tcW w:w="1728" w:type="dxa"/>
+          </w:tcPr>
+          <w:p>
+            <w:r>
+              <w:t>André Estevam</w:t>
+            </w:r>
+          </w:p>
+        </w:tc>
+        <w:tc>
+          <w:tcPr>
+            <w:tcW w:w="1729" w:type="dxa"/>
+          </w:tcPr>
+          <w:p>
+            <w:r>
+              <w:t>FT Unicamp</w:t>
+            </w:r>
+          </w:p>
+        </w:tc>
+        <w:tc>
+          <w:tcPr>
+            <w:tcW w:w="3030" w:type="dxa"/>
+          </w:tcPr>
+          <w:p>
+            <w:r>
+              <w:t>Engenheiro de Requisitos</w:t>
+            </w:r>
+          </w:p>
+        </w:tc>
+      </w:tr>
+      <w:tr>
+        <w:tc>
+          <w:tcPr>
+            <w:tcW w:w="1728" w:type="dxa"/>
+          </w:tcPr>
+          <w:p>
+            <w:r>
+              <w:t>Mayara Ramos</w:t>
+            </w:r>
+          </w:p>
+        </w:tc>
+        <w:tc>
+          <w:tcPr>
+            <w:tcW w:w="1729" w:type="dxa"/>
+          </w:tcPr>
+          <w:p>
+            <w:r>
+              <w:t>FT Unicamp</w:t>
+            </w:r>
+          </w:p>
+        </w:tc>
+        <w:tc>
+          <w:tcPr>
+            <w:tcW w:w="3030" w:type="dxa"/>
+          </w:tcPr>
+          <w:p>
+            <w:r>
+              <w:t>Designer</w:t>
+            </w:r>
+          </w:p>
+        </w:tc>
+      </w:tr>
+      <w:tr>
+        <w:tc>
+          <w:tcPr>
+            <w:tcW w:w="1728" w:type="dxa"/>
+          </w:tcPr>
+          <w:p>
+            <w:r>
+              <w:t>Pedro Artico</w:t>
+            </w:r>
+          </w:p>
+        </w:tc>
+        <w:tc>
+          <w:tcPr>
+            <w:tcW w:w="1729" w:type="dxa"/>
+          </w:tcPr>
+          <w:p>
+            <w:r>
+              <w:t>FT Unicamp</w:t>
+            </w:r>
+          </w:p>
+        </w:tc>
+        <w:tc>
+          <w:tcPr>
+            <w:tcW w:w="3030" w:type="dxa"/>
+          </w:tcPr>
+          <w:p>
+            <w:r>
+              <w:t>Analista de Requisitos</w:t>
+            </w:r>
+          </w:p>
+        </w:tc>
+      </w:tr>
+      <w:tr>
+        <w:tc>
+          <w:tcPr>
+            <w:tcW w:w="1728" w:type="dxa"/>
+          </w:tcPr>
+          <w:p>
+            <w:proofErr w:type="spellStart"/>
+            <w:r>
+              <w:t>Icaro</w:t>
+            </w:r>
+            <w:proofErr w:type="spellEnd"/>
+            <w:r>
+              <w:t xml:space="preserve"> </w:t>
+            </w:r>
+            <w:proofErr w:type="spellStart"/>
+            <w:r>
+              <w:t>Zago</w:t>
+            </w:r>
+            <w:proofErr w:type="spellEnd"/>
+          </w:p>
+        </w:tc>
+        <w:tc>
+          <w:tcPr>
+            <w:tcW w:w="1729" w:type="dxa"/>
+          </w:tcPr>
+          <w:p>
+            <w:r>
+              <w:t>FT Unicamp</w:t>
+            </w:r>
+          </w:p>
+        </w:tc>
+        <w:tc>
+          <w:tcPr>
+            <w:tcW w:w="3030" w:type="dxa"/>
+          </w:tcPr>
+          <w:p>
+            <w:r>
+              <w:t>Testador</w:t>
+            </w:r>
+          </w:p>
+        </w:tc>
+      </w:tr>
+      <w:tr>
+        <w:tc>
+          <w:tcPr>
+            <w:tcW w:w="1728" w:type="dxa"/>
+          </w:tcPr>
+          <w:p>
+            <w:r>
+              <w:t>Caio Souza</w:t>
+            </w:r>
+          </w:p>
+        </w:tc>
+        <w:tc>
+          <w:tcPr>
+            <w:tcW w:w="1729" w:type="dxa"/>
+          </w:tcPr>
+          <w:p>
+            <w:r>
+              <w:t>FT Unicamp</w:t>
+            </w:r>
+          </w:p>
+        </w:tc>
+        <w:tc>
+          <w:tcPr>
+            <w:tcW w:w="3030" w:type="dxa"/>
+          </w:tcPr>
+          <w:p>
+            <w:r>
+              <w:t>Programador</w:t>
+            </w:r>
+          </w:p>
+        </w:tc>
+      </w:tr>
+      <w:tr>
+        <w:tc>
+          <w:tcPr>
+            <w:tcW w:w="1728" w:type="dxa"/>
+          </w:tcPr>
+          <w:p>
+            <w:r>
+              <w:t>Grupo 04</w:t>
+            </w:r>
+          </w:p>
+        </w:tc>
+        <w:tc>
+          <w:tcPr>
+            <w:tcW w:w="1729" w:type="dxa"/>
+          </w:tcPr>
+          <w:p>
+            <w:r>
+              <w:t>KLLP S.A</w:t>
+            </w:r>
+          </w:p>
+        </w:tc>
+        <w:tc>
+          <w:tcPr>
+            <w:tcW w:w="3030" w:type="dxa"/>
+          </w:tcPr>
+          <w:p>
+            <w:r>
+              <w:t>Cliente</w:t>
+            </w:r>
+          </w:p>
+        </w:tc>
+      </w:tr>
+    </w:tbl>
+    <w:p/>
+    <w:p>
+      <w:pPr>
+        <w:pStyle w:val="Ttulo1"/>
+      </w:pPr>
+      <w:bookmarkStart w:id="5" w:name="_Toc480652986"/>
+      <w:r>
+        <w:t xml:space="preserve">2. </w:t>
+      </w:r>
+      <w:r>
+        <w:t>Descrição</w:t>
+      </w:r>
+      <w:r>
+        <w:t xml:space="preserve"> geral</w:t>
+      </w:r>
+      <w:bookmarkEnd w:id="5"/>
+    </w:p>
+    <w:p>
+      <w:pPr>
+        <w:pStyle w:val="SemEspaamento"/>
+        <w:rPr>
+          <w:rFonts w:asciiTheme="majorHAnsi" w:hAnsiTheme="majorHAnsi"/>
+          <w:sz w:val="32"/>
+          <w:szCs w:val="32"/>
+        </w:rPr>
+      </w:pPr>
+      <w:bookmarkStart w:id="6" w:name="_Toc480652987"/>
+      <w:proofErr w:type="gramStart"/>
+      <w:r>
+        <w:rPr>
+          <w:rFonts w:asciiTheme="majorHAnsi" w:hAnsiTheme="majorHAnsi"/>
+          <w:sz w:val="32"/>
+          <w:szCs w:val="32"/>
+        </w:rPr>
+        <w:t>2.1 Descrição</w:t>
+      </w:r>
+      <w:proofErr w:type="gramEnd"/>
+      <w:r>
+        <w:rPr>
+          <w:rFonts w:asciiTheme="majorHAnsi" w:hAnsiTheme="majorHAnsi"/>
+          <w:sz w:val="32"/>
+          <w:szCs w:val="32"/>
+        </w:rPr>
+        <w:t xml:space="preserve"> do público-alvo</w:t>
+      </w:r>
+      <w:bookmarkEnd w:id="6"/>
+    </w:p>
+    <w:p>
+      <w:pPr>
+        <w:pStyle w:val="SemEspaamento"/>
+        <w:jc w:val="both"/>
+        <w:rPr>
+          <w:rFonts w:cs="Calibri"/>
+          <w:lang w:val="pt"/>
+        </w:rPr>
+      </w:pPr>
+      <w:bookmarkStart w:id="7" w:name="_Toc480652988"/>
+      <w:r>
+        <w:rPr>
+          <w:rFonts w:cs="Calibri"/>
+          <w:lang w:val="pt"/>
+        </w:rPr>
+        <w:t xml:space="preserve">        </w:t>
+      </w:r>
+      <w:r>
+        <w:rPr>
+          <w:rFonts w:cs="Calibri"/>
+          <w:lang w:val="pt"/>
+        </w:rPr>
+        <w:t xml:space="preserve">O software Agenda foi desenvolvido para pessoas que necessitam de uma organização de suas tarefas diárias de forma simples, rápida e fácil. Empresários, professores, administradores, engenheiros e pessoas das mais variadas profissões podem usá-lo de maneira eficiente. Organizações empresariais e outros tipos de entidade também podem indicar o uso do </w:t>
+      </w:r>
+      <w:proofErr w:type="spellStart"/>
+      <w:r>
+        <w:rPr>
+          <w:rFonts w:cs="Calibri"/>
+          <w:lang w:val="pt"/>
+        </w:rPr>
+        <w:t>sotware</w:t>
+      </w:r>
+      <w:proofErr w:type="spellEnd"/>
+      <w:r>
+        <w:rPr>
+          <w:rFonts w:cs="Calibri"/>
+          <w:lang w:val="pt"/>
+        </w:rPr>
+        <w:t xml:space="preserve"> a seus funcionários, visando melhor desempenho.</w:t>
+      </w:r>
+    </w:p>
+    <w:p>
+      <w:pPr>
+        <w:pStyle w:val="SemEspaamento"/>
+        <w:jc w:val="both"/>
+        <w:rPr>
+          <w:rFonts w:ascii="Calibri" w:hAnsi="Calibri" w:cs="Calibri"/>
+          <w:lang w:val="pt"/>
+        </w:rPr>
+      </w:pPr>
+      <w:r>
+        <w:rPr>
+          <w:rFonts w:cs="Calibri"/>
+          <w:lang w:val="pt"/>
+        </w:rPr>
+        <w:t>Seu enfoque é em pessoas extremamente ocupadas e que precisam gerenciar suas tarefas "não realizadas", "em andamento" e "concluídas" de modo a cumpri-las em um prazo definido</w:t>
+      </w:r>
+      <w:r>
+        <w:rPr>
+          <w:rFonts w:ascii="Calibri" w:hAnsi="Calibri" w:cs="Calibri"/>
+          <w:lang w:val="pt"/>
+        </w:rPr>
+        <w:t>.</w:t>
+      </w:r>
+    </w:p>
+    <w:p>
+      <w:pPr>
+        <w:pStyle w:val="Ttulo2"/>
+      </w:pPr>
+      <w:r>
+        <w:t>2.2 Restrições</w:t>
+      </w:r>
+      <w:bookmarkEnd w:id="7"/>
+    </w:p>
+    <w:p>
+      <w:pPr>
+        <w:widowControl w:val="0"/>
+        <w:autoSpaceDE w:val="0"/>
+        <w:autoSpaceDN w:val="0"/>
+        <w:adjustRightInd w:val="0"/>
+        <w:jc w:val="both"/>
+        <w:rPr>
+          <w:rFonts w:ascii="Calibri" w:hAnsi="Calibri" w:cs="Calibri"/>
+          <w:lang w:val="pt"/>
+        </w:rPr>
+      </w:pPr>
+      <w:r>
+        <w:rPr>
+          <w:rFonts w:ascii="Calibri" w:hAnsi="Calibri" w:cs="Calibri"/>
+          <w:lang w:val="pt"/>
+        </w:rPr>
+        <w:t xml:space="preserve">O </w:t>
+      </w:r>
+      <w:proofErr w:type="spellStart"/>
+      <w:r>
+        <w:rPr>
+          <w:rFonts w:ascii="Calibri" w:hAnsi="Calibri" w:cs="Calibri"/>
+          <w:lang w:val="pt"/>
+        </w:rPr>
+        <w:t>sotware</w:t>
+      </w:r>
+      <w:proofErr w:type="spellEnd"/>
+      <w:r>
+        <w:rPr>
+          <w:rFonts w:ascii="Calibri" w:hAnsi="Calibri" w:cs="Calibri"/>
+          <w:lang w:val="pt"/>
+        </w:rPr>
+        <w:t xml:space="preserve"> Agenda apresenta como restrições a entrega de protótipos funcionais a cada dez dias, obtendo-se o </w:t>
+      </w:r>
+      <w:proofErr w:type="gramStart"/>
+      <w:r>
+        <w:rPr>
+          <w:rFonts w:ascii="Calibri" w:hAnsi="Calibri" w:cs="Calibri"/>
+          <w:lang w:val="pt"/>
+        </w:rPr>
+        <w:t>feedback</w:t>
+      </w:r>
+      <w:proofErr w:type="gramEnd"/>
+      <w:r>
+        <w:rPr>
+          <w:rFonts w:ascii="Calibri" w:hAnsi="Calibri" w:cs="Calibri"/>
+          <w:lang w:val="pt"/>
+        </w:rPr>
+        <w:t xml:space="preserve"> dos clientes para realizar as modificações pertinentes.  Em cada uma delas será feito um pagamento; o cliente dispõe de R$2000,00. Todos os integrantes da equipe devem estar regulamentados via CLT e não será permitida a contratação de consultoria externa para esse projeto. O Software deverá ser entregue ao cliente em 51 dias.</w:t>
       </w:r>
     </w:p>
     <w:p/>
     <w:p>
       <w:pPr>
-        <w:pStyle w:val="Ttulo2"/>
-      </w:pPr>
-      <w:bookmarkStart w:id="3" w:name="_Toc480652985"/>
-      <w:r>
-        <w:t>1.2 Descrição dos stakeholders</w:t>
-      </w:r>
-      <w:bookmarkEnd w:id="3"/>
-    </w:p>
-    <w:p>
-      <w:r>
-        <w:t>&lt;texto&gt;</w:t>
-      </w:r>
-    </w:p>
-    <w:p/>
-    <w:p>
-      <w:pPr>
         <w:pStyle w:val="Ttulo1"/>
       </w:pPr>
-      <w:bookmarkStart w:id="4" w:name="_Toc480652986"/>
-      <w:r>
-        <w:t xml:space="preserve">2. </w:t>
-      </w:r>
-      <w:r>
-        <w:t>Descrição</w:t>
-      </w:r>
-      <w:r>
-        <w:t xml:space="preserve"> geral</w:t>
-      </w:r>
-      <w:bookmarkEnd w:id="4"/>
-    </w:p>
-    <w:p>
-      <w:pPr>
-        <w:pStyle w:val="Ttulo2"/>
-      </w:pPr>
-      <w:bookmarkStart w:id="5" w:name="_Toc480652987"/>
-      <w:r>
-        <w:t>2.1 Descrição do público-alvo</w:t>
-      </w:r>
-      <w:bookmarkEnd w:id="5"/>
-    </w:p>
-    <w:p>
-      <w:r>
-        <w:t>&lt;texto&gt;</w:t>
-      </w:r>
-    </w:p>
-    <w:p>
-      <w:pPr>
-        <w:pStyle w:val="Ttulo2"/>
-      </w:pPr>
-      <w:bookmarkStart w:id="6" w:name="_Toc480652988"/>
-      <w:r>
-        <w:t>2.2 Restrições</w:t>
-      </w:r>
-      <w:bookmarkEnd w:id="6"/>
-    </w:p>
-    <w:p>
-      <w:r>
-        <w:t>&lt;texto&gt;</w:t>
-      </w:r>
-    </w:p>
-    <w:p/>
-    <w:p>
-      <w:pPr>
-        <w:pStyle w:val="Ttulo1"/>
-      </w:pPr>
-      <w:bookmarkStart w:id="7" w:name="_Toc480652989"/>
-      <w:r>
+      <w:bookmarkStart w:id="8" w:name="_Toc480652989"/>
+      <w:proofErr w:type="gramStart"/>
+      <w:r>
+        <w:lastRenderedPageBreak/>
         <w:t>3</w:t>
       </w:r>
-      <w:commentRangeStart w:id="8"/>
+      <w:commentRangeStart w:id="9"/>
       <w:r>
         <w:t>.</w:t>
       </w:r>
-      <w:commentRangeStart w:id="9"/>
       <w:commentRangeStart w:id="10"/>
+      <w:commentRangeStart w:id="11"/>
+      <w:proofErr w:type="gramEnd"/>
       <w:r>
         <w:t>Requisitos</w:t>
       </w:r>
-      <w:commentRangeEnd w:id="8"/>
+      <w:commentRangeEnd w:id="9"/>
       <w:r>
         <w:rPr>
           <w:rStyle w:val="Refdecomentrio"/>
           <w:rFonts w:asciiTheme="minorHAnsi" w:eastAsiaTheme="minorHAnsi" w:hAnsiTheme="minorHAnsi" w:cstheme="minorBidi"/>
           <w:b w:val="0"/>
         </w:rPr>
-        <w:commentReference w:id="8"/>
-      </w:r>
-      <w:commentRangeEnd w:id="9"/>
+        <w:commentReference w:id="9"/>
+      </w:r>
       <w:commentRangeEnd w:id="10"/>
+      <w:commentRangeEnd w:id="11"/>
       <w:r>
         <w:rPr>
           <w:rStyle w:val="Refdecomentrio"/>
           <w:rFonts w:asciiTheme="minorHAnsi" w:eastAsiaTheme="minorHAnsi" w:hAnsiTheme="minorHAnsi" w:cstheme="minorBidi"/>
           <w:b w:val="0"/>
         </w:rPr>
-        <w:commentReference w:id="9"/>
+        <w:commentReference w:id="10"/>
       </w:r>
       <w:r>
         <w:rPr>
@@ -2002,52 +2627,55 @@
           <w:rFonts w:asciiTheme="minorHAnsi" w:eastAsiaTheme="minorHAnsi" w:hAnsiTheme="minorHAnsi" w:cstheme="minorBidi"/>
           <w:b w:val="0"/>
         </w:rPr>
-        <w:commentReference w:id="10"/>
-      </w:r>
-      <w:bookmarkEnd w:id="7"/>
+        <w:commentReference w:id="11"/>
+      </w:r>
+      <w:bookmarkEnd w:id="8"/>
     </w:p>
     <w:p>
       <w:pPr>
         <w:pStyle w:val="Ttulo2"/>
-      </w:pPr>
-      <w:bookmarkStart w:id="11" w:name="_Toc480652990"/>
-      <w:r>
-        <w:t xml:space="preserve">3.1 </w:t>
-      </w:r>
-      <w:commentRangeStart w:id="12"/>
+        <w:numPr>
+          <w:ilvl w:val="1"/>
+          <w:numId w:val="4"/>
+        </w:numPr>
+      </w:pPr>
+      <w:bookmarkStart w:id="12" w:name="_Toc480652990"/>
       <w:commentRangeStart w:id="13"/>
+      <w:commentRangeStart w:id="14"/>
       <w:r>
         <w:t>Requisitos funcionais</w:t>
       </w:r>
-      <w:commentRangeEnd w:id="12"/>
+      <w:commentRangeEnd w:id="13"/>
       <w:r>
         <w:rPr>
           <w:rStyle w:val="Refdecomentrio"/>
           <w:rFonts w:asciiTheme="minorHAnsi" w:eastAsiaTheme="minorHAnsi" w:hAnsiTheme="minorHAnsi" w:cstheme="minorBidi"/>
         </w:rPr>
-        <w:commentReference w:id="12"/>
-      </w:r>
-      <w:commentRangeEnd w:id="13"/>
+        <w:commentReference w:id="13"/>
+      </w:r>
+      <w:commentRangeEnd w:id="14"/>
       <w:r>
         <w:rPr>
           <w:rStyle w:val="Refdecomentrio"/>
           <w:rFonts w:asciiTheme="minorHAnsi" w:eastAsiaTheme="minorHAnsi" w:hAnsiTheme="minorHAnsi" w:cstheme="minorBidi"/>
         </w:rPr>
-        <w:commentReference w:id="13"/>
-      </w:r>
-      <w:bookmarkEnd w:id="11"/>
+        <w:commentReference w:id="14"/>
+      </w:r>
+      <w:bookmarkEnd w:id="12"/>
     </w:p>
     <w:p>
       <w:pPr>
-        <w:pStyle w:val="PargrafodaLista"/>
-        <w:numPr>
-          <w:ilvl w:val="0"/>
-          <w:numId w:val="3"/>
-        </w:numPr>
+        <w:ind w:left="567"/>
         <w:rPr>
           <w:b/>
         </w:rPr>
       </w:pPr>
+      <w:r>
+        <w:rPr>
+          <w:b/>
+        </w:rPr>
+        <w:t xml:space="preserve">ADDT - </w:t>
+      </w:r>
       <w:r>
         <w:rPr>
           <w:b/>
@@ -2087,17 +2715,30 @@
     </w:p>
     <w:p>
       <w:pPr>
-        <w:pStyle w:val="PargrafodaLista"/>
-        <w:numPr>
-          <w:ilvl w:val="0"/>
-          <w:numId w:val="3"/>
-        </w:numPr>
-      </w:pPr>
-      <w:r>
+        <w:ind w:left="567"/>
         <w:rPr>
           <w:b/>
         </w:rPr>
-        <w:t>Deletar tarefa</w:t>
+      </w:pPr>
+      <w:r>
+        <w:rPr>
+          <w:b/>
+        </w:rPr>
+        <w:t xml:space="preserve">DELT - </w:t>
+      </w:r>
+      <w:proofErr w:type="gramStart"/>
+      <w:r>
+        <w:rPr>
+          <w:b/>
+        </w:rPr>
+        <w:t>Deletar</w:t>
+      </w:r>
+      <w:proofErr w:type="gramEnd"/>
+      <w:r>
+        <w:rPr>
+          <w:b/>
+        </w:rPr>
+        <w:t xml:space="preserve"> tarefa</w:t>
       </w:r>
       <w:r>
         <w:rPr>
@@ -2123,12 +2764,17 @@
     </w:p>
     <w:p>
       <w:pPr>
-        <w:pStyle w:val="PargrafodaLista"/>
-        <w:numPr>
-          <w:ilvl w:val="0"/>
-          <w:numId w:val="3"/>
-        </w:numPr>
-      </w:pPr>
+        <w:ind w:left="567"/>
+        <w:rPr>
+          <w:b/>
+        </w:rPr>
+      </w:pPr>
+      <w:r>
+        <w:rPr>
+          <w:b/>
+        </w:rPr>
+        <w:t xml:space="preserve">ALTT - </w:t>
+      </w:r>
       <w:r>
         <w:rPr>
           <w:b/>
@@ -2147,12 +2793,14 @@
     </w:p>
     <w:p>
       <w:pPr>
-        <w:pStyle w:val="PargrafodaLista"/>
-        <w:numPr>
-          <w:ilvl w:val="0"/>
-          <w:numId w:val="3"/>
-        </w:numPr>
-      </w:pPr>
+        <w:ind w:left="567"/>
+      </w:pPr>
+      <w:r>
+        <w:rPr>
+          <w:b/>
+        </w:rPr>
+        <w:t xml:space="preserve">VILT - </w:t>
+      </w:r>
       <w:r>
         <w:rPr>
           <w:b/>
@@ -2180,15 +2828,14 @@
     </w:p>
     <w:p>
       <w:pPr>
-        <w:pStyle w:val="PargrafodaLista"/>
-        <w:numPr>
-          <w:ilvl w:val="0"/>
-          <w:numId w:val="3"/>
-        </w:numPr>
+        <w:ind w:left="567"/>
+      </w:pPr>
+      <w:r>
         <w:rPr>
           <w:b/>
         </w:rPr>
-      </w:pPr>
+        <w:t xml:space="preserve">ORDT - </w:t>
+      </w:r>
       <w:r>
         <w:rPr>
           <w:b/>
@@ -2202,12 +2849,7 @@
         <w:br/>
       </w:r>
       <w:r>
-        <w:t>Quando o apli</w:t>
-      </w:r>
-      <w:bookmarkStart w:id="14" w:name="_GoBack"/>
-      <w:bookmarkEnd w:id="14"/>
-      <w:r>
-        <w:t xml:space="preserve">cativo iniciar o sistema deverá </w:t>
+        <w:t xml:space="preserve">Quando o aplicativo iniciar o sistema deverá </w:t>
       </w:r>
       <w:r>
         <w:t>possuir</w:t>
@@ -2227,11 +2869,8 @@
     </w:p>
     <w:p>
       <w:pPr>
-        <w:pStyle w:val="PargrafodaLista"/>
-        <w:numPr>
-          <w:ilvl w:val="0"/>
-          <w:numId w:val="3"/>
-        </w:numPr>
+        <w:spacing w:after="0" w:line="240" w:lineRule="auto"/>
+        <w:ind w:left="567"/>
         <w:rPr>
           <w:b/>
         </w:rPr>
@@ -2240,40 +2879,42 @@
         <w:rPr>
           <w:b/>
         </w:rPr>
-        <w:t>Colorir Sistema</w:t>
+        <w:t xml:space="preserve">COLOR - </w:t>
+      </w:r>
+      <w:r>
+        <w:rPr>
+          <w:b/>
+        </w:rPr>
+        <w:t>Co</w:t>
+      </w:r>
+      <w:r>
+        <w:rPr>
+          <w:b/>
+        </w:rPr>
+        <w:t>lorir Sistema</w:t>
       </w:r>
     </w:p>
     <w:p>
       <w:pPr>
+        <w:spacing w:after="0" w:line="240" w:lineRule="auto"/>
+        <w:ind w:left="567"/>
+      </w:pPr>
+      <w:r>
+        <w:t xml:space="preserve">Quando o aplicativo iniciar deve ser capaz de exibir uma coloração diferente para </w:t>
+      </w:r>
+      <w:proofErr w:type="gramStart"/>
+      <w:r>
+        <w:t>cada</w:t>
+      </w:r>
+      <w:proofErr w:type="gramEnd"/>
+      <w:r>
+        <w:t xml:space="preserve"> status de tarefas.</w:t>
+      </w:r>
+    </w:p>
+    <w:p>
+      <w:pPr>
         <w:pStyle w:val="PargrafodaLista"/>
         <w:ind w:left="1080"/>
-      </w:pPr>
-      <w:r>
-        <w:lastRenderedPageBreak/>
-        <w:t>Quando o aplicativo iniciar deve ser capaz de exibir uma coloração diferente para cada status de tarefas.</w:t>
-      </w:r>
-    </w:p>
-    <w:p>
-      <w:pPr>
-        <w:pStyle w:val="PargrafodaLista"/>
-        <w:ind w:left="1080"/>
-        <w:rPr>
-          <w:b/>
-        </w:rPr>
-      </w:pPr>
-    </w:p>
-    <w:p>
-      <w:pPr>
-        <w:pStyle w:val="PargrafodaLista"/>
-        <w:ind w:left="360"/>
-        <w:rPr>
-          <w:b/>
-        </w:rPr>
-      </w:pPr>
-    </w:p>
-    <w:p>
-      <w:pPr>
-        <w:ind w:left="360"/>
         <w:rPr>
           <w:b/>
         </w:rPr>
@@ -2297,17 +2938,100 @@
       <w:bookmarkEnd w:id="15"/>
     </w:p>
     <w:p>
-      <w:r>
-        <w:t>&lt;texto&gt;</w:t>
+      <w:pPr>
+        <w:rPr>
+          <w:b/>
+        </w:rPr>
+      </w:pPr>
+      <w:r>
+        <w:rPr>
+          <w:b/>
+        </w:rPr>
+        <w:t>S</w:t>
+      </w:r>
+      <w:r>
+        <w:rPr>
+          <w:b/>
+        </w:rPr>
+        <w:t>egurança</w:t>
+      </w:r>
+      <w:r>
+        <w:rPr>
+          <w:b/>
+        </w:rPr>
+        <w:t>- Integridade dos dados</w:t>
+      </w:r>
+    </w:p>
+    <w:p>
+      <w:r>
+        <w:t xml:space="preserve"> Quando o usuário utilizar o software, as informações referentes às suas tarefas deverão estar seguras, não podendo ser feita nenhuma alteração por outro indivíduo </w:t>
+      </w:r>
+      <w:proofErr w:type="gramStart"/>
+      <w:r>
+        <w:t>não-autorizado</w:t>
+      </w:r>
+      <w:proofErr w:type="gramEnd"/>
+      <w:r>
+        <w:t>.</w:t>
+      </w:r>
+    </w:p>
+    <w:p>
+      <w:pPr>
+        <w:rPr>
+          <w:b/>
+        </w:rPr>
+      </w:pPr>
+      <w:r>
+        <w:rPr>
+          <w:b/>
+        </w:rPr>
+        <w:t xml:space="preserve"> D</w:t>
+      </w:r>
+      <w:r>
+        <w:rPr>
+          <w:b/>
+        </w:rPr>
+        <w:t>esempenho- Tempo de processamento</w:t>
+      </w:r>
+    </w:p>
+    <w:p>
+      <w:r>
+        <w:t>Assim que o usuário selecionar uma operação, o sistema deverá processá-la de forma rápida, em até 2 segundos.</w:t>
+      </w:r>
+    </w:p>
+    <w:p>
+      <w:pPr>
+        <w:rPr>
+          <w:b/>
+        </w:rPr>
+      </w:pPr>
+      <w:r>
+        <w:rPr>
+          <w:b/>
+        </w:rPr>
+        <w:t>Sistem</w:t>
+      </w:r>
+      <w:r>
+        <w:rPr>
+          <w:b/>
+        </w:rPr>
+        <w:t xml:space="preserve">a Operacional </w:t>
+      </w:r>
+    </w:p>
+    <w:p>
+      <w:r>
+        <w:t>Assim que o software estiver instalado, ele deverá operar nos Sistemas Operacionais Windows e Linux.</w:t>
       </w:r>
     </w:p>
     <w:p/>
+    <w:p/>
     <w:p>
       <w:pPr>
         <w:pStyle w:val="Ttulo1"/>
       </w:pPr>
       <w:bookmarkStart w:id="16" w:name="_Toc480652992"/>
       <w:r>
+        <w:lastRenderedPageBreak/>
         <w:t>Apêndices</w:t>
       </w:r>
       <w:bookmarkEnd w:id="16"/>
@@ -2348,7 +3072,7 @@
     </w:p>
     <w:tbl>
       <w:tblPr>
-        <w:tblStyle w:val="TabeladeGrade1Clara"/>
+        <w:tblStyle w:val="GridTable1Light"/>
         <w:tblW w:w="0" w:type="auto"/>
         <w:tblLook w:val="04A0" w:firstRow="1" w:lastRow="0" w:firstColumn="1" w:lastColumn="0" w:noHBand="0" w:noVBand="1"/>
       </w:tblPr>
@@ -2474,8 +3198,8 @@
 </file>
 
 <file path=word/comments.xml><?xml version="1.0" encoding="utf-8"?>
-<w:comments xmlns:wpc="http://schemas.microsoft.com/office/word/2010/wordprocessingCanvas" xmlns:cx="http://schemas.microsoft.com/office/drawing/2014/chartex" xmlns:cx1="http://schemas.microsoft.com/office/drawing/2015/9/8/chartex" xmlns:cx2="http://schemas.microsoft.com/office/drawing/2015/10/21/chartex" xmlns:cx3="http://schemas.microsoft.com/office/drawing/2016/5/9/chartex" xmlns:cx4="http://schemas.microsoft.com/office/drawing/2016/5/10/chartex" xmlns:cx5="http://schemas.microsoft.com/office/drawing/2016/5/11/chartex" xmlns:mc="http://schemas.openxmlformats.org/markup-compatibility/2006" xmlns:o="urn:schemas-microsoft-com:office:office" xmlns:r="http://schemas.openxmlformats.org/officeDocument/2006/relationships" xmlns:m="http://schemas.openxmlformats.org/officeDocument/2006/math" xmlns:v="urn:schemas-microsoft-com:vml" xmlns:wp14="http://schemas.microsoft.com/office/word/2010/wordprocessingDrawing" xmlns:wp="http://schemas.openxmlformats.org/drawingml/2006/wordprocessingDrawing" xmlns:w10="urn:schemas-microsoft-com:office:word" xmlns:w="http://schemas.openxmlformats.org/wordprocessingml/2006/main" xmlns:w14="http://schemas.microsoft.com/office/word/2010/wordml" xmlns:w15="http://schemas.microsoft.com/office/word/2012/wordml" xmlns:w16se="http://schemas.microsoft.com/office/word/2015/wordml/symex" xmlns:wpg="http://schemas.microsoft.com/office/word/2010/wordprocessingGroup" xmlns:wpi="http://schemas.microsoft.com/office/word/2010/wordprocessingInk" xmlns:wne="http://schemas.microsoft.com/office/word/2006/wordml" xmlns:wps="http://schemas.microsoft.com/office/word/2010/wordprocessingShape" mc:Ignorable="w14 w15 w16se wp14">
-  <w:comment w:id="8" w:author="André Luiz Rodrigues Estevam" w:date="2017-04-22T19:01:00Z" w:initials="ALRE">
+<w:comments xmlns:wpc="http://schemas.microsoft.com/office/word/2010/wordprocessingCanvas" xmlns:mc="http://schemas.openxmlformats.org/markup-compatibility/2006" xmlns:o="urn:schemas-microsoft-com:office:office" xmlns:r="http://schemas.openxmlformats.org/officeDocument/2006/relationships" xmlns:m="http://schemas.openxmlformats.org/officeDocument/2006/math" xmlns:v="urn:schemas-microsoft-com:vml" xmlns:wp14="http://schemas.microsoft.com/office/word/2010/wordprocessingDrawing" xmlns:wp="http://schemas.openxmlformats.org/drawingml/2006/wordprocessingDrawing" xmlns:w10="urn:schemas-microsoft-com:office:word" xmlns:w="http://schemas.openxmlformats.org/wordprocessingml/2006/main" xmlns:w14="http://schemas.microsoft.com/office/word/2010/wordml" xmlns:wpg="http://schemas.microsoft.com/office/word/2010/wordprocessingGroup" xmlns:wpi="http://schemas.microsoft.com/office/word/2010/wordprocessingInk" xmlns:wne="http://schemas.microsoft.com/office/word/2006/wordml" xmlns:wps="http://schemas.microsoft.com/office/word/2010/wordprocessingShape" mc:Ignorable="w14 wp14">
+  <w:comment w:id="9" w:author="André Luiz Rodrigues Estevam" w:date="2017-04-22T19:01:00Z" w:initials="ALRE">
     <w:p>
       <w:pPr>
         <w:pStyle w:val="Textodecomentrio"/>
@@ -2637,7 +3361,7 @@
       </w:pPr>
     </w:p>
   </w:comment>
-  <w:comment w:id="9" w:author="André Luiz Rodrigues Estevam" w:date="2017-04-22T19:05:00Z" w:initials="ALRE">
+  <w:comment w:id="10" w:author="André Luiz Rodrigues Estevam" w:date="2017-04-22T19:05:00Z" w:initials="ALRE">
     <w:p>
       <w:pPr>
         <w:pStyle w:val="Textodecomentrio"/>
@@ -2659,7 +3383,7 @@
       </w:r>
     </w:p>
   </w:comment>
-  <w:comment w:id="10" w:author="André Luiz Rodrigues Estevam" w:date="2017-04-22T19:02:00Z" w:initials="ALRE">
+  <w:comment w:id="11" w:author="André Luiz Rodrigues Estevam" w:date="2017-04-22T19:02:00Z" w:initials="ALRE">
     <w:p>
       <w:pPr>
         <w:pStyle w:val="Textodecomentrio"/>
@@ -2838,7 +3562,7 @@
       </w:r>
     </w:p>
   </w:comment>
-  <w:comment w:id="12" w:author="André Luiz Rodrigues Estevam" w:date="2017-04-22T19:17:00Z" w:initials="ALRE">
+  <w:comment w:id="13" w:author="André Luiz Rodrigues Estevam" w:date="2017-04-22T19:17:00Z" w:initials="ALRE">
     <w:p>
       <w:pPr>
         <w:pStyle w:val="Textodecomentrio"/>
@@ -2850,7 +3574,15 @@
         <w:annotationRef/>
       </w:r>
       <w:r>
-        <w:t>Inserir &gt;  Explorar partes rápidas &gt; auto texto &gt; requisito em linguagem natural</w:t>
+        <w:t>Inserir &gt;</w:t>
+      </w:r>
+      <w:proofErr w:type="gramStart"/>
+      <w:r>
+        <w:t xml:space="preserve">  </w:t>
+      </w:r>
+      <w:proofErr w:type="gramEnd"/>
+      <w:r>
+        <w:t>Explorar partes rápidas &gt; auto texto &gt; requisito em linguagem natural</w:t>
       </w:r>
     </w:p>
     <w:p>
@@ -2907,7 +3639,7 @@
       </w:r>
     </w:p>
   </w:comment>
-  <w:comment w:id="13" w:author="André Luiz Rodrigues Estevam" w:date="2017-04-22T19:25:00Z" w:initials="ALRE">
+  <w:comment w:id="14" w:author="André Luiz Rodrigues Estevam" w:date="2017-04-22T19:25:00Z" w:initials="ALRE">
     <w:p>
       <w:pPr>
         <w:pStyle w:val="PargrafodaLista"/>
@@ -2935,16 +3667,40 @@
         <w:br/>
       </w:r>
       <w:r>
-        <w:t>&lt;condição_lógica_temporal&gt;  o sistema deverá fornecer a capacidade de</w:t>
+        <w:t>&lt;</w:t>
+      </w:r>
+      <w:proofErr w:type="spellStart"/>
+      <w:r>
+        <w:t>condição_lógica_temporal</w:t>
+      </w:r>
+      <w:proofErr w:type="spellEnd"/>
+      <w:r>
+        <w:t>&gt;</w:t>
+      </w:r>
+      <w:proofErr w:type="gramStart"/>
+      <w:r>
+        <w:t xml:space="preserve">  </w:t>
+      </w:r>
+      <w:proofErr w:type="gramEnd"/>
+      <w:r>
+        <w:t>o sistema deverá fornecer a capacidade de</w:t>
       </w:r>
       <w:r>
         <w:t xml:space="preserve"> &lt;o </w:t>
       </w:r>
       <w:r>
-        <w:t>_quê?&gt; &lt;para_</w:t>
-      </w:r>
-      <w:r>
-        <w:t>quem?&gt;</w:t>
+        <w:t>_quê?&gt; &lt;</w:t>
+      </w:r>
+      <w:proofErr w:type="spellStart"/>
+      <w:r>
+        <w:t>para_</w:t>
+      </w:r>
+      <w:r>
+        <w:t>quem</w:t>
+      </w:r>
+      <w:proofErr w:type="spellEnd"/>
+      <w:r>
+        <w:t>?&gt;</w:t>
       </w:r>
     </w:p>
   </w:comment>
@@ -2960,7 +3716,15 @@
         <w:annotationRef/>
       </w:r>
       <w:r>
-        <w:t>Inserir &gt; Explorar partes rápidas &gt; auto texto &gt; Item de glossário</w:t>
+        <w:t xml:space="preserve">Inserir &gt; Explorar partes rápidas &gt; </w:t>
+      </w:r>
+      <w:proofErr w:type="gramStart"/>
+      <w:r>
+        <w:t>auto texto</w:t>
+      </w:r>
+      <w:proofErr w:type="gramEnd"/>
+      <w:r>
+        <w:t xml:space="preserve"> &gt; Item de glossário</w:t>
       </w:r>
       <w:r>
         <w:rPr>
@@ -3079,7 +3843,7 @@
 </file>
 
 <file path=word/endnotes.xml><?xml version="1.0" encoding="utf-8"?>
-<w:endnotes xmlns:wpc="http://schemas.microsoft.com/office/word/2010/wordprocessingCanvas" xmlns:cx="http://schemas.microsoft.com/office/drawing/2014/chartex" xmlns:cx1="http://schemas.microsoft.com/office/drawing/2015/9/8/chartex" xmlns:cx2="http://schemas.microsoft.com/office/drawing/2015/10/21/chartex" xmlns:cx3="http://schemas.microsoft.com/office/drawing/2016/5/9/chartex" xmlns:cx4="http://schemas.microsoft.com/office/drawing/2016/5/10/chartex" xmlns:cx5="http://schemas.microsoft.com/office/drawing/2016/5/11/chartex" xmlns:mc="http://schemas.openxmlformats.org/markup-compatibility/2006" xmlns:o="urn:schemas-microsoft-com:office:office" xmlns:r="http://schemas.openxmlformats.org/officeDocument/2006/relationships" xmlns:m="http://schemas.openxmlformats.org/officeDocument/2006/math" xmlns:v="urn:schemas-microsoft-com:vml" xmlns:wp14="http://schemas.microsoft.com/office/word/2010/wordprocessingDrawing" xmlns:wp="http://schemas.openxmlformats.org/drawingml/2006/wordprocessingDrawing" xmlns:w10="urn:schemas-microsoft-com:office:word" xmlns:w="http://schemas.openxmlformats.org/wordprocessingml/2006/main" xmlns:w14="http://schemas.microsoft.com/office/word/2010/wordml" xmlns:w15="http://schemas.microsoft.com/office/word/2012/wordml" xmlns:w16se="http://schemas.microsoft.com/office/word/2015/wordml/symex" xmlns:wpg="http://schemas.microsoft.com/office/word/2010/wordprocessingGroup" xmlns:wpi="http://schemas.microsoft.com/office/word/2010/wordprocessingInk" xmlns:wne="http://schemas.microsoft.com/office/word/2006/wordml" xmlns:wps="http://schemas.microsoft.com/office/word/2010/wordprocessingShape" mc:Ignorable="w14 w15 w16se wp14">
+<w:endnotes xmlns:wpc="http://schemas.microsoft.com/office/word/2010/wordprocessingCanvas" xmlns:mc="http://schemas.openxmlformats.org/markup-compatibility/2006" xmlns:o="urn:schemas-microsoft-com:office:office" xmlns:r="http://schemas.openxmlformats.org/officeDocument/2006/relationships" xmlns:m="http://schemas.openxmlformats.org/officeDocument/2006/math" xmlns:v="urn:schemas-microsoft-com:vml" xmlns:wp14="http://schemas.microsoft.com/office/word/2010/wordprocessingDrawing" xmlns:wp="http://schemas.openxmlformats.org/drawingml/2006/wordprocessingDrawing" xmlns:w10="urn:schemas-microsoft-com:office:word" xmlns:w="http://schemas.openxmlformats.org/wordprocessingml/2006/main" xmlns:w14="http://schemas.microsoft.com/office/word/2010/wordml" xmlns:wpg="http://schemas.microsoft.com/office/word/2010/wordprocessingGroup" xmlns:wpi="http://schemas.microsoft.com/office/word/2010/wordprocessingInk" xmlns:wne="http://schemas.microsoft.com/office/word/2006/wordml" xmlns:wps="http://schemas.microsoft.com/office/word/2010/wordprocessingShape" mc:Ignorable="w14 wp14">
   <w:endnote w:type="separator" w:id="-1">
     <w:p>
       <w:pPr>
@@ -3104,7 +3868,7 @@
 </file>
 
 <file path=word/footer1.xml><?xml version="1.0" encoding="utf-8"?>
-<w:ftr xmlns:wpc="http://schemas.microsoft.com/office/word/2010/wordprocessingCanvas" xmlns:cx="http://schemas.microsoft.com/office/drawing/2014/chartex" xmlns:cx1="http://schemas.microsoft.com/office/drawing/2015/9/8/chartex" xmlns:cx2="http://schemas.microsoft.com/office/drawing/2015/10/21/chartex" xmlns:cx3="http://schemas.microsoft.com/office/drawing/2016/5/9/chartex" xmlns:cx4="http://schemas.microsoft.com/office/drawing/2016/5/10/chartex" xmlns:cx5="http://schemas.microsoft.com/office/drawing/2016/5/11/chartex" xmlns:mc="http://schemas.openxmlformats.org/markup-compatibility/2006" xmlns:o="urn:schemas-microsoft-com:office:office" xmlns:r="http://schemas.openxmlformats.org/officeDocument/2006/relationships" xmlns:m="http://schemas.openxmlformats.org/officeDocument/2006/math" xmlns:v="urn:schemas-microsoft-com:vml" xmlns:wp14="http://schemas.microsoft.com/office/word/2010/wordprocessingDrawing" xmlns:wp="http://schemas.openxmlformats.org/drawingml/2006/wordprocessingDrawing" xmlns:w10="urn:schemas-microsoft-com:office:word" xmlns:w="http://schemas.openxmlformats.org/wordprocessingml/2006/main" xmlns:w14="http://schemas.microsoft.com/office/word/2010/wordml" xmlns:w15="http://schemas.microsoft.com/office/word/2012/wordml" xmlns:w16se="http://schemas.microsoft.com/office/word/2015/wordml/symex" xmlns:wpg="http://schemas.microsoft.com/office/word/2010/wordprocessingGroup" xmlns:wpi="http://schemas.microsoft.com/office/word/2010/wordprocessingInk" xmlns:wne="http://schemas.microsoft.com/office/word/2006/wordml" xmlns:wps="http://schemas.microsoft.com/office/word/2010/wordprocessingShape" mc:Ignorable="w14 w15 w16se wp14">
+<w:ftr xmlns:wpc="http://schemas.microsoft.com/office/word/2010/wordprocessingCanvas" xmlns:mc="http://schemas.openxmlformats.org/markup-compatibility/2006" xmlns:o="urn:schemas-microsoft-com:office:office" xmlns:r="http://schemas.openxmlformats.org/officeDocument/2006/relationships" xmlns:m="http://schemas.openxmlformats.org/officeDocument/2006/math" xmlns:v="urn:schemas-microsoft-com:vml" xmlns:wp14="http://schemas.microsoft.com/office/word/2010/wordprocessingDrawing" xmlns:wp="http://schemas.openxmlformats.org/drawingml/2006/wordprocessingDrawing" xmlns:w10="urn:schemas-microsoft-com:office:word" xmlns:w="http://schemas.openxmlformats.org/wordprocessingml/2006/main" xmlns:w14="http://schemas.microsoft.com/office/word/2010/wordml" xmlns:wpg="http://schemas.microsoft.com/office/word/2010/wordprocessingGroup" xmlns:wpi="http://schemas.microsoft.com/office/word/2010/wordprocessingInk" xmlns:wne="http://schemas.microsoft.com/office/word/2006/wordml" xmlns:wps="http://schemas.microsoft.com/office/word/2010/wordprocessingShape" mc:Ignorable="w14 wp14">
   <w:sdt>
     <w:sdtPr>
       <w:id w:val="2112853509"/>
@@ -3150,7 +3914,7 @@
 </file>
 
 <file path=word/footnotes.xml><?xml version="1.0" encoding="utf-8"?>
-<w:footnotes xmlns:wpc="http://schemas.microsoft.com/office/word/2010/wordprocessingCanvas" xmlns:cx="http://schemas.microsoft.com/office/drawing/2014/chartex" xmlns:cx1="http://schemas.microsoft.com/office/drawing/2015/9/8/chartex" xmlns:cx2="http://schemas.microsoft.com/office/drawing/2015/10/21/chartex" xmlns:cx3="http://schemas.microsoft.com/office/drawing/2016/5/9/chartex" xmlns:cx4="http://schemas.microsoft.com/office/drawing/2016/5/10/chartex" xmlns:cx5="http://schemas.microsoft.com/office/drawing/2016/5/11/chartex" xmlns:mc="http://schemas.openxmlformats.org/markup-compatibility/2006" xmlns:o="urn:schemas-microsoft-com:office:office" xmlns:r="http://schemas.openxmlformats.org/officeDocument/2006/relationships" xmlns:m="http://schemas.openxmlformats.org/officeDocument/2006/math" xmlns:v="urn:schemas-microsoft-com:vml" xmlns:wp14="http://schemas.microsoft.com/office/word/2010/wordprocessingDrawing" xmlns:wp="http://schemas.openxmlformats.org/drawingml/2006/wordprocessingDrawing" xmlns:w10="urn:schemas-microsoft-com:office:word" xmlns:w="http://schemas.openxmlformats.org/wordprocessingml/2006/main" xmlns:w14="http://schemas.microsoft.com/office/word/2010/wordml" xmlns:w15="http://schemas.microsoft.com/office/word/2012/wordml" xmlns:w16se="http://schemas.microsoft.com/office/word/2015/wordml/symex" xmlns:wpg="http://schemas.microsoft.com/office/word/2010/wordprocessingGroup" xmlns:wpi="http://schemas.microsoft.com/office/word/2010/wordprocessingInk" xmlns:wne="http://schemas.microsoft.com/office/word/2006/wordml" xmlns:wps="http://schemas.microsoft.com/office/word/2010/wordprocessingShape" mc:Ignorable="w14 w15 w16se wp14">
+<w:footnotes xmlns:wpc="http://schemas.microsoft.com/office/word/2010/wordprocessingCanvas" xmlns:mc="http://schemas.openxmlformats.org/markup-compatibility/2006" xmlns:o="urn:schemas-microsoft-com:office:office" xmlns:r="http://schemas.openxmlformats.org/officeDocument/2006/relationships" xmlns:m="http://schemas.openxmlformats.org/officeDocument/2006/math" xmlns:v="urn:schemas-microsoft-com:vml" xmlns:wp14="http://schemas.microsoft.com/office/word/2010/wordprocessingDrawing" xmlns:wp="http://schemas.openxmlformats.org/drawingml/2006/wordprocessingDrawing" xmlns:w10="urn:schemas-microsoft-com:office:word" xmlns:w="http://schemas.openxmlformats.org/wordprocessingml/2006/main" xmlns:w14="http://schemas.microsoft.com/office/word/2010/wordml" xmlns:wpg="http://schemas.microsoft.com/office/word/2010/wordprocessingGroup" xmlns:wpi="http://schemas.microsoft.com/office/word/2010/wordprocessingInk" xmlns:wne="http://schemas.microsoft.com/office/word/2006/wordml" xmlns:wps="http://schemas.microsoft.com/office/word/2010/wordprocessingShape" mc:Ignorable="w14 wp14">
   <w:footnote w:type="separator" w:id="-1">
     <w:p>
       <w:pPr>
@@ -3175,8 +3939,121 @@
 </file>
 
 <file path=word/numbering.xml><?xml version="1.0" encoding="utf-8"?>
-<w:numbering xmlns:wpc="http://schemas.microsoft.com/office/word/2010/wordprocessingCanvas" xmlns:cx="http://schemas.microsoft.com/office/drawing/2014/chartex" xmlns:cx1="http://schemas.microsoft.com/office/drawing/2015/9/8/chartex" xmlns:cx2="http://schemas.microsoft.com/office/drawing/2015/10/21/chartex" xmlns:cx3="http://schemas.microsoft.com/office/drawing/2016/5/9/chartex" xmlns:cx4="http://schemas.microsoft.com/office/drawing/2016/5/10/chartex" xmlns:cx5="http://schemas.microsoft.com/office/drawing/2016/5/11/chartex" xmlns:mc="http://schemas.openxmlformats.org/markup-compatibility/2006" xmlns:o="urn:schemas-microsoft-com:office:office" xmlns:r="http://schemas.openxmlformats.org/officeDocument/2006/relationships" xmlns:m="http://schemas.openxmlformats.org/officeDocument/2006/math" xmlns:v="urn:schemas-microsoft-com:vml" xmlns:wp14="http://schemas.microsoft.com/office/word/2010/wordprocessingDrawing" xmlns:wp="http://schemas.openxmlformats.org/drawingml/2006/wordprocessingDrawing" xmlns:w10="urn:schemas-microsoft-com:office:word" xmlns:w="http://schemas.openxmlformats.org/wordprocessingml/2006/main" xmlns:w14="http://schemas.microsoft.com/office/word/2010/wordml" xmlns:w15="http://schemas.microsoft.com/office/word/2012/wordml" xmlns:w16se="http://schemas.microsoft.com/office/word/2015/wordml/symex" xmlns:wpg="http://schemas.microsoft.com/office/word/2010/wordprocessingGroup" xmlns:wpi="http://schemas.microsoft.com/office/word/2010/wordprocessingInk" xmlns:wne="http://schemas.microsoft.com/office/word/2006/wordml" xmlns:wps="http://schemas.microsoft.com/office/word/2010/wordprocessingShape" mc:Ignorable="w14 w15 w16se wp14">
-  <w:abstractNum w:abstractNumId="0" w15:restartNumberingAfterBreak="0">
+<w:numbering xmlns:wpc="http://schemas.microsoft.com/office/word/2010/wordprocessingCanvas" xmlns:mc="http://schemas.openxmlformats.org/markup-compatibility/2006" xmlns:o="urn:schemas-microsoft-com:office:office" xmlns:r="http://schemas.openxmlformats.org/officeDocument/2006/relationships" xmlns:m="http://schemas.openxmlformats.org/officeDocument/2006/math" xmlns:v="urn:schemas-microsoft-com:vml" xmlns:wp14="http://schemas.microsoft.com/office/word/2010/wordprocessingDrawing" xmlns:wp="http://schemas.openxmlformats.org/drawingml/2006/wordprocessingDrawing" xmlns:w10="urn:schemas-microsoft-com:office:word" xmlns:w="http://schemas.openxmlformats.org/wordprocessingml/2006/main" xmlns:w14="http://schemas.microsoft.com/office/word/2010/wordml" xmlns:wpg="http://schemas.microsoft.com/office/word/2010/wordprocessingGroup" xmlns:wpi="http://schemas.microsoft.com/office/word/2010/wordprocessingInk" xmlns:wne="http://schemas.microsoft.com/office/word/2006/wordml" xmlns:wps="http://schemas.microsoft.com/office/word/2010/wordprocessingShape" mc:Ignorable="w14 wp14">
+  <w:abstractNum w:abstractNumId="0">
+    <w:nsid w:val="39D5662C"/>
+    <w:multiLevelType w:val="multilevel"/>
+    <w:tmpl w:val="E4201DF0"/>
+    <w:lvl w:ilvl="0">
+      <w:start w:val="3"/>
+      <w:numFmt w:val="decimal"/>
+      <w:lvlText w:val="%1"/>
+      <w:lvlJc w:val="left"/>
+      <w:pPr>
+        <w:ind w:left="405" w:hanging="405"/>
+      </w:pPr>
+      <w:rPr>
+        <w:rFonts w:hint="default"/>
+      </w:rPr>
+    </w:lvl>
+    <w:lvl w:ilvl="1">
+      <w:start w:val="1"/>
+      <w:numFmt w:val="decimal"/>
+      <w:lvlText w:val="%1.%2"/>
+      <w:lvlJc w:val="left"/>
+      <w:pPr>
+        <w:ind w:left="405" w:hanging="405"/>
+      </w:pPr>
+      <w:rPr>
+        <w:rFonts w:hint="default"/>
+      </w:rPr>
+    </w:lvl>
+    <w:lvl w:ilvl="2">
+      <w:start w:val="1"/>
+      <w:numFmt w:val="decimal"/>
+      <w:lvlText w:val="%1.%2.%3"/>
+      <w:lvlJc w:val="left"/>
+      <w:pPr>
+        <w:ind w:left="720" w:hanging="720"/>
+      </w:pPr>
+      <w:rPr>
+        <w:rFonts w:hint="default"/>
+      </w:rPr>
+    </w:lvl>
+    <w:lvl w:ilvl="3">
+      <w:start w:val="1"/>
+      <w:numFmt w:val="decimal"/>
+      <w:lvlText w:val="%1.%2.%3.%4"/>
+      <w:lvlJc w:val="left"/>
+      <w:pPr>
+        <w:ind w:left="720" w:hanging="720"/>
+      </w:pPr>
+      <w:rPr>
+        <w:rFonts w:hint="default"/>
+      </w:rPr>
+    </w:lvl>
+    <w:lvl w:ilvl="4">
+      <w:start w:val="1"/>
+      <w:numFmt w:val="decimal"/>
+      <w:lvlText w:val="%1.%2.%3.%4.%5"/>
+      <w:lvlJc w:val="left"/>
+      <w:pPr>
+        <w:ind w:left="1080" w:hanging="1080"/>
+      </w:pPr>
+      <w:rPr>
+        <w:rFonts w:hint="default"/>
+      </w:rPr>
+    </w:lvl>
+    <w:lvl w:ilvl="5">
+      <w:start w:val="1"/>
+      <w:numFmt w:val="decimal"/>
+      <w:lvlText w:val="%1.%2.%3.%4.%5.%6"/>
+      <w:lvlJc w:val="left"/>
+      <w:pPr>
+        <w:ind w:left="1080" w:hanging="1080"/>
+      </w:pPr>
+      <w:rPr>
+        <w:rFonts w:hint="default"/>
+      </w:rPr>
+    </w:lvl>
+    <w:lvl w:ilvl="6">
+      <w:start w:val="1"/>
+      <w:numFmt w:val="decimal"/>
+      <w:lvlText w:val="%1.%2.%3.%4.%5.%6.%7"/>
+      <w:lvlJc w:val="left"/>
+      <w:pPr>
+        <w:ind w:left="1440" w:hanging="1440"/>
+      </w:pPr>
+      <w:rPr>
+        <w:rFonts w:hint="default"/>
+      </w:rPr>
+    </w:lvl>
+    <w:lvl w:ilvl="7">
+      <w:start w:val="1"/>
+      <w:numFmt w:val="decimal"/>
+      <w:lvlText w:val="%1.%2.%3.%4.%5.%6.%7.%8"/>
+      <w:lvlJc w:val="left"/>
+      <w:pPr>
+        <w:ind w:left="1440" w:hanging="1440"/>
+      </w:pPr>
+      <w:rPr>
+        <w:rFonts w:hint="default"/>
+      </w:rPr>
+    </w:lvl>
+    <w:lvl w:ilvl="8">
+      <w:start w:val="1"/>
+      <w:numFmt w:val="decimal"/>
+      <w:lvlText w:val="%1.%2.%3.%4.%5.%6.%7.%8.%9"/>
+      <w:lvlJc w:val="left"/>
+      <w:pPr>
+        <w:ind w:left="1800" w:hanging="1800"/>
+      </w:pPr>
+      <w:rPr>
+        <w:rFonts w:hint="default"/>
+      </w:rPr>
+    </w:lvl>
+  </w:abstractNum>
+  <w:abstractNum w:abstractNumId="1">
     <w:nsid w:val="39E95D42"/>
     <w:multiLevelType w:val="hybridMultilevel"/>
     <w:tmpl w:val="FB28E7BA"/>
@@ -3289,7 +4166,7 @@
       </w:rPr>
     </w:lvl>
   </w:abstractNum>
-  <w:abstractNum w:abstractNumId="1" w15:restartNumberingAfterBreak="0">
+  <w:abstractNum w:abstractNumId="2">
     <w:nsid w:val="618049C4"/>
     <w:multiLevelType w:val="hybridMultilevel"/>
     <w:tmpl w:val="72E2CE40"/>
@@ -3402,7 +4279,7 @@
       </w:rPr>
     </w:lvl>
   </w:abstractNum>
-  <w:abstractNum w:abstractNumId="2" w15:restartNumberingAfterBreak="0">
+  <w:abstractNum w:abstractNumId="3">
     <w:nsid w:val="65CC17B8"/>
     <w:multiLevelType w:val="hybridMultilevel"/>
     <w:tmpl w:val="AA6EC63E"/>
@@ -3492,13 +4369,16 @@
     </w:lvl>
   </w:abstractNum>
   <w:num w:numId="1">
-    <w:abstractNumId w:val="0"/>
+    <w:abstractNumId w:val="1"/>
   </w:num>
   <w:num w:numId="2">
-    <w:abstractNumId w:val="1"/>
+    <w:abstractNumId w:val="2"/>
   </w:num>
   <w:num w:numId="3">
-    <w:abstractNumId w:val="2"/>
+    <w:abstractNumId w:val="3"/>
+  </w:num>
+  <w:num w:numId="4">
+    <w:abstractNumId w:val="0"/>
   </w:num>
 </w:numbering>
 </file>
@@ -3512,7 +4392,7 @@
 </file>
 
 <file path=word/styles.xml><?xml version="1.0" encoding="utf-8"?>
-<w:styles xmlns:mc="http://schemas.openxmlformats.org/markup-compatibility/2006" xmlns:r="http://schemas.openxmlformats.org/officeDocument/2006/relationships" xmlns:w="http://schemas.openxmlformats.org/wordprocessingml/2006/main" xmlns:w14="http://schemas.microsoft.com/office/word/2010/wordml" xmlns:w15="http://schemas.microsoft.com/office/word/2012/wordml" xmlns:w16se="http://schemas.microsoft.com/office/word/2015/wordml/symex" mc:Ignorable="w14 w15 w16se">
+<w:styles xmlns:mc="http://schemas.openxmlformats.org/markup-compatibility/2006" xmlns:r="http://schemas.openxmlformats.org/officeDocument/2006/relationships" xmlns:w="http://schemas.openxmlformats.org/wordprocessingml/2006/main" xmlns:w14="http://schemas.microsoft.com/office/word/2010/wordml" mc:Ignorable="w14">
   <w:docDefaults>
     <w:rPrDefault>
       <w:rPr>
@@ -3528,381 +4408,144 @@
       </w:pPr>
     </w:pPrDefault>
   </w:docDefaults>
-  <w:latentStyles w:defLockedState="0" w:defUIPriority="99" w:defSemiHidden="0" w:defUnhideWhenUsed="0" w:defQFormat="0" w:count="374">
-    <w:lsdException w:name="Normal" w:uiPriority="0" w:qFormat="1"/>
-    <w:lsdException w:name="heading 1" w:uiPriority="9" w:qFormat="1"/>
-    <w:lsdException w:name="heading 2" w:semiHidden="1" w:uiPriority="9" w:unhideWhenUsed="1" w:qFormat="1"/>
-    <w:lsdException w:name="heading 3" w:semiHidden="1" w:uiPriority="9" w:unhideWhenUsed="1" w:qFormat="1"/>
-    <w:lsdException w:name="heading 4" w:semiHidden="1" w:uiPriority="9" w:unhideWhenUsed="1" w:qFormat="1"/>
-    <w:lsdException w:name="heading 5" w:semiHidden="1" w:uiPriority="9" w:unhideWhenUsed="1" w:qFormat="1"/>
-    <w:lsdException w:name="heading 6" w:semiHidden="1" w:uiPriority="9" w:unhideWhenUsed="1" w:qFormat="1"/>
-    <w:lsdException w:name="heading 7" w:semiHidden="1" w:uiPriority="9" w:unhideWhenUsed="1" w:qFormat="1"/>
-    <w:lsdException w:name="heading 8" w:semiHidden="1" w:uiPriority="9" w:unhideWhenUsed="1" w:qFormat="1"/>
-    <w:lsdException w:name="heading 9" w:semiHidden="1" w:uiPriority="9" w:unhideWhenUsed="1" w:qFormat="1"/>
-    <w:lsdException w:name="index 1" w:semiHidden="1" w:unhideWhenUsed="1"/>
-    <w:lsdException w:name="index 2" w:semiHidden="1" w:unhideWhenUsed="1"/>
-    <w:lsdException w:name="index 3" w:semiHidden="1" w:unhideWhenUsed="1"/>
-    <w:lsdException w:name="index 4" w:semiHidden="1" w:unhideWhenUsed="1"/>
-    <w:lsdException w:name="index 5" w:semiHidden="1" w:unhideWhenUsed="1"/>
-    <w:lsdException w:name="index 6" w:semiHidden="1" w:unhideWhenUsed="1"/>
-    <w:lsdException w:name="index 7" w:semiHidden="1" w:unhideWhenUsed="1"/>
-    <w:lsdException w:name="index 8" w:semiHidden="1" w:unhideWhenUsed="1"/>
-    <w:lsdException w:name="index 9" w:semiHidden="1" w:unhideWhenUsed="1"/>
-    <w:lsdException w:name="toc 1" w:semiHidden="1" w:uiPriority="39" w:unhideWhenUsed="1"/>
-    <w:lsdException w:name="toc 2" w:semiHidden="1" w:uiPriority="39" w:unhideWhenUsed="1"/>
-    <w:lsdException w:name="toc 3" w:semiHidden="1" w:uiPriority="39" w:unhideWhenUsed="1"/>
-    <w:lsdException w:name="toc 4" w:semiHidden="1" w:uiPriority="39" w:unhideWhenUsed="1"/>
-    <w:lsdException w:name="toc 5" w:semiHidden="1" w:uiPriority="39" w:unhideWhenUsed="1"/>
-    <w:lsdException w:name="toc 6" w:semiHidden="1" w:uiPriority="39" w:unhideWhenUsed="1"/>
-    <w:lsdException w:name="toc 7" w:semiHidden="1" w:uiPriority="39" w:unhideWhenUsed="1"/>
-    <w:lsdException w:name="toc 8" w:semiHidden="1" w:uiPriority="39" w:unhideWhenUsed="1"/>
-    <w:lsdException w:name="toc 9" w:semiHidden="1" w:uiPriority="39" w:unhideWhenUsed="1"/>
-    <w:lsdException w:name="Normal Indent" w:semiHidden="1" w:unhideWhenUsed="1"/>
-    <w:lsdException w:name="footnote text" w:semiHidden="1" w:unhideWhenUsed="1"/>
-    <w:lsdException w:name="annotation text" w:semiHidden="1" w:unhideWhenUsed="1"/>
-    <w:lsdException w:name="header" w:semiHidden="1" w:unhideWhenUsed="1"/>
-    <w:lsdException w:name="footer" w:semiHidden="1" w:unhideWhenUsed="1"/>
-    <w:lsdException w:name="index heading" w:semiHidden="1" w:unhideWhenUsed="1"/>
-    <w:lsdException w:name="caption" w:semiHidden="1" w:uiPriority="35" w:unhideWhenUsed="1" w:qFormat="1"/>
-    <w:lsdException w:name="table of figures" w:semiHidden="1" w:unhideWhenUsed="1"/>
-    <w:lsdException w:name="envelope address" w:semiHidden="1" w:unhideWhenUsed="1"/>
-    <w:lsdException w:name="envelope return" w:semiHidden="1" w:unhideWhenUsed="1"/>
-    <w:lsdException w:name="footnote reference" w:semiHidden="1" w:unhideWhenUsed="1"/>
-    <w:lsdException w:name="annotation reference" w:semiHidden="1" w:unhideWhenUsed="1"/>
-    <w:lsdException w:name="line number" w:semiHidden="1" w:unhideWhenUsed="1"/>
-    <w:lsdException w:name="page number" w:semiHidden="1" w:unhideWhenUsed="1"/>
-    <w:lsdException w:name="endnote reference" w:semiHidden="1" w:unhideWhenUsed="1"/>
-    <w:lsdException w:name="endnote text" w:semiHidden="1" w:unhideWhenUsed="1"/>
-    <w:lsdException w:name="table of authorities" w:semiHidden="1" w:unhideWhenUsed="1"/>
-    <w:lsdException w:name="macro" w:semiHidden="1" w:unhideWhenUsed="1"/>
-    <w:lsdException w:name="toa heading" w:semiHidden="1" w:unhideWhenUsed="1"/>
-    <w:lsdException w:name="List" w:semiHidden="1" w:unhideWhenUsed="1"/>
-    <w:lsdException w:name="List Bullet" w:semiHidden="1" w:unhideWhenUsed="1"/>
-    <w:lsdException w:name="List Number" w:semiHidden="1" w:unhideWhenUsed="1"/>
-    <w:lsdException w:name="List 2" w:semiHidden="1" w:unhideWhenUsed="1"/>
-    <w:lsdException w:name="List 3" w:semiHidden="1" w:unhideWhenUsed="1"/>
-    <w:lsdException w:name="List 4" w:semiHidden="1" w:unhideWhenUsed="1"/>
-    <w:lsdException w:name="List 5" w:semiHidden="1" w:unhideWhenUsed="1"/>
-    <w:lsdException w:name="List Bullet 2" w:semiHidden="1" w:unhideWhenUsed="1"/>
-    <w:lsdException w:name="List Bullet 3" w:semiHidden="1" w:unhideWhenUsed="1"/>
-    <w:lsdException w:name="List Bullet 4" w:semiHidden="1" w:unhideWhenUsed="1"/>
-    <w:lsdException w:name="List Bullet 5" w:semiHidden="1" w:unhideWhenUsed="1"/>
-    <w:lsdException w:name="List Number 2" w:semiHidden="1" w:unhideWhenUsed="1"/>
-    <w:lsdException w:name="List Number 3" w:semiHidden="1" w:unhideWhenUsed="1"/>
-    <w:lsdException w:name="List Number 4" w:semiHidden="1" w:unhideWhenUsed="1"/>
-    <w:lsdException w:name="List Number 5" w:semiHidden="1" w:unhideWhenUsed="1"/>
-    <w:lsdException w:name="Title" w:uiPriority="10" w:qFormat="1"/>
-    <w:lsdException w:name="Closing" w:semiHidden="1" w:unhideWhenUsed="1"/>
-    <w:lsdException w:name="Signature" w:semiHidden="1" w:unhideWhenUsed="1"/>
-    <w:lsdException w:name="Default Paragraph Font" w:semiHidden="1" w:uiPriority="1" w:unhideWhenUsed="1"/>
-    <w:lsdException w:name="Body Text" w:semiHidden="1" w:unhideWhenUsed="1"/>
-    <w:lsdException w:name="Body Text Indent" w:semiHidden="1" w:unhideWhenUsed="1"/>
-    <w:lsdException w:name="List Continue" w:semiHidden="1" w:unhideWhenUsed="1"/>
-    <w:lsdException w:name="List Continue 2" w:semiHidden="1" w:unhideWhenUsed="1"/>
-    <w:lsdException w:name="List Continue 3" w:semiHidden="1" w:unhideWhenUsed="1"/>
-    <w:lsdException w:name="List Continue 4" w:semiHidden="1" w:unhideWhenUsed="1"/>
-    <w:lsdException w:name="List Continue 5" w:semiHidden="1" w:unhideWhenUsed="1"/>
-    <w:lsdException w:name="Message Header" w:semiHidden="1" w:unhideWhenUsed="1"/>
-    <w:lsdException w:name="Subtitle" w:uiPriority="11" w:qFormat="1"/>
-    <w:lsdException w:name="Salutation" w:semiHidden="1" w:unhideWhenUsed="1"/>
-    <w:lsdException w:name="Date" w:semiHidden="1" w:unhideWhenUsed="1"/>
-    <w:lsdException w:name="Body Text First Indent" w:semiHidden="1" w:unhideWhenUsed="1"/>
-    <w:lsdException w:name="Body Text First Indent 2" w:semiHidden="1" w:unhideWhenUsed="1"/>
-    <w:lsdException w:name="Note Heading" w:semiHidden="1" w:unhideWhenUsed="1"/>
-    <w:lsdException w:name="Body Text 2" w:semiHidden="1" w:unhideWhenUsed="1"/>
-    <w:lsdException w:name="Body Text 3" w:semiHidden="1" w:unhideWhenUsed="1"/>
-    <w:lsdException w:name="Body Text Indent 2" w:semiHidden="1" w:unhideWhenUsed="1"/>
-    <w:lsdException w:name="Body Text Indent 3" w:semiHidden="1" w:unhideWhenUsed="1"/>
-    <w:lsdException w:name="Block Text" w:semiHidden="1" w:unhideWhenUsed="1"/>
-    <w:lsdException w:name="Hyperlink" w:semiHidden="1" w:unhideWhenUsed="1"/>
-    <w:lsdException w:name="FollowedHyperlink" w:semiHidden="1" w:unhideWhenUsed="1"/>
-    <w:lsdException w:name="Strong" w:uiPriority="22" w:qFormat="1"/>
-    <w:lsdException w:name="Emphasis" w:uiPriority="20" w:qFormat="1"/>
-    <w:lsdException w:name="Document Map" w:semiHidden="1" w:unhideWhenUsed="1"/>
-    <w:lsdException w:name="Plain Text" w:semiHidden="1" w:unhideWhenUsed="1"/>
-    <w:lsdException w:name="E-mail Signature" w:semiHidden="1" w:unhideWhenUsed="1"/>
-    <w:lsdException w:name="HTML Top of Form" w:semiHidden="1" w:unhideWhenUsed="1"/>
-    <w:lsdException w:name="HTML Bottom of Form" w:semiHidden="1" w:unhideWhenUsed="1"/>
-    <w:lsdException w:name="Normal (Web)" w:semiHidden="1" w:unhideWhenUsed="1"/>
-    <w:lsdException w:name="HTML Acronym" w:semiHidden="1" w:unhideWhenUsed="1"/>
-    <w:lsdException w:name="HTML Address" w:semiHidden="1" w:unhideWhenUsed="1"/>
-    <w:lsdException w:name="HTML Cite" w:semiHidden="1" w:unhideWhenUsed="1"/>
-    <w:lsdException w:name="HTML Code" w:semiHidden="1" w:unhideWhenUsed="1"/>
-    <w:lsdException w:name="HTML Definition" w:semiHidden="1" w:unhideWhenUsed="1"/>
-    <w:lsdException w:name="HTML Keyboard" w:semiHidden="1" w:unhideWhenUsed="1"/>
-    <w:lsdException w:name="HTML Preformatted" w:semiHidden="1" w:unhideWhenUsed="1"/>
-    <w:lsdException w:name="HTML Sample" w:semiHidden="1" w:unhideWhenUsed="1"/>
-    <w:lsdException w:name="HTML Typewriter" w:semiHidden="1" w:unhideWhenUsed="1"/>
-    <w:lsdException w:name="HTML Variable" w:semiHidden="1" w:unhideWhenUsed="1"/>
-    <w:lsdException w:name="Normal Table" w:semiHidden="1" w:unhideWhenUsed="1"/>
-    <w:lsdException w:name="annotation subject" w:semiHidden="1" w:unhideWhenUsed="1"/>
-    <w:lsdException w:name="No List" w:semiHidden="1" w:unhideWhenUsed="1"/>
-    <w:lsdException w:name="Outline List 1" w:semiHidden="1" w:unhideWhenUsed="1"/>
-    <w:lsdException w:name="Outline List 2" w:semiHidden="1" w:unhideWhenUsed="1"/>
-    <w:lsdException w:name="Outline List 3" w:semiHidden="1" w:unhideWhenUsed="1"/>
-    <w:lsdException w:name="Table Simple 1" w:semiHidden="1" w:unhideWhenUsed="1"/>
-    <w:lsdException w:name="Table Simple 2" w:semiHidden="1" w:unhideWhenUsed="1"/>
-    <w:lsdException w:name="Table Simple 3" w:semiHidden="1" w:unhideWhenUsed="1"/>
-    <w:lsdException w:name="Table Classic 1" w:semiHidden="1" w:unhideWhenUsed="1"/>
-    <w:lsdException w:name="Table Classic 2" w:semiHidden="1" w:unhideWhenUsed="1"/>
-    <w:lsdException w:name="Table Classic 3" w:semiHidden="1" w:unhideWhenUsed="1"/>
-    <w:lsdException w:name="Table Classic 4" w:semiHidden="1" w:unhideWhenUsed="1"/>
-    <w:lsdException w:name="Table Colorful 1" w:semiHidden="1" w:unhideWhenUsed="1"/>
-    <w:lsdException w:name="Table Colorful 2" w:semiHidden="1" w:unhideWhenUsed="1"/>
-    <w:lsdException w:name="Table Colorful 3" w:semiHidden="1" w:unhideWhenUsed="1"/>
-    <w:lsdException w:name="Table Columns 1" w:semiHidden="1" w:unhideWhenUsed="1"/>
-    <w:lsdException w:name="Table Columns 2" w:semiHidden="1" w:unhideWhenUsed="1"/>
-    <w:lsdException w:name="Table Columns 3" w:semiHidden="1" w:unhideWhenUsed="1"/>
-    <w:lsdException w:name="Table Columns 4" w:semiHidden="1" w:unhideWhenUsed="1"/>
-    <w:lsdException w:name="Table Columns 5" w:semiHidden="1" w:unhideWhenUsed="1"/>
-    <w:lsdException w:name="Table Grid 1" w:semiHidden="1" w:unhideWhenUsed="1"/>
-    <w:lsdException w:name="Table Grid 2" w:semiHidden="1" w:unhideWhenUsed="1"/>
-    <w:lsdException w:name="Table Grid 3" w:semiHidden="1" w:unhideWhenUsed="1"/>
-    <w:lsdException w:name="Table Grid 4" w:semiHidden="1" w:unhideWhenUsed="1"/>
-    <w:lsdException w:name="Table Grid 5" w:semiHidden="1" w:unhideWhenUsed="1"/>
-    <w:lsdException w:name="Table Grid 6" w:semiHidden="1" w:unhideWhenUsed="1"/>
-    <w:lsdException w:name="Table Grid 7" w:semiHidden="1" w:unhideWhenUsed="1"/>
-    <w:lsdException w:name="Table Grid 8" w:semiHidden="1" w:unhideWhenUsed="1"/>
-    <w:lsdException w:name="Table List 1" w:semiHidden="1" w:unhideWhenUsed="1"/>
-    <w:lsdException w:name="Table List 2" w:semiHidden="1" w:unhideWhenUsed="1"/>
-    <w:lsdException w:name="Table List 3" w:semiHidden="1" w:unhideWhenUsed="1"/>
-    <w:lsdException w:name="Table List 4" w:semiHidden="1" w:unhideWhenUsed="1"/>
-    <w:lsdException w:name="Table List 5" w:semiHidden="1" w:unhideWhenUsed="1"/>
-    <w:lsdException w:name="Table List 6" w:semiHidden="1" w:unhideWhenUsed="1"/>
-    <w:lsdException w:name="Table List 7" w:semiHidden="1" w:unhideWhenUsed="1"/>
-    <w:lsdException w:name="Table List 8" w:semiHidden="1" w:unhideWhenUsed="1"/>
-    <w:lsdException w:name="Table 3D effects 1" w:semiHidden="1" w:unhideWhenUsed="1"/>
-    <w:lsdException w:name="Table 3D effects 2" w:semiHidden="1" w:unhideWhenUsed="1"/>
-    <w:lsdException w:name="Table 3D effects 3" w:semiHidden="1" w:unhideWhenUsed="1"/>
-    <w:lsdException w:name="Table Contemporary" w:semiHidden="1" w:unhideWhenUsed="1"/>
-    <w:lsdException w:name="Table Elegant" w:semiHidden="1" w:unhideWhenUsed="1"/>
-    <w:lsdException w:name="Table Professional" w:semiHidden="1" w:unhideWhenUsed="1"/>
-    <w:lsdException w:name="Table Subtle 1" w:semiHidden="1" w:unhideWhenUsed="1"/>
-    <w:lsdException w:name="Table Subtle 2" w:semiHidden="1" w:unhideWhenUsed="1"/>
-    <w:lsdException w:name="Table Web 1" w:semiHidden="1" w:unhideWhenUsed="1"/>
-    <w:lsdException w:name="Table Web 2" w:semiHidden="1" w:unhideWhenUsed="1"/>
-    <w:lsdException w:name="Table Web 3" w:semiHidden="1" w:unhideWhenUsed="1"/>
-    <w:lsdException w:name="Balloon Text" w:semiHidden="1" w:unhideWhenUsed="1"/>
-    <w:lsdException w:name="Table Grid" w:uiPriority="39"/>
-    <w:lsdException w:name="Table Theme" w:semiHidden="1" w:unhideWhenUsed="1"/>
-    <w:lsdException w:name="Placeholder Text" w:semiHidden="1"/>
-    <w:lsdException w:name="No Spacing" w:uiPriority="1" w:qFormat="1"/>
-    <w:lsdException w:name="Light Shading" w:uiPriority="60"/>
-    <w:lsdException w:name="Light List" w:uiPriority="61"/>
-    <w:lsdException w:name="Light Grid" w:uiPriority="62"/>
-    <w:lsdException w:name="Medium Shading 1" w:uiPriority="63"/>
-    <w:lsdException w:name="Medium Shading 2" w:uiPriority="64"/>
-    <w:lsdException w:name="Medium List 1" w:uiPriority="65"/>
-    <w:lsdException w:name="Medium List 2" w:uiPriority="66"/>
-    <w:lsdException w:name="Medium Grid 1" w:uiPriority="67"/>
-    <w:lsdException w:name="Medium Grid 2" w:uiPriority="68"/>
-    <w:lsdException w:name="Medium Grid 3" w:uiPriority="69"/>
-    <w:lsdException w:name="Dark List" w:uiPriority="70"/>
-    <w:lsdException w:name="Colorful Shading" w:uiPriority="71"/>
-    <w:lsdException w:name="Colorful List" w:uiPriority="72"/>
-    <w:lsdException w:name="Colorful Grid" w:uiPriority="73"/>
-    <w:lsdException w:name="Light Shading Accent 1" w:uiPriority="60"/>
-    <w:lsdException w:name="Light List Accent 1" w:uiPriority="61"/>
-    <w:lsdException w:name="Light Grid Accent 1" w:uiPriority="62"/>
-    <w:lsdException w:name="Medium Shading 1 Accent 1" w:uiPriority="63"/>
-    <w:lsdException w:name="Medium Shading 2 Accent 1" w:uiPriority="64"/>
-    <w:lsdException w:name="Medium List 1 Accent 1" w:uiPriority="65"/>
-    <w:lsdException w:name="Revision" w:semiHidden="1"/>
-    <w:lsdException w:name="List Paragraph" w:uiPriority="34" w:qFormat="1"/>
-    <w:lsdException w:name="Quote" w:uiPriority="29" w:qFormat="1"/>
-    <w:lsdException w:name="Intense Quote" w:uiPriority="30" w:qFormat="1"/>
-    <w:lsdException w:name="Medium List 2 Accent 1" w:uiPriority="66"/>
-    <w:lsdException w:name="Medium Grid 1 Accent 1" w:uiPriority="67"/>
-    <w:lsdException w:name="Medium Grid 2 Accent 1" w:uiPriority="68"/>
-    <w:lsdException w:name="Medium Grid 3 Accent 1" w:uiPriority="69"/>
-    <w:lsdException w:name="Dark List Accent 1" w:uiPriority="70"/>
-    <w:lsdException w:name="Colorful Shading Accent 1" w:uiPriority="71"/>
-    <w:lsdException w:name="Colorful List Accent 1" w:uiPriority="72"/>
-    <w:lsdException w:name="Colorful Grid Accent 1" w:uiPriority="73"/>
-    <w:lsdException w:name="Light Shading Accent 2" w:uiPriority="60"/>
-    <w:lsdException w:name="Light List Accent 2" w:uiPriority="61"/>
-    <w:lsdException w:name="Light Grid Accent 2" w:uiPriority="62"/>
-    <w:lsdException w:name="Medium Shading 1 Accent 2" w:uiPriority="63"/>
-    <w:lsdException w:name="Medium Shading 2 Accent 2" w:uiPriority="64"/>
-    <w:lsdException w:name="Medium List 1 Accent 2" w:uiPriority="65"/>
-    <w:lsdException w:name="Medium List 2 Accent 2" w:uiPriority="66"/>
-    <w:lsdException w:name="Medium Grid 1 Accent 2" w:uiPriority="67"/>
-    <w:lsdException w:name="Medium Grid 2 Accent 2" w:uiPriority="68"/>
-    <w:lsdException w:name="Medium Grid 3 Accent 2" w:uiPriority="69"/>
-    <w:lsdException w:name="Dark List Accent 2" w:uiPriority="70"/>
-    <w:lsdException w:name="Colorful Shading Accent 2" w:uiPriority="71"/>
-    <w:lsdException w:name="Colorful List Accent 2" w:uiPriority="72"/>
-    <w:lsdException w:name="Colorful Grid Accent 2" w:uiPriority="73"/>
-    <w:lsdException w:name="Light Shading Accent 3" w:uiPriority="60"/>
-    <w:lsdException w:name="Light List Accent 3" w:uiPriority="61"/>
-    <w:lsdException w:name="Light Grid Accent 3" w:uiPriority="62"/>
-    <w:lsdException w:name="Medium Shading 1 Accent 3" w:uiPriority="63"/>
-    <w:lsdException w:name="Medium Shading 2 Accent 3" w:uiPriority="64"/>
-    <w:lsdException w:name="Medium List 1 Accent 3" w:uiPriority="65"/>
-    <w:lsdException w:name="Medium List 2 Accent 3" w:uiPriority="66"/>
-    <w:lsdException w:name="Medium Grid 1 Accent 3" w:uiPriority="67"/>
-    <w:lsdException w:name="Medium Grid 2 Accent 3" w:uiPriority="68"/>
-    <w:lsdException w:name="Medium Grid 3 Accent 3" w:uiPriority="69"/>
-    <w:lsdException w:name="Dark List Accent 3" w:uiPriority="70"/>
-    <w:lsdException w:name="Colorful Shading Accent 3" w:uiPriority="71"/>
-    <w:lsdException w:name="Colorful List Accent 3" w:uiPriority="72"/>
-    <w:lsdException w:name="Colorful Grid Accent 3" w:uiPriority="73"/>
-    <w:lsdException w:name="Light Shading Accent 4" w:uiPriority="60"/>
-    <w:lsdException w:name="Light List Accent 4" w:uiPriority="61"/>
-    <w:lsdException w:name="Light Grid Accent 4" w:uiPriority="62"/>
-    <w:lsdException w:name="Medium Shading 1 Accent 4" w:uiPriority="63"/>
-    <w:lsdException w:name="Medium Shading 2 Accent 4" w:uiPriority="64"/>
-    <w:lsdException w:name="Medium List 1 Accent 4" w:uiPriority="65"/>
-    <w:lsdException w:name="Medium List 2 Accent 4" w:uiPriority="66"/>
-    <w:lsdException w:name="Medium Grid 1 Accent 4" w:uiPriority="67"/>
-    <w:lsdException w:name="Medium Grid 2 Accent 4" w:uiPriority="68"/>
-    <w:lsdException w:name="Medium Grid 3 Accent 4" w:uiPriority="69"/>
-    <w:lsdException w:name="Dark List Accent 4" w:uiPriority="70"/>
-    <w:lsdException w:name="Colorful Shading Accent 4" w:uiPriority="71"/>
-    <w:lsdException w:name="Colorful List Accent 4" w:uiPriority="72"/>
-    <w:lsdException w:name="Colorful Grid Accent 4" w:uiPriority="73"/>
-    <w:lsdException w:name="Light Shading Accent 5" w:uiPriority="60"/>
-    <w:lsdException w:name="Light List Accent 5" w:uiPriority="61"/>
-    <w:lsdException w:name="Light Grid Accent 5" w:uiPriority="62"/>
-    <w:lsdException w:name="Medium Shading 1 Accent 5" w:uiPriority="63"/>
-    <w:lsdException w:name="Medium Shading 2 Accent 5" w:uiPriority="64"/>
-    <w:lsdException w:name="Medium List 1 Accent 5" w:uiPriority="65"/>
-    <w:lsdException w:name="Medium List 2 Accent 5" w:uiPriority="66"/>
-    <w:lsdException w:name="Medium Grid 1 Accent 5" w:uiPriority="67"/>
-    <w:lsdException w:name="Medium Grid 2 Accent 5" w:uiPriority="68"/>
-    <w:lsdException w:name="Medium Grid 3 Accent 5" w:uiPriority="69"/>
-    <w:lsdException w:name="Dark List Accent 5" w:uiPriority="70"/>
-    <w:lsdException w:name="Colorful Shading Accent 5" w:uiPriority="71"/>
-    <w:lsdException w:name="Colorful List Accent 5" w:uiPriority="72"/>
-    <w:lsdException w:name="Colorful Grid Accent 5" w:uiPriority="73"/>
-    <w:lsdException w:name="Light Shading Accent 6" w:uiPriority="60"/>
-    <w:lsdException w:name="Light List Accent 6" w:uiPriority="61"/>
-    <w:lsdException w:name="Light Grid Accent 6" w:uiPriority="62"/>
-    <w:lsdException w:name="Medium Shading 1 Accent 6" w:uiPriority="63"/>
-    <w:lsdException w:name="Medium Shading 2 Accent 6" w:uiPriority="64"/>
-    <w:lsdException w:name="Medium List 1 Accent 6" w:uiPriority="65"/>
-    <w:lsdException w:name="Medium List 2 Accent 6" w:uiPriority="66"/>
-    <w:lsdException w:name="Medium Grid 1 Accent 6" w:uiPriority="67"/>
-    <w:lsdException w:name="Medium Grid 2 Accent 6" w:uiPriority="68"/>
-    <w:lsdException w:name="Medium Grid 3 Accent 6" w:uiPriority="69"/>
-    <w:lsdException w:name="Dark List Accent 6" w:uiPriority="70"/>
-    <w:lsdException w:name="Colorful Shading Accent 6" w:uiPriority="71"/>
-    <w:lsdException w:name="Colorful List Accent 6" w:uiPriority="72"/>
-    <w:lsdException w:name="Colorful Grid Accent 6" w:uiPriority="73"/>
-    <w:lsdException w:name="Subtle Emphasis" w:uiPriority="19" w:qFormat="1"/>
-    <w:lsdException w:name="Intense Emphasis" w:uiPriority="21" w:qFormat="1"/>
-    <w:lsdException w:name="Subtle Reference" w:uiPriority="31" w:qFormat="1"/>
-    <w:lsdException w:name="Intense Reference" w:uiPriority="32" w:qFormat="1"/>
-    <w:lsdException w:name="Book Title" w:uiPriority="33" w:qFormat="1"/>
-    <w:lsdException w:name="Bibliography" w:semiHidden="1" w:uiPriority="37" w:unhideWhenUsed="1"/>
-    <w:lsdException w:name="TOC Heading" w:semiHidden="1" w:uiPriority="39" w:unhideWhenUsed="1" w:qFormat="1"/>
-    <w:lsdException w:name="Plain Table 1" w:uiPriority="41"/>
-    <w:lsdException w:name="Plain Table 2" w:uiPriority="42"/>
-    <w:lsdException w:name="Plain Table 3" w:uiPriority="43"/>
-    <w:lsdException w:name="Plain Table 4" w:uiPriority="44"/>
-    <w:lsdException w:name="Plain Table 5" w:uiPriority="45"/>
-    <w:lsdException w:name="Grid Table Light" w:uiPriority="40"/>
-    <w:lsdException w:name="Grid Table 1 Light" w:uiPriority="46"/>
-    <w:lsdException w:name="Grid Table 2" w:uiPriority="47"/>
-    <w:lsdException w:name="Grid Table 3" w:uiPriority="48"/>
-    <w:lsdException w:name="Grid Table 4" w:uiPriority="49"/>
-    <w:lsdException w:name="Grid Table 5 Dark" w:uiPriority="50"/>
-    <w:lsdException w:name="Grid Table 6 Colorful" w:uiPriority="51"/>
-    <w:lsdException w:name="Grid Table 7 Colorful" w:uiPriority="52"/>
-    <w:lsdException w:name="Grid Table 1 Light Accent 1" w:uiPriority="46"/>
-    <w:lsdException w:name="Grid Table 2 Accent 1" w:uiPriority="47"/>
-    <w:lsdException w:name="Grid Table 3 Accent 1" w:uiPriority="48"/>
-    <w:lsdException w:name="Grid Table 4 Accent 1" w:uiPriority="49"/>
-    <w:lsdException w:name="Grid Table 5 Dark Accent 1" w:uiPriority="50"/>
-    <w:lsdException w:name="Grid Table 6 Colorful Accent 1" w:uiPriority="51"/>
-    <w:lsdException w:name="Grid Table 7 Colorful Accent 1" w:uiPriority="52"/>
-    <w:lsdException w:name="Grid Table 1 Light Accent 2" w:uiPriority="46"/>
-    <w:lsdException w:name="Grid Table 2 Accent 2" w:uiPriority="47"/>
-    <w:lsdException w:name="Grid Table 3 Accent 2" w:uiPriority="48"/>
-    <w:lsdException w:name="Grid Table 4 Accent 2" w:uiPriority="49"/>
-    <w:lsdException w:name="Grid Table 5 Dark Accent 2" w:uiPriority="50"/>
-    <w:lsdException w:name="Grid Table 6 Colorful Accent 2" w:uiPriority="51"/>
-    <w:lsdException w:name="Grid Table 7 Colorful Accent 2" w:uiPriority="52"/>
-    <w:lsdException w:name="Grid Table 1 Light Accent 3" w:uiPriority="46"/>
-    <w:lsdException w:name="Grid Table 2 Accent 3" w:uiPriority="47"/>
-    <w:lsdException w:name="Grid Table 3 Accent 3" w:uiPriority="48"/>
-    <w:lsdException w:name="Grid Table 4 Accent 3" w:uiPriority="49"/>
-    <w:lsdException w:name="Grid Table 5 Dark Accent 3" w:uiPriority="50"/>
-    <w:lsdException w:name="Grid Table 6 Colorful Accent 3" w:uiPriority="51"/>
-    <w:lsdException w:name="Grid Table 7 Colorful Accent 3" w:uiPriority="52"/>
-    <w:lsdException w:name="Grid Table 1 Light Accent 4" w:uiPriority="46"/>
-    <w:lsdException w:name="Grid Table 2 Accent 4" w:uiPriority="47"/>
-    <w:lsdException w:name="Grid Table 3 Accent 4" w:uiPriority="48"/>
-    <w:lsdException w:name="Grid Table 4 Accent 4" w:uiPriority="49"/>
-    <w:lsdException w:name="Grid Table 5 Dark Accent 4" w:uiPriority="50"/>
-    <w:lsdException w:name="Grid Table 6 Colorful Accent 4" w:uiPriority="51"/>
-    <w:lsdException w:name="Grid Table 7 Colorful Accent 4" w:uiPriority="52"/>
-    <w:lsdException w:name="Grid Table 1 Light Accent 5" w:uiPriority="46"/>
-    <w:lsdException w:name="Grid Table 2 Accent 5" w:uiPriority="47"/>
-    <w:lsdException w:name="Grid Table 3 Accent 5" w:uiPriority="48"/>
-    <w:lsdException w:name="Grid Table 4 Accent 5" w:uiPriority="49"/>
-    <w:lsdException w:name="Grid Table 5 Dark Accent 5" w:uiPriority="50"/>
-    <w:lsdException w:name="Grid Table 6 Colorful Accent 5" w:uiPriority="51"/>
-    <w:lsdException w:name="Grid Table 7 Colorful Accent 5" w:uiPriority="52"/>
-    <w:lsdException w:name="Grid Table 1 Light Accent 6" w:uiPriority="46"/>
-    <w:lsdException w:name="Grid Table 2 Accent 6" w:uiPriority="47"/>
-    <w:lsdException w:name="Grid Table 3 Accent 6" w:uiPriority="48"/>
-    <w:lsdException w:name="Grid Table 4 Accent 6" w:uiPriority="49"/>
-    <w:lsdException w:name="Grid Table 5 Dark Accent 6" w:uiPriority="50"/>
-    <w:lsdException w:name="Grid Table 6 Colorful Accent 6" w:uiPriority="51"/>
-    <w:lsdException w:name="Grid Table 7 Colorful Accent 6" w:uiPriority="52"/>
-    <w:lsdException w:name="List Table 1 Light" w:uiPriority="46"/>
-    <w:lsdException w:name="List Table 2" w:uiPriority="47"/>
-    <w:lsdException w:name="List Table 3" w:uiPriority="48"/>
-    <w:lsdException w:name="List Table 4" w:uiPriority="49"/>
-    <w:lsdException w:name="List Table 5 Dark" w:uiPriority="50"/>
-    <w:lsdException w:name="List Table 6 Colorful" w:uiPriority="51"/>
-    <w:lsdException w:name="List Table 7 Colorful" w:uiPriority="52"/>
-    <w:lsdException w:name="List Table 1 Light Accent 1" w:uiPriority="46"/>
-    <w:lsdException w:name="List Table 2 Accent 1" w:uiPriority="47"/>
-    <w:lsdException w:name="List Table 3 Accent 1" w:uiPriority="48"/>
-    <w:lsdException w:name="List Table 4 Accent 1" w:uiPriority="49"/>
-    <w:lsdException w:name="List Table 5 Dark Accent 1" w:uiPriority="50"/>
-    <w:lsdException w:name="List Table 6 Colorful Accent 1" w:uiPriority="51"/>
-    <w:lsdException w:name="List Table 7 Colorful Accent 1" w:uiPriority="52"/>
-    <w:lsdException w:name="List Table 1 Light Accent 2" w:uiPriority="46"/>
-    <w:lsdException w:name="List Table 2 Accent 2" w:uiPriority="47"/>
-    <w:lsdException w:name="List Table 3 Accent 2" w:uiPriority="48"/>
-    <w:lsdException w:name="List Table 4 Accent 2" w:uiPriority="49"/>
-    <w:lsdException w:name="List Table 5 Dark Accent 2" w:uiPriority="50"/>
-    <w:lsdException w:name="List Table 6 Colorful Accent 2" w:uiPriority="51"/>
-    <w:lsdException w:name="List Table 7 Colorful Accent 2" w:uiPriority="52"/>
-    <w:lsdException w:name="List Table 1 Light Accent 3" w:uiPriority="46"/>
-    <w:lsdException w:name="List Table 2 Accent 3" w:uiPriority="47"/>
-    <w:lsdException w:name="List Table 3 Accent 3" w:uiPriority="48"/>
-    <w:lsdException w:name="List Table 4 Accent 3" w:uiPriority="49"/>
-    <w:lsdException w:name="List Table 5 Dark Accent 3" w:uiPriority="50"/>
-    <w:lsdException w:name="List Table 6 Colorful Accent 3" w:uiPriority="51"/>
-    <w:lsdException w:name="List Table 7 Colorful Accent 3" w:uiPriority="52"/>
-    <w:lsdException w:name="List Table 1 Light Accent 4" w:uiPriority="46"/>
-    <w:lsdException w:name="List Table 2 Accent 4" w:uiPriority="47"/>
-    <w:lsdException w:name="List Table 3 Accent 4" w:uiPriority="48"/>
-    <w:lsdException w:name="List Table 4 Accent 4" w:uiPriority="49"/>
-    <w:lsdException w:name="List Table 5 Dark Accent 4" w:uiPriority="50"/>
-    <w:lsdException w:name="List Table 6 Colorful Accent 4" w:uiPriority="51"/>
-    <w:lsdException w:name="List Table 7 Colorful Accent 4" w:uiPriority="52"/>
-    <w:lsdException w:name="List Table 1 Light Accent 5" w:uiPriority="46"/>
-    <w:lsdException w:name="List Table 2 Accent 5" w:uiPriority="47"/>
-    <w:lsdException w:name="List Table 3 Accent 5" w:uiPriority="48"/>
-    <w:lsdException w:name="List Table 4 Accent 5" w:uiPriority="49"/>
-    <w:lsdException w:name="List Table 5 Dark Accent 5" w:uiPriority="50"/>
-    <w:lsdException w:name="List Table 6 Colorful Accent 5" w:uiPriority="51"/>
-    <w:lsdException w:name="List Table 7 Colorful Accent 5" w:uiPriority="52"/>
-    <w:lsdException w:name="List Table 1 Light Accent 6" w:uiPriority="46"/>
-    <w:lsdException w:name="List Table 2 Accent 6" w:uiPriority="47"/>
-    <w:lsdException w:name="List Table 3 Accent 6" w:uiPriority="48"/>
-    <w:lsdException w:name="List Table 4 Accent 6" w:uiPriority="49"/>
-    <w:lsdException w:name="List Table 5 Dark Accent 6" w:uiPriority="50"/>
-    <w:lsdException w:name="List Table 6 Colorful Accent 6" w:uiPriority="51"/>
-    <w:lsdException w:name="List Table 7 Colorful Accent 6" w:uiPriority="52"/>
-    <w:lsdException w:name="Mention" w:semiHidden="1" w:unhideWhenUsed="1"/>
-    <w:lsdException w:name="Smart Hyperlink" w:semiHidden="1" w:unhideWhenUsed="1"/>
-    <w:lsdException w:name="Hashtag" w:semiHidden="1" w:unhideWhenUsed="1"/>
+  <w:latentStyles w:defLockedState="0" w:defUIPriority="99" w:defSemiHidden="1" w:defUnhideWhenUsed="1" w:defQFormat="0" w:count="267">
+    <w:lsdException w:name="Normal" w:semiHidden="0" w:uiPriority="0" w:unhideWhenUsed="0" w:qFormat="1"/>
+    <w:lsdException w:name="heading 1" w:semiHidden="0" w:uiPriority="9" w:unhideWhenUsed="0" w:qFormat="1"/>
+    <w:lsdException w:name="heading 2" w:uiPriority="9" w:qFormat="1"/>
+    <w:lsdException w:name="heading 3" w:uiPriority="9" w:qFormat="1"/>
+    <w:lsdException w:name="heading 4" w:uiPriority="9" w:qFormat="1"/>
+    <w:lsdException w:name="heading 5" w:uiPriority="9" w:qFormat="1"/>
+    <w:lsdException w:name="heading 6" w:uiPriority="9" w:qFormat="1"/>
+    <w:lsdException w:name="heading 7" w:uiPriority="9" w:qFormat="1"/>
+    <w:lsdException w:name="heading 8" w:uiPriority="9" w:qFormat="1"/>
+    <w:lsdException w:name="heading 9" w:uiPriority="9" w:qFormat="1"/>
+    <w:lsdException w:name="toc 1" w:uiPriority="39"/>
+    <w:lsdException w:name="toc 2" w:uiPriority="39"/>
+    <w:lsdException w:name="toc 3" w:uiPriority="39"/>
+    <w:lsdException w:name="toc 4" w:uiPriority="39"/>
+    <w:lsdException w:name="toc 5" w:uiPriority="39"/>
+    <w:lsdException w:name="toc 6" w:uiPriority="39"/>
+    <w:lsdException w:name="toc 7" w:uiPriority="39"/>
+    <w:lsdException w:name="toc 8" w:uiPriority="39"/>
+    <w:lsdException w:name="toc 9" w:uiPriority="39"/>
+    <w:lsdException w:name="caption" w:uiPriority="35" w:qFormat="1"/>
+    <w:lsdException w:name="Title" w:semiHidden="0" w:uiPriority="10" w:unhideWhenUsed="0" w:qFormat="1"/>
+    <w:lsdException w:name="Default Paragraph Font" w:uiPriority="1"/>
+    <w:lsdException w:name="Subtitle" w:semiHidden="0" w:uiPriority="11" w:unhideWhenUsed="0" w:qFormat="1"/>
+    <w:lsdException w:name="Strong" w:semiHidden="0" w:uiPriority="22" w:unhideWhenUsed="0" w:qFormat="1"/>
+    <w:lsdException w:name="Emphasis" w:semiHidden="0" w:uiPriority="20" w:unhideWhenUsed="0" w:qFormat="1"/>
+    <w:lsdException w:name="Table Grid" w:semiHidden="0" w:uiPriority="39" w:unhideWhenUsed="0"/>
+    <w:lsdException w:name="Placeholder Text" w:unhideWhenUsed="0"/>
+    <w:lsdException w:name="No Spacing" w:semiHidden="0" w:uiPriority="1" w:unhideWhenUsed="0" w:qFormat="1"/>
+    <w:lsdException w:name="Light Shading" w:semiHidden="0" w:uiPriority="60" w:unhideWhenUsed="0"/>
+    <w:lsdException w:name="Light List" w:semiHidden="0" w:uiPriority="61" w:unhideWhenUsed="0"/>
+    <w:lsdException w:name="Light Grid" w:semiHidden="0" w:uiPriority="62" w:unhideWhenUsed="0"/>
+    <w:lsdException w:name="Medium Shading 1" w:semiHidden="0" w:uiPriority="63" w:unhideWhenUsed="0"/>
+    <w:lsdException w:name="Medium Shading 2" w:semiHidden="0" w:uiPriority="64" w:unhideWhenUsed="0"/>
+    <w:lsdException w:name="Medium List 1" w:semiHidden="0" w:uiPriority="65" w:unhideWhenUsed="0"/>
+    <w:lsdException w:name="Medium List 2" w:semiHidden="0" w:uiPriority="66" w:unhideWhenUsed="0"/>
+    <w:lsdException w:name="Medium Grid 1" w:semiHidden="0" w:uiPriority="67" w:unhideWhenUsed="0"/>
+    <w:lsdException w:name="Medium Grid 2" w:semiHidden="0" w:uiPriority="68" w:unhideWhenUsed="0"/>
+    <w:lsdException w:name="Medium Grid 3" w:semiHidden="0" w:uiPriority="69" w:unhideWhenUsed="0"/>
+    <w:lsdException w:name="Dark List" w:semiHidden="0" w:uiPriority="70" w:unhideWhenUsed="0"/>
+    <w:lsdException w:name="Colorful Shading" w:semiHidden="0" w:uiPriority="71" w:unhideWhenUsed="0"/>
+    <w:lsdException w:name="Colorful List" w:semiHidden="0" w:uiPriority="72" w:unhideWhenUsed="0"/>
+    <w:lsdException w:name="Colorful Grid" w:semiHidden="0" w:uiPriority="73" w:unhideWhenUsed="0"/>
+    <w:lsdException w:name="Light Shading Accent 1" w:semiHidden="0" w:uiPriority="60" w:unhideWhenUsed="0"/>
+    <w:lsdException w:name="Light List Accent 1" w:semiHidden="0" w:uiPriority="61" w:unhideWhenUsed="0"/>
+    <w:lsdException w:name="Light Grid Accent 1" w:semiHidden="0" w:uiPriority="62" w:unhideWhenUsed="0"/>
+    <w:lsdException w:name="Medium Shading 1 Accent 1" w:semiHidden="0" w:uiPriority="63" w:unhideWhenUsed="0"/>
+    <w:lsdException w:name="Medium Shading 2 Accent 1" w:semiHidden="0" w:uiPriority="64" w:unhideWhenUsed="0"/>
+    <w:lsdException w:name="Medium List 1 Accent 1" w:semiHidden="0" w:uiPriority="65" w:unhideWhenUsed="0"/>
+    <w:lsdException w:name="Revision" w:unhideWhenUsed="0"/>
+    <w:lsdException w:name="List Paragraph" w:semiHidden="0" w:uiPriority="34" w:unhideWhenUsed="0" w:qFormat="1"/>
+    <w:lsdException w:name="Quote" w:semiHidden="0" w:uiPriority="29" w:unhideWhenUsed="0" w:qFormat="1"/>
+    <w:lsdException w:name="Intense Quote" w:semiHidden="0" w:uiPriority="30" w:unhideWhenUsed="0" w:qFormat="1"/>
+    <w:lsdException w:name="Medium List 2 Accent 1" w:semiHidden="0" w:uiPriority="66" w:unhideWhenUsed="0"/>
+    <w:lsdException w:name="Medium Grid 1 Accent 1" w:semiHidden="0" w:uiPriority="67" w:unhideWhenUsed="0"/>
+    <w:lsdException w:name="Medium Grid 2 Accent 1" w:semiHidden="0" w:uiPriority="68" w:unhideWhenUsed="0"/>
+    <w:lsdException w:name="Medium Grid 3 Accent 1" w:semiHidden="0" w:uiPriority="69" w:unhideWhenUsed="0"/>
+    <w:lsdException w:name="Dark List Accent 1" w:semiHidden="0" w:uiPriority="70" w:unhideWhenUsed="0"/>
+    <w:lsdException w:name="Colorful Shading Accent 1" w:semiHidden="0" w:uiPriority="71" w:unhideWhenUsed="0"/>
+    <w:lsdException w:name="Colorful List Accent 1" w:semiHidden="0" w:uiPriority="72" w:unhideWhenUsed="0"/>
+    <w:lsdException w:name="Colorful Grid Accent 1" w:semiHidden="0" w:uiPriority="73" w:unhideWhenUsed="0"/>
+    <w:lsdException w:name="Light Shading Accent 2" w:semiHidden="0" w:uiPriority="60" w:unhideWhenUsed="0"/>
+    <w:lsdException w:name="Light List Accent 2" w:semiHidden="0" w:uiPriority="61" w:unhideWhenUsed="0"/>
+    <w:lsdException w:name="Light Grid Accent 2" w:semiHidden="0" w:uiPriority="62" w:unhideWhenUsed="0"/>
+    <w:lsdException w:name="Medium Shading 1 Accent 2" w:semiHidden="0" w:uiPriority="63" w:unhideWhenUsed="0"/>
+    <w:lsdException w:name="Medium Shading 2 Accent 2" w:semiHidden="0" w:uiPriority="64" w:unhideWhenUsed="0"/>
+    <w:lsdException w:name="Medium List 1 Accent 2" w:semiHidden="0" w:uiPriority="65" w:unhideWhenUsed="0"/>
+    <w:lsdException w:name="Medium List 2 Accent 2" w:semiHidden="0" w:uiPriority="66" w:unhideWhenUsed="0"/>
+    <w:lsdException w:name="Medium Grid 1 Accent 2" w:semiHidden="0" w:uiPriority="67" w:unhideWhenUsed="0"/>
+    <w:lsdException w:name="Medium Grid 2 Accent 2" w:semiHidden="0" w:uiPriority="68" w:unhideWhenUsed="0"/>
+    <w:lsdException w:name="Medium Grid 3 Accent 2" w:semiHidden="0" w:uiPriority="69" w:unhideWhenUsed="0"/>
+    <w:lsdException w:name="Dark List Accent 2" w:semiHidden="0" w:uiPriority="70" w:unhideWhenUsed="0"/>
+    <w:lsdException w:name="Colorful Shading Accent 2" w:semiHidden="0" w:uiPriority="71" w:unhideWhenUsed="0"/>
+    <w:lsdException w:name="Colorful List Accent 2" w:semiHidden="0" w:uiPriority="72" w:unhideWhenUsed="0"/>
+    <w:lsdException w:name="Colorful Grid Accent 2" w:semiHidden="0" w:uiPriority="73" w:unhideWhenUsed="0"/>
+    <w:lsdException w:name="Light Shading Accent 3" w:semiHidden="0" w:uiPriority="60" w:unhideWhenUsed="0"/>
+    <w:lsdException w:name="Light List Accent 3" w:semiHidden="0" w:uiPriority="61" w:unhideWhenUsed="0"/>
+    <w:lsdException w:name="Light Grid Accent 3" w:semiHidden="0" w:uiPriority="62" w:unhideWhenUsed="0"/>
+    <w:lsdException w:name="Medium Shading 1 Accent 3" w:semiHidden="0" w:uiPriority="63" w:unhideWhenUsed="0"/>
+    <w:lsdException w:name="Medium Shading 2 Accent 3" w:semiHidden="0" w:uiPriority="64" w:unhideWhenUsed="0"/>
+    <w:lsdException w:name="Medium List 1 Accent 3" w:semiHidden="0" w:uiPriority="65" w:unhideWhenUsed="0"/>
+    <w:lsdException w:name="Medium List 2 Accent 3" w:semiHidden="0" w:uiPriority="66" w:unhideWhenUsed="0"/>
+    <w:lsdException w:name="Medium Grid 1 Accent 3" w:semiHidden="0" w:uiPriority="67" w:unhideWhenUsed="0"/>
+    <w:lsdException w:name="Medium Grid 2 Accent 3" w:semiHidden="0" w:uiPriority="68" w:unhideWhenUsed="0"/>
+    <w:lsdException w:name="Medium Grid 3 Accent 3" w:semiHidden="0" w:uiPriority="69" w:unhideWhenUsed="0"/>
+    <w:lsdException w:name="Dark List Accent 3" w:semiHidden="0" w:uiPriority="70" w:unhideWhenUsed="0"/>
+    <w:lsdException w:name="Colorful Shading Accent 3" w:semiHidden="0" w:uiPriority="71" w:unhideWhenUsed="0"/>
+    <w:lsdException w:name="Colorful List Accent 3" w:semiHidden="0" w:uiPriority="72" w:unhideWhenUsed="0"/>
+    <w:lsdException w:name="Colorful Grid Accent 3" w:semiHidden="0" w:uiPriority="73" w:unhideWhenUsed="0"/>
+    <w:lsdException w:name="Light Shading Accent 4" w:semiHidden="0" w:uiPriority="60" w:unhideWhenUsed="0"/>
+    <w:lsdException w:name="Light List Accent 4" w:semiHidden="0" w:uiPriority="61" w:unhideWhenUsed="0"/>
+    <w:lsdException w:name="Light Grid Accent 4" w:semiHidden="0" w:uiPriority="62" w:unhideWhenUsed="0"/>
+    <w:lsdException w:name="Medium Shading 1 Accent 4" w:semiHidden="0" w:uiPriority="63" w:unhideWhenUsed="0"/>
+    <w:lsdException w:name="Medium Shading 2 Accent 4" w:semiHidden="0" w:uiPriority="64" w:unhideWhenUsed="0"/>
+    <w:lsdException w:name="Medium List 1 Accent 4" w:semiHidden="0" w:uiPriority="65" w:unhideWhenUsed="0"/>
+    <w:lsdException w:name="Medium List 2 Accent 4" w:semiHidden="0" w:uiPriority="66" w:unhideWhenUsed="0"/>
+    <w:lsdException w:name="Medium Grid 1 Accent 4" w:semiHidden="0" w:uiPriority="67" w:unhideWhenUsed="0"/>
+    <w:lsdException w:name="Medium Grid 2 Accent 4" w:semiHidden="0" w:uiPriority="68" w:unhideWhenUsed="0"/>
+    <w:lsdException w:name="Medium Grid 3 Accent 4" w:semiHidden="0" w:uiPriority="69" w:unhideWhenUsed="0"/>
+    <w:lsdException w:name="Dark List Accent 4" w:semiHidden="0" w:uiPriority="70" w:unhideWhenUsed="0"/>
+    <w:lsdException w:name="Colorful Shading Accent 4" w:semiHidden="0" w:uiPriority="71" w:unhideWhenUsed="0"/>
+    <w:lsdException w:name="Colorful List Accent 4" w:semiHidden="0" w:uiPriority="72" w:unhideWhenUsed="0"/>
+    <w:lsdException w:name="Colorful Grid Accent 4" w:semiHidden="0" w:uiPriority="73" w:unhideWhenUsed="0"/>
+    <w:lsdException w:name="Light Shading Accent 5" w:semiHidden="0" w:uiPriority="60" w:unhideWhenUsed="0"/>
+    <w:lsdException w:name="Light List Accent 5" w:semiHidden="0" w:uiPriority="61" w:unhideWhenUsed="0"/>
+    <w:lsdException w:name="Light Grid Accent 5" w:semiHidden="0" w:uiPriority="62" w:unhideWhenUsed="0"/>
+    <w:lsdException w:name="Medium Shading 1 Accent 5" w:semiHidden="0" w:uiPriority="63" w:unhideWhenUsed="0"/>
+    <w:lsdException w:name="Medium Shading 2 Accent 5" w:semiHidden="0" w:uiPriority="64" w:unhideWhenUsed="0"/>
+    <w:lsdException w:name="Medium List 1 Accent 5" w:semiHidden="0" w:uiPriority="65" w:unhideWhenUsed="0"/>
+    <w:lsdException w:name="Medium List 2 Accent 5" w:semiHidden="0" w:uiPriority="66" w:unhideWhenUsed="0"/>
+    <w:lsdException w:name="Medium Grid 1 Accent 5" w:semiHidden="0" w:uiPriority="67" w:unhideWhenUsed="0"/>
+    <w:lsdException w:name="Medium Grid 2 Accent 5" w:semiHidden="0" w:uiPriority="68" w:unhideWhenUsed="0"/>
+    <w:lsdException w:name="Medium Grid 3 Accent 5" w:semiHidden="0" w:uiPriority="69" w:unhideWhenUsed="0"/>
+    <w:lsdException w:name="Dark List Accent 5" w:semiHidden="0" w:uiPriority="70" w:unhideWhenUsed="0"/>
+    <w:lsdException w:name="Colorful Shading Accent 5" w:semiHidden="0" w:uiPriority="71" w:unhideWhenUsed="0"/>
+    <w:lsdException w:name="Colorful List Accent 5" w:semiHidden="0" w:uiPriority="72" w:unhideWhenUsed="0"/>
+    <w:lsdException w:name="Colorful Grid Accent 5" w:semiHidden="0" w:uiPriority="73" w:unhideWhenUsed="0"/>
+    <w:lsdException w:name="Light Shading Accent 6" w:semiHidden="0" w:uiPriority="60" w:unhideWhenUsed="0"/>
+    <w:lsdException w:name="Light List Accent 6" w:semiHidden="0" w:uiPriority="61" w:unhideWhenUsed="0"/>
+    <w:lsdException w:name="Light Grid Accent 6" w:semiHidden="0" w:uiPriority="62" w:unhideWhenUsed="0"/>
+    <w:lsdException w:name="Medium Shading 1 Accent 6" w:semiHidden="0" w:uiPriority="63" w:unhideWhenUsed="0"/>
+    <w:lsdException w:name="Medium Shading 2 Accent 6" w:semiHidden="0" w:uiPriority="64" w:unhideWhenUsed="0"/>
+    <w:lsdException w:name="Medium List 1 Accent 6" w:semiHidden="0" w:uiPriority="65" w:unhideWhenUsed="0"/>
+    <w:lsdException w:name="Medium List 2 Accent 6" w:semiHidden="0" w:uiPriority="66" w:unhideWhenUsed="0"/>
+    <w:lsdException w:name="Medium Grid 1 Accent 6" w:semiHidden="0" w:uiPriority="67" w:unhideWhenUsed="0"/>
+    <w:lsdException w:name="Medium Grid 2 Accent 6" w:semiHidden="0" w:uiPriority="68" w:unhideWhenUsed="0"/>
+    <w:lsdException w:name="Medium Grid 3 Accent 6" w:semiHidden="0" w:uiPriority="69" w:unhideWhenUsed="0"/>
+    <w:lsdException w:name="Dark List Accent 6" w:semiHidden="0" w:uiPriority="70" w:unhideWhenUsed="0"/>
+    <w:lsdException w:name="Colorful Shading Accent 6" w:semiHidden="0" w:uiPriority="71" w:unhideWhenUsed="0"/>
+    <w:lsdException w:name="Colorful List Accent 6" w:semiHidden="0" w:uiPriority="72" w:unhideWhenUsed="0"/>
+    <w:lsdException w:name="Colorful Grid Accent 6" w:semiHidden="0" w:uiPriority="73" w:unhideWhenUsed="0"/>
+    <w:lsdException w:name="Subtle Emphasis" w:semiHidden="0" w:uiPriority="19" w:unhideWhenUsed="0" w:qFormat="1"/>
+    <w:lsdException w:name="Intense Emphasis" w:semiHidden="0" w:uiPriority="21" w:unhideWhenUsed="0" w:qFormat="1"/>
+    <w:lsdException w:name="Subtle Reference" w:semiHidden="0" w:uiPriority="31" w:unhideWhenUsed="0" w:qFormat="1"/>
+    <w:lsdException w:name="Intense Reference" w:semiHidden="0" w:uiPriority="32" w:unhideWhenUsed="0" w:qFormat="1"/>
+    <w:lsdException w:name="Book Title" w:semiHidden="0" w:uiPriority="33" w:unhideWhenUsed="0" w:qFormat="1"/>
+    <w:lsdException w:name="Bibliography" w:uiPriority="37"/>
+    <w:lsdException w:name="TOC Heading" w:uiPriority="39" w:qFormat="1"/>
   </w:latentStyles>
   <w:style w:type="paragraph" w:default="1" w:styleId="Normal">
     <w:name w:val="Normal"/>
@@ -4068,7 +4711,7 @@
       </w:tblBorders>
     </w:tblPr>
   </w:style>
-  <w:style w:type="table" w:styleId="TabeladeGrade1Clara">
+  <w:style w:type="table" w:customStyle="1" w:styleId="GridTable1Light">
     <w:name w:val="Grid Table 1 Light"/>
     <w:basedOn w:val="Tabelanormal"/>
     <w:uiPriority w:val="46"/>
@@ -4312,7 +4955,7 @@
       <w:szCs w:val="18"/>
     </w:rPr>
   </w:style>
-  <w:style w:type="character" w:styleId="Meno">
+  <w:style w:type="character" w:customStyle="1" w:styleId="Mention">
     <w:name w:val="Mention"/>
     <w:basedOn w:val="Fontepargpadro"/>
     <w:uiPriority w:val="99"/>
@@ -4382,6 +5025,663 @@
     <w:pPr>
       <w:ind w:left="720"/>
       <w:contextualSpacing/>
+    </w:pPr>
+  </w:style>
+  <w:style w:type="paragraph" w:styleId="SemEspaamento">
+    <w:name w:val="No Spacing"/>
+    <w:uiPriority w:val="1"/>
+    <w:qFormat/>
+    <w:rsid w:val="006A1606"/>
+    <w:pPr>
+      <w:spacing w:after="0" w:line="240" w:lineRule="auto"/>
+    </w:pPr>
+  </w:style>
+</w:styles>
+</file>
+
+<file path=word/stylesWithEffects.xml><?xml version="1.0" encoding="utf-8"?>
+<w:styles xmlns:wpc="http://schemas.microsoft.com/office/word/2010/wordprocessingCanvas" xmlns:mc="http://schemas.openxmlformats.org/markup-compatibility/2006" xmlns:o="urn:schemas-microsoft-com:office:office" xmlns:r="http://schemas.openxmlformats.org/officeDocument/2006/relationships" xmlns:m="http://schemas.openxmlformats.org/officeDocument/2006/math" xmlns:v="urn:schemas-microsoft-com:vml" xmlns:wp14="http://schemas.microsoft.com/office/word/2010/wordprocessingDrawing" xmlns:wp="http://schemas.openxmlformats.org/drawingml/2006/wordprocessingDrawing" xmlns:w10="urn:schemas-microsoft-com:office:word" xmlns:w="http://schemas.openxmlformats.org/wordprocessingml/2006/main" xmlns:w14="http://schemas.microsoft.com/office/word/2010/wordml" xmlns:wpg="http://schemas.microsoft.com/office/word/2010/wordprocessingGroup" xmlns:wpi="http://schemas.microsoft.com/office/word/2010/wordprocessingInk" xmlns:wne="http://schemas.microsoft.com/office/word/2006/wordml" xmlns:wps="http://schemas.microsoft.com/office/word/2010/wordprocessingShape" mc:Ignorable="w14 wp14">
+  <w:docDefaults>
+    <w:rPrDefault>
+      <w:rPr>
+        <w:rFonts w:asciiTheme="minorHAnsi" w:eastAsiaTheme="minorHAnsi" w:hAnsiTheme="minorHAnsi" w:cstheme="minorBidi"/>
+        <w:sz w:val="22"/>
+        <w:szCs w:val="22"/>
+        <w:lang w:val="pt-BR" w:eastAsia="en-US" w:bidi="ar-SA"/>
+      </w:rPr>
+    </w:rPrDefault>
+    <w:pPrDefault>
+      <w:pPr>
+        <w:spacing w:after="160" w:line="259" w:lineRule="auto"/>
+      </w:pPr>
+    </w:pPrDefault>
+  </w:docDefaults>
+  <w:latentStyles w:defLockedState="0" w:defUIPriority="99" w:defSemiHidden="1" w:defUnhideWhenUsed="1" w:defQFormat="0" w:count="267">
+    <w:lsdException w:name="Normal" w:semiHidden="0" w:uiPriority="0" w:unhideWhenUsed="0" w:qFormat="1"/>
+    <w:lsdException w:name="heading 1" w:semiHidden="0" w:uiPriority="9" w:unhideWhenUsed="0" w:qFormat="1"/>
+    <w:lsdException w:name="heading 2" w:uiPriority="9" w:qFormat="1"/>
+    <w:lsdException w:name="heading 3" w:uiPriority="9" w:qFormat="1"/>
+    <w:lsdException w:name="heading 4" w:uiPriority="9" w:qFormat="1"/>
+    <w:lsdException w:name="heading 5" w:uiPriority="9" w:qFormat="1"/>
+    <w:lsdException w:name="heading 6" w:uiPriority="9" w:qFormat="1"/>
+    <w:lsdException w:name="heading 7" w:uiPriority="9" w:qFormat="1"/>
+    <w:lsdException w:name="heading 8" w:uiPriority="9" w:qFormat="1"/>
+    <w:lsdException w:name="heading 9" w:uiPriority="9" w:qFormat="1"/>
+    <w:lsdException w:name="toc 1" w:uiPriority="39"/>
+    <w:lsdException w:name="toc 2" w:uiPriority="39"/>
+    <w:lsdException w:name="toc 3" w:uiPriority="39"/>
+    <w:lsdException w:name="toc 4" w:uiPriority="39"/>
+    <w:lsdException w:name="toc 5" w:uiPriority="39"/>
+    <w:lsdException w:name="toc 6" w:uiPriority="39"/>
+    <w:lsdException w:name="toc 7" w:uiPriority="39"/>
+    <w:lsdException w:name="toc 8" w:uiPriority="39"/>
+    <w:lsdException w:name="toc 9" w:uiPriority="39"/>
+    <w:lsdException w:name="caption" w:uiPriority="35" w:qFormat="1"/>
+    <w:lsdException w:name="Title" w:semiHidden="0" w:uiPriority="10" w:unhideWhenUsed="0" w:qFormat="1"/>
+    <w:lsdException w:name="Default Paragraph Font" w:uiPriority="1"/>
+    <w:lsdException w:name="Subtitle" w:semiHidden="0" w:uiPriority="11" w:unhideWhenUsed="0" w:qFormat="1"/>
+    <w:lsdException w:name="Strong" w:semiHidden="0" w:uiPriority="22" w:unhideWhenUsed="0" w:qFormat="1"/>
+    <w:lsdException w:name="Emphasis" w:semiHidden="0" w:uiPriority="20" w:unhideWhenUsed="0" w:qFormat="1"/>
+    <w:lsdException w:name="Table Grid" w:semiHidden="0" w:uiPriority="39" w:unhideWhenUsed="0"/>
+    <w:lsdException w:name="Placeholder Text" w:unhideWhenUsed="0"/>
+    <w:lsdException w:name="No Spacing" w:semiHidden="0" w:uiPriority="1" w:unhideWhenUsed="0" w:qFormat="1"/>
+    <w:lsdException w:name="Light Shading" w:semiHidden="0" w:uiPriority="60" w:unhideWhenUsed="0"/>
+    <w:lsdException w:name="Light List" w:semiHidden="0" w:uiPriority="61" w:unhideWhenUsed="0"/>
+    <w:lsdException w:name="Light Grid" w:semiHidden="0" w:uiPriority="62" w:unhideWhenUsed="0"/>
+    <w:lsdException w:name="Medium Shading 1" w:semiHidden="0" w:uiPriority="63" w:unhideWhenUsed="0"/>
+    <w:lsdException w:name="Medium Shading 2" w:semiHidden="0" w:uiPriority="64" w:unhideWhenUsed="0"/>
+    <w:lsdException w:name="Medium List 1" w:semiHidden="0" w:uiPriority="65" w:unhideWhenUsed="0"/>
+    <w:lsdException w:name="Medium List 2" w:semiHidden="0" w:uiPriority="66" w:unhideWhenUsed="0"/>
+    <w:lsdException w:name="Medium Grid 1" w:semiHidden="0" w:uiPriority="67" w:unhideWhenUsed="0"/>
+    <w:lsdException w:name="Medium Grid 2" w:semiHidden="0" w:uiPriority="68" w:unhideWhenUsed="0"/>
+    <w:lsdException w:name="Medium Grid 3" w:semiHidden="0" w:uiPriority="69" w:unhideWhenUsed="0"/>
+    <w:lsdException w:name="Dark List" w:semiHidden="0" w:uiPriority="70" w:unhideWhenUsed="0"/>
+    <w:lsdException w:name="Colorful Shading" w:semiHidden="0" w:uiPriority="71" w:unhideWhenUsed="0"/>
+    <w:lsdException w:name="Colorful List" w:semiHidden="0" w:uiPriority="72" w:unhideWhenUsed="0"/>
+    <w:lsdException w:name="Colorful Grid" w:semiHidden="0" w:uiPriority="73" w:unhideWhenUsed="0"/>
+    <w:lsdException w:name="Light Shading Accent 1" w:semiHidden="0" w:uiPriority="60" w:unhideWhenUsed="0"/>
+    <w:lsdException w:name="Light List Accent 1" w:semiHidden="0" w:uiPriority="61" w:unhideWhenUsed="0"/>
+    <w:lsdException w:name="Light Grid Accent 1" w:semiHidden="0" w:uiPriority="62" w:unhideWhenUsed="0"/>
+    <w:lsdException w:name="Medium Shading 1 Accent 1" w:semiHidden="0" w:uiPriority="63" w:unhideWhenUsed="0"/>
+    <w:lsdException w:name="Medium Shading 2 Accent 1" w:semiHidden="0" w:uiPriority="64" w:unhideWhenUsed="0"/>
+    <w:lsdException w:name="Medium List 1 Accent 1" w:semiHidden="0" w:uiPriority="65" w:unhideWhenUsed="0"/>
+    <w:lsdException w:name="Revision" w:unhideWhenUsed="0"/>
+    <w:lsdException w:name="List Paragraph" w:semiHidden="0" w:uiPriority="34" w:unhideWhenUsed="0" w:qFormat="1"/>
+    <w:lsdException w:name="Quote" w:semiHidden="0" w:uiPriority="29" w:unhideWhenUsed="0" w:qFormat="1"/>
+    <w:lsdException w:name="Intense Quote" w:semiHidden="0" w:uiPriority="30" w:unhideWhenUsed="0" w:qFormat="1"/>
+    <w:lsdException w:name="Medium List 2 Accent 1" w:semiHidden="0" w:uiPriority="66" w:unhideWhenUsed="0"/>
+    <w:lsdException w:name="Medium Grid 1 Accent 1" w:semiHidden="0" w:uiPriority="67" w:unhideWhenUsed="0"/>
+    <w:lsdException w:name="Medium Grid 2 Accent 1" w:semiHidden="0" w:uiPriority="68" w:unhideWhenUsed="0"/>
+    <w:lsdException w:name="Medium Grid 3 Accent 1" w:semiHidden="0" w:uiPriority="69" w:unhideWhenUsed="0"/>
+    <w:lsdException w:name="Dark List Accent 1" w:semiHidden="0" w:uiPriority="70" w:unhideWhenUsed="0"/>
+    <w:lsdException w:name="Colorful Shading Accent 1" w:semiHidden="0" w:uiPriority="71" w:unhideWhenUsed="0"/>
+    <w:lsdException w:name="Colorful List Accent 1" w:semiHidden="0" w:uiPriority="72" w:unhideWhenUsed="0"/>
+    <w:lsdException w:name="Colorful Grid Accent 1" w:semiHidden="0" w:uiPriority="73" w:unhideWhenUsed="0"/>
+    <w:lsdException w:name="Light Shading Accent 2" w:semiHidden="0" w:uiPriority="60" w:unhideWhenUsed="0"/>
+    <w:lsdException w:name="Light List Accent 2" w:semiHidden="0" w:uiPriority="61" w:unhideWhenUsed="0"/>
+    <w:lsdException w:name="Light Grid Accent 2" w:semiHidden="0" w:uiPriority="62" w:unhideWhenUsed="0"/>
+    <w:lsdException w:name="Medium Shading 1 Accent 2" w:semiHidden="0" w:uiPriority="63" w:unhideWhenUsed="0"/>
+    <w:lsdException w:name="Medium Shading 2 Accent 2" w:semiHidden="0" w:uiPriority="64" w:unhideWhenUsed="0"/>
+    <w:lsdException w:name="Medium List 1 Accent 2" w:semiHidden="0" w:uiPriority="65" w:unhideWhenUsed="0"/>
+    <w:lsdException w:name="Medium List 2 Accent 2" w:semiHidden="0" w:uiPriority="66" w:unhideWhenUsed="0"/>
+    <w:lsdException w:name="Medium Grid 1 Accent 2" w:semiHidden="0" w:uiPriority="67" w:unhideWhenUsed="0"/>
+    <w:lsdException w:name="Medium Grid 2 Accent 2" w:semiHidden="0" w:uiPriority="68" w:unhideWhenUsed="0"/>
+    <w:lsdException w:name="Medium Grid 3 Accent 2" w:semiHidden="0" w:uiPriority="69" w:unhideWhenUsed="0"/>
+    <w:lsdException w:name="Dark List Accent 2" w:semiHidden="0" w:uiPriority="70" w:unhideWhenUsed="0"/>
+    <w:lsdException w:name="Colorful Shading Accent 2" w:semiHidden="0" w:uiPriority="71" w:unhideWhenUsed="0"/>
+    <w:lsdException w:name="Colorful List Accent 2" w:semiHidden="0" w:uiPriority="72" w:unhideWhenUsed="0"/>
+    <w:lsdException w:name="Colorful Grid Accent 2" w:semiHidden="0" w:uiPriority="73" w:unhideWhenUsed="0"/>
+    <w:lsdException w:name="Light Shading Accent 3" w:semiHidden="0" w:uiPriority="60" w:unhideWhenUsed="0"/>
+    <w:lsdException w:name="Light List Accent 3" w:semiHidden="0" w:uiPriority="61" w:unhideWhenUsed="0"/>
+    <w:lsdException w:name="Light Grid Accent 3" w:semiHidden="0" w:uiPriority="62" w:unhideWhenUsed="0"/>
+    <w:lsdException w:name="Medium Shading 1 Accent 3" w:semiHidden="0" w:uiPriority="63" w:unhideWhenUsed="0"/>
+    <w:lsdException w:name="Medium Shading 2 Accent 3" w:semiHidden="0" w:uiPriority="64" w:unhideWhenUsed="0"/>
+    <w:lsdException w:name="Medium List 1 Accent 3" w:semiHidden="0" w:uiPriority="65" w:unhideWhenUsed="0"/>
+    <w:lsdException w:name="Medium List 2 Accent 3" w:semiHidden="0" w:uiPriority="66" w:unhideWhenUsed="0"/>
+    <w:lsdException w:name="Medium Grid 1 Accent 3" w:semiHidden="0" w:uiPriority="67" w:unhideWhenUsed="0"/>
+    <w:lsdException w:name="Medium Grid 2 Accent 3" w:semiHidden="0" w:uiPriority="68" w:unhideWhenUsed="0"/>
+    <w:lsdException w:name="Medium Grid 3 Accent 3" w:semiHidden="0" w:uiPriority="69" w:unhideWhenUsed="0"/>
+    <w:lsdException w:name="Dark List Accent 3" w:semiHidden="0" w:uiPriority="70" w:unhideWhenUsed="0"/>
+    <w:lsdException w:name="Colorful Shading Accent 3" w:semiHidden="0" w:uiPriority="71" w:unhideWhenUsed="0"/>
+    <w:lsdException w:name="Colorful List Accent 3" w:semiHidden="0" w:uiPriority="72" w:unhideWhenUsed="0"/>
+    <w:lsdException w:name="Colorful Grid Accent 3" w:semiHidden="0" w:uiPriority="73" w:unhideWhenUsed="0"/>
+    <w:lsdException w:name="Light Shading Accent 4" w:semiHidden="0" w:uiPriority="60" w:unhideWhenUsed="0"/>
+    <w:lsdException w:name="Light List Accent 4" w:semiHidden="0" w:uiPriority="61" w:unhideWhenUsed="0"/>
+    <w:lsdException w:name="Light Grid Accent 4" w:semiHidden="0" w:uiPriority="62" w:unhideWhenUsed="0"/>
+    <w:lsdException w:name="Medium Shading 1 Accent 4" w:semiHidden="0" w:uiPriority="63" w:unhideWhenUsed="0"/>
+    <w:lsdException w:name="Medium Shading 2 Accent 4" w:semiHidden="0" w:uiPriority="64" w:unhideWhenUsed="0"/>
+    <w:lsdException w:name="Medium List 1 Accent 4" w:semiHidden="0" w:uiPriority="65" w:unhideWhenUsed="0"/>
+    <w:lsdException w:name="Medium List 2 Accent 4" w:semiHidden="0" w:uiPriority="66" w:unhideWhenUsed="0"/>
+    <w:lsdException w:name="Medium Grid 1 Accent 4" w:semiHidden="0" w:uiPriority="67" w:unhideWhenUsed="0"/>
+    <w:lsdException w:name="Medium Grid 2 Accent 4" w:semiHidden="0" w:uiPriority="68" w:unhideWhenUsed="0"/>
+    <w:lsdException w:name="Medium Grid 3 Accent 4" w:semiHidden="0" w:uiPriority="69" w:unhideWhenUsed="0"/>
+    <w:lsdException w:name="Dark List Accent 4" w:semiHidden="0" w:uiPriority="70" w:unhideWhenUsed="0"/>
+    <w:lsdException w:name="Colorful Shading Accent 4" w:semiHidden="0" w:uiPriority="71" w:unhideWhenUsed="0"/>
+    <w:lsdException w:name="Colorful List Accent 4" w:semiHidden="0" w:uiPriority="72" w:unhideWhenUsed="0"/>
+    <w:lsdException w:name="Colorful Grid Accent 4" w:semiHidden="0" w:uiPriority="73" w:unhideWhenUsed="0"/>
+    <w:lsdException w:name="Light Shading Accent 5" w:semiHidden="0" w:uiPriority="60" w:unhideWhenUsed="0"/>
+    <w:lsdException w:name="Light List Accent 5" w:semiHidden="0" w:uiPriority="61" w:unhideWhenUsed="0"/>
+    <w:lsdException w:name="Light Grid Accent 5" w:semiHidden="0" w:uiPriority="62" w:unhideWhenUsed="0"/>
+    <w:lsdException w:name="Medium Shading 1 Accent 5" w:semiHidden="0" w:uiPriority="63" w:unhideWhenUsed="0"/>
+    <w:lsdException w:name="Medium Shading 2 Accent 5" w:semiHidden="0" w:uiPriority="64" w:unhideWhenUsed="0"/>
+    <w:lsdException w:name="Medium List 1 Accent 5" w:semiHidden="0" w:uiPriority="65" w:unhideWhenUsed="0"/>
+    <w:lsdException w:name="Medium List 2 Accent 5" w:semiHidden="0" w:uiPriority="66" w:unhideWhenUsed="0"/>
+    <w:lsdException w:name="Medium Grid 1 Accent 5" w:semiHidden="0" w:uiPriority="67" w:unhideWhenUsed="0"/>
+    <w:lsdException w:name="Medium Grid 2 Accent 5" w:semiHidden="0" w:uiPriority="68" w:unhideWhenUsed="0"/>
+    <w:lsdException w:name="Medium Grid 3 Accent 5" w:semiHidden="0" w:uiPriority="69" w:unhideWhenUsed="0"/>
+    <w:lsdException w:name="Dark List Accent 5" w:semiHidden="0" w:uiPriority="70" w:unhideWhenUsed="0"/>
+    <w:lsdException w:name="Colorful Shading Accent 5" w:semiHidden="0" w:uiPriority="71" w:unhideWhenUsed="0"/>
+    <w:lsdException w:name="Colorful List Accent 5" w:semiHidden="0" w:uiPriority="72" w:unhideWhenUsed="0"/>
+    <w:lsdException w:name="Colorful Grid Accent 5" w:semiHidden="0" w:uiPriority="73" w:unhideWhenUsed="0"/>
+    <w:lsdException w:name="Light Shading Accent 6" w:semiHidden="0" w:uiPriority="60" w:unhideWhenUsed="0"/>
+    <w:lsdException w:name="Light List Accent 6" w:semiHidden="0" w:uiPriority="61" w:unhideWhenUsed="0"/>
+    <w:lsdException w:name="Light Grid Accent 6" w:semiHidden="0" w:uiPriority="62" w:unhideWhenUsed="0"/>
+    <w:lsdException w:name="Medium Shading 1 Accent 6" w:semiHidden="0" w:uiPriority="63" w:unhideWhenUsed="0"/>
+    <w:lsdException w:name="Medium Shading 2 Accent 6" w:semiHidden="0" w:uiPriority="64" w:unhideWhenUsed="0"/>
+    <w:lsdException w:name="Medium List 1 Accent 6" w:semiHidden="0" w:uiPriority="65" w:unhideWhenUsed="0"/>
+    <w:lsdException w:name="Medium List 2 Accent 6" w:semiHidden="0" w:uiPriority="66" w:unhideWhenUsed="0"/>
+    <w:lsdException w:name="Medium Grid 1 Accent 6" w:semiHidden="0" w:uiPriority="67" w:unhideWhenUsed="0"/>
+    <w:lsdException w:name="Medium Grid 2 Accent 6" w:semiHidden="0" w:uiPriority="68" w:unhideWhenUsed="0"/>
+    <w:lsdException w:name="Medium Grid 3 Accent 6" w:semiHidden="0" w:uiPriority="69" w:unhideWhenUsed="0"/>
+    <w:lsdException w:name="Dark List Accent 6" w:semiHidden="0" w:uiPriority="70" w:unhideWhenUsed="0"/>
+    <w:lsdException w:name="Colorful Shading Accent 6" w:semiHidden="0" w:uiPriority="71" w:unhideWhenUsed="0"/>
+    <w:lsdException w:name="Colorful List Accent 6" w:semiHidden="0" w:uiPriority="72" w:unhideWhenUsed="0"/>
+    <w:lsdException w:name="Colorful Grid Accent 6" w:semiHidden="0" w:uiPriority="73" w:unhideWhenUsed="0"/>
+    <w:lsdException w:name="Subtle Emphasis" w:semiHidden="0" w:uiPriority="19" w:unhideWhenUsed="0" w:qFormat="1"/>
+    <w:lsdException w:name="Intense Emphasis" w:semiHidden="0" w:uiPriority="21" w:unhideWhenUsed="0" w:qFormat="1"/>
+    <w:lsdException w:name="Subtle Reference" w:semiHidden="0" w:uiPriority="31" w:unhideWhenUsed="0" w:qFormat="1"/>
+    <w:lsdException w:name="Intense Reference" w:semiHidden="0" w:uiPriority="32" w:unhideWhenUsed="0" w:qFormat="1"/>
+    <w:lsdException w:name="Book Title" w:semiHidden="0" w:uiPriority="33" w:unhideWhenUsed="0" w:qFormat="1"/>
+    <w:lsdException w:name="Bibliography" w:uiPriority="37"/>
+    <w:lsdException w:name="TOC Heading" w:uiPriority="39" w:qFormat="1"/>
+  </w:latentStyles>
+  <w:style w:type="paragraph" w:default="1" w:styleId="Normal">
+    <w:name w:val="Normal"/>
+    <w:qFormat/>
+  </w:style>
+  <w:style w:type="paragraph" w:styleId="Ttulo1">
+    <w:name w:val="heading 1"/>
+    <w:basedOn w:val="Normal"/>
+    <w:next w:val="Normal"/>
+    <w:link w:val="Ttulo1Char"/>
+    <w:uiPriority w:val="9"/>
+    <w:qFormat/>
+    <w:rsid w:val="00660972"/>
+    <w:pPr>
+      <w:keepNext/>
+      <w:keepLines/>
+      <w:spacing w:before="240" w:after="0"/>
+      <w:outlineLvl w:val="0"/>
+    </w:pPr>
+    <w:rPr>
+      <w:rFonts w:asciiTheme="majorHAnsi" w:eastAsiaTheme="majorEastAsia" w:hAnsiTheme="majorHAnsi" w:cstheme="majorBidi"/>
+      <w:b/>
+      <w:sz w:val="32"/>
+      <w:szCs w:val="32"/>
+    </w:rPr>
+  </w:style>
+  <w:style w:type="paragraph" w:styleId="Ttulo2">
+    <w:name w:val="heading 2"/>
+    <w:basedOn w:val="Normal"/>
+    <w:next w:val="Normal"/>
+    <w:link w:val="Ttulo2Char"/>
+    <w:uiPriority w:val="9"/>
+    <w:unhideWhenUsed/>
+    <w:qFormat/>
+    <w:rsid w:val="00CD72D3"/>
+    <w:pPr>
+      <w:keepNext/>
+      <w:keepLines/>
+      <w:spacing w:before="40" w:after="0" w:line="480" w:lineRule="auto"/>
+      <w:outlineLvl w:val="1"/>
+    </w:pPr>
+    <w:rPr>
+      <w:rFonts w:asciiTheme="majorHAnsi" w:eastAsiaTheme="majorEastAsia" w:hAnsiTheme="majorHAnsi" w:cstheme="majorBidi"/>
+      <w:sz w:val="32"/>
+      <w:szCs w:val="26"/>
+    </w:rPr>
+  </w:style>
+  <w:style w:type="paragraph" w:styleId="Ttulo3">
+    <w:name w:val="heading 3"/>
+    <w:basedOn w:val="Normal"/>
+    <w:next w:val="Normal"/>
+    <w:link w:val="Ttulo3Char"/>
+    <w:uiPriority w:val="9"/>
+    <w:unhideWhenUsed/>
+    <w:qFormat/>
+    <w:rsid w:val="00660972"/>
+    <w:pPr>
+      <w:keepNext/>
+      <w:keepLines/>
+      <w:spacing w:before="40" w:after="0"/>
+      <w:outlineLvl w:val="2"/>
+    </w:pPr>
+    <w:rPr>
+      <w:rFonts w:asciiTheme="majorHAnsi" w:eastAsiaTheme="majorEastAsia" w:hAnsiTheme="majorHAnsi" w:cstheme="majorBidi"/>
+      <w:b/>
+      <w:sz w:val="24"/>
+      <w:szCs w:val="24"/>
+    </w:rPr>
+  </w:style>
+  <w:style w:type="character" w:default="1" w:styleId="Fontepargpadro">
+    <w:name w:val="Default Paragraph Font"/>
+    <w:uiPriority w:val="1"/>
+    <w:semiHidden/>
+    <w:unhideWhenUsed/>
+  </w:style>
+  <w:style w:type="table" w:default="1" w:styleId="Tabelanormal">
+    <w:name w:val="Normal Table"/>
+    <w:uiPriority w:val="99"/>
+    <w:semiHidden/>
+    <w:unhideWhenUsed/>
+    <w:tblPr>
+      <w:tblInd w:w="0" w:type="dxa"/>
+      <w:tblCellMar>
+        <w:top w:w="0" w:type="dxa"/>
+        <w:left w:w="108" w:type="dxa"/>
+        <w:bottom w:w="0" w:type="dxa"/>
+        <w:right w:w="108" w:type="dxa"/>
+      </w:tblCellMar>
+    </w:tblPr>
+  </w:style>
+  <w:style w:type="numbering" w:default="1" w:styleId="Semlista">
+    <w:name w:val="No List"/>
+    <w:uiPriority w:val="99"/>
+    <w:semiHidden/>
+    <w:unhideWhenUsed/>
+  </w:style>
+  <w:style w:type="paragraph" w:styleId="Ttulo">
+    <w:name w:val="Title"/>
+    <w:basedOn w:val="Normal"/>
+    <w:next w:val="Normal"/>
+    <w:link w:val="TtuloChar"/>
+    <w:uiPriority w:val="10"/>
+    <w:qFormat/>
+    <w:rsid w:val="00C2440C"/>
+    <w:pPr>
+      <w:spacing w:after="0" w:line="360" w:lineRule="auto"/>
+      <w:contextualSpacing/>
+      <w:jc w:val="center"/>
+    </w:pPr>
+    <w:rPr>
+      <w:rFonts w:asciiTheme="majorHAnsi" w:eastAsiaTheme="majorEastAsia" w:hAnsiTheme="majorHAnsi" w:cstheme="majorBidi"/>
+      <w:spacing w:val="-10"/>
+      <w:kern w:val="28"/>
+      <w:sz w:val="56"/>
+      <w:szCs w:val="56"/>
+      <w:u w:val="single"/>
+    </w:rPr>
+  </w:style>
+  <w:style w:type="character" w:customStyle="1" w:styleId="TtuloChar">
+    <w:name w:val="Título Char"/>
+    <w:basedOn w:val="Fontepargpadro"/>
+    <w:link w:val="Ttulo"/>
+    <w:uiPriority w:val="10"/>
+    <w:rsid w:val="00C2440C"/>
+    <w:rPr>
+      <w:rFonts w:asciiTheme="majorHAnsi" w:eastAsiaTheme="majorEastAsia" w:hAnsiTheme="majorHAnsi" w:cstheme="majorBidi"/>
+      <w:spacing w:val="-10"/>
+      <w:kern w:val="28"/>
+      <w:sz w:val="56"/>
+      <w:szCs w:val="56"/>
+      <w:u w:val="single"/>
+    </w:rPr>
+  </w:style>
+  <w:style w:type="character" w:customStyle="1" w:styleId="Ttulo1Char">
+    <w:name w:val="Título 1 Char"/>
+    <w:basedOn w:val="Fontepargpadro"/>
+    <w:link w:val="Ttulo1"/>
+    <w:uiPriority w:val="9"/>
+    <w:rsid w:val="00660972"/>
+    <w:rPr>
+      <w:rFonts w:asciiTheme="majorHAnsi" w:eastAsiaTheme="majorEastAsia" w:hAnsiTheme="majorHAnsi" w:cstheme="majorBidi"/>
+      <w:b/>
+      <w:sz w:val="32"/>
+      <w:szCs w:val="32"/>
+    </w:rPr>
+  </w:style>
+  <w:style w:type="table" w:styleId="Tabelacomgrade">
+    <w:name w:val="Table Grid"/>
+    <w:basedOn w:val="Tabelanormal"/>
+    <w:uiPriority w:val="39"/>
+    <w:rsid w:val="00113F0E"/>
+    <w:pPr>
+      <w:spacing w:after="0" w:line="240" w:lineRule="auto"/>
+    </w:pPr>
+    <w:tblPr>
+      <w:tblBorders>
+        <w:top w:val="single" w:sz="4" w:space="0" w:color="auto"/>
+        <w:left w:val="single" w:sz="4" w:space="0" w:color="auto"/>
+        <w:bottom w:val="single" w:sz="4" w:space="0" w:color="auto"/>
+        <w:right w:val="single" w:sz="4" w:space="0" w:color="auto"/>
+        <w:insideH w:val="single" w:sz="4" w:space="0" w:color="auto"/>
+        <w:insideV w:val="single" w:sz="4" w:space="0" w:color="auto"/>
+      </w:tblBorders>
+    </w:tblPr>
+  </w:style>
+  <w:style w:type="table" w:customStyle="1" w:styleId="GridTable1Light">
+    <w:name w:val="Grid Table 1 Light"/>
+    <w:basedOn w:val="Tabelanormal"/>
+    <w:uiPriority w:val="46"/>
+    <w:rsid w:val="00113F0E"/>
+    <w:pPr>
+      <w:spacing w:after="0" w:line="240" w:lineRule="auto"/>
+    </w:pPr>
+    <w:tblPr>
+      <w:tblStyleRowBandSize w:val="1"/>
+      <w:tblStyleColBandSize w:val="1"/>
+      <w:tblBorders>
+        <w:top w:val="single" w:sz="4" w:space="0" w:color="999999" w:themeColor="text1" w:themeTint="66"/>
+        <w:left w:val="single" w:sz="4" w:space="0" w:color="999999" w:themeColor="text1" w:themeTint="66"/>
+        <w:bottom w:val="single" w:sz="4" w:space="0" w:color="999999" w:themeColor="text1" w:themeTint="66"/>
+        <w:right w:val="single" w:sz="4" w:space="0" w:color="999999" w:themeColor="text1" w:themeTint="66"/>
+        <w:insideH w:val="single" w:sz="4" w:space="0" w:color="999999" w:themeColor="text1" w:themeTint="66"/>
+        <w:insideV w:val="single" w:sz="4" w:space="0" w:color="999999" w:themeColor="text1" w:themeTint="66"/>
+      </w:tblBorders>
+    </w:tblPr>
+    <w:tblStylePr w:type="firstRow">
+      <w:rPr>
+        <w:b/>
+        <w:bCs/>
+      </w:rPr>
+      <w:tblPr/>
+      <w:tcPr>
+        <w:tcBorders>
+          <w:bottom w:val="single" w:sz="12" w:space="0" w:color="666666" w:themeColor="text1" w:themeTint="99"/>
+        </w:tcBorders>
+      </w:tcPr>
+    </w:tblStylePr>
+    <w:tblStylePr w:type="lastRow">
+      <w:rPr>
+        <w:b/>
+        <w:bCs/>
+      </w:rPr>
+      <w:tblPr/>
+      <w:tcPr>
+        <w:tcBorders>
+          <w:top w:val="double" w:sz="2" w:space="0" w:color="666666" w:themeColor="text1" w:themeTint="99"/>
+        </w:tcBorders>
+      </w:tcPr>
+    </w:tblStylePr>
+    <w:tblStylePr w:type="firstCol">
+      <w:rPr>
+        <w:b/>
+        <w:bCs/>
+      </w:rPr>
+    </w:tblStylePr>
+    <w:tblStylePr w:type="lastCol">
+      <w:rPr>
+        <w:b/>
+        <w:bCs/>
+      </w:rPr>
+    </w:tblStylePr>
+  </w:style>
+  <w:style w:type="character" w:customStyle="1" w:styleId="Ttulo2Char">
+    <w:name w:val="Título 2 Char"/>
+    <w:basedOn w:val="Fontepargpadro"/>
+    <w:link w:val="Ttulo2"/>
+    <w:uiPriority w:val="9"/>
+    <w:rsid w:val="00CD72D3"/>
+    <w:rPr>
+      <w:rFonts w:asciiTheme="majorHAnsi" w:eastAsiaTheme="majorEastAsia" w:hAnsiTheme="majorHAnsi" w:cstheme="majorBidi"/>
+      <w:sz w:val="32"/>
+      <w:szCs w:val="26"/>
+    </w:rPr>
+  </w:style>
+  <w:style w:type="paragraph" w:styleId="CabealhodoSumrio">
+    <w:name w:val="TOC Heading"/>
+    <w:basedOn w:val="Ttulo1"/>
+    <w:next w:val="Normal"/>
+    <w:uiPriority w:val="39"/>
+    <w:unhideWhenUsed/>
+    <w:qFormat/>
+    <w:rsid w:val="00113F0E"/>
+    <w:pPr>
+      <w:outlineLvl w:val="9"/>
+    </w:pPr>
+    <w:rPr>
+      <w:lang w:eastAsia="pt-BR"/>
+    </w:rPr>
+  </w:style>
+  <w:style w:type="paragraph" w:styleId="Sumrio1">
+    <w:name w:val="toc 1"/>
+    <w:basedOn w:val="Normal"/>
+    <w:next w:val="Normal"/>
+    <w:autoRedefine/>
+    <w:uiPriority w:val="39"/>
+    <w:unhideWhenUsed/>
+    <w:rsid w:val="00113F0E"/>
+    <w:pPr>
+      <w:spacing w:after="100"/>
+    </w:pPr>
+  </w:style>
+  <w:style w:type="paragraph" w:styleId="Sumrio2">
+    <w:name w:val="toc 2"/>
+    <w:basedOn w:val="Normal"/>
+    <w:next w:val="Normal"/>
+    <w:autoRedefine/>
+    <w:uiPriority w:val="39"/>
+    <w:unhideWhenUsed/>
+    <w:rsid w:val="00113F0E"/>
+    <w:pPr>
+      <w:spacing w:after="100"/>
+      <w:ind w:left="220"/>
+    </w:pPr>
+  </w:style>
+  <w:style w:type="character" w:styleId="Hyperlink">
+    <w:name w:val="Hyperlink"/>
+    <w:basedOn w:val="Fontepargpadro"/>
+    <w:uiPriority w:val="99"/>
+    <w:unhideWhenUsed/>
+    <w:rsid w:val="00113F0E"/>
+    <w:rPr>
+      <w:color w:val="0563C1" w:themeColor="hyperlink"/>
+      <w:u w:val="single"/>
+    </w:rPr>
+  </w:style>
+  <w:style w:type="character" w:customStyle="1" w:styleId="Ttulo3Char">
+    <w:name w:val="Título 3 Char"/>
+    <w:basedOn w:val="Fontepargpadro"/>
+    <w:link w:val="Ttulo3"/>
+    <w:uiPriority w:val="9"/>
+    <w:rsid w:val="00660972"/>
+    <w:rPr>
+      <w:rFonts w:asciiTheme="majorHAnsi" w:eastAsiaTheme="majorEastAsia" w:hAnsiTheme="majorHAnsi" w:cstheme="majorBidi"/>
+      <w:b/>
+      <w:sz w:val="24"/>
+      <w:szCs w:val="24"/>
+    </w:rPr>
+  </w:style>
+  <w:style w:type="paragraph" w:styleId="Sumrio3">
+    <w:name w:val="toc 3"/>
+    <w:basedOn w:val="Normal"/>
+    <w:next w:val="Normal"/>
+    <w:autoRedefine/>
+    <w:uiPriority w:val="39"/>
+    <w:unhideWhenUsed/>
+    <w:rsid w:val="00FD26FC"/>
+    <w:pPr>
+      <w:spacing w:after="100"/>
+      <w:ind w:left="440"/>
+    </w:pPr>
+  </w:style>
+  <w:style w:type="character" w:styleId="Refdecomentrio">
+    <w:name w:val="annotation reference"/>
+    <w:basedOn w:val="Fontepargpadro"/>
+    <w:uiPriority w:val="99"/>
+    <w:semiHidden/>
+    <w:unhideWhenUsed/>
+    <w:rsid w:val="00FD26FC"/>
+    <w:rPr>
+      <w:sz w:val="16"/>
+      <w:szCs w:val="16"/>
+    </w:rPr>
+  </w:style>
+  <w:style w:type="paragraph" w:styleId="Textodecomentrio">
+    <w:name w:val="annotation text"/>
+    <w:basedOn w:val="Normal"/>
+    <w:link w:val="TextodecomentrioChar"/>
+    <w:uiPriority w:val="99"/>
+    <w:semiHidden/>
+    <w:unhideWhenUsed/>
+    <w:rsid w:val="00FD26FC"/>
+    <w:pPr>
+      <w:spacing w:line="240" w:lineRule="auto"/>
+    </w:pPr>
+    <w:rPr>
+      <w:sz w:val="20"/>
+      <w:szCs w:val="20"/>
+    </w:rPr>
+  </w:style>
+  <w:style w:type="character" w:customStyle="1" w:styleId="TextodecomentrioChar">
+    <w:name w:val="Texto de comentário Char"/>
+    <w:basedOn w:val="Fontepargpadro"/>
+    <w:link w:val="Textodecomentrio"/>
+    <w:uiPriority w:val="99"/>
+    <w:semiHidden/>
+    <w:rsid w:val="00FD26FC"/>
+    <w:rPr>
+      <w:sz w:val="20"/>
+      <w:szCs w:val="20"/>
+    </w:rPr>
+  </w:style>
+  <w:style w:type="paragraph" w:styleId="Assuntodocomentrio">
+    <w:name w:val="annotation subject"/>
+    <w:basedOn w:val="Textodecomentrio"/>
+    <w:next w:val="Textodecomentrio"/>
+    <w:link w:val="AssuntodocomentrioChar"/>
+    <w:uiPriority w:val="99"/>
+    <w:semiHidden/>
+    <w:unhideWhenUsed/>
+    <w:rsid w:val="00FD26FC"/>
+    <w:rPr>
+      <w:b/>
+      <w:bCs/>
+    </w:rPr>
+  </w:style>
+  <w:style w:type="character" w:customStyle="1" w:styleId="AssuntodocomentrioChar">
+    <w:name w:val="Assunto do comentário Char"/>
+    <w:basedOn w:val="TextodecomentrioChar"/>
+    <w:link w:val="Assuntodocomentrio"/>
+    <w:uiPriority w:val="99"/>
+    <w:semiHidden/>
+    <w:rsid w:val="00FD26FC"/>
+    <w:rPr>
+      <w:b/>
+      <w:bCs/>
+      <w:sz w:val="20"/>
+      <w:szCs w:val="20"/>
+    </w:rPr>
+  </w:style>
+  <w:style w:type="paragraph" w:styleId="Textodebalo">
+    <w:name w:val="Balloon Text"/>
+    <w:basedOn w:val="Normal"/>
+    <w:link w:val="TextodebaloChar"/>
+    <w:uiPriority w:val="99"/>
+    <w:semiHidden/>
+    <w:unhideWhenUsed/>
+    <w:rsid w:val="00FD26FC"/>
+    <w:pPr>
+      <w:spacing w:after="0" w:line="240" w:lineRule="auto"/>
+    </w:pPr>
+    <w:rPr>
+      <w:rFonts w:ascii="Segoe UI" w:hAnsi="Segoe UI" w:cs="Segoe UI"/>
+      <w:sz w:val="18"/>
+      <w:szCs w:val="18"/>
+    </w:rPr>
+  </w:style>
+  <w:style w:type="character" w:customStyle="1" w:styleId="TextodebaloChar">
+    <w:name w:val="Texto de balão Char"/>
+    <w:basedOn w:val="Fontepargpadro"/>
+    <w:link w:val="Textodebalo"/>
+    <w:uiPriority w:val="99"/>
+    <w:semiHidden/>
+    <w:rsid w:val="00FD26FC"/>
+    <w:rPr>
+      <w:rFonts w:ascii="Segoe UI" w:hAnsi="Segoe UI" w:cs="Segoe UI"/>
+      <w:sz w:val="18"/>
+      <w:szCs w:val="18"/>
+    </w:rPr>
+  </w:style>
+  <w:style w:type="character" w:customStyle="1" w:styleId="Mention">
+    <w:name w:val="Mention"/>
+    <w:basedOn w:val="Fontepargpadro"/>
+    <w:uiPriority w:val="99"/>
+    <w:semiHidden/>
+    <w:unhideWhenUsed/>
+    <w:rsid w:val="00FD26FC"/>
+    <w:rPr>
+      <w:color w:val="2B579A"/>
+      <w:shd w:val="clear" w:color="auto" w:fill="E6E6E6"/>
+    </w:rPr>
+  </w:style>
+  <w:style w:type="character" w:customStyle="1" w:styleId="apple-converted-space">
+    <w:name w:val="apple-converted-space"/>
+    <w:basedOn w:val="Fontepargpadro"/>
+    <w:rsid w:val="00425306"/>
+  </w:style>
+  <w:style w:type="paragraph" w:styleId="Cabealho">
+    <w:name w:val="header"/>
+    <w:basedOn w:val="Normal"/>
+    <w:link w:val="CabealhoChar"/>
+    <w:uiPriority w:val="99"/>
+    <w:unhideWhenUsed/>
+    <w:rsid w:val="000A546C"/>
+    <w:pPr>
+      <w:tabs>
+        <w:tab w:val="center" w:pos="4252"/>
+        <w:tab w:val="right" w:pos="8504"/>
+      </w:tabs>
+      <w:spacing w:after="0" w:line="240" w:lineRule="auto"/>
+    </w:pPr>
+  </w:style>
+  <w:style w:type="character" w:customStyle="1" w:styleId="CabealhoChar">
+    <w:name w:val="Cabeçalho Char"/>
+    <w:basedOn w:val="Fontepargpadro"/>
+    <w:link w:val="Cabealho"/>
+    <w:uiPriority w:val="99"/>
+    <w:rsid w:val="000A546C"/>
+  </w:style>
+  <w:style w:type="paragraph" w:styleId="Rodap">
+    <w:name w:val="footer"/>
+    <w:basedOn w:val="Normal"/>
+    <w:link w:val="RodapChar"/>
+    <w:uiPriority w:val="99"/>
+    <w:unhideWhenUsed/>
+    <w:rsid w:val="000A546C"/>
+    <w:pPr>
+      <w:tabs>
+        <w:tab w:val="center" w:pos="4252"/>
+        <w:tab w:val="right" w:pos="8504"/>
+      </w:tabs>
+      <w:spacing w:after="0" w:line="240" w:lineRule="auto"/>
+    </w:pPr>
+  </w:style>
+  <w:style w:type="character" w:customStyle="1" w:styleId="RodapChar">
+    <w:name w:val="Rodapé Char"/>
+    <w:basedOn w:val="Fontepargpadro"/>
+    <w:link w:val="Rodap"/>
+    <w:uiPriority w:val="99"/>
+    <w:rsid w:val="000A546C"/>
+  </w:style>
+  <w:style w:type="paragraph" w:styleId="PargrafodaLista">
+    <w:name w:val="List Paragraph"/>
+    <w:basedOn w:val="Normal"/>
+    <w:uiPriority w:val="34"/>
+    <w:qFormat/>
+    <w:rsid w:val="000A546C"/>
+    <w:pPr>
+      <w:ind w:left="720"/>
+      <w:contextualSpacing/>
+    </w:pPr>
+  </w:style>
+  <w:style w:type="paragraph" w:styleId="SemEspaamento">
+    <w:name w:val="No Spacing"/>
+    <w:uiPriority w:val="1"/>
+    <w:qFormat/>
+    <w:rsid w:val="006A1606"/>
+    <w:pPr>
+      <w:spacing w:after="0" w:line="240" w:lineRule="auto"/>
     </w:pPr>
   </w:style>
 </w:styles>
@@ -4676,7 +5976,7 @@
   <a:extraClrSchemeLst/>
   <a:extLst>
     <a:ext uri="{05A4C25C-085E-4340-85A3-A5531E510DB2}">
-      <thm15:themeFamily xmlns:thm15="http://schemas.microsoft.com/office/thememl/2012/main" name="Office Theme" id="{62F939B6-93AF-4DB8-9C6B-D6C7DFDC589F}" vid="{4A3C46E8-61CC-4603-A589-7422A47A8E4A}"/>
+      <thm15:themeFamily xmlns:thm15="http://schemas.microsoft.com/office/thememl/2012/main" xmlns="" name="Office Theme" id="{62F939B6-93AF-4DB8-9C6B-D6C7DFDC589F}" vid="{4A3C46E8-61CC-4603-A589-7422A47A8E4A}"/>
     </a:ext>
   </a:extLst>
 </a:theme>
@@ -4687,7 +5987,7 @@
 </file>
 
 <file path=customXml/itemProps1.xml><?xml version="1.0" encoding="utf-8"?>
-<ds:datastoreItem xmlns:ds="http://schemas.openxmlformats.org/officeDocument/2006/customXml" ds:itemID="{3BFF2612-0D81-41E6-9320-2FC6D569DE93}">
+<ds:datastoreItem xmlns:ds="http://schemas.openxmlformats.org/officeDocument/2006/customXml" ds:itemID="{270866EB-D3DD-43BB-B727-10ABDC3535B8}">
   <ds:schemaRefs>
     <ds:schemaRef ds:uri="http://schemas.openxmlformats.org/officeDocument/2006/bibliography"/>
   </ds:schemaRefs>

</xml_diff>

<commit_message>
Editando doc de especificação
</commit_message>
<xml_diff>
--- a/Documentação/Documento de Especificação.docx
+++ b/Documentação/Documento de Especificação.docx
@@ -744,8 +744,6 @@
             <w:r>
               <w:t>.9</w:t>
             </w:r>
-            <w:bookmarkStart w:id="1" w:name="_GoBack"/>
-            <w:bookmarkEnd w:id="1"/>
           </w:p>
         </w:tc>
         <w:tc>
@@ -790,6 +788,12 @@
                 <w:b w:val="0"/>
               </w:rPr>
             </w:pPr>
+            <w:r>
+              <w:rPr>
+                <w:b w:val="0"/>
+              </w:rPr>
+              <w:t>02/06/17</w:t>
+            </w:r>
           </w:p>
         </w:tc>
         <w:tc>
@@ -801,6 +805,9 @@
             <w:pPr>
               <w:cnfStyle w:val="000000000000" w:firstRow="0" w:lastRow="0" w:firstColumn="0" w:lastColumn="0" w:oddVBand="0" w:evenVBand="0" w:oddHBand="0" w:evenHBand="0" w:firstRowFirstColumn="0" w:firstRowLastColumn="0" w:lastRowFirstColumn="0" w:lastRowLastColumn="0"/>
             </w:pPr>
+            <w:r>
+              <w:t>1.0</w:t>
+            </w:r>
           </w:p>
         </w:tc>
         <w:tc>
@@ -812,6 +819,17 @@
             <w:pPr>
               <w:cnfStyle w:val="000000000000" w:firstRow="0" w:lastRow="0" w:firstColumn="0" w:lastColumn="0" w:oddVBand="0" w:evenVBand="0" w:oddHBand="0" w:evenHBand="0" w:firstRowFirstColumn="0" w:firstRowLastColumn="0" w:lastRowFirstColumn="0" w:lastRowLastColumn="0"/>
             </w:pPr>
+            <w:r>
+              <w:t>Correção de requisitos de qualidade, adição dos modelos (Diagrama de Casos de Uso e Diagrama de Fluxo de Dados)</w:t>
+            </w:r>
+            <w:r>
+              <w:t xml:space="preserve">, Adição de índice e adição de casos de uso </w:t>
+            </w:r>
+            <w:proofErr w:type="gramStart"/>
+            <w:r>
+              <w:t>textuais</w:t>
+            </w:r>
+            <w:proofErr w:type="gramEnd"/>
           </w:p>
         </w:tc>
         <w:tc>
@@ -823,6 +841,9 @@
             <w:pPr>
               <w:cnfStyle w:val="000000000000" w:firstRow="0" w:lastRow="0" w:firstColumn="0" w:lastColumn="0" w:oddVBand="0" w:evenVBand="0" w:oddHBand="0" w:evenHBand="0" w:firstRowFirstColumn="0" w:firstRowLastColumn="0" w:lastRowFirstColumn="0" w:lastRowLastColumn="0"/>
             </w:pPr>
+            <w:r>
+              <w:t>Mayara N. F. Ramos</w:t>
+            </w:r>
           </w:p>
         </w:tc>
       </w:tr>
@@ -1060,6 +1081,8 @@
             </w:rPr>
             <w:t>Sumário</w:t>
           </w:r>
+          <w:bookmarkStart w:id="1" w:name="_GoBack"/>
+          <w:bookmarkEnd w:id="1"/>
         </w:p>
         <w:p>
           <w:pPr>
@@ -2069,7 +2092,6 @@
       <w:bookmarkStart w:id="2" w:name="_Toc480652983"/>
       <w:proofErr w:type="gramStart"/>
       <w:r>
-        <w:lastRenderedPageBreak/>
         <w:t>1.</w:t>
       </w:r>
       <w:proofErr w:type="gramEnd"/>
@@ -2089,7 +2111,25 @@
         <w:t xml:space="preserve">        </w:t>
       </w:r>
       <w:r>
-        <w:t>O objetivo do presente documento relaciona-se com a definição de determinados requisitos do projeto, os mesmos possibilitarão que sejam definidos os prazos e recursos necessários, além da assegurada garantia de que todos os envolvidos tenham um perfeito entendimento acerca das necessidades que permeiam o cliente.</w:t>
+        <w:t>O objetivo do presente documento relaciona-se com a definição de determinados requisitos do projeto, os mesmos possibilitarão que sejam definidos os prazos e recursos</w:t>
+      </w:r>
+      <w:r>
+        <w:fldChar w:fldCharType="begin"/>
+      </w:r>
+      <w:r>
+        <w:instrText xml:space="preserve"> XE "</w:instrText>
+      </w:r>
+      <w:r>
+        <w:instrText>recursos</w:instrText>
+      </w:r>
+      <w:r>
+        <w:instrText xml:space="preserve">" </w:instrText>
+      </w:r>
+      <w:r>
+        <w:fldChar w:fldCharType="end"/>
+      </w:r>
+      <w:r>
+        <w:t xml:space="preserve"> necessários, além da assegurada garantia de que todos os envolvidos tenham um perfeito entendimento acerca das necessidades que permeiam o cliente.</w:t>
       </w:r>
     </w:p>
     <w:p>
@@ -2123,13 +2163,128 @@
         <w:t xml:space="preserve">        </w:t>
       </w:r>
       <w:r>
-        <w:t xml:space="preserve">O Software Agenda, desenvolvido pelos integrantes do projeto, possibilitará ao usuário administrar suas atividades de forma mais simples e segura. O software permite a inserção, remoção, consulta o cadastro de tarefas, sendo estas categorizadas em </w:t>
+        <w:t>O s</w:t>
+      </w:r>
+      <w:r>
+        <w:t>oftware</w:t>
+      </w:r>
+      <w:r>
+        <w:fldChar w:fldCharType="begin"/>
+      </w:r>
+      <w:r>
+        <w:instrText xml:space="preserve"> XE "</w:instrText>
+      </w:r>
+      <w:proofErr w:type="spellStart"/>
+      <w:proofErr w:type="gramStart"/>
+      <w:r>
+        <w:instrText>software:</w:instrText>
+      </w:r>
+      <w:proofErr w:type="gramEnd"/>
+      <w:r>
+        <w:instrText>Software</w:instrText>
+      </w:r>
+      <w:proofErr w:type="spellEnd"/>
+      <w:r>
+        <w:instrText xml:space="preserve">" </w:instrText>
+      </w:r>
+      <w:r>
+        <w:fldChar w:fldCharType="end"/>
+      </w:r>
+      <w:r>
+        <w:t xml:space="preserve"> Agenda</w:t>
+      </w:r>
+      <w:r>
+        <w:fldChar w:fldCharType="begin"/>
+      </w:r>
+      <w:r>
+        <w:instrText xml:space="preserve"> XE "</w:instrText>
+      </w:r>
+      <w:r>
+        <w:instrText>Agenda</w:instrText>
+      </w:r>
+      <w:r>
+        <w:instrText xml:space="preserve">" </w:instrText>
+      </w:r>
+      <w:r>
+        <w:fldChar w:fldCharType="end"/>
+      </w:r>
+      <w:r>
+        <w:t>, desenvolvido pelos integrantes do projeto, possibilitará ao usuário administrar suas atividades</w:t>
+      </w:r>
+      <w:r>
+        <w:fldChar w:fldCharType="begin"/>
+      </w:r>
+      <w:r>
+        <w:instrText xml:space="preserve"> XE "</w:instrText>
+      </w:r>
+      <w:proofErr w:type="spellStart"/>
+      <w:r>
+        <w:instrText>atividades:tarefas</w:instrText>
+      </w:r>
+      <w:proofErr w:type="spellEnd"/>
+      <w:r>
+        <w:instrText xml:space="preserve">" </w:instrText>
+      </w:r>
+      <w:r>
+        <w:fldChar w:fldCharType="end"/>
+      </w:r>
+      <w:r>
+        <w:t xml:space="preserve"> de forma mais simples e segura. O software</w:t>
+      </w:r>
+      <w:r>
+        <w:fldChar w:fldCharType="begin"/>
+      </w:r>
+      <w:r>
+        <w:instrText xml:space="preserve"> XE "</w:instrText>
+      </w:r>
+      <w:proofErr w:type="spellStart"/>
+      <w:proofErr w:type="gramStart"/>
+      <w:r>
+        <w:instrText>software:</w:instrText>
+      </w:r>
+      <w:proofErr w:type="gramEnd"/>
+      <w:r>
+        <w:instrText>Software</w:instrText>
+      </w:r>
+      <w:proofErr w:type="spellEnd"/>
+      <w:r>
+        <w:instrText xml:space="preserve">" </w:instrText>
+      </w:r>
+      <w:r>
+        <w:fldChar w:fldCharType="end"/>
+      </w:r>
+      <w:r>
+        <w:t xml:space="preserve"> permite a inserção, remoção, consulta </w:t>
+      </w:r>
+      <w:r>
+        <w:t>e</w:t>
+      </w:r>
+      <w:r>
+        <w:t xml:space="preserve"> cadastro de tarefas, sendo estas categorizadas em </w:t>
       </w:r>
       <w:r>
         <w:t>“Fazer”, “Fazendo” e “Feito”.</w:t>
       </w:r>
       <w:r>
-        <w:t xml:space="preserve">  Todas essas funcionalidades são apresentadas em um </w:t>
+        <w:t xml:space="preserve">  Todas essas funcionalidades</w:t>
+      </w:r>
+      <w:r>
+        <w:fldChar w:fldCharType="begin"/>
+      </w:r>
+      <w:r>
+        <w:instrText xml:space="preserve"> XE "</w:instrText>
+      </w:r>
+      <w:r>
+        <w:instrText>funcionalidades</w:instrText>
+      </w:r>
+      <w:r>
+        <w:instrText xml:space="preserve">" </w:instrText>
+      </w:r>
+      <w:r>
+        <w:fldChar w:fldCharType="end"/>
+      </w:r>
+      <w:r>
+        <w:t xml:space="preserve"> são apresentadas em um </w:t>
       </w:r>
       <w:proofErr w:type="gramStart"/>
       <w:r>
@@ -2477,17 +2632,119 @@
           <w:rFonts w:cs="Calibri"/>
           <w:lang w:val="pt"/>
         </w:rPr>
-        <w:t xml:space="preserve">O software Agenda foi desenvolvido para pessoas que necessitam de uma organização de suas tarefas diárias de forma simples, rápida e fácil. Empresários, professores, administradores, engenheiros e pessoas das mais variadas profissões podem usá-lo de maneira eficiente. Organizações empresariais e outros tipos de entidade também podem indicar o uso do </w:t>
-      </w:r>
-      <w:proofErr w:type="spellStart"/>
+        <w:t>O software</w:t>
+      </w:r>
       <w:r>
         <w:rPr>
           <w:rFonts w:cs="Calibri"/>
           <w:lang w:val="pt"/>
         </w:rPr>
-        <w:t>sotware</w:t>
+        <w:fldChar w:fldCharType="begin"/>
+      </w:r>
+      <w:r>
+        <w:instrText xml:space="preserve"> XE "</w:instrText>
+      </w:r>
+      <w:proofErr w:type="spellStart"/>
+      <w:proofErr w:type="gramStart"/>
+      <w:r>
+        <w:instrText>software:</w:instrText>
+      </w:r>
+      <w:proofErr w:type="gramEnd"/>
+      <w:r>
+        <w:instrText>Software</w:instrText>
       </w:r>
       <w:proofErr w:type="spellEnd"/>
+      <w:r>
+        <w:instrText xml:space="preserve">" </w:instrText>
+      </w:r>
+      <w:r>
+        <w:rPr>
+          <w:rFonts w:cs="Calibri"/>
+          <w:lang w:val="pt"/>
+        </w:rPr>
+        <w:fldChar w:fldCharType="end"/>
+      </w:r>
+      <w:r>
+        <w:rPr>
+          <w:rFonts w:cs="Calibri"/>
+          <w:lang w:val="pt"/>
+        </w:rPr>
+        <w:t xml:space="preserve"> Agenda</w:t>
+      </w:r>
+      <w:r>
+        <w:rPr>
+          <w:rFonts w:cs="Calibri"/>
+          <w:lang w:val="pt"/>
+        </w:rPr>
+        <w:fldChar w:fldCharType="begin"/>
+      </w:r>
+      <w:r>
+        <w:instrText xml:space="preserve"> XE "</w:instrText>
+      </w:r>
+      <w:r>
+        <w:instrText>Agenda</w:instrText>
+      </w:r>
+      <w:r>
+        <w:instrText xml:space="preserve">" </w:instrText>
+      </w:r>
+      <w:r>
+        <w:rPr>
+          <w:rFonts w:cs="Calibri"/>
+          <w:lang w:val="pt"/>
+        </w:rPr>
+        <w:fldChar w:fldCharType="end"/>
+      </w:r>
+      <w:r>
+        <w:rPr>
+          <w:rFonts w:cs="Calibri"/>
+          <w:lang w:val="pt"/>
+        </w:rPr>
+        <w:t xml:space="preserve"> foi desenvolvido para pessoas que necessitam de uma organização de suas tarefas diárias de forma simples, rápida e fácil. Empresários, professores, administradores, engenheiros e pessoas das mais variadas profissões podem usá-lo de maneira eficiente. Organizações empresariais e outros tipos de entidade também podem indicar o uso do so</w:t>
+      </w:r>
+      <w:r>
+        <w:rPr>
+          <w:rFonts w:cs="Calibri"/>
+          <w:lang w:val="pt"/>
+        </w:rPr>
+        <w:t>f</w:t>
+      </w:r>
+      <w:r>
+        <w:rPr>
+          <w:rFonts w:cs="Calibri"/>
+          <w:lang w:val="pt"/>
+        </w:rPr>
+        <w:t>tware</w:t>
+      </w:r>
+      <w:r>
+        <w:rPr>
+          <w:rFonts w:cs="Calibri"/>
+          <w:lang w:val="pt"/>
+        </w:rPr>
+        <w:fldChar w:fldCharType="begin"/>
+      </w:r>
+      <w:r>
+        <w:instrText xml:space="preserve"> XE "</w:instrText>
+      </w:r>
+      <w:proofErr w:type="spellStart"/>
+      <w:proofErr w:type="gramStart"/>
+      <w:r>
+        <w:instrText>software:</w:instrText>
+      </w:r>
+      <w:proofErr w:type="gramEnd"/>
+      <w:r>
+        <w:instrText>Software</w:instrText>
+      </w:r>
+      <w:proofErr w:type="spellEnd"/>
+      <w:r>
+        <w:instrText xml:space="preserve">" </w:instrText>
+      </w:r>
+      <w:r>
+        <w:rPr>
+          <w:rFonts w:cs="Calibri"/>
+          <w:lang w:val="pt"/>
+        </w:rPr>
+        <w:fldChar w:fldCharType="end"/>
+      </w:r>
       <w:r>
         <w:rPr>
           <w:rFonts w:cs="Calibri"/>
@@ -2546,23 +2803,51 @@
           <w:rFonts w:ascii="Calibri" w:hAnsi="Calibri" w:cs="Calibri"/>
           <w:lang w:val="pt"/>
         </w:rPr>
-        <w:t xml:space="preserve">O </w:t>
-      </w:r>
-      <w:proofErr w:type="spellStart"/>
+        <w:t>O so</w:t>
+      </w:r>
       <w:r>
         <w:rPr>
           <w:rFonts w:ascii="Calibri" w:hAnsi="Calibri" w:cs="Calibri"/>
           <w:lang w:val="pt"/>
         </w:rPr>
-        <w:t>sotware</w:t>
-      </w:r>
-      <w:proofErr w:type="spellEnd"/>
+        <w:t>f</w:t>
+      </w:r>
       <w:r>
         <w:rPr>
           <w:rFonts w:ascii="Calibri" w:hAnsi="Calibri" w:cs="Calibri"/>
           <w:lang w:val="pt"/>
         </w:rPr>
-        <w:t xml:space="preserve"> Agenda apresenta como restrições a entrega de protótipos funcionais a cada dez dias, obtendo-se o </w:t>
+        <w:t>tware Agenda</w:t>
+      </w:r>
+      <w:r>
+        <w:rPr>
+          <w:rFonts w:ascii="Calibri" w:hAnsi="Calibri" w:cs="Calibri"/>
+          <w:lang w:val="pt"/>
+        </w:rPr>
+        <w:fldChar w:fldCharType="begin"/>
+      </w:r>
+      <w:r>
+        <w:instrText xml:space="preserve"> XE "</w:instrText>
+      </w:r>
+      <w:r>
+        <w:instrText>Agenda</w:instrText>
+      </w:r>
+      <w:r>
+        <w:instrText xml:space="preserve">" </w:instrText>
+      </w:r>
+      <w:r>
+        <w:rPr>
+          <w:rFonts w:ascii="Calibri" w:hAnsi="Calibri" w:cs="Calibri"/>
+          <w:lang w:val="pt"/>
+        </w:rPr>
+        <w:fldChar w:fldCharType="end"/>
+      </w:r>
+      <w:r>
+        <w:rPr>
+          <w:rFonts w:ascii="Calibri" w:hAnsi="Calibri" w:cs="Calibri"/>
+          <w:lang w:val="pt"/>
+        </w:rPr>
+        <w:t xml:space="preserve"> apresenta como restrições a entrega de protótipos funcionais a cada dez dias, obtendo-se o </w:t>
       </w:r>
       <w:proofErr w:type="gramStart"/>
       <w:r>
@@ -2964,15 +3249,32 @@
     </w:p>
     <w:p>
       <w:r>
-        <w:t xml:space="preserve"> Quando o usuário utilizar o software, as informações referentes às suas tarefas deverão estar seguras, não podendo ser feita nenhuma alteração por outro indivíduo </w:t>
-      </w:r>
+        <w:t xml:space="preserve"> Quando o usuário utilizar o software</w:t>
+      </w:r>
+      <w:r>
+        <w:fldChar w:fldCharType="begin"/>
+      </w:r>
+      <w:r>
+        <w:instrText xml:space="preserve"> XE "</w:instrText>
+      </w:r>
+      <w:proofErr w:type="spellStart"/>
       <w:proofErr w:type="gramStart"/>
       <w:r>
-        <w:t>não-autorizado</w:t>
+        <w:instrText>software:</w:instrText>
       </w:r>
       <w:proofErr w:type="gramEnd"/>
       <w:r>
-        <w:t>.</w:t>
+        <w:instrText>Software</w:instrText>
+      </w:r>
+      <w:proofErr w:type="spellEnd"/>
+      <w:r>
+        <w:instrText xml:space="preserve">" </w:instrText>
+      </w:r>
+      <w:r>
+        <w:fldChar w:fldCharType="end"/>
+      </w:r>
+      <w:r>
+        <w:t>, as informações referentes às suas tarefas deverão estar seguras, não podendo ser feita nenhuma alteração por outro indivíduo não-autorizado.</w:t>
       </w:r>
     </w:p>
     <w:p>
@@ -3005,23 +3307,17 @@
           <w:b/>
         </w:rPr>
       </w:pPr>
-      <w:r>
-        <w:rPr>
-          <w:b/>
-        </w:rPr>
-        <w:t>Sistem</w:t>
-      </w:r>
-      <w:r>
-        <w:rPr>
-          <w:b/>
-        </w:rPr>
-        <w:t xml:space="preserve">a Operacional </w:t>
-      </w:r>
-    </w:p>
-    <w:p>
-      <w:r>
-        <w:t>Assim que o software estiver instalado, ele deverá operar nos Sistemas Operacionais Windows e Linux.</w:t>
-      </w:r>
+    </w:p>
+    <w:p/>
+    <w:p>
+      <w:pPr>
+        <w:pStyle w:val="Ttulo1"/>
+        <w:rPr>
+          <w:sz w:val="16"/>
+          <w:szCs w:val="16"/>
+        </w:rPr>
+      </w:pPr>
+      <w:bookmarkStart w:id="16" w:name="_Toc480652992"/>
     </w:p>
     <w:p/>
     <w:p/>
@@ -3029,7 +3325,6 @@
       <w:pPr>
         <w:pStyle w:val="Ttulo1"/>
       </w:pPr>
-      <w:bookmarkStart w:id="16" w:name="_Toc480652992"/>
       <w:r>
         <w:lastRenderedPageBreak/>
         <w:t>Apêndices</w:t>
@@ -3038,6 +3333,1117 @@
     </w:p>
     <w:p>
       <w:pPr>
+        <w:rPr>
+          <w:sz w:val="32"/>
+          <w:szCs w:val="32"/>
+        </w:rPr>
+      </w:pPr>
+      <w:r>
+        <w:rPr>
+          <w:sz w:val="32"/>
+          <w:szCs w:val="32"/>
+        </w:rPr>
+        <w:t>Casos de Uso textuais</w:t>
+      </w:r>
+    </w:p>
+    <w:p>
+      <w:pPr>
+        <w:rPr>
+          <w:i/>
+        </w:rPr>
+      </w:pPr>
+      <w:r>
+        <w:rPr>
+          <w:i/>
+        </w:rPr>
+        <w:t xml:space="preserve">Caso de uso Textual </w:t>
+      </w:r>
+      <w:proofErr w:type="gramStart"/>
+      <w:r>
+        <w:rPr>
+          <w:i/>
+        </w:rPr>
+        <w:t>1</w:t>
+      </w:r>
+      <w:proofErr w:type="gramEnd"/>
+    </w:p>
+    <w:p>
+      <w:r>
+        <w:rPr>
+          <w:b/>
+        </w:rPr>
+        <w:t>Identificador:</w:t>
+      </w:r>
+      <w:r>
+        <w:t xml:space="preserve"> CDUT01</w:t>
+      </w:r>
+    </w:p>
+    <w:p>
+      <w:r>
+        <w:rPr>
+          <w:b/>
+        </w:rPr>
+        <w:t>Nome:</w:t>
+      </w:r>
+      <w:r>
+        <w:t xml:space="preserve"> Inserir Tarefas</w:t>
+      </w:r>
+    </w:p>
+    <w:p>
+      <w:r>
+        <w:rPr>
+          <w:b/>
+        </w:rPr>
+        <w:t>Autor:</w:t>
+      </w:r>
+      <w:r>
+        <w:t xml:space="preserve"> </w:t>
+      </w:r>
+      <w:proofErr w:type="spellStart"/>
+      <w:r>
+        <w:t>Icaro</w:t>
+      </w:r>
+      <w:proofErr w:type="spellEnd"/>
+      <w:r>
+        <w:t xml:space="preserve"> e Caio</w:t>
+      </w:r>
+    </w:p>
+    <w:p>
+      <w:r>
+        <w:rPr>
+          <w:b/>
+        </w:rPr>
+        <w:t>Prioridade</w:t>
+      </w:r>
+      <w:r>
+        <w:t>: Alta</w:t>
+      </w:r>
+    </w:p>
+    <w:p>
+      <w:r>
+        <w:rPr>
+          <w:b/>
+        </w:rPr>
+        <w:t>Fonte:</w:t>
+      </w:r>
+      <w:r>
+        <w:t xml:space="preserve"> Cliente</w:t>
+      </w:r>
+    </w:p>
+    <w:p>
+      <w:r>
+        <w:rPr>
+          <w:b/>
+        </w:rPr>
+        <w:t xml:space="preserve">Responsável: </w:t>
+      </w:r>
+      <w:proofErr w:type="gramStart"/>
+      <w:r>
+        <w:t>Caio,</w:t>
+      </w:r>
+      <w:proofErr w:type="gramEnd"/>
+      <w:r>
+        <w:t xml:space="preserve"> </w:t>
+      </w:r>
+      <w:proofErr w:type="spellStart"/>
+      <w:r>
+        <w:t>Andre</w:t>
+      </w:r>
+      <w:proofErr w:type="spellEnd"/>
+      <w:r>
+        <w:t xml:space="preserve"> e </w:t>
+      </w:r>
+      <w:proofErr w:type="spellStart"/>
+      <w:r>
+        <w:t>Icaro</w:t>
+      </w:r>
+      <w:proofErr w:type="spellEnd"/>
+    </w:p>
+    <w:p>
+      <w:r>
+        <w:rPr>
+          <w:b/>
+        </w:rPr>
+        <w:t>Descrição:</w:t>
+      </w:r>
+      <w:r>
+        <w:t xml:space="preserve"> Quando o usuário pressionar um botão o sistema deverá fornecer a capacidade para o usuário</w:t>
+      </w:r>
+      <w:r>
+        <w:t xml:space="preserve"> </w:t>
+      </w:r>
+      <w:r>
+        <w:t>inserir uma nova tarefa.</w:t>
+      </w:r>
+    </w:p>
+    <w:p>
+      <w:r>
+        <w:rPr>
+          <w:b/>
+        </w:rPr>
+        <w:t>Trigger:</w:t>
+      </w:r>
+      <w:r>
+        <w:t xml:space="preserve"> Usuário clicar na </w:t>
+      </w:r>
+      <w:proofErr w:type="gramStart"/>
+      <w:r>
+        <w:t>opção “novo” após clicar com o botão direito do mouse</w:t>
+      </w:r>
+      <w:proofErr w:type="gramEnd"/>
+      <w:r>
+        <w:t>.</w:t>
+      </w:r>
+    </w:p>
+    <w:p>
+      <w:r>
+        <w:rPr>
+          <w:b/>
+        </w:rPr>
+        <w:t>Atores:</w:t>
+      </w:r>
+      <w:r>
+        <w:t xml:space="preserve"> Usuário</w:t>
+      </w:r>
+    </w:p>
+    <w:p>
+      <w:r>
+        <w:rPr>
+          <w:b/>
+        </w:rPr>
+        <w:t>Pré-condição:</w:t>
+      </w:r>
+      <w:r>
+        <w:t xml:space="preserve"> Sistema estar aberto.</w:t>
+      </w:r>
+    </w:p>
+    <w:p>
+      <w:r>
+        <w:rPr>
+          <w:b/>
+        </w:rPr>
+        <w:t>Resultado:</w:t>
+      </w:r>
+      <w:r>
+        <w:t xml:space="preserve"> Agenda</w:t>
+      </w:r>
+      <w:r>
+        <w:fldChar w:fldCharType="begin"/>
+      </w:r>
+      <w:r>
+        <w:instrText xml:space="preserve"> XE "</w:instrText>
+      </w:r>
+      <w:r>
+        <w:instrText>Agenda</w:instrText>
+      </w:r>
+      <w:r>
+        <w:instrText xml:space="preserve">" </w:instrText>
+      </w:r>
+      <w:r>
+        <w:fldChar w:fldCharType="end"/>
+      </w:r>
+      <w:r>
+        <w:t xml:space="preserve"> com tarefa adicionada no status desejado e ordenada.</w:t>
+      </w:r>
+    </w:p>
+    <w:p/>
+    <w:p>
+      <w:pPr>
+        <w:rPr>
+          <w:i/>
+        </w:rPr>
+      </w:pPr>
+      <w:r>
+        <w:rPr>
+          <w:i/>
+        </w:rPr>
+        <w:t xml:space="preserve">Caso de uso Textual </w:t>
+      </w:r>
+      <w:proofErr w:type="gramStart"/>
+      <w:r>
+        <w:rPr>
+          <w:i/>
+        </w:rPr>
+        <w:t>2</w:t>
+      </w:r>
+      <w:proofErr w:type="gramEnd"/>
+    </w:p>
+    <w:p>
+      <w:r>
+        <w:rPr>
+          <w:b/>
+        </w:rPr>
+        <w:t xml:space="preserve">Identificador: </w:t>
+      </w:r>
+      <w:r>
+        <w:t>CDUT02</w:t>
+      </w:r>
+    </w:p>
+    <w:p>
+      <w:r>
+        <w:rPr>
+          <w:b/>
+        </w:rPr>
+        <w:t>Nome:</w:t>
+      </w:r>
+      <w:r>
+        <w:t xml:space="preserve"> Alterar Tarefas</w:t>
+      </w:r>
+    </w:p>
+    <w:p>
+      <w:r>
+        <w:rPr>
+          <w:b/>
+        </w:rPr>
+        <w:t xml:space="preserve">Autor: </w:t>
+      </w:r>
+      <w:proofErr w:type="spellStart"/>
+      <w:r>
+        <w:t>Icaro</w:t>
+      </w:r>
+      <w:proofErr w:type="spellEnd"/>
+      <w:r>
+        <w:t xml:space="preserve"> e Caio</w:t>
+      </w:r>
+    </w:p>
+    <w:p>
+      <w:r>
+        <w:rPr>
+          <w:b/>
+        </w:rPr>
+        <w:t>Prioridade:</w:t>
+      </w:r>
+      <w:r>
+        <w:t xml:space="preserve"> Alta</w:t>
+      </w:r>
+    </w:p>
+    <w:p>
+      <w:r>
+        <w:rPr>
+          <w:b/>
+        </w:rPr>
+        <w:t xml:space="preserve">Fonte: </w:t>
+      </w:r>
+      <w:r>
+        <w:t>Cliente</w:t>
+      </w:r>
+    </w:p>
+    <w:p>
+      <w:r>
+        <w:rPr>
+          <w:b/>
+        </w:rPr>
+        <w:t xml:space="preserve">Responsável: </w:t>
+      </w:r>
+      <w:r>
+        <w:t>Mayara</w:t>
+      </w:r>
+      <w:proofErr w:type="gramStart"/>
+      <w:r>
+        <w:t>, Caio</w:t>
+      </w:r>
+      <w:proofErr w:type="gramEnd"/>
+      <w:r>
+        <w:t xml:space="preserve"> e </w:t>
+      </w:r>
+      <w:proofErr w:type="spellStart"/>
+      <w:r>
+        <w:t>Andre</w:t>
+      </w:r>
+      <w:proofErr w:type="spellEnd"/>
+    </w:p>
+    <w:p>
+      <w:r>
+        <w:rPr>
+          <w:b/>
+        </w:rPr>
+        <w:t>Descrição:</w:t>
+      </w:r>
+      <w:r>
+        <w:t xml:space="preserve"> Quando o usuário pressionar um botão o sistema deverá fornecer a capacidade para o usuário de alterar o estado de uma tarefa.</w:t>
+      </w:r>
+    </w:p>
+    <w:p>
+      <w:r>
+        <w:rPr>
+          <w:b/>
+        </w:rPr>
+        <w:t>Trigger:</w:t>
+      </w:r>
+      <w:r>
+        <w:t xml:space="preserve"> Usuário clicar na opção “alterar” após clicar com o botão direito do mouse em cima da tarefa desejada.</w:t>
+      </w:r>
+    </w:p>
+    <w:p>
+      <w:r>
+        <w:rPr>
+          <w:b/>
+        </w:rPr>
+        <w:t>Atores:</w:t>
+      </w:r>
+      <w:r>
+        <w:t xml:space="preserve"> Usuário</w:t>
+      </w:r>
+    </w:p>
+    <w:p>
+      <w:r>
+        <w:rPr>
+          <w:b/>
+        </w:rPr>
+        <w:t>Pré-condição:</w:t>
+      </w:r>
+      <w:r>
+        <w:t xml:space="preserve"> Sistema estar aberto e existir ao menos uma tarefa.</w:t>
+      </w:r>
+    </w:p>
+    <w:p>
+      <w:r>
+        <w:rPr>
+          <w:b/>
+        </w:rPr>
+        <w:t xml:space="preserve">Resultado: </w:t>
+      </w:r>
+      <w:r>
+        <w:t>Agenda</w:t>
+      </w:r>
+      <w:r>
+        <w:fldChar w:fldCharType="begin"/>
+      </w:r>
+      <w:r>
+        <w:instrText xml:space="preserve"> XE "</w:instrText>
+      </w:r>
+      <w:r>
+        <w:instrText>Agenda</w:instrText>
+      </w:r>
+      <w:r>
+        <w:instrText xml:space="preserve">" </w:instrText>
+      </w:r>
+      <w:r>
+        <w:fldChar w:fldCharType="end"/>
+      </w:r>
+      <w:r>
+        <w:t xml:space="preserve"> com tarefa alterada no status desejado e ordenada.</w:t>
+      </w:r>
+    </w:p>
+    <w:p/>
+    <w:p/>
+    <w:p>
+      <w:pPr>
+        <w:rPr>
+          <w:i/>
+        </w:rPr>
+      </w:pPr>
+      <w:r>
+        <w:rPr>
+          <w:i/>
+        </w:rPr>
+        <w:lastRenderedPageBreak/>
+        <w:t xml:space="preserve">Caso de uso Textual </w:t>
+      </w:r>
+      <w:proofErr w:type="gramStart"/>
+      <w:r>
+        <w:rPr>
+          <w:i/>
+        </w:rPr>
+        <w:t>3</w:t>
+      </w:r>
+      <w:proofErr w:type="gramEnd"/>
+    </w:p>
+    <w:p>
+      <w:r>
+        <w:rPr>
+          <w:b/>
+        </w:rPr>
+        <w:t>Identificador:</w:t>
+      </w:r>
+      <w:r>
+        <w:t xml:space="preserve"> CDUT03</w:t>
+      </w:r>
+    </w:p>
+    <w:p>
+      <w:r>
+        <w:rPr>
+          <w:b/>
+        </w:rPr>
+        <w:t>Nome:</w:t>
+      </w:r>
+      <w:r>
+        <w:t xml:space="preserve"> </w:t>
+      </w:r>
+      <w:proofErr w:type="gramStart"/>
+      <w:r>
+        <w:t>Deletar</w:t>
+      </w:r>
+      <w:proofErr w:type="gramEnd"/>
+      <w:r>
+        <w:t xml:space="preserve"> Tarefas</w:t>
+      </w:r>
+    </w:p>
+    <w:p>
+      <w:r>
+        <w:rPr>
+          <w:b/>
+        </w:rPr>
+        <w:t xml:space="preserve">Autor: </w:t>
+      </w:r>
+      <w:proofErr w:type="spellStart"/>
+      <w:r>
+        <w:t>Icaro</w:t>
+      </w:r>
+      <w:proofErr w:type="spellEnd"/>
+      <w:r>
+        <w:t xml:space="preserve"> e Caio</w:t>
+      </w:r>
+    </w:p>
+    <w:p>
+      <w:r>
+        <w:rPr>
+          <w:b/>
+        </w:rPr>
+        <w:t>Prioridade</w:t>
+      </w:r>
+      <w:r>
+        <w:t>: Alta</w:t>
+      </w:r>
+    </w:p>
+    <w:p>
+      <w:r>
+        <w:rPr>
+          <w:b/>
+        </w:rPr>
+        <w:t>Fonte:</w:t>
+      </w:r>
+      <w:r>
+        <w:t xml:space="preserve"> Cliente</w:t>
+      </w:r>
+    </w:p>
+    <w:p>
+      <w:r>
+        <w:rPr>
+          <w:b/>
+        </w:rPr>
+        <w:t>Responsável:</w:t>
+      </w:r>
+      <w:r>
+        <w:t xml:space="preserve"> </w:t>
+      </w:r>
+      <w:proofErr w:type="spellStart"/>
+      <w:r>
+        <w:t>Andre</w:t>
+      </w:r>
+      <w:proofErr w:type="spellEnd"/>
+      <w:r>
+        <w:t xml:space="preserve">, Mayara e </w:t>
+      </w:r>
+      <w:proofErr w:type="gramStart"/>
+      <w:r>
+        <w:t>Pedro</w:t>
+      </w:r>
+      <w:proofErr w:type="gramEnd"/>
+    </w:p>
+    <w:p>
+      <w:r>
+        <w:rPr>
+          <w:b/>
+        </w:rPr>
+        <w:t>Descrição:</w:t>
+      </w:r>
+      <w:r>
+        <w:t xml:space="preserve"> Quando o usuário pressionar um botão o sistema deverá fornecer a capacidade para o usuário excluir uma tarefa.</w:t>
+      </w:r>
+    </w:p>
+    <w:p>
+      <w:r>
+        <w:rPr>
+          <w:b/>
+        </w:rPr>
+        <w:t xml:space="preserve">Trigger: </w:t>
+      </w:r>
+      <w:r>
+        <w:t>Usuário clicar na opção “Excluir” após clicar com o botão direito do mouse em cima da tarefa desejada.</w:t>
+      </w:r>
+    </w:p>
+    <w:p>
+      <w:r>
+        <w:rPr>
+          <w:b/>
+        </w:rPr>
+        <w:t xml:space="preserve">Atores: </w:t>
+      </w:r>
+      <w:r>
+        <w:t>Usuário</w:t>
+      </w:r>
+    </w:p>
+    <w:p>
+      <w:r>
+        <w:rPr>
+          <w:b/>
+        </w:rPr>
+        <w:t>Pré-condição:</w:t>
+      </w:r>
+      <w:r>
+        <w:t xml:space="preserve"> Sistema estar aberto e existir ao menos uma tarefa.</w:t>
+      </w:r>
+    </w:p>
+    <w:p>
+      <w:r>
+        <w:rPr>
+          <w:b/>
+        </w:rPr>
+        <w:t>Resultado:</w:t>
+      </w:r>
+      <w:r>
+        <w:t xml:space="preserve"> Agenda</w:t>
+      </w:r>
+      <w:r>
+        <w:fldChar w:fldCharType="begin"/>
+      </w:r>
+      <w:r>
+        <w:instrText xml:space="preserve"> XE "</w:instrText>
+      </w:r>
+      <w:r>
+        <w:instrText>Agenda</w:instrText>
+      </w:r>
+      <w:r>
+        <w:instrText xml:space="preserve">" </w:instrText>
+      </w:r>
+      <w:r>
+        <w:fldChar w:fldCharType="end"/>
+      </w:r>
+      <w:r>
+        <w:t xml:space="preserve"> com a tarefa selecionada removida.</w:t>
+      </w:r>
+    </w:p>
+    <w:p/>
+    <w:p>
+      <w:pPr>
+        <w:rPr>
+          <w:i/>
+        </w:rPr>
+      </w:pPr>
+      <w:r>
+        <w:rPr>
+          <w:i/>
+        </w:rPr>
+        <w:t xml:space="preserve">Caso de uso Textual </w:t>
+      </w:r>
+      <w:proofErr w:type="gramStart"/>
+      <w:r>
+        <w:rPr>
+          <w:i/>
+        </w:rPr>
+        <w:t>4</w:t>
+      </w:r>
+      <w:proofErr w:type="gramEnd"/>
+    </w:p>
+    <w:p>
+      <w:r>
+        <w:rPr>
+          <w:b/>
+        </w:rPr>
+        <w:t>Identificador:</w:t>
+      </w:r>
+      <w:r>
+        <w:t xml:space="preserve"> CDUT04</w:t>
+      </w:r>
+    </w:p>
+    <w:p>
+      <w:r>
+        <w:rPr>
+          <w:b/>
+        </w:rPr>
+        <w:t>Nome:</w:t>
+      </w:r>
+      <w:r>
+        <w:t xml:space="preserve"> Ordenar Tarefas</w:t>
+      </w:r>
+    </w:p>
+    <w:p>
+      <w:r>
+        <w:rPr>
+          <w:b/>
+        </w:rPr>
+        <w:t>Autor:</w:t>
+      </w:r>
+      <w:r>
+        <w:t xml:space="preserve"> </w:t>
+      </w:r>
+      <w:proofErr w:type="spellStart"/>
+      <w:r>
+        <w:t>Icaro</w:t>
+      </w:r>
+      <w:proofErr w:type="spellEnd"/>
+      <w:r>
+        <w:t xml:space="preserve"> e Caio</w:t>
+      </w:r>
+    </w:p>
+    <w:p>
+      <w:r>
+        <w:rPr>
+          <w:b/>
+        </w:rPr>
+        <w:t>Prioridade:</w:t>
+      </w:r>
+      <w:r>
+        <w:t xml:space="preserve"> Alta</w:t>
+      </w:r>
+    </w:p>
+    <w:p>
+      <w:r>
+        <w:rPr>
+          <w:b/>
+        </w:rPr>
+        <w:t>Fonte:</w:t>
+      </w:r>
+      <w:r>
+        <w:t xml:space="preserve"> Cliente</w:t>
+      </w:r>
+    </w:p>
+    <w:p>
+      <w:r>
+        <w:rPr>
+          <w:b/>
+        </w:rPr>
+        <w:t>Responsável:</w:t>
+      </w:r>
+      <w:r>
+        <w:t xml:space="preserve"> Pedro</w:t>
+      </w:r>
+      <w:proofErr w:type="gramStart"/>
+      <w:r>
+        <w:t>, Caio</w:t>
+      </w:r>
+      <w:proofErr w:type="gramEnd"/>
+      <w:r>
+        <w:t xml:space="preserve"> e </w:t>
+      </w:r>
+      <w:proofErr w:type="spellStart"/>
+      <w:r>
+        <w:t>Icaro</w:t>
+      </w:r>
+      <w:proofErr w:type="spellEnd"/>
+    </w:p>
+    <w:p>
+      <w:r>
+        <w:rPr>
+          <w:b/>
+        </w:rPr>
+        <w:t>Descrição:</w:t>
+      </w:r>
+      <w:r>
+        <w:t xml:space="preserve"> Quando o aplicativo iniciar o sistema deverá possuir a capacidade de ordenar as tarefas por data de inserção e exibi-las ao usuário.</w:t>
+      </w:r>
+    </w:p>
+    <w:p>
+      <w:r>
+        <w:rPr>
+          <w:b/>
+        </w:rPr>
+        <w:t>Trigger:</w:t>
+      </w:r>
+      <w:r>
+        <w:t xml:space="preserve"> Adição de uma nova tarefa naquele Status.</w:t>
+      </w:r>
+    </w:p>
+    <w:p>
+      <w:r>
+        <w:rPr>
+          <w:b/>
+        </w:rPr>
+        <w:t>Atores:</w:t>
+      </w:r>
+      <w:r>
+        <w:t xml:space="preserve"> Sistema</w:t>
+      </w:r>
+    </w:p>
+    <w:p>
+      <w:r>
+        <w:rPr>
+          <w:b/>
+        </w:rPr>
+        <w:t>Pré-condição:</w:t>
+      </w:r>
+      <w:r>
+        <w:t xml:space="preserve"> Sistema estar aberto e existir ao menos duas tarefas para o Status que será ordenado.</w:t>
+      </w:r>
+    </w:p>
+    <w:p>
+      <w:r>
+        <w:rPr>
+          <w:b/>
+        </w:rPr>
+        <w:t>Resultado:</w:t>
+      </w:r>
+      <w:r>
+        <w:t xml:space="preserve"> Agenda</w:t>
+      </w:r>
+      <w:r>
+        <w:fldChar w:fldCharType="begin"/>
+      </w:r>
+      <w:r>
+        <w:instrText xml:space="preserve"> XE "</w:instrText>
+      </w:r>
+      <w:r>
+        <w:instrText>Agenda</w:instrText>
+      </w:r>
+      <w:r>
+        <w:instrText xml:space="preserve">" </w:instrText>
+      </w:r>
+      <w:r>
+        <w:fldChar w:fldCharType="end"/>
+      </w:r>
+      <w:r>
+        <w:t xml:space="preserve"> com tarefas ordenadas.</w:t>
+      </w:r>
+    </w:p>
+    <w:p>
+      <w:pPr>
+        <w:rPr>
+          <w:i/>
+        </w:rPr>
+      </w:pPr>
+    </w:p>
+    <w:p>
+      <w:pPr>
+        <w:rPr>
+          <w:i/>
+        </w:rPr>
+      </w:pPr>
+      <w:r>
+        <w:rPr>
+          <w:i/>
+        </w:rPr>
+        <w:t xml:space="preserve">Caso de Uso Textual </w:t>
+      </w:r>
+      <w:proofErr w:type="gramStart"/>
+      <w:r>
+        <w:rPr>
+          <w:i/>
+        </w:rPr>
+        <w:t>5</w:t>
+      </w:r>
+      <w:proofErr w:type="gramEnd"/>
+    </w:p>
+    <w:p>
+      <w:r>
+        <w:rPr>
+          <w:b/>
+        </w:rPr>
+        <w:t xml:space="preserve">Identificador: </w:t>
+      </w:r>
+      <w:r>
+        <w:t>CDUT05</w:t>
+      </w:r>
+    </w:p>
+    <w:p>
+      <w:r>
+        <w:rPr>
+          <w:b/>
+        </w:rPr>
+        <w:lastRenderedPageBreak/>
+        <w:t xml:space="preserve">Nome: </w:t>
+      </w:r>
+      <w:r>
+        <w:t>Atualizar tarefas</w:t>
+      </w:r>
+    </w:p>
+    <w:p>
+      <w:r>
+        <w:rPr>
+          <w:b/>
+        </w:rPr>
+        <w:t xml:space="preserve">Autor: </w:t>
+      </w:r>
+      <w:r>
+        <w:t>Mayara</w:t>
+      </w:r>
+    </w:p>
+    <w:p>
+      <w:r>
+        <w:rPr>
+          <w:b/>
+        </w:rPr>
+        <w:t xml:space="preserve">Prioridade: </w:t>
+      </w:r>
+      <w:r>
+        <w:t>Alta</w:t>
+      </w:r>
+    </w:p>
+    <w:p>
+      <w:r>
+        <w:rPr>
+          <w:b/>
+        </w:rPr>
+        <w:t xml:space="preserve">Fonte: </w:t>
+      </w:r>
+      <w:r>
+        <w:t>André</w:t>
+      </w:r>
+      <w:proofErr w:type="gramStart"/>
+      <w:r>
+        <w:t>, Caio</w:t>
+      </w:r>
+      <w:proofErr w:type="gramEnd"/>
+      <w:r>
+        <w:t xml:space="preserve">, </w:t>
+      </w:r>
+      <w:proofErr w:type="spellStart"/>
+      <w:r>
+        <w:t>Icaro</w:t>
+      </w:r>
+      <w:proofErr w:type="spellEnd"/>
+      <w:r>
+        <w:t>, Mayara, Pedro</w:t>
+      </w:r>
+    </w:p>
+    <w:p>
+      <w:r>
+        <w:rPr>
+          <w:b/>
+        </w:rPr>
+        <w:t xml:space="preserve">Responsável: </w:t>
+      </w:r>
+      <w:r>
+        <w:t xml:space="preserve">André, </w:t>
+      </w:r>
+      <w:proofErr w:type="spellStart"/>
+      <w:proofErr w:type="gramStart"/>
+      <w:r>
+        <w:t>Icaro</w:t>
+      </w:r>
+      <w:proofErr w:type="spellEnd"/>
+      <w:proofErr w:type="gramEnd"/>
+    </w:p>
+    <w:p>
+      <w:r>
+        <w:rPr>
+          <w:b/>
+        </w:rPr>
+        <w:t xml:space="preserve">Descrição: </w:t>
+      </w:r>
+      <w:r>
+        <w:t>Quando o usuário pressionar um botão o sistema deverá fornecer a capacidade de atualizar todas as tarefas</w:t>
+      </w:r>
+    </w:p>
+    <w:p>
+      <w:r>
+        <w:rPr>
+          <w:b/>
+        </w:rPr>
+        <w:t xml:space="preserve">Trigger: </w:t>
+      </w:r>
+      <w:r>
+        <w:t xml:space="preserve">Usuário clicar no ícone </w:t>
+      </w:r>
+      <w:proofErr w:type="gramStart"/>
+      <w:r>
+        <w:t xml:space="preserve">” </w:t>
+      </w:r>
+      <w:proofErr w:type="gramEnd"/>
+      <w:r>
+        <w:t xml:space="preserve">” no canto inferior esquerdo. </w:t>
+      </w:r>
+    </w:p>
+    <w:p>
+      <w:r>
+        <w:rPr>
+          <w:b/>
+        </w:rPr>
+        <w:t xml:space="preserve">Atores: </w:t>
+      </w:r>
+      <w:r>
+        <w:t>Usuário</w:t>
+      </w:r>
+    </w:p>
+    <w:p>
+      <w:r>
+        <w:rPr>
+          <w:b/>
+        </w:rPr>
+        <w:t xml:space="preserve">Pré-condição: </w:t>
+      </w:r>
+      <w:r>
+        <w:t xml:space="preserve">Sistema estar aberto. </w:t>
+      </w:r>
+    </w:p>
+    <w:p>
+      <w:r>
+        <w:rPr>
+          <w:b/>
+        </w:rPr>
+        <w:t xml:space="preserve">Resultado: </w:t>
+      </w:r>
+      <w:r>
+        <w:t>Agenda com as tarefas atualizadas</w:t>
+      </w:r>
+    </w:p>
+    <w:p/>
+    <w:p>
+      <w:pPr>
+        <w:rPr>
+          <w:i/>
+        </w:rPr>
+      </w:pPr>
+      <w:r>
+        <w:rPr>
+          <w:i/>
+        </w:rPr>
+        <w:t xml:space="preserve">Caso de Uso Textual </w:t>
+      </w:r>
+      <w:proofErr w:type="gramStart"/>
+      <w:r>
+        <w:rPr>
+          <w:i/>
+        </w:rPr>
+        <w:t>6</w:t>
+      </w:r>
+      <w:proofErr w:type="gramEnd"/>
+    </w:p>
+    <w:p>
+      <w:r>
+        <w:rPr>
+          <w:b/>
+        </w:rPr>
+        <w:t xml:space="preserve">Identificador: </w:t>
+      </w:r>
+      <w:r>
+        <w:t>CDUT06</w:t>
+      </w:r>
+    </w:p>
+    <w:p>
+      <w:r>
+        <w:rPr>
+          <w:b/>
+        </w:rPr>
+        <w:t xml:space="preserve">Nome: </w:t>
+      </w:r>
+      <w:r>
+        <w:t>Ajuda</w:t>
+      </w:r>
+    </w:p>
+    <w:p>
+      <w:r>
+        <w:rPr>
+          <w:b/>
+        </w:rPr>
+        <w:t xml:space="preserve">Autor: </w:t>
+      </w:r>
+      <w:r>
+        <w:t>Mayara</w:t>
+      </w:r>
+    </w:p>
+    <w:p>
+      <w:r>
+        <w:rPr>
+          <w:b/>
+        </w:rPr>
+        <w:t xml:space="preserve">Prioridade: </w:t>
+      </w:r>
+      <w:r>
+        <w:t>Média</w:t>
+      </w:r>
+    </w:p>
+    <w:p>
+      <w:r>
+        <w:rPr>
+          <w:b/>
+        </w:rPr>
+        <w:t xml:space="preserve">Fonte: </w:t>
+      </w:r>
+      <w:r>
+        <w:t>Desenvolvedores</w:t>
+      </w:r>
+    </w:p>
+    <w:p>
+      <w:r>
+        <w:rPr>
+          <w:b/>
+        </w:rPr>
+        <w:t xml:space="preserve">Responsável: </w:t>
+      </w:r>
+      <w:r>
+        <w:t xml:space="preserve">André, Pedro, </w:t>
+      </w:r>
+      <w:proofErr w:type="spellStart"/>
+      <w:proofErr w:type="gramStart"/>
+      <w:r>
+        <w:t>Icaro</w:t>
+      </w:r>
+      <w:proofErr w:type="spellEnd"/>
+      <w:proofErr w:type="gramEnd"/>
+    </w:p>
+    <w:p>
+      <w:r>
+        <w:rPr>
+          <w:b/>
+        </w:rPr>
+        <w:t xml:space="preserve">Descrição: </w:t>
+      </w:r>
+      <w:r>
+        <w:t>Quando o usuário pressionar um botão o sistema deverá fornecer a cap</w:t>
+      </w:r>
+      <w:r>
+        <w:t>acidade de esclarecer as funcionalidades do sistema</w:t>
+      </w:r>
+    </w:p>
+    <w:p>
+      <w:r>
+        <w:rPr>
+          <w:b/>
+        </w:rPr>
+        <w:t xml:space="preserve">Trigger: </w:t>
+      </w:r>
+      <w:r>
+        <w:t xml:space="preserve">Usuário clicar no ícone </w:t>
+      </w:r>
+      <w:proofErr w:type="gramStart"/>
+      <w:r>
+        <w:t xml:space="preserve">“ </w:t>
+      </w:r>
+      <w:proofErr w:type="gramEnd"/>
+      <w:r>
+        <w:t>“ no canto superior esquerdo</w:t>
+      </w:r>
+    </w:p>
+    <w:p>
+      <w:r>
+        <w:rPr>
+          <w:b/>
+        </w:rPr>
+        <w:t xml:space="preserve">Atores: </w:t>
+      </w:r>
+      <w:r>
+        <w:t>Usuário</w:t>
+      </w:r>
+    </w:p>
+    <w:p>
+      <w:r>
+        <w:rPr>
+          <w:b/>
+        </w:rPr>
+        <w:t xml:space="preserve">Pré-condição: </w:t>
+      </w:r>
+      <w:r>
+        <w:t>Sistema estar aberto</w:t>
+      </w:r>
+    </w:p>
+    <w:p>
+      <w:r>
+        <w:rPr>
+          <w:b/>
+        </w:rPr>
+        <w:t>Resultado:</w:t>
+      </w:r>
+      <w:r>
+        <w:t xml:space="preserve"> </w:t>
+      </w:r>
+      <w:r>
+        <w:t>Janela de ajuda aberta</w:t>
+      </w:r>
+    </w:p>
+    <w:p/>
+    <w:p>
+      <w:pPr>
         <w:pStyle w:val="Ttulo2"/>
       </w:pPr>
       <w:bookmarkStart w:id="17" w:name="_Toc480652993"/>
@@ -3047,10 +4453,151 @@
       <w:bookmarkEnd w:id="17"/>
     </w:p>
     <w:p>
-      <w:r>
-        <w:t>&lt;Imagens&gt;</w:t>
-      </w:r>
-    </w:p>
+      <w:pPr>
+        <w:rPr>
+          <w:sz w:val="24"/>
+          <w:szCs w:val="24"/>
+        </w:rPr>
+      </w:pPr>
+      <w:r>
+        <w:rPr>
+          <w:sz w:val="24"/>
+          <w:szCs w:val="24"/>
+        </w:rPr>
+        <w:t>Diagrama de Casos de Uso</w:t>
+      </w:r>
+    </w:p>
+    <w:p>
+      <w:pPr>
+        <w:rPr>
+          <w:sz w:val="24"/>
+          <w:szCs w:val="24"/>
+        </w:rPr>
+      </w:pPr>
+      <w:r>
+        <w:rPr>
+          <w:noProof/>
+          <w:sz w:val="24"/>
+          <w:szCs w:val="24"/>
+          <w:lang w:eastAsia="pt-BR"/>
+        </w:rPr>
+        <w:lastRenderedPageBreak/>
+        <w:drawing>
+          <wp:inline distT="0" distB="0" distL="0" distR="0" wp14:anchorId="62BFA0B4" wp14:editId="792E898A">
+            <wp:extent cx="4752395" cy="3019425"/>
+            <wp:effectExtent l="0" t="0" r="0" b="0"/>
+            <wp:docPr id="1" name="Imagem 1"/>
+            <wp:cNvGraphicFramePr>
+              <a:graphicFrameLocks xmlns:a="http://schemas.openxmlformats.org/drawingml/2006/main" noChangeAspect="1"/>
+            </wp:cNvGraphicFramePr>
+            <a:graphic xmlns:a="http://schemas.openxmlformats.org/drawingml/2006/main">
+              <a:graphicData uri="http://schemas.openxmlformats.org/drawingml/2006/picture">
+                <pic:pic xmlns:pic="http://schemas.openxmlformats.org/drawingml/2006/picture">
+                  <pic:nvPicPr>
+                    <pic:cNvPr id="0" name="DiagramaCasodeUso Eng.png"/>
+                    <pic:cNvPicPr/>
+                  </pic:nvPicPr>
+                  <pic:blipFill>
+                    <a:blip r:embed="rId10">
+                      <a:extLst>
+                        <a:ext uri="{28A0092B-C50C-407E-A947-70E740481C1C}">
+                          <a14:useLocalDpi xmlns:a14="http://schemas.microsoft.com/office/drawing/2010/main" val="0"/>
+                        </a:ext>
+                      </a:extLst>
+                    </a:blip>
+                    <a:stretch>
+                      <a:fillRect/>
+                    </a:stretch>
+                  </pic:blipFill>
+                  <pic:spPr>
+                    <a:xfrm>
+                      <a:off x="0" y="0"/>
+                      <a:ext cx="4755035" cy="3021102"/>
+                    </a:xfrm>
+                    <a:prstGeom prst="rect">
+                      <a:avLst/>
+                    </a:prstGeom>
+                  </pic:spPr>
+                </pic:pic>
+              </a:graphicData>
+            </a:graphic>
+          </wp:inline>
+        </w:drawing>
+      </w:r>
+    </w:p>
+    <w:p>
+      <w:pPr>
+        <w:rPr>
+          <w:sz w:val="24"/>
+          <w:szCs w:val="24"/>
+        </w:rPr>
+      </w:pPr>
+      <w:r>
+        <w:rPr>
+          <w:sz w:val="24"/>
+          <w:szCs w:val="24"/>
+        </w:rPr>
+        <w:t>Diagrama de Fluxo de Dados</w:t>
+      </w:r>
+    </w:p>
+    <w:p>
+      <w:pPr>
+        <w:rPr>
+          <w:sz w:val="24"/>
+          <w:szCs w:val="24"/>
+        </w:rPr>
+      </w:pPr>
+      <w:r>
+        <w:rPr>
+          <w:noProof/>
+          <w:sz w:val="24"/>
+          <w:szCs w:val="24"/>
+          <w:lang w:eastAsia="pt-BR"/>
+        </w:rPr>
+        <w:drawing>
+          <wp:inline distT="0" distB="0" distL="0" distR="0" wp14:anchorId="217C01AE" wp14:editId="73521CBE">
+            <wp:extent cx="5400040" cy="3879850"/>
+            <wp:effectExtent l="0" t="0" r="0" b="6350"/>
+            <wp:docPr id="4" name="Imagem 4"/>
+            <wp:cNvGraphicFramePr>
+              <a:graphicFrameLocks xmlns:a="http://schemas.openxmlformats.org/drawingml/2006/main" noChangeAspect="1"/>
+            </wp:cNvGraphicFramePr>
+            <a:graphic xmlns:a="http://schemas.openxmlformats.org/drawingml/2006/main">
+              <a:graphicData uri="http://schemas.openxmlformats.org/drawingml/2006/picture">
+                <pic:pic xmlns:pic="http://schemas.openxmlformats.org/drawingml/2006/picture">
+                  <pic:nvPicPr>
+                    <pic:cNvPr id="0" name="DFD eng2.png"/>
+                    <pic:cNvPicPr/>
+                  </pic:nvPicPr>
+                  <pic:blipFill>
+                    <a:blip r:embed="rId11" cstate="print">
+                      <a:extLst>
+                        <a:ext uri="{28A0092B-C50C-407E-A947-70E740481C1C}">
+                          <a14:useLocalDpi xmlns:a14="http://schemas.microsoft.com/office/drawing/2010/main" val="0"/>
+                        </a:ext>
+                      </a:extLst>
+                    </a:blip>
+                    <a:stretch>
+                      <a:fillRect/>
+                    </a:stretch>
+                  </pic:blipFill>
+                  <pic:spPr>
+                    <a:xfrm>
+                      <a:off x="0" y="0"/>
+                      <a:ext cx="5400040" cy="3879850"/>
+                    </a:xfrm>
+                    <a:prstGeom prst="rect">
+                      <a:avLst/>
+                    </a:prstGeom>
+                  </pic:spPr>
+                </pic:pic>
+              </a:graphicData>
+            </a:graphic>
+          </wp:inline>
+        </w:drawing>
+      </w:r>
+    </w:p>
+    <w:p/>
     <w:p>
       <w:pPr>
         <w:pStyle w:val="Ttulo2"/>
@@ -3077,8 +4624,7 @@
         <w:tblLook w:val="04A0" w:firstRow="1" w:lastRow="0" w:firstColumn="1" w:lastColumn="0" w:noHBand="0" w:noVBand="1"/>
       </w:tblPr>
       <w:tblGrid>
-        <w:gridCol w:w="421"/>
-        <w:gridCol w:w="1102"/>
+        <w:gridCol w:w="1523"/>
         <w:gridCol w:w="6971"/>
       </w:tblGrid>
       <w:tr>
@@ -3088,27 +4634,18 @@
         <w:tc>
           <w:tcPr>
             <w:cnfStyle w:val="001000000000" w:firstRow="0" w:lastRow="0" w:firstColumn="1" w:lastColumn="0" w:oddVBand="0" w:evenVBand="0" w:oddHBand="0" w:evenHBand="0" w:firstRowFirstColumn="0" w:firstRowLastColumn="0" w:lastRowFirstColumn="0" w:lastRowLastColumn="0"/>
-            <w:tcW w:w="421" w:type="dxa"/>
+            <w:tcW w:w="1523" w:type="dxa"/>
             <w:vAlign w:val="center"/>
           </w:tcPr>
           <w:p>
-            <w:pPr>
-              <w:rPr>
-                <w:bCs w:val="0"/>
-              </w:rPr>
-            </w:pPr>
-            <w:r>
-              <w:rPr>
-                <w:bCs w:val="0"/>
-                <w:sz w:val="32"/>
-              </w:rPr>
-              <w:t>A</w:t>
-            </w:r>
-          </w:p>
-        </w:tc>
-        <w:tc>
-          <w:tcPr>
-            <w:tcW w:w="1102" w:type="dxa"/>
+            <w:r>
+              <w:t>Termo</w:t>
+            </w:r>
+          </w:p>
+        </w:tc>
+        <w:tc>
+          <w:tcPr>
+            <w:tcW w:w="6971" w:type="dxa"/>
             <w:vAlign w:val="center"/>
           </w:tcPr>
           <w:p>
@@ -3116,20 +4653,6 @@
               <w:cnfStyle w:val="100000000000" w:firstRow="1" w:lastRow="0" w:firstColumn="0" w:lastColumn="0" w:oddVBand="0" w:evenVBand="0" w:oddHBand="0" w:evenHBand="0" w:firstRowFirstColumn="0" w:firstRowLastColumn="0" w:lastRowFirstColumn="0" w:lastRowLastColumn="0"/>
             </w:pPr>
             <w:r>
-              <w:t>Termo</w:t>
-            </w:r>
-          </w:p>
-        </w:tc>
-        <w:tc>
-          <w:tcPr>
-            <w:tcW w:w="6971" w:type="dxa"/>
-            <w:vAlign w:val="center"/>
-          </w:tcPr>
-          <w:p>
-            <w:pPr>
-              <w:cnfStyle w:val="100000000000" w:firstRow="1" w:lastRow="0" w:firstColumn="0" w:lastColumn="0" w:oddVBand="0" w:evenVBand="0" w:oddHBand="0" w:evenHBand="0" w:firstRowFirstColumn="0" w:firstRowLastColumn="0" w:lastRowFirstColumn="0" w:lastRowLastColumn="0"/>
-            </w:pPr>
-            <w:r>
               <w:t>Significado</w:t>
             </w:r>
           </w:p>
@@ -3140,10 +4663,31 @@
           <w:tcPr>
             <w:cnfStyle w:val="001000000000" w:firstRow="0" w:lastRow="0" w:firstColumn="1" w:lastColumn="0" w:oddVBand="0" w:evenVBand="0" w:oddHBand="0" w:evenHBand="0" w:firstRowFirstColumn="0" w:firstRowLastColumn="0" w:lastRowFirstColumn="0" w:lastRowLastColumn="0"/>
             <w:tcW w:w="1523" w:type="dxa"/>
-            <w:gridSpan w:val="2"/>
             <w:vAlign w:val="center"/>
           </w:tcPr>
-          <w:p/>
+          <w:p>
+            <w:r>
+              <w:t>Agenda</w:t>
+            </w:r>
+            <w:r>
+              <w:fldChar w:fldCharType="begin"/>
+            </w:r>
+            <w:r>
+              <w:instrText xml:space="preserve"> XE "</w:instrText>
+            </w:r>
+            <w:r>
+              <w:instrText>Agenda</w:instrText>
+            </w:r>
+            <w:r>
+              <w:instrText xml:space="preserve">" </w:instrText>
+            </w:r>
+            <w:r>
+              <w:fldChar w:fldCharType="end"/>
+            </w:r>
+            <w:r>
+              <w:t>®</w:t>
+            </w:r>
+          </w:p>
         </w:tc>
         <w:tc>
           <w:tcPr>
@@ -3154,6 +4698,127 @@
             <w:pPr>
               <w:cnfStyle w:val="000000000000" w:firstRow="0" w:lastRow="0" w:firstColumn="0" w:lastColumn="0" w:oddVBand="0" w:evenVBand="0" w:oddHBand="0" w:evenHBand="0" w:firstRowFirstColumn="0" w:firstRowLastColumn="0" w:lastRowFirstColumn="0" w:lastRowLastColumn="0"/>
             </w:pPr>
+            <w:r>
+              <w:t xml:space="preserve">Software desenvolvido pelo grupo para controlar as tarefas do usuário </w:t>
+            </w:r>
+          </w:p>
+        </w:tc>
+      </w:tr>
+      <w:tr>
+        <w:tc>
+          <w:tcPr>
+            <w:cnfStyle w:val="001000000000" w:firstRow="0" w:lastRow="0" w:firstColumn="1" w:lastColumn="0" w:oddVBand="0" w:evenVBand="0" w:oddHBand="0" w:evenHBand="0" w:firstRowFirstColumn="0" w:firstRowLastColumn="0" w:lastRowFirstColumn="0" w:lastRowLastColumn="0"/>
+            <w:tcW w:w="1523" w:type="dxa"/>
+            <w:vAlign w:val="center"/>
+          </w:tcPr>
+          <w:p>
+            <w:r>
+              <w:t>Fazendo</w:t>
+            </w:r>
+          </w:p>
+        </w:tc>
+        <w:tc>
+          <w:tcPr>
+            <w:tcW w:w="6971" w:type="dxa"/>
+            <w:vAlign w:val="center"/>
+          </w:tcPr>
+          <w:p>
+            <w:pPr>
+              <w:cnfStyle w:val="000000000000" w:firstRow="0" w:lastRow="0" w:firstColumn="0" w:lastColumn="0" w:oddVBand="0" w:evenVBand="0" w:oddHBand="0" w:evenHBand="0" w:firstRowFirstColumn="0" w:firstRowLastColumn="0" w:lastRowFirstColumn="0" w:lastRowLastColumn="0"/>
+            </w:pPr>
+            <w:r>
+              <w:t>Classificação de uma tarefa que está em execução pelo usuário</w:t>
+            </w:r>
+          </w:p>
+        </w:tc>
+      </w:tr>
+      <w:tr>
+        <w:tc>
+          <w:tcPr>
+            <w:cnfStyle w:val="001000000000" w:firstRow="0" w:lastRow="0" w:firstColumn="1" w:lastColumn="0" w:oddVBand="0" w:evenVBand="0" w:oddHBand="0" w:evenHBand="0" w:firstRowFirstColumn="0" w:firstRowLastColumn="0" w:lastRowFirstColumn="0" w:lastRowLastColumn="0"/>
+            <w:tcW w:w="1523" w:type="dxa"/>
+            <w:vAlign w:val="center"/>
+          </w:tcPr>
+          <w:p>
+            <w:r>
+              <w:lastRenderedPageBreak/>
+              <w:t>Fazer</w:t>
+            </w:r>
+          </w:p>
+        </w:tc>
+        <w:tc>
+          <w:tcPr>
+            <w:tcW w:w="6971" w:type="dxa"/>
+            <w:vAlign w:val="center"/>
+          </w:tcPr>
+          <w:p>
+            <w:pPr>
+              <w:cnfStyle w:val="000000000000" w:firstRow="0" w:lastRow="0" w:firstColumn="0" w:lastColumn="0" w:oddVBand="0" w:evenVBand="0" w:oddHBand="0" w:evenHBand="0" w:firstRowFirstColumn="0" w:firstRowLastColumn="0" w:lastRowFirstColumn="0" w:lastRowLastColumn="0"/>
+            </w:pPr>
+            <w:r>
+              <w:t>Classificação de uma tarefa que o usuário ainda não começou a fazer</w:t>
+            </w:r>
+          </w:p>
+        </w:tc>
+      </w:tr>
+      <w:tr>
+        <w:tc>
+          <w:tcPr>
+            <w:cnfStyle w:val="001000000000" w:firstRow="0" w:lastRow="0" w:firstColumn="1" w:lastColumn="0" w:oddVBand="0" w:evenVBand="0" w:oddHBand="0" w:evenHBand="0" w:firstRowFirstColumn="0" w:firstRowLastColumn="0" w:lastRowFirstColumn="0" w:lastRowLastColumn="0"/>
+            <w:tcW w:w="1523" w:type="dxa"/>
+            <w:vAlign w:val="center"/>
+          </w:tcPr>
+          <w:p>
+            <w:r>
+              <w:t>Feito</w:t>
+            </w:r>
+          </w:p>
+        </w:tc>
+        <w:tc>
+          <w:tcPr>
+            <w:tcW w:w="6971" w:type="dxa"/>
+            <w:vAlign w:val="center"/>
+          </w:tcPr>
+          <w:p>
+            <w:pPr>
+              <w:cnfStyle w:val="000000000000" w:firstRow="0" w:lastRow="0" w:firstColumn="0" w:lastColumn="0" w:oddVBand="0" w:evenVBand="0" w:oddHBand="0" w:evenHBand="0" w:firstRowFirstColumn="0" w:firstRowLastColumn="0" w:lastRowFirstColumn="0" w:lastRowLastColumn="0"/>
+            </w:pPr>
+            <w:r>
+              <w:t>Classificação de uma tarefa que o usuário já executou</w:t>
+            </w:r>
+          </w:p>
+        </w:tc>
+      </w:tr>
+      <w:tr>
+        <w:tc>
+          <w:tcPr>
+            <w:cnfStyle w:val="001000000000" w:firstRow="0" w:lastRow="0" w:firstColumn="1" w:lastColumn="0" w:oddVBand="0" w:evenVBand="0" w:oddHBand="0" w:evenHBand="0" w:firstRowFirstColumn="0" w:firstRowLastColumn="0" w:lastRowFirstColumn="0" w:lastRowLastColumn="0"/>
+            <w:tcW w:w="1523" w:type="dxa"/>
+            <w:vAlign w:val="center"/>
+          </w:tcPr>
+          <w:p>
+            <w:proofErr w:type="spellStart"/>
+            <w:r>
+              <w:t>Stakeholder</w:t>
+            </w:r>
+            <w:proofErr w:type="spellEnd"/>
+          </w:p>
+        </w:tc>
+        <w:tc>
+          <w:tcPr>
+            <w:tcW w:w="6971" w:type="dxa"/>
+            <w:vAlign w:val="center"/>
+          </w:tcPr>
+          <w:p>
+            <w:pPr>
+              <w:cnfStyle w:val="000000000000" w:firstRow="0" w:lastRow="0" w:firstColumn="0" w:lastColumn="0" w:oddVBand="0" w:evenVBand="0" w:oddHBand="0" w:evenHBand="0" w:firstRowFirstColumn="0" w:firstRowLastColumn="0" w:lastRowFirstColumn="0" w:lastRowLastColumn="0"/>
+            </w:pPr>
+            <w:r>
+              <w:t>Qualquer pessoa, empresa ou instituiç</w:t>
+            </w:r>
+            <w:r>
+              <w:t xml:space="preserve">ão interessada no projeto. </w:t>
+            </w:r>
           </w:p>
         </w:tc>
       </w:tr>
@@ -3163,6 +4828,9 @@
     <w:p>
       <w:pPr>
         <w:pStyle w:val="Ttulo1"/>
+        <w:rPr>
+          <w:noProof/>
+        </w:rPr>
       </w:pPr>
       <w:bookmarkStart w:id="20" w:name="_Toc480652995"/>
       <w:commentRangeStart w:id="21"/>
@@ -3179,15 +4847,301 @@
         <w:commentReference w:id="21"/>
       </w:r>
       <w:bookmarkEnd w:id="20"/>
-    </w:p>
-    <w:p>
-      <w:r>
-        <w:t>&lt;inserir índice&gt;</w:t>
-      </w:r>
-    </w:p>
-    <w:p/>
+      <w:r>
+        <w:fldChar w:fldCharType="begin"/>
+      </w:r>
+      <w:r>
+        <w:instrText xml:space="preserve"> INDEX \e "</w:instrText>
+      </w:r>
+      <w:r>
+        <w:tab/>
+        <w:instrText xml:space="preserve">" \h "A" \c "2" \z "1046" </w:instrText>
+      </w:r>
+      <w:r>
+        <w:fldChar w:fldCharType="separate"/>
+      </w:r>
+    </w:p>
+    <w:p>
+      <w:pPr>
+        <w:pStyle w:val="Ttulo1"/>
+        <w:rPr>
+          <w:noProof/>
+        </w:rPr>
+        <w:sectPr>
+          <w:footerReference w:type="default" r:id="rId12"/>
+          <w:pgSz w:w="11906" w:h="16838"/>
+          <w:pgMar w:top="1417" w:right="1701" w:bottom="1417" w:left="1701" w:header="708" w:footer="708" w:gutter="0"/>
+          <w:cols w:space="708"/>
+          <w:docGrid w:linePitch="360"/>
+        </w:sectPr>
+      </w:pPr>
+    </w:p>
+    <w:p>
+      <w:pPr>
+        <w:pStyle w:val="Ttulodendiceremissivo"/>
+        <w:keepNext/>
+        <w:tabs>
+          <w:tab w:val="right" w:pos="3882"/>
+        </w:tabs>
+        <w:rPr>
+          <w:rFonts w:eastAsiaTheme="minorEastAsia" w:cstheme="minorBidi"/>
+          <w:b w:val="0"/>
+          <w:bCs w:val="0"/>
+          <w:noProof/>
+        </w:rPr>
+      </w:pPr>
+      <w:r>
+        <w:rPr>
+          <w:noProof/>
+        </w:rPr>
+        <w:lastRenderedPageBreak/>
+        <w:t>A</w:t>
+      </w:r>
+    </w:p>
+    <w:p>
+      <w:pPr>
+        <w:pStyle w:val="Remissivo1"/>
+        <w:tabs>
+          <w:tab w:val="right" w:pos="3882"/>
+        </w:tabs>
+        <w:rPr>
+          <w:noProof/>
+        </w:rPr>
+      </w:pPr>
+      <w:r>
+        <w:rPr>
+          <w:noProof/>
+        </w:rPr>
+        <w:t>Agenda</w:t>
+      </w:r>
+      <w:r>
+        <w:rPr>
+          <w:noProof/>
+        </w:rPr>
+        <w:tab/>
+        <w:t>3, 5, 6, 8</w:t>
+      </w:r>
+    </w:p>
+    <w:p>
+      <w:pPr>
+        <w:pStyle w:val="Remissivo1"/>
+        <w:tabs>
+          <w:tab w:val="right" w:pos="3882"/>
+        </w:tabs>
+        <w:rPr>
+          <w:noProof/>
+        </w:rPr>
+      </w:pPr>
+      <w:r>
+        <w:rPr>
+          <w:noProof/>
+        </w:rPr>
+        <w:t>atividades</w:t>
+      </w:r>
+    </w:p>
+    <w:p>
+      <w:pPr>
+        <w:pStyle w:val="Remissivo2"/>
+        <w:tabs>
+          <w:tab w:val="right" w:pos="3882"/>
+        </w:tabs>
+        <w:rPr>
+          <w:noProof/>
+        </w:rPr>
+      </w:pPr>
+      <w:r>
+        <w:rPr>
+          <w:noProof/>
+        </w:rPr>
+        <w:t>tarefas</w:t>
+      </w:r>
+      <w:r>
+        <w:rPr>
+          <w:noProof/>
+        </w:rPr>
+        <w:tab/>
+        <w:t>3</w:t>
+      </w:r>
+    </w:p>
+    <w:p>
+      <w:pPr>
+        <w:pStyle w:val="Ttulodendiceremissivo"/>
+        <w:keepNext/>
+        <w:tabs>
+          <w:tab w:val="right" w:pos="3882"/>
+        </w:tabs>
+        <w:rPr>
+          <w:rFonts w:eastAsiaTheme="minorEastAsia" w:cstheme="minorBidi"/>
+          <w:b w:val="0"/>
+          <w:bCs w:val="0"/>
+          <w:noProof/>
+        </w:rPr>
+      </w:pPr>
+      <w:r>
+        <w:rPr>
+          <w:noProof/>
+        </w:rPr>
+        <w:t>F</w:t>
+      </w:r>
+    </w:p>
+    <w:p>
+      <w:pPr>
+        <w:pStyle w:val="Remissivo1"/>
+        <w:tabs>
+          <w:tab w:val="right" w:pos="3882"/>
+        </w:tabs>
+        <w:rPr>
+          <w:noProof/>
+        </w:rPr>
+      </w:pPr>
+      <w:r>
+        <w:rPr>
+          <w:noProof/>
+        </w:rPr>
+        <w:t>funcionalidades</w:t>
+      </w:r>
+      <w:r>
+        <w:rPr>
+          <w:noProof/>
+        </w:rPr>
+        <w:tab/>
+        <w:t>3</w:t>
+      </w:r>
+    </w:p>
+    <w:p>
+      <w:pPr>
+        <w:pStyle w:val="Ttulodendiceremissivo"/>
+        <w:keepNext/>
+        <w:tabs>
+          <w:tab w:val="right" w:pos="3882"/>
+        </w:tabs>
+        <w:rPr>
+          <w:rFonts w:eastAsiaTheme="minorEastAsia" w:cstheme="minorBidi"/>
+          <w:b w:val="0"/>
+          <w:bCs w:val="0"/>
+          <w:noProof/>
+        </w:rPr>
+      </w:pPr>
+      <w:r>
+        <w:rPr>
+          <w:noProof/>
+        </w:rPr>
+        <w:lastRenderedPageBreak/>
+        <w:t>R</w:t>
+      </w:r>
+    </w:p>
+    <w:p>
+      <w:pPr>
+        <w:pStyle w:val="Remissivo1"/>
+        <w:tabs>
+          <w:tab w:val="right" w:pos="3882"/>
+        </w:tabs>
+        <w:rPr>
+          <w:noProof/>
+        </w:rPr>
+      </w:pPr>
+      <w:r>
+        <w:rPr>
+          <w:noProof/>
+        </w:rPr>
+        <w:t>recursos</w:t>
+      </w:r>
+      <w:r>
+        <w:rPr>
+          <w:noProof/>
+        </w:rPr>
+        <w:tab/>
+        <w:t>3</w:t>
+      </w:r>
+    </w:p>
+    <w:p>
+      <w:pPr>
+        <w:pStyle w:val="Ttulodendiceremissivo"/>
+        <w:keepNext/>
+        <w:tabs>
+          <w:tab w:val="right" w:pos="3882"/>
+        </w:tabs>
+        <w:rPr>
+          <w:rFonts w:eastAsiaTheme="minorEastAsia" w:cstheme="minorBidi"/>
+          <w:b w:val="0"/>
+          <w:bCs w:val="0"/>
+          <w:noProof/>
+        </w:rPr>
+      </w:pPr>
+      <w:r>
+        <w:rPr>
+          <w:noProof/>
+        </w:rPr>
+        <w:t>S</w:t>
+      </w:r>
+    </w:p>
+    <w:p>
+      <w:pPr>
+        <w:pStyle w:val="Remissivo1"/>
+        <w:tabs>
+          <w:tab w:val="right" w:pos="3882"/>
+        </w:tabs>
+        <w:rPr>
+          <w:noProof/>
+        </w:rPr>
+      </w:pPr>
+      <w:r>
+        <w:rPr>
+          <w:noProof/>
+        </w:rPr>
+        <w:t>software</w:t>
+      </w:r>
+    </w:p>
+    <w:p>
+      <w:pPr>
+        <w:pStyle w:val="Remissivo2"/>
+        <w:tabs>
+          <w:tab w:val="right" w:pos="3882"/>
+        </w:tabs>
+        <w:rPr>
+          <w:noProof/>
+        </w:rPr>
+      </w:pPr>
+      <w:r>
+        <w:rPr>
+          <w:noProof/>
+        </w:rPr>
+        <w:t>Software</w:t>
+      </w:r>
+      <w:r>
+        <w:rPr>
+          <w:noProof/>
+        </w:rPr>
+        <w:tab/>
+        <w:t>3, 4</w:t>
+      </w:r>
+    </w:p>
+    <w:p>
+      <w:pPr>
+        <w:pStyle w:val="Ttulo1"/>
+        <w:rPr>
+          <w:noProof/>
+        </w:rPr>
+        <w:sectPr>
+          <w:type w:val="continuous"/>
+          <w:pgSz w:w="11906" w:h="16838"/>
+          <w:pgMar w:top="1417" w:right="1701" w:bottom="1417" w:left="1701" w:header="708" w:footer="708" w:gutter="0"/>
+          <w:cols w:num="2" w:space="720"/>
+          <w:docGrid w:linePitch="360"/>
+        </w:sectPr>
+      </w:pPr>
+    </w:p>
+    <w:p>
+      <w:pPr>
+        <w:pStyle w:val="Ttulo1"/>
+      </w:pPr>
+      <w:r>
+        <w:lastRenderedPageBreak/>
+        <w:fldChar w:fldCharType="end"/>
+      </w:r>
+    </w:p>
     <w:sectPr>
-      <w:footerReference w:type="default" r:id="rId10"/>
+      <w:type w:val="continuous"/>
       <w:pgSz w:w="11906" w:h="16838"/>
       <w:pgMar w:top="1417" w:right="1701" w:bottom="1417" w:left="1701" w:header="708" w:footer="708" w:gutter="0"/>
       <w:cols w:space="708"/>
@@ -3598,7 +5552,7 @@
           <wp:inline distT="0" distB="0" distL="0" distR="0" wp14:anchorId="294927AE" wp14:editId="5389F3B9">
             <wp:extent cx="2794959" cy="1753018"/>
             <wp:effectExtent l="0" t="0" r="5715" b="0"/>
-            <wp:docPr id="3" name="Imagem 3"/>
+            <wp:docPr id="5" name="Imagem 5"/>
             <wp:cNvGraphicFramePr>
               <a:graphicFrameLocks xmlns:a="http://schemas.openxmlformats.org/drawingml/2006/main" noChangeAspect="1"/>
             </wp:cNvGraphicFramePr>
@@ -3742,7 +5696,7 @@
           <wp:inline distT="0" distB="0" distL="0" distR="0" wp14:anchorId="1118C72E" wp14:editId="2E8F504F">
             <wp:extent cx="2804160" cy="1044588"/>
             <wp:effectExtent l="0" t="0" r="0" b="3175"/>
-            <wp:docPr id="2" name="Imagem 2"/>
+            <wp:docPr id="6" name="Imagem 6"/>
             <wp:cNvGraphicFramePr>
               <a:graphicFrameLocks xmlns:a="http://schemas.openxmlformats.org/drawingml/2006/main" noChangeAspect="1"/>
             </wp:cNvGraphicFramePr>
@@ -3897,7 +5851,7 @@
           <w:rPr>
             <w:noProof/>
           </w:rPr>
-          <w:t>1</w:t>
+          <w:t>2</w:t>
         </w:r>
         <w:r>
           <w:fldChar w:fldCharType="end"/>
@@ -4618,7 +6572,6 @@
   <w:style w:type="character" w:default="1" w:styleId="Fontepargpadro">
     <w:name w:val="Default Paragraph Font"/>
     <w:uiPriority w:val="1"/>
-    <w:semiHidden/>
     <w:unhideWhenUsed/>
   </w:style>
   <w:style w:type="table" w:default="1" w:styleId="Tabelanormal">
@@ -4701,6 +6654,7 @@
       <w:spacing w:after="0" w:line="240" w:lineRule="auto"/>
     </w:pPr>
     <w:tblPr>
+      <w:tblInd w:w="0" w:type="dxa"/>
       <w:tblBorders>
         <w:top w:val="single" w:sz="4" w:space="0" w:color="auto"/>
         <w:left w:val="single" w:sz="4" w:space="0" w:color="auto"/>
@@ -4709,6 +6663,12 @@
         <w:insideH w:val="single" w:sz="4" w:space="0" w:color="auto"/>
         <w:insideV w:val="single" w:sz="4" w:space="0" w:color="auto"/>
       </w:tblBorders>
+      <w:tblCellMar>
+        <w:top w:w="0" w:type="dxa"/>
+        <w:left w:w="108" w:type="dxa"/>
+        <w:bottom w:w="0" w:type="dxa"/>
+        <w:right w:w="108" w:type="dxa"/>
+      </w:tblCellMar>
     </w:tblPr>
   </w:style>
   <w:style w:type="table" w:customStyle="1" w:styleId="GridTable1Light">
@@ -4722,6 +6682,7 @@
     <w:tblPr>
       <w:tblStyleRowBandSize w:val="1"/>
       <w:tblStyleColBandSize w:val="1"/>
+      <w:tblInd w:w="0" w:type="dxa"/>
       <w:tblBorders>
         <w:top w:val="single" w:sz="4" w:space="0" w:color="999999" w:themeColor="text1" w:themeTint="66"/>
         <w:left w:val="single" w:sz="4" w:space="0" w:color="999999" w:themeColor="text1" w:themeTint="66"/>
@@ -4730,6 +6691,12 @@
         <w:insideH w:val="single" w:sz="4" w:space="0" w:color="999999" w:themeColor="text1" w:themeTint="66"/>
         <w:insideV w:val="single" w:sz="4" w:space="0" w:color="999999" w:themeColor="text1" w:themeTint="66"/>
       </w:tblBorders>
+      <w:tblCellMar>
+        <w:top w:w="0" w:type="dxa"/>
+        <w:left w:w="108" w:type="dxa"/>
+        <w:bottom w:w="0" w:type="dxa"/>
+        <w:right w:w="108" w:type="dxa"/>
+      </w:tblCellMar>
     </w:tblPr>
     <w:tblStylePr w:type="firstRow">
       <w:rPr>
@@ -5035,6 +7002,191 @@
     <w:pPr>
       <w:spacing w:after="0" w:line="240" w:lineRule="auto"/>
     </w:pPr>
+  </w:style>
+  <w:style w:type="paragraph" w:styleId="Remissivo1">
+    <w:name w:val="index 1"/>
+    <w:basedOn w:val="Normal"/>
+    <w:next w:val="Normal"/>
+    <w:autoRedefine/>
+    <w:uiPriority w:val="99"/>
+    <w:unhideWhenUsed/>
+    <w:rsid w:val="009F5660"/>
+    <w:pPr>
+      <w:spacing w:after="0"/>
+      <w:ind w:left="220" w:hanging="220"/>
+    </w:pPr>
+    <w:rPr>
+      <w:rFonts w:cstheme="minorHAnsi"/>
+      <w:sz w:val="18"/>
+      <w:szCs w:val="18"/>
+    </w:rPr>
+  </w:style>
+  <w:style w:type="paragraph" w:styleId="Remissivo2">
+    <w:name w:val="index 2"/>
+    <w:basedOn w:val="Normal"/>
+    <w:next w:val="Normal"/>
+    <w:autoRedefine/>
+    <w:uiPriority w:val="99"/>
+    <w:unhideWhenUsed/>
+    <w:rsid w:val="009F5660"/>
+    <w:pPr>
+      <w:spacing w:after="0"/>
+      <w:ind w:left="440" w:hanging="220"/>
+    </w:pPr>
+    <w:rPr>
+      <w:rFonts w:cstheme="minorHAnsi"/>
+      <w:sz w:val="18"/>
+      <w:szCs w:val="18"/>
+    </w:rPr>
+  </w:style>
+  <w:style w:type="paragraph" w:styleId="Remissivo3">
+    <w:name w:val="index 3"/>
+    <w:basedOn w:val="Normal"/>
+    <w:next w:val="Normal"/>
+    <w:autoRedefine/>
+    <w:uiPriority w:val="99"/>
+    <w:unhideWhenUsed/>
+    <w:rsid w:val="009F5660"/>
+    <w:pPr>
+      <w:spacing w:after="0"/>
+      <w:ind w:left="660" w:hanging="220"/>
+    </w:pPr>
+    <w:rPr>
+      <w:rFonts w:cstheme="minorHAnsi"/>
+      <w:sz w:val="18"/>
+      <w:szCs w:val="18"/>
+    </w:rPr>
+  </w:style>
+  <w:style w:type="paragraph" w:styleId="Remissivo4">
+    <w:name w:val="index 4"/>
+    <w:basedOn w:val="Normal"/>
+    <w:next w:val="Normal"/>
+    <w:autoRedefine/>
+    <w:uiPriority w:val="99"/>
+    <w:unhideWhenUsed/>
+    <w:rsid w:val="009F5660"/>
+    <w:pPr>
+      <w:spacing w:after="0"/>
+      <w:ind w:left="880" w:hanging="220"/>
+    </w:pPr>
+    <w:rPr>
+      <w:rFonts w:cstheme="minorHAnsi"/>
+      <w:sz w:val="18"/>
+      <w:szCs w:val="18"/>
+    </w:rPr>
+  </w:style>
+  <w:style w:type="paragraph" w:styleId="Remissivo5">
+    <w:name w:val="index 5"/>
+    <w:basedOn w:val="Normal"/>
+    <w:next w:val="Normal"/>
+    <w:autoRedefine/>
+    <w:uiPriority w:val="99"/>
+    <w:unhideWhenUsed/>
+    <w:rsid w:val="009F5660"/>
+    <w:pPr>
+      <w:spacing w:after="0"/>
+      <w:ind w:left="1100" w:hanging="220"/>
+    </w:pPr>
+    <w:rPr>
+      <w:rFonts w:cstheme="minorHAnsi"/>
+      <w:sz w:val="18"/>
+      <w:szCs w:val="18"/>
+    </w:rPr>
+  </w:style>
+  <w:style w:type="paragraph" w:styleId="Remissivo6">
+    <w:name w:val="index 6"/>
+    <w:basedOn w:val="Normal"/>
+    <w:next w:val="Normal"/>
+    <w:autoRedefine/>
+    <w:uiPriority w:val="99"/>
+    <w:unhideWhenUsed/>
+    <w:rsid w:val="009F5660"/>
+    <w:pPr>
+      <w:spacing w:after="0"/>
+      <w:ind w:left="1320" w:hanging="220"/>
+    </w:pPr>
+    <w:rPr>
+      <w:rFonts w:cstheme="minorHAnsi"/>
+      <w:sz w:val="18"/>
+      <w:szCs w:val="18"/>
+    </w:rPr>
+  </w:style>
+  <w:style w:type="paragraph" w:styleId="Remissivo7">
+    <w:name w:val="index 7"/>
+    <w:basedOn w:val="Normal"/>
+    <w:next w:val="Normal"/>
+    <w:autoRedefine/>
+    <w:uiPriority w:val="99"/>
+    <w:unhideWhenUsed/>
+    <w:rsid w:val="009F5660"/>
+    <w:pPr>
+      <w:spacing w:after="0"/>
+      <w:ind w:left="1540" w:hanging="220"/>
+    </w:pPr>
+    <w:rPr>
+      <w:rFonts w:cstheme="minorHAnsi"/>
+      <w:sz w:val="18"/>
+      <w:szCs w:val="18"/>
+    </w:rPr>
+  </w:style>
+  <w:style w:type="paragraph" w:styleId="Remissivo8">
+    <w:name w:val="index 8"/>
+    <w:basedOn w:val="Normal"/>
+    <w:next w:val="Normal"/>
+    <w:autoRedefine/>
+    <w:uiPriority w:val="99"/>
+    <w:unhideWhenUsed/>
+    <w:rsid w:val="009F5660"/>
+    <w:pPr>
+      <w:spacing w:after="0"/>
+      <w:ind w:left="1760" w:hanging="220"/>
+    </w:pPr>
+    <w:rPr>
+      <w:rFonts w:cstheme="minorHAnsi"/>
+      <w:sz w:val="18"/>
+      <w:szCs w:val="18"/>
+    </w:rPr>
+  </w:style>
+  <w:style w:type="paragraph" w:styleId="Remissivo9">
+    <w:name w:val="index 9"/>
+    <w:basedOn w:val="Normal"/>
+    <w:next w:val="Normal"/>
+    <w:autoRedefine/>
+    <w:uiPriority w:val="99"/>
+    <w:unhideWhenUsed/>
+    <w:rsid w:val="009F5660"/>
+    <w:pPr>
+      <w:spacing w:after="0"/>
+      <w:ind w:left="1980" w:hanging="220"/>
+    </w:pPr>
+    <w:rPr>
+      <w:rFonts w:cstheme="minorHAnsi"/>
+      <w:sz w:val="18"/>
+      <w:szCs w:val="18"/>
+    </w:rPr>
+  </w:style>
+  <w:style w:type="paragraph" w:styleId="Ttulodendiceremissivo">
+    <w:name w:val="index heading"/>
+    <w:basedOn w:val="Normal"/>
+    <w:next w:val="Remissivo1"/>
+    <w:uiPriority w:val="99"/>
+    <w:unhideWhenUsed/>
+    <w:rsid w:val="009F5660"/>
+    <w:pPr>
+      <w:pBdr>
+        <w:top w:val="single" w:sz="12" w:space="0" w:color="auto"/>
+      </w:pBdr>
+      <w:spacing w:before="360" w:after="240"/>
+    </w:pPr>
+    <w:rPr>
+      <w:rFonts w:cstheme="minorHAnsi"/>
+      <w:b/>
+      <w:bCs/>
+      <w:i/>
+      <w:iCs/>
+      <w:sz w:val="26"/>
+      <w:szCs w:val="26"/>
+    </w:rPr>
   </w:style>
 </w:styles>
 </file>
@@ -5266,7 +7418,6 @@
   <w:style w:type="character" w:default="1" w:styleId="Fontepargpadro">
     <w:name w:val="Default Paragraph Font"/>
     <w:uiPriority w:val="1"/>
-    <w:semiHidden/>
     <w:unhideWhenUsed/>
   </w:style>
   <w:style w:type="table" w:default="1" w:styleId="Tabelanormal">
@@ -5349,6 +7500,7 @@
       <w:spacing w:after="0" w:line="240" w:lineRule="auto"/>
     </w:pPr>
     <w:tblPr>
+      <w:tblInd w:w="0" w:type="dxa"/>
       <w:tblBorders>
         <w:top w:val="single" w:sz="4" w:space="0" w:color="auto"/>
         <w:left w:val="single" w:sz="4" w:space="0" w:color="auto"/>
@@ -5357,6 +7509,12 @@
         <w:insideH w:val="single" w:sz="4" w:space="0" w:color="auto"/>
         <w:insideV w:val="single" w:sz="4" w:space="0" w:color="auto"/>
       </w:tblBorders>
+      <w:tblCellMar>
+        <w:top w:w="0" w:type="dxa"/>
+        <w:left w:w="108" w:type="dxa"/>
+        <w:bottom w:w="0" w:type="dxa"/>
+        <w:right w:w="108" w:type="dxa"/>
+      </w:tblCellMar>
     </w:tblPr>
   </w:style>
   <w:style w:type="table" w:customStyle="1" w:styleId="GridTable1Light">
@@ -5370,6 +7528,7 @@
     <w:tblPr>
       <w:tblStyleRowBandSize w:val="1"/>
       <w:tblStyleColBandSize w:val="1"/>
+      <w:tblInd w:w="0" w:type="dxa"/>
       <w:tblBorders>
         <w:top w:val="single" w:sz="4" w:space="0" w:color="999999" w:themeColor="text1" w:themeTint="66"/>
         <w:left w:val="single" w:sz="4" w:space="0" w:color="999999" w:themeColor="text1" w:themeTint="66"/>
@@ -5378,6 +7537,12 @@
         <w:insideH w:val="single" w:sz="4" w:space="0" w:color="999999" w:themeColor="text1" w:themeTint="66"/>
         <w:insideV w:val="single" w:sz="4" w:space="0" w:color="999999" w:themeColor="text1" w:themeTint="66"/>
       </w:tblBorders>
+      <w:tblCellMar>
+        <w:top w:w="0" w:type="dxa"/>
+        <w:left w:w="108" w:type="dxa"/>
+        <w:bottom w:w="0" w:type="dxa"/>
+        <w:right w:w="108" w:type="dxa"/>
+      </w:tblCellMar>
     </w:tblPr>
     <w:tblStylePr w:type="firstRow">
       <w:rPr>
@@ -5683,6 +7848,191 @@
     <w:pPr>
       <w:spacing w:after="0" w:line="240" w:lineRule="auto"/>
     </w:pPr>
+  </w:style>
+  <w:style w:type="paragraph" w:styleId="Remissivo1">
+    <w:name w:val="index 1"/>
+    <w:basedOn w:val="Normal"/>
+    <w:next w:val="Normal"/>
+    <w:autoRedefine/>
+    <w:uiPriority w:val="99"/>
+    <w:unhideWhenUsed/>
+    <w:rsid w:val="009F5660"/>
+    <w:pPr>
+      <w:spacing w:after="0"/>
+      <w:ind w:left="220" w:hanging="220"/>
+    </w:pPr>
+    <w:rPr>
+      <w:rFonts w:cstheme="minorHAnsi"/>
+      <w:sz w:val="18"/>
+      <w:szCs w:val="18"/>
+    </w:rPr>
+  </w:style>
+  <w:style w:type="paragraph" w:styleId="Remissivo2">
+    <w:name w:val="index 2"/>
+    <w:basedOn w:val="Normal"/>
+    <w:next w:val="Normal"/>
+    <w:autoRedefine/>
+    <w:uiPriority w:val="99"/>
+    <w:unhideWhenUsed/>
+    <w:rsid w:val="009F5660"/>
+    <w:pPr>
+      <w:spacing w:after="0"/>
+      <w:ind w:left="440" w:hanging="220"/>
+    </w:pPr>
+    <w:rPr>
+      <w:rFonts w:cstheme="minorHAnsi"/>
+      <w:sz w:val="18"/>
+      <w:szCs w:val="18"/>
+    </w:rPr>
+  </w:style>
+  <w:style w:type="paragraph" w:styleId="Remissivo3">
+    <w:name w:val="index 3"/>
+    <w:basedOn w:val="Normal"/>
+    <w:next w:val="Normal"/>
+    <w:autoRedefine/>
+    <w:uiPriority w:val="99"/>
+    <w:unhideWhenUsed/>
+    <w:rsid w:val="009F5660"/>
+    <w:pPr>
+      <w:spacing w:after="0"/>
+      <w:ind w:left="660" w:hanging="220"/>
+    </w:pPr>
+    <w:rPr>
+      <w:rFonts w:cstheme="minorHAnsi"/>
+      <w:sz w:val="18"/>
+      <w:szCs w:val="18"/>
+    </w:rPr>
+  </w:style>
+  <w:style w:type="paragraph" w:styleId="Remissivo4">
+    <w:name w:val="index 4"/>
+    <w:basedOn w:val="Normal"/>
+    <w:next w:val="Normal"/>
+    <w:autoRedefine/>
+    <w:uiPriority w:val="99"/>
+    <w:unhideWhenUsed/>
+    <w:rsid w:val="009F5660"/>
+    <w:pPr>
+      <w:spacing w:after="0"/>
+      <w:ind w:left="880" w:hanging="220"/>
+    </w:pPr>
+    <w:rPr>
+      <w:rFonts w:cstheme="minorHAnsi"/>
+      <w:sz w:val="18"/>
+      <w:szCs w:val="18"/>
+    </w:rPr>
+  </w:style>
+  <w:style w:type="paragraph" w:styleId="Remissivo5">
+    <w:name w:val="index 5"/>
+    <w:basedOn w:val="Normal"/>
+    <w:next w:val="Normal"/>
+    <w:autoRedefine/>
+    <w:uiPriority w:val="99"/>
+    <w:unhideWhenUsed/>
+    <w:rsid w:val="009F5660"/>
+    <w:pPr>
+      <w:spacing w:after="0"/>
+      <w:ind w:left="1100" w:hanging="220"/>
+    </w:pPr>
+    <w:rPr>
+      <w:rFonts w:cstheme="minorHAnsi"/>
+      <w:sz w:val="18"/>
+      <w:szCs w:val="18"/>
+    </w:rPr>
+  </w:style>
+  <w:style w:type="paragraph" w:styleId="Remissivo6">
+    <w:name w:val="index 6"/>
+    <w:basedOn w:val="Normal"/>
+    <w:next w:val="Normal"/>
+    <w:autoRedefine/>
+    <w:uiPriority w:val="99"/>
+    <w:unhideWhenUsed/>
+    <w:rsid w:val="009F5660"/>
+    <w:pPr>
+      <w:spacing w:after="0"/>
+      <w:ind w:left="1320" w:hanging="220"/>
+    </w:pPr>
+    <w:rPr>
+      <w:rFonts w:cstheme="minorHAnsi"/>
+      <w:sz w:val="18"/>
+      <w:szCs w:val="18"/>
+    </w:rPr>
+  </w:style>
+  <w:style w:type="paragraph" w:styleId="Remissivo7">
+    <w:name w:val="index 7"/>
+    <w:basedOn w:val="Normal"/>
+    <w:next w:val="Normal"/>
+    <w:autoRedefine/>
+    <w:uiPriority w:val="99"/>
+    <w:unhideWhenUsed/>
+    <w:rsid w:val="009F5660"/>
+    <w:pPr>
+      <w:spacing w:after="0"/>
+      <w:ind w:left="1540" w:hanging="220"/>
+    </w:pPr>
+    <w:rPr>
+      <w:rFonts w:cstheme="minorHAnsi"/>
+      <w:sz w:val="18"/>
+      <w:szCs w:val="18"/>
+    </w:rPr>
+  </w:style>
+  <w:style w:type="paragraph" w:styleId="Remissivo8">
+    <w:name w:val="index 8"/>
+    <w:basedOn w:val="Normal"/>
+    <w:next w:val="Normal"/>
+    <w:autoRedefine/>
+    <w:uiPriority w:val="99"/>
+    <w:unhideWhenUsed/>
+    <w:rsid w:val="009F5660"/>
+    <w:pPr>
+      <w:spacing w:after="0"/>
+      <w:ind w:left="1760" w:hanging="220"/>
+    </w:pPr>
+    <w:rPr>
+      <w:rFonts w:cstheme="minorHAnsi"/>
+      <w:sz w:val="18"/>
+      <w:szCs w:val="18"/>
+    </w:rPr>
+  </w:style>
+  <w:style w:type="paragraph" w:styleId="Remissivo9">
+    <w:name w:val="index 9"/>
+    <w:basedOn w:val="Normal"/>
+    <w:next w:val="Normal"/>
+    <w:autoRedefine/>
+    <w:uiPriority w:val="99"/>
+    <w:unhideWhenUsed/>
+    <w:rsid w:val="009F5660"/>
+    <w:pPr>
+      <w:spacing w:after="0"/>
+      <w:ind w:left="1980" w:hanging="220"/>
+    </w:pPr>
+    <w:rPr>
+      <w:rFonts w:cstheme="minorHAnsi"/>
+      <w:sz w:val="18"/>
+      <w:szCs w:val="18"/>
+    </w:rPr>
+  </w:style>
+  <w:style w:type="paragraph" w:styleId="Ttulodendiceremissivo">
+    <w:name w:val="index heading"/>
+    <w:basedOn w:val="Normal"/>
+    <w:next w:val="Remissivo1"/>
+    <w:uiPriority w:val="99"/>
+    <w:unhideWhenUsed/>
+    <w:rsid w:val="009F5660"/>
+    <w:pPr>
+      <w:pBdr>
+        <w:top w:val="single" w:sz="12" w:space="0" w:color="auto"/>
+      </w:pBdr>
+      <w:spacing w:before="360" w:after="240"/>
+    </w:pPr>
+    <w:rPr>
+      <w:rFonts w:cstheme="minorHAnsi"/>
+      <w:b/>
+      <w:bCs/>
+      <w:i/>
+      <w:iCs/>
+      <w:sz w:val="26"/>
+      <w:szCs w:val="26"/>
+    </w:rPr>
   </w:style>
 </w:styles>
 </file>
@@ -5730,7 +8080,7 @@
     </a:clrScheme>
     <a:fontScheme name="Office">
       <a:majorFont>
-        <a:latin typeface="Calibri Light" panose="020F0302020204030204"/>
+        <a:latin typeface="Calibri Light"/>
         <a:ea typeface=""/>
         <a:cs typeface=""/>
         <a:font script="Jpan" typeface="游ゴシック Light"/>
@@ -5782,7 +8132,7 @@
         <a:font script="Tfng" typeface="Ebrima"/>
       </a:majorFont>
       <a:minorFont>
-        <a:latin typeface="Calibri" panose="020F0502020204030204"/>
+        <a:latin typeface="Calibri"/>
         <a:ea typeface=""/>
         <a:cs typeface=""/>
         <a:font script="Jpan" typeface="游明朝"/>
@@ -5976,7 +8326,7 @@
   <a:extraClrSchemeLst/>
   <a:extLst>
     <a:ext uri="{05A4C25C-085E-4340-85A3-A5531E510DB2}">
-      <thm15:themeFamily xmlns:thm15="http://schemas.microsoft.com/office/thememl/2012/main" xmlns="" name="Office Theme" id="{62F939B6-93AF-4DB8-9C6B-D6C7DFDC589F}" vid="{4A3C46E8-61CC-4603-A589-7422A47A8E4A}"/>
+      <thm15:themeFamily xmlns="" xmlns:thm15="http://schemas.microsoft.com/office/thememl/2012/main" name="Office Theme" id="{62F939B6-93AF-4DB8-9C6B-D6C7DFDC589F}" vid="{4A3C46E8-61CC-4603-A589-7422A47A8E4A}"/>
     </a:ext>
   </a:extLst>
 </a:theme>
@@ -5987,7 +8337,7 @@
 </file>
 
 <file path=customXml/itemProps1.xml><?xml version="1.0" encoding="utf-8"?>
-<ds:datastoreItem xmlns:ds="http://schemas.openxmlformats.org/officeDocument/2006/customXml" ds:itemID="{270866EB-D3DD-43BB-B727-10ABDC3535B8}">
+<ds:datastoreItem xmlns:ds="http://schemas.openxmlformats.org/officeDocument/2006/customXml" ds:itemID="{BA175F8C-90A1-4EE9-8FFB-C861E64BDC24}">
   <ds:schemaRefs>
     <ds:schemaRef ds:uri="http://schemas.openxmlformats.org/officeDocument/2006/bibliography"/>
   </ds:schemaRefs>

</xml_diff>

<commit_message>
corrigindo e adicionando casos de uso textuais
</commit_message>
<xml_diff>
--- a/Documentação/Documento de Especificação.docx
+++ b/Documentação/Documento de Especificação.docx
@@ -860,6 +860,12 @@
                 <w:b w:val="0"/>
               </w:rPr>
             </w:pPr>
+            <w:r>
+              <w:rPr>
+                <w:b w:val="0"/>
+              </w:rPr>
+              <w:t>06/06/17</w:t>
+            </w:r>
           </w:p>
         </w:tc>
         <w:tc>
@@ -871,6 +877,9 @@
             <w:pPr>
               <w:cnfStyle w:val="000000000000" w:firstRow="0" w:lastRow="0" w:firstColumn="0" w:lastColumn="0" w:oddVBand="0" w:evenVBand="0" w:oddHBand="0" w:evenHBand="0" w:firstRowFirstColumn="0" w:firstRowLastColumn="0" w:lastRowFirstColumn="0" w:lastRowLastColumn="0"/>
             </w:pPr>
+            <w:r>
+              <w:t>1.1</w:t>
+            </w:r>
           </w:p>
         </w:tc>
         <w:tc>
@@ -882,6 +891,14 @@
             <w:pPr>
               <w:cnfStyle w:val="000000000000" w:firstRow="0" w:lastRow="0" w:firstColumn="0" w:lastColumn="0" w:oddVBand="0" w:evenVBand="0" w:oddHBand="0" w:evenHBand="0" w:firstRowFirstColumn="0" w:firstRowLastColumn="0" w:lastRowFirstColumn="0" w:lastRowLastColumn="0"/>
             </w:pPr>
+            <w:r>
+              <w:t xml:space="preserve">Correção de casos de uso textuais e adição do caso de uso textual </w:t>
+            </w:r>
+            <w:proofErr w:type="gramStart"/>
+            <w:r>
+              <w:t>7</w:t>
+            </w:r>
+            <w:proofErr w:type="gramEnd"/>
           </w:p>
         </w:tc>
         <w:tc>
@@ -893,6 +910,9 @@
             <w:pPr>
               <w:cnfStyle w:val="000000000000" w:firstRow="0" w:lastRow="0" w:firstColumn="0" w:lastColumn="0" w:oddVBand="0" w:evenVBand="0" w:oddHBand="0" w:evenHBand="0" w:firstRowFirstColumn="0" w:firstRowLastColumn="0" w:lastRowFirstColumn="0" w:lastRowLastColumn="0"/>
             </w:pPr>
+            <w:r>
+              <w:t>Mayara N. F. Ramos</w:t>
+            </w:r>
           </w:p>
         </w:tc>
       </w:tr>
@@ -931,6 +951,8 @@
             <w:pPr>
               <w:cnfStyle w:val="000000000000" w:firstRow="0" w:lastRow="0" w:firstColumn="0" w:lastColumn="0" w:oddVBand="0" w:evenVBand="0" w:oddHBand="0" w:evenHBand="0" w:firstRowFirstColumn="0" w:firstRowLastColumn="0" w:lastRowFirstColumn="0" w:lastRowLastColumn="0"/>
             </w:pPr>
+            <w:bookmarkStart w:id="1" w:name="_GoBack"/>
+            <w:bookmarkEnd w:id="1"/>
           </w:p>
         </w:tc>
         <w:tc>
@@ -1081,8 +1103,6 @@
             </w:rPr>
             <w:t>Sumário</w:t>
           </w:r>
-          <w:bookmarkStart w:id="1" w:name="_GoBack"/>
-          <w:bookmarkEnd w:id="1"/>
         </w:p>
         <w:p>
           <w:pPr>
@@ -2079,6 +2099,7 @@
               <w:b/>
               <w:bCs/>
             </w:rPr>
+            <w:lastRenderedPageBreak/>
             <w:fldChar w:fldCharType="end"/>
           </w:r>
         </w:p>
@@ -2090,11 +2111,12 @@
         <w:pStyle w:val="Ttulo1"/>
       </w:pPr>
       <w:bookmarkStart w:id="2" w:name="_Toc480652983"/>
-      <w:proofErr w:type="gramStart"/>
       <w:r>
         <w:t>1.</w:t>
       </w:r>
-      <w:proofErr w:type="gramEnd"/>
+      <w:r>
+        <w:t xml:space="preserve"> </w:t>
+      </w:r>
       <w:r>
         <w:t>I</w:t>
       </w:r>
@@ -2174,16 +2196,9 @@
       <w:r>
         <w:instrText xml:space="preserve"> XE "</w:instrText>
       </w:r>
-      <w:proofErr w:type="spellStart"/>
-      <w:proofErr w:type="gramStart"/>
-      <w:r>
-        <w:instrText>software:</w:instrText>
-      </w:r>
-      <w:proofErr w:type="gramEnd"/>
-      <w:r>
-        <w:instrText>Software</w:instrText>
-      </w:r>
-      <w:proofErr w:type="spellEnd"/>
+      <w:r>
+        <w:instrText>software:Software</w:instrText>
+      </w:r>
       <w:r>
         <w:instrText xml:space="preserve">" </w:instrText>
       </w:r>
@@ -2217,11 +2232,9 @@
       <w:r>
         <w:instrText xml:space="preserve"> XE "</w:instrText>
       </w:r>
-      <w:proofErr w:type="spellStart"/>
       <w:r>
         <w:instrText>atividades:tarefas</w:instrText>
       </w:r>
-      <w:proofErr w:type="spellEnd"/>
       <w:r>
         <w:instrText xml:space="preserve">" </w:instrText>
       </w:r>
@@ -2237,16 +2250,9 @@
       <w:r>
         <w:instrText xml:space="preserve"> XE "</w:instrText>
       </w:r>
-      <w:proofErr w:type="spellStart"/>
-      <w:proofErr w:type="gramStart"/>
-      <w:r>
-        <w:instrText>software:</w:instrText>
-      </w:r>
-      <w:proofErr w:type="gramEnd"/>
-      <w:r>
-        <w:instrText>Software</w:instrText>
-      </w:r>
-      <w:proofErr w:type="spellEnd"/>
+      <w:r>
+        <w:instrText>software:Software</w:instrText>
+      </w:r>
       <w:r>
         <w:instrText xml:space="preserve">" </w:instrText>
       </w:r>
@@ -2644,16 +2650,9 @@
       <w:r>
         <w:instrText xml:space="preserve"> XE "</w:instrText>
       </w:r>
-      <w:proofErr w:type="spellStart"/>
-      <w:proofErr w:type="gramStart"/>
-      <w:r>
-        <w:instrText>software:</w:instrText>
-      </w:r>
-      <w:proofErr w:type="gramEnd"/>
-      <w:r>
-        <w:instrText>Software</w:instrText>
-      </w:r>
-      <w:proofErr w:type="spellEnd"/>
+      <w:r>
+        <w:instrText>software:Software</w:instrText>
+      </w:r>
       <w:r>
         <w:instrText xml:space="preserve">" </w:instrText>
       </w:r>
@@ -2725,16 +2724,9 @@
       <w:r>
         <w:instrText xml:space="preserve"> XE "</w:instrText>
       </w:r>
-      <w:proofErr w:type="spellStart"/>
-      <w:proofErr w:type="gramStart"/>
-      <w:r>
-        <w:instrText>software:</w:instrText>
-      </w:r>
-      <w:proofErr w:type="gramEnd"/>
-      <w:r>
-        <w:instrText>Software</w:instrText>
-      </w:r>
-      <w:proofErr w:type="spellEnd"/>
+      <w:r>
+        <w:instrText>software:Software</w:instrText>
+      </w:r>
       <w:r>
         <w:instrText xml:space="preserve">" </w:instrText>
       </w:r>
@@ -2875,44 +2867,11 @@
       <w:proofErr w:type="gramStart"/>
       <w:r>
         <w:lastRenderedPageBreak/>
-        <w:t>3</w:t>
-      </w:r>
-      <w:commentRangeStart w:id="9"/>
-      <w:r>
-        <w:t>.</w:t>
-      </w:r>
-      <w:commentRangeStart w:id="10"/>
-      <w:commentRangeStart w:id="11"/>
+        <w:t>3.</w:t>
+      </w:r>
       <w:proofErr w:type="gramEnd"/>
       <w:r>
         <w:t>Requisitos</w:t>
-      </w:r>
-      <w:commentRangeEnd w:id="9"/>
-      <w:r>
-        <w:rPr>
-          <w:rStyle w:val="Refdecomentrio"/>
-          <w:rFonts w:asciiTheme="minorHAnsi" w:eastAsiaTheme="minorHAnsi" w:hAnsiTheme="minorHAnsi" w:cstheme="minorBidi"/>
-          <w:b w:val="0"/>
-        </w:rPr>
-        <w:commentReference w:id="9"/>
-      </w:r>
-      <w:commentRangeEnd w:id="10"/>
-      <w:commentRangeEnd w:id="11"/>
-      <w:r>
-        <w:rPr>
-          <w:rStyle w:val="Refdecomentrio"/>
-          <w:rFonts w:asciiTheme="minorHAnsi" w:eastAsiaTheme="minorHAnsi" w:hAnsiTheme="minorHAnsi" w:cstheme="minorBidi"/>
-          <w:b w:val="0"/>
-        </w:rPr>
-        <w:commentReference w:id="10"/>
-      </w:r>
-      <w:r>
-        <w:rPr>
-          <w:rStyle w:val="Refdecomentrio"/>
-          <w:rFonts w:asciiTheme="minorHAnsi" w:eastAsiaTheme="minorHAnsi" w:hAnsiTheme="minorHAnsi" w:cstheme="minorBidi"/>
-          <w:b w:val="0"/>
-        </w:rPr>
-        <w:commentReference w:id="11"/>
       </w:r>
       <w:bookmarkEnd w:id="8"/>
     </w:p>
@@ -2924,29 +2883,11 @@
           <w:numId w:val="4"/>
         </w:numPr>
       </w:pPr>
-      <w:bookmarkStart w:id="12" w:name="_Toc480652990"/>
-      <w:commentRangeStart w:id="13"/>
-      <w:commentRangeStart w:id="14"/>
+      <w:bookmarkStart w:id="9" w:name="_Toc480652990"/>
       <w:r>
         <w:t>Requisitos funcionais</w:t>
       </w:r>
-      <w:commentRangeEnd w:id="13"/>
-      <w:r>
-        <w:rPr>
-          <w:rStyle w:val="Refdecomentrio"/>
-          <w:rFonts w:asciiTheme="minorHAnsi" w:eastAsiaTheme="minorHAnsi" w:hAnsiTheme="minorHAnsi" w:cstheme="minorBidi"/>
-        </w:rPr>
-        <w:commentReference w:id="13"/>
-      </w:r>
-      <w:commentRangeEnd w:id="14"/>
-      <w:r>
-        <w:rPr>
-          <w:rStyle w:val="Refdecomentrio"/>
-          <w:rFonts w:asciiTheme="minorHAnsi" w:eastAsiaTheme="minorHAnsi" w:hAnsiTheme="minorHAnsi" w:cstheme="minorBidi"/>
-        </w:rPr>
-        <w:commentReference w:id="14"/>
-      </w:r>
-      <w:bookmarkEnd w:id="12"/>
+      <w:bookmarkEnd w:id="9"/>
     </w:p>
     <w:p>
       <w:pPr>
@@ -3216,11 +3157,11 @@
       <w:pPr>
         <w:pStyle w:val="Ttulo2"/>
       </w:pPr>
-      <w:bookmarkStart w:id="15" w:name="_Toc480652991"/>
+      <w:bookmarkStart w:id="10" w:name="_Toc480652991"/>
       <w:r>
         <w:t>3.2 Requisitos de qualidade</w:t>
       </w:r>
-      <w:bookmarkEnd w:id="15"/>
+      <w:bookmarkEnd w:id="10"/>
     </w:p>
     <w:p>
       <w:pPr>
@@ -3256,98 +3197,1047 @@
       </w:r>
       <w:r>
         <w:instrText xml:space="preserve"> XE "</w:instrText>
+      </w:r>
+      <w:r>
+        <w:instrText>software:Software</w:instrText>
+      </w:r>
+      <w:r>
+        <w:instrText xml:space="preserve">" </w:instrText>
+      </w:r>
+      <w:r>
+        <w:fldChar w:fldCharType="end"/>
+      </w:r>
+      <w:r>
+        <w:t xml:space="preserve">, as informações referentes às suas tarefas deverão estar seguras, não podendo ser feita nenhuma alteração por outro indivíduo </w:t>
+      </w:r>
+      <w:proofErr w:type="gramStart"/>
+      <w:r>
+        <w:t>não-autorizado</w:t>
+      </w:r>
+      <w:proofErr w:type="gramEnd"/>
+      <w:r>
+        <w:t>.</w:t>
+      </w:r>
+    </w:p>
+    <w:p>
+      <w:pPr>
+        <w:rPr>
+          <w:b/>
+        </w:rPr>
+      </w:pPr>
+      <w:r>
+        <w:rPr>
+          <w:b/>
+        </w:rPr>
+        <w:t xml:space="preserve"> D</w:t>
+      </w:r>
+      <w:r>
+        <w:rPr>
+          <w:b/>
+        </w:rPr>
+        <w:t>esempenho- Tempo de processamento</w:t>
+      </w:r>
+    </w:p>
+    <w:p>
+      <w:r>
+        <w:t>Assim que o usuário selecionar uma operação, o sistema deverá processá-la de forma rápida, em até 2 segundos.</w:t>
+      </w:r>
+    </w:p>
+    <w:p>
+      <w:pPr>
+        <w:rPr>
+          <w:b/>
+        </w:rPr>
+      </w:pPr>
+    </w:p>
+    <w:p/>
+    <w:p>
+      <w:pPr>
+        <w:pStyle w:val="Ttulo1"/>
+        <w:rPr>
+          <w:sz w:val="16"/>
+          <w:szCs w:val="16"/>
+        </w:rPr>
+      </w:pPr>
+      <w:bookmarkStart w:id="11" w:name="_Toc480652992"/>
+    </w:p>
+    <w:p/>
+    <w:p/>
+    <w:p>
+      <w:pPr>
+        <w:pStyle w:val="Ttulo1"/>
+      </w:pPr>
+      <w:r>
+        <w:lastRenderedPageBreak/>
+        <w:t>Apêndices</w:t>
+      </w:r>
+      <w:bookmarkEnd w:id="11"/>
+    </w:p>
+    <w:p>
+      <w:pPr>
+        <w:rPr>
+          <w:sz w:val="32"/>
+          <w:szCs w:val="32"/>
+        </w:rPr>
+      </w:pPr>
+      <w:r>
+        <w:rPr>
+          <w:sz w:val="32"/>
+          <w:szCs w:val="32"/>
+        </w:rPr>
+        <w:t>Casos de Uso textuais</w:t>
+      </w:r>
+    </w:p>
+    <w:p>
+      <w:pPr>
+        <w:rPr>
+          <w:i/>
+        </w:rPr>
+      </w:pPr>
+      <w:r>
+        <w:rPr>
+          <w:i/>
+        </w:rPr>
+        <w:t xml:space="preserve">Caso de uso Textual </w:t>
+      </w:r>
+      <w:proofErr w:type="gramStart"/>
+      <w:r>
+        <w:rPr>
+          <w:i/>
+        </w:rPr>
+        <w:t>1</w:t>
+      </w:r>
+      <w:proofErr w:type="gramEnd"/>
+    </w:p>
+    <w:p>
+      <w:r>
+        <w:rPr>
+          <w:b/>
+        </w:rPr>
+        <w:t>Identificador:</w:t>
+      </w:r>
+      <w:r>
+        <w:t xml:space="preserve"> CDUT01</w:t>
+      </w:r>
+    </w:p>
+    <w:p>
+      <w:r>
+        <w:rPr>
+          <w:b/>
+        </w:rPr>
+        <w:t>Nome:</w:t>
+      </w:r>
+      <w:r>
+        <w:t xml:space="preserve"> Inserir Tarefas</w:t>
+      </w:r>
+    </w:p>
+    <w:p>
+      <w:r>
+        <w:rPr>
+          <w:b/>
+        </w:rPr>
+        <w:t>Autor:</w:t>
+      </w:r>
+      <w:r>
+        <w:t xml:space="preserve"> </w:t>
+      </w:r>
+      <w:proofErr w:type="spellStart"/>
+      <w:r>
+        <w:t>Icaro</w:t>
+      </w:r>
+      <w:proofErr w:type="spellEnd"/>
+      <w:r>
+        <w:t xml:space="preserve"> e Caio</w:t>
+      </w:r>
+    </w:p>
+    <w:p>
+      <w:r>
+        <w:rPr>
+          <w:b/>
+        </w:rPr>
+        <w:t>Prioridade</w:t>
+      </w:r>
+      <w:r>
+        <w:t>: Alta</w:t>
+      </w:r>
+    </w:p>
+    <w:p>
+      <w:r>
+        <w:rPr>
+          <w:b/>
+        </w:rPr>
+        <w:t>Fonte:</w:t>
+      </w:r>
+      <w:r>
+        <w:t xml:space="preserve"> Cliente</w:t>
+      </w:r>
+    </w:p>
+    <w:p>
+      <w:r>
+        <w:rPr>
+          <w:b/>
+        </w:rPr>
+        <w:t xml:space="preserve">Responsável: </w:t>
+      </w:r>
+      <w:proofErr w:type="gramStart"/>
+      <w:r>
+        <w:t>Caio,</w:t>
+      </w:r>
+      <w:proofErr w:type="gramEnd"/>
+      <w:r>
+        <w:t xml:space="preserve"> </w:t>
+      </w:r>
+      <w:proofErr w:type="spellStart"/>
+      <w:r>
+        <w:t>Andre</w:t>
+      </w:r>
+      <w:proofErr w:type="spellEnd"/>
+      <w:r>
+        <w:t xml:space="preserve"> e </w:t>
+      </w:r>
+      <w:proofErr w:type="spellStart"/>
+      <w:r>
+        <w:t>Icaro</w:t>
+      </w:r>
+      <w:proofErr w:type="spellEnd"/>
+    </w:p>
+    <w:p>
+      <w:r>
+        <w:rPr>
+          <w:b/>
+        </w:rPr>
+        <w:t>Descrição:</w:t>
+      </w:r>
+      <w:r>
+        <w:t xml:space="preserve"> Quando o usuário pressionar um botão o sistema deverá fornecer a capacidade para o usuário</w:t>
+      </w:r>
+      <w:r>
+        <w:t xml:space="preserve"> </w:t>
+      </w:r>
+      <w:r>
+        <w:t>inserir uma nova tarefa.</w:t>
+      </w:r>
+    </w:p>
+    <w:p>
+      <w:r>
+        <w:rPr>
+          <w:b/>
+        </w:rPr>
+        <w:t>Trigger:</w:t>
+      </w:r>
+      <w:r>
+        <w:t xml:space="preserve"> Usuário clicar no</w:t>
+      </w:r>
+      <w:r>
+        <w:t xml:space="preserve"> </w:t>
+      </w:r>
+      <w:r>
+        <w:t xml:space="preserve">ícone “” </w:t>
+      </w:r>
+    </w:p>
+    <w:p>
+      <w:r>
+        <w:rPr>
+          <w:b/>
+        </w:rPr>
+        <w:t>Atores:</w:t>
+      </w:r>
+      <w:r>
+        <w:t xml:space="preserve"> Usuário</w:t>
+      </w:r>
+    </w:p>
+    <w:p>
+      <w:r>
+        <w:rPr>
+          <w:b/>
+        </w:rPr>
+        <w:t>Pré-condição:</w:t>
+      </w:r>
+      <w:r>
+        <w:t xml:space="preserve"> Sistema estar aberto.</w:t>
+      </w:r>
+    </w:p>
+    <w:p>
+      <w:r>
+        <w:rPr>
+          <w:b/>
+        </w:rPr>
+        <w:t>Resultado:</w:t>
+      </w:r>
+      <w:r>
+        <w:t xml:space="preserve"> Agenda</w:t>
+      </w:r>
+      <w:r>
+        <w:fldChar w:fldCharType="begin"/>
+      </w:r>
+      <w:r>
+        <w:instrText xml:space="preserve"> XE "</w:instrText>
+      </w:r>
+      <w:r>
+        <w:instrText>Agenda</w:instrText>
+      </w:r>
+      <w:r>
+        <w:instrText xml:space="preserve">" </w:instrText>
+      </w:r>
+      <w:r>
+        <w:fldChar w:fldCharType="end"/>
+      </w:r>
+      <w:r>
+        <w:t xml:space="preserve"> com tarefa adicionada no status desejado e ordenada.</w:t>
+      </w:r>
+    </w:p>
+    <w:p/>
+    <w:p>
+      <w:pPr>
+        <w:rPr>
+          <w:i/>
+        </w:rPr>
+      </w:pPr>
+      <w:r>
+        <w:rPr>
+          <w:i/>
+        </w:rPr>
+        <w:t xml:space="preserve">Caso de uso Textual </w:t>
+      </w:r>
+      <w:proofErr w:type="gramStart"/>
+      <w:r>
+        <w:rPr>
+          <w:i/>
+        </w:rPr>
+        <w:t>2</w:t>
+      </w:r>
+      <w:proofErr w:type="gramEnd"/>
+    </w:p>
+    <w:p>
+      <w:r>
+        <w:rPr>
+          <w:b/>
+        </w:rPr>
+        <w:t xml:space="preserve">Identificador: </w:t>
+      </w:r>
+      <w:r>
+        <w:t>CDUT02</w:t>
+      </w:r>
+    </w:p>
+    <w:p>
+      <w:r>
+        <w:rPr>
+          <w:b/>
+        </w:rPr>
+        <w:t>Nome:</w:t>
+      </w:r>
+      <w:r>
+        <w:t xml:space="preserve"> Alterar Tarefas</w:t>
+      </w:r>
+    </w:p>
+    <w:p>
+      <w:r>
+        <w:rPr>
+          <w:b/>
+        </w:rPr>
+        <w:t xml:space="preserve">Autor: </w:t>
+      </w:r>
+      <w:proofErr w:type="spellStart"/>
+      <w:r>
+        <w:t>Icaro</w:t>
+      </w:r>
+      <w:proofErr w:type="spellEnd"/>
+      <w:r>
+        <w:t xml:space="preserve"> e Caio</w:t>
+      </w:r>
+    </w:p>
+    <w:p>
+      <w:r>
+        <w:rPr>
+          <w:b/>
+        </w:rPr>
+        <w:t>Prioridade:</w:t>
+      </w:r>
+      <w:r>
+        <w:t xml:space="preserve"> Alta</w:t>
+      </w:r>
+    </w:p>
+    <w:p>
+      <w:r>
+        <w:rPr>
+          <w:b/>
+        </w:rPr>
+        <w:t xml:space="preserve">Fonte: </w:t>
+      </w:r>
+      <w:r>
+        <w:t>Cliente</w:t>
+      </w:r>
+    </w:p>
+    <w:p>
+      <w:r>
+        <w:rPr>
+          <w:b/>
+        </w:rPr>
+        <w:t xml:space="preserve">Responsável: </w:t>
+      </w:r>
+      <w:r>
+        <w:t>Mayara</w:t>
+      </w:r>
+      <w:proofErr w:type="gramStart"/>
+      <w:r>
+        <w:t>, Caio</w:t>
+      </w:r>
+      <w:proofErr w:type="gramEnd"/>
+      <w:r>
+        <w:t xml:space="preserve"> e </w:t>
+      </w:r>
+      <w:proofErr w:type="spellStart"/>
+      <w:r>
+        <w:t>Andre</w:t>
+      </w:r>
+      <w:proofErr w:type="spellEnd"/>
+    </w:p>
+    <w:p>
+      <w:r>
+        <w:rPr>
+          <w:b/>
+        </w:rPr>
+        <w:t>Descrição:</w:t>
+      </w:r>
+      <w:r>
+        <w:t xml:space="preserve"> Quando o usuário pressionar um botão o sistema deverá fornecer a capacidade para o usuário de alterar o estado de uma tarefa.</w:t>
+      </w:r>
+    </w:p>
+    <w:p>
+      <w:r>
+        <w:rPr>
+          <w:b/>
+        </w:rPr>
+        <w:t>Trigger:</w:t>
+      </w:r>
+      <w:r>
+        <w:t xml:space="preserve"> Usuário clicar n</w:t>
+      </w:r>
+      <w:r>
+        <w:t>o ícone</w:t>
+      </w:r>
+      <w:r>
+        <w:t xml:space="preserve"> “” </w:t>
+      </w:r>
+    </w:p>
+    <w:p>
+      <w:r>
+        <w:rPr>
+          <w:b/>
+        </w:rPr>
+        <w:t>Atores:</w:t>
+      </w:r>
+      <w:r>
+        <w:t xml:space="preserve"> Usuário</w:t>
+      </w:r>
+    </w:p>
+    <w:p>
+      <w:r>
+        <w:rPr>
+          <w:b/>
+        </w:rPr>
+        <w:t>Pré-condição:</w:t>
+      </w:r>
+      <w:r>
+        <w:t xml:space="preserve"> Sistema estar aberto e existir ao menos uma tarefa.</w:t>
+      </w:r>
+    </w:p>
+    <w:p>
+      <w:r>
+        <w:rPr>
+          <w:b/>
+        </w:rPr>
+        <w:t xml:space="preserve">Resultado: </w:t>
+      </w:r>
+      <w:r>
+        <w:t>Agenda</w:t>
+      </w:r>
+      <w:r>
+        <w:fldChar w:fldCharType="begin"/>
+      </w:r>
+      <w:r>
+        <w:instrText xml:space="preserve"> XE "</w:instrText>
+      </w:r>
+      <w:r>
+        <w:instrText>Agenda</w:instrText>
+      </w:r>
+      <w:r>
+        <w:instrText xml:space="preserve">" </w:instrText>
+      </w:r>
+      <w:r>
+        <w:fldChar w:fldCharType="end"/>
+      </w:r>
+      <w:r>
+        <w:t xml:space="preserve"> com tarefa alterada no status desejado e ordenada.</w:t>
+      </w:r>
+    </w:p>
+    <w:p/>
+    <w:p/>
+    <w:p>
+      <w:pPr>
+        <w:rPr>
+          <w:i/>
+        </w:rPr>
+      </w:pPr>
+      <w:r>
+        <w:rPr>
+          <w:i/>
+        </w:rPr>
+        <w:t xml:space="preserve">Caso de uso Textual </w:t>
+      </w:r>
+      <w:proofErr w:type="gramStart"/>
+      <w:r>
+        <w:rPr>
+          <w:i/>
+        </w:rPr>
+        <w:t>3</w:t>
+      </w:r>
+      <w:proofErr w:type="gramEnd"/>
+    </w:p>
+    <w:p>
+      <w:r>
+        <w:rPr>
+          <w:b/>
+        </w:rPr>
+        <w:lastRenderedPageBreak/>
+        <w:t>Identificador:</w:t>
+      </w:r>
+      <w:r>
+        <w:t xml:space="preserve"> CDUT03</w:t>
+      </w:r>
+    </w:p>
+    <w:p>
+      <w:r>
+        <w:rPr>
+          <w:b/>
+        </w:rPr>
+        <w:t>Nome:</w:t>
+      </w:r>
+      <w:r>
+        <w:t xml:space="preserve"> </w:t>
+      </w:r>
+      <w:proofErr w:type="gramStart"/>
+      <w:r>
+        <w:t>Deletar</w:t>
+      </w:r>
+      <w:proofErr w:type="gramEnd"/>
+      <w:r>
+        <w:t xml:space="preserve"> Tarefas</w:t>
+      </w:r>
+    </w:p>
+    <w:p>
+      <w:r>
+        <w:rPr>
+          <w:b/>
+        </w:rPr>
+        <w:t xml:space="preserve">Autor: </w:t>
+      </w:r>
+      <w:proofErr w:type="spellStart"/>
+      <w:r>
+        <w:t>Icaro</w:t>
+      </w:r>
+      <w:proofErr w:type="spellEnd"/>
+      <w:r>
+        <w:t xml:space="preserve"> e Caio</w:t>
+      </w:r>
+    </w:p>
+    <w:p>
+      <w:r>
+        <w:rPr>
+          <w:b/>
+        </w:rPr>
+        <w:t>Prioridade</w:t>
+      </w:r>
+      <w:r>
+        <w:t>: Alta</w:t>
+      </w:r>
+    </w:p>
+    <w:p>
+      <w:r>
+        <w:rPr>
+          <w:b/>
+        </w:rPr>
+        <w:t>Fonte:</w:t>
+      </w:r>
+      <w:r>
+        <w:t xml:space="preserve"> Cliente</w:t>
+      </w:r>
+    </w:p>
+    <w:p>
+      <w:r>
+        <w:rPr>
+          <w:b/>
+        </w:rPr>
+        <w:t>Responsável:</w:t>
+      </w:r>
+      <w:r>
+        <w:t xml:space="preserve"> </w:t>
+      </w:r>
+      <w:proofErr w:type="spellStart"/>
+      <w:r>
+        <w:t>Andre</w:t>
+      </w:r>
+      <w:proofErr w:type="spellEnd"/>
+      <w:r>
+        <w:t xml:space="preserve">, Mayara e </w:t>
+      </w:r>
+      <w:proofErr w:type="gramStart"/>
+      <w:r>
+        <w:t>Pedro</w:t>
+      </w:r>
+      <w:proofErr w:type="gramEnd"/>
+    </w:p>
+    <w:p>
+      <w:r>
+        <w:rPr>
+          <w:b/>
+        </w:rPr>
+        <w:t>Descrição:</w:t>
+      </w:r>
+      <w:r>
+        <w:t xml:space="preserve"> Quando o usuário pressionar um botão o sistema deverá fornecer a capacidade para o usuário excluir uma tarefa.</w:t>
+      </w:r>
+    </w:p>
+    <w:p>
+      <w:r>
+        <w:rPr>
+          <w:b/>
+        </w:rPr>
+        <w:t xml:space="preserve">Trigger: </w:t>
+      </w:r>
+      <w:r>
+        <w:t>Usuário clicar no</w:t>
+      </w:r>
+      <w:r>
+        <w:t xml:space="preserve"> </w:t>
+      </w:r>
+      <w:r>
+        <w:t>ícone</w:t>
+      </w:r>
+      <w:r>
+        <w:t xml:space="preserve"> “” da tarefa desejada.</w:t>
+      </w:r>
+    </w:p>
+    <w:p>
+      <w:r>
+        <w:rPr>
+          <w:b/>
+        </w:rPr>
+        <w:t xml:space="preserve">Atores: </w:t>
+      </w:r>
+      <w:r>
+        <w:t>Usuário</w:t>
+      </w:r>
+    </w:p>
+    <w:p>
+      <w:r>
+        <w:rPr>
+          <w:b/>
+        </w:rPr>
+        <w:t>Pré-condição:</w:t>
+      </w:r>
+      <w:r>
+        <w:t xml:space="preserve"> Sistema estar aberto e existir ao menos uma tarefa.</w:t>
+      </w:r>
+    </w:p>
+    <w:p>
+      <w:r>
+        <w:rPr>
+          <w:b/>
+        </w:rPr>
+        <w:t>Resultado:</w:t>
+      </w:r>
+      <w:r>
+        <w:t xml:space="preserve"> Agenda</w:t>
+      </w:r>
+      <w:r>
+        <w:fldChar w:fldCharType="begin"/>
+      </w:r>
+      <w:r>
+        <w:instrText xml:space="preserve"> XE "</w:instrText>
+      </w:r>
+      <w:r>
+        <w:instrText>Agenda</w:instrText>
+      </w:r>
+      <w:r>
+        <w:instrText xml:space="preserve">" </w:instrText>
+      </w:r>
+      <w:r>
+        <w:fldChar w:fldCharType="end"/>
+      </w:r>
+      <w:r>
+        <w:t xml:space="preserve"> com a tarefa selecionada removida.</w:t>
+      </w:r>
+    </w:p>
+    <w:p/>
+    <w:p>
+      <w:pPr>
+        <w:rPr>
+          <w:i/>
+        </w:rPr>
+      </w:pPr>
+      <w:r>
+        <w:rPr>
+          <w:i/>
+        </w:rPr>
+        <w:t xml:space="preserve">Caso de uso Textual </w:t>
+      </w:r>
+      <w:proofErr w:type="gramStart"/>
+      <w:r>
+        <w:rPr>
+          <w:i/>
+        </w:rPr>
+        <w:t>4</w:t>
+      </w:r>
+      <w:proofErr w:type="gramEnd"/>
+    </w:p>
+    <w:p>
+      <w:r>
+        <w:rPr>
+          <w:b/>
+        </w:rPr>
+        <w:t>Identificador:</w:t>
+      </w:r>
+      <w:r>
+        <w:t xml:space="preserve"> CDUT04</w:t>
+      </w:r>
+    </w:p>
+    <w:p>
+      <w:r>
+        <w:rPr>
+          <w:b/>
+        </w:rPr>
+        <w:t>Nome:</w:t>
+      </w:r>
+      <w:r>
+        <w:t xml:space="preserve"> Ordenar Tarefas</w:t>
+      </w:r>
+    </w:p>
+    <w:p>
+      <w:r>
+        <w:rPr>
+          <w:b/>
+        </w:rPr>
+        <w:t>Autor:</w:t>
+      </w:r>
+      <w:r>
+        <w:t xml:space="preserve"> </w:t>
+      </w:r>
+      <w:proofErr w:type="spellStart"/>
+      <w:r>
+        <w:t>Icaro</w:t>
+      </w:r>
+      <w:proofErr w:type="spellEnd"/>
+      <w:r>
+        <w:t xml:space="preserve"> e Caio</w:t>
+      </w:r>
+    </w:p>
+    <w:p>
+      <w:r>
+        <w:rPr>
+          <w:b/>
+        </w:rPr>
+        <w:t>Prioridade:</w:t>
+      </w:r>
+      <w:r>
+        <w:t xml:space="preserve"> Alta</w:t>
+      </w:r>
+    </w:p>
+    <w:p>
+      <w:r>
+        <w:rPr>
+          <w:b/>
+        </w:rPr>
+        <w:t>Fonte:</w:t>
+      </w:r>
+      <w:r>
+        <w:t xml:space="preserve"> Cliente</w:t>
+      </w:r>
+    </w:p>
+    <w:p>
+      <w:r>
+        <w:rPr>
+          <w:b/>
+        </w:rPr>
+        <w:t>Responsável:</w:t>
+      </w:r>
+      <w:r>
+        <w:t xml:space="preserve"> Pedro</w:t>
+      </w:r>
+      <w:proofErr w:type="gramStart"/>
+      <w:r>
+        <w:t>, Caio</w:t>
+      </w:r>
+      <w:proofErr w:type="gramEnd"/>
+      <w:r>
+        <w:t xml:space="preserve"> e </w:t>
+      </w:r>
+      <w:proofErr w:type="spellStart"/>
+      <w:r>
+        <w:t>Icaro</w:t>
+      </w:r>
+      <w:proofErr w:type="spellEnd"/>
+    </w:p>
+    <w:p>
+      <w:r>
+        <w:rPr>
+          <w:b/>
+        </w:rPr>
+        <w:t>Descrição:</w:t>
+      </w:r>
+      <w:r>
+        <w:t xml:space="preserve"> Quando o aplicativo iniciar o sistema deverá possuir a capacidade de ordenar as tarefas por data de inserção e exibi-las ao usuário.</w:t>
+      </w:r>
+    </w:p>
+    <w:p>
+      <w:r>
+        <w:rPr>
+          <w:b/>
+        </w:rPr>
+        <w:t>Trigger:</w:t>
+      </w:r>
+      <w:r>
+        <w:t xml:space="preserve"> </w:t>
+      </w:r>
+      <w:r>
+        <w:t>Usuário clicar no ícone “”</w:t>
+      </w:r>
+    </w:p>
+    <w:p>
+      <w:r>
+        <w:rPr>
+          <w:b/>
+        </w:rPr>
+        <w:t>Atores:</w:t>
+      </w:r>
+      <w:r>
+        <w:t xml:space="preserve"> Sistema</w:t>
+      </w:r>
+    </w:p>
+    <w:p>
+      <w:r>
+        <w:rPr>
+          <w:b/>
+        </w:rPr>
+        <w:t>Pré-condição:</w:t>
+      </w:r>
+      <w:r>
+        <w:t xml:space="preserve"> Sistema estar aberto e existir ao menos duas tarefas para o Status que será ordenado.</w:t>
+      </w:r>
+    </w:p>
+    <w:p>
+      <w:r>
+        <w:rPr>
+          <w:b/>
+        </w:rPr>
+        <w:t>Resultado:</w:t>
+      </w:r>
+      <w:r>
+        <w:t xml:space="preserve"> Agenda</w:t>
+      </w:r>
+      <w:r>
+        <w:fldChar w:fldCharType="begin"/>
+      </w:r>
+      <w:r>
+        <w:instrText xml:space="preserve"> XE "</w:instrText>
+      </w:r>
+      <w:r>
+        <w:instrText>Agenda</w:instrText>
+      </w:r>
+      <w:r>
+        <w:instrText xml:space="preserve">" </w:instrText>
+      </w:r>
+      <w:r>
+        <w:fldChar w:fldCharType="end"/>
+      </w:r>
+      <w:r>
+        <w:t xml:space="preserve"> com tarefas ordenadas.</w:t>
+      </w:r>
+    </w:p>
+    <w:p>
+      <w:pPr>
+        <w:rPr>
+          <w:i/>
+        </w:rPr>
+      </w:pPr>
+    </w:p>
+    <w:p>
+      <w:pPr>
+        <w:rPr>
+          <w:i/>
+        </w:rPr>
+      </w:pPr>
+      <w:r>
+        <w:rPr>
+          <w:i/>
+        </w:rPr>
+        <w:t xml:space="preserve">Caso de Uso Textual </w:t>
+      </w:r>
+      <w:proofErr w:type="gramStart"/>
+      <w:r>
+        <w:rPr>
+          <w:i/>
+        </w:rPr>
+        <w:t>5</w:t>
+      </w:r>
+      <w:proofErr w:type="gramEnd"/>
+    </w:p>
+    <w:p>
+      <w:r>
+        <w:rPr>
+          <w:b/>
+        </w:rPr>
+        <w:t xml:space="preserve">Identificador: </w:t>
+      </w:r>
+      <w:r>
+        <w:t>CDUT05</w:t>
+      </w:r>
+    </w:p>
+    <w:p>
+      <w:r>
+        <w:rPr>
+          <w:b/>
+        </w:rPr>
+        <w:t xml:space="preserve">Nome: </w:t>
+      </w:r>
+      <w:r>
+        <w:t>Atualizar tarefas</w:t>
+      </w:r>
+    </w:p>
+    <w:p>
+      <w:r>
+        <w:rPr>
+          <w:b/>
+        </w:rPr>
+        <w:t xml:space="preserve">Autor: </w:t>
+      </w:r>
+      <w:r>
+        <w:t>Mayara</w:t>
+      </w:r>
+    </w:p>
+    <w:p>
+      <w:r>
+        <w:rPr>
+          <w:b/>
+        </w:rPr>
+        <w:lastRenderedPageBreak/>
+        <w:t xml:space="preserve">Prioridade: </w:t>
+      </w:r>
+      <w:r>
+        <w:t>Alta</w:t>
+      </w:r>
+    </w:p>
+    <w:p>
+      <w:r>
+        <w:rPr>
+          <w:b/>
+        </w:rPr>
+        <w:t xml:space="preserve">Fonte: </w:t>
+      </w:r>
+      <w:r>
+        <w:t>André</w:t>
+      </w:r>
+      <w:proofErr w:type="gramStart"/>
+      <w:r>
+        <w:t>, Caio</w:t>
+      </w:r>
+      <w:proofErr w:type="gramEnd"/>
+      <w:r>
+        <w:t xml:space="preserve">, </w:t>
+      </w:r>
+      <w:proofErr w:type="spellStart"/>
+      <w:r>
+        <w:t>Icaro</w:t>
+      </w:r>
+      <w:proofErr w:type="spellEnd"/>
+      <w:r>
+        <w:t>, Mayara, Pedro</w:t>
+      </w:r>
+    </w:p>
+    <w:p>
+      <w:r>
+        <w:rPr>
+          <w:b/>
+        </w:rPr>
+        <w:t xml:space="preserve">Responsável: </w:t>
+      </w:r>
+      <w:r>
+        <w:t xml:space="preserve">André, </w:t>
       </w:r>
       <w:proofErr w:type="spellStart"/>
       <w:proofErr w:type="gramStart"/>
       <w:r>
-        <w:instrText>software:</w:instrText>
-      </w:r>
+        <w:t>Icaro</w:t>
+      </w:r>
+      <w:proofErr w:type="spellEnd"/>
       <w:proofErr w:type="gramEnd"/>
-      <w:r>
-        <w:instrText>Software</w:instrText>
-      </w:r>
-      <w:proofErr w:type="spellEnd"/>
-      <w:r>
-        <w:instrText xml:space="preserve">" </w:instrText>
-      </w:r>
-      <w:r>
-        <w:fldChar w:fldCharType="end"/>
-      </w:r>
-      <w:r>
-        <w:t>, as informações referentes às suas tarefas deverão estar seguras, não podendo ser feita nenhuma alteração por outro indivíduo não-autorizado.</w:t>
-      </w:r>
-    </w:p>
-    <w:p>
-      <w:pPr>
-        <w:rPr>
-          <w:b/>
-        </w:rPr>
-      </w:pPr>
-      <w:r>
-        <w:rPr>
-          <w:b/>
-        </w:rPr>
-        <w:t xml:space="preserve"> D</w:t>
-      </w:r>
-      <w:r>
-        <w:rPr>
-          <w:b/>
-        </w:rPr>
-        <w:t>esempenho- Tempo de processamento</w:t>
-      </w:r>
-    </w:p>
-    <w:p>
-      <w:r>
-        <w:t>Assim que o usuário selecionar uma operação, o sistema deverá processá-la de forma rápida, em até 2 segundos.</w:t>
-      </w:r>
-    </w:p>
-    <w:p>
-      <w:pPr>
-        <w:rPr>
-          <w:b/>
-        </w:rPr>
-      </w:pPr>
+    </w:p>
+    <w:p>
+      <w:r>
+        <w:rPr>
+          <w:b/>
+        </w:rPr>
+        <w:t xml:space="preserve">Descrição: </w:t>
+      </w:r>
+      <w:r>
+        <w:t>Quando o usuário pressionar um botão o sistema deverá fornecer a capacidade de atualizar todas as tarefas</w:t>
+      </w:r>
+    </w:p>
+    <w:p>
+      <w:r>
+        <w:rPr>
+          <w:b/>
+        </w:rPr>
+        <w:t xml:space="preserve">Trigger: </w:t>
+      </w:r>
+      <w:r>
+        <w:t xml:space="preserve">Usuário clicar no ícone </w:t>
+      </w:r>
+      <w:proofErr w:type="gramStart"/>
+      <w:r>
+        <w:t xml:space="preserve">” </w:t>
+      </w:r>
+      <w:proofErr w:type="gramEnd"/>
+      <w:r>
+        <w:t xml:space="preserve">” no canto inferior esquerdo. </w:t>
+      </w:r>
+    </w:p>
+    <w:p>
+      <w:r>
+        <w:rPr>
+          <w:b/>
+        </w:rPr>
+        <w:t xml:space="preserve">Atores: </w:t>
+      </w:r>
+      <w:r>
+        <w:t>Usuário</w:t>
+      </w:r>
+    </w:p>
+    <w:p>
+      <w:r>
+        <w:rPr>
+          <w:b/>
+        </w:rPr>
+        <w:t xml:space="preserve">Pré-condição: </w:t>
+      </w:r>
+      <w:r>
+        <w:t xml:space="preserve">Sistema estar aberto. </w:t>
+      </w:r>
+    </w:p>
+    <w:p>
+      <w:r>
+        <w:rPr>
+          <w:b/>
+        </w:rPr>
+        <w:t xml:space="preserve">Resultado: </w:t>
+      </w:r>
+      <w:r>
+        <w:t>Agenda com as tarefas atualizadas</w:t>
+      </w:r>
     </w:p>
     <w:p/>
     <w:p>
       <w:pPr>
-        <w:pStyle w:val="Ttulo1"/>
-        <w:rPr>
-          <w:sz w:val="16"/>
-          <w:szCs w:val="16"/>
-        </w:rPr>
-      </w:pPr>
-      <w:bookmarkStart w:id="16" w:name="_Toc480652992"/>
-    </w:p>
-    <w:p/>
-    <w:p/>
-    <w:p>
-      <w:pPr>
-        <w:pStyle w:val="Ttulo1"/>
-      </w:pPr>
-      <w:r>
-        <w:lastRenderedPageBreak/>
-        <w:t>Apêndices</w:t>
-      </w:r>
-      <w:bookmarkEnd w:id="16"/>
-    </w:p>
-    <w:p>
-      <w:pPr>
-        <w:rPr>
-          <w:sz w:val="32"/>
-          <w:szCs w:val="32"/>
-        </w:rPr>
-      </w:pPr>
-      <w:r>
-        <w:rPr>
-          <w:sz w:val="32"/>
-          <w:szCs w:val="32"/>
-        </w:rPr>
-        <w:t>Casos de Uso textuais</w:t>
-      </w:r>
-    </w:p>
-    <w:p>
-      <w:pPr>
         <w:rPr>
           <w:i/>
         </w:rPr>
@@ -3356,14 +4246,14 @@
         <w:rPr>
           <w:i/>
         </w:rPr>
-        <w:t xml:space="preserve">Caso de uso Textual </w:t>
+        <w:t xml:space="preserve">Caso de Uso Textual </w:t>
       </w:r>
       <w:proofErr w:type="gramStart"/>
       <w:r>
         <w:rPr>
           <w:i/>
         </w:rPr>
-        <w:t>1</w:t>
+        <w:t>6</w:t>
       </w:r>
       <w:proofErr w:type="gramEnd"/>
     </w:p>
@@ -3372,62 +4262,54 @@
         <w:rPr>
           <w:b/>
         </w:rPr>
-        <w:t>Identificador:</w:t>
-      </w:r>
-      <w:r>
-        <w:t xml:space="preserve"> CDUT01</w:t>
-      </w:r>
-    </w:p>
-    <w:p>
-      <w:r>
-        <w:rPr>
-          <w:b/>
-        </w:rPr>
-        <w:t>Nome:</w:t>
-      </w:r>
-      <w:r>
-        <w:t xml:space="preserve"> Inserir Tarefas</w:t>
-      </w:r>
-    </w:p>
-    <w:p>
-      <w:r>
-        <w:rPr>
-          <w:b/>
-        </w:rPr>
-        <w:t>Autor:</w:t>
-      </w:r>
-      <w:r>
-        <w:t xml:space="preserve"> </w:t>
-      </w:r>
-      <w:proofErr w:type="spellStart"/>
-      <w:r>
-        <w:t>Icaro</w:t>
-      </w:r>
-      <w:proofErr w:type="spellEnd"/>
-      <w:r>
-        <w:t xml:space="preserve"> e Caio</w:t>
-      </w:r>
-    </w:p>
-    <w:p>
-      <w:r>
-        <w:rPr>
-          <w:b/>
-        </w:rPr>
-        <w:t>Prioridade</w:t>
-      </w:r>
-      <w:r>
-        <w:t>: Alta</w:t>
-      </w:r>
-    </w:p>
-    <w:p>
-      <w:r>
-        <w:rPr>
-          <w:b/>
-        </w:rPr>
-        <w:t>Fonte:</w:t>
-      </w:r>
-      <w:r>
-        <w:t xml:space="preserve"> Cliente</w:t>
+        <w:t xml:space="preserve">Identificador: </w:t>
+      </w:r>
+      <w:r>
+        <w:t>CDUT06</w:t>
+      </w:r>
+    </w:p>
+    <w:p>
+      <w:r>
+        <w:rPr>
+          <w:b/>
+        </w:rPr>
+        <w:t xml:space="preserve">Nome: </w:t>
+      </w:r>
+      <w:r>
+        <w:t>Ajuda</w:t>
+      </w:r>
+    </w:p>
+    <w:p>
+      <w:r>
+        <w:rPr>
+          <w:b/>
+        </w:rPr>
+        <w:t xml:space="preserve">Autor: </w:t>
+      </w:r>
+      <w:r>
+        <w:t>Mayara</w:t>
+      </w:r>
+    </w:p>
+    <w:p>
+      <w:r>
+        <w:rPr>
+          <w:b/>
+        </w:rPr>
+        <w:t xml:space="preserve">Prioridade: </w:t>
+      </w:r>
+      <w:r>
+        <w:t>Alta</w:t>
+      </w:r>
+    </w:p>
+    <w:p>
+      <w:r>
+        <w:rPr>
+          <w:b/>
+        </w:rPr>
+        <w:t xml:space="preserve">Fonte: </w:t>
+      </w:r>
+      <w:r>
+        <w:t>Desenvolvedores</w:t>
       </w:r>
     </w:p>
     <w:p>
@@ -3437,774 +4319,8 @@
         </w:rPr>
         <w:t xml:space="preserve">Responsável: </w:t>
       </w:r>
-      <w:proofErr w:type="gramStart"/>
-      <w:r>
-        <w:t>Caio,</w:t>
-      </w:r>
-      <w:proofErr w:type="gramEnd"/>
-      <w:r>
-        <w:t xml:space="preserve"> </w:t>
-      </w:r>
-      <w:proofErr w:type="spellStart"/>
-      <w:r>
-        <w:t>Andre</w:t>
-      </w:r>
-      <w:proofErr w:type="spellEnd"/>
-      <w:r>
-        <w:t xml:space="preserve"> e </w:t>
-      </w:r>
-      <w:proofErr w:type="spellStart"/>
-      <w:r>
-        <w:t>Icaro</w:t>
-      </w:r>
-      <w:proofErr w:type="spellEnd"/>
-    </w:p>
-    <w:p>
-      <w:r>
-        <w:rPr>
-          <w:b/>
-        </w:rPr>
-        <w:t>Descrição:</w:t>
-      </w:r>
-      <w:r>
-        <w:t xml:space="preserve"> Quando o usuário pressionar um botão o sistema deverá fornecer a capacidade para o usuário</w:t>
-      </w:r>
-      <w:r>
-        <w:t xml:space="preserve"> </w:t>
-      </w:r>
-      <w:r>
-        <w:t>inserir uma nova tarefa.</w:t>
-      </w:r>
-    </w:p>
-    <w:p>
-      <w:r>
-        <w:rPr>
-          <w:b/>
-        </w:rPr>
-        <w:t>Trigger:</w:t>
-      </w:r>
-      <w:r>
-        <w:t xml:space="preserve"> Usuário clicar na </w:t>
-      </w:r>
-      <w:proofErr w:type="gramStart"/>
-      <w:r>
-        <w:t>opção “novo” após clicar com o botão direito do mouse</w:t>
-      </w:r>
-      <w:proofErr w:type="gramEnd"/>
-      <w:r>
-        <w:t>.</w:t>
-      </w:r>
-    </w:p>
-    <w:p>
-      <w:r>
-        <w:rPr>
-          <w:b/>
-        </w:rPr>
-        <w:t>Atores:</w:t>
-      </w:r>
-      <w:r>
-        <w:t xml:space="preserve"> Usuário</w:t>
-      </w:r>
-    </w:p>
-    <w:p>
-      <w:r>
-        <w:rPr>
-          <w:b/>
-        </w:rPr>
-        <w:t>Pré-condição:</w:t>
-      </w:r>
-      <w:r>
-        <w:t xml:space="preserve"> Sistema estar aberto.</w:t>
-      </w:r>
-    </w:p>
-    <w:p>
-      <w:r>
-        <w:rPr>
-          <w:b/>
-        </w:rPr>
-        <w:t>Resultado:</w:t>
-      </w:r>
-      <w:r>
-        <w:t xml:space="preserve"> Agenda</w:t>
-      </w:r>
-      <w:r>
-        <w:fldChar w:fldCharType="begin"/>
-      </w:r>
-      <w:r>
-        <w:instrText xml:space="preserve"> XE "</w:instrText>
-      </w:r>
-      <w:r>
-        <w:instrText>Agenda</w:instrText>
-      </w:r>
-      <w:r>
-        <w:instrText xml:space="preserve">" </w:instrText>
-      </w:r>
-      <w:r>
-        <w:fldChar w:fldCharType="end"/>
-      </w:r>
-      <w:r>
-        <w:t xml:space="preserve"> com tarefa adicionada no status desejado e ordenada.</w:t>
-      </w:r>
-    </w:p>
-    <w:p/>
-    <w:p>
-      <w:pPr>
-        <w:rPr>
-          <w:i/>
-        </w:rPr>
-      </w:pPr>
-      <w:r>
-        <w:rPr>
-          <w:i/>
-        </w:rPr>
-        <w:t xml:space="preserve">Caso de uso Textual </w:t>
-      </w:r>
-      <w:proofErr w:type="gramStart"/>
-      <w:r>
-        <w:rPr>
-          <w:i/>
-        </w:rPr>
-        <w:t>2</w:t>
-      </w:r>
-      <w:proofErr w:type="gramEnd"/>
-    </w:p>
-    <w:p>
-      <w:r>
-        <w:rPr>
-          <w:b/>
-        </w:rPr>
-        <w:t xml:space="preserve">Identificador: </w:t>
-      </w:r>
-      <w:r>
-        <w:t>CDUT02</w:t>
-      </w:r>
-    </w:p>
-    <w:p>
-      <w:r>
-        <w:rPr>
-          <w:b/>
-        </w:rPr>
-        <w:t>Nome:</w:t>
-      </w:r>
-      <w:r>
-        <w:t xml:space="preserve"> Alterar Tarefas</w:t>
-      </w:r>
-    </w:p>
-    <w:p>
-      <w:r>
-        <w:rPr>
-          <w:b/>
-        </w:rPr>
-        <w:t xml:space="preserve">Autor: </w:t>
-      </w:r>
-      <w:proofErr w:type="spellStart"/>
-      <w:r>
-        <w:t>Icaro</w:t>
-      </w:r>
-      <w:proofErr w:type="spellEnd"/>
-      <w:r>
-        <w:t xml:space="preserve"> e Caio</w:t>
-      </w:r>
-    </w:p>
-    <w:p>
-      <w:r>
-        <w:rPr>
-          <w:b/>
-        </w:rPr>
-        <w:t>Prioridade:</w:t>
-      </w:r>
-      <w:r>
-        <w:t xml:space="preserve"> Alta</w:t>
-      </w:r>
-    </w:p>
-    <w:p>
-      <w:r>
-        <w:rPr>
-          <w:b/>
-        </w:rPr>
-        <w:t xml:space="preserve">Fonte: </w:t>
-      </w:r>
-      <w:r>
-        <w:t>Cliente</w:t>
-      </w:r>
-    </w:p>
-    <w:p>
-      <w:r>
-        <w:rPr>
-          <w:b/>
-        </w:rPr>
-        <w:t xml:space="preserve">Responsável: </w:t>
-      </w:r>
-      <w:r>
-        <w:t>Mayara</w:t>
-      </w:r>
-      <w:proofErr w:type="gramStart"/>
-      <w:r>
-        <w:t>, Caio</w:t>
-      </w:r>
-      <w:proofErr w:type="gramEnd"/>
-      <w:r>
-        <w:t xml:space="preserve"> e </w:t>
-      </w:r>
-      <w:proofErr w:type="spellStart"/>
-      <w:r>
-        <w:t>Andre</w:t>
-      </w:r>
-      <w:proofErr w:type="spellEnd"/>
-    </w:p>
-    <w:p>
-      <w:r>
-        <w:rPr>
-          <w:b/>
-        </w:rPr>
-        <w:t>Descrição:</w:t>
-      </w:r>
-      <w:r>
-        <w:t xml:space="preserve"> Quando o usuário pressionar um botão o sistema deverá fornecer a capacidade para o usuário de alterar o estado de uma tarefa.</w:t>
-      </w:r>
-    </w:p>
-    <w:p>
-      <w:r>
-        <w:rPr>
-          <w:b/>
-        </w:rPr>
-        <w:t>Trigger:</w:t>
-      </w:r>
-      <w:r>
-        <w:t xml:space="preserve"> Usuário clicar na opção “alterar” após clicar com o botão direito do mouse em cima da tarefa desejada.</w:t>
-      </w:r>
-    </w:p>
-    <w:p>
-      <w:r>
-        <w:rPr>
-          <w:b/>
-        </w:rPr>
-        <w:t>Atores:</w:t>
-      </w:r>
-      <w:r>
-        <w:t xml:space="preserve"> Usuário</w:t>
-      </w:r>
-    </w:p>
-    <w:p>
-      <w:r>
-        <w:rPr>
-          <w:b/>
-        </w:rPr>
-        <w:t>Pré-condição:</w:t>
-      </w:r>
-      <w:r>
-        <w:t xml:space="preserve"> Sistema estar aberto e existir ao menos uma tarefa.</w:t>
-      </w:r>
-    </w:p>
-    <w:p>
-      <w:r>
-        <w:rPr>
-          <w:b/>
-        </w:rPr>
-        <w:t xml:space="preserve">Resultado: </w:t>
-      </w:r>
-      <w:r>
-        <w:t>Agenda</w:t>
-      </w:r>
-      <w:r>
-        <w:fldChar w:fldCharType="begin"/>
-      </w:r>
-      <w:r>
-        <w:instrText xml:space="preserve"> XE "</w:instrText>
-      </w:r>
-      <w:r>
-        <w:instrText>Agenda</w:instrText>
-      </w:r>
-      <w:r>
-        <w:instrText xml:space="preserve">" </w:instrText>
-      </w:r>
-      <w:r>
-        <w:fldChar w:fldCharType="end"/>
-      </w:r>
-      <w:r>
-        <w:t xml:space="preserve"> com tarefa alterada no status desejado e ordenada.</w:t>
-      </w:r>
-    </w:p>
-    <w:p/>
-    <w:p/>
-    <w:p>
-      <w:pPr>
-        <w:rPr>
-          <w:i/>
-        </w:rPr>
-      </w:pPr>
-      <w:r>
-        <w:rPr>
-          <w:i/>
-        </w:rPr>
-        <w:lastRenderedPageBreak/>
-        <w:t xml:space="preserve">Caso de uso Textual </w:t>
-      </w:r>
-      <w:proofErr w:type="gramStart"/>
-      <w:r>
-        <w:rPr>
-          <w:i/>
-        </w:rPr>
-        <w:t>3</w:t>
-      </w:r>
-      <w:proofErr w:type="gramEnd"/>
-    </w:p>
-    <w:p>
-      <w:r>
-        <w:rPr>
-          <w:b/>
-        </w:rPr>
-        <w:t>Identificador:</w:t>
-      </w:r>
-      <w:r>
-        <w:t xml:space="preserve"> CDUT03</w:t>
-      </w:r>
-    </w:p>
-    <w:p>
-      <w:r>
-        <w:rPr>
-          <w:b/>
-        </w:rPr>
-        <w:t>Nome:</w:t>
-      </w:r>
-      <w:r>
-        <w:t xml:space="preserve"> </w:t>
-      </w:r>
-      <w:proofErr w:type="gramStart"/>
-      <w:r>
-        <w:t>Deletar</w:t>
-      </w:r>
-      <w:proofErr w:type="gramEnd"/>
-      <w:r>
-        <w:t xml:space="preserve"> Tarefas</w:t>
-      </w:r>
-    </w:p>
-    <w:p>
-      <w:r>
-        <w:rPr>
-          <w:b/>
-        </w:rPr>
-        <w:t xml:space="preserve">Autor: </w:t>
-      </w:r>
-      <w:proofErr w:type="spellStart"/>
-      <w:r>
-        <w:t>Icaro</w:t>
-      </w:r>
-      <w:proofErr w:type="spellEnd"/>
-      <w:r>
-        <w:t xml:space="preserve"> e Caio</w:t>
-      </w:r>
-    </w:p>
-    <w:p>
-      <w:r>
-        <w:rPr>
-          <w:b/>
-        </w:rPr>
-        <w:t>Prioridade</w:t>
-      </w:r>
-      <w:r>
-        <w:t>: Alta</w:t>
-      </w:r>
-    </w:p>
-    <w:p>
-      <w:r>
-        <w:rPr>
-          <w:b/>
-        </w:rPr>
-        <w:t>Fonte:</w:t>
-      </w:r>
-      <w:r>
-        <w:t xml:space="preserve"> Cliente</w:t>
-      </w:r>
-    </w:p>
-    <w:p>
-      <w:r>
-        <w:rPr>
-          <w:b/>
-        </w:rPr>
-        <w:t>Responsável:</w:t>
-      </w:r>
-      <w:r>
-        <w:t xml:space="preserve"> </w:t>
-      </w:r>
-      <w:proofErr w:type="spellStart"/>
-      <w:r>
-        <w:t>Andre</w:t>
-      </w:r>
-      <w:proofErr w:type="spellEnd"/>
-      <w:r>
-        <w:t xml:space="preserve">, Mayara e </w:t>
-      </w:r>
-      <w:proofErr w:type="gramStart"/>
-      <w:r>
-        <w:t>Pedro</w:t>
-      </w:r>
-      <w:proofErr w:type="gramEnd"/>
-    </w:p>
-    <w:p>
-      <w:r>
-        <w:rPr>
-          <w:b/>
-        </w:rPr>
-        <w:t>Descrição:</w:t>
-      </w:r>
-      <w:r>
-        <w:t xml:space="preserve"> Quando o usuário pressionar um botão o sistema deverá fornecer a capacidade para o usuário excluir uma tarefa.</w:t>
-      </w:r>
-    </w:p>
-    <w:p>
-      <w:r>
-        <w:rPr>
-          <w:b/>
-        </w:rPr>
-        <w:t xml:space="preserve">Trigger: </w:t>
-      </w:r>
-      <w:r>
-        <w:t>Usuário clicar na opção “Excluir” após clicar com o botão direito do mouse em cima da tarefa desejada.</w:t>
-      </w:r>
-    </w:p>
-    <w:p>
-      <w:r>
-        <w:rPr>
-          <w:b/>
-        </w:rPr>
-        <w:t xml:space="preserve">Atores: </w:t>
-      </w:r>
-      <w:r>
-        <w:t>Usuário</w:t>
-      </w:r>
-    </w:p>
-    <w:p>
-      <w:r>
-        <w:rPr>
-          <w:b/>
-        </w:rPr>
-        <w:t>Pré-condição:</w:t>
-      </w:r>
-      <w:r>
-        <w:t xml:space="preserve"> Sistema estar aberto e existir ao menos uma tarefa.</w:t>
-      </w:r>
-    </w:p>
-    <w:p>
-      <w:r>
-        <w:rPr>
-          <w:b/>
-        </w:rPr>
-        <w:t>Resultado:</w:t>
-      </w:r>
-      <w:r>
-        <w:t xml:space="preserve"> Agenda</w:t>
-      </w:r>
-      <w:r>
-        <w:fldChar w:fldCharType="begin"/>
-      </w:r>
-      <w:r>
-        <w:instrText xml:space="preserve"> XE "</w:instrText>
-      </w:r>
-      <w:r>
-        <w:instrText>Agenda</w:instrText>
-      </w:r>
-      <w:r>
-        <w:instrText xml:space="preserve">" </w:instrText>
-      </w:r>
-      <w:r>
-        <w:fldChar w:fldCharType="end"/>
-      </w:r>
-      <w:r>
-        <w:t xml:space="preserve"> com a tarefa selecionada removida.</w:t>
-      </w:r>
-    </w:p>
-    <w:p/>
-    <w:p>
-      <w:pPr>
-        <w:rPr>
-          <w:i/>
-        </w:rPr>
-      </w:pPr>
-      <w:r>
-        <w:rPr>
-          <w:i/>
-        </w:rPr>
-        <w:t xml:space="preserve">Caso de uso Textual </w:t>
-      </w:r>
-      <w:proofErr w:type="gramStart"/>
-      <w:r>
-        <w:rPr>
-          <w:i/>
-        </w:rPr>
-        <w:t>4</w:t>
-      </w:r>
-      <w:proofErr w:type="gramEnd"/>
-    </w:p>
-    <w:p>
-      <w:r>
-        <w:rPr>
-          <w:b/>
-        </w:rPr>
-        <w:t>Identificador:</w:t>
-      </w:r>
-      <w:r>
-        <w:t xml:space="preserve"> CDUT04</w:t>
-      </w:r>
-    </w:p>
-    <w:p>
-      <w:r>
-        <w:rPr>
-          <w:b/>
-        </w:rPr>
-        <w:t>Nome:</w:t>
-      </w:r>
-      <w:r>
-        <w:t xml:space="preserve"> Ordenar Tarefas</w:t>
-      </w:r>
-    </w:p>
-    <w:p>
-      <w:r>
-        <w:rPr>
-          <w:b/>
-        </w:rPr>
-        <w:t>Autor:</w:t>
-      </w:r>
-      <w:r>
-        <w:t xml:space="preserve"> </w:t>
-      </w:r>
-      <w:proofErr w:type="spellStart"/>
-      <w:r>
-        <w:t>Icaro</w:t>
-      </w:r>
-      <w:proofErr w:type="spellEnd"/>
-      <w:r>
-        <w:t xml:space="preserve"> e Caio</w:t>
-      </w:r>
-    </w:p>
-    <w:p>
-      <w:r>
-        <w:rPr>
-          <w:b/>
-        </w:rPr>
-        <w:t>Prioridade:</w:t>
-      </w:r>
-      <w:r>
-        <w:t xml:space="preserve"> Alta</w:t>
-      </w:r>
-    </w:p>
-    <w:p>
-      <w:r>
-        <w:rPr>
-          <w:b/>
-        </w:rPr>
-        <w:t>Fonte:</w:t>
-      </w:r>
-      <w:r>
-        <w:t xml:space="preserve"> Cliente</w:t>
-      </w:r>
-    </w:p>
-    <w:p>
-      <w:r>
-        <w:rPr>
-          <w:b/>
-        </w:rPr>
-        <w:t>Responsável:</w:t>
-      </w:r>
-      <w:r>
-        <w:t xml:space="preserve"> Pedro</w:t>
-      </w:r>
-      <w:proofErr w:type="gramStart"/>
-      <w:r>
-        <w:t>, Caio</w:t>
-      </w:r>
-      <w:proofErr w:type="gramEnd"/>
-      <w:r>
-        <w:t xml:space="preserve"> e </w:t>
-      </w:r>
-      <w:proofErr w:type="spellStart"/>
-      <w:r>
-        <w:t>Icaro</w:t>
-      </w:r>
-      <w:proofErr w:type="spellEnd"/>
-    </w:p>
-    <w:p>
-      <w:r>
-        <w:rPr>
-          <w:b/>
-        </w:rPr>
-        <w:t>Descrição:</w:t>
-      </w:r>
-      <w:r>
-        <w:t xml:space="preserve"> Quando o aplicativo iniciar o sistema deverá possuir a capacidade de ordenar as tarefas por data de inserção e exibi-las ao usuário.</w:t>
-      </w:r>
-    </w:p>
-    <w:p>
-      <w:r>
-        <w:rPr>
-          <w:b/>
-        </w:rPr>
-        <w:t>Trigger:</w:t>
-      </w:r>
-      <w:r>
-        <w:t xml:space="preserve"> Adição de uma nova tarefa naquele Status.</w:t>
-      </w:r>
-    </w:p>
-    <w:p>
-      <w:r>
-        <w:rPr>
-          <w:b/>
-        </w:rPr>
-        <w:t>Atores:</w:t>
-      </w:r>
-      <w:r>
-        <w:t xml:space="preserve"> Sistema</w:t>
-      </w:r>
-    </w:p>
-    <w:p>
-      <w:r>
-        <w:rPr>
-          <w:b/>
-        </w:rPr>
-        <w:t>Pré-condição:</w:t>
-      </w:r>
-      <w:r>
-        <w:t xml:space="preserve"> Sistema estar aberto e existir ao menos duas tarefas para o Status que será ordenado.</w:t>
-      </w:r>
-    </w:p>
-    <w:p>
-      <w:r>
-        <w:rPr>
-          <w:b/>
-        </w:rPr>
-        <w:t>Resultado:</w:t>
-      </w:r>
-      <w:r>
-        <w:t xml:space="preserve"> Agenda</w:t>
-      </w:r>
-      <w:r>
-        <w:fldChar w:fldCharType="begin"/>
-      </w:r>
-      <w:r>
-        <w:instrText xml:space="preserve"> XE "</w:instrText>
-      </w:r>
-      <w:r>
-        <w:instrText>Agenda</w:instrText>
-      </w:r>
-      <w:r>
-        <w:instrText xml:space="preserve">" </w:instrText>
-      </w:r>
-      <w:r>
-        <w:fldChar w:fldCharType="end"/>
-      </w:r>
-      <w:r>
-        <w:t xml:space="preserve"> com tarefas ordenadas.</w:t>
-      </w:r>
-    </w:p>
-    <w:p>
-      <w:pPr>
-        <w:rPr>
-          <w:i/>
-        </w:rPr>
-      </w:pPr>
-    </w:p>
-    <w:p>
-      <w:pPr>
-        <w:rPr>
-          <w:i/>
-        </w:rPr>
-      </w:pPr>
-      <w:r>
-        <w:rPr>
-          <w:i/>
-        </w:rPr>
-        <w:t xml:space="preserve">Caso de Uso Textual </w:t>
-      </w:r>
-      <w:proofErr w:type="gramStart"/>
-      <w:r>
-        <w:rPr>
-          <w:i/>
-        </w:rPr>
-        <w:t>5</w:t>
-      </w:r>
-      <w:proofErr w:type="gramEnd"/>
-    </w:p>
-    <w:p>
-      <w:r>
-        <w:rPr>
-          <w:b/>
-        </w:rPr>
-        <w:t xml:space="preserve">Identificador: </w:t>
-      </w:r>
-      <w:r>
-        <w:t>CDUT05</w:t>
-      </w:r>
-    </w:p>
-    <w:p>
-      <w:r>
-        <w:rPr>
-          <w:b/>
-        </w:rPr>
-        <w:lastRenderedPageBreak/>
-        <w:t xml:space="preserve">Nome: </w:t>
-      </w:r>
-      <w:r>
-        <w:t>Atualizar tarefas</w:t>
-      </w:r>
-    </w:p>
-    <w:p>
-      <w:r>
-        <w:rPr>
-          <w:b/>
-        </w:rPr>
-        <w:t xml:space="preserve">Autor: </w:t>
-      </w:r>
-      <w:r>
-        <w:t>Mayara</w:t>
-      </w:r>
-    </w:p>
-    <w:p>
-      <w:r>
-        <w:rPr>
-          <w:b/>
-        </w:rPr>
-        <w:t xml:space="preserve">Prioridade: </w:t>
-      </w:r>
-      <w:r>
-        <w:t>Alta</w:t>
-      </w:r>
-    </w:p>
-    <w:p>
-      <w:r>
-        <w:rPr>
-          <w:b/>
-        </w:rPr>
-        <w:t xml:space="preserve">Fonte: </w:t>
-      </w:r>
-      <w:r>
-        <w:t>André</w:t>
-      </w:r>
-      <w:proofErr w:type="gramStart"/>
-      <w:r>
-        <w:t>, Caio</w:t>
-      </w:r>
-      <w:proofErr w:type="gramEnd"/>
-      <w:r>
-        <w:t xml:space="preserve">, </w:t>
-      </w:r>
-      <w:proofErr w:type="spellStart"/>
-      <w:r>
-        <w:t>Icaro</w:t>
-      </w:r>
-      <w:proofErr w:type="spellEnd"/>
-      <w:r>
-        <w:t>, Mayara, Pedro</w:t>
-      </w:r>
-    </w:p>
-    <w:p>
-      <w:r>
-        <w:rPr>
-          <w:b/>
-        </w:rPr>
-        <w:t xml:space="preserve">Responsável: </w:t>
-      </w:r>
-      <w:r>
-        <w:t xml:space="preserve">André, </w:t>
+      <w:r>
+        <w:t xml:space="preserve">André, Pedro, </w:t>
       </w:r>
       <w:proofErr w:type="spellStart"/>
       <w:proofErr w:type="gramStart"/>
@@ -4222,7 +4338,10 @@
         <w:t xml:space="preserve">Descrição: </w:t>
       </w:r>
       <w:r>
-        <w:t>Quando o usuário pressionar um botão o sistema deverá fornecer a capacidade de atualizar todas as tarefas</w:t>
+        <w:t>Quando o usuário pressionar um botão o sistema deverá fornecer a cap</w:t>
+      </w:r>
+      <w:r>
+        <w:t>acidade de esclarecer as funcionalidades do sistema</w:t>
       </w:r>
     </w:p>
     <w:p>
@@ -4237,11 +4356,11 @@
       </w:r>
       <w:proofErr w:type="gramStart"/>
       <w:r>
-        <w:t xml:space="preserve">” </w:t>
+        <w:t xml:space="preserve">“ </w:t>
       </w:r>
       <w:proofErr w:type="gramEnd"/>
       <w:r>
-        <w:t xml:space="preserve">” no canto inferior esquerdo. </w:t>
+        <w:t>“ no canto superior esquerdo</w:t>
       </w:r>
     </w:p>
     <w:p>
@@ -4263,7 +4382,171 @@
         <w:t xml:space="preserve">Pré-condição: </w:t>
       </w:r>
       <w:r>
-        <w:t xml:space="preserve">Sistema estar aberto. </w:t>
+        <w:t>Sistema estar aberto</w:t>
+      </w:r>
+    </w:p>
+    <w:p>
+      <w:r>
+        <w:rPr>
+          <w:b/>
+        </w:rPr>
+        <w:t>Resultado:</w:t>
+      </w:r>
+      <w:r>
+        <w:t xml:space="preserve"> </w:t>
+      </w:r>
+      <w:r>
+        <w:t>Janela de ajuda aberta</w:t>
+      </w:r>
+    </w:p>
+    <w:p/>
+    <w:p>
+      <w:pPr>
+        <w:rPr>
+          <w:i/>
+        </w:rPr>
+      </w:pPr>
+      <w:r>
+        <w:rPr>
+          <w:i/>
+        </w:rPr>
+        <w:t xml:space="preserve">Caso de Uso Textual </w:t>
+      </w:r>
+      <w:proofErr w:type="gramStart"/>
+      <w:r>
+        <w:rPr>
+          <w:i/>
+        </w:rPr>
+        <w:t>7</w:t>
+      </w:r>
+      <w:proofErr w:type="gramEnd"/>
+    </w:p>
+    <w:p>
+      <w:r>
+        <w:rPr>
+          <w:b/>
+        </w:rPr>
+        <w:t xml:space="preserve">Identificador: </w:t>
+      </w:r>
+      <w:r>
+        <w:t>CDUT07</w:t>
+      </w:r>
+    </w:p>
+    <w:p>
+      <w:r>
+        <w:rPr>
+          <w:b/>
+        </w:rPr>
+        <w:t xml:space="preserve">Nome: </w:t>
+      </w:r>
+      <w:r>
+        <w:t>Reportar bug</w:t>
+      </w:r>
+    </w:p>
+    <w:p>
+      <w:r>
+        <w:rPr>
+          <w:b/>
+        </w:rPr>
+        <w:t xml:space="preserve">Autor: </w:t>
+      </w:r>
+      <w:r>
+        <w:t>Mayara</w:t>
+      </w:r>
+    </w:p>
+    <w:p>
+      <w:r>
+        <w:rPr>
+          <w:b/>
+        </w:rPr>
+        <w:t xml:space="preserve">Prioridade: </w:t>
+      </w:r>
+      <w:r>
+        <w:t>Média</w:t>
+      </w:r>
+    </w:p>
+    <w:p>
+      <w:r>
+        <w:rPr>
+          <w:b/>
+        </w:rPr>
+        <w:t>Fonte:</w:t>
+      </w:r>
+      <w:r>
+        <w:t xml:space="preserve"> Desenvolvedores</w:t>
+      </w:r>
+    </w:p>
+    <w:p>
+      <w:r>
+        <w:rPr>
+          <w:b/>
+        </w:rPr>
+        <w:t xml:space="preserve">Responsável: </w:t>
+      </w:r>
+      <w:r>
+        <w:t>André</w:t>
+      </w:r>
+    </w:p>
+    <w:p>
+      <w:r>
+        <w:rPr>
+          <w:b/>
+        </w:rPr>
+        <w:lastRenderedPageBreak/>
+        <w:t xml:space="preserve">Descrição: </w:t>
+      </w:r>
+      <w:r>
+        <w:t xml:space="preserve">Quando o usuário </w:t>
+      </w:r>
+      <w:r>
+        <w:t>pressionar</w:t>
+      </w:r>
+      <w:r>
+        <w:t xml:space="preserve"> um botão o sistema deverá </w:t>
+      </w:r>
+      <w:r>
+        <w:t>fornecer um espaço para o usuário reportar bugs do sistema</w:t>
+      </w:r>
+    </w:p>
+    <w:p>
+      <w:r>
+        <w:rPr>
+          <w:b/>
+        </w:rPr>
+        <w:t xml:space="preserve">Trigger: </w:t>
+      </w:r>
+      <w:r>
+        <w:t xml:space="preserve">Usuário clicar no ícone </w:t>
+      </w:r>
+      <w:proofErr w:type="gramStart"/>
+      <w:r>
+        <w:t xml:space="preserve">“ </w:t>
+      </w:r>
+      <w:proofErr w:type="gramEnd"/>
+      <w:r>
+        <w:t xml:space="preserve">” no canto </w:t>
+      </w:r>
+    </w:p>
+    <w:p>
+      <w:r>
+        <w:rPr>
+          <w:b/>
+        </w:rPr>
+        <w:t xml:space="preserve">Atores: </w:t>
+      </w:r>
+      <w:r>
+        <w:t>Usuário</w:t>
+      </w:r>
+    </w:p>
+    <w:p>
+      <w:r>
+        <w:rPr>
+          <w:b/>
+        </w:rPr>
+        <w:t xml:space="preserve">Pré-condição: </w:t>
+      </w:r>
+      <w:r>
+        <w:t>Sistema estar aberto</w:t>
       </w:r>
     </w:p>
     <w:p>
@@ -4274,183 +4557,19 @@
         <w:t xml:space="preserve">Resultado: </w:t>
       </w:r>
       <w:r>
-        <w:t>Agenda com as tarefas atualizadas</w:t>
+        <w:t>Janela de reportar bugs aberta</w:t>
       </w:r>
     </w:p>
     <w:p/>
     <w:p>
       <w:pPr>
-        <w:rPr>
-          <w:i/>
-        </w:rPr>
-      </w:pPr>
-      <w:r>
-        <w:rPr>
-          <w:i/>
-        </w:rPr>
-        <w:t xml:space="preserve">Caso de Uso Textual </w:t>
-      </w:r>
-      <w:proofErr w:type="gramStart"/>
-      <w:r>
-        <w:rPr>
-          <w:i/>
-        </w:rPr>
-        <w:t>6</w:t>
-      </w:r>
-      <w:proofErr w:type="gramEnd"/>
-    </w:p>
-    <w:p>
-      <w:r>
-        <w:rPr>
-          <w:b/>
-        </w:rPr>
-        <w:t xml:space="preserve">Identificador: </w:t>
-      </w:r>
-      <w:r>
-        <w:t>CDUT06</w:t>
-      </w:r>
-    </w:p>
-    <w:p>
-      <w:r>
-        <w:rPr>
-          <w:b/>
-        </w:rPr>
-        <w:t xml:space="preserve">Nome: </w:t>
-      </w:r>
-      <w:r>
-        <w:t>Ajuda</w:t>
-      </w:r>
-    </w:p>
-    <w:p>
-      <w:r>
-        <w:rPr>
-          <w:b/>
-        </w:rPr>
-        <w:t xml:space="preserve">Autor: </w:t>
-      </w:r>
-      <w:r>
-        <w:t>Mayara</w:t>
-      </w:r>
-    </w:p>
-    <w:p>
-      <w:r>
-        <w:rPr>
-          <w:b/>
-        </w:rPr>
-        <w:t xml:space="preserve">Prioridade: </w:t>
-      </w:r>
-      <w:r>
-        <w:t>Média</w:t>
-      </w:r>
-    </w:p>
-    <w:p>
-      <w:r>
-        <w:rPr>
-          <w:b/>
-        </w:rPr>
-        <w:t xml:space="preserve">Fonte: </w:t>
-      </w:r>
-      <w:r>
-        <w:t>Desenvolvedores</w:t>
-      </w:r>
-    </w:p>
-    <w:p>
-      <w:r>
-        <w:rPr>
-          <w:b/>
-        </w:rPr>
-        <w:t xml:space="preserve">Responsável: </w:t>
-      </w:r>
-      <w:r>
-        <w:t xml:space="preserve">André, Pedro, </w:t>
-      </w:r>
-      <w:proofErr w:type="spellStart"/>
-      <w:proofErr w:type="gramStart"/>
-      <w:r>
-        <w:t>Icaro</w:t>
-      </w:r>
-      <w:proofErr w:type="spellEnd"/>
-      <w:proofErr w:type="gramEnd"/>
-    </w:p>
-    <w:p>
-      <w:r>
-        <w:rPr>
-          <w:b/>
-        </w:rPr>
-        <w:t xml:space="preserve">Descrição: </w:t>
-      </w:r>
-      <w:r>
-        <w:t>Quando o usuário pressionar um botão o sistema deverá fornecer a cap</w:t>
-      </w:r>
-      <w:r>
-        <w:t>acidade de esclarecer as funcionalidades do sistema</w:t>
-      </w:r>
-    </w:p>
-    <w:p>
-      <w:r>
-        <w:rPr>
-          <w:b/>
-        </w:rPr>
-        <w:t xml:space="preserve">Trigger: </w:t>
-      </w:r>
-      <w:r>
-        <w:t xml:space="preserve">Usuário clicar no ícone </w:t>
-      </w:r>
-      <w:proofErr w:type="gramStart"/>
-      <w:r>
-        <w:t xml:space="preserve">“ </w:t>
-      </w:r>
-      <w:proofErr w:type="gramEnd"/>
-      <w:r>
-        <w:t>“ no canto superior esquerdo</w:t>
-      </w:r>
-    </w:p>
-    <w:p>
-      <w:r>
-        <w:rPr>
-          <w:b/>
-        </w:rPr>
-        <w:t xml:space="preserve">Atores: </w:t>
-      </w:r>
-      <w:r>
-        <w:t>Usuário</w:t>
-      </w:r>
-    </w:p>
-    <w:p>
-      <w:r>
-        <w:rPr>
-          <w:b/>
-        </w:rPr>
-        <w:t xml:space="preserve">Pré-condição: </w:t>
-      </w:r>
-      <w:r>
-        <w:t>Sistema estar aberto</w:t>
-      </w:r>
-    </w:p>
-    <w:p>
-      <w:r>
-        <w:rPr>
-          <w:b/>
-        </w:rPr>
-        <w:t>Resultado:</w:t>
-      </w:r>
-      <w:r>
-        <w:t xml:space="preserve"> </w:t>
-      </w:r>
-      <w:r>
-        <w:t>Janela de ajuda aberta</w:t>
-      </w:r>
-    </w:p>
-    <w:p/>
-    <w:p>
-      <w:pPr>
         <w:pStyle w:val="Ttulo2"/>
       </w:pPr>
-      <w:bookmarkStart w:id="17" w:name="_Toc480652993"/>
+      <w:bookmarkStart w:id="12" w:name="_Toc480652993"/>
       <w:r>
         <w:t>Modelos</w:t>
       </w:r>
-      <w:bookmarkEnd w:id="17"/>
+      <w:bookmarkEnd w:id="12"/>
     </w:p>
     <w:p>
       <w:pPr>
@@ -4481,7 +4600,6 @@
           <w:szCs w:val="24"/>
           <w:lang w:eastAsia="pt-BR"/>
         </w:rPr>
-        <w:lastRenderedPageBreak/>
         <w:drawing>
           <wp:inline distT="0" distB="0" distL="0" distR="0" wp14:anchorId="62BFA0B4" wp14:editId="792E898A">
             <wp:extent cx="4752395" cy="3019425"/>
@@ -4498,7 +4616,7 @@
                     <pic:cNvPicPr/>
                   </pic:nvPicPr>
                   <pic:blipFill>
-                    <a:blip r:embed="rId10">
+                    <a:blip r:embed="rId9">
                       <a:extLst>
                         <a:ext uri="{28A0092B-C50C-407E-A947-70E740481C1C}">
                           <a14:useLocalDpi xmlns:a14="http://schemas.microsoft.com/office/drawing/2010/main" val="0"/>
@@ -4554,6 +4672,7 @@
           <w:szCs w:val="24"/>
           <w:lang w:eastAsia="pt-BR"/>
         </w:rPr>
+        <w:lastRenderedPageBreak/>
         <w:drawing>
           <wp:inline distT="0" distB="0" distL="0" distR="0" wp14:anchorId="217C01AE" wp14:editId="73521CBE">
             <wp:extent cx="5400040" cy="3879850"/>
@@ -4570,7 +4689,7 @@
                     <pic:cNvPicPr/>
                   </pic:nvPicPr>
                   <pic:blipFill>
-                    <a:blip r:embed="rId11" cstate="print">
+                    <a:blip r:embed="rId10" cstate="print">
                       <a:extLst>
                         <a:ext uri="{28A0092B-C50C-407E-A947-70E740481C1C}">
                           <a14:useLocalDpi xmlns:a14="http://schemas.microsoft.com/office/drawing/2010/main" val="0"/>
@@ -4602,20 +4721,11 @@
       <w:pPr>
         <w:pStyle w:val="Ttulo2"/>
       </w:pPr>
-      <w:bookmarkStart w:id="18" w:name="_Toc480652994"/>
-      <w:commentRangeStart w:id="19"/>
+      <w:bookmarkStart w:id="13" w:name="_Toc480652994"/>
       <w:r>
         <w:t>Glossário</w:t>
       </w:r>
-      <w:bookmarkEnd w:id="18"/>
-      <w:commentRangeEnd w:id="19"/>
-      <w:r>
-        <w:rPr>
-          <w:rStyle w:val="Refdecomentrio"/>
-          <w:rFonts w:asciiTheme="minorHAnsi" w:eastAsiaTheme="minorHAnsi" w:hAnsiTheme="minorHAnsi" w:cstheme="minorBidi"/>
-        </w:rPr>
-        <w:commentReference w:id="19"/>
-      </w:r>
+      <w:bookmarkEnd w:id="13"/>
     </w:p>
     <w:tbl>
       <w:tblPr>
@@ -4741,7 +4851,6 @@
           </w:tcPr>
           <w:p>
             <w:r>
-              <w:lastRenderedPageBreak/>
               <w:t>Fazer</w:t>
             </w:r>
           </w:p>
@@ -4832,21 +4941,11 @@
           <w:noProof/>
         </w:rPr>
       </w:pPr>
-      <w:bookmarkStart w:id="20" w:name="_Toc480652995"/>
-      <w:commentRangeStart w:id="21"/>
+      <w:bookmarkStart w:id="14" w:name="_Toc480652995"/>
       <w:r>
         <w:t>Índice</w:t>
       </w:r>
-      <w:commentRangeEnd w:id="21"/>
-      <w:r>
-        <w:rPr>
-          <w:rStyle w:val="Refdecomentrio"/>
-          <w:rFonts w:asciiTheme="minorHAnsi" w:eastAsiaTheme="minorHAnsi" w:hAnsiTheme="minorHAnsi" w:cstheme="minorBidi"/>
-          <w:b w:val="0"/>
-        </w:rPr>
-        <w:commentReference w:id="21"/>
-      </w:r>
-      <w:bookmarkEnd w:id="20"/>
+      <w:bookmarkEnd w:id="14"/>
       <w:r>
         <w:fldChar w:fldCharType="begin"/>
       </w:r>
@@ -4868,7 +4967,7 @@
           <w:noProof/>
         </w:rPr>
         <w:sectPr>
-          <w:footerReference w:type="default" r:id="rId12"/>
+          <w:footerReference w:type="default" r:id="rId11"/>
           <w:pgSz w:w="11906" w:h="16838"/>
           <w:pgMar w:top="1417" w:right="1701" w:bottom="1417" w:left="1701" w:header="708" w:footer="708" w:gutter="0"/>
           <w:cols w:space="708"/>
@@ -5149,639 +5248,6 @@
     </w:sectPr>
   </w:body>
 </w:document>
-</file>
-
-<file path=word/comments.xml><?xml version="1.0" encoding="utf-8"?>
-<w:comments xmlns:wpc="http://schemas.microsoft.com/office/word/2010/wordprocessingCanvas" xmlns:mc="http://schemas.openxmlformats.org/markup-compatibility/2006" xmlns:o="urn:schemas-microsoft-com:office:office" xmlns:r="http://schemas.openxmlformats.org/officeDocument/2006/relationships" xmlns:m="http://schemas.openxmlformats.org/officeDocument/2006/math" xmlns:v="urn:schemas-microsoft-com:vml" xmlns:wp14="http://schemas.microsoft.com/office/word/2010/wordprocessingDrawing" xmlns:wp="http://schemas.openxmlformats.org/drawingml/2006/wordprocessingDrawing" xmlns:w10="urn:schemas-microsoft-com:office:word" xmlns:w="http://schemas.openxmlformats.org/wordprocessingml/2006/main" xmlns:w14="http://schemas.microsoft.com/office/word/2010/wordml" xmlns:wpg="http://schemas.microsoft.com/office/word/2010/wordprocessingGroup" xmlns:wpi="http://schemas.microsoft.com/office/word/2010/wordprocessingInk" xmlns:wne="http://schemas.microsoft.com/office/word/2006/wordml" xmlns:wps="http://schemas.microsoft.com/office/word/2010/wordprocessingShape" mc:Ignorable="w14 wp14">
-  <w:comment w:id="9" w:author="André Luiz Rodrigues Estevam" w:date="2017-04-22T19:01:00Z" w:initials="ALRE">
-    <w:p>
-      <w:pPr>
-        <w:pStyle w:val="Textodecomentrio"/>
-        <w:rPr>
-          <w:rFonts w:ascii="Raleway" w:hAnsi="Raleway"/>
-          <w:color w:val="7B7B7B"/>
-          <w:shd w:val="clear" w:color="auto" w:fill="FFFFFF"/>
-        </w:rPr>
-      </w:pPr>
-      <w:r>
-        <w:rPr>
-          <w:rStyle w:val="Refdecomentrio"/>
-        </w:rPr>
-        <w:annotationRef/>
-      </w:r>
-      <w:r>
-        <w:rPr>
-          <w:rFonts w:ascii="Raleway" w:hAnsi="Raleway"/>
-          <w:b/>
-          <w:bCs/>
-          <w:color w:val="EEB100"/>
-          <w:bdr w:val="none" w:sz="0" w:space="0" w:color="auto" w:frame="1"/>
-          <w:shd w:val="clear" w:color="auto" w:fill="FFFFFF"/>
-        </w:rPr>
-        <w:t>Requisito</w:t>
-      </w:r>
-      <w:r>
-        <w:rPr>
-          <w:rStyle w:val="apple-converted-space"/>
-          <w:rFonts w:ascii="Raleway" w:hAnsi="Raleway"/>
-          <w:color w:val="7B7B7B"/>
-          <w:shd w:val="clear" w:color="auto" w:fill="FFFFFF"/>
-        </w:rPr>
-        <w:t> </w:t>
-      </w:r>
-      <w:r>
-        <w:rPr>
-          <w:rFonts w:ascii="Raleway" w:hAnsi="Raleway"/>
-          <w:color w:val="7B7B7B"/>
-          <w:shd w:val="clear" w:color="auto" w:fill="FFFFFF"/>
-        </w:rPr>
-        <w:t>é (1) uma condição ou</w:t>
-      </w:r>
-      <w:r>
-        <w:rPr>
-          <w:rStyle w:val="apple-converted-space"/>
-          <w:rFonts w:ascii="Raleway" w:hAnsi="Raleway"/>
-          <w:color w:val="7B7B7B"/>
-          <w:shd w:val="clear" w:color="auto" w:fill="FFFFFF"/>
-        </w:rPr>
-        <w:t> </w:t>
-      </w:r>
-      <w:r>
-        <w:rPr>
-          <w:rFonts w:ascii="Raleway" w:hAnsi="Raleway"/>
-          <w:b/>
-          <w:bCs/>
-          <w:color w:val="EEB100"/>
-          <w:bdr w:val="none" w:sz="0" w:space="0" w:color="auto" w:frame="1"/>
-          <w:shd w:val="clear" w:color="auto" w:fill="FFFFFF"/>
-        </w:rPr>
-        <w:t>capacidade</w:t>
-      </w:r>
-      <w:r>
-        <w:rPr>
-          <w:rStyle w:val="apple-converted-space"/>
-          <w:rFonts w:ascii="Raleway" w:hAnsi="Raleway"/>
-          <w:color w:val="7B7B7B"/>
-          <w:shd w:val="clear" w:color="auto" w:fill="FFFFFF"/>
-        </w:rPr>
-        <w:t> </w:t>
-      </w:r>
-      <w:r>
-        <w:rPr>
-          <w:rFonts w:ascii="Raleway" w:hAnsi="Raleway"/>
-          <w:color w:val="7B7B7B"/>
-          <w:shd w:val="clear" w:color="auto" w:fill="FFFFFF"/>
-        </w:rPr>
-        <w:t>necessária para um usuário resolver um problema ou alcançar um objetivo e é (2) uma condição ou capacidade que deve estar presente em um sistema para satisfazer um contrato, norma,</w:t>
-      </w:r>
-      <w:r>
-        <w:rPr>
-          <w:rStyle w:val="apple-converted-space"/>
-          <w:rFonts w:ascii="Raleway" w:hAnsi="Raleway"/>
-          <w:color w:val="7B7B7B"/>
-          <w:shd w:val="clear" w:color="auto" w:fill="FFFFFF"/>
-        </w:rPr>
-        <w:t> </w:t>
-      </w:r>
-      <w:r>
-        <w:rPr>
-          <w:rFonts w:ascii="Raleway" w:hAnsi="Raleway"/>
-          <w:b/>
-          <w:bCs/>
-          <w:color w:val="EEB100"/>
-          <w:bdr w:val="none" w:sz="0" w:space="0" w:color="auto" w:frame="1"/>
-          <w:shd w:val="clear" w:color="auto" w:fill="FFFFFF"/>
-        </w:rPr>
-        <w:t>especificação</w:t>
-      </w:r>
-      <w:r>
-        <w:rPr>
-          <w:rStyle w:val="apple-converted-space"/>
-          <w:rFonts w:ascii="Raleway" w:hAnsi="Raleway"/>
-          <w:color w:val="7B7B7B"/>
-          <w:shd w:val="clear" w:color="auto" w:fill="FFFFFF"/>
-        </w:rPr>
-        <w:t> </w:t>
-      </w:r>
-      <w:r>
-        <w:rPr>
-          <w:rFonts w:ascii="Raleway" w:hAnsi="Raleway"/>
-          <w:color w:val="7B7B7B"/>
-          <w:shd w:val="clear" w:color="auto" w:fill="FFFFFF"/>
-        </w:rPr>
-        <w:t>ou outro documento formalmente imposto. Um requisito também é uma representação</w:t>
-      </w:r>
-      <w:r>
-        <w:rPr>
-          <w:rStyle w:val="apple-converted-space"/>
-          <w:rFonts w:ascii="Raleway" w:hAnsi="Raleway"/>
-          <w:color w:val="7B7B7B"/>
-          <w:shd w:val="clear" w:color="auto" w:fill="FFFFFF"/>
-        </w:rPr>
-        <w:t> </w:t>
-      </w:r>
-      <w:r>
-        <w:rPr>
-          <w:rFonts w:ascii="Raleway" w:hAnsi="Raleway"/>
-          <w:b/>
-          <w:bCs/>
-          <w:color w:val="EEB100"/>
-          <w:bdr w:val="none" w:sz="0" w:space="0" w:color="auto" w:frame="1"/>
-          <w:shd w:val="clear" w:color="auto" w:fill="FFFFFF"/>
-        </w:rPr>
-        <w:t>documentada</w:t>
-      </w:r>
-      <w:r>
-        <w:rPr>
-          <w:rStyle w:val="apple-converted-space"/>
-          <w:rFonts w:ascii="Raleway" w:hAnsi="Raleway"/>
-          <w:color w:val="7B7B7B"/>
-          <w:shd w:val="clear" w:color="auto" w:fill="FFFFFF"/>
-        </w:rPr>
-        <w:t> </w:t>
-      </w:r>
-      <w:r>
-        <w:rPr>
-          <w:rFonts w:ascii="Raleway" w:hAnsi="Raleway"/>
-          <w:color w:val="7B7B7B"/>
-          <w:shd w:val="clear" w:color="auto" w:fill="FFFFFF"/>
-        </w:rPr>
-        <w:t>de (1) e (2).</w:t>
-      </w:r>
-    </w:p>
-    <w:p>
-      <w:pPr>
-        <w:pStyle w:val="Textodecomentrio"/>
-      </w:pPr>
-    </w:p>
-  </w:comment>
-  <w:comment w:id="10" w:author="André Luiz Rodrigues Estevam" w:date="2017-04-22T19:05:00Z" w:initials="ALRE">
-    <w:p>
-      <w:pPr>
-        <w:pStyle w:val="Textodecomentrio"/>
-        <w:rPr>
-          <w:rFonts w:ascii="Raleway" w:hAnsi="Raleway" w:cstheme="minorHAnsi"/>
-        </w:rPr>
-      </w:pPr>
-      <w:r>
-        <w:rPr>
-          <w:rStyle w:val="Refdecomentrio"/>
-        </w:rPr>
-        <w:annotationRef/>
-      </w:r>
-      <w:r>
-        <w:rPr>
-          <w:rFonts w:ascii="Raleway" w:hAnsi="Raleway" w:cstheme="minorHAnsi"/>
-        </w:rPr>
-        <w:t>Especificação de requisitos em linguagem natural: &lt;condição lógica ou temporal&gt; "o sistema" "deverá fornecer a capacidade de" &lt;o quê?&gt; &lt;para quem?&gt;</w:t>
-      </w:r>
-    </w:p>
-  </w:comment>
-  <w:comment w:id="11" w:author="André Luiz Rodrigues Estevam" w:date="2017-04-22T19:02:00Z" w:initials="ALRE">
-    <w:p>
-      <w:pPr>
-        <w:pStyle w:val="Textodecomentrio"/>
-      </w:pPr>
-      <w:r>
-        <w:rPr>
-          <w:rStyle w:val="Refdecomentrio"/>
-        </w:rPr>
-        <w:annotationRef/>
-      </w:r>
-      <w:r>
-        <w:rPr>
-          <w:rFonts w:ascii="Raleway" w:hAnsi="Raleway"/>
-          <w:color w:val="7B7B7B"/>
-          <w:shd w:val="clear" w:color="auto" w:fill="FFFFFF"/>
-        </w:rPr>
-        <w:t>Os requisitos podem ser documentados a partir de três perspectivas:</w:t>
-      </w:r>
-      <w:r>
-        <w:rPr>
-          <w:rStyle w:val="apple-converted-space"/>
-          <w:rFonts w:ascii="Raleway" w:hAnsi="Raleway"/>
-          <w:color w:val="7B7B7B"/>
-          <w:shd w:val="clear" w:color="auto" w:fill="FFFFFF"/>
-        </w:rPr>
-        <w:t> </w:t>
-      </w:r>
-      <w:r>
-        <w:rPr>
-          <w:rFonts w:ascii="Raleway" w:hAnsi="Raleway"/>
-          <w:b/>
-          <w:bCs/>
-          <w:color w:val="EEB100"/>
-          <w:bdr w:val="none" w:sz="0" w:space="0" w:color="auto" w:frame="1"/>
-          <w:shd w:val="clear" w:color="auto" w:fill="FFFFFF"/>
-        </w:rPr>
-        <w:t>funcional</w:t>
-      </w:r>
-      <w:r>
-        <w:rPr>
-          <w:rFonts w:ascii="Raleway" w:hAnsi="Raleway"/>
-          <w:color w:val="7B7B7B"/>
-          <w:shd w:val="clear" w:color="auto" w:fill="FFFFFF"/>
-        </w:rPr>
-        <w:t>,</w:t>
-      </w:r>
-      <w:r>
-        <w:rPr>
-          <w:rStyle w:val="apple-converted-space"/>
-          <w:rFonts w:ascii="Raleway" w:hAnsi="Raleway"/>
-          <w:color w:val="7B7B7B"/>
-          <w:shd w:val="clear" w:color="auto" w:fill="FFFFFF"/>
-        </w:rPr>
-        <w:t> </w:t>
-      </w:r>
-      <w:r>
-        <w:rPr>
-          <w:rFonts w:ascii="Raleway" w:hAnsi="Raleway"/>
-          <w:b/>
-          <w:bCs/>
-          <w:color w:val="EEB100"/>
-          <w:bdr w:val="none" w:sz="0" w:space="0" w:color="auto" w:frame="1"/>
-          <w:shd w:val="clear" w:color="auto" w:fill="FFFFFF"/>
-        </w:rPr>
-        <w:t>estrutural</w:t>
-      </w:r>
-      <w:r>
-        <w:rPr>
-          <w:rStyle w:val="apple-converted-space"/>
-          <w:rFonts w:ascii="Raleway" w:hAnsi="Raleway"/>
-          <w:color w:val="7B7B7B"/>
-          <w:shd w:val="clear" w:color="auto" w:fill="FFFFFF"/>
-        </w:rPr>
-        <w:t> </w:t>
-      </w:r>
-      <w:r>
-        <w:rPr>
-          <w:rFonts w:ascii="Raleway" w:hAnsi="Raleway"/>
-          <w:color w:val="7B7B7B"/>
-          <w:shd w:val="clear" w:color="auto" w:fill="FFFFFF"/>
-        </w:rPr>
-        <w:t>ou</w:t>
-      </w:r>
-      <w:r>
-        <w:rPr>
-          <w:rStyle w:val="apple-converted-space"/>
-          <w:rFonts w:ascii="Raleway" w:hAnsi="Raleway"/>
-          <w:color w:val="7B7B7B"/>
-          <w:shd w:val="clear" w:color="auto" w:fill="FFFFFF"/>
-        </w:rPr>
-        <w:t> </w:t>
-      </w:r>
-      <w:r>
-        <w:rPr>
-          <w:rFonts w:ascii="Raleway" w:hAnsi="Raleway"/>
-          <w:b/>
-          <w:bCs/>
-          <w:color w:val="EEB100"/>
-          <w:bdr w:val="none" w:sz="0" w:space="0" w:color="auto" w:frame="1"/>
-          <w:shd w:val="clear" w:color="auto" w:fill="FFFFFF"/>
-        </w:rPr>
-        <w:t>comportamental</w:t>
-      </w:r>
-      <w:r>
-        <w:rPr>
-          <w:rFonts w:ascii="Raleway" w:hAnsi="Raleway"/>
-          <w:color w:val="7B7B7B"/>
-          <w:shd w:val="clear" w:color="auto" w:fill="FFFFFF"/>
-        </w:rPr>
-        <w:t>. A documentação pode ser realizada em linguagem</w:t>
-      </w:r>
-      <w:r>
-        <w:rPr>
-          <w:rStyle w:val="apple-converted-space"/>
-          <w:rFonts w:ascii="Raleway" w:hAnsi="Raleway"/>
-          <w:color w:val="7B7B7B"/>
-          <w:shd w:val="clear" w:color="auto" w:fill="FFFFFF"/>
-        </w:rPr>
-        <w:t> </w:t>
-      </w:r>
-      <w:r>
-        <w:rPr>
-          <w:rFonts w:ascii="Raleway" w:hAnsi="Raleway"/>
-          <w:b/>
-          <w:bCs/>
-          <w:color w:val="EEB100"/>
-          <w:bdr w:val="none" w:sz="0" w:space="0" w:color="auto" w:frame="1"/>
-          <w:shd w:val="clear" w:color="auto" w:fill="FFFFFF"/>
-        </w:rPr>
-        <w:t>natural</w:t>
-      </w:r>
-      <w:r>
-        <w:rPr>
-          <w:rStyle w:val="apple-converted-space"/>
-          <w:rFonts w:ascii="Raleway" w:hAnsi="Raleway"/>
-          <w:color w:val="7B7B7B"/>
-          <w:shd w:val="clear" w:color="auto" w:fill="FFFFFF"/>
-        </w:rPr>
-        <w:t> </w:t>
-      </w:r>
-      <w:r>
-        <w:rPr>
-          <w:rFonts w:ascii="Raleway" w:hAnsi="Raleway"/>
-          <w:color w:val="7B7B7B"/>
-          <w:shd w:val="clear" w:color="auto" w:fill="FFFFFF"/>
-        </w:rPr>
-        <w:t>ou por meio de</w:t>
-      </w:r>
-      <w:r>
-        <w:rPr>
-          <w:rStyle w:val="apple-converted-space"/>
-          <w:rFonts w:ascii="Raleway" w:hAnsi="Raleway"/>
-          <w:color w:val="7B7B7B"/>
-          <w:shd w:val="clear" w:color="auto" w:fill="FFFFFF"/>
-        </w:rPr>
-        <w:t> </w:t>
-      </w:r>
-      <w:r>
-        <w:rPr>
-          <w:rFonts w:ascii="Raleway" w:hAnsi="Raleway"/>
-          <w:b/>
-          <w:bCs/>
-          <w:color w:val="EEB100"/>
-          <w:bdr w:val="none" w:sz="0" w:space="0" w:color="auto" w:frame="1"/>
-          <w:shd w:val="clear" w:color="auto" w:fill="FFFFFF"/>
-        </w:rPr>
-        <w:t>diagramas</w:t>
-      </w:r>
-      <w:r>
-        <w:rPr>
-          <w:rFonts w:ascii="Raleway" w:hAnsi="Raleway"/>
-          <w:color w:val="7B7B7B"/>
-          <w:shd w:val="clear" w:color="auto" w:fill="FFFFFF"/>
-        </w:rPr>
-        <w:t>.</w:t>
-      </w:r>
-    </w:p>
-  </w:comment>
-  <w:comment w:id="13" w:author="André Luiz Rodrigues Estevam" w:date="2017-04-22T19:17:00Z" w:initials="ALRE">
-    <w:p>
-      <w:pPr>
-        <w:pStyle w:val="Textodecomentrio"/>
-      </w:pPr>
-      <w:r>
-        <w:rPr>
-          <w:rStyle w:val="Refdecomentrio"/>
-        </w:rPr>
-        <w:annotationRef/>
-      </w:r>
-      <w:r>
-        <w:t>Inserir &gt;</w:t>
-      </w:r>
-      <w:proofErr w:type="gramStart"/>
-      <w:r>
-        <w:t xml:space="preserve">  </w:t>
-      </w:r>
-      <w:proofErr w:type="gramEnd"/>
-      <w:r>
-        <w:t>Explorar partes rápidas &gt; auto texto &gt; requisito em linguagem natural</w:t>
-      </w:r>
-    </w:p>
-    <w:p>
-      <w:pPr>
-        <w:pStyle w:val="Textodecomentrio"/>
-      </w:pPr>
-      <w:r>
-        <w:rPr>
-          <w:noProof/>
-          <w:lang w:eastAsia="pt-BR"/>
-        </w:rPr>
-        <w:drawing>
-          <wp:inline distT="0" distB="0" distL="0" distR="0" wp14:anchorId="294927AE" wp14:editId="5389F3B9">
-            <wp:extent cx="2794959" cy="1753018"/>
-            <wp:effectExtent l="0" t="0" r="5715" b="0"/>
-            <wp:docPr id="5" name="Imagem 5"/>
-            <wp:cNvGraphicFramePr>
-              <a:graphicFrameLocks xmlns:a="http://schemas.openxmlformats.org/drawingml/2006/main" noChangeAspect="1"/>
-            </wp:cNvGraphicFramePr>
-            <a:graphic xmlns:a="http://schemas.openxmlformats.org/drawingml/2006/main">
-              <a:graphicData uri="http://schemas.openxmlformats.org/drawingml/2006/picture">
-                <pic:pic xmlns:pic="http://schemas.openxmlformats.org/drawingml/2006/picture">
-                  <pic:nvPicPr>
-                    <pic:cNvPr id="1" name=""/>
-                    <pic:cNvPicPr/>
-                  </pic:nvPicPr>
-                  <pic:blipFill rotWithShape="1">
-                    <a:blip r:embed="rId1"/>
-                    <a:srcRect l="49761" b="43952"/>
-                    <a:stretch/>
-                  </pic:blipFill>
-                  <pic:spPr bwMode="auto">
-                    <a:xfrm>
-                      <a:off x="0" y="0"/>
-                      <a:ext cx="2909134" cy="1824629"/>
-                    </a:xfrm>
-                    <a:prstGeom prst="rect">
-                      <a:avLst/>
-                    </a:prstGeom>
-                    <a:ln>
-                      <a:noFill/>
-                    </a:ln>
-                    <a:extLst>
-                      <a:ext uri="{53640926-AAD7-44D8-BBD7-CCE9431645EC}">
-                        <a14:shadowObscured xmlns:a14="http://schemas.microsoft.com/office/drawing/2010/main"/>
-                      </a:ext>
-                    </a:extLst>
-                  </pic:spPr>
-                </pic:pic>
-              </a:graphicData>
-            </a:graphic>
-          </wp:inline>
-        </w:drawing>
-      </w:r>
-    </w:p>
-  </w:comment>
-  <w:comment w:id="14" w:author="André Luiz Rodrigues Estevam" w:date="2017-04-22T19:25:00Z" w:initials="ALRE">
-    <w:p>
-      <w:pPr>
-        <w:pStyle w:val="PargrafodaLista"/>
-        <w:ind w:left="360"/>
-        <w:rPr>
-          <w:b/>
-        </w:rPr>
-      </w:pPr>
-      <w:r>
-        <w:rPr>
-          <w:rStyle w:val="Refdecomentrio"/>
-        </w:rPr>
-        <w:annotationRef/>
-      </w:r>
-      <w:r>
-        <w:rPr>
-          <w:b/>
-        </w:rPr>
-        <w:t>Nome do requisito</w:t>
-      </w:r>
-      <w:r>
-        <w:rPr>
-          <w:b/>
-        </w:rPr>
-        <w:br/>
-      </w:r>
-      <w:r>
-        <w:t>&lt;</w:t>
-      </w:r>
-      <w:proofErr w:type="spellStart"/>
-      <w:r>
-        <w:t>condição_lógica_temporal</w:t>
-      </w:r>
-      <w:proofErr w:type="spellEnd"/>
-      <w:r>
-        <w:t>&gt;</w:t>
-      </w:r>
-      <w:proofErr w:type="gramStart"/>
-      <w:r>
-        <w:t xml:space="preserve">  </w:t>
-      </w:r>
-      <w:proofErr w:type="gramEnd"/>
-      <w:r>
-        <w:t>o sistema deverá fornecer a capacidade de</w:t>
-      </w:r>
-      <w:r>
-        <w:t xml:space="preserve"> &lt;o </w:t>
-      </w:r>
-      <w:r>
-        <w:t>_quê?&gt; &lt;</w:t>
-      </w:r>
-      <w:proofErr w:type="spellStart"/>
-      <w:r>
-        <w:t>para_</w:t>
-      </w:r>
-      <w:r>
-        <w:t>quem</w:t>
-      </w:r>
-      <w:proofErr w:type="spellEnd"/>
-      <w:r>
-        <w:t>?&gt;</w:t>
-      </w:r>
-    </w:p>
-  </w:comment>
-  <w:comment w:id="19" w:author="André Luiz Rodrigues Estevam" w:date="2017-04-22T20:31:00Z" w:initials="ALRE">
-    <w:p>
-      <w:pPr>
-        <w:pStyle w:val="Textodecomentrio"/>
-      </w:pPr>
-      <w:r>
-        <w:rPr>
-          <w:rStyle w:val="Refdecomentrio"/>
-        </w:rPr>
-        <w:annotationRef/>
-      </w:r>
-      <w:r>
-        <w:t xml:space="preserve">Inserir &gt; Explorar partes rápidas &gt; </w:t>
-      </w:r>
-      <w:proofErr w:type="gramStart"/>
-      <w:r>
-        <w:t>auto texto</w:t>
-      </w:r>
-      <w:proofErr w:type="gramEnd"/>
-      <w:r>
-        <w:t xml:space="preserve"> &gt; Item de glossário</w:t>
-      </w:r>
-      <w:r>
-        <w:rPr>
-          <w:noProof/>
-          <w:lang w:eastAsia="pt-BR"/>
-        </w:rPr>
-        <w:t xml:space="preserve"> </w:t>
-      </w:r>
-      <w:r>
-        <w:rPr>
-          <w:noProof/>
-          <w:lang w:eastAsia="pt-BR"/>
-        </w:rPr>
-        <w:drawing>
-          <wp:inline distT="0" distB="0" distL="0" distR="0" wp14:anchorId="1118C72E" wp14:editId="2E8F504F">
-            <wp:extent cx="2804160" cy="1044588"/>
-            <wp:effectExtent l="0" t="0" r="0" b="3175"/>
-            <wp:docPr id="6" name="Imagem 6"/>
-            <wp:cNvGraphicFramePr>
-              <a:graphicFrameLocks xmlns:a="http://schemas.openxmlformats.org/drawingml/2006/main" noChangeAspect="1"/>
-            </wp:cNvGraphicFramePr>
-            <a:graphic xmlns:a="http://schemas.openxmlformats.org/drawingml/2006/main">
-              <a:graphicData uri="http://schemas.openxmlformats.org/drawingml/2006/picture">
-                <pic:pic xmlns:pic="http://schemas.openxmlformats.org/drawingml/2006/picture">
-                  <pic:nvPicPr>
-                    <pic:cNvPr id="1" name=""/>
-                    <pic:cNvPicPr/>
-                  </pic:nvPicPr>
-                  <pic:blipFill rotWithShape="1">
-                    <a:blip r:embed="rId1"/>
-                    <a:srcRect l="15412" b="43952"/>
-                    <a:stretch/>
-                  </pic:blipFill>
-                  <pic:spPr bwMode="auto">
-                    <a:xfrm>
-                      <a:off x="0" y="0"/>
-                      <a:ext cx="2907277" cy="1083000"/>
-                    </a:xfrm>
-                    <a:prstGeom prst="rect">
-                      <a:avLst/>
-                    </a:prstGeom>
-                    <a:ln>
-                      <a:noFill/>
-                    </a:ln>
-                    <a:extLst>
-                      <a:ext uri="{53640926-AAD7-44D8-BBD7-CCE9431645EC}">
-                        <a14:shadowObscured xmlns:a14="http://schemas.microsoft.com/office/drawing/2010/main"/>
-                      </a:ext>
-                    </a:extLst>
-                  </pic:spPr>
-                </pic:pic>
-              </a:graphicData>
-            </a:graphic>
-          </wp:inline>
-        </w:drawing>
-      </w:r>
-    </w:p>
-  </w:comment>
-  <w:comment w:id="21" w:author="André Luiz Rodrigues Estevam" w:date="2017-04-19T10:49:00Z" w:initials="ALRE">
-    <w:p>
-      <w:pPr>
-        <w:pStyle w:val="Textodecomentrio"/>
-      </w:pPr>
-      <w:r>
-        <w:rPr>
-          <w:rStyle w:val="Refdecomentrio"/>
-        </w:rPr>
-        <w:annotationRef/>
-      </w:r>
-      <w:hyperlink r:id="rId2" w:history="1">
-        <w:r>
-          <w:rPr>
-            <w:rStyle w:val="Hyperlink"/>
-          </w:rPr>
-          <w:t>https://www.tecmundo.com.br/word/1351-se-o-documento-e-extenso-crie-um-indice-remissivo.htm</w:t>
-        </w:r>
-      </w:hyperlink>
-    </w:p>
-    <w:p>
-      <w:pPr>
-        <w:pStyle w:val="Textodecomentrio"/>
-      </w:pPr>
-    </w:p>
-    <w:p>
-      <w:pPr>
-        <w:pStyle w:val="Textodecomentrio"/>
-      </w:pPr>
-      <w:hyperlink r:id="rId3" w:history="1">
-        <w:r>
-          <w:rPr>
-            <w:rStyle w:val="Hyperlink"/>
-          </w:rPr>
-          <w:t>https://www.youtube.com/watch?v=24ZBfFF4ilQ</w:t>
-        </w:r>
-      </w:hyperlink>
-    </w:p>
-    <w:p>
-      <w:pPr>
-        <w:pStyle w:val="Textodecomentrio"/>
-      </w:pPr>
-    </w:p>
-  </w:comment>
-</w:comments>
 </file>
 
 <file path=word/commentsExtended.xml><?xml version="1.0" encoding="utf-8"?>
@@ -6121,6 +5587,95 @@
     </w:lvl>
   </w:abstractNum>
   <w:abstractNum w:abstractNumId="2">
+    <w:nsid w:val="5F993ADE"/>
+    <w:multiLevelType w:val="hybridMultilevel"/>
+    <w:tmpl w:val="AA9EE8BA"/>
+    <w:lvl w:ilvl="0" w:tplc="0416000F">
+      <w:start w:val="1"/>
+      <w:numFmt w:val="decimal"/>
+      <w:lvlText w:val="%1."/>
+      <w:lvlJc w:val="left"/>
+      <w:pPr>
+        <w:ind w:left="720" w:hanging="360"/>
+      </w:pPr>
+      <w:rPr>
+        <w:rFonts w:hint="default"/>
+      </w:rPr>
+    </w:lvl>
+    <w:lvl w:ilvl="1" w:tplc="04160019" w:tentative="1">
+      <w:start w:val="1"/>
+      <w:numFmt w:val="lowerLetter"/>
+      <w:lvlText w:val="%2."/>
+      <w:lvlJc w:val="left"/>
+      <w:pPr>
+        <w:ind w:left="1440" w:hanging="360"/>
+      </w:pPr>
+    </w:lvl>
+    <w:lvl w:ilvl="2" w:tplc="0416001B" w:tentative="1">
+      <w:start w:val="1"/>
+      <w:numFmt w:val="lowerRoman"/>
+      <w:lvlText w:val="%3."/>
+      <w:lvlJc w:val="right"/>
+      <w:pPr>
+        <w:ind w:left="2160" w:hanging="180"/>
+      </w:pPr>
+    </w:lvl>
+    <w:lvl w:ilvl="3" w:tplc="0416000F" w:tentative="1">
+      <w:start w:val="1"/>
+      <w:numFmt w:val="decimal"/>
+      <w:lvlText w:val="%4."/>
+      <w:lvlJc w:val="left"/>
+      <w:pPr>
+        <w:ind w:left="2880" w:hanging="360"/>
+      </w:pPr>
+    </w:lvl>
+    <w:lvl w:ilvl="4" w:tplc="04160019" w:tentative="1">
+      <w:start w:val="1"/>
+      <w:numFmt w:val="lowerLetter"/>
+      <w:lvlText w:val="%5."/>
+      <w:lvlJc w:val="left"/>
+      <w:pPr>
+        <w:ind w:left="3600" w:hanging="360"/>
+      </w:pPr>
+    </w:lvl>
+    <w:lvl w:ilvl="5" w:tplc="0416001B" w:tentative="1">
+      <w:start w:val="1"/>
+      <w:numFmt w:val="lowerRoman"/>
+      <w:lvlText w:val="%6."/>
+      <w:lvlJc w:val="right"/>
+      <w:pPr>
+        <w:ind w:left="4320" w:hanging="180"/>
+      </w:pPr>
+    </w:lvl>
+    <w:lvl w:ilvl="6" w:tplc="0416000F" w:tentative="1">
+      <w:start w:val="1"/>
+      <w:numFmt w:val="decimal"/>
+      <w:lvlText w:val="%7."/>
+      <w:lvlJc w:val="left"/>
+      <w:pPr>
+        <w:ind w:left="5040" w:hanging="360"/>
+      </w:pPr>
+    </w:lvl>
+    <w:lvl w:ilvl="7" w:tplc="04160019" w:tentative="1">
+      <w:start w:val="1"/>
+      <w:numFmt w:val="lowerLetter"/>
+      <w:lvlText w:val="%8."/>
+      <w:lvlJc w:val="left"/>
+      <w:pPr>
+        <w:ind w:left="5760" w:hanging="360"/>
+      </w:pPr>
+    </w:lvl>
+    <w:lvl w:ilvl="8" w:tplc="0416001B" w:tentative="1">
+      <w:start w:val="1"/>
+      <w:numFmt w:val="lowerRoman"/>
+      <w:lvlText w:val="%9."/>
+      <w:lvlJc w:val="right"/>
+      <w:pPr>
+        <w:ind w:left="6480" w:hanging="180"/>
+      </w:pPr>
+    </w:lvl>
+  </w:abstractNum>
+  <w:abstractNum w:abstractNumId="3">
     <w:nsid w:val="618049C4"/>
     <w:multiLevelType w:val="hybridMultilevel"/>
     <w:tmpl w:val="72E2CE40"/>
@@ -6233,7 +5788,7 @@
       </w:rPr>
     </w:lvl>
   </w:abstractNum>
-  <w:abstractNum w:abstractNumId="3">
+  <w:abstractNum w:abstractNumId="4">
     <w:nsid w:val="65CC17B8"/>
     <w:multiLevelType w:val="hybridMultilevel"/>
     <w:tmpl w:val="AA6EC63E"/>
@@ -6322,17 +5877,112 @@
       </w:pPr>
     </w:lvl>
   </w:abstractNum>
+  <w:abstractNum w:abstractNumId="5">
+    <w:nsid w:val="7C0E7C6F"/>
+    <w:multiLevelType w:val="hybridMultilevel"/>
+    <w:tmpl w:val="9FD67AA2"/>
+    <w:lvl w:ilvl="0" w:tplc="0416000F">
+      <w:start w:val="1"/>
+      <w:numFmt w:val="decimal"/>
+      <w:lvlText w:val="%1."/>
+      <w:lvlJc w:val="left"/>
+      <w:pPr>
+        <w:ind w:left="720" w:hanging="360"/>
+      </w:pPr>
+      <w:rPr>
+        <w:rFonts w:hint="default"/>
+      </w:rPr>
+    </w:lvl>
+    <w:lvl w:ilvl="1" w:tplc="04160019" w:tentative="1">
+      <w:start w:val="1"/>
+      <w:numFmt w:val="lowerLetter"/>
+      <w:lvlText w:val="%2."/>
+      <w:lvlJc w:val="left"/>
+      <w:pPr>
+        <w:ind w:left="1440" w:hanging="360"/>
+      </w:pPr>
+    </w:lvl>
+    <w:lvl w:ilvl="2" w:tplc="0416001B" w:tentative="1">
+      <w:start w:val="1"/>
+      <w:numFmt w:val="lowerRoman"/>
+      <w:lvlText w:val="%3."/>
+      <w:lvlJc w:val="right"/>
+      <w:pPr>
+        <w:ind w:left="2160" w:hanging="180"/>
+      </w:pPr>
+    </w:lvl>
+    <w:lvl w:ilvl="3" w:tplc="0416000F" w:tentative="1">
+      <w:start w:val="1"/>
+      <w:numFmt w:val="decimal"/>
+      <w:lvlText w:val="%4."/>
+      <w:lvlJc w:val="left"/>
+      <w:pPr>
+        <w:ind w:left="2880" w:hanging="360"/>
+      </w:pPr>
+    </w:lvl>
+    <w:lvl w:ilvl="4" w:tplc="04160019" w:tentative="1">
+      <w:start w:val="1"/>
+      <w:numFmt w:val="lowerLetter"/>
+      <w:lvlText w:val="%5."/>
+      <w:lvlJc w:val="left"/>
+      <w:pPr>
+        <w:ind w:left="3600" w:hanging="360"/>
+      </w:pPr>
+    </w:lvl>
+    <w:lvl w:ilvl="5" w:tplc="0416001B" w:tentative="1">
+      <w:start w:val="1"/>
+      <w:numFmt w:val="lowerRoman"/>
+      <w:lvlText w:val="%6."/>
+      <w:lvlJc w:val="right"/>
+      <w:pPr>
+        <w:ind w:left="4320" w:hanging="180"/>
+      </w:pPr>
+    </w:lvl>
+    <w:lvl w:ilvl="6" w:tplc="0416000F" w:tentative="1">
+      <w:start w:val="1"/>
+      <w:numFmt w:val="decimal"/>
+      <w:lvlText w:val="%7."/>
+      <w:lvlJc w:val="left"/>
+      <w:pPr>
+        <w:ind w:left="5040" w:hanging="360"/>
+      </w:pPr>
+    </w:lvl>
+    <w:lvl w:ilvl="7" w:tplc="04160019" w:tentative="1">
+      <w:start w:val="1"/>
+      <w:numFmt w:val="lowerLetter"/>
+      <w:lvlText w:val="%8."/>
+      <w:lvlJc w:val="left"/>
+      <w:pPr>
+        <w:ind w:left="5760" w:hanging="360"/>
+      </w:pPr>
+    </w:lvl>
+    <w:lvl w:ilvl="8" w:tplc="0416001B" w:tentative="1">
+      <w:start w:val="1"/>
+      <w:numFmt w:val="lowerRoman"/>
+      <w:lvlText w:val="%9."/>
+      <w:lvlJc w:val="right"/>
+      <w:pPr>
+        <w:ind w:left="6480" w:hanging="180"/>
+      </w:pPr>
+    </w:lvl>
+  </w:abstractNum>
   <w:num w:numId="1">
     <w:abstractNumId w:val="1"/>
   </w:num>
   <w:num w:numId="2">
-    <w:abstractNumId w:val="2"/>
+    <w:abstractNumId w:val="3"/>
   </w:num>
   <w:num w:numId="3">
-    <w:abstractNumId w:val="3"/>
+    <w:abstractNumId w:val="4"/>
   </w:num>
   <w:num w:numId="4">
     <w:abstractNumId w:val="0"/>
+  </w:num>
+  <w:num w:numId="5">
+    <w:abstractNumId w:val="2"/>
+  </w:num>
+  <w:num w:numId="6">
+    <w:abstractNumId w:val="5"/>
   </w:num>
 </w:numbering>
 </file>
@@ -6572,6 +6222,7 @@
   <w:style w:type="character" w:default="1" w:styleId="Fontepargpadro">
     <w:name w:val="Default Paragraph Font"/>
     <w:uiPriority w:val="1"/>
+    <w:semiHidden/>
     <w:unhideWhenUsed/>
   </w:style>
   <w:style w:type="table" w:default="1" w:styleId="Tabelanormal">
@@ -7418,6 +7069,7 @@
   <w:style w:type="character" w:default="1" w:styleId="Fontepargpadro">
     <w:name w:val="Default Paragraph Font"/>
     <w:uiPriority w:val="1"/>
+    <w:semiHidden/>
     <w:unhideWhenUsed/>
   </w:style>
   <w:style w:type="table" w:default="1" w:styleId="Tabelanormal">
@@ -8337,7 +7989,7 @@
 </file>
 
 <file path=customXml/itemProps1.xml><?xml version="1.0" encoding="utf-8"?>
-<ds:datastoreItem xmlns:ds="http://schemas.openxmlformats.org/officeDocument/2006/customXml" ds:itemID="{BA175F8C-90A1-4EE9-8FFB-C861E64BDC24}">
+<ds:datastoreItem xmlns:ds="http://schemas.openxmlformats.org/officeDocument/2006/customXml" ds:itemID="{84D981AC-4F6B-479F-9C12-501F5FA0197B}">
   <ds:schemaRefs>
     <ds:schemaRef ds:uri="http://schemas.openxmlformats.org/officeDocument/2006/bibliography"/>
   </ds:schemaRefs>

</xml_diff>